<commit_message>
social engineering policies in china
</commit_message>
<xml_diff>
--- a/The Politics of Routing.docx
+++ b/The Politics of Routing.docx
@@ -664,7 +664,7 @@
         </w:rPr>
         <w:fldChar w:fldCharType="separate"/>
       </w:r>
-      <w:hyperlink w:anchor="_Toc533236453" w:history="1">
+      <w:hyperlink w:anchor="_Toc533672006" w:history="1">
         <w:r>
           <w:rPr>
             <w:rStyle w:val="Hyperlink"/>
@@ -693,7 +693,7 @@
             <w:noProof/>
             <w:webHidden/>
           </w:rPr>
-          <w:instrText xml:space="preserve"> PAGEREF _Toc533236453 \h </w:instrText>
+          <w:instrText xml:space="preserve"> PAGEREF _Toc533672006 \h </w:instrText>
         </w:r>
         <w:r>
           <w:rPr>
@@ -740,7 +740,7 @@
           <w:lang w:eastAsia="en-GB"/>
         </w:rPr>
       </w:pPr>
-      <w:hyperlink w:anchor="_Toc533236454" w:history="1">
+      <w:hyperlink w:anchor="_Toc533672007" w:history="1">
         <w:r>
           <w:rPr>
             <w:rStyle w:val="Hyperlink"/>
@@ -787,7 +787,7 @@
             <w:noProof/>
             <w:webHidden/>
           </w:rPr>
-          <w:instrText xml:space="preserve"> PAGEREF _Toc533236454 \h </w:instrText>
+          <w:instrText xml:space="preserve"> PAGEREF _Toc533672007 \h </w:instrText>
         </w:r>
         <w:r>
           <w:rPr>
@@ -834,7 +834,7 @@
           <w:lang w:eastAsia="en-GB"/>
         </w:rPr>
       </w:pPr>
-      <w:hyperlink w:anchor="_Toc533236455" w:history="1">
+      <w:hyperlink w:anchor="_Toc533672008" w:history="1">
         <w:r>
           <w:rPr>
             <w:rStyle w:val="Hyperlink"/>
@@ -881,7 +881,7 @@
             <w:noProof/>
             <w:webHidden/>
           </w:rPr>
-          <w:instrText xml:space="preserve"> PAGEREF _Toc533236455 \h </w:instrText>
+          <w:instrText xml:space="preserve"> PAGEREF _Toc533672008 \h </w:instrText>
         </w:r>
         <w:r>
           <w:rPr>
@@ -928,7 +928,7 @@
           <w:lang w:eastAsia="en-GB"/>
         </w:rPr>
       </w:pPr>
-      <w:hyperlink w:anchor="_Toc533236456" w:history="1">
+      <w:hyperlink w:anchor="_Toc533672009" w:history="1">
         <w:r>
           <w:rPr>
             <w:rStyle w:val="Hyperlink"/>
@@ -975,7 +975,7 @@
             <w:noProof/>
             <w:webHidden/>
           </w:rPr>
-          <w:instrText xml:space="preserve"> PAGEREF _Toc533236456 \h </w:instrText>
+          <w:instrText xml:space="preserve"> PAGEREF _Toc533672009 \h </w:instrText>
         </w:r>
         <w:r>
           <w:rPr>
@@ -1021,7 +1021,7 @@
           <w:lang w:eastAsia="en-GB"/>
         </w:rPr>
       </w:pPr>
-      <w:hyperlink w:anchor="_Toc533236457" w:history="1">
+      <w:hyperlink w:anchor="_Toc533672010" w:history="1">
         <w:r>
           <w:rPr>
             <w:rStyle w:val="Hyperlink"/>
@@ -1049,7 +1049,7 @@
             <w:noProof/>
             <w:webHidden/>
           </w:rPr>
-          <w:instrText xml:space="preserve"> PAGEREF _Toc533236457 \h </w:instrText>
+          <w:instrText xml:space="preserve"> PAGEREF _Toc533672010 \h </w:instrText>
         </w:r>
         <w:r>
           <w:rPr>
@@ -1096,7 +1096,7 @@
           <w:lang w:eastAsia="en-GB"/>
         </w:rPr>
       </w:pPr>
-      <w:hyperlink w:anchor="_Toc533236458" w:history="1">
+      <w:hyperlink w:anchor="_Toc533672011" w:history="1">
         <w:r>
           <w:rPr>
             <w:rStyle w:val="Hyperlink"/>
@@ -1125,7 +1125,7 @@
             <w:noProof/>
             <w:webHidden/>
           </w:rPr>
-          <w:instrText xml:space="preserve"> PAGEREF _Toc533236458 \h </w:instrText>
+          <w:instrText xml:space="preserve"> PAGEREF _Toc533672011 \h </w:instrText>
         </w:r>
         <w:r>
           <w:rPr>
@@ -1171,7 +1171,7 @@
           <w:lang w:eastAsia="en-GB"/>
         </w:rPr>
       </w:pPr>
-      <w:hyperlink w:anchor="_Toc533236459" w:history="1">
+      <w:hyperlink w:anchor="_Toc533672012" w:history="1">
         <w:r>
           <w:rPr>
             <w:rStyle w:val="Hyperlink"/>
@@ -1199,7 +1199,7 @@
             <w:noProof/>
             <w:webHidden/>
           </w:rPr>
-          <w:instrText xml:space="preserve"> PAGEREF _Toc533236459 \h </w:instrText>
+          <w:instrText xml:space="preserve"> PAGEREF _Toc533672012 \h </w:instrText>
         </w:r>
         <w:r>
           <w:rPr>
@@ -1245,7 +1245,7 @@
           <w:lang w:eastAsia="en-GB"/>
         </w:rPr>
       </w:pPr>
-      <w:hyperlink w:anchor="_Toc533236460" w:history="1">
+      <w:hyperlink w:anchor="_Toc533672013" w:history="1">
         <w:r>
           <w:rPr>
             <w:rStyle w:val="Hyperlink"/>
@@ -1273,7 +1273,7 @@
             <w:noProof/>
             <w:webHidden/>
           </w:rPr>
-          <w:instrText xml:space="preserve"> PAGEREF _Toc533236460 \h </w:instrText>
+          <w:instrText xml:space="preserve"> PAGEREF _Toc533672013 \h </w:instrText>
         </w:r>
         <w:r>
           <w:rPr>
@@ -1319,7 +1319,7 @@
           <w:lang w:eastAsia="en-GB"/>
         </w:rPr>
       </w:pPr>
-      <w:hyperlink w:anchor="_Toc533236461" w:history="1">
+      <w:hyperlink w:anchor="_Toc533672014" w:history="1">
         <w:r>
           <w:rPr>
             <w:rStyle w:val="Hyperlink"/>
@@ -1347,7 +1347,7 @@
             <w:noProof/>
             <w:webHidden/>
           </w:rPr>
-          <w:instrText xml:space="preserve"> PAGEREF _Toc533236461 \h </w:instrText>
+          <w:instrText xml:space="preserve"> PAGEREF _Toc533672014 \h </w:instrText>
         </w:r>
         <w:r>
           <w:rPr>
@@ -1393,7 +1393,7 @@
           <w:lang w:eastAsia="en-GB"/>
         </w:rPr>
       </w:pPr>
-      <w:hyperlink w:anchor="_Toc533236462" w:history="1">
+      <w:hyperlink w:anchor="_Toc533672015" w:history="1">
         <w:r>
           <w:rPr>
             <w:rStyle w:val="Hyperlink"/>
@@ -1420,7 +1420,7 @@
             <w:noProof/>
             <w:webHidden/>
           </w:rPr>
-          <w:instrText xml:space="preserve"> PAGEREF _Toc533236462 \h </w:instrText>
+          <w:instrText xml:space="preserve"> PAGEREF _Toc533672015 \h </w:instrText>
         </w:r>
         <w:r>
           <w:rPr>
@@ -1466,7 +1466,7 @@
           <w:lang w:eastAsia="en-GB"/>
         </w:rPr>
       </w:pPr>
-      <w:hyperlink w:anchor="_Toc533236463" w:history="1">
+      <w:hyperlink w:anchor="_Toc533672016" w:history="1">
         <w:r>
           <w:rPr>
             <w:rStyle w:val="Hyperlink"/>
@@ -1493,7 +1493,7 @@
             <w:noProof/>
             <w:webHidden/>
           </w:rPr>
-          <w:instrText xml:space="preserve"> PAGEREF _Toc533236463 \h </w:instrText>
+          <w:instrText xml:space="preserve"> PAGEREF _Toc533672016 \h </w:instrText>
         </w:r>
         <w:r>
           <w:rPr>
@@ -1539,7 +1539,7 @@
           <w:lang w:eastAsia="en-GB"/>
         </w:rPr>
       </w:pPr>
-      <w:hyperlink w:anchor="_Toc533236464" w:history="1">
+      <w:hyperlink w:anchor="_Toc533672017" w:history="1">
         <w:r>
           <w:rPr>
             <w:rStyle w:val="Hyperlink"/>
@@ -1566,7 +1566,7 @@
             <w:noProof/>
             <w:webHidden/>
           </w:rPr>
-          <w:instrText xml:space="preserve"> PAGEREF _Toc533236464 \h </w:instrText>
+          <w:instrText xml:space="preserve"> PAGEREF _Toc533672017 \h </w:instrText>
         </w:r>
         <w:r>
           <w:rPr>
@@ -1612,7 +1612,7 @@
           <w:lang w:eastAsia="en-GB"/>
         </w:rPr>
       </w:pPr>
-      <w:hyperlink w:anchor="_Toc533236465" w:history="1">
+      <w:hyperlink w:anchor="_Toc533672018" w:history="1">
         <w:r>
           <w:rPr>
             <w:rStyle w:val="Hyperlink"/>
@@ -1640,7 +1640,7 @@
             <w:noProof/>
             <w:webHidden/>
           </w:rPr>
-          <w:instrText xml:space="preserve"> PAGEREF _Toc533236465 \h </w:instrText>
+          <w:instrText xml:space="preserve"> PAGEREF _Toc533672018 \h </w:instrText>
         </w:r>
         <w:r>
           <w:rPr>
@@ -1678,10 +1678,15 @@
           <w:tab w:val="right" w:leader="dot" w:pos="8494"/>
         </w:tabs>
         <w:rPr>
+          <w:rFonts w:asciiTheme="minorHAnsi" w:eastAsiaTheme="minorEastAsia" w:hAnsiTheme="minorHAnsi" w:cstheme="minorBidi"/>
           <w:noProof/>
-        </w:rPr>
-      </w:pPr>
-      <w:hyperlink w:anchor="_Toc533236466" w:history="1">
+          <w:color w:val="auto"/>
+          <w:sz w:val="22"/>
+          <w:szCs w:val="22"/>
+          <w:lang w:eastAsia="en-GB"/>
+        </w:rPr>
+      </w:pPr>
+      <w:hyperlink w:anchor="_Toc533672019" w:history="1">
         <w:r>
           <w:rPr>
             <w:rStyle w:val="Hyperlink"/>
@@ -1709,7 +1714,7 @@
             <w:noProof/>
             <w:webHidden/>
           </w:rPr>
-          <w:instrText xml:space="preserve"> PAGEREF _Toc533236466 \h </w:instrText>
+          <w:instrText xml:space="preserve"> PAGEREF _Toc533672019 \h </w:instrText>
         </w:r>
         <w:r>
           <w:rPr>
@@ -1747,10 +1752,15 @@
           <w:tab w:val="right" w:leader="dot" w:pos="8494"/>
         </w:tabs>
         <w:rPr>
+          <w:rFonts w:asciiTheme="minorHAnsi" w:eastAsiaTheme="minorEastAsia" w:hAnsiTheme="minorHAnsi" w:cstheme="minorBidi"/>
           <w:noProof/>
-        </w:rPr>
-      </w:pPr>
-      <w:hyperlink w:anchor="_Toc533236467" w:history="1">
+          <w:color w:val="auto"/>
+          <w:sz w:val="22"/>
+          <w:szCs w:val="22"/>
+          <w:lang w:eastAsia="en-GB"/>
+        </w:rPr>
+      </w:pPr>
+      <w:hyperlink w:anchor="_Toc533672020" w:history="1">
         <w:r>
           <w:rPr>
             <w:rStyle w:val="Hyperlink"/>
@@ -1778,7 +1788,7 @@
             <w:noProof/>
             <w:webHidden/>
           </w:rPr>
-          <w:instrText xml:space="preserve"> PAGEREF _Toc533236467 \h </w:instrText>
+          <w:instrText xml:space="preserve"> PAGEREF _Toc533672020 \h </w:instrText>
         </w:r>
         <w:r>
           <w:rPr>
@@ -1816,10 +1826,15 @@
           <w:tab w:val="right" w:leader="dot" w:pos="8494"/>
         </w:tabs>
         <w:rPr>
+          <w:rFonts w:asciiTheme="minorHAnsi" w:eastAsiaTheme="minorEastAsia" w:hAnsiTheme="minorHAnsi" w:cstheme="minorBidi"/>
           <w:noProof/>
-        </w:rPr>
-      </w:pPr>
-      <w:hyperlink w:anchor="_Toc533236468" w:history="1">
+          <w:color w:val="auto"/>
+          <w:sz w:val="22"/>
+          <w:szCs w:val="22"/>
+          <w:lang w:eastAsia="en-GB"/>
+        </w:rPr>
+      </w:pPr>
+      <w:hyperlink w:anchor="_Toc533672021" w:history="1">
         <w:r>
           <w:rPr>
             <w:rStyle w:val="Hyperlink"/>
@@ -1864,7 +1879,7 @@
             <w:noProof/>
             <w:webHidden/>
           </w:rPr>
-          <w:instrText xml:space="preserve"> PAGEREF _Toc533236468 \h </w:instrText>
+          <w:instrText xml:space="preserve"> PAGEREF _Toc533672021 \h </w:instrText>
         </w:r>
         <w:r>
           <w:rPr>
@@ -1910,7 +1925,7 @@
           <w:lang w:eastAsia="en-GB"/>
         </w:rPr>
       </w:pPr>
-      <w:hyperlink w:anchor="_Toc533236469" w:history="1">
+      <w:hyperlink w:anchor="_Toc533672022" w:history="1">
         <w:r>
           <w:rPr>
             <w:rStyle w:val="Hyperlink"/>
@@ -1938,7 +1953,7 @@
             <w:noProof/>
             <w:webHidden/>
           </w:rPr>
-          <w:instrText xml:space="preserve"> PAGEREF _Toc533236469 \h </w:instrText>
+          <w:instrText xml:space="preserve"> PAGEREF _Toc533672022 \h </w:instrText>
         </w:r>
         <w:r>
           <w:rPr>
@@ -1976,10 +1991,15 @@
           <w:tab w:val="right" w:leader="dot" w:pos="8494"/>
         </w:tabs>
         <w:rPr>
+          <w:rFonts w:asciiTheme="minorHAnsi" w:eastAsiaTheme="minorEastAsia" w:hAnsiTheme="minorHAnsi" w:cstheme="minorBidi"/>
           <w:noProof/>
-        </w:rPr>
-      </w:pPr>
-      <w:hyperlink w:anchor="_Toc533236470" w:history="1">
+          <w:color w:val="auto"/>
+          <w:sz w:val="22"/>
+          <w:szCs w:val="22"/>
+          <w:lang w:eastAsia="en-GB"/>
+        </w:rPr>
+      </w:pPr>
+      <w:hyperlink w:anchor="_Toc533672023" w:history="1">
         <w:r>
           <w:rPr>
             <w:rStyle w:val="Hyperlink"/>
@@ -2007,7 +2027,7 @@
             <w:noProof/>
             <w:webHidden/>
           </w:rPr>
-          <w:instrText xml:space="preserve"> PAGEREF _Toc533236470 \h </w:instrText>
+          <w:instrText xml:space="preserve"> PAGEREF _Toc533672023 \h </w:instrText>
         </w:r>
         <w:r>
           <w:rPr>
@@ -2045,10 +2065,15 @@
           <w:tab w:val="right" w:leader="dot" w:pos="8494"/>
         </w:tabs>
         <w:rPr>
+          <w:rFonts w:asciiTheme="minorHAnsi" w:eastAsiaTheme="minorEastAsia" w:hAnsiTheme="minorHAnsi" w:cstheme="minorBidi"/>
           <w:noProof/>
-        </w:rPr>
-      </w:pPr>
-      <w:hyperlink w:anchor="_Toc533236471" w:history="1">
+          <w:color w:val="auto"/>
+          <w:sz w:val="22"/>
+          <w:szCs w:val="22"/>
+          <w:lang w:eastAsia="en-GB"/>
+        </w:rPr>
+      </w:pPr>
+      <w:hyperlink w:anchor="_Toc533672024" w:history="1">
         <w:r>
           <w:rPr>
             <w:rStyle w:val="Hyperlink"/>
@@ -2076,7 +2101,7 @@
             <w:noProof/>
             <w:webHidden/>
           </w:rPr>
-          <w:instrText xml:space="preserve"> PAGEREF _Toc533236471 \h </w:instrText>
+          <w:instrText xml:space="preserve"> PAGEREF _Toc533672024 \h </w:instrText>
         </w:r>
         <w:r>
           <w:rPr>
@@ -2123,7 +2148,7 @@
           <w:lang w:eastAsia="en-GB"/>
         </w:rPr>
       </w:pPr>
-      <w:hyperlink w:anchor="_Toc533236472" w:history="1">
+      <w:hyperlink w:anchor="_Toc533672025" w:history="1">
         <w:r>
           <w:rPr>
             <w:rStyle w:val="Hyperlink"/>
@@ -2151,7 +2176,7 @@
             <w:noProof/>
             <w:webHidden/>
           </w:rPr>
-          <w:instrText xml:space="preserve"> PAGEREF _Toc533236472 \h </w:instrText>
+          <w:instrText xml:space="preserve"> PAGEREF _Toc533672025 \h </w:instrText>
         </w:r>
         <w:r>
           <w:rPr>
@@ -2197,7 +2222,7 @@
           <w:lang w:eastAsia="en-GB"/>
         </w:rPr>
       </w:pPr>
-      <w:hyperlink w:anchor="_Toc533236473" w:history="1">
+      <w:hyperlink w:anchor="_Toc533672026" w:history="1">
         <w:r>
           <w:rPr>
             <w:rStyle w:val="Hyperlink"/>
@@ -2225,7 +2250,7 @@
             <w:noProof/>
             <w:webHidden/>
           </w:rPr>
-          <w:instrText xml:space="preserve"> PAGEREF _Toc533236473 \h </w:instrText>
+          <w:instrText xml:space="preserve"> PAGEREF _Toc533672026 \h </w:instrText>
         </w:r>
         <w:r>
           <w:rPr>
@@ -2271,7 +2296,7 @@
           <w:lang w:eastAsia="en-GB"/>
         </w:rPr>
       </w:pPr>
-      <w:hyperlink w:anchor="_Toc533236474" w:history="1">
+      <w:hyperlink w:anchor="_Toc533672027" w:history="1">
         <w:r>
           <w:rPr>
             <w:rStyle w:val="Hyperlink"/>
@@ -2299,7 +2324,7 @@
             <w:noProof/>
             <w:webHidden/>
           </w:rPr>
-          <w:instrText xml:space="preserve"> PAGEREF _Toc533236474 \h </w:instrText>
+          <w:instrText xml:space="preserve"> PAGEREF _Toc533672027 \h </w:instrText>
         </w:r>
         <w:r>
           <w:rPr>
@@ -2345,14 +2370,14 @@
           <w:lang w:eastAsia="en-GB"/>
         </w:rPr>
       </w:pPr>
-      <w:hyperlink w:anchor="_Toc533236475" w:history="1">
+      <w:hyperlink w:anchor="_Toc533672028" w:history="1">
         <w:r>
           <w:rPr>
             <w:rStyle w:val="Hyperlink"/>
             <w:noProof/>
             <w:lang w:eastAsia="en-GB"/>
           </w:rPr>
-          <w:t>3.3 Decline in Freedom</w:t>
+          <w:t>3.3 Declining Freedom &amp; China</w:t>
         </w:r>
         <w:r>
           <w:rPr>
@@ -2373,7 +2398,7 @@
             <w:noProof/>
             <w:webHidden/>
           </w:rPr>
-          <w:instrText xml:space="preserve"> PAGEREF _Toc533236475 \h </w:instrText>
+          <w:instrText xml:space="preserve"> PAGEREF _Toc533672028 \h </w:instrText>
         </w:r>
         <w:r>
           <w:rPr>
@@ -2393,7 +2418,81 @@
             <w:noProof/>
             <w:webHidden/>
           </w:rPr>
-          <w:t>15</w:t>
+          <w:t>16</w:t>
+        </w:r>
+        <w:r>
+          <w:rPr>
+            <w:noProof/>
+            <w:webHidden/>
+          </w:rPr>
+          <w:fldChar w:fldCharType="end"/>
+        </w:r>
+      </w:hyperlink>
+    </w:p>
+    <w:p>
+      <w:pPr>
+        <w:pStyle w:val="TOC3"/>
+        <w:tabs>
+          <w:tab w:val="right" w:leader="dot" w:pos="8494"/>
+        </w:tabs>
+        <w:rPr>
+          <w:rFonts w:asciiTheme="minorHAnsi" w:eastAsiaTheme="minorEastAsia" w:hAnsiTheme="minorHAnsi" w:cstheme="minorBidi"/>
+          <w:noProof/>
+          <w:color w:val="auto"/>
+          <w:sz w:val="22"/>
+          <w:szCs w:val="22"/>
+          <w:lang w:eastAsia="en-GB"/>
+        </w:rPr>
+      </w:pPr>
+      <w:hyperlink w:anchor="_Toc533672029" w:history="1">
+        <w:r>
+          <w:rPr>
+            <w:rStyle w:val="Hyperlink"/>
+            <w:noProof/>
+            <w:lang w:eastAsia="en-GB"/>
+          </w:rPr>
+          <w:t>3.3.1 Social Engineering as a means to an end</w:t>
+        </w:r>
+        <w:r>
+          <w:rPr>
+            <w:noProof/>
+            <w:webHidden/>
+          </w:rPr>
+          <w:tab/>
+        </w:r>
+        <w:r>
+          <w:rPr>
+            <w:noProof/>
+            <w:webHidden/>
+          </w:rPr>
+          <w:fldChar w:fldCharType="begin"/>
+        </w:r>
+        <w:r>
+          <w:rPr>
+            <w:noProof/>
+            <w:webHidden/>
+          </w:rPr>
+          <w:instrText xml:space="preserve"> PAGEREF _Toc533672029 \h </w:instrText>
+        </w:r>
+        <w:r>
+          <w:rPr>
+            <w:noProof/>
+            <w:webHidden/>
+          </w:rPr>
+        </w:r>
+        <w:r>
+          <w:rPr>
+            <w:noProof/>
+            <w:webHidden/>
+          </w:rPr>
+          <w:fldChar w:fldCharType="separate"/>
+        </w:r>
+        <w:r>
+          <w:rPr>
+            <w:noProof/>
+            <w:webHidden/>
+          </w:rPr>
+          <w:t>16</w:t>
         </w:r>
         <w:r>
           <w:rPr>
@@ -2419,7 +2518,7 @@
           <w:lang w:eastAsia="en-GB"/>
         </w:rPr>
       </w:pPr>
-      <w:hyperlink w:anchor="_Toc533236476" w:history="1">
+      <w:hyperlink w:anchor="_Toc533672030" w:history="1">
         <w:r>
           <w:rPr>
             <w:rStyle w:val="Hyperlink"/>
@@ -2447,7 +2546,7 @@
             <w:noProof/>
             <w:webHidden/>
           </w:rPr>
-          <w:instrText xml:space="preserve"> PAGEREF _Toc533236476 \h </w:instrText>
+          <w:instrText xml:space="preserve"> PAGEREF _Toc533672030 \h </w:instrText>
         </w:r>
         <w:r>
           <w:rPr>
@@ -2467,7 +2566,7 @@
             <w:noProof/>
             <w:webHidden/>
           </w:rPr>
-          <w:t>15</w:t>
+          <w:t>17</w:t>
         </w:r>
         <w:r>
           <w:rPr>
@@ -2485,17 +2584,22 @@
           <w:tab w:val="right" w:leader="dot" w:pos="8494"/>
         </w:tabs>
         <w:rPr>
+          <w:rFonts w:asciiTheme="minorHAnsi" w:eastAsiaTheme="minorEastAsia" w:hAnsiTheme="minorHAnsi" w:cstheme="minorBidi"/>
           <w:noProof/>
-        </w:rPr>
-      </w:pPr>
-      <w:hyperlink w:anchor="_Toc533236477" w:history="1">
+          <w:color w:val="auto"/>
+          <w:sz w:val="22"/>
+          <w:szCs w:val="22"/>
+          <w:lang w:eastAsia="en-GB"/>
+        </w:rPr>
+      </w:pPr>
+      <w:hyperlink w:anchor="_Toc533672031" w:history="1">
         <w:r>
           <w:rPr>
             <w:rStyle w:val="Hyperlink"/>
             <w:noProof/>
             <w:lang w:eastAsia="en-GB"/>
           </w:rPr>
-          <w:t>3.4.1 Freedom on the Net 2018</w:t>
+          <w:t>3.4.1 Freedom on the Net</w:t>
         </w:r>
         <w:r>
           <w:rPr>
@@ -2516,7 +2620,7 @@
             <w:noProof/>
             <w:webHidden/>
           </w:rPr>
-          <w:instrText xml:space="preserve"> PAGEREF _Toc533236477 \h </w:instrText>
+          <w:instrText xml:space="preserve"> PAGEREF _Toc533672031 \h </w:instrText>
         </w:r>
         <w:r>
           <w:rPr>
@@ -2536,7 +2640,7 @@
             <w:noProof/>
             <w:webHidden/>
           </w:rPr>
-          <w:t>15</w:t>
+          <w:t>17</w:t>
         </w:r>
         <w:r>
           <w:rPr>
@@ -2554,17 +2658,22 @@
           <w:tab w:val="right" w:leader="dot" w:pos="8494"/>
         </w:tabs>
         <w:rPr>
+          <w:rFonts w:asciiTheme="minorHAnsi" w:eastAsiaTheme="minorEastAsia" w:hAnsiTheme="minorHAnsi" w:cstheme="minorBidi"/>
           <w:noProof/>
-        </w:rPr>
-      </w:pPr>
-      <w:hyperlink w:anchor="_Toc533236478" w:history="1">
+          <w:color w:val="auto"/>
+          <w:sz w:val="22"/>
+          <w:szCs w:val="22"/>
+          <w:lang w:eastAsia="en-GB"/>
+        </w:rPr>
+      </w:pPr>
+      <w:hyperlink w:anchor="_Toc533672032" w:history="1">
         <w:r>
           <w:rPr>
             <w:rStyle w:val="Hyperlink"/>
             <w:noProof/>
             <w:lang w:eastAsia="en-GB"/>
           </w:rPr>
-          <w:t>2.7.2 Freedom of the Press 2017</w:t>
+          <w:t>2.7.2 Freedom of the Press</w:t>
         </w:r>
         <w:r>
           <w:rPr>
@@ -2585,7 +2694,7 @@
             <w:noProof/>
             <w:webHidden/>
           </w:rPr>
-          <w:instrText xml:space="preserve"> PAGEREF _Toc533236478 \h </w:instrText>
+          <w:instrText xml:space="preserve"> PAGEREF _Toc533672032 \h </w:instrText>
         </w:r>
         <w:r>
           <w:rPr>
@@ -2605,7 +2714,7 @@
             <w:noProof/>
             <w:webHidden/>
           </w:rPr>
-          <w:t>15</w:t>
+          <w:t>18</w:t>
         </w:r>
         <w:r>
           <w:rPr>
@@ -2623,34 +2732,22 @@
           <w:tab w:val="right" w:leader="dot" w:pos="8494"/>
         </w:tabs>
         <w:rPr>
+          <w:rFonts w:asciiTheme="minorHAnsi" w:eastAsiaTheme="minorEastAsia" w:hAnsiTheme="minorHAnsi" w:cstheme="minorBidi"/>
           <w:noProof/>
-        </w:rPr>
-      </w:pPr>
-      <w:hyperlink w:anchor="_Toc533236479" w:history="1">
+          <w:color w:val="auto"/>
+          <w:sz w:val="22"/>
+          <w:szCs w:val="22"/>
+          <w:lang w:eastAsia="en-GB"/>
+        </w:rPr>
+      </w:pPr>
+      <w:hyperlink w:anchor="_Toc533672033" w:history="1">
         <w:r>
           <w:rPr>
             <w:rStyle w:val="Hyperlink"/>
             <w:noProof/>
             <w:lang w:eastAsia="en-GB"/>
           </w:rPr>
-          <w:t>2.7.3 The Human Freedom Index (</w:t>
-        </w:r>
-        <w:r>
-          <w:rPr>
-            <w:rStyle w:val="Hyperlink"/>
-            <w:i/>
-            <w:noProof/>
-            <w:lang w:eastAsia="en-GB"/>
-          </w:rPr>
-          <w:t>updated for 2018</w:t>
-        </w:r>
-        <w:r>
-          <w:rPr>
-            <w:rStyle w:val="Hyperlink"/>
-            <w:noProof/>
-            <w:lang w:eastAsia="en-GB"/>
-          </w:rPr>
-          <w:t>)</w:t>
+          <w:t>2.7.3 The Human Freedom Index</w:t>
         </w:r>
         <w:r>
           <w:rPr>
@@ -2671,7 +2768,7 @@
             <w:noProof/>
             <w:webHidden/>
           </w:rPr>
-          <w:instrText xml:space="preserve"> PAGEREF _Toc533236479 \h </w:instrText>
+          <w:instrText xml:space="preserve"> PAGEREF _Toc533672033 \h </w:instrText>
         </w:r>
         <w:r>
           <w:rPr>
@@ -2691,7 +2788,7 @@
             <w:noProof/>
             <w:webHidden/>
           </w:rPr>
-          <w:t>16</w:t>
+          <w:t>18</w:t>
         </w:r>
         <w:r>
           <w:rPr>
@@ -2718,7 +2815,7 @@
           <w:lang w:eastAsia="en-GB"/>
         </w:rPr>
       </w:pPr>
-      <w:hyperlink w:anchor="_Toc533236480" w:history="1">
+      <w:hyperlink w:anchor="_Toc533672034" w:history="1">
         <w:r>
           <w:rPr>
             <w:rStyle w:val="Hyperlink"/>
@@ -2746,7 +2843,7 @@
             <w:noProof/>
             <w:webHidden/>
           </w:rPr>
-          <w:instrText xml:space="preserve"> PAGEREF _Toc533236480 \h </w:instrText>
+          <w:instrText xml:space="preserve"> PAGEREF _Toc533672034 \h </w:instrText>
         </w:r>
         <w:r>
           <w:rPr>
@@ -2766,7 +2863,7 @@
             <w:noProof/>
             <w:webHidden/>
           </w:rPr>
-          <w:t>17</w:t>
+          <w:t>19</w:t>
         </w:r>
         <w:r>
           <w:rPr>
@@ -2792,7 +2889,7 @@
           <w:lang w:eastAsia="en-GB"/>
         </w:rPr>
       </w:pPr>
-      <w:hyperlink w:anchor="_Toc533236481" w:history="1">
+      <w:hyperlink w:anchor="_Toc533672035" w:history="1">
         <w:r>
           <w:rPr>
             <w:rStyle w:val="Hyperlink"/>
@@ -2820,7 +2917,7 @@
             <w:noProof/>
             <w:webHidden/>
           </w:rPr>
-          <w:instrText xml:space="preserve"> PAGEREF _Toc533236481 \h </w:instrText>
+          <w:instrText xml:space="preserve"> PAGEREF _Toc533672035 \h </w:instrText>
         </w:r>
         <w:r>
           <w:rPr>
@@ -2840,7 +2937,7 @@
             <w:noProof/>
             <w:webHidden/>
           </w:rPr>
-          <w:t>17</w:t>
+          <w:t>19</w:t>
         </w:r>
         <w:r>
           <w:rPr>
@@ -2866,7 +2963,7 @@
           <w:lang w:eastAsia="en-GB"/>
         </w:rPr>
       </w:pPr>
-      <w:hyperlink w:anchor="_Toc533236482" w:history="1">
+      <w:hyperlink w:anchor="_Toc533672036" w:history="1">
         <w:r>
           <w:rPr>
             <w:rStyle w:val="Hyperlink"/>
@@ -2894,7 +2991,7 @@
             <w:noProof/>
             <w:webHidden/>
           </w:rPr>
-          <w:instrText xml:space="preserve"> PAGEREF _Toc533236482 \h </w:instrText>
+          <w:instrText xml:space="preserve"> PAGEREF _Toc533672036 \h </w:instrText>
         </w:r>
         <w:r>
           <w:rPr>
@@ -2914,7 +3011,7 @@
             <w:noProof/>
             <w:webHidden/>
           </w:rPr>
-          <w:t>17</w:t>
+          <w:t>19</w:t>
         </w:r>
         <w:r>
           <w:rPr>
@@ -2940,7 +3037,7 @@
           <w:lang w:eastAsia="en-GB"/>
         </w:rPr>
       </w:pPr>
-      <w:hyperlink w:anchor="_Toc533236483" w:history="1">
+      <w:hyperlink w:anchor="_Toc533672037" w:history="1">
         <w:r>
           <w:rPr>
             <w:rStyle w:val="Hyperlink"/>
@@ -2968,7 +3065,7 @@
             <w:noProof/>
             <w:webHidden/>
           </w:rPr>
-          <w:instrText xml:space="preserve"> PAGEREF _Toc533236483 \h </w:instrText>
+          <w:instrText xml:space="preserve"> PAGEREF _Toc533672037 \h </w:instrText>
         </w:r>
         <w:r>
           <w:rPr>
@@ -2988,7 +3085,7 @@
             <w:noProof/>
             <w:webHidden/>
           </w:rPr>
-          <w:t>17</w:t>
+          <w:t>19</w:t>
         </w:r>
         <w:r>
           <w:rPr>
@@ -3014,7 +3111,7 @@
           <w:lang w:eastAsia="en-GB"/>
         </w:rPr>
       </w:pPr>
-      <w:hyperlink w:anchor="_Toc533236484" w:history="1">
+      <w:hyperlink w:anchor="_Toc533672038" w:history="1">
         <w:r>
           <w:rPr>
             <w:rStyle w:val="Hyperlink"/>
@@ -3042,7 +3139,7 @@
             <w:noProof/>
             <w:webHidden/>
           </w:rPr>
-          <w:instrText xml:space="preserve"> PAGEREF _Toc533236484 \h </w:instrText>
+          <w:instrText xml:space="preserve"> PAGEREF _Toc533672038 \h </w:instrText>
         </w:r>
         <w:r>
           <w:rPr>
@@ -3062,7 +3159,7 @@
             <w:noProof/>
             <w:webHidden/>
           </w:rPr>
-          <w:t>17</w:t>
+          <w:t>19</w:t>
         </w:r>
         <w:r>
           <w:rPr>
@@ -3088,7 +3185,7 @@
           <w:lang w:eastAsia="en-GB"/>
         </w:rPr>
       </w:pPr>
-      <w:hyperlink w:anchor="_Toc533236485" w:history="1">
+      <w:hyperlink w:anchor="_Toc533672039" w:history="1">
         <w:r>
           <w:rPr>
             <w:rStyle w:val="Hyperlink"/>
@@ -3116,7 +3213,7 @@
             <w:noProof/>
             <w:webHidden/>
           </w:rPr>
-          <w:instrText xml:space="preserve"> PAGEREF _Toc533236485 \h </w:instrText>
+          <w:instrText xml:space="preserve"> PAGEREF _Toc533672039 \h </w:instrText>
         </w:r>
         <w:r>
           <w:rPr>
@@ -3136,7 +3233,7 @@
             <w:noProof/>
             <w:webHidden/>
           </w:rPr>
-          <w:t>17</w:t>
+          <w:t>19</w:t>
         </w:r>
         <w:r>
           <w:rPr>
@@ -3163,7 +3260,7 @@
           <w:lang w:eastAsia="en-GB"/>
         </w:rPr>
       </w:pPr>
-      <w:hyperlink w:anchor="_Toc533236486" w:history="1">
+      <w:hyperlink w:anchor="_Toc533672040" w:history="1">
         <w:r>
           <w:rPr>
             <w:rStyle w:val="Hyperlink"/>
@@ -3192,7 +3289,7 @@
             <w:noProof/>
             <w:webHidden/>
           </w:rPr>
-          <w:instrText xml:space="preserve"> PAGEREF _Toc533236486 \h </w:instrText>
+          <w:instrText xml:space="preserve"> PAGEREF _Toc533672040 \h </w:instrText>
         </w:r>
         <w:r>
           <w:rPr>
@@ -3212,7 +3309,7 @@
             <w:noProof/>
             <w:webHidden/>
           </w:rPr>
-          <w:t>18</w:t>
+          <w:t>20</w:t>
         </w:r>
         <w:r>
           <w:rPr>
@@ -3238,7 +3335,7 @@
           <w:lang w:eastAsia="en-GB"/>
         </w:rPr>
       </w:pPr>
-      <w:hyperlink w:anchor="_Toc533236487" w:history="1">
+      <w:hyperlink w:anchor="_Toc533672041" w:history="1">
         <w:r>
           <w:rPr>
             <w:rStyle w:val="Hyperlink"/>
@@ -3266,7 +3363,7 @@
             <w:noProof/>
             <w:webHidden/>
           </w:rPr>
-          <w:instrText xml:space="preserve"> PAGEREF _Toc533236487 \h </w:instrText>
+          <w:instrText xml:space="preserve"> PAGEREF _Toc533672041 \h </w:instrText>
         </w:r>
         <w:r>
           <w:rPr>
@@ -3286,7 +3383,7 @@
             <w:noProof/>
             <w:webHidden/>
           </w:rPr>
-          <w:t>18</w:t>
+          <w:t>20</w:t>
         </w:r>
         <w:r>
           <w:rPr>
@@ -3312,7 +3409,7 @@
           <w:lang w:eastAsia="en-GB"/>
         </w:rPr>
       </w:pPr>
-      <w:hyperlink w:anchor="_Toc533236488" w:history="1">
+      <w:hyperlink w:anchor="_Toc533672042" w:history="1">
         <w:r>
           <w:rPr>
             <w:rStyle w:val="Hyperlink"/>
@@ -3340,7 +3437,7 @@
             <w:noProof/>
             <w:webHidden/>
           </w:rPr>
-          <w:instrText xml:space="preserve"> PAGEREF _Toc533236488 \h </w:instrText>
+          <w:instrText xml:space="preserve"> PAGEREF _Toc533672042 \h </w:instrText>
         </w:r>
         <w:r>
           <w:rPr>
@@ -3360,7 +3457,7 @@
             <w:noProof/>
             <w:webHidden/>
           </w:rPr>
-          <w:t>18</w:t>
+          <w:t>20</w:t>
         </w:r>
         <w:r>
           <w:rPr>
@@ -3386,7 +3483,7 @@
           <w:lang w:eastAsia="en-GB"/>
         </w:rPr>
       </w:pPr>
-      <w:hyperlink w:anchor="_Toc533236489" w:history="1">
+      <w:hyperlink w:anchor="_Toc533672043" w:history="1">
         <w:r>
           <w:rPr>
             <w:rStyle w:val="Hyperlink"/>
@@ -3413,7 +3510,7 @@
             <w:noProof/>
             <w:webHidden/>
           </w:rPr>
-          <w:instrText xml:space="preserve"> PAGEREF _Toc533236489 \h </w:instrText>
+          <w:instrText xml:space="preserve"> PAGEREF _Toc533672043 \h </w:instrText>
         </w:r>
         <w:r>
           <w:rPr>
@@ -3433,7 +3530,7 @@
             <w:noProof/>
             <w:webHidden/>
           </w:rPr>
-          <w:t>18</w:t>
+          <w:t>20</w:t>
         </w:r>
         <w:r>
           <w:rPr>
@@ -3460,7 +3557,7 @@
           <w:lang w:eastAsia="en-GB"/>
         </w:rPr>
       </w:pPr>
-      <w:hyperlink w:anchor="_Toc533236490" w:history="1">
+      <w:hyperlink w:anchor="_Toc533672044" w:history="1">
         <w:r>
           <w:rPr>
             <w:rStyle w:val="Hyperlink"/>
@@ -3489,7 +3586,7 @@
             <w:noProof/>
             <w:webHidden/>
           </w:rPr>
-          <w:instrText xml:space="preserve"> PAGEREF _Toc533236490 \h </w:instrText>
+          <w:instrText xml:space="preserve"> PAGEREF _Toc533672044 \h </w:instrText>
         </w:r>
         <w:r>
           <w:rPr>
@@ -3509,7 +3606,7 @@
             <w:noProof/>
             <w:webHidden/>
           </w:rPr>
-          <w:t>19</w:t>
+          <w:t>21</w:t>
         </w:r>
         <w:r>
           <w:rPr>
@@ -3535,7 +3632,7 @@
           <w:lang w:eastAsia="en-GB"/>
         </w:rPr>
       </w:pPr>
-      <w:hyperlink w:anchor="_Toc533236491" w:history="1">
+      <w:hyperlink w:anchor="_Toc533672045" w:history="1">
         <w:r>
           <w:rPr>
             <w:rStyle w:val="Hyperlink"/>
@@ -3563,7 +3660,7 @@
             <w:noProof/>
             <w:webHidden/>
           </w:rPr>
-          <w:instrText xml:space="preserve"> PAGEREF _Toc533236491 \h </w:instrText>
+          <w:instrText xml:space="preserve"> PAGEREF _Toc533672045 \h </w:instrText>
         </w:r>
         <w:r>
           <w:rPr>
@@ -3583,7 +3680,7 @@
             <w:noProof/>
             <w:webHidden/>
           </w:rPr>
-          <w:t>19</w:t>
+          <w:t>21</w:t>
         </w:r>
         <w:r>
           <w:rPr>
@@ -3610,7 +3707,7 @@
           <w:lang w:eastAsia="en-GB"/>
         </w:rPr>
       </w:pPr>
-      <w:hyperlink w:anchor="_Toc533236492" w:history="1">
+      <w:hyperlink w:anchor="_Toc533672046" w:history="1">
         <w:r>
           <w:rPr>
             <w:rStyle w:val="Hyperlink"/>
@@ -3639,7 +3736,7 @@
             <w:noProof/>
             <w:webHidden/>
           </w:rPr>
-          <w:instrText xml:space="preserve"> PAGEREF _Toc533236492 \h </w:instrText>
+          <w:instrText xml:space="preserve"> PAGEREF _Toc533672046 \h </w:instrText>
         </w:r>
         <w:r>
           <w:rPr>
@@ -3659,7 +3756,7 @@
             <w:noProof/>
             <w:webHidden/>
           </w:rPr>
-          <w:t>20</w:t>
+          <w:t>22</w:t>
         </w:r>
         <w:r>
           <w:rPr>
@@ -3685,7 +3782,7 @@
           <w:lang w:eastAsia="en-GB"/>
         </w:rPr>
       </w:pPr>
-      <w:hyperlink w:anchor="_Toc533236493" w:history="1">
+      <w:hyperlink w:anchor="_Toc533672047" w:history="1">
         <w:r>
           <w:rPr>
             <w:rStyle w:val="Hyperlink"/>
@@ -3713,7 +3810,7 @@
             <w:noProof/>
             <w:webHidden/>
           </w:rPr>
-          <w:instrText xml:space="preserve"> PAGEREF _Toc533236493 \h </w:instrText>
+          <w:instrText xml:space="preserve"> PAGEREF _Toc533672047 \h </w:instrText>
         </w:r>
         <w:r>
           <w:rPr>
@@ -3733,7 +3830,7 @@
             <w:noProof/>
             <w:webHidden/>
           </w:rPr>
-          <w:t>20</w:t>
+          <w:t>22</w:t>
         </w:r>
         <w:r>
           <w:rPr>
@@ -3760,7 +3857,7 @@
           <w:lang w:eastAsia="en-GB"/>
         </w:rPr>
       </w:pPr>
-      <w:hyperlink w:anchor="_Toc533236494" w:history="1">
+      <w:hyperlink w:anchor="_Toc533672048" w:history="1">
         <w:r>
           <w:rPr>
             <w:rStyle w:val="Hyperlink"/>
@@ -3788,7 +3885,7 @@
             <w:noProof/>
             <w:webHidden/>
           </w:rPr>
-          <w:instrText xml:space="preserve"> PAGEREF _Toc533236494 \h </w:instrText>
+          <w:instrText xml:space="preserve"> PAGEREF _Toc533672048 \h </w:instrText>
         </w:r>
         <w:r>
           <w:rPr>
@@ -3808,7 +3905,7 @@
             <w:noProof/>
             <w:webHidden/>
           </w:rPr>
-          <w:t>21</w:t>
+          <w:t>23</w:t>
         </w:r>
         <w:r>
           <w:rPr>
@@ -3882,7 +3979,7 @@
           <w:lang w:eastAsia="en-GB"/>
         </w:rPr>
       </w:pPr>
-      <w:bookmarkStart w:id="1" w:name="_Toc533236453"/>
+      <w:bookmarkStart w:id="1" w:name="_Toc533672006"/>
       <w:r>
         <w:rPr>
           <w:rFonts w:eastAsia="Times New Roman"/>
@@ -3924,7 +4021,7 @@
           <w:lang w:eastAsia="en-GB"/>
         </w:rPr>
       </w:pPr>
-      <w:bookmarkStart w:id="2" w:name="_Toc533236454"/>
+      <w:bookmarkStart w:id="2" w:name="_Toc533672007"/>
       <w:r>
         <w:rPr>
           <w:lang w:eastAsia="en-GB"/>
@@ -3971,7 +4068,7 @@
           <w:lang w:eastAsia="en-GB"/>
         </w:rPr>
       </w:pPr>
-      <w:bookmarkStart w:id="3" w:name="_Toc533236455"/>
+      <w:bookmarkStart w:id="3" w:name="_Toc533672008"/>
       <w:r>
         <w:rPr>
           <w:lang w:eastAsia="en-GB"/>
@@ -4273,7 +4370,7 @@
           <w:lang w:eastAsia="en-GB"/>
         </w:rPr>
       </w:pPr>
-      <w:bookmarkStart w:id="4" w:name="_Toc533236456"/>
+      <w:bookmarkStart w:id="4" w:name="_Toc533672009"/>
       <w:r>
         <w:rPr>
           <w:lang w:eastAsia="en-GB"/>
@@ -4486,7 +4583,7 @@
           <w:lang w:eastAsia="en-GB"/>
         </w:rPr>
       </w:pPr>
-      <w:bookmarkStart w:id="5" w:name="_Toc533236457"/>
+      <w:bookmarkStart w:id="5" w:name="_Toc533672010"/>
       <w:r>
         <w:rPr>
           <w:lang w:eastAsia="en-GB"/>
@@ -4772,7 +4869,7 @@
           <w:lang w:eastAsia="en-GB"/>
         </w:rPr>
       </w:pPr>
-      <w:bookmarkStart w:id="6" w:name="_Toc533236458"/>
+      <w:bookmarkStart w:id="6" w:name="_Toc533672011"/>
       <w:r>
         <w:rPr>
           <w:rFonts w:eastAsia="Times New Roman"/>
@@ -4796,7 +4893,7 @@
           <w:lang w:eastAsia="en-GB"/>
         </w:rPr>
       </w:pPr>
-      <w:bookmarkStart w:id="7" w:name="_Toc533236459"/>
+      <w:bookmarkStart w:id="7" w:name="_Toc533672012"/>
       <w:r>
         <w:rPr>
           <w:lang w:eastAsia="en-GB"/>
@@ -4876,7 +4973,7 @@
           <w:lang w:eastAsia="en-GB"/>
         </w:rPr>
       </w:pPr>
-      <w:bookmarkStart w:id="8" w:name="_Toc533236460"/>
+      <w:bookmarkStart w:id="8" w:name="_Toc533672013"/>
       <w:r>
         <w:rPr>
           <w:lang w:eastAsia="en-GB"/>
@@ -5044,7 +5141,7 @@
           <w:lang w:eastAsia="en-GB"/>
         </w:rPr>
       </w:pPr>
-      <w:bookmarkStart w:id="9" w:name="_Toc533236461"/>
+      <w:bookmarkStart w:id="9" w:name="_Toc533672014"/>
       <w:r>
         <w:rPr>
           <w:lang w:eastAsia="en-GB"/>
@@ -5146,7 +5243,7 @@
       <w:pPr>
         <w:pStyle w:val="Heading2"/>
       </w:pPr>
-      <w:bookmarkStart w:id="10" w:name="_Toc533236462"/>
+      <w:bookmarkStart w:id="10" w:name="_Toc533672015"/>
       <w:r>
         <w:lastRenderedPageBreak/>
         <w:t>2.4 Quantifying Information Exposure in Internet Routing</w:t>
@@ -5194,7 +5291,7 @@
       <w:pPr>
         <w:pStyle w:val="Heading2"/>
       </w:pPr>
-      <w:bookmarkStart w:id="11" w:name="_Toc533236463"/>
+      <w:bookmarkStart w:id="11" w:name="_Toc533672016"/>
       <w:r>
         <w:t xml:space="preserve">2.5 </w:t>
       </w:r>
@@ -5402,7 +5499,7 @@
       <w:pPr>
         <w:pStyle w:val="Heading2"/>
       </w:pPr>
-      <w:bookmarkStart w:id="12" w:name="_Toc533236464"/>
+      <w:bookmarkStart w:id="12" w:name="_Toc533672017"/>
       <w:r>
         <w:lastRenderedPageBreak/>
         <w:t xml:space="preserve">2.6 </w:t>
@@ -5443,7 +5540,7 @@
           <w:lang w:eastAsia="en-GB"/>
         </w:rPr>
       </w:pPr>
-      <w:bookmarkStart w:id="13" w:name="_Toc533236465"/>
+      <w:bookmarkStart w:id="13" w:name="_Toc533672018"/>
       <w:r>
         <w:rPr>
           <w:lang w:eastAsia="en-GB"/>
@@ -5523,7 +5620,7 @@
           <w:lang w:eastAsia="en-GB"/>
         </w:rPr>
       </w:pPr>
-      <w:bookmarkStart w:id="14" w:name="_Toc533236466"/>
+      <w:bookmarkStart w:id="14" w:name="_Toc533672019"/>
       <w:r>
         <w:rPr>
           <w:lang w:eastAsia="en-GB"/>
@@ -5674,7 +5771,7 @@
           <w:lang w:eastAsia="en-GB"/>
         </w:rPr>
       </w:pPr>
-      <w:bookmarkStart w:id="15" w:name="_Toc533236467"/>
+      <w:bookmarkStart w:id="15" w:name="_Toc533672020"/>
       <w:r>
         <w:rPr>
           <w:lang w:eastAsia="en-GB"/>
@@ -5717,7 +5814,7 @@
           <w:lang w:eastAsia="en-GB"/>
         </w:rPr>
       </w:pPr>
-      <w:bookmarkStart w:id="16" w:name="_Toc533236468"/>
+      <w:bookmarkStart w:id="16" w:name="_Toc533672021"/>
       <w:r>
         <w:rPr>
           <w:lang w:eastAsia="en-GB"/>
@@ -5790,7 +5887,7 @@
           <w:lang w:eastAsia="en-GB"/>
         </w:rPr>
       </w:pPr>
-      <w:bookmarkStart w:id="17" w:name="_Toc533236469"/>
+      <w:bookmarkStart w:id="17" w:name="_Toc533672022"/>
       <w:r>
         <w:rPr>
           <w:lang w:eastAsia="en-GB"/>
@@ -5819,7 +5916,7 @@
           <w:lang w:eastAsia="en-GB"/>
         </w:rPr>
       </w:pPr>
-      <w:bookmarkStart w:id="18" w:name="_Toc533236470"/>
+      <w:bookmarkStart w:id="18" w:name="_Toc533672023"/>
       <w:r>
         <w:rPr>
           <w:lang w:eastAsia="en-GB"/>
@@ -5867,7 +5964,7 @@
           <w:lang w:eastAsia="en-GB"/>
         </w:rPr>
       </w:pPr>
-      <w:bookmarkStart w:id="19" w:name="_Toc533236471"/>
+      <w:bookmarkStart w:id="19" w:name="_Toc533672024"/>
       <w:r>
         <w:rPr>
           <w:lang w:eastAsia="en-GB"/>
@@ -5960,7 +6057,7 @@
           <w:lang w:eastAsia="en-GB"/>
         </w:rPr>
       </w:pPr>
-      <w:bookmarkStart w:id="20" w:name="_Toc533236472"/>
+      <w:bookmarkStart w:id="20" w:name="_Toc533672025"/>
       <w:r>
         <w:rPr>
           <w:lang w:eastAsia="en-GB"/>
@@ -5983,7 +6080,7 @@
           <w:lang w:eastAsia="en-GB"/>
         </w:rPr>
       </w:pPr>
-      <w:bookmarkStart w:id="21" w:name="_Toc533236473"/>
+      <w:bookmarkStart w:id="21" w:name="_Toc533672026"/>
       <w:r>
         <w:rPr>
           <w:lang w:eastAsia="en-GB"/>
@@ -6032,7 +6129,7 @@
           <w:lang w:eastAsia="en-GB"/>
         </w:rPr>
       </w:pPr>
-      <w:bookmarkStart w:id="22" w:name="_Toc533236474"/>
+      <w:bookmarkStart w:id="22" w:name="_Toc533672027"/>
       <w:r>
         <w:rPr>
           <w:lang w:eastAsia="en-GB"/>
@@ -6232,7 +6329,7 @@
           <w:lang w:eastAsia="en-GB"/>
         </w:rPr>
       </w:pPr>
-      <w:bookmarkStart w:id="23" w:name="_Toc533236475"/>
+      <w:bookmarkStart w:id="23" w:name="_Toc533672028"/>
       <w:r>
         <w:rPr>
           <w:lang w:eastAsia="en-GB"/>
@@ -6257,13 +6354,13 @@
         </w:rPr>
         <w:t xml:space="preserve"> Freedom</w:t>
       </w:r>
+      <w:r>
+        <w:rPr>
+          <w:lang w:eastAsia="en-GB"/>
+        </w:rPr>
+        <w:t xml:space="preserve"> &amp; China</w:t>
+      </w:r>
       <w:bookmarkEnd w:id="23"/>
-      <w:r>
-        <w:rPr>
-          <w:lang w:eastAsia="en-GB"/>
-        </w:rPr>
-        <w:t xml:space="preserve"> &amp; China</w:t>
-      </w:r>
     </w:p>
     <w:p>
       <w:pPr>
@@ -6386,6 +6483,7 @@
           <w:lang w:eastAsia="en-GB"/>
         </w:rPr>
       </w:pPr>
+      <w:bookmarkStart w:id="24" w:name="_Toc533672029"/>
       <w:r>
         <w:rPr>
           <w:lang w:eastAsia="en-GB"/>
@@ -6398,31 +6496,26 @@
         </w:rPr>
         <w:t>Social Engineering as a means to an end</w:t>
       </w:r>
-    </w:p>
-    <w:p>
-      <w:pPr>
-        <w:rPr>
-          <w:lang w:eastAsia="en-GB"/>
-        </w:rPr>
-      </w:pPr>
-    </w:p>
-    <w:p>
-      <w:pPr>
-        <w:rPr>
-          <w:lang w:eastAsia="en-GB"/>
-        </w:rPr>
-      </w:pPr>
-      <w:r>
-        <w:rPr>
-          <w:lang w:eastAsia="en-GB"/>
-        </w:rPr>
-        <w:t>Is social engineering on the internet a more effective method of control than technologically engineered solutions such as mass surveillance?</w:t>
-      </w:r>
-      <w:r>
-        <w:rPr>
-          <w:lang w:eastAsia="en-GB"/>
-        </w:rPr>
-        <w:t xml:space="preserve"> Generally speaking, when a nation conducts malicious routing such as mass surveillance or censorship, their end goal is an improvement to the perceived stability of the</w:t>
+      <w:bookmarkEnd w:id="24"/>
+    </w:p>
+    <w:p>
+      <w:pPr>
+        <w:rPr>
+          <w:lang w:eastAsia="en-GB"/>
+        </w:rPr>
+      </w:pPr>
+    </w:p>
+    <w:p>
+      <w:pPr>
+        <w:rPr>
+          <w:lang w:eastAsia="en-GB"/>
+        </w:rPr>
+      </w:pPr>
+      <w:r>
+        <w:rPr>
+          <w:lang w:eastAsia="en-GB"/>
+        </w:rPr>
+        <w:t>Is social engineering on the internet a more effective method of control than technologically engineered solutions such as mass surveillance? Generally speaking, when a nation conducts malicious routing such as mass surveillance or censorship, their end goal is an improvement to the perceived stability of the</w:t>
       </w:r>
       <w:r>
         <w:rPr>
@@ -6436,19 +6529,25 @@
         </w:rPr>
         <w:t xml:space="preserve"> nation. </w:t>
       </w:r>
-      <w:proofErr w:type="gramStart"/>
-      <w:r>
-        <w:rPr>
-          <w:lang w:eastAsia="en-GB"/>
-        </w:rPr>
-        <w:t>However</w:t>
-      </w:r>
-      <w:proofErr w:type="gramEnd"/>
-      <w:r>
-        <w:rPr>
-          <w:lang w:eastAsia="en-GB"/>
-        </w:rPr>
-        <w:t xml:space="preserve"> attempts at censorship, especially on a large scale such as the internet, are almost always imperfect and the spread of information continues regardless, albeit usually at a slower pace</w:t>
+      <w:r>
+        <w:rPr>
+          <w:lang w:eastAsia="en-GB"/>
+        </w:rPr>
+        <w:t>However,</w:t>
+      </w:r>
+      <w:r>
+        <w:rPr>
+          <w:lang w:eastAsia="en-GB"/>
+        </w:rPr>
+        <w:t xml:space="preserve"> attempts at censorship, especially on a large scale such as the internet, ar</w:t>
+      </w:r>
+      <w:bookmarkStart w:id="25" w:name="_GoBack"/>
+      <w:bookmarkEnd w:id="25"/>
+      <w:r>
+        <w:rPr>
+          <w:lang w:eastAsia="en-GB"/>
+        </w:rPr>
+        <w:t>e almost always imperfect and the spread of information continues regardless, albeit usually at a slower pace</w:t>
       </w:r>
       <w:r>
         <w:rPr>
@@ -6547,34 +6646,158 @@
         <w:rPr>
           <w:lang w:eastAsia="en-GB"/>
         </w:rPr>
-        <w:t xml:space="preserve">heavy-handedness of the censorship on the general population whilst simultaneously further expanding their control on information. This is being done through three main methods: fear, flooding and friction. </w:t>
-      </w:r>
-      <w:r>
-        <w:rPr>
-          <w:lang w:eastAsia="en-GB"/>
-        </w:rPr>
-        <w:t>(TODO Later</w:t>
-      </w:r>
-      <w:bookmarkStart w:id="24" w:name="_GoBack"/>
-      <w:bookmarkEnd w:id="24"/>
-      <w:r>
-        <w:rPr>
-          <w:lang w:eastAsia="en-GB"/>
-        </w:rPr>
-        <w:t>)</w:t>
-      </w:r>
-    </w:p>
-    <w:p>
-      <w:pPr>
-        <w:rPr>
-          <w:lang w:eastAsia="en-GB"/>
-        </w:rPr>
-      </w:pPr>
-      <w:r>
-        <w:rPr>
-          <w:lang w:eastAsia="en-GB"/>
-        </w:rPr>
-        <w:t>Beyond the scope of this paper but needs to be addressed…</w:t>
+        <w:t xml:space="preserve">heavy-handedness of the censorship on the general population whilst simultaneously further expanding their control on information. </w:t>
+      </w:r>
+    </w:p>
+    <w:p>
+      <w:pPr>
+        <w:rPr>
+          <w:lang w:eastAsia="en-GB"/>
+        </w:rPr>
+      </w:pPr>
+    </w:p>
+    <w:p>
+      <w:pPr>
+        <w:rPr>
+          <w:lang w:eastAsia="en-GB"/>
+        </w:rPr>
+      </w:pPr>
+      <w:r>
+        <w:rPr>
+          <w:lang w:eastAsia="en-GB"/>
+        </w:rPr>
+        <w:t>This is being done through three main methods: fear, flooding and friction</w:t>
+      </w:r>
+      <w:r>
+        <w:rPr>
+          <w:lang w:eastAsia="en-GB"/>
+        </w:rPr>
+        <w:t xml:space="preserve"> [21]. </w:t>
+      </w:r>
+      <w:r>
+        <w:rPr>
+          <w:lang w:eastAsia="en-GB"/>
+        </w:rPr>
+        <w:t xml:space="preserve">The </w:t>
+      </w:r>
+      <w:proofErr w:type="gramStart"/>
+      <w:r>
+        <w:rPr>
+          <w:lang w:eastAsia="en-GB"/>
+        </w:rPr>
+        <w:t>most simple</w:t>
+      </w:r>
+      <w:proofErr w:type="gramEnd"/>
+      <w:r>
+        <w:rPr>
+          <w:lang w:eastAsia="en-GB"/>
+        </w:rPr>
+        <w:t xml:space="preserve"> of </w:t>
+      </w:r>
+      <w:r>
+        <w:rPr>
+          <w:lang w:eastAsia="en-GB"/>
+        </w:rPr>
+        <w:t xml:space="preserve">which: fear, simply means to threaten punishments towards those who express dissident opinions online. Recently in China, these laws have become more draconian with citizens being arrested for singing the national anthem in a distorted way on public livestreams [22]. </w:t>
+      </w:r>
+      <w:r>
+        <w:rPr>
+          <w:lang w:eastAsia="en-GB"/>
+        </w:rPr>
+        <w:t xml:space="preserve">Flooding involves not actually removing the dissident opinions, but instead attempting to drown them out in a sea of pro-government or contradictory comments or links. This makes it very difficult </w:t>
+      </w:r>
+      <w:r>
+        <w:rPr>
+          <w:lang w:eastAsia="en-GB"/>
+        </w:rPr>
+        <w:t xml:space="preserve">or too time consuming </w:t>
+      </w:r>
+      <w:r>
+        <w:rPr>
+          <w:lang w:eastAsia="en-GB"/>
+        </w:rPr>
+        <w:t>for the average onlooker to find the original information that they were looking for. Friction is the most complex of the three</w:t>
+      </w:r>
+      <w:r>
+        <w:rPr>
+          <w:lang w:eastAsia="en-GB"/>
+        </w:rPr>
+        <w:t xml:space="preserve"> and is defined by Roberts as “increasing the cost, either in time or money of access or spread of information”. This plays off the impatience of </w:t>
+      </w:r>
+      <w:r>
+        <w:rPr>
+          <w:lang w:eastAsia="en-GB"/>
+        </w:rPr>
+        <w:lastRenderedPageBreak/>
+        <w:t xml:space="preserve">human nature through techniques such as making problematic websites take longer to load and making the messaging app WeChat lag in places where protests are </w:t>
+      </w:r>
+      <w:r>
+        <w:rPr>
+          <w:lang w:eastAsia="en-GB"/>
+        </w:rPr>
+        <w:t>taking place</w:t>
+      </w:r>
+      <w:r>
+        <w:rPr>
+          <w:lang w:eastAsia="en-GB"/>
+        </w:rPr>
+        <w:t>. The government are aware that the most politically engaged citizens will find ways around this but rely on the fact that the majority of people simply will not be bothered to take the extra steps.</w:t>
+      </w:r>
+    </w:p>
+    <w:p>
+      <w:pPr>
+        <w:rPr>
+          <w:lang w:eastAsia="en-GB"/>
+        </w:rPr>
+      </w:pPr>
+    </w:p>
+    <w:p>
+      <w:pPr>
+        <w:rPr>
+          <w:lang w:eastAsia="en-GB"/>
+        </w:rPr>
+      </w:pPr>
+      <w:r>
+        <w:rPr>
+          <w:lang w:eastAsia="en-GB"/>
+        </w:rPr>
+        <w:t>The</w:t>
+      </w:r>
+      <w:r>
+        <w:rPr>
+          <w:lang w:eastAsia="en-GB"/>
+        </w:rPr>
+        <w:t xml:space="preserve"> degree of</w:t>
+      </w:r>
+      <w:r>
+        <w:rPr>
+          <w:lang w:eastAsia="en-GB"/>
+        </w:rPr>
+        <w:t xml:space="preserve"> success of these </w:t>
+      </w:r>
+      <w:r>
+        <w:rPr>
+          <w:lang w:eastAsia="en-GB"/>
+        </w:rPr>
+        <w:t xml:space="preserve">social engineering policies </w:t>
+      </w:r>
+      <w:r>
+        <w:rPr>
+          <w:lang w:eastAsia="en-GB"/>
+        </w:rPr>
+        <w:t>on population control is far beyond the scope of this paper. It would require an entirely separate study to gauge their impacts and whether they would even be relevant for this report. For this reason, while it is definitely important to note their significance, policies such as these will not individually be assessed</w:t>
+      </w:r>
+      <w:r>
+        <w:rPr>
+          <w:lang w:eastAsia="en-GB"/>
+        </w:rPr>
+        <w:t xml:space="preserve"> in terms of their relation to malicious routing behaviour. Instead, a boolean umbrella category will record whether citizens of any given nation are exposed online social engineering policies from their own government. </w:t>
+      </w:r>
+      <w:r>
+        <w:rPr>
+          <w:lang w:eastAsia="en-GB"/>
+        </w:rPr>
+        <w:t xml:space="preserve"> </w:t>
       </w:r>
     </w:p>
     <w:p>
@@ -6591,14 +6814,14 @@
           <w:lang w:eastAsia="en-GB"/>
         </w:rPr>
       </w:pPr>
-      <w:bookmarkStart w:id="25" w:name="_Toc533236476"/>
+      <w:bookmarkStart w:id="26" w:name="_Toc533672030"/>
       <w:r>
         <w:rPr>
           <w:lang w:eastAsia="en-GB"/>
         </w:rPr>
         <w:t>3.4 Freedom Indexes</w:t>
       </w:r>
-      <w:bookmarkEnd w:id="25"/>
+      <w:bookmarkEnd w:id="26"/>
     </w:p>
     <w:p>
       <w:pPr>
@@ -6646,14 +6869,14 @@
           <w:lang w:eastAsia="en-GB"/>
         </w:rPr>
       </w:pPr>
-      <w:bookmarkStart w:id="26" w:name="_Toc533236477"/>
+      <w:bookmarkStart w:id="27" w:name="_Toc533672031"/>
       <w:r>
         <w:rPr>
           <w:lang w:eastAsia="en-GB"/>
         </w:rPr>
         <w:t>3.4.1 Freedom on the Net</w:t>
       </w:r>
-      <w:bookmarkEnd w:id="26"/>
+      <w:bookmarkEnd w:id="27"/>
     </w:p>
     <w:p>
       <w:pPr>
@@ -6682,15 +6905,14 @@
           <w:lang w:eastAsia="en-GB"/>
         </w:rPr>
       </w:pPr>
-      <w:bookmarkStart w:id="27" w:name="_Toc533236478"/>
-      <w:r>
-        <w:rPr>
-          <w:lang w:eastAsia="en-GB"/>
-        </w:rPr>
-        <w:lastRenderedPageBreak/>
+      <w:bookmarkStart w:id="28" w:name="_Toc533672032"/>
+      <w:r>
+        <w:rPr>
+          <w:lang w:eastAsia="en-GB"/>
+        </w:rPr>
         <w:t>2.7.2 Freedom of the Press</w:t>
       </w:r>
-      <w:bookmarkEnd w:id="27"/>
+      <w:bookmarkEnd w:id="28"/>
     </w:p>
     <w:p>
       <w:pPr>
@@ -6719,14 +6941,14 @@
           <w:lang w:eastAsia="en-GB"/>
         </w:rPr>
       </w:pPr>
-      <w:bookmarkStart w:id="28" w:name="_Toc533236479"/>
+      <w:bookmarkStart w:id="29" w:name="_Toc533672033"/>
       <w:r>
         <w:rPr>
           <w:lang w:eastAsia="en-GB"/>
         </w:rPr>
         <w:t>2.7.3 The Human Freedom Index</w:t>
       </w:r>
-      <w:bookmarkEnd w:id="28"/>
+      <w:bookmarkEnd w:id="29"/>
     </w:p>
     <w:p>
       <w:pPr>
@@ -6780,14 +7002,14 @@
           <w:lang w:eastAsia="en-GB"/>
         </w:rPr>
       </w:pPr>
-      <w:bookmarkStart w:id="29" w:name="_Toc533236480"/>
+      <w:bookmarkStart w:id="30" w:name="_Toc533672034"/>
       <w:r>
         <w:rPr>
           <w:lang w:eastAsia="en-GB"/>
         </w:rPr>
         <w:t>Malicious Routing</w:t>
       </w:r>
-      <w:bookmarkEnd w:id="29"/>
+      <w:bookmarkEnd w:id="30"/>
     </w:p>
     <w:p>
       <w:pPr>
@@ -6803,14 +7025,14 @@
           <w:lang w:eastAsia="en-GB"/>
         </w:rPr>
       </w:pPr>
-      <w:bookmarkStart w:id="30" w:name="_Toc533236481"/>
+      <w:bookmarkStart w:id="31" w:name="_Toc533672035"/>
       <w:r>
         <w:rPr>
           <w:lang w:eastAsia="en-GB"/>
         </w:rPr>
         <w:t>4.1 Chapter Overview</w:t>
       </w:r>
-      <w:bookmarkEnd w:id="30"/>
+      <w:bookmarkEnd w:id="31"/>
     </w:p>
     <w:p>
       <w:pPr>
@@ -6832,14 +7054,14 @@
           <w:lang w:eastAsia="en-GB"/>
         </w:rPr>
       </w:pPr>
-      <w:bookmarkStart w:id="31" w:name="_Toc533236482"/>
+      <w:bookmarkStart w:id="32" w:name="_Toc533672036"/>
       <w:r>
         <w:rPr>
           <w:lang w:eastAsia="en-GB"/>
         </w:rPr>
         <w:t>4.2 What is Malicious Routing</w:t>
       </w:r>
-      <w:bookmarkEnd w:id="31"/>
+      <w:bookmarkEnd w:id="32"/>
     </w:p>
     <w:p>
       <w:pPr>
@@ -6861,14 +7083,14 @@
           <w:lang w:eastAsia="en-GB"/>
         </w:rPr>
       </w:pPr>
-      <w:bookmarkStart w:id="32" w:name="_Toc533236483"/>
+      <w:bookmarkStart w:id="33" w:name="_Toc533672037"/>
       <w:r>
         <w:rPr>
           <w:lang w:eastAsia="en-GB"/>
         </w:rPr>
         <w:t>4.3 Nations and Autonomous Systems</w:t>
       </w:r>
-      <w:bookmarkEnd w:id="32"/>
+      <w:bookmarkEnd w:id="33"/>
     </w:p>
     <w:p>
       <w:pPr>
@@ -6890,7 +7112,7 @@
           <w:lang w:eastAsia="en-GB"/>
         </w:rPr>
       </w:pPr>
-      <w:bookmarkStart w:id="33" w:name="_Toc533236484"/>
+      <w:bookmarkStart w:id="34" w:name="_Toc533672038"/>
       <w:r>
         <w:rPr>
           <w:lang w:eastAsia="en-GB"/>
@@ -6903,7 +7125,7 @@
         </w:rPr>
         <w:t>Methodology</w:t>
       </w:r>
-      <w:bookmarkEnd w:id="33"/>
+      <w:bookmarkEnd w:id="34"/>
     </w:p>
     <w:p>
       <w:pPr>
@@ -6925,14 +7147,14 @@
           <w:lang w:eastAsia="en-GB"/>
         </w:rPr>
       </w:pPr>
-      <w:bookmarkStart w:id="34" w:name="_Toc533236485"/>
+      <w:bookmarkStart w:id="35" w:name="_Toc533672039"/>
       <w:r>
         <w:rPr>
           <w:lang w:eastAsia="en-GB"/>
         </w:rPr>
         <w:t>4.5 Correlations</w:t>
       </w:r>
-      <w:bookmarkEnd w:id="34"/>
+      <w:bookmarkEnd w:id="35"/>
     </w:p>
     <w:p>
       <w:pPr>
@@ -7001,7 +7223,7 @@
           <w:lang w:eastAsia="en-GB"/>
         </w:rPr>
       </w:pPr>
-      <w:bookmarkStart w:id="35" w:name="_Toc533236486"/>
+      <w:bookmarkStart w:id="36" w:name="_Toc533672040"/>
       <w:r>
         <w:rPr>
           <w:rFonts w:eastAsia="Times New Roman"/>
@@ -7023,7 +7245,7 @@
         </w:rPr>
         <w:t>s</w:t>
       </w:r>
-      <w:bookmarkEnd w:id="35"/>
+      <w:bookmarkEnd w:id="36"/>
     </w:p>
     <w:p>
       <w:pPr>
@@ -7039,14 +7261,14 @@
           <w:lang w:eastAsia="en-GB"/>
         </w:rPr>
       </w:pPr>
-      <w:bookmarkStart w:id="36" w:name="_Toc533236487"/>
+      <w:bookmarkStart w:id="37" w:name="_Toc533672041"/>
       <w:r>
         <w:rPr>
           <w:lang w:eastAsia="en-GB"/>
         </w:rPr>
         <w:t>5.1 Chapter Overview</w:t>
       </w:r>
-      <w:bookmarkEnd w:id="36"/>
+      <w:bookmarkEnd w:id="37"/>
     </w:p>
     <w:p>
       <w:pPr>
@@ -7075,14 +7297,14 @@
           <w:lang w:eastAsia="en-GB"/>
         </w:rPr>
       </w:pPr>
-      <w:bookmarkStart w:id="37" w:name="_Toc533236488"/>
+      <w:bookmarkStart w:id="38" w:name="_Toc533672042"/>
       <w:r>
         <w:rPr>
           <w:lang w:eastAsia="en-GB"/>
         </w:rPr>
         <w:t>5.2 Policy</w:t>
       </w:r>
-      <w:bookmarkEnd w:id="37"/>
+      <w:bookmarkEnd w:id="38"/>
     </w:p>
     <w:p>
       <w:pPr>
@@ -7108,7 +7330,7 @@
       <w:pPr>
         <w:pStyle w:val="Heading2"/>
       </w:pPr>
-      <w:bookmarkStart w:id="38" w:name="_Toc533236489"/>
+      <w:bookmarkStart w:id="39" w:name="_Toc533672043"/>
       <w:r>
         <w:t>5.</w:t>
       </w:r>
@@ -7118,7 +7340,7 @@
       <w:r>
         <w:t xml:space="preserve"> Case Studies</w:t>
       </w:r>
-      <w:bookmarkEnd w:id="38"/>
+      <w:bookmarkEnd w:id="39"/>
     </w:p>
     <w:p>
       <w:r>
@@ -7172,7 +7394,7 @@
           <w:lang w:eastAsia="en-GB"/>
         </w:rPr>
       </w:pPr>
-      <w:bookmarkStart w:id="39" w:name="_Toc533236490"/>
+      <w:bookmarkStart w:id="40" w:name="_Toc533672044"/>
       <w:r>
         <w:rPr>
           <w:rFonts w:eastAsia="Times New Roman"/>
@@ -7180,7 +7402,7 @@
         </w:rPr>
         <w:t>Findings</w:t>
       </w:r>
-      <w:bookmarkEnd w:id="39"/>
+      <w:bookmarkEnd w:id="40"/>
     </w:p>
     <w:p>
       <w:pPr>
@@ -7196,7 +7418,7 @@
           <w:lang w:eastAsia="en-GB"/>
         </w:rPr>
       </w:pPr>
-      <w:bookmarkStart w:id="40" w:name="_Toc533236491"/>
+      <w:bookmarkStart w:id="41" w:name="_Toc533672045"/>
       <w:r>
         <w:rPr>
           <w:lang w:eastAsia="en-GB"/>
@@ -7209,7 +7431,7 @@
         </w:rPr>
         <w:t>.1 Chapter Overview</w:t>
       </w:r>
-      <w:bookmarkEnd w:id="40"/>
+      <w:bookmarkEnd w:id="41"/>
     </w:p>
     <w:p>
       <w:pPr>
@@ -7278,7 +7500,7 @@
           <w:lang w:eastAsia="en-GB"/>
         </w:rPr>
       </w:pPr>
-      <w:bookmarkStart w:id="41" w:name="_Toc533236492"/>
+      <w:bookmarkStart w:id="42" w:name="_Toc533672046"/>
       <w:r>
         <w:rPr>
           <w:rFonts w:eastAsia="Times New Roman"/>
@@ -7286,7 +7508,7 @@
         </w:rPr>
         <w:t>Conclusions</w:t>
       </w:r>
-      <w:bookmarkEnd w:id="41"/>
+      <w:bookmarkEnd w:id="42"/>
     </w:p>
     <w:p>
       <w:pPr>
@@ -7302,7 +7524,7 @@
           <w:lang w:eastAsia="en-GB"/>
         </w:rPr>
       </w:pPr>
-      <w:bookmarkStart w:id="42" w:name="_Toc533236493"/>
+      <w:bookmarkStart w:id="43" w:name="_Toc533672047"/>
       <w:r>
         <w:rPr>
           <w:lang w:eastAsia="en-GB"/>
@@ -7315,7 +7537,7 @@
         </w:rPr>
         <w:t>.1 Chapter Overview</w:t>
       </w:r>
-      <w:bookmarkEnd w:id="42"/>
+      <w:bookmarkEnd w:id="43"/>
     </w:p>
     <w:p>
       <w:pPr>
@@ -7357,7 +7579,7 @@
           <w:lang w:eastAsia="en-GB"/>
         </w:rPr>
       </w:pPr>
-      <w:bookmarkStart w:id="43" w:name="_Toc533236494"/>
+      <w:bookmarkStart w:id="44" w:name="_Toc533672048"/>
       <w:r>
         <w:rPr>
           <w:lang w:eastAsia="en-GB"/>
@@ -7365,7 +7587,7 @@
         <w:lastRenderedPageBreak/>
         <w:t>References</w:t>
       </w:r>
-      <w:bookmarkEnd w:id="43"/>
+      <w:bookmarkEnd w:id="44"/>
     </w:p>
     <w:p>
       <w:pPr>
@@ -8594,7 +8816,7 @@
           <w:szCs w:val="28"/>
           <w:lang w:eastAsia="en-GB"/>
         </w:rPr>
-        <w:t>. [ONLINE] Available at: https://bgpstream.com/. [Accessed 21 December 2018].</w:t>
+        <w:t>. Available at: https://bgpstream.com/. [Accessed 21 December 2018].</w:t>
       </w:r>
     </w:p>
     <w:p>
@@ -8631,8 +8853,205 @@
         <w:t xml:space="preserve"> Roberts, M. 2018. Censored Distractions and Diversion inside China’s Great Firewall. Princeton University Press. </w:t>
       </w:r>
     </w:p>
+    <w:p>
+      <w:pPr>
+        <w:rPr>
+          <w:color w:val="auto"/>
+          <w:szCs w:val="28"/>
+          <w:lang w:eastAsia="en-GB"/>
+        </w:rPr>
+      </w:pPr>
+    </w:p>
+    <w:p>
+      <w:pPr>
+        <w:rPr>
+          <w:color w:val="auto"/>
+          <w:szCs w:val="28"/>
+          <w:lang w:eastAsia="en-GB"/>
+        </w:rPr>
+      </w:pPr>
+      <w:r>
+        <w:rPr>
+          <w:color w:val="auto"/>
+          <w:szCs w:val="28"/>
+          <w:lang w:eastAsia="en-GB"/>
+        </w:rPr>
+        <w:t>[21]</w:t>
+      </w:r>
+      <w:r>
+        <w:rPr>
+          <w:color w:val="auto"/>
+          <w:szCs w:val="28"/>
+          <w:lang w:eastAsia="en-GB"/>
+        </w:rPr>
+        <w:t xml:space="preserve"> </w:t>
+      </w:r>
+      <w:r>
+        <w:rPr>
+          <w:color w:val="auto"/>
+          <w:szCs w:val="28"/>
+          <w:shd w:val="clear" w:color="auto" w:fill="FFFFFF"/>
+        </w:rPr>
+        <w:t xml:space="preserve">Roberts, Margaret </w:t>
+      </w:r>
+      <w:proofErr w:type="spellStart"/>
+      <w:r>
+        <w:rPr>
+          <w:color w:val="auto"/>
+          <w:szCs w:val="28"/>
+          <w:shd w:val="clear" w:color="auto" w:fill="FFFFFF"/>
+        </w:rPr>
+        <w:t>Earling</w:t>
+      </w:r>
+      <w:proofErr w:type="spellEnd"/>
+      <w:r>
+        <w:rPr>
+          <w:color w:val="auto"/>
+          <w:szCs w:val="28"/>
+          <w:shd w:val="clear" w:color="auto" w:fill="FFFFFF"/>
+        </w:rPr>
+        <w:t>. 2014. Fear, Friction, and Flooding: Methods of Online Information Control. Doctoral dissertation, Harvard University</w:t>
+      </w:r>
+      <w:r>
+        <w:rPr>
+          <w:rFonts w:ascii="Helvetica" w:hAnsi="Helvetica" w:cs="Helvetica"/>
+          <w:color w:val="333333"/>
+          <w:sz w:val="20"/>
+          <w:szCs w:val="20"/>
+          <w:shd w:val="clear" w:color="auto" w:fill="FFFFFF"/>
+        </w:rPr>
+        <w:t>.</w:t>
+      </w:r>
+      <w:r>
+        <w:rPr>
+          <w:color w:val="auto"/>
+          <w:szCs w:val="28"/>
+          <w:lang w:eastAsia="en-GB"/>
+        </w:rPr>
+        <w:t xml:space="preserve"> </w:t>
+      </w:r>
+      <w:r>
+        <w:rPr>
+          <w:color w:val="auto"/>
+          <w:szCs w:val="28"/>
+          <w:lang w:eastAsia="en-GB"/>
+        </w:rPr>
+        <w:t xml:space="preserve">Available at: </w:t>
+      </w:r>
+      <w:hyperlink r:id="rId20" w:history="1">
+        <w:r>
+          <w:rPr>
+            <w:rStyle w:val="Hyperlink"/>
+            <w:color w:val="auto"/>
+            <w:szCs w:val="28"/>
+            <w:lang w:eastAsia="en-GB"/>
+          </w:rPr>
+          <w:t>https://dash.harvard.edu/handle/1/12274299</w:t>
+        </w:r>
+      </w:hyperlink>
+      <w:r>
+        <w:rPr>
+          <w:color w:val="auto"/>
+          <w:szCs w:val="28"/>
+          <w:lang w:eastAsia="en-GB"/>
+        </w:rPr>
+        <w:t xml:space="preserve"> </w:t>
+      </w:r>
+      <w:r>
+        <w:rPr>
+          <w:color w:val="auto"/>
+          <w:szCs w:val="28"/>
+          <w:lang w:eastAsia="en-GB"/>
+        </w:rPr>
+        <w:t>[Accessed 2</w:t>
+      </w:r>
+      <w:r>
+        <w:rPr>
+          <w:color w:val="auto"/>
+          <w:szCs w:val="28"/>
+          <w:lang w:eastAsia="en-GB"/>
+        </w:rPr>
+        <w:t>7</w:t>
+      </w:r>
+      <w:r>
+        <w:rPr>
+          <w:color w:val="auto"/>
+          <w:szCs w:val="28"/>
+          <w:lang w:eastAsia="en-GB"/>
+        </w:rPr>
+        <w:t xml:space="preserve"> December 2018].</w:t>
+      </w:r>
+    </w:p>
+    <w:p>
+      <w:pPr>
+        <w:rPr>
+          <w:color w:val="auto"/>
+          <w:szCs w:val="28"/>
+          <w:lang w:eastAsia="en-GB"/>
+        </w:rPr>
+      </w:pPr>
+    </w:p>
+    <w:p>
+      <w:pPr>
+        <w:rPr>
+          <w:color w:val="auto"/>
+          <w:szCs w:val="28"/>
+          <w:lang w:eastAsia="en-GB"/>
+        </w:rPr>
+      </w:pPr>
+      <w:r>
+        <w:rPr>
+          <w:color w:val="auto"/>
+          <w:szCs w:val="28"/>
+          <w:lang w:eastAsia="en-GB"/>
+        </w:rPr>
+        <w:t xml:space="preserve">[22] </w:t>
+      </w:r>
+      <w:r>
+        <w:rPr>
+          <w:color w:val="auto"/>
+          <w:szCs w:val="28"/>
+          <w:lang w:eastAsia="en-GB"/>
+        </w:rPr>
+        <w:t xml:space="preserve">BBC News. 2018. Yang </w:t>
+      </w:r>
+      <w:proofErr w:type="spellStart"/>
+      <w:r>
+        <w:rPr>
+          <w:color w:val="auto"/>
+          <w:szCs w:val="28"/>
+          <w:lang w:eastAsia="en-GB"/>
+        </w:rPr>
+        <w:t>Kaili</w:t>
+      </w:r>
+      <w:proofErr w:type="spellEnd"/>
+      <w:r>
+        <w:rPr>
+          <w:color w:val="auto"/>
+          <w:szCs w:val="28"/>
+          <w:lang w:eastAsia="en-GB"/>
+        </w:rPr>
+        <w:t>: China live-streamer detained for 'insulting' national anthem - BBC News</w:t>
+      </w:r>
+      <w:r>
+        <w:rPr>
+          <w:color w:val="auto"/>
+          <w:szCs w:val="28"/>
+          <w:lang w:eastAsia="en-GB"/>
+        </w:rPr>
+        <w:t>.</w:t>
+      </w:r>
+      <w:r>
+        <w:rPr>
+          <w:color w:val="auto"/>
+          <w:szCs w:val="28"/>
+          <w:lang w:eastAsia="en-GB"/>
+        </w:rPr>
+        <w:t xml:space="preserve"> Available at: https://www.bbc.co.uk/news/world-asia-china-45859650. [Accessed 27 December 2018].</w:t>
+      </w:r>
+    </w:p>
     <w:sectPr>
-      <w:footerReference w:type="default" r:id="rId20"/>
+      <w:footerReference w:type="default" r:id="rId21"/>
       <w:pgSz w:w="11906" w:h="16838"/>
       <w:pgMar w:top="1701" w:right="1701" w:bottom="2381" w:left="1701" w:header="1418" w:footer="1418" w:gutter="0"/>
       <w:cols w:space="708"/>
@@ -10427,7 +10846,7 @@
 </file>
 
 <file path=customXml/itemProps1.xml><?xml version="1.0" encoding="utf-8"?>
-<ds:datastoreItem xmlns:ds="http://schemas.openxmlformats.org/officeDocument/2006/customXml" ds:itemID="{F322D13F-A670-435C-9CF3-FCC36E1C5EC5}">
+<ds:datastoreItem xmlns:ds="http://schemas.openxmlformats.org/officeDocument/2006/customXml" ds:itemID="{714C619B-0C34-4E12-8863-C86CBAAA8D5F}">
   <ds:schemaRefs>
     <ds:schemaRef ds:uri="http://schemas.openxmlformats.org/officeDocument/2006/bibliography"/>
   </ds:schemaRefs>

</xml_diff>

<commit_message>
minor updates to background section
</commit_message>
<xml_diff>
--- a/The Politics of Routing.docx
+++ b/The Politics of Routing.docx
@@ -664,7 +664,7 @@
         </w:rPr>
         <w:fldChar w:fldCharType="separate"/>
       </w:r>
-      <w:hyperlink w:anchor="_Toc533672006" w:history="1">
+      <w:hyperlink w:anchor="_Toc533850549" w:history="1">
         <w:r>
           <w:rPr>
             <w:rStyle w:val="Hyperlink"/>
@@ -693,7 +693,7 @@
             <w:noProof/>
             <w:webHidden/>
           </w:rPr>
-          <w:instrText xml:space="preserve"> PAGEREF _Toc533672006 \h </w:instrText>
+          <w:instrText xml:space="preserve"> PAGEREF _Toc533850549 \h </w:instrText>
         </w:r>
         <w:r>
           <w:rPr>
@@ -740,7 +740,7 @@
           <w:lang w:eastAsia="en-GB"/>
         </w:rPr>
       </w:pPr>
-      <w:hyperlink w:anchor="_Toc533672007" w:history="1">
+      <w:hyperlink w:anchor="_Toc533850550" w:history="1">
         <w:r>
           <w:rPr>
             <w:rStyle w:val="Hyperlink"/>
@@ -787,7 +787,7 @@
             <w:noProof/>
             <w:webHidden/>
           </w:rPr>
-          <w:instrText xml:space="preserve"> PAGEREF _Toc533672007 \h </w:instrText>
+          <w:instrText xml:space="preserve"> PAGEREF _Toc533850550 \h </w:instrText>
         </w:r>
         <w:r>
           <w:rPr>
@@ -834,7 +834,7 @@
           <w:lang w:eastAsia="en-GB"/>
         </w:rPr>
       </w:pPr>
-      <w:hyperlink w:anchor="_Toc533672008" w:history="1">
+      <w:hyperlink w:anchor="_Toc533850551" w:history="1">
         <w:r>
           <w:rPr>
             <w:rStyle w:val="Hyperlink"/>
@@ -881,7 +881,7 @@
             <w:noProof/>
             <w:webHidden/>
           </w:rPr>
-          <w:instrText xml:space="preserve"> PAGEREF _Toc533672008 \h </w:instrText>
+          <w:instrText xml:space="preserve"> PAGEREF _Toc533850551 \h </w:instrText>
         </w:r>
         <w:r>
           <w:rPr>
@@ -928,7 +928,7 @@
           <w:lang w:eastAsia="en-GB"/>
         </w:rPr>
       </w:pPr>
-      <w:hyperlink w:anchor="_Toc533672009" w:history="1">
+      <w:hyperlink w:anchor="_Toc533850552" w:history="1">
         <w:r>
           <w:rPr>
             <w:rStyle w:val="Hyperlink"/>
@@ -975,7 +975,7 @@
             <w:noProof/>
             <w:webHidden/>
           </w:rPr>
-          <w:instrText xml:space="preserve"> PAGEREF _Toc533672009 \h </w:instrText>
+          <w:instrText xml:space="preserve"> PAGEREF _Toc533850552 \h </w:instrText>
         </w:r>
         <w:r>
           <w:rPr>
@@ -1021,7 +1021,7 @@
           <w:lang w:eastAsia="en-GB"/>
         </w:rPr>
       </w:pPr>
-      <w:hyperlink w:anchor="_Toc533672010" w:history="1">
+      <w:hyperlink w:anchor="_Toc533850553" w:history="1">
         <w:r>
           <w:rPr>
             <w:rStyle w:val="Hyperlink"/>
@@ -1049,7 +1049,7 @@
             <w:noProof/>
             <w:webHidden/>
           </w:rPr>
-          <w:instrText xml:space="preserve"> PAGEREF _Toc533672010 \h </w:instrText>
+          <w:instrText xml:space="preserve"> PAGEREF _Toc533850553 \h </w:instrText>
         </w:r>
         <w:r>
           <w:rPr>
@@ -1096,7 +1096,7 @@
           <w:lang w:eastAsia="en-GB"/>
         </w:rPr>
       </w:pPr>
-      <w:hyperlink w:anchor="_Toc533672011" w:history="1">
+      <w:hyperlink w:anchor="_Toc533850554" w:history="1">
         <w:r>
           <w:rPr>
             <w:rStyle w:val="Hyperlink"/>
@@ -1125,7 +1125,7 @@
             <w:noProof/>
             <w:webHidden/>
           </w:rPr>
-          <w:instrText xml:space="preserve"> PAGEREF _Toc533672011 \h </w:instrText>
+          <w:instrText xml:space="preserve"> PAGEREF _Toc533850554 \h </w:instrText>
         </w:r>
         <w:r>
           <w:rPr>
@@ -1171,7 +1171,7 @@
           <w:lang w:eastAsia="en-GB"/>
         </w:rPr>
       </w:pPr>
-      <w:hyperlink w:anchor="_Toc533672012" w:history="1">
+      <w:hyperlink w:anchor="_Toc533850555" w:history="1">
         <w:r>
           <w:rPr>
             <w:rStyle w:val="Hyperlink"/>
@@ -1199,7 +1199,7 @@
             <w:noProof/>
             <w:webHidden/>
           </w:rPr>
-          <w:instrText xml:space="preserve"> PAGEREF _Toc533672012 \h </w:instrText>
+          <w:instrText xml:space="preserve"> PAGEREF _Toc533850555 \h </w:instrText>
         </w:r>
         <w:r>
           <w:rPr>
@@ -1245,7 +1245,7 @@
           <w:lang w:eastAsia="en-GB"/>
         </w:rPr>
       </w:pPr>
-      <w:hyperlink w:anchor="_Toc533672013" w:history="1">
+      <w:hyperlink w:anchor="_Toc533850556" w:history="1">
         <w:r>
           <w:rPr>
             <w:rStyle w:val="Hyperlink"/>
@@ -1273,7 +1273,7 @@
             <w:noProof/>
             <w:webHidden/>
           </w:rPr>
-          <w:instrText xml:space="preserve"> PAGEREF _Toc533672013 \h </w:instrText>
+          <w:instrText xml:space="preserve"> PAGEREF _Toc533850556 \h </w:instrText>
         </w:r>
         <w:r>
           <w:rPr>
@@ -1319,7 +1319,7 @@
           <w:lang w:eastAsia="en-GB"/>
         </w:rPr>
       </w:pPr>
-      <w:hyperlink w:anchor="_Toc533672014" w:history="1">
+      <w:hyperlink w:anchor="_Toc533850557" w:history="1">
         <w:r>
           <w:rPr>
             <w:rStyle w:val="Hyperlink"/>
@@ -1347,7 +1347,7 @@
             <w:noProof/>
             <w:webHidden/>
           </w:rPr>
-          <w:instrText xml:space="preserve"> PAGEREF _Toc533672014 \h </w:instrText>
+          <w:instrText xml:space="preserve"> PAGEREF _Toc533850557 \h </w:instrText>
         </w:r>
         <w:r>
           <w:rPr>
@@ -1393,7 +1393,7 @@
           <w:lang w:eastAsia="en-GB"/>
         </w:rPr>
       </w:pPr>
-      <w:hyperlink w:anchor="_Toc533672015" w:history="1">
+      <w:hyperlink w:anchor="_Toc533850558" w:history="1">
         <w:r>
           <w:rPr>
             <w:rStyle w:val="Hyperlink"/>
@@ -1420,7 +1420,7 @@
             <w:noProof/>
             <w:webHidden/>
           </w:rPr>
-          <w:instrText xml:space="preserve"> PAGEREF _Toc533672015 \h </w:instrText>
+          <w:instrText xml:space="preserve"> PAGEREF _Toc533850558 \h </w:instrText>
         </w:r>
         <w:r>
           <w:rPr>
@@ -1466,7 +1466,7 @@
           <w:lang w:eastAsia="en-GB"/>
         </w:rPr>
       </w:pPr>
-      <w:hyperlink w:anchor="_Toc533672016" w:history="1">
+      <w:hyperlink w:anchor="_Toc533850559" w:history="1">
         <w:r>
           <w:rPr>
             <w:rStyle w:val="Hyperlink"/>
@@ -1493,7 +1493,7 @@
             <w:noProof/>
             <w:webHidden/>
           </w:rPr>
-          <w:instrText xml:space="preserve"> PAGEREF _Toc533672016 \h </w:instrText>
+          <w:instrText xml:space="preserve"> PAGEREF _Toc533850559 \h </w:instrText>
         </w:r>
         <w:r>
           <w:rPr>
@@ -1539,7 +1539,7 @@
           <w:lang w:eastAsia="en-GB"/>
         </w:rPr>
       </w:pPr>
-      <w:hyperlink w:anchor="_Toc533672017" w:history="1">
+      <w:hyperlink w:anchor="_Toc533850560" w:history="1">
         <w:r>
           <w:rPr>
             <w:rStyle w:val="Hyperlink"/>
@@ -1566,7 +1566,7 @@
             <w:noProof/>
             <w:webHidden/>
           </w:rPr>
-          <w:instrText xml:space="preserve"> PAGEREF _Toc533672017 \h </w:instrText>
+          <w:instrText xml:space="preserve"> PAGEREF _Toc533850560 \h </w:instrText>
         </w:r>
         <w:r>
           <w:rPr>
@@ -1612,7 +1612,7 @@
           <w:lang w:eastAsia="en-GB"/>
         </w:rPr>
       </w:pPr>
-      <w:hyperlink w:anchor="_Toc533672018" w:history="1">
+      <w:hyperlink w:anchor="_Toc533850561" w:history="1">
         <w:r>
           <w:rPr>
             <w:rStyle w:val="Hyperlink"/>
@@ -1640,7 +1640,7 @@
             <w:noProof/>
             <w:webHidden/>
           </w:rPr>
-          <w:instrText xml:space="preserve"> PAGEREF _Toc533672018 \h </w:instrText>
+          <w:instrText xml:space="preserve"> PAGEREF _Toc533850561 \h </w:instrText>
         </w:r>
         <w:r>
           <w:rPr>
@@ -1686,7 +1686,7 @@
           <w:lang w:eastAsia="en-GB"/>
         </w:rPr>
       </w:pPr>
-      <w:hyperlink w:anchor="_Toc533672019" w:history="1">
+      <w:hyperlink w:anchor="_Toc533850562" w:history="1">
         <w:r>
           <w:rPr>
             <w:rStyle w:val="Hyperlink"/>
@@ -1714,7 +1714,7 @@
             <w:noProof/>
             <w:webHidden/>
           </w:rPr>
-          <w:instrText xml:space="preserve"> PAGEREF _Toc533672019 \h </w:instrText>
+          <w:instrText xml:space="preserve"> PAGEREF _Toc533850562 \h </w:instrText>
         </w:r>
         <w:r>
           <w:rPr>
@@ -1760,7 +1760,7 @@
           <w:lang w:eastAsia="en-GB"/>
         </w:rPr>
       </w:pPr>
-      <w:hyperlink w:anchor="_Toc533672020" w:history="1">
+      <w:hyperlink w:anchor="_Toc533850563" w:history="1">
         <w:r>
           <w:rPr>
             <w:rStyle w:val="Hyperlink"/>
@@ -1788,7 +1788,7 @@
             <w:noProof/>
             <w:webHidden/>
           </w:rPr>
-          <w:instrText xml:space="preserve"> PAGEREF _Toc533672020 \h </w:instrText>
+          <w:instrText xml:space="preserve"> PAGEREF _Toc533850563 \h </w:instrText>
         </w:r>
         <w:r>
           <w:rPr>
@@ -1834,7 +1834,7 @@
           <w:lang w:eastAsia="en-GB"/>
         </w:rPr>
       </w:pPr>
-      <w:hyperlink w:anchor="_Toc533672021" w:history="1">
+      <w:hyperlink w:anchor="_Toc533850564" w:history="1">
         <w:r>
           <w:rPr>
             <w:rStyle w:val="Hyperlink"/>
@@ -1879,7 +1879,7 @@
             <w:noProof/>
             <w:webHidden/>
           </w:rPr>
-          <w:instrText xml:space="preserve"> PAGEREF _Toc533672021 \h </w:instrText>
+          <w:instrText xml:space="preserve"> PAGEREF _Toc533850564 \h </w:instrText>
         </w:r>
         <w:r>
           <w:rPr>
@@ -1925,7 +1925,7 @@
           <w:lang w:eastAsia="en-GB"/>
         </w:rPr>
       </w:pPr>
-      <w:hyperlink w:anchor="_Toc533672022" w:history="1">
+      <w:hyperlink w:anchor="_Toc533850565" w:history="1">
         <w:r>
           <w:rPr>
             <w:rStyle w:val="Hyperlink"/>
@@ -1953,7 +1953,7 @@
             <w:noProof/>
             <w:webHidden/>
           </w:rPr>
-          <w:instrText xml:space="preserve"> PAGEREF _Toc533672022 \h </w:instrText>
+          <w:instrText xml:space="preserve"> PAGEREF _Toc533850565 \h </w:instrText>
         </w:r>
         <w:r>
           <w:rPr>
@@ -1999,7 +1999,7 @@
           <w:lang w:eastAsia="en-GB"/>
         </w:rPr>
       </w:pPr>
-      <w:hyperlink w:anchor="_Toc533672023" w:history="1">
+      <w:hyperlink w:anchor="_Toc533850566" w:history="1">
         <w:r>
           <w:rPr>
             <w:rStyle w:val="Hyperlink"/>
@@ -2027,7 +2027,7 @@
             <w:noProof/>
             <w:webHidden/>
           </w:rPr>
-          <w:instrText xml:space="preserve"> PAGEREF _Toc533672023 \h </w:instrText>
+          <w:instrText xml:space="preserve"> PAGEREF _Toc533850566 \h </w:instrText>
         </w:r>
         <w:r>
           <w:rPr>
@@ -2073,7 +2073,7 @@
           <w:lang w:eastAsia="en-GB"/>
         </w:rPr>
       </w:pPr>
-      <w:hyperlink w:anchor="_Toc533672024" w:history="1">
+      <w:hyperlink w:anchor="_Toc533850567" w:history="1">
         <w:r>
           <w:rPr>
             <w:rStyle w:val="Hyperlink"/>
@@ -2101,7 +2101,7 @@
             <w:noProof/>
             <w:webHidden/>
           </w:rPr>
-          <w:instrText xml:space="preserve"> PAGEREF _Toc533672024 \h </w:instrText>
+          <w:instrText xml:space="preserve"> PAGEREF _Toc533850567 \h </w:instrText>
         </w:r>
         <w:r>
           <w:rPr>
@@ -2148,7 +2148,7 @@
           <w:lang w:eastAsia="en-GB"/>
         </w:rPr>
       </w:pPr>
-      <w:hyperlink w:anchor="_Toc533672025" w:history="1">
+      <w:hyperlink w:anchor="_Toc533850568" w:history="1">
         <w:r>
           <w:rPr>
             <w:rStyle w:val="Hyperlink"/>
@@ -2176,7 +2176,7 @@
             <w:noProof/>
             <w:webHidden/>
           </w:rPr>
-          <w:instrText xml:space="preserve"> PAGEREF _Toc533672025 \h </w:instrText>
+          <w:instrText xml:space="preserve"> PAGEREF _Toc533850568 \h </w:instrText>
         </w:r>
         <w:r>
           <w:rPr>
@@ -2222,7 +2222,7 @@
           <w:lang w:eastAsia="en-GB"/>
         </w:rPr>
       </w:pPr>
-      <w:hyperlink w:anchor="_Toc533672026" w:history="1">
+      <w:hyperlink w:anchor="_Toc533850569" w:history="1">
         <w:r>
           <w:rPr>
             <w:rStyle w:val="Hyperlink"/>
@@ -2250,7 +2250,7 @@
             <w:noProof/>
             <w:webHidden/>
           </w:rPr>
-          <w:instrText xml:space="preserve"> PAGEREF _Toc533672026 \h </w:instrText>
+          <w:instrText xml:space="preserve"> PAGEREF _Toc533850569 \h </w:instrText>
         </w:r>
         <w:r>
           <w:rPr>
@@ -2296,7 +2296,7 @@
           <w:lang w:eastAsia="en-GB"/>
         </w:rPr>
       </w:pPr>
-      <w:hyperlink w:anchor="_Toc533672027" w:history="1">
+      <w:hyperlink w:anchor="_Toc533850570" w:history="1">
         <w:r>
           <w:rPr>
             <w:rStyle w:val="Hyperlink"/>
@@ -2324,7 +2324,7 @@
             <w:noProof/>
             <w:webHidden/>
           </w:rPr>
-          <w:instrText xml:space="preserve"> PAGEREF _Toc533672027 \h </w:instrText>
+          <w:instrText xml:space="preserve"> PAGEREF _Toc533850570 \h </w:instrText>
         </w:r>
         <w:r>
           <w:rPr>
@@ -2370,7 +2370,7 @@
           <w:lang w:eastAsia="en-GB"/>
         </w:rPr>
       </w:pPr>
-      <w:hyperlink w:anchor="_Toc533672028" w:history="1">
+      <w:hyperlink w:anchor="_Toc533850571" w:history="1">
         <w:r>
           <w:rPr>
             <w:rStyle w:val="Hyperlink"/>
@@ -2398,7 +2398,7 @@
             <w:noProof/>
             <w:webHidden/>
           </w:rPr>
-          <w:instrText xml:space="preserve"> PAGEREF _Toc533672028 \h </w:instrText>
+          <w:instrText xml:space="preserve"> PAGEREF _Toc533850571 \h </w:instrText>
         </w:r>
         <w:r>
           <w:rPr>
@@ -2444,7 +2444,7 @@
           <w:lang w:eastAsia="en-GB"/>
         </w:rPr>
       </w:pPr>
-      <w:hyperlink w:anchor="_Toc533672029" w:history="1">
+      <w:hyperlink w:anchor="_Toc533850572" w:history="1">
         <w:r>
           <w:rPr>
             <w:rStyle w:val="Hyperlink"/>
@@ -2472,7 +2472,7 @@
             <w:noProof/>
             <w:webHidden/>
           </w:rPr>
-          <w:instrText xml:space="preserve"> PAGEREF _Toc533672029 \h </w:instrText>
+          <w:instrText xml:space="preserve"> PAGEREF _Toc533850572 \h </w:instrText>
         </w:r>
         <w:r>
           <w:rPr>
@@ -2518,7 +2518,7 @@
           <w:lang w:eastAsia="en-GB"/>
         </w:rPr>
       </w:pPr>
-      <w:hyperlink w:anchor="_Toc533672030" w:history="1">
+      <w:hyperlink w:anchor="_Toc533850573" w:history="1">
         <w:r>
           <w:rPr>
             <w:rStyle w:val="Hyperlink"/>
@@ -2546,7 +2546,7 @@
             <w:noProof/>
             <w:webHidden/>
           </w:rPr>
-          <w:instrText xml:space="preserve"> PAGEREF _Toc533672030 \h </w:instrText>
+          <w:instrText xml:space="preserve"> PAGEREF _Toc533850573 \h </w:instrText>
         </w:r>
         <w:r>
           <w:rPr>
@@ -2566,7 +2566,7 @@
             <w:noProof/>
             <w:webHidden/>
           </w:rPr>
-          <w:t>17</w:t>
+          <w:t>18</w:t>
         </w:r>
         <w:r>
           <w:rPr>
@@ -2592,7 +2592,7 @@
           <w:lang w:eastAsia="en-GB"/>
         </w:rPr>
       </w:pPr>
-      <w:hyperlink w:anchor="_Toc533672031" w:history="1">
+      <w:hyperlink w:anchor="_Toc533850574" w:history="1">
         <w:r>
           <w:rPr>
             <w:rStyle w:val="Hyperlink"/>
@@ -2620,7 +2620,7 @@
             <w:noProof/>
             <w:webHidden/>
           </w:rPr>
-          <w:instrText xml:space="preserve"> PAGEREF _Toc533672031 \h </w:instrText>
+          <w:instrText xml:space="preserve"> PAGEREF _Toc533850574 \h </w:instrText>
         </w:r>
         <w:r>
           <w:rPr>
@@ -2640,7 +2640,7 @@
             <w:noProof/>
             <w:webHidden/>
           </w:rPr>
-          <w:t>17</w:t>
+          <w:t>18</w:t>
         </w:r>
         <w:r>
           <w:rPr>
@@ -2666,7 +2666,7 @@
           <w:lang w:eastAsia="en-GB"/>
         </w:rPr>
       </w:pPr>
-      <w:hyperlink w:anchor="_Toc533672032" w:history="1">
+      <w:hyperlink w:anchor="_Toc533850575" w:history="1">
         <w:r>
           <w:rPr>
             <w:rStyle w:val="Hyperlink"/>
@@ -2694,7 +2694,7 @@
             <w:noProof/>
             <w:webHidden/>
           </w:rPr>
-          <w:instrText xml:space="preserve"> PAGEREF _Toc533672032 \h </w:instrText>
+          <w:instrText xml:space="preserve"> PAGEREF _Toc533850575 \h </w:instrText>
         </w:r>
         <w:r>
           <w:rPr>
@@ -2740,7 +2740,7 @@
           <w:lang w:eastAsia="en-GB"/>
         </w:rPr>
       </w:pPr>
-      <w:hyperlink w:anchor="_Toc533672033" w:history="1">
+      <w:hyperlink w:anchor="_Toc533850576" w:history="1">
         <w:r>
           <w:rPr>
             <w:rStyle w:val="Hyperlink"/>
@@ -2768,7 +2768,7 @@
             <w:noProof/>
             <w:webHidden/>
           </w:rPr>
-          <w:instrText xml:space="preserve"> PAGEREF _Toc533672033 \h </w:instrText>
+          <w:instrText xml:space="preserve"> PAGEREF _Toc533850576 \h </w:instrText>
         </w:r>
         <w:r>
           <w:rPr>
@@ -2788,7 +2788,7 @@
             <w:noProof/>
             <w:webHidden/>
           </w:rPr>
-          <w:t>18</w:t>
+          <w:t>19</w:t>
         </w:r>
         <w:r>
           <w:rPr>
@@ -2815,7 +2815,7 @@
           <w:lang w:eastAsia="en-GB"/>
         </w:rPr>
       </w:pPr>
-      <w:hyperlink w:anchor="_Toc533672034" w:history="1">
+      <w:hyperlink w:anchor="_Toc533850577" w:history="1">
         <w:r>
           <w:rPr>
             <w:rStyle w:val="Hyperlink"/>
@@ -2843,7 +2843,7 @@
             <w:noProof/>
             <w:webHidden/>
           </w:rPr>
-          <w:instrText xml:space="preserve"> PAGEREF _Toc533672034 \h </w:instrText>
+          <w:instrText xml:space="preserve"> PAGEREF _Toc533850577 \h </w:instrText>
         </w:r>
         <w:r>
           <w:rPr>
@@ -2863,7 +2863,7 @@
             <w:noProof/>
             <w:webHidden/>
           </w:rPr>
-          <w:t>19</w:t>
+          <w:t>20</w:t>
         </w:r>
         <w:r>
           <w:rPr>
@@ -2889,7 +2889,7 @@
           <w:lang w:eastAsia="en-GB"/>
         </w:rPr>
       </w:pPr>
-      <w:hyperlink w:anchor="_Toc533672035" w:history="1">
+      <w:hyperlink w:anchor="_Toc533850578" w:history="1">
         <w:r>
           <w:rPr>
             <w:rStyle w:val="Hyperlink"/>
@@ -2917,7 +2917,7 @@
             <w:noProof/>
             <w:webHidden/>
           </w:rPr>
-          <w:instrText xml:space="preserve"> PAGEREF _Toc533672035 \h </w:instrText>
+          <w:instrText xml:space="preserve"> PAGEREF _Toc533850578 \h </w:instrText>
         </w:r>
         <w:r>
           <w:rPr>
@@ -2937,7 +2937,7 @@
             <w:noProof/>
             <w:webHidden/>
           </w:rPr>
-          <w:t>19</w:t>
+          <w:t>20</w:t>
         </w:r>
         <w:r>
           <w:rPr>
@@ -2963,7 +2963,7 @@
           <w:lang w:eastAsia="en-GB"/>
         </w:rPr>
       </w:pPr>
-      <w:hyperlink w:anchor="_Toc533672036" w:history="1">
+      <w:hyperlink w:anchor="_Toc533850579" w:history="1">
         <w:r>
           <w:rPr>
             <w:rStyle w:val="Hyperlink"/>
@@ -2991,7 +2991,7 @@
             <w:noProof/>
             <w:webHidden/>
           </w:rPr>
-          <w:instrText xml:space="preserve"> PAGEREF _Toc533672036 \h </w:instrText>
+          <w:instrText xml:space="preserve"> PAGEREF _Toc533850579 \h </w:instrText>
         </w:r>
         <w:r>
           <w:rPr>
@@ -3011,7 +3011,7 @@
             <w:noProof/>
             <w:webHidden/>
           </w:rPr>
-          <w:t>19</w:t>
+          <w:t>20</w:t>
         </w:r>
         <w:r>
           <w:rPr>
@@ -3037,7 +3037,7 @@
           <w:lang w:eastAsia="en-GB"/>
         </w:rPr>
       </w:pPr>
-      <w:hyperlink w:anchor="_Toc533672037" w:history="1">
+      <w:hyperlink w:anchor="_Toc533850580" w:history="1">
         <w:r>
           <w:rPr>
             <w:rStyle w:val="Hyperlink"/>
@@ -3065,7 +3065,7 @@
             <w:noProof/>
             <w:webHidden/>
           </w:rPr>
-          <w:instrText xml:space="preserve"> PAGEREF _Toc533672037 \h </w:instrText>
+          <w:instrText xml:space="preserve"> PAGEREF _Toc533850580 \h </w:instrText>
         </w:r>
         <w:r>
           <w:rPr>
@@ -3085,7 +3085,7 @@
             <w:noProof/>
             <w:webHidden/>
           </w:rPr>
-          <w:t>19</w:t>
+          <w:t>20</w:t>
         </w:r>
         <w:r>
           <w:rPr>
@@ -3111,7 +3111,7 @@
           <w:lang w:eastAsia="en-GB"/>
         </w:rPr>
       </w:pPr>
-      <w:hyperlink w:anchor="_Toc533672038" w:history="1">
+      <w:hyperlink w:anchor="_Toc533850581" w:history="1">
         <w:r>
           <w:rPr>
             <w:rStyle w:val="Hyperlink"/>
@@ -3139,7 +3139,7 @@
             <w:noProof/>
             <w:webHidden/>
           </w:rPr>
-          <w:instrText xml:space="preserve"> PAGEREF _Toc533672038 \h </w:instrText>
+          <w:instrText xml:space="preserve"> PAGEREF _Toc533850581 \h </w:instrText>
         </w:r>
         <w:r>
           <w:rPr>
@@ -3159,7 +3159,7 @@
             <w:noProof/>
             <w:webHidden/>
           </w:rPr>
-          <w:t>19</w:t>
+          <w:t>20</w:t>
         </w:r>
         <w:r>
           <w:rPr>
@@ -3185,7 +3185,7 @@
           <w:lang w:eastAsia="en-GB"/>
         </w:rPr>
       </w:pPr>
-      <w:hyperlink w:anchor="_Toc533672039" w:history="1">
+      <w:hyperlink w:anchor="_Toc533850582" w:history="1">
         <w:r>
           <w:rPr>
             <w:rStyle w:val="Hyperlink"/>
@@ -3213,7 +3213,7 @@
             <w:noProof/>
             <w:webHidden/>
           </w:rPr>
-          <w:instrText xml:space="preserve"> PAGEREF _Toc533672039 \h </w:instrText>
+          <w:instrText xml:space="preserve"> PAGEREF _Toc533850582 \h </w:instrText>
         </w:r>
         <w:r>
           <w:rPr>
@@ -3233,7 +3233,7 @@
             <w:noProof/>
             <w:webHidden/>
           </w:rPr>
-          <w:t>19</w:t>
+          <w:t>20</w:t>
         </w:r>
         <w:r>
           <w:rPr>
@@ -3260,7 +3260,7 @@
           <w:lang w:eastAsia="en-GB"/>
         </w:rPr>
       </w:pPr>
-      <w:hyperlink w:anchor="_Toc533672040" w:history="1">
+      <w:hyperlink w:anchor="_Toc533850583" w:history="1">
         <w:r>
           <w:rPr>
             <w:rStyle w:val="Hyperlink"/>
@@ -3289,7 +3289,7 @@
             <w:noProof/>
             <w:webHidden/>
           </w:rPr>
-          <w:instrText xml:space="preserve"> PAGEREF _Toc533672040 \h </w:instrText>
+          <w:instrText xml:space="preserve"> PAGEREF _Toc533850583 \h </w:instrText>
         </w:r>
         <w:r>
           <w:rPr>
@@ -3309,7 +3309,7 @@
             <w:noProof/>
             <w:webHidden/>
           </w:rPr>
-          <w:t>20</w:t>
+          <w:t>21</w:t>
         </w:r>
         <w:r>
           <w:rPr>
@@ -3335,7 +3335,7 @@
           <w:lang w:eastAsia="en-GB"/>
         </w:rPr>
       </w:pPr>
-      <w:hyperlink w:anchor="_Toc533672041" w:history="1">
+      <w:hyperlink w:anchor="_Toc533850584" w:history="1">
         <w:r>
           <w:rPr>
             <w:rStyle w:val="Hyperlink"/>
@@ -3363,7 +3363,7 @@
             <w:noProof/>
             <w:webHidden/>
           </w:rPr>
-          <w:instrText xml:space="preserve"> PAGEREF _Toc533672041 \h </w:instrText>
+          <w:instrText xml:space="preserve"> PAGEREF _Toc533850584 \h </w:instrText>
         </w:r>
         <w:r>
           <w:rPr>
@@ -3383,7 +3383,7 @@
             <w:noProof/>
             <w:webHidden/>
           </w:rPr>
-          <w:t>20</w:t>
+          <w:t>21</w:t>
         </w:r>
         <w:r>
           <w:rPr>
@@ -3409,7 +3409,7 @@
           <w:lang w:eastAsia="en-GB"/>
         </w:rPr>
       </w:pPr>
-      <w:hyperlink w:anchor="_Toc533672042" w:history="1">
+      <w:hyperlink w:anchor="_Toc533850585" w:history="1">
         <w:r>
           <w:rPr>
             <w:rStyle w:val="Hyperlink"/>
@@ -3437,7 +3437,7 @@
             <w:noProof/>
             <w:webHidden/>
           </w:rPr>
-          <w:instrText xml:space="preserve"> PAGEREF _Toc533672042 \h </w:instrText>
+          <w:instrText xml:space="preserve"> PAGEREF _Toc533850585 \h </w:instrText>
         </w:r>
         <w:r>
           <w:rPr>
@@ -3457,7 +3457,7 @@
             <w:noProof/>
             <w:webHidden/>
           </w:rPr>
-          <w:t>20</w:t>
+          <w:t>21</w:t>
         </w:r>
         <w:r>
           <w:rPr>
@@ -3483,7 +3483,7 @@
           <w:lang w:eastAsia="en-GB"/>
         </w:rPr>
       </w:pPr>
-      <w:hyperlink w:anchor="_Toc533672043" w:history="1">
+      <w:hyperlink w:anchor="_Toc533850586" w:history="1">
         <w:r>
           <w:rPr>
             <w:rStyle w:val="Hyperlink"/>
@@ -3510,7 +3510,7 @@
             <w:noProof/>
             <w:webHidden/>
           </w:rPr>
-          <w:instrText xml:space="preserve"> PAGEREF _Toc533672043 \h </w:instrText>
+          <w:instrText xml:space="preserve"> PAGEREF _Toc533850586 \h </w:instrText>
         </w:r>
         <w:r>
           <w:rPr>
@@ -3530,7 +3530,7 @@
             <w:noProof/>
             <w:webHidden/>
           </w:rPr>
-          <w:t>20</w:t>
+          <w:t>21</w:t>
         </w:r>
         <w:r>
           <w:rPr>
@@ -3557,7 +3557,7 @@
           <w:lang w:eastAsia="en-GB"/>
         </w:rPr>
       </w:pPr>
-      <w:hyperlink w:anchor="_Toc533672044" w:history="1">
+      <w:hyperlink w:anchor="_Toc533850587" w:history="1">
         <w:r>
           <w:rPr>
             <w:rStyle w:val="Hyperlink"/>
@@ -3586,7 +3586,7 @@
             <w:noProof/>
             <w:webHidden/>
           </w:rPr>
-          <w:instrText xml:space="preserve"> PAGEREF _Toc533672044 \h </w:instrText>
+          <w:instrText xml:space="preserve"> PAGEREF _Toc533850587 \h </w:instrText>
         </w:r>
         <w:r>
           <w:rPr>
@@ -3606,7 +3606,7 @@
             <w:noProof/>
             <w:webHidden/>
           </w:rPr>
-          <w:t>21</w:t>
+          <w:t>22</w:t>
         </w:r>
         <w:r>
           <w:rPr>
@@ -3632,7 +3632,7 @@
           <w:lang w:eastAsia="en-GB"/>
         </w:rPr>
       </w:pPr>
-      <w:hyperlink w:anchor="_Toc533672045" w:history="1">
+      <w:hyperlink w:anchor="_Toc533850588" w:history="1">
         <w:r>
           <w:rPr>
             <w:rStyle w:val="Hyperlink"/>
@@ -3660,7 +3660,7 @@
             <w:noProof/>
             <w:webHidden/>
           </w:rPr>
-          <w:instrText xml:space="preserve"> PAGEREF _Toc533672045 \h </w:instrText>
+          <w:instrText xml:space="preserve"> PAGEREF _Toc533850588 \h </w:instrText>
         </w:r>
         <w:r>
           <w:rPr>
@@ -3680,7 +3680,7 @@
             <w:noProof/>
             <w:webHidden/>
           </w:rPr>
-          <w:t>21</w:t>
+          <w:t>22</w:t>
         </w:r>
         <w:r>
           <w:rPr>
@@ -3707,7 +3707,7 @@
           <w:lang w:eastAsia="en-GB"/>
         </w:rPr>
       </w:pPr>
-      <w:hyperlink w:anchor="_Toc533672046" w:history="1">
+      <w:hyperlink w:anchor="_Toc533850589" w:history="1">
         <w:r>
           <w:rPr>
             <w:rStyle w:val="Hyperlink"/>
@@ -3736,7 +3736,7 @@
             <w:noProof/>
             <w:webHidden/>
           </w:rPr>
-          <w:instrText xml:space="preserve"> PAGEREF _Toc533672046 \h </w:instrText>
+          <w:instrText xml:space="preserve"> PAGEREF _Toc533850589 \h </w:instrText>
         </w:r>
         <w:r>
           <w:rPr>
@@ -3756,7 +3756,7 @@
             <w:noProof/>
             <w:webHidden/>
           </w:rPr>
-          <w:t>22</w:t>
+          <w:t>23</w:t>
         </w:r>
         <w:r>
           <w:rPr>
@@ -3782,7 +3782,7 @@
           <w:lang w:eastAsia="en-GB"/>
         </w:rPr>
       </w:pPr>
-      <w:hyperlink w:anchor="_Toc533672047" w:history="1">
+      <w:hyperlink w:anchor="_Toc533850590" w:history="1">
         <w:r>
           <w:rPr>
             <w:rStyle w:val="Hyperlink"/>
@@ -3810,7 +3810,7 @@
             <w:noProof/>
             <w:webHidden/>
           </w:rPr>
-          <w:instrText xml:space="preserve"> PAGEREF _Toc533672047 \h </w:instrText>
+          <w:instrText xml:space="preserve"> PAGEREF _Toc533850590 \h </w:instrText>
         </w:r>
         <w:r>
           <w:rPr>
@@ -3830,7 +3830,7 @@
             <w:noProof/>
             <w:webHidden/>
           </w:rPr>
-          <w:t>22</w:t>
+          <w:t>23</w:t>
         </w:r>
         <w:r>
           <w:rPr>
@@ -3857,7 +3857,7 @@
           <w:lang w:eastAsia="en-GB"/>
         </w:rPr>
       </w:pPr>
-      <w:hyperlink w:anchor="_Toc533672048" w:history="1">
+      <w:hyperlink w:anchor="_Toc533850591" w:history="1">
         <w:r>
           <w:rPr>
             <w:rStyle w:val="Hyperlink"/>
@@ -3885,7 +3885,7 @@
             <w:noProof/>
             <w:webHidden/>
           </w:rPr>
-          <w:instrText xml:space="preserve"> PAGEREF _Toc533672048 \h </w:instrText>
+          <w:instrText xml:space="preserve"> PAGEREF _Toc533850591 \h </w:instrText>
         </w:r>
         <w:r>
           <w:rPr>
@@ -3905,7 +3905,7 @@
             <w:noProof/>
             <w:webHidden/>
           </w:rPr>
-          <w:t>23</w:t>
+          <w:t>24</w:t>
         </w:r>
         <w:r>
           <w:rPr>
@@ -3979,7 +3979,7 @@
           <w:lang w:eastAsia="en-GB"/>
         </w:rPr>
       </w:pPr>
-      <w:bookmarkStart w:id="1" w:name="_Toc533672006"/>
+      <w:bookmarkStart w:id="1" w:name="_Toc533850549"/>
       <w:r>
         <w:rPr>
           <w:rFonts w:eastAsia="Times New Roman"/>
@@ -4021,7 +4021,7 @@
           <w:lang w:eastAsia="en-GB"/>
         </w:rPr>
       </w:pPr>
-      <w:bookmarkStart w:id="2" w:name="_Toc533672007"/>
+      <w:bookmarkStart w:id="2" w:name="_Toc533850550"/>
       <w:r>
         <w:rPr>
           <w:lang w:eastAsia="en-GB"/>
@@ -4068,7 +4068,7 @@
           <w:lang w:eastAsia="en-GB"/>
         </w:rPr>
       </w:pPr>
-      <w:bookmarkStart w:id="3" w:name="_Toc533672008"/>
+      <w:bookmarkStart w:id="3" w:name="_Toc533850551"/>
       <w:r>
         <w:rPr>
           <w:lang w:eastAsia="en-GB"/>
@@ -4370,7 +4370,7 @@
           <w:lang w:eastAsia="en-GB"/>
         </w:rPr>
       </w:pPr>
-      <w:bookmarkStart w:id="4" w:name="_Toc533672009"/>
+      <w:bookmarkStart w:id="4" w:name="_Toc533850552"/>
       <w:r>
         <w:rPr>
           <w:lang w:eastAsia="en-GB"/>
@@ -4583,7 +4583,7 @@
           <w:lang w:eastAsia="en-GB"/>
         </w:rPr>
       </w:pPr>
-      <w:bookmarkStart w:id="5" w:name="_Toc533672010"/>
+      <w:bookmarkStart w:id="5" w:name="_Toc533850553"/>
       <w:r>
         <w:rPr>
           <w:lang w:eastAsia="en-GB"/>
@@ -4869,7 +4869,7 @@
           <w:lang w:eastAsia="en-GB"/>
         </w:rPr>
       </w:pPr>
-      <w:bookmarkStart w:id="6" w:name="_Toc533672011"/>
+      <w:bookmarkStart w:id="6" w:name="_Toc533850554"/>
       <w:r>
         <w:rPr>
           <w:rFonts w:eastAsia="Times New Roman"/>
@@ -4893,7 +4893,7 @@
           <w:lang w:eastAsia="en-GB"/>
         </w:rPr>
       </w:pPr>
-      <w:bookmarkStart w:id="7" w:name="_Toc533672012"/>
+      <w:bookmarkStart w:id="7" w:name="_Toc533850555"/>
       <w:r>
         <w:rPr>
           <w:lang w:eastAsia="en-GB"/>
@@ -4973,7 +4973,7 @@
           <w:lang w:eastAsia="en-GB"/>
         </w:rPr>
       </w:pPr>
-      <w:bookmarkStart w:id="8" w:name="_Toc533672013"/>
+      <w:bookmarkStart w:id="8" w:name="_Toc533850556"/>
       <w:r>
         <w:rPr>
           <w:lang w:eastAsia="en-GB"/>
@@ -5141,7 +5141,7 @@
           <w:lang w:eastAsia="en-GB"/>
         </w:rPr>
       </w:pPr>
-      <w:bookmarkStart w:id="9" w:name="_Toc533672014"/>
+      <w:bookmarkStart w:id="9" w:name="_Toc533850557"/>
       <w:r>
         <w:rPr>
           <w:lang w:eastAsia="en-GB"/>
@@ -5208,7 +5208,35 @@
           <w:szCs w:val="28"/>
           <w:lang w:eastAsia="en-GB"/>
         </w:rPr>
-        <w:t xml:space="preserve">This is significant since the level of malicious routing that a nation’s citizens are exposed to extends beyond just the country they live in </w:t>
+        <w:t>This is significant</w:t>
+      </w:r>
+      <w:r>
+        <w:rPr>
+          <w:szCs w:val="28"/>
+          <w:lang w:eastAsia="en-GB"/>
+        </w:rPr>
+        <w:t xml:space="preserve"> for this report</w:t>
+      </w:r>
+      <w:r>
+        <w:rPr>
+          <w:szCs w:val="28"/>
+          <w:lang w:eastAsia="en-GB"/>
+        </w:rPr>
+        <w:t xml:space="preserve"> </w:t>
+      </w:r>
+      <w:r>
+        <w:rPr>
+          <w:szCs w:val="28"/>
+          <w:lang w:eastAsia="en-GB"/>
+        </w:rPr>
+        <w:t xml:space="preserve">as it showed that </w:t>
+      </w:r>
+      <w:r>
+        <w:rPr>
+          <w:szCs w:val="28"/>
+          <w:lang w:eastAsia="en-GB"/>
+        </w:rPr>
+        <w:t xml:space="preserve">the level of malicious routing that a nation’s citizens are exposed to extends beyond just the country they live in </w:t>
       </w:r>
       <w:r>
         <w:rPr>
@@ -5243,7 +5271,7 @@
       <w:pPr>
         <w:pStyle w:val="Heading2"/>
       </w:pPr>
-      <w:bookmarkStart w:id="10" w:name="_Toc533672015"/>
+      <w:bookmarkStart w:id="10" w:name="_Toc533850558"/>
       <w:r>
         <w:lastRenderedPageBreak/>
         <w:t>2.4 Quantifying Information Exposure in Internet Routing</w:t>
@@ -5262,13 +5290,19 @@
         <w:t xml:space="preserve"> They found that, even in physically adjacent countries, there is a high level of information exposure. Typically, even short paths route through at least 3 separate countries. It was shown that the better connected a country is, the more their information is exposed and there is a trade-off between robustness and information exposure.</w:t>
       </w:r>
       <w:r>
-        <w:t xml:space="preserve"> It was found that</w:t>
-      </w:r>
-      <w:r>
         <w:t xml:space="preserve"> </w:t>
       </w:r>
       <w:r>
-        <w:t xml:space="preserve">having many independent routing paths between nations is the features of robustness that directly increases the level of information exposure. This is because internet routing is ‘best effort’ and </w:t>
+        <w:t xml:space="preserve">An important feature when measuring a nation’s internet robustness was the number of independent routing paths between surrounding nations, however it was shown that as the number of paths increases </w:t>
+      </w:r>
+      <w:r>
+        <w:t>the level of information exposure</w:t>
+      </w:r>
+      <w:r>
+        <w:t xml:space="preserve"> proportionally increases as well</w:t>
+      </w:r>
+      <w:r>
+        <w:t xml:space="preserve">. This is because internet routing is ‘best effort’ and </w:t>
       </w:r>
       <w:r>
         <w:t xml:space="preserve">if there are many alternate paths available, then there is a higher chance one of those paths will be chosen. </w:t>
@@ -5277,7 +5311,10 @@
     <w:p/>
     <w:p>
       <w:r>
-        <w:t xml:space="preserve">When defining exposure to malicious routing, it will be important to include whether the nation in question has many independent paths. With a greater number of paths to choose from, the likelihood of a packets taking an alternative path increases. If these alternative paths route through a nation that performs malicious routing, then the likelihood that the original data packet could be intercepted or observed increases. </w:t>
+        <w:t>This is significant for this report because w</w:t>
+      </w:r>
+      <w:r>
+        <w:t xml:space="preserve">hen defining exposure to malicious routing, it will be important to include whether the nation in question has many independent paths. With a greater number of paths to choose from, the likelihood of a packets taking an alternative path increases. If these alternative paths route through a nation that performs malicious routing, then the likelihood that the original data packet could be intercepted or observed increases. </w:t>
       </w:r>
       <w:r>
         <w:t>To quantify this chance, a function that takes a nation’s proximity with countries that perform malicious routing, and that nation’s number of independent paths will be created</w:t>
@@ -5285,13 +5322,19 @@
       <w:r>
         <w:t>.</w:t>
       </w:r>
+      <w:r>
+        <w:t xml:space="preserve"> This will then </w:t>
+      </w:r>
+      <w:r>
+        <w:t>be used as one of the features that makes up malicious routing.</w:t>
+      </w:r>
     </w:p>
     <w:p/>
     <w:p>
       <w:pPr>
         <w:pStyle w:val="Heading2"/>
       </w:pPr>
-      <w:bookmarkStart w:id="11" w:name="_Toc533672016"/>
+      <w:bookmarkStart w:id="11" w:name="_Toc533850559"/>
       <w:r>
         <w:t xml:space="preserve">2.5 </w:t>
       </w:r>
@@ -5306,7 +5349,11 @@
         <w:t xml:space="preserve">As explored earlier, due to the internet’s best effort approach to packet routing, there is a chance that packets will unnecessarily pass through additional nations before reaching the destination. To try to counteract this, European intelligence agencies </w:t>
       </w:r>
       <w:r>
-        <w:t xml:space="preserve">developed Schengen Routing. The aim of which is to make sure that when the sender and receiver are both within the Schengen area, </w:t>
+        <w:t xml:space="preserve">developed Schengen Routing. The aim of </w:t>
+      </w:r>
+      <w:r>
+        <w:lastRenderedPageBreak/>
+        <w:t xml:space="preserve">which is to make sure that when the sender and receiver are both within the Schengen area, </w:t>
       </w:r>
       <w:r>
         <w:t>their packets are entirely routed within the Schengen area.</w:t>
@@ -5315,8 +5362,13 @@
     <w:p/>
     <w:p>
       <w:r>
-        <w:lastRenderedPageBreak/>
-        <w:t xml:space="preserve">This paper [12] investigates weaknesses of Schengen Routing, specifically looking into </w:t>
+        <w:t>This paper [12] investigate</w:t>
+      </w:r>
+      <w:r>
+        <w:t>d</w:t>
+      </w:r>
+      <w:r>
+        <w:t xml:space="preserve"> weaknesses of Schengen Routing, specifically looking into </w:t>
       </w:r>
       <w:r>
         <w:t xml:space="preserve">the compliance of available routes and the amount that any nation uses Schengen compliant routes. The paper found that up to 39.7% of routes within the EU were Schengen compliant and compliance levels for individual countries ranged from 0% to 80%. </w:t>
@@ -5472,7 +5524,13 @@
     <w:p/>
     <w:p>
       <w:r>
-        <w:t>This is a prime example of legislation that helps reduce the exposure to malicious routing. However, this only affects a small proportion of the world, so when quantifying malicious routing</w:t>
+        <w:t xml:space="preserve">This legislation </w:t>
+      </w:r>
+      <w:r>
+        <w:t>helps</w:t>
+      </w:r>
+      <w:r>
+        <w:t xml:space="preserve"> reduce the exposure to malicious routing. However, this only affects a small proportion of the world, so when quantifying malicious routing</w:t>
       </w:r>
       <w:r>
         <w:t>,</w:t>
@@ -5487,7 +5545,13 @@
         <w:t>Therefore,</w:t>
       </w:r>
       <w:r>
-        <w:t xml:space="preserve"> it may be necessary to assess the impact of legislation such as this for each nation individually.</w:t>
+        <w:t xml:space="preserve"> </w:t>
+      </w:r>
+      <w:r>
+        <w:t xml:space="preserve">for this report </w:t>
+      </w:r>
+      <w:r>
+        <w:t>it may be necessary to assess the impact of legislation such as this for each nation individually.</w:t>
       </w:r>
       <w:r>
         <w:t xml:space="preserve"> </w:t>
@@ -5499,9 +5563,8 @@
       <w:pPr>
         <w:pStyle w:val="Heading2"/>
       </w:pPr>
-      <w:bookmarkStart w:id="12" w:name="_Toc533672017"/>
-      <w:r>
-        <w:lastRenderedPageBreak/>
+      <w:bookmarkStart w:id="12" w:name="_Toc533850560"/>
+      <w:r>
         <w:t xml:space="preserve">2.6 </w:t>
       </w:r>
       <w:r>
@@ -5529,7 +5592,13 @@
       </w:r>
       <w:proofErr w:type="spellEnd"/>
       <w:r>
-        <w:t xml:space="preserve"> [14], a database that records global denial of service attacks, to gauge an idea of the nations involved in orchestrating DDoS attacks. This information will then be used to help define a nation’s propensity to conduct malicious routing, as well as the exposure of other nation’s to malicious routing activity. </w:t>
+        <w:t xml:space="preserve"> [14], a database that records global denial of service attacks, to gauge an idea of the nations involved in orchestrating DDoS attacks. This information will</w:t>
+      </w:r>
+      <w:r>
+        <w:t xml:space="preserve"> partially represent a nation’s propensity to conduct offensive cyber-attacks. The combined dataset will form one of the features of malicious routing that, alongside the Mirai-like signatures [18] cover the attacking side of malicious routing. The victims of the attacks will also be recorded and will be an important feature in</w:t>
+      </w:r>
+      <w:r>
+        <w:t xml:space="preserve"> the exposure of other nation’s to malicious routing activity. </w:t>
       </w:r>
     </w:p>
     <w:p/>
@@ -5540,7 +5609,7 @@
           <w:lang w:eastAsia="en-GB"/>
         </w:rPr>
       </w:pPr>
-      <w:bookmarkStart w:id="13" w:name="_Toc533672018"/>
+      <w:bookmarkStart w:id="13" w:name="_Toc533850561"/>
       <w:r>
         <w:rPr>
           <w:lang w:eastAsia="en-GB"/>
@@ -5620,7 +5689,7 @@
           <w:lang w:eastAsia="en-GB"/>
         </w:rPr>
       </w:pPr>
-      <w:bookmarkStart w:id="14" w:name="_Toc533672019"/>
+      <w:bookmarkStart w:id="14" w:name="_Toc533850562"/>
       <w:r>
         <w:rPr>
           <w:lang w:eastAsia="en-GB"/>
@@ -5707,6 +5776,7 @@
         <w:rPr>
           <w:lang w:eastAsia="en-GB"/>
         </w:rPr>
+        <w:lastRenderedPageBreak/>
         <w:t xml:space="preserve">Referring to </w:t>
       </w:r>
       <w:r>
@@ -5771,33 +5841,257 @@
           <w:lang w:eastAsia="en-GB"/>
         </w:rPr>
       </w:pPr>
-      <w:bookmarkStart w:id="15" w:name="_Toc533672020"/>
+      <w:bookmarkStart w:id="15" w:name="_Toc533850563"/>
+      <w:r>
+        <w:rPr>
+          <w:lang w:eastAsia="en-GB"/>
+        </w:rPr>
+        <w:t>2.7.2 Freedom of the Press 2017</w:t>
+      </w:r>
+      <w:bookmarkEnd w:id="15"/>
+    </w:p>
+    <w:p>
+      <w:pPr>
+        <w:rPr>
+          <w:lang w:eastAsia="en-GB"/>
+        </w:rPr>
+      </w:pPr>
+      <w:r>
+        <w:rPr>
+          <w:lang w:eastAsia="en-GB"/>
+        </w:rPr>
+        <w:t xml:space="preserve">As used in 2.2 [7], (The Politics of Routing) </w:t>
+      </w:r>
+      <w:r>
+        <w:rPr>
+          <w:lang w:eastAsia="en-GB"/>
+        </w:rPr>
+        <w:t xml:space="preserve">Freedom of the Press [16] has been used in the past as a good measure of individual freedom and freedom of speech. While it has its limitations, as outlined earlier, its rankings are significantly different from the Freedom of the Net Index and may provide an additional interesting correlation to explore. </w:t>
+      </w:r>
+    </w:p>
+    <w:p>
+      <w:pPr>
+        <w:rPr>
+          <w:lang w:eastAsia="en-GB"/>
+        </w:rPr>
+      </w:pPr>
+    </w:p>
+    <w:p>
+      <w:pPr>
+        <w:pStyle w:val="Heading3"/>
+        <w:rPr>
+          <w:lang w:eastAsia="en-GB"/>
+        </w:rPr>
+      </w:pPr>
+      <w:bookmarkStart w:id="16" w:name="_Toc533850564"/>
+      <w:r>
+        <w:rPr>
+          <w:lang w:eastAsia="en-GB"/>
+        </w:rPr>
+        <w:t xml:space="preserve">2.7.3 </w:t>
+      </w:r>
+      <w:r>
+        <w:rPr>
+          <w:lang w:eastAsia="en-GB"/>
+        </w:rPr>
+        <w:t xml:space="preserve">The Human Freedom Index </w:t>
+      </w:r>
+      <w:r>
+        <w:rPr>
+          <w:lang w:eastAsia="en-GB"/>
+        </w:rPr>
+        <w:t>(</w:t>
+      </w:r>
+      <w:r>
+        <w:rPr>
+          <w:i/>
+          <w:lang w:eastAsia="en-GB"/>
+        </w:rPr>
+        <w:t>updated for 2018</w:t>
+      </w:r>
+      <w:r>
+        <w:rPr>
+          <w:lang w:eastAsia="en-GB"/>
+        </w:rPr>
+        <w:t>)</w:t>
+      </w:r>
+      <w:bookmarkEnd w:id="16"/>
+    </w:p>
+    <w:p>
+      <w:pPr>
+        <w:rPr>
+          <w:lang w:eastAsia="en-GB"/>
+        </w:rPr>
+      </w:pPr>
+      <w:r>
+        <w:rPr>
+          <w:lang w:eastAsia="en-GB"/>
+        </w:rPr>
+        <w:t>This index</w:t>
+      </w:r>
+      <w:r>
+        <w:rPr>
+          <w:lang w:eastAsia="en-GB"/>
+        </w:rPr>
+        <w:t xml:space="preserve"> [17]</w:t>
+      </w:r>
+      <w:r>
+        <w:rPr>
+          <w:lang w:eastAsia="en-GB"/>
+        </w:rPr>
+        <w:t xml:space="preserve"> focus’ on overall freedom of a nation’s citizens, taking over 100 features divided into personal and economic freedoms. It will be interesting to compare the results from this very broad index, with the more specific indexes mentioned above. It may also provide an interesting analysis to try to find the single feature from this index that correlates best with malicious routing propensity. </w:t>
+      </w:r>
+    </w:p>
+    <w:p>
+      <w:pPr>
+        <w:rPr>
+          <w:lang w:eastAsia="en-GB"/>
+        </w:rPr>
+      </w:pPr>
+    </w:p>
+    <w:p>
+      <w:pPr>
+        <w:pStyle w:val="Heading2"/>
+        <w:rPr>
+          <w:lang w:eastAsia="en-GB"/>
+        </w:rPr>
+      </w:pPr>
+      <w:bookmarkStart w:id="17" w:name="_Toc533850565"/>
+      <w:r>
+        <w:rPr>
+          <w:lang w:eastAsia="en-GB"/>
+        </w:rPr>
+        <w:t xml:space="preserve">2.8 Related Work: </w:t>
+      </w:r>
+      <w:r>
+        <w:rPr>
+          <w:lang w:eastAsia="en-GB"/>
+        </w:rPr>
+        <w:t>Data Logs</w:t>
+      </w:r>
+      <w:bookmarkEnd w:id="17"/>
+    </w:p>
+    <w:p>
+      <w:pPr>
+        <w:rPr>
+          <w:lang w:eastAsia="en-GB"/>
+        </w:rPr>
+      </w:pPr>
+    </w:p>
+    <w:p>
+      <w:pPr>
+        <w:pStyle w:val="Heading3"/>
+        <w:rPr>
+          <w:lang w:eastAsia="en-GB"/>
+        </w:rPr>
+      </w:pPr>
+      <w:bookmarkStart w:id="18" w:name="_Toc533850566"/>
+      <w:r>
+        <w:rPr>
+          <w:lang w:eastAsia="en-GB"/>
+        </w:rPr>
+        <w:t>2.8.1 Bad Packets Report (Ongoing)</w:t>
+      </w:r>
+      <w:bookmarkEnd w:id="18"/>
+    </w:p>
+    <w:p>
+      <w:pPr>
+        <w:rPr>
+          <w:lang w:eastAsia="en-GB"/>
+        </w:rPr>
+      </w:pPr>
+      <w:r>
+        <w:rPr>
+          <w:lang w:eastAsia="en-GB"/>
+        </w:rPr>
+        <w:t xml:space="preserve">The Bad Packets Report </w:t>
+      </w:r>
+      <w:r>
+        <w:rPr>
+          <w:lang w:eastAsia="en-GB"/>
+        </w:rPr>
+        <w:t xml:space="preserve">[18] scans for botnet activity that is based on the original Mirai source code. Mirai’s TCP sequence numbers will equal the value of the target’s IP address. The report records the source nation, IP and AS of Mirai-like packets and publishes them online. </w:t>
+      </w:r>
+      <w:r>
+        <w:rPr>
+          <w:lang w:eastAsia="en-GB"/>
+        </w:rPr>
+        <w:t xml:space="preserve">The information here will be a useful feature in determining a nation’s propensity to conduct malicious routing. </w:t>
+      </w:r>
+    </w:p>
+    <w:p>
+      <w:pPr>
+        <w:rPr>
+          <w:lang w:eastAsia="en-GB"/>
+        </w:rPr>
+      </w:pPr>
+    </w:p>
+    <w:p>
+      <w:pPr>
+        <w:pStyle w:val="Heading3"/>
+        <w:rPr>
+          <w:lang w:eastAsia="en-GB"/>
+        </w:rPr>
+      </w:pPr>
+      <w:bookmarkStart w:id="19" w:name="_Toc533850567"/>
+      <w:r>
+        <w:rPr>
+          <w:lang w:eastAsia="en-GB"/>
+        </w:rPr>
+        <w:t>2.8.2 BGPMON (Ongoing)</w:t>
+      </w:r>
+      <w:bookmarkEnd w:id="19"/>
+    </w:p>
+    <w:p>
+      <w:pPr>
+        <w:rPr>
+          <w:lang w:eastAsia="en-GB"/>
+        </w:rPr>
+      </w:pPr>
+      <w:proofErr w:type="spellStart"/>
+      <w:r>
+        <w:rPr>
+          <w:lang w:eastAsia="en-GB"/>
+        </w:rPr>
+        <w:t>BGPStream</w:t>
+      </w:r>
+      <w:proofErr w:type="spellEnd"/>
+      <w:r>
+        <w:rPr>
+          <w:lang w:eastAsia="en-GB"/>
+        </w:rPr>
+        <w:t xml:space="preserve"> [19] records hijacks, leaks and outages in BGP.</w:t>
+      </w:r>
+      <w:r>
+        <w:rPr>
+          <w:lang w:eastAsia="en-GB"/>
+        </w:rPr>
+        <w:t xml:space="preserve"> The service records the length of the outage and the AS that it occurred in. It’s intended for network engineers to work around outages, however</w:t>
+      </w:r>
+      <w:r>
+        <w:rPr>
+          <w:lang w:eastAsia="en-GB"/>
+        </w:rPr>
+        <w:t xml:space="preserve"> it</w:t>
+      </w:r>
+      <w:r>
+        <w:rPr>
+          <w:lang w:eastAsia="en-GB"/>
+        </w:rPr>
+        <w:t xml:space="preserve"> will </w:t>
+      </w:r>
+      <w:r>
+        <w:rPr>
+          <w:lang w:eastAsia="en-GB"/>
+        </w:rPr>
+        <w:t xml:space="preserve">also be useful for this report since the affected nations are also recorded. This information will aid in calculating the exposure to malicious routing, </w:t>
+      </w:r>
       <w:r>
         <w:rPr>
           <w:lang w:eastAsia="en-GB"/>
         </w:rPr>
         <w:lastRenderedPageBreak/>
-        <w:t>2.7.2 Freedom of the Press 2017</w:t>
-      </w:r>
-      <w:bookmarkEnd w:id="15"/>
-    </w:p>
-    <w:p>
-      <w:pPr>
-        <w:rPr>
-          <w:lang w:eastAsia="en-GB"/>
-        </w:rPr>
-      </w:pPr>
-      <w:r>
-        <w:rPr>
-          <w:lang w:eastAsia="en-GB"/>
-        </w:rPr>
-        <w:t xml:space="preserve">As used in 2.2 [7], (The Politics of Routing) </w:t>
-      </w:r>
-      <w:r>
-        <w:rPr>
-          <w:lang w:eastAsia="en-GB"/>
-        </w:rPr>
-        <w:t xml:space="preserve">Freedom of the Press [16] has been used in the past as a good measure of individual freedom and freedom of speech. While it has its limitations, as outlined earlier, its rankings are significantly different from the Freedom of the Net Index and may provide an additional interesting correlation to explore. </w:t>
+        <w:t xml:space="preserve">although it must be noted that not all BGP outages stem from malicious intent. </w:t>
       </w:r>
     </w:p>
     <w:p>
@@ -5814,100 +6108,12 @@
           <w:lang w:eastAsia="en-GB"/>
         </w:rPr>
       </w:pPr>
-      <w:bookmarkStart w:id="16" w:name="_Toc533672021"/>
-      <w:r>
-        <w:rPr>
-          <w:lang w:eastAsia="en-GB"/>
-        </w:rPr>
-        <w:t xml:space="preserve">2.7.3 </w:t>
-      </w:r>
-      <w:r>
-        <w:rPr>
-          <w:lang w:eastAsia="en-GB"/>
-        </w:rPr>
-        <w:t xml:space="preserve">The Human Freedom Index </w:t>
-      </w:r>
-      <w:r>
-        <w:rPr>
-          <w:lang w:eastAsia="en-GB"/>
-        </w:rPr>
-        <w:t>(</w:t>
-      </w:r>
-      <w:r>
-        <w:rPr>
-          <w:i/>
-          <w:lang w:eastAsia="en-GB"/>
-        </w:rPr>
-        <w:t>updated for 2018</w:t>
-      </w:r>
-      <w:r>
-        <w:rPr>
-          <w:lang w:eastAsia="en-GB"/>
-        </w:rPr>
-        <w:t>)</w:t>
-      </w:r>
-      <w:bookmarkEnd w:id="16"/>
-    </w:p>
-    <w:p>
-      <w:pPr>
-        <w:rPr>
-          <w:lang w:eastAsia="en-GB"/>
-        </w:rPr>
-      </w:pPr>
-      <w:r>
-        <w:rPr>
-          <w:lang w:eastAsia="en-GB"/>
-        </w:rPr>
-        <w:t>This index</w:t>
-      </w:r>
-      <w:r>
-        <w:rPr>
-          <w:lang w:eastAsia="en-GB"/>
-        </w:rPr>
-        <w:t xml:space="preserve"> [17]</w:t>
-      </w:r>
-      <w:r>
-        <w:rPr>
-          <w:lang w:eastAsia="en-GB"/>
-        </w:rPr>
-        <w:t xml:space="preserve"> focus’ on overall freedom of a nation’s citizens, taking over 100 features divided into personal and economic freedoms. It will be interesting to compare the results from this very broad index, with the more specific indexes mentioned above. It may also provide an interesting analysis to try to find the single feature from this index that correlates best with malicious routing propensity. </w:t>
-      </w:r>
-    </w:p>
-    <w:p>
-      <w:pPr>
-        <w:rPr>
-          <w:lang w:eastAsia="en-GB"/>
-        </w:rPr>
-      </w:pPr>
-    </w:p>
-    <w:p>
-      <w:pPr>
-        <w:pStyle w:val="Heading2"/>
-        <w:rPr>
-          <w:lang w:eastAsia="en-GB"/>
-        </w:rPr>
-      </w:pPr>
-      <w:bookmarkStart w:id="17" w:name="_Toc533672022"/>
-      <w:r>
-        <w:rPr>
-          <w:lang w:eastAsia="en-GB"/>
-        </w:rPr>
-        <w:t xml:space="preserve">2.8 Related Work: </w:t>
-      </w:r>
-      <w:r>
-        <w:rPr>
-          <w:lang w:eastAsia="en-GB"/>
-        </w:rPr>
-        <w:t>Data Logs</w:t>
-      </w:r>
-      <w:bookmarkEnd w:id="17"/>
-    </w:p>
-    <w:p>
-      <w:pPr>
-        <w:rPr>
-          <w:lang w:eastAsia="en-GB"/>
-        </w:rPr>
-      </w:pPr>
+      <w:r>
+        <w:rPr>
+          <w:lang w:eastAsia="en-GB"/>
+        </w:rPr>
+        <w:t>2.8.3 –</w:t>
+      </w:r>
     </w:p>
     <w:p>
       <w:pPr>
@@ -5916,46 +6122,6 @@
           <w:lang w:eastAsia="en-GB"/>
         </w:rPr>
       </w:pPr>
-      <w:bookmarkStart w:id="18" w:name="_Toc533672023"/>
-      <w:r>
-        <w:rPr>
-          <w:lang w:eastAsia="en-GB"/>
-        </w:rPr>
-        <w:t>2.8.1 Bad Packets Report (Ongoing)</w:t>
-      </w:r>
-      <w:bookmarkEnd w:id="18"/>
-    </w:p>
-    <w:p>
-      <w:pPr>
-        <w:rPr>
-          <w:lang w:eastAsia="en-GB"/>
-        </w:rPr>
-      </w:pPr>
-      <w:r>
-        <w:rPr>
-          <w:lang w:eastAsia="en-GB"/>
-        </w:rPr>
-        <w:t xml:space="preserve">The Bad Packets Report </w:t>
-      </w:r>
-      <w:r>
-        <w:rPr>
-          <w:lang w:eastAsia="en-GB"/>
-        </w:rPr>
-        <w:t xml:space="preserve">[18] scans for botnet activity that is based on the original Mirai source code. Mirai’s TCP sequence numbers will equal the value of the target’s IP address. The report records the source nation, IP and AS of Mirai-like packets and publishes them online. </w:t>
-      </w:r>
-      <w:r>
-        <w:rPr>
-          <w:lang w:eastAsia="en-GB"/>
-        </w:rPr>
-        <w:t xml:space="preserve">The information here will be a useful feature in determining a nation’s propensity to conduct malicious routing. </w:t>
-      </w:r>
-    </w:p>
-    <w:p>
-      <w:pPr>
-        <w:rPr>
-          <w:lang w:eastAsia="en-GB"/>
-        </w:rPr>
-      </w:pPr>
     </w:p>
     <w:p>
       <w:pPr>
@@ -5964,59 +6130,30 @@
           <w:lang w:eastAsia="en-GB"/>
         </w:rPr>
       </w:pPr>
-      <w:bookmarkStart w:id="19" w:name="_Toc533672024"/>
-      <w:r>
-        <w:rPr>
-          <w:lang w:eastAsia="en-GB"/>
-        </w:rPr>
-        <w:t>2.8.2 BGPMON (Ongoing)</w:t>
-      </w:r>
-      <w:bookmarkEnd w:id="19"/>
-    </w:p>
-    <w:p>
-      <w:pPr>
-        <w:rPr>
-          <w:lang w:eastAsia="en-GB"/>
-        </w:rPr>
-      </w:pPr>
-      <w:proofErr w:type="spellStart"/>
-      <w:r>
-        <w:rPr>
-          <w:lang w:eastAsia="en-GB"/>
-        </w:rPr>
-        <w:t>BGPStream</w:t>
-      </w:r>
-      <w:proofErr w:type="spellEnd"/>
-      <w:r>
-        <w:rPr>
-          <w:lang w:eastAsia="en-GB"/>
-        </w:rPr>
-        <w:t xml:space="preserve"> [19] records hijacks, leaks and outages in BGP.</w:t>
-      </w:r>
-      <w:r>
-        <w:rPr>
-          <w:lang w:eastAsia="en-GB"/>
-        </w:rPr>
-        <w:t xml:space="preserve"> The service records the length of the outage and the AS that it occurred in. It’s intended for network engineers to work around outages, however</w:t>
-      </w:r>
-      <w:r>
-        <w:rPr>
-          <w:lang w:eastAsia="en-GB"/>
-        </w:rPr>
-        <w:t xml:space="preserve"> it</w:t>
-      </w:r>
-      <w:r>
-        <w:rPr>
-          <w:lang w:eastAsia="en-GB"/>
-        </w:rPr>
-        <w:t xml:space="preserve"> will </w:t>
-      </w:r>
-      <w:r>
-        <w:rPr>
-          <w:lang w:eastAsia="en-GB"/>
-        </w:rPr>
-        <w:t xml:space="preserve">also be useful for this report since the affected nations are also recorded. This information will aid in calculating the exposure to malicious routing, although it must be noted that not all BGP outages stem from malicious intent. </w:t>
-      </w:r>
+      <w:r>
+        <w:rPr>
+          <w:lang w:eastAsia="en-GB"/>
+        </w:rPr>
+        <w:t>2.8.4 –</w:t>
+      </w:r>
+    </w:p>
+    <w:p>
+      <w:pPr>
+        <w:pStyle w:val="Heading3"/>
+        <w:rPr>
+          <w:lang w:eastAsia="en-GB"/>
+        </w:rPr>
+      </w:pPr>
+    </w:p>
+    <w:p>
+      <w:pPr>
+        <w:pStyle w:val="Heading3"/>
+        <w:rPr>
+          <w:lang w:eastAsia="en-GB"/>
+        </w:rPr>
+      </w:pPr>
+      <w:bookmarkStart w:id="20" w:name="_GoBack"/>
+      <w:bookmarkEnd w:id="20"/>
       <w:r>
         <w:rPr>
           <w:lang w:eastAsia="en-GB"/>
@@ -6057,14 +6194,14 @@
           <w:lang w:eastAsia="en-GB"/>
         </w:rPr>
       </w:pPr>
-      <w:bookmarkStart w:id="20" w:name="_Toc533672025"/>
+      <w:bookmarkStart w:id="21" w:name="_Toc533850568"/>
       <w:r>
         <w:rPr>
           <w:lang w:eastAsia="en-GB"/>
         </w:rPr>
         <w:t>Freedom</w:t>
       </w:r>
-      <w:bookmarkEnd w:id="20"/>
+      <w:bookmarkEnd w:id="21"/>
     </w:p>
     <w:p>
       <w:pPr>
@@ -6080,14 +6217,14 @@
           <w:lang w:eastAsia="en-GB"/>
         </w:rPr>
       </w:pPr>
-      <w:bookmarkStart w:id="21" w:name="_Toc533672026"/>
+      <w:bookmarkStart w:id="22" w:name="_Toc533850569"/>
       <w:r>
         <w:rPr>
           <w:lang w:eastAsia="en-GB"/>
         </w:rPr>
         <w:t>3.1 Chapter Overview</w:t>
       </w:r>
-      <w:bookmarkEnd w:id="21"/>
+      <w:bookmarkEnd w:id="22"/>
     </w:p>
     <w:p>
       <w:pPr>
@@ -6129,14 +6266,14 @@
           <w:lang w:eastAsia="en-GB"/>
         </w:rPr>
       </w:pPr>
-      <w:bookmarkStart w:id="22" w:name="_Toc533672027"/>
+      <w:bookmarkStart w:id="23" w:name="_Toc533850570"/>
       <w:r>
         <w:rPr>
           <w:lang w:eastAsia="en-GB"/>
         </w:rPr>
         <w:t>3.2 Defining Freedom</w:t>
       </w:r>
-      <w:bookmarkEnd w:id="22"/>
+      <w:bookmarkEnd w:id="23"/>
     </w:p>
     <w:p>
       <w:pPr>
@@ -6329,7 +6466,7 @@
           <w:lang w:eastAsia="en-GB"/>
         </w:rPr>
       </w:pPr>
-      <w:bookmarkStart w:id="23" w:name="_Toc533672028"/>
+      <w:bookmarkStart w:id="24" w:name="_Toc533850571"/>
       <w:r>
         <w:rPr>
           <w:lang w:eastAsia="en-GB"/>
@@ -6360,7 +6497,7 @@
         </w:rPr>
         <w:t xml:space="preserve"> &amp; China</w:t>
       </w:r>
-      <w:bookmarkEnd w:id="23"/>
+      <w:bookmarkEnd w:id="24"/>
     </w:p>
     <w:p>
       <w:pPr>
@@ -6483,7 +6620,7 @@
           <w:lang w:eastAsia="en-GB"/>
         </w:rPr>
       </w:pPr>
-      <w:bookmarkStart w:id="24" w:name="_Toc533672029"/>
+      <w:bookmarkStart w:id="25" w:name="_Toc533850572"/>
       <w:r>
         <w:rPr>
           <w:lang w:eastAsia="en-GB"/>
@@ -6496,7 +6633,7 @@
         </w:rPr>
         <w:t>Social Engineering as a means to an end</w:t>
       </w:r>
-      <w:bookmarkEnd w:id="24"/>
+      <w:bookmarkEnd w:id="25"/>
     </w:p>
     <w:p>
       <w:pPr>
@@ -6806,14 +6943,14 @@
           <w:lang w:eastAsia="en-GB"/>
         </w:rPr>
       </w:pPr>
-      <w:bookmarkStart w:id="25" w:name="_Toc533672030"/>
+      <w:bookmarkStart w:id="26" w:name="_Toc533850573"/>
       <w:r>
         <w:rPr>
           <w:lang w:eastAsia="en-GB"/>
         </w:rPr>
         <w:t>3.4 Freedom Indexes</w:t>
       </w:r>
-      <w:bookmarkEnd w:id="25"/>
+      <w:bookmarkEnd w:id="26"/>
     </w:p>
     <w:p>
       <w:pPr>
@@ -6829,14 +6966,14 @@
           <w:lang w:eastAsia="en-GB"/>
         </w:rPr>
       </w:pPr>
-      <w:bookmarkStart w:id="26" w:name="_Toc533672031"/>
+      <w:bookmarkStart w:id="27" w:name="_Toc533850574"/>
       <w:r>
         <w:rPr>
           <w:lang w:eastAsia="en-GB"/>
         </w:rPr>
         <w:t>3.4.1 Freedom on the Net</w:t>
       </w:r>
-      <w:bookmarkEnd w:id="26"/>
+      <w:bookmarkEnd w:id="27"/>
     </w:p>
     <w:p>
       <w:pPr>
@@ -6880,7 +7017,19 @@
         <w:rPr>
           <w:lang w:eastAsia="en-GB"/>
         </w:rPr>
-        <w:t xml:space="preserve">their choice to omit the proposal and passing of articles 11 and 13 for European nations calls into question the bias of the report’s writers. Apart from this, the index does seem to cover most of the major worldwide issues affecting freedom of the net and for this reason will be the primary index used to correlate </w:t>
+        <w:t xml:space="preserve">their choice to omit the proposal and passing of articles 11 and 13 for European nations calls into question the bias of the </w:t>
+      </w:r>
+      <w:r>
+        <w:rPr>
+          <w:lang w:eastAsia="en-GB"/>
+        </w:rPr>
+        <w:t>writers</w:t>
+      </w:r>
+      <w:r>
+        <w:rPr>
+          <w:lang w:eastAsia="en-GB"/>
+        </w:rPr>
+        <w:t xml:space="preserve">. Apart from this, the index does seem to cover most of the major worldwide issues affecting freedom of the net and for this reason will be the primary index used to correlate </w:t>
       </w:r>
       <w:r>
         <w:rPr>
@@ -6915,14 +7064,14 @@
           <w:lang w:eastAsia="en-GB"/>
         </w:rPr>
       </w:pPr>
-      <w:bookmarkStart w:id="27" w:name="_Toc533672032"/>
+      <w:bookmarkStart w:id="28" w:name="_Toc533850575"/>
       <w:r>
         <w:rPr>
           <w:lang w:eastAsia="en-GB"/>
         </w:rPr>
         <w:t>2.7.2 Freedom of the Press</w:t>
       </w:r>
-      <w:bookmarkEnd w:id="27"/>
+      <w:bookmarkEnd w:id="28"/>
     </w:p>
     <w:p>
       <w:pPr>
@@ -6953,27 +7102,13 @@
         <w:rPr>
           <w:lang w:eastAsia="en-GB"/>
         </w:rPr>
-        <w:t>As mentioned earlier in the report,</w:t>
-      </w:r>
-      <w:r>
-        <w:rPr>
-          <w:lang w:eastAsia="en-GB"/>
-        </w:rPr>
-        <w:t xml:space="preserve"> </w:t>
-      </w:r>
-      <w:r>
-        <w:rPr>
-          <w:szCs w:val="28"/>
-        </w:rPr>
-        <w:t>while closely related in legislation, the freedom of individuals online is fundamentally different from the freedom of the press, since there are fewer social and economic constraints acting on a single internet user. Where the vast majority of the press operate in a profit-driven environment, in which straying from the overton window could damage sales, an individual internet user operating under perceived anonymity is somewhat relieved from such pressures, and t</w:t>
-      </w:r>
-      <w:bookmarkStart w:id="28" w:name="_GoBack"/>
-      <w:bookmarkEnd w:id="28"/>
-      <w:r>
-        <w:rPr>
-          <w:szCs w:val="28"/>
-        </w:rPr>
-        <w:t>herefore is more likely to share nonconforming or illegal material.</w:t>
+        <w:t xml:space="preserve">As mentioned earlier in the report, </w:t>
+      </w:r>
+      <w:r>
+        <w:rPr>
+          <w:szCs w:val="28"/>
+        </w:rPr>
+        <w:t>while closely related in legislation, the freedom of individuals online is fundamentally different from the freedom of the press, since there are fewer social and economic constraints acting on a single internet user. Where the vast majority of the press operate in a profit-driven environment, in which straying from the overton window could damage sales, an individual internet user operating under perceived anonymity is somewhat relieved from such pressures, and therefore is more likely to share nonconforming or illegal material.</w:t>
       </w:r>
       <w:r>
         <w:rPr>
@@ -6996,7 +7131,7 @@
           <w:lang w:eastAsia="en-GB"/>
         </w:rPr>
       </w:pPr>
-      <w:bookmarkStart w:id="29" w:name="_Toc533672033"/>
+      <w:bookmarkStart w:id="29" w:name="_Toc533850576"/>
       <w:r>
         <w:rPr>
           <w:lang w:eastAsia="en-GB"/>
@@ -7015,7 +7150,55 @@
         <w:rPr>
           <w:lang w:eastAsia="en-GB"/>
         </w:rPr>
+        <w:t xml:space="preserve">Fraser Institute’s </w:t>
+      </w:r>
+      <w:r>
+        <w:rPr>
+          <w:lang w:eastAsia="en-GB"/>
+        </w:rPr>
         <w:t>[17]</w:t>
+      </w:r>
+      <w:r>
+        <w:rPr>
+          <w:lang w:eastAsia="en-GB"/>
+        </w:rPr>
+        <w:t xml:space="preserve"> Human Freedom Index is a very comprehensive index recording the level of freedom for </w:t>
+      </w:r>
+      <w:r>
+        <w:rPr>
+          <w:lang w:eastAsia="en-GB"/>
+        </w:rPr>
+        <w:t>162</w:t>
+      </w:r>
+      <w:r>
+        <w:rPr>
+          <w:lang w:eastAsia="en-GB"/>
+        </w:rPr>
+        <w:t xml:space="preserve"> nations over more than 100 features. </w:t>
+      </w:r>
+      <w:r>
+        <w:rPr>
+          <w:lang w:eastAsia="en-GB"/>
+        </w:rPr>
+        <w:t>Unlike with the previous two indexes, this index is not specific to a certain kind of freedom, however it shares generalised versions of internet freedom and freedom of the press. It will provide an interesting analysis to compare these features with the dedicated indexes to see if any differences are significant enough to impact our results. It will also be useful to compare the individual features of this freedom index with the propensity to conduct malicious routing index. This will help to determine whether a</w:t>
+      </w:r>
+      <w:r>
+        <w:rPr>
+          <w:lang w:eastAsia="en-GB"/>
+        </w:rPr>
+        <w:t>ny</w:t>
+      </w:r>
+      <w:r>
+        <w:rPr>
+          <w:lang w:eastAsia="en-GB"/>
+        </w:rPr>
+        <w:t xml:space="preserve"> single feature </w:t>
+      </w:r>
+      <w:r>
+        <w:rPr>
+          <w:lang w:eastAsia="en-GB"/>
+        </w:rPr>
+        <w:t xml:space="preserve">has a significant correlation greater than the freedom of the net correlation. </w:t>
       </w:r>
       <w:r>
         <w:rPr>
@@ -7057,7 +7240,7 @@
           <w:lang w:eastAsia="en-GB"/>
         </w:rPr>
       </w:pPr>
-      <w:bookmarkStart w:id="30" w:name="_Toc533672034"/>
+      <w:bookmarkStart w:id="30" w:name="_Toc533850577"/>
       <w:r>
         <w:rPr>
           <w:lang w:eastAsia="en-GB"/>
@@ -7080,7 +7263,7 @@
           <w:lang w:eastAsia="en-GB"/>
         </w:rPr>
       </w:pPr>
-      <w:bookmarkStart w:id="31" w:name="_Toc533672035"/>
+      <w:bookmarkStart w:id="31" w:name="_Toc533850578"/>
       <w:r>
         <w:rPr>
           <w:lang w:eastAsia="en-GB"/>
@@ -7095,6 +7278,63 @@
           <w:lang w:eastAsia="en-GB"/>
         </w:rPr>
       </w:pPr>
+    </w:p>
+    <w:p>
+      <w:pPr>
+        <w:rPr>
+          <w:lang w:eastAsia="en-GB"/>
+        </w:rPr>
+      </w:pPr>
+      <w:r>
+        <w:rPr>
+          <w:lang w:eastAsia="en-GB"/>
+        </w:rPr>
+        <w:t xml:space="preserve">This chapter will focus on formally defining malicious routing and determining the important features that will create the malicious routing index. Then, the methodology to compare and correlate the indexes will be explained in depth. The correlations will then be </w:t>
+      </w:r>
+      <w:proofErr w:type="gramStart"/>
+      <w:r>
+        <w:rPr>
+          <w:lang w:eastAsia="en-GB"/>
+        </w:rPr>
+        <w:t>calculated</w:t>
+      </w:r>
+      <w:proofErr w:type="gramEnd"/>
+      <w:r>
+        <w:rPr>
+          <w:lang w:eastAsia="en-GB"/>
+        </w:rPr>
+        <w:t xml:space="preserve"> and the results will be shown. During this chapter some important distinctions will be made, including the relationship between nations and their ASes, as well as the difference between a nations propensity to conduct malicious routing versus the level of exposure that a nation’s citizens have to malicious routing. </w:t>
+      </w:r>
+    </w:p>
+    <w:p>
+      <w:pPr>
+        <w:rPr>
+          <w:lang w:eastAsia="en-GB"/>
+        </w:rPr>
+      </w:pPr>
+    </w:p>
+    <w:p>
+      <w:pPr>
+        <w:pStyle w:val="Heading2"/>
+        <w:rPr>
+          <w:lang w:eastAsia="en-GB"/>
+        </w:rPr>
+      </w:pPr>
+      <w:bookmarkStart w:id="32" w:name="_Toc533850579"/>
+      <w:r>
+        <w:rPr>
+          <w:lang w:eastAsia="en-GB"/>
+        </w:rPr>
+        <w:t>4.2 What is Malicious Routing</w:t>
+      </w:r>
+      <w:bookmarkEnd w:id="32"/>
+    </w:p>
+    <w:p>
+      <w:pPr>
+        <w:rPr>
+          <w:lang w:eastAsia="en-GB"/>
+        </w:rPr>
+      </w:pPr>
       <w:r>
         <w:rPr>
           <w:lang w:eastAsia="en-GB"/>
@@ -7109,14 +7349,14 @@
           <w:lang w:eastAsia="en-GB"/>
         </w:rPr>
       </w:pPr>
-      <w:bookmarkStart w:id="32" w:name="_Toc533672036"/>
-      <w:r>
-        <w:rPr>
-          <w:lang w:eastAsia="en-GB"/>
-        </w:rPr>
-        <w:t>4.2 What is Malicious Routing</w:t>
-      </w:r>
-      <w:bookmarkEnd w:id="32"/>
+      <w:bookmarkStart w:id="33" w:name="_Toc533850580"/>
+      <w:r>
+        <w:rPr>
+          <w:lang w:eastAsia="en-GB"/>
+        </w:rPr>
+        <w:t>4.3 Nations and Autonomous Systems</w:t>
+      </w:r>
+      <w:bookmarkEnd w:id="33"/>
     </w:p>
     <w:p>
       <w:pPr>
@@ -7138,14 +7378,20 @@
           <w:lang w:eastAsia="en-GB"/>
         </w:rPr>
       </w:pPr>
-      <w:bookmarkStart w:id="33" w:name="_Toc533672037"/>
-      <w:r>
-        <w:rPr>
-          <w:lang w:eastAsia="en-GB"/>
-        </w:rPr>
-        <w:t>4.3 Nations and Autonomous Systems</w:t>
-      </w:r>
-      <w:bookmarkEnd w:id="33"/>
+      <w:bookmarkStart w:id="34" w:name="_Toc533850581"/>
+      <w:r>
+        <w:rPr>
+          <w:lang w:eastAsia="en-GB"/>
+        </w:rPr>
+        <w:t xml:space="preserve">4.4 </w:t>
+      </w:r>
+      <w:r>
+        <w:rPr>
+          <w:lang w:eastAsia="en-GB"/>
+        </w:rPr>
+        <w:t>Methodology</w:t>
+      </w:r>
+      <w:bookmarkEnd w:id="34"/>
     </w:p>
     <w:p>
       <w:pPr>
@@ -7167,42 +7413,7 @@
           <w:lang w:eastAsia="en-GB"/>
         </w:rPr>
       </w:pPr>
-      <w:bookmarkStart w:id="34" w:name="_Toc533672038"/>
-      <w:r>
-        <w:rPr>
-          <w:lang w:eastAsia="en-GB"/>
-        </w:rPr>
-        <w:t xml:space="preserve">4.4 </w:t>
-      </w:r>
-      <w:r>
-        <w:rPr>
-          <w:lang w:eastAsia="en-GB"/>
-        </w:rPr>
-        <w:t>Methodology</w:t>
-      </w:r>
-      <w:bookmarkEnd w:id="34"/>
-    </w:p>
-    <w:p>
-      <w:pPr>
-        <w:rPr>
-          <w:lang w:eastAsia="en-GB"/>
-        </w:rPr>
-      </w:pPr>
-      <w:r>
-        <w:rPr>
-          <w:lang w:eastAsia="en-GB"/>
-        </w:rPr>
-        <w:t>Sample text</w:t>
-      </w:r>
-    </w:p>
-    <w:p>
-      <w:pPr>
-        <w:pStyle w:val="Heading2"/>
-        <w:rPr>
-          <w:lang w:eastAsia="en-GB"/>
-        </w:rPr>
-      </w:pPr>
-      <w:bookmarkStart w:id="35" w:name="_Toc533672039"/>
+      <w:bookmarkStart w:id="35" w:name="_Toc533850582"/>
       <w:r>
         <w:rPr>
           <w:lang w:eastAsia="en-GB"/>
@@ -7278,7 +7489,7 @@
           <w:lang w:eastAsia="en-GB"/>
         </w:rPr>
       </w:pPr>
-      <w:bookmarkStart w:id="36" w:name="_Toc533672040"/>
+      <w:bookmarkStart w:id="36" w:name="_Toc533850583"/>
       <w:r>
         <w:rPr>
           <w:rFonts w:eastAsia="Times New Roman"/>
@@ -7316,7 +7527,7 @@
           <w:lang w:eastAsia="en-GB"/>
         </w:rPr>
       </w:pPr>
-      <w:bookmarkStart w:id="37" w:name="_Toc533672041"/>
+      <w:bookmarkStart w:id="37" w:name="_Toc533850584"/>
       <w:r>
         <w:rPr>
           <w:lang w:eastAsia="en-GB"/>
@@ -7352,7 +7563,7 @@
           <w:lang w:eastAsia="en-GB"/>
         </w:rPr>
       </w:pPr>
-      <w:bookmarkStart w:id="38" w:name="_Toc533672042"/>
+      <w:bookmarkStart w:id="38" w:name="_Toc533850585"/>
       <w:r>
         <w:rPr>
           <w:lang w:eastAsia="en-GB"/>
@@ -7385,7 +7596,7 @@
       <w:pPr>
         <w:pStyle w:val="Heading2"/>
       </w:pPr>
-      <w:bookmarkStart w:id="39" w:name="_Toc533672043"/>
+      <w:bookmarkStart w:id="39" w:name="_Toc533850586"/>
       <w:r>
         <w:t>5.</w:t>
       </w:r>
@@ -7449,7 +7660,7 @@
           <w:lang w:eastAsia="en-GB"/>
         </w:rPr>
       </w:pPr>
-      <w:bookmarkStart w:id="40" w:name="_Toc533672044"/>
+      <w:bookmarkStart w:id="40" w:name="_Toc533850587"/>
       <w:r>
         <w:rPr>
           <w:rFonts w:eastAsia="Times New Roman"/>
@@ -7473,7 +7684,7 @@
           <w:lang w:eastAsia="en-GB"/>
         </w:rPr>
       </w:pPr>
-      <w:bookmarkStart w:id="41" w:name="_Toc533672045"/>
+      <w:bookmarkStart w:id="41" w:name="_Toc533850588"/>
       <w:r>
         <w:rPr>
           <w:lang w:eastAsia="en-GB"/>
@@ -7555,7 +7766,7 @@
           <w:lang w:eastAsia="en-GB"/>
         </w:rPr>
       </w:pPr>
-      <w:bookmarkStart w:id="42" w:name="_Toc533672046"/>
+      <w:bookmarkStart w:id="42" w:name="_Toc533850589"/>
       <w:r>
         <w:rPr>
           <w:rFonts w:eastAsia="Times New Roman"/>
@@ -7579,7 +7790,7 @@
           <w:lang w:eastAsia="en-GB"/>
         </w:rPr>
       </w:pPr>
-      <w:bookmarkStart w:id="43" w:name="_Toc533672047"/>
+      <w:bookmarkStart w:id="43" w:name="_Toc533850590"/>
       <w:r>
         <w:rPr>
           <w:lang w:eastAsia="en-GB"/>
@@ -7634,7 +7845,7 @@
           <w:lang w:eastAsia="en-GB"/>
         </w:rPr>
       </w:pPr>
-      <w:bookmarkStart w:id="44" w:name="_Toc533672048"/>
+      <w:bookmarkStart w:id="44" w:name="_Toc533850591"/>
       <w:r>
         <w:rPr>
           <w:lang w:eastAsia="en-GB"/>
@@ -10598,6 +10809,18 @@
       <w:ind w:left="560"/>
     </w:pPr>
   </w:style>
+  <w:style w:type="character" w:styleId="FollowedHyperlink">
+    <w:name w:val="FollowedHyperlink"/>
+    <w:basedOn w:val="DefaultParagraphFont"/>
+    <w:uiPriority w:val="99"/>
+    <w:semiHidden/>
+    <w:unhideWhenUsed/>
+    <w:rsid w:val="000441CF"/>
+    <w:rPr>
+      <w:color w:val="954F72" w:themeColor="followedHyperlink"/>
+      <w:u w:val="single"/>
+    </w:rPr>
+  </w:style>
 </w:styles>
 </file>
 
@@ -10901,7 +11124,7 @@
 </file>
 
 <file path=customXml/itemProps1.xml><?xml version="1.0" encoding="utf-8"?>
-<ds:datastoreItem xmlns:ds="http://schemas.openxmlformats.org/officeDocument/2006/customXml" ds:itemID="{4B4BB3EA-0701-4369-86D1-D38A6D0EE32F}">
+<ds:datastoreItem xmlns:ds="http://schemas.openxmlformats.org/officeDocument/2006/customXml" ds:itemID="{04E867CF-736D-4D12-833A-608014D69A64}">
   <ds:schemaRefs>
     <ds:schemaRef ds:uri="http://schemas.openxmlformats.org/officeDocument/2006/bibliography"/>
   </ds:schemaRefs>

</xml_diff>

<commit_message>
some extra work on datasets
</commit_message>
<xml_diff>
--- a/The Politics of Routing.docx
+++ b/The Politics of Routing.docx
@@ -6175,7 +6175,8 @@
     <w:p>
       <w:pPr>
         <w:rPr>
-          <w:lang w:eastAsia="en-GB"/>
+          <w:color w:val="auto"/>
+          <w:shd w:val="clear" w:color="auto" w:fill="FFFFFF"/>
         </w:rPr>
       </w:pPr>
       <w:proofErr w:type="gramStart"/>
@@ -6190,7 +6191,26 @@
         <w:rPr>
           <w:lang w:eastAsia="en-GB"/>
         </w:rPr>
-        <w:t xml:space="preserve"> to 2.8.1, this dataset holds information on Mirai activity. Instead of recording instances of Mirai-like source code, it instead </w:t>
+        <w:t xml:space="preserve"> to 2.8.1</w:t>
+      </w:r>
+      <w:r>
+        <w:rPr>
+          <w:lang w:eastAsia="en-GB"/>
+        </w:rPr>
+        <w:t xml:space="preserve"> this dataset also comes from the Bad Packets Report [18] and</w:t>
+      </w:r>
+      <w:r>
+        <w:rPr>
+          <w:lang w:eastAsia="en-GB"/>
+        </w:rPr>
+        <w:t xml:space="preserve"> holds information on Mirai activity. Instead of recording instances of </w:t>
+      </w:r>
+      <w:r>
+        <w:rPr>
+          <w:lang w:eastAsia="en-GB"/>
+        </w:rPr>
+        <w:lastRenderedPageBreak/>
+        <w:t xml:space="preserve">Mirai-like source code, it instead </w:t>
       </w:r>
       <w:r>
         <w:rPr>
@@ -6204,46 +6224,478 @@
           <w:color w:val="auto"/>
           <w:shd w:val="clear" w:color="auto" w:fill="FFFFFF"/>
         </w:rPr>
-        <w:t xml:space="preserve">all the </w:t>
+        <w:t>all the IP interfaces observed as part of Mirai-like botnets between 2017-2019.</w:t>
       </w:r>
       <w:r>
         <w:rPr>
           <w:color w:val="auto"/>
           <w:shd w:val="clear" w:color="auto" w:fill="FFFFFF"/>
         </w:rPr>
+        <w:t xml:space="preserve"> </w:t>
+      </w:r>
+      <w:r>
+        <w:rPr>
+          <w:color w:val="auto"/>
+          <w:shd w:val="clear" w:color="auto" w:fill="FFFFFF"/>
+        </w:rPr>
+        <w:t>Due to the larger time frame, this dataset is far more comprehensive than 2.8.1 and there are not any empty areas.</w:t>
+      </w:r>
+      <w:r>
+        <w:rPr>
+          <w:color w:val="auto"/>
+          <w:shd w:val="clear" w:color="auto" w:fill="FFFFFF"/>
+        </w:rPr>
+        <w:t xml:space="preserve"> </w:t>
+      </w:r>
+      <w:r>
+        <w:rPr>
+          <w:color w:val="auto"/>
+          <w:shd w:val="clear" w:color="auto" w:fill="FFFFFF"/>
+        </w:rPr>
+        <w:t xml:space="preserve">It will provide an insight into how many devices in any given nation are part of a Mirai-like botnet. </w:t>
+      </w:r>
+    </w:p>
+    <w:p>
+      <w:pPr>
+        <w:rPr>
+          <w:color w:val="auto"/>
+          <w:shd w:val="clear" w:color="auto" w:fill="FFFFFF"/>
+        </w:rPr>
+      </w:pPr>
+    </w:p>
+    <w:p>
+      <w:pPr>
+        <w:rPr>
+          <w:lang w:eastAsia="en-GB"/>
+        </w:rPr>
+      </w:pPr>
+      <w:r>
+        <w:rPr>
+          <w:color w:val="auto"/>
+          <w:shd w:val="clear" w:color="auto" w:fill="FFFFFF"/>
+        </w:rPr>
+        <w:t xml:space="preserve">While this dataset will give a </w:t>
+      </w:r>
+      <w:r>
+        <w:rPr>
+          <w:color w:val="auto"/>
+          <w:shd w:val="clear" w:color="auto" w:fill="FFFFFF"/>
+        </w:rPr>
+        <w:t xml:space="preserve">decent indication of the level of Mirai activity in a nation, it should be noted that a significant proportion of recorded Mirai activity is proportional to the amount of cloud services that are hosted in a given nation. This is because cloud hosting platforms are also used by criminals to host malicious software and increase botnet capability. While cloud providers in general try to remove this kind of software, due to the automated nature of the process, it is very easy for criminals to simply set up another ‘service’ under a different alias. </w:t>
+      </w:r>
+      <w:r>
+        <w:rPr>
+          <w:color w:val="auto"/>
+          <w:shd w:val="clear" w:color="auto" w:fill="FFFFFF"/>
+        </w:rPr>
+        <w:t xml:space="preserve">On top of this, it would be incorrect to assume that all or even most malicious software found on cloud providers has been targeted towards that provider’s host nation. It is important to make clear that there is a distinction between the Mirai-like botnet’s host locations and that botnet’s various targets. This dataset records host locations only. </w:t>
+      </w:r>
+    </w:p>
+    <w:p>
+      <w:pPr>
+        <w:rPr>
+          <w:lang w:eastAsia="en-GB"/>
+        </w:rPr>
+      </w:pPr>
+    </w:p>
+    <w:p>
+      <w:pPr>
+        <w:pStyle w:val="Heading3"/>
+        <w:rPr>
+          <w:lang w:eastAsia="en-GB"/>
+        </w:rPr>
+      </w:pPr>
+      <w:bookmarkStart w:id="19" w:name="_Toc533850567"/>
+      <w:r>
+        <w:rPr>
+          <w:lang w:eastAsia="en-GB"/>
+        </w:rPr>
+        <w:t>2.8.</w:t>
+      </w:r>
+      <w:r>
+        <w:rPr>
+          <w:lang w:eastAsia="en-GB"/>
+        </w:rPr>
+        <w:t>3</w:t>
+      </w:r>
+      <w:r>
+        <w:rPr>
+          <w:lang w:eastAsia="en-GB"/>
+        </w:rPr>
+        <w:t xml:space="preserve"> BGPMON (Ongoing)</w:t>
+      </w:r>
+      <w:bookmarkEnd w:id="19"/>
+    </w:p>
+    <w:p>
+      <w:pPr>
+        <w:rPr>
+          <w:lang w:eastAsia="en-GB"/>
+        </w:rPr>
+      </w:pPr>
+      <w:proofErr w:type="spellStart"/>
+      <w:r>
+        <w:rPr>
+          <w:lang w:eastAsia="en-GB"/>
+        </w:rPr>
+        <w:t>BGPStream</w:t>
+      </w:r>
+      <w:proofErr w:type="spellEnd"/>
+      <w:r>
+        <w:rPr>
+          <w:lang w:eastAsia="en-GB"/>
+        </w:rPr>
+        <w:t xml:space="preserve"> [19] records hijacks, leaks and outages in BGP.</w:t>
+      </w:r>
+      <w:r>
+        <w:rPr>
+          <w:lang w:eastAsia="en-GB"/>
+        </w:rPr>
+        <w:t xml:space="preserve"> The service records the length of the outage and the AS that it occurred in. It’s intended for network engineers to work around outages, however</w:t>
+      </w:r>
+      <w:r>
+        <w:rPr>
+          <w:lang w:eastAsia="en-GB"/>
+        </w:rPr>
+        <w:t xml:space="preserve"> it</w:t>
+      </w:r>
+      <w:r>
+        <w:rPr>
+          <w:lang w:eastAsia="en-GB"/>
+        </w:rPr>
+        <w:t xml:space="preserve"> will </w:t>
+      </w:r>
+      <w:r>
+        <w:rPr>
+          <w:lang w:eastAsia="en-GB"/>
+        </w:rPr>
+        <w:t>also be useful for this report since the affected nations are also recorded. This information will aid in calculating the exposure to malicious routing, although it must be noted that not all BGP outages stem from malicious intent.</w:t>
+      </w:r>
+      <w:r>
+        <w:rPr>
+          <w:lang w:eastAsia="en-GB"/>
+        </w:rPr>
+        <w:t xml:space="preserve"> Unfortunately, there is no practical way to determine which outages are caused by malicious </w:t>
+      </w:r>
+      <w:proofErr w:type="gramStart"/>
+      <w:r>
+        <w:rPr>
+          <w:lang w:eastAsia="en-GB"/>
+        </w:rPr>
+        <w:t>actors</w:t>
+      </w:r>
+      <w:proofErr w:type="gramEnd"/>
+      <w:r>
+        <w:rPr>
+          <w:lang w:eastAsia="en-GB"/>
+        </w:rPr>
+        <w:t xml:space="preserve"> so it is noted that there is a degree of inaccuracy in using this dataset</w:t>
+      </w:r>
+      <w:r>
+        <w:rPr>
+          <w:lang w:eastAsia="en-GB"/>
+        </w:rPr>
+        <w:t xml:space="preserve"> as a measurement for which nation’s ASes are most at risk of hijacks. </w:t>
+      </w:r>
+    </w:p>
+    <w:p>
+      <w:pPr>
+        <w:rPr>
+          <w:lang w:eastAsia="en-GB"/>
+        </w:rPr>
+      </w:pPr>
+    </w:p>
+    <w:p>
+      <w:pPr>
+        <w:pStyle w:val="Heading3"/>
+        <w:rPr>
+          <w:lang w:eastAsia="en-GB"/>
+        </w:rPr>
+      </w:pPr>
+      <w:r>
+        <w:rPr>
+          <w:lang w:eastAsia="en-GB"/>
+        </w:rPr>
+        <w:t>2.8.</w:t>
+      </w:r>
+      <w:r>
+        <w:rPr>
+          <w:lang w:eastAsia="en-GB"/>
+        </w:rPr>
+        <w:t>4</w:t>
+      </w:r>
+      <w:r>
+        <w:rPr>
+          <w:lang w:eastAsia="en-GB"/>
+        </w:rPr>
+        <w:t xml:space="preserve"> </w:t>
+      </w:r>
+      <w:r>
+        <w:rPr>
+          <w:lang w:eastAsia="en-GB"/>
+        </w:rPr>
+        <w:t>Routing Dependencies (Jan 2019)</w:t>
+      </w:r>
+    </w:p>
+    <w:p>
+      <w:pPr>
+        <w:rPr>
+          <w:lang w:eastAsia="en-GB"/>
+        </w:rPr>
+      </w:pPr>
+      <w:r>
+        <w:rPr>
+          <w:lang w:eastAsia="en-GB"/>
+        </w:rPr>
+        <w:t xml:space="preserve">As was explained in </w:t>
+      </w:r>
+      <w:r>
+        <w:rPr>
+          <w:lang w:eastAsia="en-GB"/>
+        </w:rPr>
+        <w:t xml:space="preserve">the Information Exposure paper [11], highly interconnected ASes have an increased chance of accidently exposing data to other ASes in different nations, even when the two end points are within the same host nation. This can be due to the service in use being dependent on infrastructure that is physically located in another country. For example, accessing Facebook in Mexico routes requests to Facebook’s data centre in </w:t>
+      </w:r>
+      <w:r>
+        <w:rPr>
+          <w:lang w:eastAsia="en-GB"/>
+        </w:rPr>
         <w:lastRenderedPageBreak/>
-        <w:t>IP interfaces observed as part of Mirai-like botnets between 2017-2019.</w:t>
+        <w:t xml:space="preserve">the US, thus exposing the data to the American mass surveillance programs. Whether the data is actually compromised during flight is another matter entirely, however for this paper it will not be considered due to limited research in that area. </w:t>
+      </w:r>
+    </w:p>
+    <w:p>
+      <w:pPr>
+        <w:rPr>
+          <w:lang w:eastAsia="en-GB"/>
+        </w:rPr>
+      </w:pPr>
+    </w:p>
+    <w:p>
+      <w:pPr>
+        <w:rPr>
+          <w:lang w:eastAsia="en-GB"/>
+        </w:rPr>
+      </w:pPr>
+      <w:r>
+        <w:rPr>
+          <w:lang w:eastAsia="en-GB"/>
+        </w:rPr>
+        <w:t xml:space="preserve">Data can also be exposed through the internet’s best effort approach to packet forwarding at the network level, where </w:t>
+      </w:r>
+      <w:r>
+        <w:rPr>
+          <w:lang w:eastAsia="en-GB"/>
+        </w:rPr>
+        <w:t xml:space="preserve">packets may be forwarded through routes that traverse other nations, despite the two end points being located in the same host nation. For example, data travelling from London to Manchester is frequently routed through Amsterdam because both links are of similar speed and latency. In the past, this has sometimes been favourable for intelligence agencies such as the NSA (US) who were legally allowed to intercept data packets travelling across US borders. A technique called Boomeranging was used to encourage packets to be forwarded across borders even when it was not necessary, thus allowing them to be intercepted. </w:t>
+      </w:r>
+    </w:p>
+    <w:p>
+      <w:pPr>
+        <w:rPr>
+          <w:lang w:eastAsia="en-GB"/>
+        </w:rPr>
+      </w:pPr>
+    </w:p>
+    <w:p>
+      <w:pPr>
+        <w:rPr>
+          <w:color w:val="auto"/>
+          <w:lang w:eastAsia="en-GB"/>
+        </w:rPr>
+      </w:pPr>
+      <w:r>
+        <w:rPr>
+          <w:lang w:eastAsia="en-GB"/>
+        </w:rPr>
+        <w:t xml:space="preserve">Whenever data packets cross an international border, there is a chance that they’ll be intercepted </w:t>
+      </w:r>
+      <w:proofErr w:type="gramStart"/>
+      <w:r>
+        <w:rPr>
+          <w:lang w:eastAsia="en-GB"/>
+        </w:rPr>
+        <w:t>The</w:t>
+      </w:r>
+      <w:proofErr w:type="gramEnd"/>
+      <w:r>
+        <w:rPr>
+          <w:lang w:eastAsia="en-GB"/>
+        </w:rPr>
+        <w:t xml:space="preserve"> specific nation they pass through is also important in determining the chance of interception. The </w:t>
+      </w:r>
+      <w:r>
+        <w:rPr>
+          <w:lang w:eastAsia="en-GB"/>
+        </w:rPr>
+        <w:t>R</w:t>
+      </w:r>
+      <w:r>
+        <w:rPr>
+          <w:lang w:eastAsia="en-GB"/>
+        </w:rPr>
+        <w:t xml:space="preserve">outing </w:t>
+      </w:r>
+      <w:r>
+        <w:rPr>
+          <w:lang w:eastAsia="en-GB"/>
+        </w:rPr>
+        <w:t>De</w:t>
+      </w:r>
+      <w:r>
+        <w:rPr>
+          <w:lang w:eastAsia="en-GB"/>
+        </w:rPr>
+        <w:t xml:space="preserve">pendencies </w:t>
+      </w:r>
+      <w:r>
+        <w:rPr>
+          <w:lang w:eastAsia="en-GB"/>
+        </w:rPr>
+        <w:t>D</w:t>
+      </w:r>
+      <w:r>
+        <w:rPr>
+          <w:lang w:eastAsia="en-GB"/>
+        </w:rPr>
+        <w:t>ataset g</w:t>
+      </w:r>
+      <w:r>
+        <w:rPr>
+          <w:lang w:eastAsia="en-GB"/>
+        </w:rPr>
+        <w:t>ives</w:t>
+      </w:r>
+      <w:r>
+        <w:rPr>
+          <w:lang w:eastAsia="en-GB"/>
+        </w:rPr>
+        <w:t xml:space="preserve"> </w:t>
+      </w:r>
+      <w:r>
+        <w:rPr>
+          <w:color w:val="auto"/>
+          <w:lang w:eastAsia="en-GB"/>
+        </w:rPr>
+        <w:t xml:space="preserve">the </w:t>
       </w:r>
       <w:r>
         <w:rPr>
           <w:color w:val="auto"/>
           <w:shd w:val="clear" w:color="auto" w:fill="FFFFFF"/>
         </w:rPr>
-        <w:t xml:space="preserve"> </w:t>
+        <w:t>fraction of paths that traverse another country</w:t>
       </w:r>
       <w:r>
         <w:rPr>
           <w:color w:val="auto"/>
           <w:shd w:val="clear" w:color="auto" w:fill="FFFFFF"/>
         </w:rPr>
-        <w:t xml:space="preserve">Due to the larger time frame, this dataset is far more comprehensive than 2.8.1 and there are not any </w:t>
-      </w:r>
-      <w:bookmarkStart w:id="19" w:name="_GoBack"/>
-      <w:bookmarkEnd w:id="19"/>
+        <w:t xml:space="preserve">, as a list </w:t>
+      </w:r>
       <w:r>
         <w:rPr>
           <w:color w:val="auto"/>
           <w:shd w:val="clear" w:color="auto" w:fill="FFFFFF"/>
         </w:rPr>
-        <w:t>empty areas.</w:t>
-      </w:r>
-    </w:p>
-    <w:p>
-      <w:pPr>
-        <w:rPr>
-          <w:lang w:eastAsia="en-GB"/>
-        </w:rPr>
-      </w:pPr>
+        <w:t>of</w:t>
+      </w:r>
+      <w:r>
+        <w:rPr>
+          <w:color w:val="auto"/>
+          <w:shd w:val="clear" w:color="auto" w:fill="FFFFFF"/>
+        </w:rPr>
+        <w:t xml:space="preserve"> all nations that data travelled through. </w:t>
+      </w:r>
+      <w:r>
+        <w:rPr>
+          <w:color w:val="auto"/>
+          <w:shd w:val="clear" w:color="auto" w:fill="FFFFFF"/>
+        </w:rPr>
+        <w:t>To make this very large dataset more useful, a list of nations that perform surveillance of data in any regard w</w:t>
+      </w:r>
+      <w:r>
+        <w:rPr>
+          <w:color w:val="auto"/>
+          <w:shd w:val="clear" w:color="auto" w:fill="FFFFFF"/>
+        </w:rPr>
+        <w:t>ill be</w:t>
+      </w:r>
+      <w:r>
+        <w:rPr>
+          <w:color w:val="auto"/>
+          <w:shd w:val="clear" w:color="auto" w:fill="FFFFFF"/>
+        </w:rPr>
+        <w:t xml:space="preserve"> compiled. For each nation in the Routing Dependencies Dataset, the percentage of paths that traverse nations that perform surveillance </w:t>
+      </w:r>
+      <w:r>
+        <w:rPr>
+          <w:color w:val="auto"/>
+          <w:shd w:val="clear" w:color="auto" w:fill="FFFFFF"/>
+        </w:rPr>
+        <w:t>will then be</w:t>
+      </w:r>
+      <w:r>
+        <w:rPr>
+          <w:color w:val="auto"/>
+          <w:shd w:val="clear" w:color="auto" w:fill="FFFFFF"/>
+        </w:rPr>
+        <w:t xml:space="preserve"> compiled. This </w:t>
+      </w:r>
+      <w:r>
+        <w:rPr>
+          <w:color w:val="auto"/>
+          <w:shd w:val="clear" w:color="auto" w:fill="FFFFFF"/>
+        </w:rPr>
+        <w:t>will create</w:t>
+      </w:r>
+      <w:r>
+        <w:rPr>
+          <w:color w:val="auto"/>
+          <w:shd w:val="clear" w:color="auto" w:fill="FFFFFF"/>
+        </w:rPr>
+        <w:t xml:space="preserve"> a more compact dataset that record</w:t>
+      </w:r>
+      <w:r>
+        <w:rPr>
+          <w:color w:val="auto"/>
+          <w:shd w:val="clear" w:color="auto" w:fill="FFFFFF"/>
+        </w:rPr>
+        <w:t>s</w:t>
+      </w:r>
+      <w:r>
+        <w:rPr>
+          <w:color w:val="auto"/>
+          <w:shd w:val="clear" w:color="auto" w:fill="FFFFFF"/>
+        </w:rPr>
+        <w:t xml:space="preserve"> the fraction of paths that traverse through nations who m</w:t>
+      </w:r>
+      <w:r>
+        <w:rPr>
+          <w:color w:val="auto"/>
+          <w:shd w:val="clear" w:color="auto" w:fill="FFFFFF"/>
+        </w:rPr>
+        <w:t xml:space="preserve">ight </w:t>
+      </w:r>
+      <w:r>
+        <w:rPr>
+          <w:color w:val="auto"/>
+          <w:shd w:val="clear" w:color="auto" w:fill="FFFFFF"/>
+        </w:rPr>
+        <w:t xml:space="preserve">intercept them. By then summing the paths together, the total exposure to surveillance programs </w:t>
+      </w:r>
+      <w:r>
+        <w:rPr>
+          <w:color w:val="auto"/>
+          <w:shd w:val="clear" w:color="auto" w:fill="FFFFFF"/>
+        </w:rPr>
+        <w:t>will be</w:t>
+      </w:r>
+      <w:r>
+        <w:rPr>
+          <w:color w:val="auto"/>
+          <w:shd w:val="clear" w:color="auto" w:fill="FFFFFF"/>
+        </w:rPr>
+        <w:t xml:space="preserve"> calculated for each nation. </w:t>
+      </w:r>
     </w:p>
     <w:p>
       <w:pPr>
@@ -6252,66 +6704,6 @@
           <w:lang w:eastAsia="en-GB"/>
         </w:rPr>
       </w:pPr>
-      <w:bookmarkStart w:id="20" w:name="_Toc533850567"/>
-      <w:r>
-        <w:rPr>
-          <w:lang w:eastAsia="en-GB"/>
-        </w:rPr>
-        <w:t>2.8.2 BGPMON (Ongoing)</w:t>
-      </w:r>
-      <w:bookmarkEnd w:id="20"/>
-    </w:p>
-    <w:p>
-      <w:pPr>
-        <w:rPr>
-          <w:lang w:eastAsia="en-GB"/>
-        </w:rPr>
-      </w:pPr>
-      <w:proofErr w:type="spellStart"/>
-      <w:r>
-        <w:rPr>
-          <w:lang w:eastAsia="en-GB"/>
-        </w:rPr>
-        <w:t>BGPStream</w:t>
-      </w:r>
-      <w:proofErr w:type="spellEnd"/>
-      <w:r>
-        <w:rPr>
-          <w:lang w:eastAsia="en-GB"/>
-        </w:rPr>
-        <w:t xml:space="preserve"> [19] records hijacks, leaks and outages in BGP.</w:t>
-      </w:r>
-      <w:r>
-        <w:rPr>
-          <w:lang w:eastAsia="en-GB"/>
-        </w:rPr>
-        <w:t xml:space="preserve"> The service records the length of the outage and the AS that it occurred in. It’s intended for network engineers to work around outages, however</w:t>
-      </w:r>
-      <w:r>
-        <w:rPr>
-          <w:lang w:eastAsia="en-GB"/>
-        </w:rPr>
-        <w:t xml:space="preserve"> it</w:t>
-      </w:r>
-      <w:r>
-        <w:rPr>
-          <w:lang w:eastAsia="en-GB"/>
-        </w:rPr>
-        <w:t xml:space="preserve"> will </w:t>
-      </w:r>
-      <w:r>
-        <w:rPr>
-          <w:lang w:eastAsia="en-GB"/>
-        </w:rPr>
-        <w:t xml:space="preserve">also be useful for this report since the affected nations are also recorded. This information will aid in calculating the exposure to malicious routing, although it must be noted that not all BGP outages stem from malicious intent. </w:t>
-      </w:r>
-    </w:p>
-    <w:p>
-      <w:pPr>
-        <w:rPr>
-          <w:lang w:eastAsia="en-GB"/>
-        </w:rPr>
-      </w:pPr>
     </w:p>
     <w:p>
       <w:pPr>
@@ -6324,296 +6716,25 @@
         <w:rPr>
           <w:lang w:eastAsia="en-GB"/>
         </w:rPr>
-        <w:t xml:space="preserve">2.8.3 </w:t>
-      </w:r>
-      <w:r>
-        <w:rPr>
-          <w:lang w:eastAsia="en-GB"/>
-        </w:rPr>
-        <w:t>Routing Dependencies (Jan 2019)</w:t>
-      </w:r>
-    </w:p>
-    <w:p>
-      <w:pPr>
-        <w:rPr>
-          <w:lang w:eastAsia="en-GB"/>
-        </w:rPr>
-      </w:pPr>
-      <w:r>
-        <w:rPr>
-          <w:lang w:eastAsia="en-GB"/>
-        </w:rPr>
-        <w:t xml:space="preserve">As was explained in </w:t>
-      </w:r>
-      <w:r>
-        <w:rPr>
-          <w:lang w:eastAsia="en-GB"/>
-        </w:rPr>
-        <w:t xml:space="preserve">the Information Exposure paper [11], highly interconnected ASes have an increased chance of accidently exposing data to other ASes in different nations, even when the two end points are within the same host nation. This can be due to the service in use being dependent on infrastructure that is physically located in another country. For example, accessing Facebook in Mexico routes requests to Facebook’s data centre in the US, thus exposing the data to the American mass surveillance programs. Whether the data is actually compromised during flight is another matter entirely, however for this paper it will not be considered due to limited research in that area. </w:t>
-      </w:r>
-    </w:p>
-    <w:p>
-      <w:pPr>
-        <w:rPr>
-          <w:lang w:eastAsia="en-GB"/>
-        </w:rPr>
-      </w:pPr>
-    </w:p>
-    <w:p>
-      <w:pPr>
-        <w:rPr>
-          <w:lang w:eastAsia="en-GB"/>
-        </w:rPr>
-      </w:pPr>
-      <w:r>
-        <w:rPr>
-          <w:lang w:eastAsia="en-GB"/>
-        </w:rPr>
-        <w:t xml:space="preserve">Data can also be exposed through the internet’s best effort approach to packet forwarding at the network level, where </w:t>
-      </w:r>
-      <w:r>
-        <w:rPr>
-          <w:lang w:eastAsia="en-GB"/>
-        </w:rPr>
-        <w:t xml:space="preserve">packets may be forwarded through routes that traverse other nations, despite the two end points being located in the same host nation. For example, data travelling from London to Manchester is frequently routed through Amsterdam because both links are of similar speed and latency. In the past, this has sometimes been favourable for intelligence agencies such as the NSA (US) who were legally allowed to intercept data packets travelling across US borders. A technique called Boomeranging was used to encourage packets to be forwarded across borders even when it was not necessary, thus allowing them to be intercepted. </w:t>
-      </w:r>
-    </w:p>
-    <w:p>
-      <w:pPr>
-        <w:rPr>
-          <w:lang w:eastAsia="en-GB"/>
-        </w:rPr>
-      </w:pPr>
-    </w:p>
-    <w:p>
-      <w:pPr>
-        <w:rPr>
-          <w:color w:val="auto"/>
-          <w:lang w:eastAsia="en-GB"/>
-        </w:rPr>
-      </w:pPr>
-      <w:r>
-        <w:rPr>
-          <w:lang w:eastAsia="en-GB"/>
-        </w:rPr>
-        <w:t xml:space="preserve">Whenever data packets cross an international border, there is a chance that they’ll be intercepted </w:t>
-      </w:r>
-      <w:proofErr w:type="gramStart"/>
-      <w:r>
-        <w:rPr>
-          <w:lang w:eastAsia="en-GB"/>
-        </w:rPr>
-        <w:t>The</w:t>
-      </w:r>
-      <w:proofErr w:type="gramEnd"/>
-      <w:r>
-        <w:rPr>
-          <w:lang w:eastAsia="en-GB"/>
-        </w:rPr>
-        <w:t xml:space="preserve"> specific nation they pass through is also </w:t>
-      </w:r>
-      <w:r>
-        <w:rPr>
-          <w:lang w:eastAsia="en-GB"/>
-        </w:rPr>
-        <w:lastRenderedPageBreak/>
-        <w:t xml:space="preserve">important in determining the chance of interception. The </w:t>
-      </w:r>
-      <w:r>
-        <w:rPr>
-          <w:lang w:eastAsia="en-GB"/>
-        </w:rPr>
-        <w:t>R</w:t>
-      </w:r>
-      <w:r>
-        <w:rPr>
-          <w:lang w:eastAsia="en-GB"/>
-        </w:rPr>
-        <w:t xml:space="preserve">outing </w:t>
-      </w:r>
-      <w:r>
-        <w:rPr>
-          <w:lang w:eastAsia="en-GB"/>
-        </w:rPr>
-        <w:t>De</w:t>
-      </w:r>
-      <w:r>
-        <w:rPr>
-          <w:lang w:eastAsia="en-GB"/>
-        </w:rPr>
-        <w:t xml:space="preserve">pendencies </w:t>
-      </w:r>
-      <w:r>
-        <w:rPr>
-          <w:lang w:eastAsia="en-GB"/>
-        </w:rPr>
-        <w:t>D</w:t>
-      </w:r>
-      <w:r>
-        <w:rPr>
-          <w:lang w:eastAsia="en-GB"/>
-        </w:rPr>
-        <w:t>ataset g</w:t>
-      </w:r>
-      <w:r>
-        <w:rPr>
-          <w:lang w:eastAsia="en-GB"/>
-        </w:rPr>
-        <w:t>ives</w:t>
-      </w:r>
-      <w:r>
-        <w:rPr>
-          <w:lang w:eastAsia="en-GB"/>
-        </w:rPr>
-        <w:t xml:space="preserve"> </w:t>
-      </w:r>
-      <w:r>
-        <w:rPr>
-          <w:color w:val="auto"/>
-          <w:lang w:eastAsia="en-GB"/>
-        </w:rPr>
-        <w:t xml:space="preserve">the </w:t>
-      </w:r>
-      <w:r>
-        <w:rPr>
-          <w:color w:val="auto"/>
-          <w:shd w:val="clear" w:color="auto" w:fill="FFFFFF"/>
-        </w:rPr>
-        <w:t>fraction of paths that traverse another country</w:t>
-      </w:r>
-      <w:r>
-        <w:rPr>
-          <w:color w:val="auto"/>
-          <w:shd w:val="clear" w:color="auto" w:fill="FFFFFF"/>
-        </w:rPr>
-        <w:t xml:space="preserve">, as a list </w:t>
-      </w:r>
-      <w:r>
-        <w:rPr>
-          <w:color w:val="auto"/>
-          <w:shd w:val="clear" w:color="auto" w:fill="FFFFFF"/>
-        </w:rPr>
-        <w:t>of</w:t>
-      </w:r>
-      <w:r>
-        <w:rPr>
-          <w:color w:val="auto"/>
-          <w:shd w:val="clear" w:color="auto" w:fill="FFFFFF"/>
-        </w:rPr>
-        <w:t xml:space="preserve"> all nations that data travelled through. </w:t>
-      </w:r>
-      <w:r>
-        <w:rPr>
-          <w:color w:val="auto"/>
-          <w:shd w:val="clear" w:color="auto" w:fill="FFFFFF"/>
-        </w:rPr>
-        <w:t>To make this very large dataset more useful, a list of nations that perform surveillance of data in any regard w</w:t>
-      </w:r>
-      <w:r>
-        <w:rPr>
-          <w:color w:val="auto"/>
-          <w:shd w:val="clear" w:color="auto" w:fill="FFFFFF"/>
-        </w:rPr>
-        <w:t>ill be</w:t>
-      </w:r>
-      <w:r>
-        <w:rPr>
-          <w:color w:val="auto"/>
-          <w:shd w:val="clear" w:color="auto" w:fill="FFFFFF"/>
-        </w:rPr>
-        <w:t xml:space="preserve"> compiled. For each nation in the Routing Dependencies Dataset, the percentage of paths that traverse nations that perform surveillance </w:t>
-      </w:r>
-      <w:r>
-        <w:rPr>
-          <w:color w:val="auto"/>
-          <w:shd w:val="clear" w:color="auto" w:fill="FFFFFF"/>
-        </w:rPr>
-        <w:t>will then be</w:t>
-      </w:r>
-      <w:r>
-        <w:rPr>
-          <w:color w:val="auto"/>
-          <w:shd w:val="clear" w:color="auto" w:fill="FFFFFF"/>
-        </w:rPr>
-        <w:t xml:space="preserve"> compiled. This </w:t>
-      </w:r>
-      <w:r>
-        <w:rPr>
-          <w:color w:val="auto"/>
-          <w:shd w:val="clear" w:color="auto" w:fill="FFFFFF"/>
-        </w:rPr>
-        <w:t>will create</w:t>
-      </w:r>
-      <w:r>
-        <w:rPr>
-          <w:color w:val="auto"/>
-          <w:shd w:val="clear" w:color="auto" w:fill="FFFFFF"/>
-        </w:rPr>
-        <w:t xml:space="preserve"> a more compact dataset that record</w:t>
-      </w:r>
-      <w:r>
-        <w:rPr>
-          <w:color w:val="auto"/>
-          <w:shd w:val="clear" w:color="auto" w:fill="FFFFFF"/>
-        </w:rPr>
-        <w:t>s</w:t>
-      </w:r>
-      <w:r>
-        <w:rPr>
-          <w:color w:val="auto"/>
-          <w:shd w:val="clear" w:color="auto" w:fill="FFFFFF"/>
-        </w:rPr>
-        <w:t xml:space="preserve"> the fraction of paths that traverse through nations who m</w:t>
-      </w:r>
-      <w:r>
-        <w:rPr>
-          <w:color w:val="auto"/>
-          <w:shd w:val="clear" w:color="auto" w:fill="FFFFFF"/>
-        </w:rPr>
-        <w:t xml:space="preserve">ight </w:t>
-      </w:r>
-      <w:r>
-        <w:rPr>
-          <w:color w:val="auto"/>
-          <w:shd w:val="clear" w:color="auto" w:fill="FFFFFF"/>
-        </w:rPr>
-        <w:t xml:space="preserve">intercept them. By then summing the paths together, the total exposure to surveillance programs </w:t>
-      </w:r>
-      <w:r>
-        <w:rPr>
-          <w:color w:val="auto"/>
-          <w:shd w:val="clear" w:color="auto" w:fill="FFFFFF"/>
-        </w:rPr>
-        <w:t>will be</w:t>
-      </w:r>
-      <w:r>
-        <w:rPr>
-          <w:color w:val="auto"/>
-          <w:shd w:val="clear" w:color="auto" w:fill="FFFFFF"/>
-        </w:rPr>
-        <w:t xml:space="preserve"> calculated for each nation. </w:t>
-      </w:r>
-    </w:p>
-    <w:p>
-      <w:pPr>
-        <w:pStyle w:val="Heading3"/>
-        <w:rPr>
-          <w:lang w:eastAsia="en-GB"/>
-        </w:rPr>
-      </w:pPr>
-    </w:p>
-    <w:p>
-      <w:pPr>
-        <w:pStyle w:val="Heading3"/>
-        <w:rPr>
-          <w:lang w:eastAsia="en-GB"/>
-        </w:rPr>
-      </w:pPr>
-      <w:r>
-        <w:rPr>
-          <w:lang w:eastAsia="en-GB"/>
-        </w:rPr>
-        <w:t>2.8.4 –</w:t>
+        <w:t>2.8.</w:t>
+      </w:r>
+      <w:r>
+        <w:rPr>
+          <w:lang w:eastAsia="en-GB"/>
+        </w:rPr>
+        <w:t>5</w:t>
+      </w:r>
+      <w:r>
+        <w:rPr>
+          <w:lang w:eastAsia="en-GB"/>
+        </w:rPr>
+        <w:t xml:space="preserve"> –</w:t>
+      </w:r>
+      <w:r>
+        <w:rPr>
+          <w:lang w:eastAsia="en-GB"/>
+        </w:rPr>
+        <w:t xml:space="preserve"> Internet Penetration</w:t>
       </w:r>
     </w:p>
     <w:p>
@@ -6671,13 +6792,36 @@
           <w:lang w:eastAsia="en-GB"/>
         </w:rPr>
       </w:pPr>
-      <w:bookmarkStart w:id="21" w:name="_Toc533850568"/>
+      <w:bookmarkStart w:id="20" w:name="_Toc533850568"/>
       <w:r>
         <w:rPr>
           <w:lang w:eastAsia="en-GB"/>
         </w:rPr>
         <w:t>Freedom</w:t>
       </w:r>
+      <w:bookmarkEnd w:id="20"/>
+    </w:p>
+    <w:p>
+      <w:pPr>
+        <w:rPr>
+          <w:lang w:eastAsia="en-GB"/>
+        </w:rPr>
+      </w:pPr>
+    </w:p>
+    <w:p>
+      <w:pPr>
+        <w:pStyle w:val="Heading2"/>
+        <w:rPr>
+          <w:lang w:eastAsia="en-GB"/>
+        </w:rPr>
+      </w:pPr>
+      <w:bookmarkStart w:id="21" w:name="_Toc533850569"/>
+      <w:r>
+        <w:rPr>
+          <w:lang w:eastAsia="en-GB"/>
+        </w:rPr>
+        <w:t>3.1 Chapter Overview</w:t>
+      </w:r>
       <w:bookmarkEnd w:id="21"/>
     </w:p>
     <w:p>
@@ -6689,68 +6833,45 @@
     </w:p>
     <w:p>
       <w:pPr>
+        <w:rPr>
+          <w:lang w:eastAsia="en-GB"/>
+        </w:rPr>
+      </w:pPr>
+      <w:r>
+        <w:rPr>
+          <w:lang w:eastAsia="en-GB"/>
+        </w:rPr>
+        <w:t xml:space="preserve">This chapter will begin by looking into the problems associated </w:t>
+      </w:r>
+      <w:r>
+        <w:rPr>
+          <w:lang w:eastAsia="en-GB"/>
+        </w:rPr>
+        <w:t xml:space="preserve">with defining freedom for both a nation and for an individual. The gradual decline in worldwide freedom will then be explored, including a brief overview of the Chinese model of censorship as well as the difficulties this creates when trying to define malicious routing. Following this, the freedom indexes that will be used to correlate with malicious routing will be outlined and their necessity for this report will be explained.  </w:t>
+      </w:r>
+    </w:p>
+    <w:p>
+      <w:pPr>
+        <w:rPr>
+          <w:lang w:eastAsia="en-GB"/>
+        </w:rPr>
+      </w:pPr>
+    </w:p>
+    <w:p>
+      <w:pPr>
         <w:pStyle w:val="Heading2"/>
         <w:rPr>
           <w:lang w:eastAsia="en-GB"/>
         </w:rPr>
       </w:pPr>
-      <w:bookmarkStart w:id="22" w:name="_Toc533850569"/>
-      <w:r>
-        <w:rPr>
-          <w:lang w:eastAsia="en-GB"/>
-        </w:rPr>
-        <w:t>3.1 Chapter Overview</w:t>
+      <w:bookmarkStart w:id="22" w:name="_Toc533850570"/>
+      <w:r>
+        <w:rPr>
+          <w:lang w:eastAsia="en-GB"/>
+        </w:rPr>
+        <w:t>3.2 Defining Freedom</w:t>
       </w:r>
       <w:bookmarkEnd w:id="22"/>
-    </w:p>
-    <w:p>
-      <w:pPr>
-        <w:rPr>
-          <w:lang w:eastAsia="en-GB"/>
-        </w:rPr>
-      </w:pPr>
-    </w:p>
-    <w:p>
-      <w:pPr>
-        <w:rPr>
-          <w:lang w:eastAsia="en-GB"/>
-        </w:rPr>
-      </w:pPr>
-      <w:r>
-        <w:rPr>
-          <w:lang w:eastAsia="en-GB"/>
-        </w:rPr>
-        <w:t xml:space="preserve">This chapter will begin by looking into the problems associated </w:t>
-      </w:r>
-      <w:r>
-        <w:rPr>
-          <w:lang w:eastAsia="en-GB"/>
-        </w:rPr>
-        <w:t xml:space="preserve">with defining freedom for both a nation and for an individual. The gradual decline in worldwide freedom will then be explored, including a brief overview of the Chinese model of censorship as well as the difficulties this creates when trying to define malicious routing. Following this, the freedom indexes that will be used to correlate with malicious routing will be outlined and their necessity for this report will be explained.  </w:t>
-      </w:r>
-    </w:p>
-    <w:p>
-      <w:pPr>
-        <w:rPr>
-          <w:lang w:eastAsia="en-GB"/>
-        </w:rPr>
-      </w:pPr>
-    </w:p>
-    <w:p>
-      <w:pPr>
-        <w:pStyle w:val="Heading2"/>
-        <w:rPr>
-          <w:lang w:eastAsia="en-GB"/>
-        </w:rPr>
-      </w:pPr>
-      <w:bookmarkStart w:id="23" w:name="_Toc533850570"/>
-      <w:r>
-        <w:rPr>
-          <w:lang w:eastAsia="en-GB"/>
-        </w:rPr>
-        <w:t>3.2 Defining Freedom</w:t>
-      </w:r>
-      <w:bookmarkEnd w:id="23"/>
     </w:p>
     <w:p>
       <w:pPr>
@@ -6943,7 +7064,7 @@
           <w:lang w:eastAsia="en-GB"/>
         </w:rPr>
       </w:pPr>
-      <w:bookmarkStart w:id="24" w:name="_Toc533850571"/>
+      <w:bookmarkStart w:id="23" w:name="_Toc533850571"/>
       <w:r>
         <w:rPr>
           <w:lang w:eastAsia="en-GB"/>
@@ -6974,143 +7095,143 @@
         </w:rPr>
         <w:t xml:space="preserve"> &amp; China</w:t>
       </w:r>
+      <w:bookmarkEnd w:id="23"/>
+    </w:p>
+    <w:p>
+      <w:pPr>
+        <w:rPr>
+          <w:lang w:eastAsia="en-GB"/>
+        </w:rPr>
+      </w:pPr>
+    </w:p>
+    <w:p>
+      <w:pPr>
+        <w:rPr>
+          <w:lang w:eastAsia="en-GB"/>
+        </w:rPr>
+      </w:pPr>
+      <w:r>
+        <w:rPr>
+          <w:lang w:eastAsia="en-GB"/>
+        </w:rPr>
+        <w:t xml:space="preserve">According to the Freedom of the Net index [15], </w:t>
+      </w:r>
+      <w:r>
+        <w:rPr>
+          <w:lang w:eastAsia="en-GB"/>
+        </w:rPr>
+        <w:t xml:space="preserve">internet freedom has been in constant decline since 2010. In particular, in 2018 the report points to Facebook’s data exposure scandal involving Cambridge Analytica, security breaches affecting voters in democratic countries and the spread of false rumours and propaganda as reasons for the decline. </w:t>
+      </w:r>
+    </w:p>
+    <w:p>
+      <w:pPr>
+        <w:rPr>
+          <w:lang w:eastAsia="en-GB"/>
+        </w:rPr>
+      </w:pPr>
+    </w:p>
+    <w:p>
+      <w:pPr>
+        <w:rPr>
+          <w:lang w:eastAsia="en-GB"/>
+        </w:rPr>
+      </w:pPr>
+      <w:r>
+        <w:rPr>
+          <w:lang w:eastAsia="en-GB"/>
+        </w:rPr>
+        <w:t>The consistently worst abuser of internet freedom is China, but worryingly 36 countries sent representatives to attend Chinese training and seminars on internet and information management. It has also recently been revealed that the Chinese censorship model extends beyond simple mass surveillance</w:t>
+      </w:r>
+      <w:r>
+        <w:rPr>
+          <w:lang w:eastAsia="en-GB"/>
+        </w:rPr>
+        <w:t xml:space="preserve"> and</w:t>
+      </w:r>
+      <w:r>
+        <w:rPr>
+          <w:lang w:eastAsia="en-GB"/>
+        </w:rPr>
+        <w:t xml:space="preserve"> censorship </w:t>
+      </w:r>
+      <w:r>
+        <w:rPr>
+          <w:lang w:eastAsia="en-GB"/>
+        </w:rPr>
+        <w:t>through bans. In her book: “</w:t>
+      </w:r>
+      <w:r>
+        <w:rPr>
+          <w:i/>
+          <w:lang w:eastAsia="en-GB"/>
+        </w:rPr>
+        <w:t xml:space="preserve">CENSORED </w:t>
+      </w:r>
+      <w:r>
+        <w:rPr>
+          <w:lang w:eastAsia="en-GB"/>
+        </w:rPr>
+        <w:t xml:space="preserve">Distraction and Diversion inside China’s Great Firewall”, author Margaret E. Roberts [20] answers the question “Why do governments attempt to control information when these controls are easily circumvented”? </w:t>
+      </w:r>
+      <w:r>
+        <w:rPr>
+          <w:lang w:eastAsia="en-GB"/>
+        </w:rPr>
+        <w:t>T</w:t>
+      </w:r>
+      <w:r>
+        <w:rPr>
+          <w:lang w:eastAsia="en-GB"/>
+        </w:rPr>
+        <w:t>hrough past short term ‘crackdowns’ on circumvention methods like VPN</w:t>
+      </w:r>
+      <w:r>
+        <w:rPr>
+          <w:lang w:eastAsia="en-GB"/>
+        </w:rPr>
+        <w:t>s</w:t>
+      </w:r>
+      <w:r>
+        <w:rPr>
+          <w:lang w:eastAsia="en-GB"/>
+        </w:rPr>
+        <w:t xml:space="preserve"> </w:t>
+      </w:r>
+      <w:r>
+        <w:rPr>
+          <w:lang w:eastAsia="en-GB"/>
+        </w:rPr>
+        <w:t xml:space="preserve">the Chinese government has shown that it has the capacity to make the firewall less permeable but at the current time choses not to. Instead a more complex marriage between social engineering and computer science is being experimented with. </w:t>
+      </w:r>
+    </w:p>
+    <w:p>
+      <w:pPr>
+        <w:rPr>
+          <w:lang w:eastAsia="en-GB"/>
+        </w:rPr>
+      </w:pPr>
+    </w:p>
+    <w:p>
+      <w:pPr>
+        <w:pStyle w:val="Heading3"/>
+        <w:rPr>
+          <w:lang w:eastAsia="en-GB"/>
+        </w:rPr>
+      </w:pPr>
+      <w:bookmarkStart w:id="24" w:name="_Toc533850572"/>
+      <w:r>
+        <w:rPr>
+          <w:lang w:eastAsia="en-GB"/>
+        </w:rPr>
+        <w:t xml:space="preserve">3.3.1 </w:t>
+      </w:r>
+      <w:r>
+        <w:rPr>
+          <w:lang w:eastAsia="en-GB"/>
+        </w:rPr>
+        <w:t>Social Engineering as a means to an end</w:t>
+      </w:r>
       <w:bookmarkEnd w:id="24"/>
-    </w:p>
-    <w:p>
-      <w:pPr>
-        <w:rPr>
-          <w:lang w:eastAsia="en-GB"/>
-        </w:rPr>
-      </w:pPr>
-    </w:p>
-    <w:p>
-      <w:pPr>
-        <w:rPr>
-          <w:lang w:eastAsia="en-GB"/>
-        </w:rPr>
-      </w:pPr>
-      <w:r>
-        <w:rPr>
-          <w:lang w:eastAsia="en-GB"/>
-        </w:rPr>
-        <w:t xml:space="preserve">According to the Freedom of the Net index [15], </w:t>
-      </w:r>
-      <w:r>
-        <w:rPr>
-          <w:lang w:eastAsia="en-GB"/>
-        </w:rPr>
-        <w:t xml:space="preserve">internet freedom has been in constant decline since 2010. In particular, in 2018 the report points to Facebook’s data exposure scandal involving Cambridge Analytica, security breaches affecting voters in democratic countries and the spread of false rumours and propaganda as reasons for the decline. </w:t>
-      </w:r>
-    </w:p>
-    <w:p>
-      <w:pPr>
-        <w:rPr>
-          <w:lang w:eastAsia="en-GB"/>
-        </w:rPr>
-      </w:pPr>
-    </w:p>
-    <w:p>
-      <w:pPr>
-        <w:rPr>
-          <w:lang w:eastAsia="en-GB"/>
-        </w:rPr>
-      </w:pPr>
-      <w:r>
-        <w:rPr>
-          <w:lang w:eastAsia="en-GB"/>
-        </w:rPr>
-        <w:t>The consistently worst abuser of internet freedom is China, but worryingly 36 countries sent representatives to attend Chinese training and seminars on internet and information management. It has also recently been revealed that the Chinese censorship model extends beyond simple mass surveillance</w:t>
-      </w:r>
-      <w:r>
-        <w:rPr>
-          <w:lang w:eastAsia="en-GB"/>
-        </w:rPr>
-        <w:t xml:space="preserve"> and</w:t>
-      </w:r>
-      <w:r>
-        <w:rPr>
-          <w:lang w:eastAsia="en-GB"/>
-        </w:rPr>
-        <w:t xml:space="preserve"> censorship </w:t>
-      </w:r>
-      <w:r>
-        <w:rPr>
-          <w:lang w:eastAsia="en-GB"/>
-        </w:rPr>
-        <w:t>through bans. In her book: “</w:t>
-      </w:r>
-      <w:r>
-        <w:rPr>
-          <w:i/>
-          <w:lang w:eastAsia="en-GB"/>
-        </w:rPr>
-        <w:t xml:space="preserve">CENSORED </w:t>
-      </w:r>
-      <w:r>
-        <w:rPr>
-          <w:lang w:eastAsia="en-GB"/>
-        </w:rPr>
-        <w:t xml:space="preserve">Distraction and Diversion inside China’s Great Firewall”, author Margaret E. Roberts [20] answers the question “Why do governments attempt to control information when these controls are easily circumvented”? </w:t>
-      </w:r>
-      <w:r>
-        <w:rPr>
-          <w:lang w:eastAsia="en-GB"/>
-        </w:rPr>
-        <w:t>T</w:t>
-      </w:r>
-      <w:r>
-        <w:rPr>
-          <w:lang w:eastAsia="en-GB"/>
-        </w:rPr>
-        <w:t>hrough past short term ‘crackdowns’ on circumvention methods like VPN</w:t>
-      </w:r>
-      <w:r>
-        <w:rPr>
-          <w:lang w:eastAsia="en-GB"/>
-        </w:rPr>
-        <w:t>s</w:t>
-      </w:r>
-      <w:r>
-        <w:rPr>
-          <w:lang w:eastAsia="en-GB"/>
-        </w:rPr>
-        <w:t xml:space="preserve"> </w:t>
-      </w:r>
-      <w:r>
-        <w:rPr>
-          <w:lang w:eastAsia="en-GB"/>
-        </w:rPr>
-        <w:t xml:space="preserve">the Chinese government has shown that it has the capacity to make the firewall less permeable but at the current time choses not to. Instead a more complex marriage between social engineering and computer science is being experimented with. </w:t>
-      </w:r>
-    </w:p>
-    <w:p>
-      <w:pPr>
-        <w:rPr>
-          <w:lang w:eastAsia="en-GB"/>
-        </w:rPr>
-      </w:pPr>
-    </w:p>
-    <w:p>
-      <w:pPr>
-        <w:pStyle w:val="Heading3"/>
-        <w:rPr>
-          <w:lang w:eastAsia="en-GB"/>
-        </w:rPr>
-      </w:pPr>
-      <w:bookmarkStart w:id="25" w:name="_Toc533850572"/>
-      <w:r>
-        <w:rPr>
-          <w:lang w:eastAsia="en-GB"/>
-        </w:rPr>
-        <w:t xml:space="preserve">3.3.1 </w:t>
-      </w:r>
-      <w:r>
-        <w:rPr>
-          <w:lang w:eastAsia="en-GB"/>
-        </w:rPr>
-        <w:t>Social Engineering as a means to an end</w:t>
-      </w:r>
-      <w:bookmarkEnd w:id="25"/>
     </w:p>
     <w:p>
       <w:pPr>
@@ -7420,13 +7541,36 @@
           <w:lang w:eastAsia="en-GB"/>
         </w:rPr>
       </w:pPr>
-      <w:bookmarkStart w:id="26" w:name="_Toc533850573"/>
+      <w:bookmarkStart w:id="25" w:name="_Toc533850573"/>
       <w:r>
         <w:rPr>
           <w:lang w:eastAsia="en-GB"/>
         </w:rPr>
         <w:t>3.4 Freedom Indexes</w:t>
       </w:r>
+      <w:bookmarkEnd w:id="25"/>
+    </w:p>
+    <w:p>
+      <w:pPr>
+        <w:rPr>
+          <w:lang w:eastAsia="en-GB"/>
+        </w:rPr>
+      </w:pPr>
+    </w:p>
+    <w:p>
+      <w:pPr>
+        <w:pStyle w:val="Heading3"/>
+        <w:rPr>
+          <w:lang w:eastAsia="en-GB"/>
+        </w:rPr>
+      </w:pPr>
+      <w:bookmarkStart w:id="26" w:name="_Toc533850574"/>
+      <w:r>
+        <w:rPr>
+          <w:lang w:eastAsia="en-GB"/>
+        </w:rPr>
+        <w:t>3.4.1 Freedom on the Net</w:t>
+      </w:r>
       <w:bookmarkEnd w:id="26"/>
     </w:p>
     <w:p>
@@ -7435,6 +7579,81 @@
           <w:lang w:eastAsia="en-GB"/>
         </w:rPr>
       </w:pPr>
+      <w:r>
+        <w:rPr>
+          <w:lang w:eastAsia="en-GB"/>
+        </w:rPr>
+        <w:t xml:space="preserve">[15] </w:t>
+      </w:r>
+      <w:r>
+        <w:rPr>
+          <w:lang w:eastAsia="en-GB"/>
+        </w:rPr>
+        <w:t xml:space="preserve">The Freedom House’ Freedom of the Net Index analyses the level of digital authoritarianism across 65 nations. The term digital authoritarianism comprises of the difficulty for an individual to get online, the restrictions on digital content and the restrictions on online activity. The report found that 20% of internet users </w:t>
+      </w:r>
+      <w:r>
+        <w:rPr>
+          <w:lang w:eastAsia="en-GB"/>
+        </w:rPr>
+        <w:t xml:space="preserve">have free access, 33% have partially free access and 34% do not have free access. One of the benefits of this report is that Freedom House publishes a summary for each country individually, listing some of the principal components that made up their value judgement. </w:t>
+      </w:r>
+      <w:proofErr w:type="gramStart"/>
+      <w:r>
+        <w:rPr>
+          <w:lang w:eastAsia="en-GB"/>
+        </w:rPr>
+        <w:t>Of course</w:t>
+      </w:r>
+      <w:proofErr w:type="gramEnd"/>
+      <w:r>
+        <w:rPr>
+          <w:lang w:eastAsia="en-GB"/>
+        </w:rPr>
+        <w:t xml:space="preserve"> it would be wrong to assume that they had perfect knowledge of all events for each specific nation, however </w:t>
+      </w:r>
+      <w:r>
+        <w:rPr>
+          <w:lang w:eastAsia="en-GB"/>
+        </w:rPr>
+        <w:t xml:space="preserve">their choice to omit the proposal and passing of articles 11 and 13 for European nations calls into question the bias of the </w:t>
+      </w:r>
+      <w:r>
+        <w:rPr>
+          <w:lang w:eastAsia="en-GB"/>
+        </w:rPr>
+        <w:t>writers</w:t>
+      </w:r>
+      <w:r>
+        <w:rPr>
+          <w:lang w:eastAsia="en-GB"/>
+        </w:rPr>
+        <w:t xml:space="preserve">. Apart from this, the index does seem to cover most of the major worldwide issues affecting freedom of the net and for this reason will be the primary index used to correlate </w:t>
+      </w:r>
+      <w:r>
+        <w:rPr>
+          <w:lang w:eastAsia="en-GB"/>
+        </w:rPr>
+        <w:t>against a nation’s</w:t>
+      </w:r>
+      <w:r>
+        <w:rPr>
+          <w:lang w:eastAsia="en-GB"/>
+        </w:rPr>
+        <w:t xml:space="preserve"> malicious routing behaviour</w:t>
+      </w:r>
+      <w:r>
+        <w:rPr>
+          <w:lang w:eastAsia="en-GB"/>
+        </w:rPr>
+        <w:t>.</w:t>
+      </w:r>
+    </w:p>
+    <w:p>
+      <w:pPr>
+        <w:rPr>
+          <w:lang w:eastAsia="en-GB"/>
+        </w:rPr>
+      </w:pPr>
     </w:p>
     <w:p>
       <w:pPr>
@@ -7443,112 +7662,14 @@
           <w:lang w:eastAsia="en-GB"/>
         </w:rPr>
       </w:pPr>
-      <w:bookmarkStart w:id="27" w:name="_Toc533850574"/>
-      <w:r>
-        <w:rPr>
-          <w:lang w:eastAsia="en-GB"/>
-        </w:rPr>
-        <w:t>3.4.1 Freedom on the Net</w:t>
+      <w:bookmarkStart w:id="27" w:name="_Toc533850575"/>
+      <w:r>
+        <w:rPr>
+          <w:lang w:eastAsia="en-GB"/>
+        </w:rPr>
+        <w:t>2.7.2 Freedom of the Press</w:t>
       </w:r>
       <w:bookmarkEnd w:id="27"/>
-    </w:p>
-    <w:p>
-      <w:pPr>
-        <w:rPr>
-          <w:lang w:eastAsia="en-GB"/>
-        </w:rPr>
-      </w:pPr>
-      <w:r>
-        <w:rPr>
-          <w:lang w:eastAsia="en-GB"/>
-        </w:rPr>
-        <w:t xml:space="preserve">[15] </w:t>
-      </w:r>
-      <w:r>
-        <w:rPr>
-          <w:lang w:eastAsia="en-GB"/>
-        </w:rPr>
-        <w:t xml:space="preserve">The Freedom House’ Freedom of the Net Index analyses the level of digital authoritarianism across 65 nations. The term digital authoritarianism comprises of the difficulty for an individual to get online, the restrictions on digital content and the restrictions on online activity. The report found that 20% of internet users </w:t>
-      </w:r>
-      <w:r>
-        <w:rPr>
-          <w:lang w:eastAsia="en-GB"/>
-        </w:rPr>
-        <w:t xml:space="preserve">have free access, 33% have partially free access and 34% do not have free access. One of the benefits of this report is that Freedom House publishes a summary for each country individually, listing some of the principal components that made up their value judgement. </w:t>
-      </w:r>
-      <w:proofErr w:type="gramStart"/>
-      <w:r>
-        <w:rPr>
-          <w:lang w:eastAsia="en-GB"/>
-        </w:rPr>
-        <w:t>Of course</w:t>
-      </w:r>
-      <w:proofErr w:type="gramEnd"/>
-      <w:r>
-        <w:rPr>
-          <w:lang w:eastAsia="en-GB"/>
-        </w:rPr>
-        <w:t xml:space="preserve"> it would be wrong to assume that they had perfect knowledge of all events for each specific nation, however </w:t>
-      </w:r>
-      <w:r>
-        <w:rPr>
-          <w:lang w:eastAsia="en-GB"/>
-        </w:rPr>
-        <w:t xml:space="preserve">their choice to omit the proposal and passing of articles 11 and 13 for European nations calls into question the bias of the </w:t>
-      </w:r>
-      <w:r>
-        <w:rPr>
-          <w:lang w:eastAsia="en-GB"/>
-        </w:rPr>
-        <w:t>writers</w:t>
-      </w:r>
-      <w:r>
-        <w:rPr>
-          <w:lang w:eastAsia="en-GB"/>
-        </w:rPr>
-        <w:t xml:space="preserve">. Apart from this, the index does seem to cover most of the major worldwide issues affecting freedom of the net and for this reason will be the primary index used to correlate </w:t>
-      </w:r>
-      <w:r>
-        <w:rPr>
-          <w:lang w:eastAsia="en-GB"/>
-        </w:rPr>
-        <w:t>against a nation’s</w:t>
-      </w:r>
-      <w:r>
-        <w:rPr>
-          <w:lang w:eastAsia="en-GB"/>
-        </w:rPr>
-        <w:t xml:space="preserve"> malicious routing behaviour</w:t>
-      </w:r>
-      <w:r>
-        <w:rPr>
-          <w:lang w:eastAsia="en-GB"/>
-        </w:rPr>
-        <w:t>.</w:t>
-      </w:r>
-    </w:p>
-    <w:p>
-      <w:pPr>
-        <w:rPr>
-          <w:lang w:eastAsia="en-GB"/>
-        </w:rPr>
-      </w:pPr>
-    </w:p>
-    <w:p>
-      <w:pPr>
-        <w:pStyle w:val="Heading3"/>
-        <w:rPr>
-          <w:lang w:eastAsia="en-GB"/>
-        </w:rPr>
-      </w:pPr>
-      <w:bookmarkStart w:id="28" w:name="_Toc533850575"/>
-      <w:r>
-        <w:rPr>
-          <w:lang w:eastAsia="en-GB"/>
-        </w:rPr>
-        <w:t>2.7.2 Freedom of the Press</w:t>
-      </w:r>
-      <w:bookmarkEnd w:id="28"/>
     </w:p>
     <w:p>
       <w:pPr>
@@ -7608,14 +7729,14 @@
           <w:lang w:eastAsia="en-GB"/>
         </w:rPr>
       </w:pPr>
-      <w:bookmarkStart w:id="29" w:name="_Toc533850576"/>
+      <w:bookmarkStart w:id="28" w:name="_Toc533850576"/>
       <w:r>
         <w:rPr>
           <w:lang w:eastAsia="en-GB"/>
         </w:rPr>
         <w:t>2.7.3 The Human Freedom Index</w:t>
       </w:r>
-      <w:bookmarkEnd w:id="29"/>
+      <w:bookmarkEnd w:id="28"/>
     </w:p>
     <w:p>
       <w:pPr>
@@ -7717,13 +7838,36 @@
           <w:lang w:eastAsia="en-GB"/>
         </w:rPr>
       </w:pPr>
-      <w:bookmarkStart w:id="30" w:name="_Toc533850577"/>
+      <w:bookmarkStart w:id="29" w:name="_Toc533850577"/>
       <w:r>
         <w:rPr>
           <w:lang w:eastAsia="en-GB"/>
         </w:rPr>
         <w:t>Malicious Routing</w:t>
       </w:r>
+      <w:bookmarkEnd w:id="29"/>
+    </w:p>
+    <w:p>
+      <w:pPr>
+        <w:rPr>
+          <w:lang w:eastAsia="en-GB"/>
+        </w:rPr>
+      </w:pPr>
+    </w:p>
+    <w:p>
+      <w:pPr>
+        <w:pStyle w:val="Heading2"/>
+        <w:rPr>
+          <w:lang w:eastAsia="en-GB"/>
+        </w:rPr>
+      </w:pPr>
+      <w:bookmarkStart w:id="30" w:name="_Toc533850578"/>
+      <w:r>
+        <w:rPr>
+          <w:lang w:eastAsia="en-GB"/>
+        </w:rPr>
+        <w:t>4.1 Chapter Overview</w:t>
+      </w:r>
       <w:bookmarkEnd w:id="30"/>
     </w:p>
     <w:p>
@@ -7735,76 +7879,53 @@
     </w:p>
     <w:p>
       <w:pPr>
+        <w:rPr>
+          <w:lang w:eastAsia="en-GB"/>
+        </w:rPr>
+      </w:pPr>
+      <w:r>
+        <w:rPr>
+          <w:lang w:eastAsia="en-GB"/>
+        </w:rPr>
+        <w:t xml:space="preserve">This chapter will focus on formally defining malicious routing and determining the important features that will create the malicious routing index. Then, the methodology to compare and correlate the indexes will be explained in depth. The correlations will then be </w:t>
+      </w:r>
+      <w:proofErr w:type="gramStart"/>
+      <w:r>
+        <w:rPr>
+          <w:lang w:eastAsia="en-GB"/>
+        </w:rPr>
+        <w:t>calculated</w:t>
+      </w:r>
+      <w:proofErr w:type="gramEnd"/>
+      <w:r>
+        <w:rPr>
+          <w:lang w:eastAsia="en-GB"/>
+        </w:rPr>
+        <w:t xml:space="preserve"> and the results will be shown. During this chapter some important distinctions will be made, including the relationship between nations and their ASes, as well as the difference between a nations propensity to conduct malicious routing versus the level of exposure that a nation’s citizens have to malicious routing. </w:t>
+      </w:r>
+    </w:p>
+    <w:p>
+      <w:pPr>
+        <w:rPr>
+          <w:lang w:eastAsia="en-GB"/>
+        </w:rPr>
+      </w:pPr>
+    </w:p>
+    <w:p>
+      <w:pPr>
         <w:pStyle w:val="Heading2"/>
         <w:rPr>
           <w:lang w:eastAsia="en-GB"/>
         </w:rPr>
       </w:pPr>
-      <w:bookmarkStart w:id="31" w:name="_Toc533850578"/>
-      <w:r>
-        <w:rPr>
-          <w:lang w:eastAsia="en-GB"/>
-        </w:rPr>
-        <w:t>4.1 Chapter Overview</w:t>
+      <w:bookmarkStart w:id="31" w:name="_Toc533850579"/>
+      <w:r>
+        <w:rPr>
+          <w:lang w:eastAsia="en-GB"/>
+        </w:rPr>
+        <w:t>4.2 What is Malicious Routing</w:t>
       </w:r>
       <w:bookmarkEnd w:id="31"/>
-    </w:p>
-    <w:p>
-      <w:pPr>
-        <w:rPr>
-          <w:lang w:eastAsia="en-GB"/>
-        </w:rPr>
-      </w:pPr>
-    </w:p>
-    <w:p>
-      <w:pPr>
-        <w:rPr>
-          <w:lang w:eastAsia="en-GB"/>
-        </w:rPr>
-      </w:pPr>
-      <w:r>
-        <w:rPr>
-          <w:lang w:eastAsia="en-GB"/>
-        </w:rPr>
-        <w:t xml:space="preserve">This chapter will focus on formally defining malicious routing and determining the important features that will create the malicious routing index. Then, the methodology to compare and correlate the indexes will be explained in depth. The correlations will then be </w:t>
-      </w:r>
-      <w:proofErr w:type="gramStart"/>
-      <w:r>
-        <w:rPr>
-          <w:lang w:eastAsia="en-GB"/>
-        </w:rPr>
-        <w:t>calculated</w:t>
-      </w:r>
-      <w:proofErr w:type="gramEnd"/>
-      <w:r>
-        <w:rPr>
-          <w:lang w:eastAsia="en-GB"/>
-        </w:rPr>
-        <w:t xml:space="preserve"> and the results will be shown. During this chapter some important distinctions will be made, including the relationship between nations and their ASes, as well as the difference between a nations propensity to conduct malicious routing versus the level of exposure that a nation’s citizens have to malicious routing. </w:t>
-      </w:r>
-    </w:p>
-    <w:p>
-      <w:pPr>
-        <w:rPr>
-          <w:lang w:eastAsia="en-GB"/>
-        </w:rPr>
-      </w:pPr>
-    </w:p>
-    <w:p>
-      <w:pPr>
-        <w:pStyle w:val="Heading2"/>
-        <w:rPr>
-          <w:lang w:eastAsia="en-GB"/>
-        </w:rPr>
-      </w:pPr>
-      <w:bookmarkStart w:id="32" w:name="_Toc533850579"/>
-      <w:r>
-        <w:rPr>
-          <w:lang w:eastAsia="en-GB"/>
-        </w:rPr>
-        <w:t>4.2 What is Malicious Routing</w:t>
-      </w:r>
-      <w:bookmarkEnd w:id="32"/>
     </w:p>
     <w:p>
       <w:pPr>
@@ -7876,44 +7997,99 @@
         </w:rPr>
         <w:t xml:space="preserve">measurement of malicious routing will be from the point of view of the individual living in a given nation and will try to answer the question: “To what degree is an individual citizen of a given nation exposed to malicious routing?”. </w:t>
       </w:r>
-    </w:p>
-    <w:p>
-      <w:pPr>
-        <w:rPr>
-          <w:lang w:eastAsia="en-GB"/>
-        </w:rPr>
-      </w:pPr>
-    </w:p>
-    <w:p>
-      <w:pPr>
-        <w:rPr>
-          <w:lang w:eastAsia="en-GB"/>
-        </w:rPr>
-      </w:pPr>
-      <w:r>
-        <w:rPr>
-          <w:lang w:eastAsia="en-GB"/>
-        </w:rPr>
-        <w:t xml:space="preserve">To answer this, the external forces acting </w:t>
-      </w:r>
-      <w:r>
-        <w:rPr>
-          <w:lang w:eastAsia="en-GB"/>
-        </w:rPr>
-        <w:t xml:space="preserve">upon the </w:t>
-      </w:r>
-      <w:r>
-        <w:rPr>
-          <w:lang w:eastAsia="en-GB"/>
-        </w:rPr>
-        <w:t xml:space="preserve">nation and by extension the ASes and citizens as well as the policies and actions of the nation itself will be considered. For the citizen’s home nation </w:t>
-      </w:r>
-      <w:r>
-        <w:rPr>
-          <w:lang w:eastAsia="en-GB"/>
-        </w:rPr>
-        <w:t>(…)</w:t>
-      </w:r>
+      <w:r>
+        <w:rPr>
+          <w:lang w:eastAsia="en-GB"/>
+        </w:rPr>
+        <w:t>To answer this, the external forces acting upon the nation and by extension the ASes and citizens as well as the policies and actions of the nation itself will be considered.</w:t>
+      </w:r>
+    </w:p>
+    <w:p>
+      <w:pPr>
+        <w:rPr>
+          <w:lang w:eastAsia="en-GB"/>
+        </w:rPr>
+      </w:pPr>
+    </w:p>
+    <w:p>
+      <w:pPr>
+        <w:pStyle w:val="Heading3"/>
+        <w:rPr>
+          <w:lang w:eastAsia="en-GB"/>
+        </w:rPr>
+      </w:pPr>
+      <w:r>
+        <w:rPr>
+          <w:lang w:eastAsia="en-GB"/>
+        </w:rPr>
+        <w:t>4.2.1 Mass Surveillance</w:t>
+      </w:r>
+    </w:p>
+    <w:p>
+      <w:pPr>
+        <w:rPr>
+          <w:lang w:eastAsia="en-GB"/>
+        </w:rPr>
+      </w:pPr>
+      <w:r>
+        <w:rPr>
+          <w:lang w:eastAsia="en-GB"/>
+        </w:rPr>
+        <w:t>For the citizen’s home nation</w:t>
+      </w:r>
+      <w:r>
+        <w:rPr>
+          <w:lang w:eastAsia="en-GB"/>
+        </w:rPr>
+        <w:t xml:space="preserve">, </w:t>
+      </w:r>
+      <w:r>
+        <w:rPr>
+          <w:lang w:eastAsia="en-GB"/>
+        </w:rPr>
+        <w:t xml:space="preserve">it is important to initially determine whether any mass surveillance is taking place. This will simply be a boolean metric that does not try to quantify the level of surveillance, but rather whether </w:t>
+      </w:r>
+      <w:r>
+        <w:rPr>
+          <w:lang w:eastAsia="en-GB"/>
+        </w:rPr>
+        <w:lastRenderedPageBreak/>
+        <w:t>any surveillance is taking place. In this case it is more important to include the government’s intention to conduct mass surveillance than their level of capability. This is because as a country’s wealth increases, their government’s capability to conduct mass surveillance also increases. It shows that, with a few exceptions such as Dem</w:t>
+      </w:r>
+      <w:r>
+        <w:rPr>
+          <w:lang w:eastAsia="en-GB"/>
+        </w:rPr>
+        <w:t>. People’s Rep. of Korea, if a government decides to perform mass surveillance, their capability to conduct it is closely related to that government’s amount of wealth and resources.</w:t>
+      </w:r>
+    </w:p>
+    <w:p>
+      <w:pPr>
+        <w:rPr>
+          <w:lang w:eastAsia="en-GB"/>
+        </w:rPr>
+      </w:pPr>
+    </w:p>
+    <w:p>
+      <w:pPr>
+        <w:rPr>
+          <w:lang w:eastAsia="en-GB"/>
+        </w:rPr>
+      </w:pPr>
+      <w:r>
+        <w:rPr>
+          <w:lang w:eastAsia="en-GB"/>
+        </w:rPr>
+        <w:t xml:space="preserve">A better </w:t>
+      </w:r>
+      <w:r>
+        <w:rPr>
+          <w:lang w:eastAsia="en-GB"/>
+        </w:rPr>
+        <w:t xml:space="preserve">measurement of mass surveillance as part of malicious routing would be to gauge the level of mass surveillance in a given nation and divide by that nation’s Gross Domestic Product. </w:t>
+      </w:r>
+      <w:bookmarkStart w:id="32" w:name="_GoBack"/>
+      <w:bookmarkEnd w:id="32"/>
     </w:p>
     <w:p>
       <w:pPr>
@@ -7955,189 +8131,189 @@
         <w:rPr>
           <w:lang w:eastAsia="en-GB"/>
         </w:rPr>
+        <w:t xml:space="preserve">Autonomous Systems always have a home nation however can operate across borders in some cases. They are also in most cases forced to abide by and implement changes based on </w:t>
+      </w:r>
+      <w:r>
+        <w:rPr>
+          <w:lang w:eastAsia="en-GB"/>
+        </w:rPr>
+        <w:t xml:space="preserve">the laws of the nation in which the primarily operate. A significant proportion of the datasets used in this report record data per AS, not per nation. However, for this report, it would be impractical to analyse each AS so instead ASes will be grouped by their host nation. </w:t>
+      </w:r>
+      <w:r>
+        <w:rPr>
+          <w:lang w:eastAsia="en-GB"/>
+        </w:rPr>
+        <w:t>This allows for citizens to be logically grouped by nation instead of roughly grouped by their use of certain ASes. By extension, allowing</w:t>
+      </w:r>
+      <w:r>
+        <w:rPr>
+          <w:lang w:eastAsia="en-GB"/>
+        </w:rPr>
+        <w:t xml:space="preserve"> exposure to malicious routing can be calculated on a per nation basi</w:t>
+      </w:r>
+      <w:r>
+        <w:rPr>
+          <w:lang w:eastAsia="en-GB"/>
+        </w:rPr>
+        <w:t xml:space="preserve">s. </w:t>
+      </w:r>
+    </w:p>
+    <w:p>
+      <w:pPr>
+        <w:rPr>
+          <w:lang w:eastAsia="en-GB"/>
+        </w:rPr>
+      </w:pPr>
+    </w:p>
+    <w:p>
+      <w:pPr>
+        <w:rPr>
+          <w:lang w:eastAsia="en-GB"/>
+        </w:rPr>
+      </w:pPr>
+      <w:r>
+        <w:rPr>
+          <w:lang w:eastAsia="en-GB"/>
+        </w:rPr>
+        <w:t xml:space="preserve">By indexing by nation, </w:t>
+      </w:r>
+      <w:r>
+        <w:rPr>
+          <w:lang w:eastAsia="en-GB"/>
+        </w:rPr>
+        <w:t xml:space="preserve">comparisons </w:t>
+      </w:r>
+      <w:r>
+        <w:rPr>
+          <w:lang w:eastAsia="en-GB"/>
+        </w:rPr>
+        <w:t>with</w:t>
+      </w:r>
+      <w:r>
+        <w:rPr>
+          <w:lang w:eastAsia="en-GB"/>
+        </w:rPr>
+        <w:t xml:space="preserve"> </w:t>
+      </w:r>
+      <w:r>
+        <w:rPr>
+          <w:lang w:eastAsia="en-GB"/>
+        </w:rPr>
+        <w:t xml:space="preserve">legislation, </w:t>
+      </w:r>
+      <w:r>
+        <w:rPr>
+          <w:lang w:eastAsia="en-GB"/>
+        </w:rPr>
+        <w:t xml:space="preserve">policies, </w:t>
+      </w:r>
+      <w:r>
+        <w:rPr>
+          <w:lang w:eastAsia="en-GB"/>
+        </w:rPr>
+        <w:t>ideology and levels of freedom</w:t>
+      </w:r>
+      <w:r>
+        <w:rPr>
+          <w:lang w:eastAsia="en-GB"/>
+        </w:rPr>
+        <w:t xml:space="preserve"> dramatically simplify the process of analysis and finding correlations. It is important to note however, that this simplification process will come with a minor loss to precision of the exact groups being affected by malicious routing. </w:t>
+      </w:r>
+    </w:p>
+    <w:p>
+      <w:pPr>
+        <w:rPr>
+          <w:lang w:eastAsia="en-GB"/>
+        </w:rPr>
+      </w:pPr>
+    </w:p>
+    <w:p>
+      <w:pPr>
+        <w:pStyle w:val="Heading2"/>
+        <w:rPr>
+          <w:lang w:eastAsia="en-GB"/>
+        </w:rPr>
+      </w:pPr>
+      <w:bookmarkStart w:id="34" w:name="_Toc533850581"/>
+      <w:r>
+        <w:rPr>
+          <w:lang w:eastAsia="en-GB"/>
+        </w:rPr>
+        <w:t xml:space="preserve">4.4 </w:t>
+      </w:r>
+      <w:r>
+        <w:rPr>
+          <w:lang w:eastAsia="en-GB"/>
+        </w:rPr>
+        <w:t>Methodology</w:t>
+      </w:r>
+      <w:bookmarkEnd w:id="34"/>
+    </w:p>
+    <w:p>
+      <w:pPr>
+        <w:rPr>
+          <w:lang w:eastAsia="en-GB"/>
+        </w:rPr>
+      </w:pPr>
+      <w:r>
+        <w:rPr>
+          <w:lang w:eastAsia="en-GB"/>
+        </w:rPr>
+        <w:t>1. Collecting data</w:t>
+      </w:r>
+    </w:p>
+    <w:p>
+      <w:pPr>
+        <w:rPr>
+          <w:lang w:eastAsia="en-GB"/>
+        </w:rPr>
+      </w:pPr>
+      <w:r>
+        <w:rPr>
+          <w:lang w:eastAsia="en-GB"/>
+        </w:rPr>
+        <w:t xml:space="preserve">2. Reformatting and condensing collected data sets. </w:t>
+      </w:r>
+    </w:p>
+    <w:p>
+      <w:pPr>
+        <w:rPr>
+          <w:lang w:eastAsia="en-GB"/>
+        </w:rPr>
+      </w:pPr>
+      <w:r>
+        <w:rPr>
+          <w:lang w:eastAsia="en-GB"/>
+        </w:rPr>
+        <w:t xml:space="preserve">3. Ranking the condensed data and producing a single value judgement. </w:t>
+      </w:r>
+    </w:p>
+    <w:p>
+      <w:pPr>
+        <w:rPr>
+          <w:lang w:eastAsia="en-GB"/>
+        </w:rPr>
+      </w:pPr>
+      <w:r>
+        <w:rPr>
+          <w:lang w:eastAsia="en-GB"/>
+        </w:rPr>
+        <w:t>4. Correlation / Rank analysis</w:t>
+      </w:r>
+    </w:p>
+    <w:p>
+      <w:pPr>
+        <w:pStyle w:val="Heading2"/>
+        <w:rPr>
+          <w:lang w:eastAsia="en-GB"/>
+        </w:rPr>
+      </w:pPr>
+      <w:bookmarkStart w:id="35" w:name="_Toc533850582"/>
+      <w:r>
+        <w:rPr>
+          <w:lang w:eastAsia="en-GB"/>
+        </w:rPr>
         <w:lastRenderedPageBreak/>
-        <w:t xml:space="preserve">Autonomous Systems always have a home nation however can operate across borders in some cases. They are also in most cases forced to abide by and implement changes based on </w:t>
-      </w:r>
-      <w:r>
-        <w:rPr>
-          <w:lang w:eastAsia="en-GB"/>
-        </w:rPr>
-        <w:t xml:space="preserve">the laws of the nation in which the primarily operate. A significant proportion of the datasets used in this report record data per AS, not per nation. However, for this report, it would be impractical to analyse each AS so instead ASes will be grouped by their host nation. </w:t>
-      </w:r>
-      <w:r>
-        <w:rPr>
-          <w:lang w:eastAsia="en-GB"/>
-        </w:rPr>
-        <w:t>This allows for citizens to be logically grouped by nation instead of roughly grouped by their use of certain ASes. By extension, allowing</w:t>
-      </w:r>
-      <w:r>
-        <w:rPr>
-          <w:lang w:eastAsia="en-GB"/>
-        </w:rPr>
-        <w:t xml:space="preserve"> exposure to malicious routing can be calculated on a per nation basi</w:t>
-      </w:r>
-      <w:r>
-        <w:rPr>
-          <w:lang w:eastAsia="en-GB"/>
-        </w:rPr>
-        <w:t xml:space="preserve">s. </w:t>
-      </w:r>
-    </w:p>
-    <w:p>
-      <w:pPr>
-        <w:rPr>
-          <w:lang w:eastAsia="en-GB"/>
-        </w:rPr>
-      </w:pPr>
-    </w:p>
-    <w:p>
-      <w:pPr>
-        <w:rPr>
-          <w:lang w:eastAsia="en-GB"/>
-        </w:rPr>
-      </w:pPr>
-      <w:r>
-        <w:rPr>
-          <w:lang w:eastAsia="en-GB"/>
-        </w:rPr>
-        <w:t xml:space="preserve">By indexing by nation, </w:t>
-      </w:r>
-      <w:r>
-        <w:rPr>
-          <w:lang w:eastAsia="en-GB"/>
-        </w:rPr>
-        <w:t xml:space="preserve">comparisons </w:t>
-      </w:r>
-      <w:r>
-        <w:rPr>
-          <w:lang w:eastAsia="en-GB"/>
-        </w:rPr>
-        <w:t>with</w:t>
-      </w:r>
-      <w:r>
-        <w:rPr>
-          <w:lang w:eastAsia="en-GB"/>
-        </w:rPr>
-        <w:t xml:space="preserve"> </w:t>
-      </w:r>
-      <w:r>
-        <w:rPr>
-          <w:lang w:eastAsia="en-GB"/>
-        </w:rPr>
-        <w:t xml:space="preserve">legislation, </w:t>
-      </w:r>
-      <w:r>
-        <w:rPr>
-          <w:lang w:eastAsia="en-GB"/>
-        </w:rPr>
-        <w:t xml:space="preserve">policies, </w:t>
-      </w:r>
-      <w:r>
-        <w:rPr>
-          <w:lang w:eastAsia="en-GB"/>
-        </w:rPr>
-        <w:t>ideology and levels of freedom</w:t>
-      </w:r>
-      <w:r>
-        <w:rPr>
-          <w:lang w:eastAsia="en-GB"/>
-        </w:rPr>
-        <w:t xml:space="preserve"> dramatically simplify the process of analysis and finding correlations. It is important to note however, that this simplification process will come with a minor loss to precision of the exact groups being affected by malicious routing. </w:t>
-      </w:r>
-    </w:p>
-    <w:p>
-      <w:pPr>
-        <w:rPr>
-          <w:lang w:eastAsia="en-GB"/>
-        </w:rPr>
-      </w:pPr>
-    </w:p>
-    <w:p>
-      <w:pPr>
-        <w:pStyle w:val="Heading2"/>
-        <w:rPr>
-          <w:lang w:eastAsia="en-GB"/>
-        </w:rPr>
-      </w:pPr>
-      <w:bookmarkStart w:id="34" w:name="_Toc533850581"/>
-      <w:r>
-        <w:rPr>
-          <w:lang w:eastAsia="en-GB"/>
-        </w:rPr>
-        <w:t xml:space="preserve">4.4 </w:t>
-      </w:r>
-      <w:r>
-        <w:rPr>
-          <w:lang w:eastAsia="en-GB"/>
-        </w:rPr>
-        <w:t>Methodology</w:t>
-      </w:r>
-      <w:bookmarkEnd w:id="34"/>
-    </w:p>
-    <w:p>
-      <w:pPr>
-        <w:rPr>
-          <w:lang w:eastAsia="en-GB"/>
-        </w:rPr>
-      </w:pPr>
-      <w:r>
-        <w:rPr>
-          <w:lang w:eastAsia="en-GB"/>
-        </w:rPr>
-        <w:t>1. Collecting data</w:t>
-      </w:r>
-    </w:p>
-    <w:p>
-      <w:pPr>
-        <w:rPr>
-          <w:lang w:eastAsia="en-GB"/>
-        </w:rPr>
-      </w:pPr>
-      <w:r>
-        <w:rPr>
-          <w:lang w:eastAsia="en-GB"/>
-        </w:rPr>
-        <w:t xml:space="preserve">2. Reformatting and condensing collected data sets. </w:t>
-      </w:r>
-    </w:p>
-    <w:p>
-      <w:pPr>
-        <w:rPr>
-          <w:lang w:eastAsia="en-GB"/>
-        </w:rPr>
-      </w:pPr>
-      <w:r>
-        <w:rPr>
-          <w:lang w:eastAsia="en-GB"/>
-        </w:rPr>
-        <w:t xml:space="preserve">3. Ranking the condensed data and producing a single value judgement. </w:t>
-      </w:r>
-    </w:p>
-    <w:p>
-      <w:pPr>
-        <w:rPr>
-          <w:lang w:eastAsia="en-GB"/>
-        </w:rPr>
-      </w:pPr>
-      <w:r>
-        <w:rPr>
-          <w:lang w:eastAsia="en-GB"/>
-        </w:rPr>
-        <w:t>4. Correlation / Rank analysis</w:t>
-      </w:r>
-    </w:p>
-    <w:p>
-      <w:pPr>
-        <w:pStyle w:val="Heading2"/>
-        <w:rPr>
-          <w:lang w:eastAsia="en-GB"/>
-        </w:rPr>
-      </w:pPr>
-      <w:bookmarkStart w:id="35" w:name="_Toc533850582"/>
-      <w:r>
-        <w:rPr>
-          <w:lang w:eastAsia="en-GB"/>
-        </w:rPr>
         <w:t>4.5 Correlations</w:t>
       </w:r>
       <w:bookmarkEnd w:id="35"/>
@@ -10034,6 +10210,72 @@
           <w:lang w:eastAsia="en-GB"/>
         </w:rPr>
         <w:t xml:space="preserve"> Available at: https://www.bbc.co.uk/news/world-asia-china-45859650. [Accessed 27 December 2018].</w:t>
+      </w:r>
+    </w:p>
+    <w:p>
+      <w:pPr>
+        <w:rPr>
+          <w:color w:val="auto"/>
+          <w:szCs w:val="28"/>
+          <w:lang w:eastAsia="en-GB"/>
+        </w:rPr>
+      </w:pPr>
+    </w:p>
+    <w:p>
+      <w:pPr>
+        <w:rPr>
+          <w:color w:val="auto"/>
+          <w:szCs w:val="28"/>
+          <w:lang w:eastAsia="en-GB"/>
+        </w:rPr>
+      </w:pPr>
+      <w:r>
+        <w:rPr>
+          <w:color w:val="auto"/>
+          <w:szCs w:val="28"/>
+          <w:lang w:eastAsia="en-GB"/>
+        </w:rPr>
+        <w:t xml:space="preserve">[23] </w:t>
+      </w:r>
+      <w:r>
+        <w:rPr>
+          <w:color w:val="auto"/>
+          <w:szCs w:val="28"/>
+          <w:lang w:eastAsia="en-GB"/>
+        </w:rPr>
+        <w:t>Freedom on the Net Countries</w:t>
+      </w:r>
+      <w:r>
+        <w:rPr>
+          <w:color w:val="auto"/>
+          <w:szCs w:val="28"/>
+          <w:lang w:eastAsia="en-GB"/>
+        </w:rPr>
+        <w:t>.</w:t>
+      </w:r>
+      <w:r>
+        <w:rPr>
+          <w:color w:val="auto"/>
+          <w:szCs w:val="28"/>
+          <w:lang w:eastAsia="en-GB"/>
+        </w:rPr>
+        <w:t xml:space="preserve"> Freedom House. 2019. Freedom on the Net Countries</w:t>
+      </w:r>
+      <w:r>
+        <w:rPr>
+          <w:color w:val="auto"/>
+          <w:szCs w:val="28"/>
+          <w:lang w:eastAsia="en-GB"/>
+        </w:rPr>
+        <w:t>.</w:t>
+      </w:r>
+      <w:r>
+        <w:rPr>
+          <w:color w:val="auto"/>
+          <w:szCs w:val="28"/>
+          <w:lang w:eastAsia="en-GB"/>
+        </w:rPr>
+        <w:t xml:space="preserve"> Freedom House. Available at: https://freedomhouse.org/report/countries-net-freedom-2018. [Accessed 09 February 2019].</w:t>
       </w:r>
     </w:p>
     <w:sectPr>
@@ -12076,7 +12318,7 @@
 </file>
 
 <file path=customXml/itemProps1.xml><?xml version="1.0" encoding="utf-8"?>
-<ds:datastoreItem xmlns:ds="http://schemas.openxmlformats.org/officeDocument/2006/customXml" ds:itemID="{0149B67C-2855-481B-8512-9B1F3AEBC1B6}">
+<ds:datastoreItem xmlns:ds="http://schemas.openxmlformats.org/officeDocument/2006/customXml" ds:itemID="{C4B486EF-E2F7-4F5E-BF7F-9C36DF76F0E5}">
   <ds:schemaRefs>
     <ds:schemaRef ds:uri="http://schemas.openxmlformats.org/officeDocument/2006/bibliography"/>
   </ds:schemaRefs>

</xml_diff>

<commit_message>
more justifications + notes + fixes
</commit_message>
<xml_diff>
--- a/The Politics of Routing.docx
+++ b/The Politics of Routing.docx
@@ -664,7 +664,7 @@
         </w:rPr>
         <w:fldChar w:fldCharType="separate"/>
       </w:r>
-      <w:hyperlink w:anchor="_Toc618612" w:history="1">
+      <w:hyperlink w:anchor="_Toc774952" w:history="1">
         <w:r>
           <w:rPr>
             <w:rStyle w:val="Hyperlink"/>
@@ -693,7 +693,7 @@
             <w:noProof/>
             <w:webHidden/>
           </w:rPr>
-          <w:instrText xml:space="preserve"> PAGEREF _Toc618612 \h </w:instrText>
+          <w:instrText xml:space="preserve"> PAGEREF _Toc774952 \h </w:instrText>
         </w:r>
         <w:r>
           <w:rPr>
@@ -740,7 +740,7 @@
           <w:lang w:eastAsia="en-GB"/>
         </w:rPr>
       </w:pPr>
-      <w:hyperlink w:anchor="_Toc618613" w:history="1">
+      <w:hyperlink w:anchor="_Toc774953" w:history="1">
         <w:r>
           <w:rPr>
             <w:rStyle w:val="Hyperlink"/>
@@ -787,7 +787,7 @@
             <w:noProof/>
             <w:webHidden/>
           </w:rPr>
-          <w:instrText xml:space="preserve"> PAGEREF _Toc618613 \h </w:instrText>
+          <w:instrText xml:space="preserve"> PAGEREF _Toc774953 \h </w:instrText>
         </w:r>
         <w:r>
           <w:rPr>
@@ -834,7 +834,7 @@
           <w:lang w:eastAsia="en-GB"/>
         </w:rPr>
       </w:pPr>
-      <w:hyperlink w:anchor="_Toc618614" w:history="1">
+      <w:hyperlink w:anchor="_Toc774954" w:history="1">
         <w:r>
           <w:rPr>
             <w:rStyle w:val="Hyperlink"/>
@@ -881,7 +881,7 @@
             <w:noProof/>
             <w:webHidden/>
           </w:rPr>
-          <w:instrText xml:space="preserve"> PAGEREF _Toc618614 \h </w:instrText>
+          <w:instrText xml:space="preserve"> PAGEREF _Toc774954 \h </w:instrText>
         </w:r>
         <w:r>
           <w:rPr>
@@ -928,7 +928,7 @@
           <w:lang w:eastAsia="en-GB"/>
         </w:rPr>
       </w:pPr>
-      <w:hyperlink w:anchor="_Toc618615" w:history="1">
+      <w:hyperlink w:anchor="_Toc774955" w:history="1">
         <w:r>
           <w:rPr>
             <w:rStyle w:val="Hyperlink"/>
@@ -975,7 +975,7 @@
             <w:noProof/>
             <w:webHidden/>
           </w:rPr>
-          <w:instrText xml:space="preserve"> PAGEREF _Toc618615 \h </w:instrText>
+          <w:instrText xml:space="preserve"> PAGEREF _Toc774955 \h </w:instrText>
         </w:r>
         <w:r>
           <w:rPr>
@@ -1021,7 +1021,7 @@
           <w:lang w:eastAsia="en-GB"/>
         </w:rPr>
       </w:pPr>
-      <w:hyperlink w:anchor="_Toc618616" w:history="1">
+      <w:hyperlink w:anchor="_Toc774956" w:history="1">
         <w:r>
           <w:rPr>
             <w:rStyle w:val="Hyperlink"/>
@@ -1049,7 +1049,7 @@
             <w:noProof/>
             <w:webHidden/>
           </w:rPr>
-          <w:instrText xml:space="preserve"> PAGEREF _Toc618616 \h </w:instrText>
+          <w:instrText xml:space="preserve"> PAGEREF _Toc774956 \h </w:instrText>
         </w:r>
         <w:r>
           <w:rPr>
@@ -1096,7 +1096,7 @@
           <w:lang w:eastAsia="en-GB"/>
         </w:rPr>
       </w:pPr>
-      <w:hyperlink w:anchor="_Toc618617" w:history="1">
+      <w:hyperlink w:anchor="_Toc774957" w:history="1">
         <w:r>
           <w:rPr>
             <w:rStyle w:val="Hyperlink"/>
@@ -1125,7 +1125,7 @@
             <w:noProof/>
             <w:webHidden/>
           </w:rPr>
-          <w:instrText xml:space="preserve"> PAGEREF _Toc618617 \h </w:instrText>
+          <w:instrText xml:space="preserve"> PAGEREF _Toc774957 \h </w:instrText>
         </w:r>
         <w:r>
           <w:rPr>
@@ -1171,7 +1171,7 @@
           <w:lang w:eastAsia="en-GB"/>
         </w:rPr>
       </w:pPr>
-      <w:hyperlink w:anchor="_Toc618618" w:history="1">
+      <w:hyperlink w:anchor="_Toc774958" w:history="1">
         <w:r>
           <w:rPr>
             <w:rStyle w:val="Hyperlink"/>
@@ -1199,7 +1199,7 @@
             <w:noProof/>
             <w:webHidden/>
           </w:rPr>
-          <w:instrText xml:space="preserve"> PAGEREF _Toc618618 \h </w:instrText>
+          <w:instrText xml:space="preserve"> PAGEREF _Toc774958 \h </w:instrText>
         </w:r>
         <w:r>
           <w:rPr>
@@ -1245,7 +1245,7 @@
           <w:lang w:eastAsia="en-GB"/>
         </w:rPr>
       </w:pPr>
-      <w:hyperlink w:anchor="_Toc618619" w:history="1">
+      <w:hyperlink w:anchor="_Toc774959" w:history="1">
         <w:r>
           <w:rPr>
             <w:rStyle w:val="Hyperlink"/>
@@ -1273,7 +1273,7 @@
             <w:noProof/>
             <w:webHidden/>
           </w:rPr>
-          <w:instrText xml:space="preserve"> PAGEREF _Toc618619 \h </w:instrText>
+          <w:instrText xml:space="preserve"> PAGEREF _Toc774959 \h </w:instrText>
         </w:r>
         <w:r>
           <w:rPr>
@@ -1319,7 +1319,7 @@
           <w:lang w:eastAsia="en-GB"/>
         </w:rPr>
       </w:pPr>
-      <w:hyperlink w:anchor="_Toc618620" w:history="1">
+      <w:hyperlink w:anchor="_Toc774960" w:history="1">
         <w:r>
           <w:rPr>
             <w:rStyle w:val="Hyperlink"/>
@@ -1347,7 +1347,7 @@
             <w:noProof/>
             <w:webHidden/>
           </w:rPr>
-          <w:instrText xml:space="preserve"> PAGEREF _Toc618620 \h </w:instrText>
+          <w:instrText xml:space="preserve"> PAGEREF _Toc774960 \h </w:instrText>
         </w:r>
         <w:r>
           <w:rPr>
@@ -1393,7 +1393,7 @@
           <w:lang w:eastAsia="en-GB"/>
         </w:rPr>
       </w:pPr>
-      <w:hyperlink w:anchor="_Toc618621" w:history="1">
+      <w:hyperlink w:anchor="_Toc774961" w:history="1">
         <w:r>
           <w:rPr>
             <w:rStyle w:val="Hyperlink"/>
@@ -1420,7 +1420,7 @@
             <w:noProof/>
             <w:webHidden/>
           </w:rPr>
-          <w:instrText xml:space="preserve"> PAGEREF _Toc618621 \h </w:instrText>
+          <w:instrText xml:space="preserve"> PAGEREF _Toc774961 \h </w:instrText>
         </w:r>
         <w:r>
           <w:rPr>
@@ -1466,7 +1466,7 @@
           <w:lang w:eastAsia="en-GB"/>
         </w:rPr>
       </w:pPr>
-      <w:hyperlink w:anchor="_Toc618622" w:history="1">
+      <w:hyperlink w:anchor="_Toc774962" w:history="1">
         <w:r>
           <w:rPr>
             <w:rStyle w:val="Hyperlink"/>
@@ -1493,7 +1493,7 @@
             <w:noProof/>
             <w:webHidden/>
           </w:rPr>
-          <w:instrText xml:space="preserve"> PAGEREF _Toc618622 \h </w:instrText>
+          <w:instrText xml:space="preserve"> PAGEREF _Toc774962 \h </w:instrText>
         </w:r>
         <w:r>
           <w:rPr>
@@ -1539,7 +1539,7 @@
           <w:lang w:eastAsia="en-GB"/>
         </w:rPr>
       </w:pPr>
-      <w:hyperlink w:anchor="_Toc618623" w:history="1">
+      <w:hyperlink w:anchor="_Toc774963" w:history="1">
         <w:r>
           <w:rPr>
             <w:rStyle w:val="Hyperlink"/>
@@ -1566,7 +1566,7 @@
             <w:noProof/>
             <w:webHidden/>
           </w:rPr>
-          <w:instrText xml:space="preserve"> PAGEREF _Toc618623 \h </w:instrText>
+          <w:instrText xml:space="preserve"> PAGEREF _Toc774963 \h </w:instrText>
         </w:r>
         <w:r>
           <w:rPr>
@@ -1612,7 +1612,7 @@
           <w:lang w:eastAsia="en-GB"/>
         </w:rPr>
       </w:pPr>
-      <w:hyperlink w:anchor="_Toc618624" w:history="1">
+      <w:hyperlink w:anchor="_Toc774964" w:history="1">
         <w:r>
           <w:rPr>
             <w:rStyle w:val="Hyperlink"/>
@@ -1640,7 +1640,7 @@
             <w:noProof/>
             <w:webHidden/>
           </w:rPr>
-          <w:instrText xml:space="preserve"> PAGEREF _Toc618624 \h </w:instrText>
+          <w:instrText xml:space="preserve"> PAGEREF _Toc774964 \h </w:instrText>
         </w:r>
         <w:r>
           <w:rPr>
@@ -1686,7 +1686,7 @@
           <w:lang w:eastAsia="en-GB"/>
         </w:rPr>
       </w:pPr>
-      <w:hyperlink w:anchor="_Toc618625" w:history="1">
+      <w:hyperlink w:anchor="_Toc774965" w:history="1">
         <w:r>
           <w:rPr>
             <w:rStyle w:val="Hyperlink"/>
@@ -1714,7 +1714,7 @@
             <w:noProof/>
             <w:webHidden/>
           </w:rPr>
-          <w:instrText xml:space="preserve"> PAGEREF _Toc618625 \h </w:instrText>
+          <w:instrText xml:space="preserve"> PAGEREF _Toc774965 \h </w:instrText>
         </w:r>
         <w:r>
           <w:rPr>
@@ -1760,7 +1760,7 @@
           <w:lang w:eastAsia="en-GB"/>
         </w:rPr>
       </w:pPr>
-      <w:hyperlink w:anchor="_Toc618626" w:history="1">
+      <w:hyperlink w:anchor="_Toc774966" w:history="1">
         <w:r>
           <w:rPr>
             <w:rStyle w:val="Hyperlink"/>
@@ -1788,7 +1788,7 @@
             <w:noProof/>
             <w:webHidden/>
           </w:rPr>
-          <w:instrText xml:space="preserve"> PAGEREF _Toc618626 \h </w:instrText>
+          <w:instrText xml:space="preserve"> PAGEREF _Toc774966 \h </w:instrText>
         </w:r>
         <w:r>
           <w:rPr>
@@ -1834,7 +1834,7 @@
           <w:lang w:eastAsia="en-GB"/>
         </w:rPr>
       </w:pPr>
-      <w:hyperlink w:anchor="_Toc618627" w:history="1">
+      <w:hyperlink w:anchor="_Toc774967" w:history="1">
         <w:r>
           <w:rPr>
             <w:rStyle w:val="Hyperlink"/>
@@ -1879,7 +1879,7 @@
             <w:noProof/>
             <w:webHidden/>
           </w:rPr>
-          <w:instrText xml:space="preserve"> PAGEREF _Toc618627 \h </w:instrText>
+          <w:instrText xml:space="preserve"> PAGEREF _Toc774967 \h </w:instrText>
         </w:r>
         <w:r>
           <w:rPr>
@@ -1925,7 +1925,7 @@
           <w:lang w:eastAsia="en-GB"/>
         </w:rPr>
       </w:pPr>
-      <w:hyperlink w:anchor="_Toc618628" w:history="1">
+      <w:hyperlink w:anchor="_Toc774968" w:history="1">
         <w:r>
           <w:rPr>
             <w:rStyle w:val="Hyperlink"/>
@@ -1953,7 +1953,7 @@
             <w:noProof/>
             <w:webHidden/>
           </w:rPr>
-          <w:instrText xml:space="preserve"> PAGEREF _Toc618628 \h </w:instrText>
+          <w:instrText xml:space="preserve"> PAGEREF _Toc774968 \h </w:instrText>
         </w:r>
         <w:r>
           <w:rPr>
@@ -1999,7 +1999,7 @@
           <w:lang w:eastAsia="en-GB"/>
         </w:rPr>
       </w:pPr>
-      <w:hyperlink w:anchor="_Toc618629" w:history="1">
+      <w:hyperlink w:anchor="_Toc774969" w:history="1">
         <w:r>
           <w:rPr>
             <w:rStyle w:val="Hyperlink"/>
@@ -2027,7 +2027,7 @@
             <w:noProof/>
             <w:webHidden/>
           </w:rPr>
-          <w:instrText xml:space="preserve"> PAGEREF _Toc618629 \h </w:instrText>
+          <w:instrText xml:space="preserve"> PAGEREF _Toc774969 \h </w:instrText>
         </w:r>
         <w:r>
           <w:rPr>
@@ -2073,7 +2073,7 @@
           <w:lang w:eastAsia="en-GB"/>
         </w:rPr>
       </w:pPr>
-      <w:hyperlink w:anchor="_Toc618630" w:history="1">
+      <w:hyperlink w:anchor="_Toc774970" w:history="1">
         <w:r>
           <w:rPr>
             <w:rStyle w:val="Hyperlink"/>
@@ -2101,7 +2101,7 @@
             <w:noProof/>
             <w:webHidden/>
           </w:rPr>
-          <w:instrText xml:space="preserve"> PAGEREF _Toc618630 \h </w:instrText>
+          <w:instrText xml:space="preserve"> PAGEREF _Toc774970 \h </w:instrText>
         </w:r>
         <w:r>
           <w:rPr>
@@ -2147,7 +2147,7 @@
           <w:lang w:eastAsia="en-GB"/>
         </w:rPr>
       </w:pPr>
-      <w:hyperlink w:anchor="_Toc618631" w:history="1">
+      <w:hyperlink w:anchor="_Toc774971" w:history="1">
         <w:r>
           <w:rPr>
             <w:rStyle w:val="Hyperlink"/>
@@ -2175,7 +2175,7 @@
             <w:noProof/>
             <w:webHidden/>
           </w:rPr>
-          <w:instrText xml:space="preserve"> PAGEREF _Toc618631 \h </w:instrText>
+          <w:instrText xml:space="preserve"> PAGEREF _Toc774971 \h </w:instrText>
         </w:r>
         <w:r>
           <w:rPr>
@@ -2221,7 +2221,7 @@
           <w:lang w:eastAsia="en-GB"/>
         </w:rPr>
       </w:pPr>
-      <w:hyperlink w:anchor="_Toc618632" w:history="1">
+      <w:hyperlink w:anchor="_Toc774972" w:history="1">
         <w:r>
           <w:rPr>
             <w:rStyle w:val="Hyperlink"/>
@@ -2249,7 +2249,7 @@
             <w:noProof/>
             <w:webHidden/>
           </w:rPr>
-          <w:instrText xml:space="preserve"> PAGEREF _Toc618632 \h </w:instrText>
+          <w:instrText xml:space="preserve"> PAGEREF _Toc774972 \h </w:instrText>
         </w:r>
         <w:r>
           <w:rPr>
@@ -2295,7 +2295,7 @@
           <w:lang w:eastAsia="en-GB"/>
         </w:rPr>
       </w:pPr>
-      <w:hyperlink w:anchor="_Toc618633" w:history="1">
+      <w:hyperlink w:anchor="_Toc774973" w:history="1">
         <w:r>
           <w:rPr>
             <w:rStyle w:val="Hyperlink"/>
@@ -2323,7 +2323,7 @@
             <w:noProof/>
             <w:webHidden/>
           </w:rPr>
-          <w:instrText xml:space="preserve"> PAGEREF _Toc618633 \h </w:instrText>
+          <w:instrText xml:space="preserve"> PAGEREF _Toc774973 \h </w:instrText>
         </w:r>
         <w:r>
           <w:rPr>
@@ -2370,7 +2370,7 @@
           <w:lang w:eastAsia="en-GB"/>
         </w:rPr>
       </w:pPr>
-      <w:hyperlink w:anchor="_Toc618634" w:history="1">
+      <w:hyperlink w:anchor="_Toc774974" w:history="1">
         <w:r>
           <w:rPr>
             <w:rStyle w:val="Hyperlink"/>
@@ -2398,7 +2398,7 @@
             <w:noProof/>
             <w:webHidden/>
           </w:rPr>
-          <w:instrText xml:space="preserve"> PAGEREF _Toc618634 \h </w:instrText>
+          <w:instrText xml:space="preserve"> PAGEREF _Toc774974 \h </w:instrText>
         </w:r>
         <w:r>
           <w:rPr>
@@ -2444,7 +2444,7 @@
           <w:lang w:eastAsia="en-GB"/>
         </w:rPr>
       </w:pPr>
-      <w:hyperlink w:anchor="_Toc618635" w:history="1">
+      <w:hyperlink w:anchor="_Toc774975" w:history="1">
         <w:r>
           <w:rPr>
             <w:rStyle w:val="Hyperlink"/>
@@ -2472,7 +2472,7 @@
             <w:noProof/>
             <w:webHidden/>
           </w:rPr>
-          <w:instrText xml:space="preserve"> PAGEREF _Toc618635 \h </w:instrText>
+          <w:instrText xml:space="preserve"> PAGEREF _Toc774975 \h </w:instrText>
         </w:r>
         <w:r>
           <w:rPr>
@@ -2518,7 +2518,7 @@
           <w:lang w:eastAsia="en-GB"/>
         </w:rPr>
       </w:pPr>
-      <w:hyperlink w:anchor="_Toc618636" w:history="1">
+      <w:hyperlink w:anchor="_Toc774976" w:history="1">
         <w:r>
           <w:rPr>
             <w:rStyle w:val="Hyperlink"/>
@@ -2546,7 +2546,7 @@
             <w:noProof/>
             <w:webHidden/>
           </w:rPr>
-          <w:instrText xml:space="preserve"> PAGEREF _Toc618636 \h </w:instrText>
+          <w:instrText xml:space="preserve"> PAGEREF _Toc774976 \h </w:instrText>
         </w:r>
         <w:r>
           <w:rPr>
@@ -2592,7 +2592,7 @@
           <w:lang w:eastAsia="en-GB"/>
         </w:rPr>
       </w:pPr>
-      <w:hyperlink w:anchor="_Toc618637" w:history="1">
+      <w:hyperlink w:anchor="_Toc774977" w:history="1">
         <w:r>
           <w:rPr>
             <w:rStyle w:val="Hyperlink"/>
@@ -2620,7 +2620,7 @@
             <w:noProof/>
             <w:webHidden/>
           </w:rPr>
-          <w:instrText xml:space="preserve"> PAGEREF _Toc618637 \h </w:instrText>
+          <w:instrText xml:space="preserve"> PAGEREF _Toc774977 \h </w:instrText>
         </w:r>
         <w:r>
           <w:rPr>
@@ -2666,7 +2666,7 @@
           <w:lang w:eastAsia="en-GB"/>
         </w:rPr>
       </w:pPr>
-      <w:hyperlink w:anchor="_Toc618638" w:history="1">
+      <w:hyperlink w:anchor="_Toc774978" w:history="1">
         <w:r>
           <w:rPr>
             <w:rStyle w:val="Hyperlink"/>
@@ -2694,7 +2694,7 @@
             <w:noProof/>
             <w:webHidden/>
           </w:rPr>
-          <w:instrText xml:space="preserve"> PAGEREF _Toc618638 \h </w:instrText>
+          <w:instrText xml:space="preserve"> PAGEREF _Toc774978 \h </w:instrText>
         </w:r>
         <w:r>
           <w:rPr>
@@ -2740,7 +2740,7 @@
           <w:lang w:eastAsia="en-GB"/>
         </w:rPr>
       </w:pPr>
-      <w:hyperlink w:anchor="_Toc618639" w:history="1">
+      <w:hyperlink w:anchor="_Toc774979" w:history="1">
         <w:r>
           <w:rPr>
             <w:rStyle w:val="Hyperlink"/>
@@ -2768,7 +2768,7 @@
             <w:noProof/>
             <w:webHidden/>
           </w:rPr>
-          <w:instrText xml:space="preserve"> PAGEREF _Toc618639 \h </w:instrText>
+          <w:instrText xml:space="preserve"> PAGEREF _Toc774979 \h </w:instrText>
         </w:r>
         <w:r>
           <w:rPr>
@@ -2814,7 +2814,7 @@
           <w:lang w:eastAsia="en-GB"/>
         </w:rPr>
       </w:pPr>
-      <w:hyperlink w:anchor="_Toc618640" w:history="1">
+      <w:hyperlink w:anchor="_Toc774980" w:history="1">
         <w:r>
           <w:rPr>
             <w:rStyle w:val="Hyperlink"/>
@@ -2842,7 +2842,7 @@
             <w:noProof/>
             <w:webHidden/>
           </w:rPr>
-          <w:instrText xml:space="preserve"> PAGEREF _Toc618640 \h </w:instrText>
+          <w:instrText xml:space="preserve"> PAGEREF _Toc774980 \h </w:instrText>
         </w:r>
         <w:r>
           <w:rPr>
@@ -2888,7 +2888,7 @@
           <w:lang w:eastAsia="en-GB"/>
         </w:rPr>
       </w:pPr>
-      <w:hyperlink w:anchor="_Toc618641" w:history="1">
+      <w:hyperlink w:anchor="_Toc774981" w:history="1">
         <w:r>
           <w:rPr>
             <w:rStyle w:val="Hyperlink"/>
@@ -2916,7 +2916,7 @@
             <w:noProof/>
             <w:webHidden/>
           </w:rPr>
-          <w:instrText xml:space="preserve"> PAGEREF _Toc618641 \h </w:instrText>
+          <w:instrText xml:space="preserve"> PAGEREF _Toc774981 \h </w:instrText>
         </w:r>
         <w:r>
           <w:rPr>
@@ -2962,7 +2962,7 @@
           <w:lang w:eastAsia="en-GB"/>
         </w:rPr>
       </w:pPr>
-      <w:hyperlink w:anchor="_Toc618642" w:history="1">
+      <w:hyperlink w:anchor="_Toc774982" w:history="1">
         <w:r>
           <w:rPr>
             <w:rStyle w:val="Hyperlink"/>
@@ -2990,7 +2990,7 @@
             <w:noProof/>
             <w:webHidden/>
           </w:rPr>
-          <w:instrText xml:space="preserve"> PAGEREF _Toc618642 \h </w:instrText>
+          <w:instrText xml:space="preserve"> PAGEREF _Toc774982 \h </w:instrText>
         </w:r>
         <w:r>
           <w:rPr>
@@ -3037,7 +3037,7 @@
           <w:lang w:eastAsia="en-GB"/>
         </w:rPr>
       </w:pPr>
-      <w:hyperlink w:anchor="_Toc618643" w:history="1">
+      <w:hyperlink w:anchor="_Toc774983" w:history="1">
         <w:r>
           <w:rPr>
             <w:rStyle w:val="Hyperlink"/>
@@ -3065,7 +3065,7 @@
             <w:noProof/>
             <w:webHidden/>
           </w:rPr>
-          <w:instrText xml:space="preserve"> PAGEREF _Toc618643 \h </w:instrText>
+          <w:instrText xml:space="preserve"> PAGEREF _Toc774983 \h </w:instrText>
         </w:r>
         <w:r>
           <w:rPr>
@@ -3111,7 +3111,7 @@
           <w:lang w:eastAsia="en-GB"/>
         </w:rPr>
       </w:pPr>
-      <w:hyperlink w:anchor="_Toc618644" w:history="1">
+      <w:hyperlink w:anchor="_Toc774984" w:history="1">
         <w:r>
           <w:rPr>
             <w:rStyle w:val="Hyperlink"/>
@@ -3139,7 +3139,7 @@
             <w:noProof/>
             <w:webHidden/>
           </w:rPr>
-          <w:instrText xml:space="preserve"> PAGEREF _Toc618644 \h </w:instrText>
+          <w:instrText xml:space="preserve"> PAGEREF _Toc774984 \h </w:instrText>
         </w:r>
         <w:r>
           <w:rPr>
@@ -3185,7 +3185,7 @@
           <w:lang w:eastAsia="en-GB"/>
         </w:rPr>
       </w:pPr>
-      <w:hyperlink w:anchor="_Toc618645" w:history="1">
+      <w:hyperlink w:anchor="_Toc774985" w:history="1">
         <w:r>
           <w:rPr>
             <w:rStyle w:val="Hyperlink"/>
@@ -3213,7 +3213,7 @@
             <w:noProof/>
             <w:webHidden/>
           </w:rPr>
-          <w:instrText xml:space="preserve"> PAGEREF _Toc618645 \h </w:instrText>
+          <w:instrText xml:space="preserve"> PAGEREF _Toc774985 \h </w:instrText>
         </w:r>
         <w:r>
           <w:rPr>
@@ -3259,7 +3259,7 @@
           <w:lang w:eastAsia="en-GB"/>
         </w:rPr>
       </w:pPr>
-      <w:hyperlink w:anchor="_Toc618646" w:history="1">
+      <w:hyperlink w:anchor="_Toc774986" w:history="1">
         <w:r>
           <w:rPr>
             <w:rStyle w:val="Hyperlink"/>
@@ -3287,7 +3287,7 @@
             <w:noProof/>
             <w:webHidden/>
           </w:rPr>
-          <w:instrText xml:space="preserve"> PAGEREF _Toc618646 \h </w:instrText>
+          <w:instrText xml:space="preserve"> PAGEREF _Toc774986 \h </w:instrText>
         </w:r>
         <w:r>
           <w:rPr>
@@ -3333,7 +3333,7 @@
           <w:lang w:eastAsia="en-GB"/>
         </w:rPr>
       </w:pPr>
-      <w:hyperlink w:anchor="_Toc618647" w:history="1">
+      <w:hyperlink w:anchor="_Toc774987" w:history="1">
         <w:r>
           <w:rPr>
             <w:rStyle w:val="Hyperlink"/>
@@ -3361,7 +3361,7 @@
             <w:noProof/>
             <w:webHidden/>
           </w:rPr>
-          <w:instrText xml:space="preserve"> PAGEREF _Toc618647 \h </w:instrText>
+          <w:instrText xml:space="preserve"> PAGEREF _Toc774987 \h </w:instrText>
         </w:r>
         <w:r>
           <w:rPr>
@@ -3382,6 +3382,302 @@
             <w:webHidden/>
           </w:rPr>
           <w:t>23</w:t>
+        </w:r>
+        <w:r>
+          <w:rPr>
+            <w:noProof/>
+            <w:webHidden/>
+          </w:rPr>
+          <w:fldChar w:fldCharType="end"/>
+        </w:r>
+      </w:hyperlink>
+    </w:p>
+    <w:p>
+      <w:pPr>
+        <w:pStyle w:val="TOC3"/>
+        <w:tabs>
+          <w:tab w:val="right" w:leader="dot" w:pos="8494"/>
+        </w:tabs>
+        <w:rPr>
+          <w:rFonts w:asciiTheme="minorHAnsi" w:eastAsiaTheme="minorEastAsia" w:hAnsiTheme="minorHAnsi" w:cstheme="minorBidi"/>
+          <w:noProof/>
+          <w:color w:val="auto"/>
+          <w:sz w:val="22"/>
+          <w:szCs w:val="22"/>
+          <w:lang w:eastAsia="en-GB"/>
+        </w:rPr>
+      </w:pPr>
+      <w:hyperlink w:anchor="_Toc774988" w:history="1">
+        <w:r>
+          <w:rPr>
+            <w:rStyle w:val="Hyperlink"/>
+            <w:noProof/>
+            <w:lang w:eastAsia="en-GB"/>
+          </w:rPr>
+          <w:t>4.3.3 Mirai Botnet IP Addresses</w:t>
+        </w:r>
+        <w:r>
+          <w:rPr>
+            <w:noProof/>
+            <w:webHidden/>
+          </w:rPr>
+          <w:tab/>
+        </w:r>
+        <w:r>
+          <w:rPr>
+            <w:noProof/>
+            <w:webHidden/>
+          </w:rPr>
+          <w:fldChar w:fldCharType="begin"/>
+        </w:r>
+        <w:r>
+          <w:rPr>
+            <w:noProof/>
+            <w:webHidden/>
+          </w:rPr>
+          <w:instrText xml:space="preserve"> PAGEREF _Toc774988 \h </w:instrText>
+        </w:r>
+        <w:r>
+          <w:rPr>
+            <w:noProof/>
+            <w:webHidden/>
+          </w:rPr>
+        </w:r>
+        <w:r>
+          <w:rPr>
+            <w:noProof/>
+            <w:webHidden/>
+          </w:rPr>
+          <w:fldChar w:fldCharType="separate"/>
+        </w:r>
+        <w:r>
+          <w:rPr>
+            <w:noProof/>
+            <w:webHidden/>
+          </w:rPr>
+          <w:t>24</w:t>
+        </w:r>
+        <w:r>
+          <w:rPr>
+            <w:noProof/>
+            <w:webHidden/>
+          </w:rPr>
+          <w:fldChar w:fldCharType="end"/>
+        </w:r>
+      </w:hyperlink>
+    </w:p>
+    <w:p>
+      <w:pPr>
+        <w:pStyle w:val="TOC3"/>
+        <w:tabs>
+          <w:tab w:val="right" w:leader="dot" w:pos="8494"/>
+        </w:tabs>
+        <w:rPr>
+          <w:rFonts w:asciiTheme="minorHAnsi" w:eastAsiaTheme="minorEastAsia" w:hAnsiTheme="minorHAnsi" w:cstheme="minorBidi"/>
+          <w:noProof/>
+          <w:color w:val="auto"/>
+          <w:sz w:val="22"/>
+          <w:szCs w:val="22"/>
+          <w:lang w:eastAsia="en-GB"/>
+        </w:rPr>
+      </w:pPr>
+      <w:hyperlink w:anchor="_Toc774989" w:history="1">
+        <w:r>
+          <w:rPr>
+            <w:rStyle w:val="Hyperlink"/>
+            <w:noProof/>
+            <w:lang w:eastAsia="en-GB"/>
+          </w:rPr>
+          <w:t>4.3.4 Mirai-like Packet Signatures</w:t>
+        </w:r>
+        <w:r>
+          <w:rPr>
+            <w:noProof/>
+            <w:webHidden/>
+          </w:rPr>
+          <w:tab/>
+        </w:r>
+        <w:r>
+          <w:rPr>
+            <w:noProof/>
+            <w:webHidden/>
+          </w:rPr>
+          <w:fldChar w:fldCharType="begin"/>
+        </w:r>
+        <w:r>
+          <w:rPr>
+            <w:noProof/>
+            <w:webHidden/>
+          </w:rPr>
+          <w:instrText xml:space="preserve"> PAGEREF _Toc774989 \h </w:instrText>
+        </w:r>
+        <w:r>
+          <w:rPr>
+            <w:noProof/>
+            <w:webHidden/>
+          </w:rPr>
+        </w:r>
+        <w:r>
+          <w:rPr>
+            <w:noProof/>
+            <w:webHidden/>
+          </w:rPr>
+          <w:fldChar w:fldCharType="separate"/>
+        </w:r>
+        <w:r>
+          <w:rPr>
+            <w:noProof/>
+            <w:webHidden/>
+          </w:rPr>
+          <w:t>24</w:t>
+        </w:r>
+        <w:r>
+          <w:rPr>
+            <w:noProof/>
+            <w:webHidden/>
+          </w:rPr>
+          <w:fldChar w:fldCharType="end"/>
+        </w:r>
+      </w:hyperlink>
+    </w:p>
+    <w:p>
+      <w:pPr>
+        <w:pStyle w:val="TOC3"/>
+        <w:tabs>
+          <w:tab w:val="right" w:leader="dot" w:pos="8494"/>
+        </w:tabs>
+        <w:rPr>
+          <w:rFonts w:asciiTheme="minorHAnsi" w:eastAsiaTheme="minorEastAsia" w:hAnsiTheme="minorHAnsi" w:cstheme="minorBidi"/>
+          <w:noProof/>
+          <w:color w:val="auto"/>
+          <w:sz w:val="22"/>
+          <w:szCs w:val="22"/>
+          <w:lang w:eastAsia="en-GB"/>
+        </w:rPr>
+      </w:pPr>
+      <w:hyperlink w:anchor="_Toc774990" w:history="1">
+        <w:r>
+          <w:rPr>
+            <w:rStyle w:val="Hyperlink"/>
+            <w:noProof/>
+            <w:lang w:eastAsia="en-GB"/>
+          </w:rPr>
+          <w:t>4.3.5 BGP Hijacks</w:t>
+        </w:r>
+        <w:r>
+          <w:rPr>
+            <w:noProof/>
+            <w:webHidden/>
+          </w:rPr>
+          <w:tab/>
+        </w:r>
+        <w:r>
+          <w:rPr>
+            <w:noProof/>
+            <w:webHidden/>
+          </w:rPr>
+          <w:fldChar w:fldCharType="begin"/>
+        </w:r>
+        <w:r>
+          <w:rPr>
+            <w:noProof/>
+            <w:webHidden/>
+          </w:rPr>
+          <w:instrText xml:space="preserve"> PAGEREF _Toc774990 \h </w:instrText>
+        </w:r>
+        <w:r>
+          <w:rPr>
+            <w:noProof/>
+            <w:webHidden/>
+          </w:rPr>
+        </w:r>
+        <w:r>
+          <w:rPr>
+            <w:noProof/>
+            <w:webHidden/>
+          </w:rPr>
+          <w:fldChar w:fldCharType="separate"/>
+        </w:r>
+        <w:r>
+          <w:rPr>
+            <w:noProof/>
+            <w:webHidden/>
+          </w:rPr>
+          <w:t>25</w:t>
+        </w:r>
+        <w:r>
+          <w:rPr>
+            <w:noProof/>
+            <w:webHidden/>
+          </w:rPr>
+          <w:fldChar w:fldCharType="end"/>
+        </w:r>
+      </w:hyperlink>
+    </w:p>
+    <w:p>
+      <w:pPr>
+        <w:pStyle w:val="TOC3"/>
+        <w:tabs>
+          <w:tab w:val="right" w:leader="dot" w:pos="8494"/>
+        </w:tabs>
+        <w:rPr>
+          <w:rFonts w:asciiTheme="minorHAnsi" w:eastAsiaTheme="minorEastAsia" w:hAnsiTheme="minorHAnsi" w:cstheme="minorBidi"/>
+          <w:noProof/>
+          <w:color w:val="auto"/>
+          <w:sz w:val="22"/>
+          <w:szCs w:val="22"/>
+          <w:lang w:eastAsia="en-GB"/>
+        </w:rPr>
+      </w:pPr>
+      <w:hyperlink w:anchor="_Toc774991" w:history="1">
+        <w:r>
+          <w:rPr>
+            <w:rStyle w:val="Hyperlink"/>
+            <w:noProof/>
+            <w:lang w:eastAsia="en-GB"/>
+          </w:rPr>
+          <w:t>4.3.6 Information Exposure</w:t>
+        </w:r>
+        <w:r>
+          <w:rPr>
+            <w:noProof/>
+            <w:webHidden/>
+          </w:rPr>
+          <w:tab/>
+        </w:r>
+        <w:r>
+          <w:rPr>
+            <w:noProof/>
+            <w:webHidden/>
+          </w:rPr>
+          <w:fldChar w:fldCharType="begin"/>
+        </w:r>
+        <w:r>
+          <w:rPr>
+            <w:noProof/>
+            <w:webHidden/>
+          </w:rPr>
+          <w:instrText xml:space="preserve"> PAGEREF _Toc774991 \h </w:instrText>
+        </w:r>
+        <w:r>
+          <w:rPr>
+            <w:noProof/>
+            <w:webHidden/>
+          </w:rPr>
+        </w:r>
+        <w:r>
+          <w:rPr>
+            <w:noProof/>
+            <w:webHidden/>
+          </w:rPr>
+          <w:fldChar w:fldCharType="separate"/>
+        </w:r>
+        <w:r>
+          <w:rPr>
+            <w:noProof/>
+            <w:webHidden/>
+          </w:rPr>
+          <w:t>25</w:t>
         </w:r>
         <w:r>
           <w:rPr>
@@ -3407,7 +3703,7 @@
           <w:lang w:eastAsia="en-GB"/>
         </w:rPr>
       </w:pPr>
-      <w:hyperlink w:anchor="_Toc618648" w:history="1">
+      <w:hyperlink w:anchor="_Toc774992" w:history="1">
         <w:r>
           <w:rPr>
             <w:rStyle w:val="Hyperlink"/>
@@ -3435,7 +3731,7 @@
             <w:noProof/>
             <w:webHidden/>
           </w:rPr>
-          <w:instrText xml:space="preserve"> PAGEREF _Toc618648 \h </w:instrText>
+          <w:instrText xml:space="preserve"> PAGEREF _Toc774992 \h </w:instrText>
         </w:r>
         <w:r>
           <w:rPr>
@@ -3455,7 +3751,7 @@
             <w:noProof/>
             <w:webHidden/>
           </w:rPr>
-          <w:t>23</w:t>
+          <w:t>25</w:t>
         </w:r>
         <w:r>
           <w:rPr>
@@ -3481,7 +3777,7 @@
           <w:lang w:eastAsia="en-GB"/>
         </w:rPr>
       </w:pPr>
-      <w:hyperlink w:anchor="_Toc618649" w:history="1">
+      <w:hyperlink w:anchor="_Toc774993" w:history="1">
         <w:r>
           <w:rPr>
             <w:rStyle w:val="Hyperlink"/>
@@ -3509,7 +3805,7 @@
             <w:noProof/>
             <w:webHidden/>
           </w:rPr>
-          <w:instrText xml:space="preserve"> PAGEREF _Toc618649 \h </w:instrText>
+          <w:instrText xml:space="preserve"> PAGEREF _Toc774993 \h </w:instrText>
         </w:r>
         <w:r>
           <w:rPr>
@@ -3529,7 +3825,7 @@
             <w:noProof/>
             <w:webHidden/>
           </w:rPr>
-          <w:t>24</w:t>
+          <w:t>26</w:t>
         </w:r>
         <w:r>
           <w:rPr>
@@ -3555,7 +3851,7 @@
           <w:lang w:eastAsia="en-GB"/>
         </w:rPr>
       </w:pPr>
-      <w:hyperlink w:anchor="_Toc618650" w:history="1">
+      <w:hyperlink w:anchor="_Toc774994" w:history="1">
         <w:r>
           <w:rPr>
             <w:rStyle w:val="Hyperlink"/>
@@ -3583,7 +3879,7 @@
             <w:noProof/>
             <w:webHidden/>
           </w:rPr>
-          <w:instrText xml:space="preserve"> PAGEREF _Toc618650 \h </w:instrText>
+          <w:instrText xml:space="preserve"> PAGEREF _Toc774994 \h </w:instrText>
         </w:r>
         <w:r>
           <w:rPr>
@@ -3603,7 +3899,7 @@
             <w:noProof/>
             <w:webHidden/>
           </w:rPr>
-          <w:t>24</w:t>
+          <w:t>26</w:t>
         </w:r>
         <w:r>
           <w:rPr>
@@ -3630,7 +3926,7 @@
           <w:lang w:eastAsia="en-GB"/>
         </w:rPr>
       </w:pPr>
-      <w:hyperlink w:anchor="_Toc618651" w:history="1">
+      <w:hyperlink w:anchor="_Toc774995" w:history="1">
         <w:r>
           <w:rPr>
             <w:rStyle w:val="Hyperlink"/>
@@ -3659,7 +3955,7 @@
             <w:noProof/>
             <w:webHidden/>
           </w:rPr>
-          <w:instrText xml:space="preserve"> PAGEREF _Toc618651 \h </w:instrText>
+          <w:instrText xml:space="preserve"> PAGEREF _Toc774995 \h </w:instrText>
         </w:r>
         <w:r>
           <w:rPr>
@@ -3679,7 +3975,7 @@
             <w:noProof/>
             <w:webHidden/>
           </w:rPr>
-          <w:t>25</w:t>
+          <w:t>27</w:t>
         </w:r>
         <w:r>
           <w:rPr>
@@ -3705,7 +4001,7 @@
           <w:lang w:eastAsia="en-GB"/>
         </w:rPr>
       </w:pPr>
-      <w:hyperlink w:anchor="_Toc618652" w:history="1">
+      <w:hyperlink w:anchor="_Toc774996" w:history="1">
         <w:r>
           <w:rPr>
             <w:rStyle w:val="Hyperlink"/>
@@ -3733,7 +4029,7 @@
             <w:noProof/>
             <w:webHidden/>
           </w:rPr>
-          <w:instrText xml:space="preserve"> PAGEREF _Toc618652 \h </w:instrText>
+          <w:instrText xml:space="preserve"> PAGEREF _Toc774996 \h </w:instrText>
         </w:r>
         <w:r>
           <w:rPr>
@@ -3753,7 +4049,7 @@
             <w:noProof/>
             <w:webHidden/>
           </w:rPr>
-          <w:t>25</w:t>
+          <w:t>27</w:t>
         </w:r>
         <w:r>
           <w:rPr>
@@ -3779,7 +4075,7 @@
           <w:lang w:eastAsia="en-GB"/>
         </w:rPr>
       </w:pPr>
-      <w:hyperlink w:anchor="_Toc618653" w:history="1">
+      <w:hyperlink w:anchor="_Toc774997" w:history="1">
         <w:r>
           <w:rPr>
             <w:rStyle w:val="Hyperlink"/>
@@ -3807,7 +4103,7 @@
             <w:noProof/>
             <w:webHidden/>
           </w:rPr>
-          <w:instrText xml:space="preserve"> PAGEREF _Toc618653 \h </w:instrText>
+          <w:instrText xml:space="preserve"> PAGEREF _Toc774997 \h </w:instrText>
         </w:r>
         <w:r>
           <w:rPr>
@@ -3827,7 +4123,7 @@
             <w:noProof/>
             <w:webHidden/>
           </w:rPr>
-          <w:t>25</w:t>
+          <w:t>27</w:t>
         </w:r>
         <w:r>
           <w:rPr>
@@ -3853,7 +4149,7 @@
           <w:lang w:eastAsia="en-GB"/>
         </w:rPr>
       </w:pPr>
-      <w:hyperlink w:anchor="_Toc618654" w:history="1">
+      <w:hyperlink w:anchor="_Toc774998" w:history="1">
         <w:r>
           <w:rPr>
             <w:rStyle w:val="Hyperlink"/>
@@ -3880,7 +4176,7 @@
             <w:noProof/>
             <w:webHidden/>
           </w:rPr>
-          <w:instrText xml:space="preserve"> PAGEREF _Toc618654 \h </w:instrText>
+          <w:instrText xml:space="preserve"> PAGEREF _Toc774998 \h </w:instrText>
         </w:r>
         <w:r>
           <w:rPr>
@@ -3900,7 +4196,7 @@
             <w:noProof/>
             <w:webHidden/>
           </w:rPr>
-          <w:t>25</w:t>
+          <w:t>27</w:t>
         </w:r>
         <w:r>
           <w:rPr>
@@ -3927,7 +4223,7 @@
           <w:lang w:eastAsia="en-GB"/>
         </w:rPr>
       </w:pPr>
-      <w:hyperlink w:anchor="_Toc618655" w:history="1">
+      <w:hyperlink w:anchor="_Toc774999" w:history="1">
         <w:r>
           <w:rPr>
             <w:rStyle w:val="Hyperlink"/>
@@ -3956,7 +4252,7 @@
             <w:noProof/>
             <w:webHidden/>
           </w:rPr>
-          <w:instrText xml:space="preserve"> PAGEREF _Toc618655 \h </w:instrText>
+          <w:instrText xml:space="preserve"> PAGEREF _Toc774999 \h </w:instrText>
         </w:r>
         <w:r>
           <w:rPr>
@@ -3976,7 +4272,7 @@
             <w:noProof/>
             <w:webHidden/>
           </w:rPr>
-          <w:t>26</w:t>
+          <w:t>28</w:t>
         </w:r>
         <w:r>
           <w:rPr>
@@ -4002,7 +4298,7 @@
           <w:lang w:eastAsia="en-GB"/>
         </w:rPr>
       </w:pPr>
-      <w:hyperlink w:anchor="_Toc618656" w:history="1">
+      <w:hyperlink w:anchor="_Toc775000" w:history="1">
         <w:r>
           <w:rPr>
             <w:rStyle w:val="Hyperlink"/>
@@ -4030,7 +4326,7 @@
             <w:noProof/>
             <w:webHidden/>
           </w:rPr>
-          <w:instrText xml:space="preserve"> PAGEREF _Toc618656 \h </w:instrText>
+          <w:instrText xml:space="preserve"> PAGEREF _Toc775000 \h </w:instrText>
         </w:r>
         <w:r>
           <w:rPr>
@@ -4050,7 +4346,7 @@
             <w:noProof/>
             <w:webHidden/>
           </w:rPr>
-          <w:t>26</w:t>
+          <w:t>28</w:t>
         </w:r>
         <w:r>
           <w:rPr>
@@ -4077,7 +4373,7 @@
           <w:lang w:eastAsia="en-GB"/>
         </w:rPr>
       </w:pPr>
-      <w:hyperlink w:anchor="_Toc618657" w:history="1">
+      <w:hyperlink w:anchor="_Toc775001" w:history="1">
         <w:r>
           <w:rPr>
             <w:rStyle w:val="Hyperlink"/>
@@ -4106,7 +4402,7 @@
             <w:noProof/>
             <w:webHidden/>
           </w:rPr>
-          <w:instrText xml:space="preserve"> PAGEREF _Toc618657 \h </w:instrText>
+          <w:instrText xml:space="preserve"> PAGEREF _Toc775001 \h </w:instrText>
         </w:r>
         <w:r>
           <w:rPr>
@@ -4126,7 +4422,7 @@
             <w:noProof/>
             <w:webHidden/>
           </w:rPr>
-          <w:t>27</w:t>
+          <w:t>29</w:t>
         </w:r>
         <w:r>
           <w:rPr>
@@ -4152,7 +4448,7 @@
           <w:lang w:eastAsia="en-GB"/>
         </w:rPr>
       </w:pPr>
-      <w:hyperlink w:anchor="_Toc618658" w:history="1">
+      <w:hyperlink w:anchor="_Toc775002" w:history="1">
         <w:r>
           <w:rPr>
             <w:rStyle w:val="Hyperlink"/>
@@ -4180,7 +4476,7 @@
             <w:noProof/>
             <w:webHidden/>
           </w:rPr>
-          <w:instrText xml:space="preserve"> PAGEREF _Toc618658 \h </w:instrText>
+          <w:instrText xml:space="preserve"> PAGEREF _Toc775002 \h </w:instrText>
         </w:r>
         <w:r>
           <w:rPr>
@@ -4200,7 +4496,7 @@
             <w:noProof/>
             <w:webHidden/>
           </w:rPr>
-          <w:t>27</w:t>
+          <w:t>29</w:t>
         </w:r>
         <w:r>
           <w:rPr>
@@ -4227,7 +4523,7 @@
           <w:lang w:eastAsia="en-GB"/>
         </w:rPr>
       </w:pPr>
-      <w:hyperlink w:anchor="_Toc618659" w:history="1">
+      <w:hyperlink w:anchor="_Toc775003" w:history="1">
         <w:r>
           <w:rPr>
             <w:rStyle w:val="Hyperlink"/>
@@ -4255,7 +4551,7 @@
             <w:noProof/>
             <w:webHidden/>
           </w:rPr>
-          <w:instrText xml:space="preserve"> PAGEREF _Toc618659 \h </w:instrText>
+          <w:instrText xml:space="preserve"> PAGEREF _Toc775003 \h </w:instrText>
         </w:r>
         <w:r>
           <w:rPr>
@@ -4275,7 +4571,7 @@
             <w:noProof/>
             <w:webHidden/>
           </w:rPr>
-          <w:t>28</w:t>
+          <w:t>30</w:t>
         </w:r>
         <w:r>
           <w:rPr>
@@ -4349,7 +4645,7 @@
           <w:lang w:eastAsia="en-GB"/>
         </w:rPr>
       </w:pPr>
-      <w:bookmarkStart w:id="1" w:name="_Toc618612"/>
+      <w:bookmarkStart w:id="1" w:name="_Toc774952"/>
       <w:r>
         <w:rPr>
           <w:rFonts w:eastAsia="Times New Roman"/>
@@ -4391,7 +4687,7 @@
           <w:lang w:eastAsia="en-GB"/>
         </w:rPr>
       </w:pPr>
-      <w:bookmarkStart w:id="2" w:name="_Toc618613"/>
+      <w:bookmarkStart w:id="2" w:name="_Toc774953"/>
       <w:r>
         <w:rPr>
           <w:lang w:eastAsia="en-GB"/>
@@ -4438,7 +4734,7 @@
           <w:lang w:eastAsia="en-GB"/>
         </w:rPr>
       </w:pPr>
-      <w:bookmarkStart w:id="3" w:name="_Toc618614"/>
+      <w:bookmarkStart w:id="3" w:name="_Toc774954"/>
       <w:r>
         <w:rPr>
           <w:lang w:eastAsia="en-GB"/>
@@ -4804,7 +5100,7 @@
           <w:lang w:eastAsia="en-GB"/>
         </w:rPr>
       </w:pPr>
-      <w:bookmarkStart w:id="4" w:name="_Toc618615"/>
+      <w:bookmarkStart w:id="4" w:name="_Toc774955"/>
       <w:r>
         <w:rPr>
           <w:lang w:eastAsia="en-GB"/>
@@ -5000,7 +5296,21 @@
         <w:rPr>
           <w:lang w:eastAsia="en-GB"/>
         </w:rPr>
-        <w:t xml:space="preserve">Consider whether the finding are significant and determine whether propensity to engage in malicious routing activity is a good predictor of freedom. </w:t>
+        <w:t xml:space="preserve">Consider whether the finding </w:t>
+      </w:r>
+      <w:proofErr w:type="gramStart"/>
+      <w:r>
+        <w:rPr>
+          <w:lang w:eastAsia="en-GB"/>
+        </w:rPr>
+        <w:t>are</w:t>
+      </w:r>
+      <w:proofErr w:type="gramEnd"/>
+      <w:r>
+        <w:rPr>
+          <w:lang w:eastAsia="en-GB"/>
+        </w:rPr>
+        <w:t xml:space="preserve"> significant and determine whether propensity to engage in malicious routing activity is a good predictor of freedom. </w:t>
       </w:r>
     </w:p>
     <w:p>
@@ -5017,7 +5327,7 @@
           <w:lang w:eastAsia="en-GB"/>
         </w:rPr>
       </w:pPr>
-      <w:bookmarkStart w:id="5" w:name="_Toc618616"/>
+      <w:bookmarkStart w:id="5" w:name="_Toc774956"/>
       <w:r>
         <w:rPr>
           <w:lang w:eastAsia="en-GB"/>
@@ -5297,7 +5607,7 @@
           <w:lang w:eastAsia="en-GB"/>
         </w:rPr>
       </w:pPr>
-      <w:bookmarkStart w:id="6" w:name="_Toc618617"/>
+      <w:bookmarkStart w:id="6" w:name="_Toc774957"/>
       <w:r>
         <w:rPr>
           <w:rFonts w:eastAsia="Times New Roman"/>
@@ -5321,7 +5631,7 @@
           <w:lang w:eastAsia="en-GB"/>
         </w:rPr>
       </w:pPr>
-      <w:bookmarkStart w:id="7" w:name="_Toc618618"/>
+      <w:bookmarkStart w:id="7" w:name="_Toc774958"/>
       <w:r>
         <w:rPr>
           <w:lang w:eastAsia="en-GB"/>
@@ -5401,7 +5711,7 @@
           <w:lang w:eastAsia="en-GB"/>
         </w:rPr>
       </w:pPr>
-      <w:bookmarkStart w:id="8" w:name="_Toc618619"/>
+      <w:bookmarkStart w:id="8" w:name="_Toc774959"/>
       <w:r>
         <w:rPr>
           <w:lang w:eastAsia="en-GB"/>
@@ -5569,7 +5879,7 @@
           <w:lang w:eastAsia="en-GB"/>
         </w:rPr>
       </w:pPr>
-      <w:bookmarkStart w:id="9" w:name="_Toc618620"/>
+      <w:bookmarkStart w:id="9" w:name="_Toc774960"/>
       <w:r>
         <w:rPr>
           <w:lang w:eastAsia="en-GB"/>
@@ -5699,7 +6009,7 @@
       <w:pPr>
         <w:pStyle w:val="Heading2"/>
       </w:pPr>
-      <w:bookmarkStart w:id="10" w:name="_Toc618621"/>
+      <w:bookmarkStart w:id="10" w:name="_Toc774961"/>
       <w:r>
         <w:lastRenderedPageBreak/>
         <w:t>2.4 Quantifying Information Exposure in Internet Routing</w:t>
@@ -5780,7 +6090,7 @@
       <w:pPr>
         <w:pStyle w:val="Heading2"/>
       </w:pPr>
-      <w:bookmarkStart w:id="11" w:name="_Toc618622"/>
+      <w:bookmarkStart w:id="11" w:name="_Toc774962"/>
       <w:r>
         <w:t xml:space="preserve">2.5 </w:t>
       </w:r>
@@ -6009,7 +6319,7 @@
       <w:pPr>
         <w:pStyle w:val="Heading2"/>
       </w:pPr>
-      <w:bookmarkStart w:id="12" w:name="_Toc618623"/>
+      <w:bookmarkStart w:id="12" w:name="_Toc774963"/>
       <w:r>
         <w:t xml:space="preserve">2.6 </w:t>
       </w:r>
@@ -6044,7 +6354,15 @@
         <w:t xml:space="preserve"> partially represent a nation’s propensity to conduct offensive cyber-attacks. The combined dataset will form one of the features of malicious routing that, alongside the Mirai-like signatures [18] cover the attacking side of malicious routing. The victims of the attacks will also be recorded and will be an important feature in</w:t>
       </w:r>
       <w:r>
-        <w:t xml:space="preserve"> the exposure of other nation’s to malicious routing activity. </w:t>
+        <w:t xml:space="preserve"> the exposure of other </w:t>
+      </w:r>
+      <w:proofErr w:type="spellStart"/>
+      <w:r>
+        <w:t>nation’s</w:t>
+      </w:r>
+      <w:proofErr w:type="spellEnd"/>
+      <w:r>
+        <w:t xml:space="preserve"> to malicious routing activity. </w:t>
       </w:r>
     </w:p>
     <w:p/>
@@ -6055,7 +6373,7 @@
           <w:lang w:eastAsia="en-GB"/>
         </w:rPr>
       </w:pPr>
-      <w:bookmarkStart w:id="13" w:name="_Toc618624"/>
+      <w:bookmarkStart w:id="13" w:name="_Toc774964"/>
       <w:r>
         <w:rPr>
           <w:lang w:eastAsia="en-GB"/>
@@ -6135,7 +6453,7 @@
           <w:lang w:eastAsia="en-GB"/>
         </w:rPr>
       </w:pPr>
-      <w:bookmarkStart w:id="14" w:name="_Toc618625"/>
+      <w:bookmarkStart w:id="14" w:name="_Toc774965"/>
       <w:r>
         <w:rPr>
           <w:lang w:eastAsia="en-GB"/>
@@ -6287,7 +6605,7 @@
           <w:lang w:eastAsia="en-GB"/>
         </w:rPr>
       </w:pPr>
-      <w:bookmarkStart w:id="15" w:name="_Toc618626"/>
+      <w:bookmarkStart w:id="15" w:name="_Toc774966"/>
       <w:r>
         <w:rPr>
           <w:lang w:eastAsia="en-GB"/>
@@ -6329,7 +6647,7 @@
           <w:lang w:eastAsia="en-GB"/>
         </w:rPr>
       </w:pPr>
-      <w:bookmarkStart w:id="16" w:name="_Toc618627"/>
+      <w:bookmarkStart w:id="16" w:name="_Toc774967"/>
       <w:r>
         <w:rPr>
           <w:lang w:eastAsia="en-GB"/>
@@ -6402,7 +6720,7 @@
           <w:lang w:eastAsia="en-GB"/>
         </w:rPr>
       </w:pPr>
-      <w:bookmarkStart w:id="17" w:name="_Toc618628"/>
+      <w:bookmarkStart w:id="17" w:name="_Toc774968"/>
       <w:r>
         <w:rPr>
           <w:lang w:eastAsia="en-GB"/>
@@ -6431,7 +6749,7 @@
           <w:lang w:eastAsia="en-GB"/>
         </w:rPr>
       </w:pPr>
-      <w:bookmarkStart w:id="18" w:name="_Toc618629"/>
+      <w:bookmarkStart w:id="18" w:name="_Toc774969"/>
       <w:r>
         <w:rPr>
           <w:lang w:eastAsia="en-GB"/>
@@ -6535,7 +6853,7 @@
           <w:lang w:eastAsia="en-GB"/>
         </w:rPr>
       </w:pPr>
-      <w:bookmarkStart w:id="19" w:name="_Toc618630"/>
+      <w:bookmarkStart w:id="19" w:name="_Toc774970"/>
       <w:r>
         <w:rPr>
           <w:lang w:eastAsia="en-GB"/>
@@ -6677,7 +6995,7 @@
           <w:lang w:eastAsia="en-GB"/>
         </w:rPr>
       </w:pPr>
-      <w:bookmarkStart w:id="20" w:name="_Toc618631"/>
+      <w:bookmarkStart w:id="20" w:name="_Toc774971"/>
       <w:r>
         <w:rPr>
           <w:lang w:eastAsia="en-GB"/>
@@ -6783,7 +7101,7 @@
           <w:lang w:eastAsia="en-GB"/>
         </w:rPr>
       </w:pPr>
-      <w:bookmarkStart w:id="21" w:name="_Toc618632"/>
+      <w:bookmarkStart w:id="21" w:name="_Toc774972"/>
       <w:r>
         <w:rPr>
           <w:lang w:eastAsia="en-GB"/>
@@ -6880,21 +7198,19 @@
         <w:rPr>
           <w:lang w:eastAsia="en-GB"/>
         </w:rPr>
-        <w:t xml:space="preserve">Whenever data packets cross an international border, there is a chance that they’ll be intercepted </w:t>
-      </w:r>
-      <w:proofErr w:type="gramStart"/>
-      <w:r>
-        <w:rPr>
-          <w:lang w:eastAsia="en-GB"/>
-        </w:rPr>
-        <w:t>The</w:t>
-      </w:r>
-      <w:proofErr w:type="gramEnd"/>
-      <w:r>
-        <w:rPr>
-          <w:lang w:eastAsia="en-GB"/>
-        </w:rPr>
-        <w:t xml:space="preserve"> specific nation they pass through is also important in determining the chance of interception. The </w:t>
+        <w:t>Whenever data packets cross an international border, there is a chance that they’ll be intercepted</w:t>
+      </w:r>
+      <w:r>
+        <w:rPr>
+          <w:lang w:eastAsia="en-GB"/>
+        </w:rPr>
+        <w:t>. The specific</w:t>
+      </w:r>
+      <w:r>
+        <w:rPr>
+          <w:lang w:eastAsia="en-GB"/>
+        </w:rPr>
+        <w:t xml:space="preserve"> nation they pass through is also important in determining the chance of interception. The </w:t>
       </w:r>
       <w:r>
         <w:rPr>
@@ -7086,7 +7402,7 @@
           <w:lang w:eastAsia="en-GB"/>
         </w:rPr>
       </w:pPr>
-      <w:bookmarkStart w:id="22" w:name="_Toc618633"/>
+      <w:bookmarkStart w:id="22" w:name="_Toc774973"/>
       <w:r>
         <w:rPr>
           <w:lang w:eastAsia="en-GB"/>
@@ -7097,19 +7413,7 @@
         <w:rPr>
           <w:lang w:eastAsia="en-GB"/>
         </w:rPr>
-        <w:t>5</w:t>
-      </w:r>
-      <w:r>
-        <w:rPr>
-          <w:lang w:eastAsia="en-GB"/>
-        </w:rPr>
-        <w:t xml:space="preserve"> –</w:t>
-      </w:r>
-      <w:r>
-        <w:rPr>
-          <w:lang w:eastAsia="en-GB"/>
-        </w:rPr>
-        <w:t xml:space="preserve"> Internet Penetration</w:t>
+        <w:t>5 Internet Penetration</w:t>
       </w:r>
       <w:bookmarkEnd w:id="22"/>
     </w:p>
@@ -7168,7 +7472,7 @@
           <w:lang w:eastAsia="en-GB"/>
         </w:rPr>
       </w:pPr>
-      <w:bookmarkStart w:id="23" w:name="_Toc618634"/>
+      <w:bookmarkStart w:id="23" w:name="_Toc774974"/>
       <w:r>
         <w:rPr>
           <w:lang w:eastAsia="en-GB"/>
@@ -7191,7 +7495,7 @@
           <w:lang w:eastAsia="en-GB"/>
         </w:rPr>
       </w:pPr>
-      <w:bookmarkStart w:id="24" w:name="_Toc618635"/>
+      <w:bookmarkStart w:id="24" w:name="_Toc774975"/>
       <w:r>
         <w:rPr>
           <w:lang w:eastAsia="en-GB"/>
@@ -7240,7 +7544,7 @@
           <w:lang w:eastAsia="en-GB"/>
         </w:rPr>
       </w:pPr>
-      <w:bookmarkStart w:id="25" w:name="_Toc618636"/>
+      <w:bookmarkStart w:id="25" w:name="_Toc774976"/>
       <w:r>
         <w:rPr>
           <w:lang w:eastAsia="en-GB"/>
@@ -7272,7 +7576,21 @@
         <w:rPr>
           <w:lang w:eastAsia="en-GB"/>
         </w:rPr>
-        <w:t xml:space="preserve">It is such that two individuals in the same situation could give different answers when asked about it. Freedom is as much down to the individual’s perception of whether they are free, as it to the physical, social and economical constrains acting upon them. </w:t>
+        <w:t xml:space="preserve">It is such that two individuals in the same situation could give different answers when asked about it. Freedom is as much down to the individual’s perception of whether they are free, as it to the physical, social and </w:t>
+      </w:r>
+      <w:proofErr w:type="spellStart"/>
+      <w:r>
+        <w:rPr>
+          <w:lang w:eastAsia="en-GB"/>
+        </w:rPr>
+        <w:t>economical</w:t>
+      </w:r>
+      <w:proofErr w:type="spellEnd"/>
+      <w:r>
+        <w:rPr>
+          <w:lang w:eastAsia="en-GB"/>
+        </w:rPr>
+        <w:t xml:space="preserve"> constrains acting upon them. </w:t>
       </w:r>
     </w:p>
     <w:p>
@@ -7440,7 +7758,7 @@
           <w:lang w:eastAsia="en-GB"/>
         </w:rPr>
       </w:pPr>
-      <w:bookmarkStart w:id="26" w:name="_Toc618637"/>
+      <w:bookmarkStart w:id="26" w:name="_Toc774977"/>
       <w:r>
         <w:rPr>
           <w:lang w:eastAsia="en-GB"/>
@@ -7577,7 +7895,21 @@
         <w:rPr>
           <w:lang w:eastAsia="en-GB"/>
         </w:rPr>
-        <w:t xml:space="preserve">the Chinese government has shown that it has the capacity to make the firewall less permeable but at the current time choses not to. Instead a more complex marriage between social engineering and computer science is being experimented with. </w:t>
+        <w:t xml:space="preserve">the Chinese government has shown that it has the capacity to make the firewall less permeable but at the current time </w:t>
+      </w:r>
+      <w:proofErr w:type="spellStart"/>
+      <w:r>
+        <w:rPr>
+          <w:lang w:eastAsia="en-GB"/>
+        </w:rPr>
+        <w:t>choses</w:t>
+      </w:r>
+      <w:proofErr w:type="spellEnd"/>
+      <w:r>
+        <w:rPr>
+          <w:lang w:eastAsia="en-GB"/>
+        </w:rPr>
+        <w:t xml:space="preserve"> not to. Instead a more complex marriage between social engineering and computer science is being experimented with. </w:t>
       </w:r>
     </w:p>
     <w:p>
@@ -7594,7 +7926,7 @@
           <w:lang w:eastAsia="en-GB"/>
         </w:rPr>
       </w:pPr>
-      <w:bookmarkStart w:id="27" w:name="_Toc618638"/>
+      <w:bookmarkStart w:id="27" w:name="_Toc774978"/>
       <w:r>
         <w:rPr>
           <w:lang w:eastAsia="en-GB"/>
@@ -7917,7 +8249,7 @@
           <w:lang w:eastAsia="en-GB"/>
         </w:rPr>
       </w:pPr>
-      <w:bookmarkStart w:id="28" w:name="_Toc618639"/>
+      <w:bookmarkStart w:id="28" w:name="_Toc774979"/>
       <w:r>
         <w:rPr>
           <w:lang w:eastAsia="en-GB"/>
@@ -7940,7 +8272,7 @@
           <w:lang w:eastAsia="en-GB"/>
         </w:rPr>
       </w:pPr>
-      <w:bookmarkStart w:id="29" w:name="_Toc618640"/>
+      <w:bookmarkStart w:id="29" w:name="_Toc774980"/>
       <w:r>
         <w:rPr>
           <w:lang w:eastAsia="en-GB"/>
@@ -8038,7 +8370,7 @@
           <w:lang w:eastAsia="en-GB"/>
         </w:rPr>
       </w:pPr>
-      <w:bookmarkStart w:id="30" w:name="_Toc618641"/>
+      <w:bookmarkStart w:id="30" w:name="_Toc774981"/>
       <w:r>
         <w:rPr>
           <w:lang w:eastAsia="en-GB"/>
@@ -8123,7 +8455,7 @@
           <w:lang w:eastAsia="en-GB"/>
         </w:rPr>
       </w:pPr>
-      <w:bookmarkStart w:id="31" w:name="_Toc618642"/>
+      <w:bookmarkStart w:id="31" w:name="_Toc774982"/>
       <w:r>
         <w:rPr>
           <w:lang w:eastAsia="en-GB"/>
@@ -8250,7 +8582,7 @@
           <w:lang w:eastAsia="en-GB"/>
         </w:rPr>
       </w:pPr>
-      <w:bookmarkStart w:id="32" w:name="_Toc618643"/>
+      <w:bookmarkStart w:id="32" w:name="_Toc774983"/>
       <w:r>
         <w:rPr>
           <w:lang w:eastAsia="en-GB"/>
@@ -8273,7 +8605,7 @@
           <w:lang w:eastAsia="en-GB"/>
         </w:rPr>
       </w:pPr>
-      <w:bookmarkStart w:id="33" w:name="_Toc618644"/>
+      <w:bookmarkStart w:id="33" w:name="_Toc774984"/>
       <w:r>
         <w:rPr>
           <w:lang w:eastAsia="en-GB"/>
@@ -8330,7 +8662,7 @@
           <w:lang w:eastAsia="en-GB"/>
         </w:rPr>
       </w:pPr>
-      <w:bookmarkStart w:id="34" w:name="_Toc618645"/>
+      <w:bookmarkStart w:id="34" w:name="_Toc774985"/>
       <w:r>
         <w:rPr>
           <w:lang w:eastAsia="en-GB"/>
@@ -8338,13 +8670,964 @@
         <w:t>4.2 What is Malicious Routing</w:t>
       </w:r>
       <w:bookmarkEnd w:id="34"/>
+    </w:p>
+    <w:p>
+      <w:pPr>
+        <w:rPr>
+          <w:lang w:eastAsia="en-GB"/>
+        </w:rPr>
+      </w:pPr>
+    </w:p>
+    <w:p>
+      <w:pPr>
+        <w:rPr>
+          <w:lang w:eastAsia="en-GB"/>
+        </w:rPr>
+      </w:pPr>
+      <w:r>
+        <w:rPr>
+          <w:lang w:eastAsia="en-GB"/>
+        </w:rPr>
+        <w:t xml:space="preserve">In the most general sense, malicious routing refers to </w:t>
+      </w:r>
+      <w:r>
+        <w:rPr>
+          <w:lang w:eastAsia="en-GB"/>
+        </w:rPr>
+        <w:t xml:space="preserve">predatory routing policies and behaviours conducted at a national level. </w:t>
+      </w:r>
+      <w:r>
+        <w:rPr>
+          <w:lang w:eastAsia="en-GB"/>
+        </w:rPr>
+        <w:t xml:space="preserve">The </w:t>
+      </w:r>
+      <w:r>
+        <w:rPr>
+          <w:lang w:eastAsia="en-GB"/>
+        </w:rPr>
+        <w:t xml:space="preserve">measurement of malicious routing will be from the point of view of the individual living in a given nation and will try to answer the question: “To what degree is an individual citizen of a given nation exposed to malicious routing?”. </w:t>
+      </w:r>
+      <w:r>
+        <w:rPr>
+          <w:lang w:eastAsia="en-GB"/>
+        </w:rPr>
+        <w:t>To answer this, the external forces acting upon the nation</w:t>
+      </w:r>
+      <w:r>
+        <w:rPr>
+          <w:lang w:eastAsia="en-GB"/>
+        </w:rPr>
+        <w:t>,</w:t>
+      </w:r>
+      <w:r>
+        <w:rPr>
+          <w:lang w:eastAsia="en-GB"/>
+        </w:rPr>
+        <w:t xml:space="preserve"> its </w:t>
+      </w:r>
+      <w:r>
+        <w:rPr>
+          <w:lang w:eastAsia="en-GB"/>
+        </w:rPr>
+        <w:t xml:space="preserve">ASes and </w:t>
+      </w:r>
+      <w:r>
+        <w:rPr>
+          <w:lang w:eastAsia="en-GB"/>
+        </w:rPr>
+        <w:t xml:space="preserve">its </w:t>
+      </w:r>
+      <w:r>
+        <w:rPr>
+          <w:lang w:eastAsia="en-GB"/>
+        </w:rPr>
+        <w:t xml:space="preserve">citizens as well as the policies and actions of the nation itself will </w:t>
+      </w:r>
+      <w:r>
+        <w:rPr>
+          <w:lang w:eastAsia="en-GB"/>
+        </w:rPr>
+        <w:t>be used to develop the featur</w:t>
+      </w:r>
+      <w:r>
+        <w:rPr>
+          <w:lang w:eastAsia="en-GB"/>
+        </w:rPr>
+        <w:t xml:space="preserve">es of malicious routing as outlined below. </w:t>
+      </w:r>
+    </w:p>
+    <w:p>
+      <w:pPr>
+        <w:rPr>
+          <w:lang w:eastAsia="en-GB"/>
+        </w:rPr>
+      </w:pPr>
+    </w:p>
+    <w:p>
+      <w:pPr>
+        <w:pStyle w:val="Heading3"/>
+        <w:rPr>
+          <w:lang w:eastAsia="en-GB"/>
+        </w:rPr>
+      </w:pPr>
+      <w:bookmarkStart w:id="35" w:name="_Toc774986"/>
+      <w:r>
+        <w:rPr>
+          <w:lang w:eastAsia="en-GB"/>
+        </w:rPr>
+        <w:t>4.2.1 Mass Surveillance</w:t>
+      </w:r>
+      <w:bookmarkEnd w:id="35"/>
+    </w:p>
+    <w:p>
+      <w:pPr>
+        <w:rPr>
+          <w:lang w:eastAsia="en-GB"/>
+        </w:rPr>
+      </w:pPr>
+      <w:r>
+        <w:rPr>
+          <w:lang w:eastAsia="en-GB"/>
+        </w:rPr>
+        <w:t>For the citizen’s home nation</w:t>
+      </w:r>
+      <w:r>
+        <w:rPr>
+          <w:lang w:eastAsia="en-GB"/>
+        </w:rPr>
+        <w:t xml:space="preserve">, </w:t>
+      </w:r>
+      <w:r>
+        <w:rPr>
+          <w:lang w:eastAsia="en-GB"/>
+        </w:rPr>
+        <w:t>it is important to initially determine whether any mass surveillance is taking place.</w:t>
+      </w:r>
+      <w:r>
+        <w:rPr>
+          <w:lang w:eastAsia="en-GB"/>
+        </w:rPr>
+        <w:t xml:space="preserve"> The data used to compile this set comes from the Freedom House [23] and partially overlaps with the Freedom of the Net Index. This will be factored in when performing the correlations. </w:t>
+      </w:r>
+      <w:r>
+        <w:rPr>
+          <w:lang w:eastAsia="en-GB"/>
+        </w:rPr>
+        <w:t xml:space="preserve">This </w:t>
+      </w:r>
+      <w:r>
+        <w:rPr>
+          <w:lang w:eastAsia="en-GB"/>
+        </w:rPr>
+        <w:t>dataset is</w:t>
+      </w:r>
+      <w:r>
+        <w:rPr>
+          <w:lang w:eastAsia="en-GB"/>
+        </w:rPr>
+        <w:t xml:space="preserve"> simply a boolean metric that does not try to quantify the level of surveillance, but rather whether any surveillance is </w:t>
+      </w:r>
+      <w:r>
+        <w:rPr>
+          <w:lang w:eastAsia="en-GB"/>
+        </w:rPr>
+        <w:lastRenderedPageBreak/>
+        <w:t>taking place.</w:t>
+      </w:r>
+      <w:r>
+        <w:rPr>
+          <w:lang w:eastAsia="en-GB"/>
+        </w:rPr>
+        <w:t xml:space="preserve"> </w:t>
+      </w:r>
+      <w:r>
+        <w:rPr>
+          <w:lang w:eastAsia="en-GB"/>
+        </w:rPr>
+        <w:t>In this case it is more important to include the government’s intention to conduct mass surveillance than their level of capability. This is because as a country’s wealth increases, their government’s capability to conduct mass surveillance also increases. It shows that, with a few exceptions such as Dem</w:t>
+      </w:r>
+      <w:r>
+        <w:rPr>
+          <w:lang w:eastAsia="en-GB"/>
+        </w:rPr>
+        <w:t>. People’s Rep. of Korea, if a government decides to perform mass surveillance, their capability to conduct it is closely related to that government’s amount of wealth and resources.</w:t>
+      </w:r>
+    </w:p>
+    <w:p>
+      <w:pPr>
+        <w:rPr>
+          <w:lang w:eastAsia="en-GB"/>
+        </w:rPr>
+      </w:pPr>
+    </w:p>
+    <w:p>
+      <w:pPr>
+        <w:rPr>
+          <w:lang w:eastAsia="en-GB"/>
+        </w:rPr>
+      </w:pPr>
+      <w:r>
+        <w:rPr>
+          <w:lang w:eastAsia="en-GB"/>
+        </w:rPr>
+        <w:t xml:space="preserve">A better </w:t>
+      </w:r>
+      <w:r>
+        <w:rPr>
+          <w:lang w:eastAsia="en-GB"/>
+        </w:rPr>
+        <w:t xml:space="preserve">measurement of mass surveillance as part of malicious routing would be to gauge the level of mass surveillance in a given nation and divide by that nation’s Gross Domestic Product. </w:t>
+      </w:r>
+      <w:proofErr w:type="gramStart"/>
+      <w:r>
+        <w:rPr>
+          <w:lang w:eastAsia="en-GB"/>
+        </w:rPr>
+        <w:t>However</w:t>
+      </w:r>
+      <w:proofErr w:type="gramEnd"/>
+      <w:r>
+        <w:rPr>
+          <w:lang w:eastAsia="en-GB"/>
+        </w:rPr>
+        <w:t xml:space="preserve"> this immediately runs into the issue of determining how to give a quantifiable value to mass surveillance. A problem which is made exponentially more difficult due to the secrecy around techniques used in such systems. Many of the sources that give information of that calibre are unreliable or scarce, making this feat too challenging and beyond the scope of this project. It may be an interesting area for further research though. </w:t>
+      </w:r>
+    </w:p>
+    <w:p>
+      <w:pPr>
+        <w:rPr>
+          <w:lang w:eastAsia="en-GB"/>
+        </w:rPr>
+      </w:pPr>
+    </w:p>
+    <w:p>
+      <w:pPr>
+        <w:pStyle w:val="Heading3"/>
+        <w:rPr>
+          <w:lang w:eastAsia="en-GB"/>
+        </w:rPr>
+      </w:pPr>
+      <w:bookmarkStart w:id="36" w:name="_Toc774987"/>
+      <w:r>
+        <w:rPr>
+          <w:lang w:eastAsia="en-GB"/>
+        </w:rPr>
+        <w:t>4.2.2 Arrests made over social media posts</w:t>
+      </w:r>
+      <w:bookmarkEnd w:id="36"/>
+    </w:p>
+    <w:p>
+      <w:pPr>
+        <w:rPr>
+          <w:lang w:eastAsia="en-GB"/>
+        </w:rPr>
+      </w:pPr>
+      <w:r>
+        <w:rPr>
+          <w:lang w:eastAsia="en-GB"/>
+        </w:rPr>
+        <w:t xml:space="preserve">Like with 4.2.1, this dataset has been gathered from Freedom House [23]. </w:t>
+      </w:r>
+      <w:r>
+        <w:rPr>
+          <w:lang w:eastAsia="en-GB"/>
+        </w:rPr>
+        <w:t xml:space="preserve">This dataset suffers </w:t>
+      </w:r>
+      <w:r>
+        <w:rPr>
+          <w:lang w:eastAsia="en-GB"/>
+        </w:rPr>
+        <w:t xml:space="preserve">the most from not being able to prove a direct relation between the arrests made and the techniques used to discover the perpetrator. </w:t>
+      </w:r>
+      <w:proofErr w:type="gramStart"/>
+      <w:r>
+        <w:rPr>
+          <w:lang w:eastAsia="en-GB"/>
+        </w:rPr>
+        <w:t>Similarly</w:t>
+      </w:r>
+      <w:proofErr w:type="gramEnd"/>
+      <w:r>
+        <w:rPr>
+          <w:lang w:eastAsia="en-GB"/>
+        </w:rPr>
+        <w:t xml:space="preserve"> to the mass surveillance dataset, this feature focuses on the government’s intent to control internet content within its own borders through arrests made over social media posts from its own citizens. </w:t>
+      </w:r>
+      <w:r>
+        <w:rPr>
+          <w:lang w:eastAsia="en-GB"/>
+        </w:rPr>
+        <w:t>Realistically, it would be too large of a task to quantify all arrests stemming from a social media post for each nation, so a</w:t>
+      </w:r>
+      <w:r>
+        <w:rPr>
+          <w:lang w:eastAsia="en-GB"/>
+        </w:rPr>
+        <w:t xml:space="preserve">gain, a boolean system is used to represent either the government’s intent </w:t>
+      </w:r>
+      <w:r>
+        <w:rPr>
+          <w:lang w:eastAsia="en-GB"/>
+        </w:rPr>
+        <w:t xml:space="preserve">or lack thereof, </w:t>
+      </w:r>
+      <w:r>
+        <w:rPr>
+          <w:lang w:eastAsia="en-GB"/>
+        </w:rPr>
+        <w:t xml:space="preserve">to control </w:t>
+      </w:r>
+      <w:r>
+        <w:rPr>
+          <w:lang w:eastAsia="en-GB"/>
+        </w:rPr>
+        <w:t xml:space="preserve">internet content. </w:t>
+      </w:r>
+    </w:p>
+    <w:p>
+      <w:pPr>
+        <w:rPr>
+          <w:lang w:eastAsia="en-GB"/>
+        </w:rPr>
+      </w:pPr>
+    </w:p>
+    <w:p>
+      <w:pPr>
+        <w:rPr>
+          <w:lang w:eastAsia="en-GB"/>
+        </w:rPr>
+      </w:pPr>
+      <w:r>
+        <w:rPr>
+          <w:lang w:eastAsia="en-GB"/>
+        </w:rPr>
+        <w:t xml:space="preserve">The biggest issue with this </w:t>
+      </w:r>
+      <w:r>
+        <w:rPr>
+          <w:lang w:eastAsia="en-GB"/>
+        </w:rPr>
+        <w:t xml:space="preserve">dataset is that for a given arrest, it is very difficult to determine whether any mass surveillance tools were used to detect the content. For example, in the UK, many counter-terrorism investigations begin from content picked up from surveillance schemes </w:t>
+      </w:r>
+      <w:r>
+        <w:rPr>
+          <w:lang w:eastAsia="en-GB"/>
+        </w:rPr>
+        <w:t xml:space="preserve">on ‘private’ social media networks </w:t>
+      </w:r>
+      <w:r>
+        <w:rPr>
+          <w:lang w:eastAsia="en-GB"/>
+        </w:rPr>
+        <w:t>[24], some of which inevitably lead to arrests</w:t>
+      </w:r>
+      <w:r>
+        <w:rPr>
+          <w:lang w:eastAsia="en-GB"/>
+        </w:rPr>
+        <w:t xml:space="preserve">. At the same time however, </w:t>
+      </w:r>
+      <w:r>
+        <w:rPr>
+          <w:lang w:eastAsia="en-GB"/>
+        </w:rPr>
+        <w:t xml:space="preserve">citizens have also been arrested over out-of-context jokes made on Twitter [25] that referenced the destruction of an airport. This is not an isolated incident in the UK, as between 2010 and 2015, 2500 arrests were made in London alone over social media posts </w:t>
+      </w:r>
+      <w:r>
+        <w:rPr>
+          <w:lang w:eastAsia="en-GB"/>
+        </w:rPr>
+        <w:lastRenderedPageBreak/>
+        <w:t xml:space="preserve">[26]. </w:t>
+      </w:r>
+      <w:r>
+        <w:rPr>
+          <w:lang w:eastAsia="en-GB"/>
+        </w:rPr>
+        <w:t>However,</w:t>
+      </w:r>
+      <w:r>
+        <w:rPr>
+          <w:lang w:eastAsia="en-GB"/>
+        </w:rPr>
+        <w:t xml:space="preserve"> without examining each case individually, it would be impossible to determine which arrests were an over-reach of mass surveillance or an incident reported to the police </w:t>
+      </w:r>
+      <w:r>
+        <w:rPr>
+          <w:lang w:eastAsia="en-GB"/>
+        </w:rPr>
+        <w:t>separately</w:t>
+      </w:r>
+      <w:r>
+        <w:rPr>
+          <w:lang w:eastAsia="en-GB"/>
+        </w:rPr>
+        <w:t xml:space="preserve">. </w:t>
+      </w:r>
+    </w:p>
+    <w:p>
+      <w:pPr>
+        <w:rPr>
+          <w:lang w:eastAsia="en-GB"/>
+        </w:rPr>
+      </w:pPr>
+    </w:p>
+    <w:p>
+      <w:pPr>
+        <w:pStyle w:val="Heading3"/>
+        <w:rPr>
+          <w:lang w:eastAsia="en-GB"/>
+        </w:rPr>
+      </w:pPr>
+      <w:bookmarkStart w:id="37" w:name="_Toc774988"/>
+      <w:r>
+        <w:rPr>
+          <w:lang w:eastAsia="en-GB"/>
+        </w:rPr>
+        <w:t>4.3.3</w:t>
+      </w:r>
+      <w:r>
+        <w:rPr>
+          <w:lang w:eastAsia="en-GB"/>
+        </w:rPr>
+        <w:t xml:space="preserve"> Mirai Botnet IP Addresses</w:t>
+      </w:r>
+      <w:bookmarkEnd w:id="37"/>
+    </w:p>
+    <w:p>
+      <w:pPr>
+        <w:rPr>
+          <w:lang w:eastAsia="en-GB"/>
+        </w:rPr>
+      </w:pPr>
+      <w:r>
+        <w:rPr>
+          <w:lang w:eastAsia="en-GB"/>
+        </w:rPr>
+        <w:t xml:space="preserve">From the Bad Packets Report [18], a list of IP addresses that are confirmed to be a part of Mirai-like botnets </w:t>
+      </w:r>
+      <w:r>
+        <w:rPr>
+          <w:lang w:eastAsia="en-GB"/>
+        </w:rPr>
+        <w:t xml:space="preserve">between Jan 2017 and Jan 2019 </w:t>
+      </w:r>
+      <w:r>
+        <w:rPr>
+          <w:lang w:eastAsia="en-GB"/>
+        </w:rPr>
+        <w:t>was compiled. Each IP address was then geolocated and the total number of botnet IPs</w:t>
+      </w:r>
+      <w:r>
+        <w:rPr>
+          <w:lang w:eastAsia="en-GB"/>
+        </w:rPr>
+        <w:t xml:space="preserve"> under each nation was calculated. The total number of IPs for each nation was also compiled and then the total number of botnet IPs was divided by the total number of IPs in each </w:t>
+      </w:r>
+      <w:r>
+        <w:rPr>
+          <w:lang w:eastAsia="en-GB"/>
+        </w:rPr>
+        <w:t>nation</w:t>
+      </w:r>
+      <w:r>
+        <w:rPr>
+          <w:lang w:eastAsia="en-GB"/>
+        </w:rPr>
+        <w:t xml:space="preserve"> to give the proportion of </w:t>
+      </w:r>
+      <w:r>
+        <w:rPr>
+          <w:lang w:eastAsia="en-GB"/>
+        </w:rPr>
+        <w:t xml:space="preserve">IPs that were </w:t>
+      </w:r>
+      <w:r>
+        <w:rPr>
+          <w:lang w:eastAsia="en-GB"/>
+        </w:rPr>
+        <w:t>a part</w:t>
+      </w:r>
+      <w:r>
+        <w:rPr>
+          <w:lang w:eastAsia="en-GB"/>
+        </w:rPr>
+        <w:t xml:space="preserve"> of a Mirai-like botnet. </w:t>
+      </w:r>
+      <w:r>
+        <w:rPr>
+          <w:lang w:eastAsia="en-GB"/>
+        </w:rPr>
+        <w:t xml:space="preserve"> </w:t>
+      </w:r>
+      <w:r>
+        <w:rPr>
+          <w:lang w:eastAsia="en-GB"/>
+        </w:rPr>
+        <w:t xml:space="preserve">This data was then normalised to </w:t>
+      </w:r>
+      <w:r>
+        <w:rPr>
+          <w:lang w:eastAsia="en-GB"/>
+        </w:rPr>
+        <w:t xml:space="preserve">give each nation a value between 0 and 1 which represents that nation’s exposure to Mirai’s infectious behaviour. In more general terms, this feature gives an indication of a nation’s level of exposure to invasive malicious software. </w:t>
+      </w:r>
+    </w:p>
+    <w:p>
+      <w:pPr>
+        <w:rPr>
+          <w:lang w:eastAsia="en-GB"/>
+        </w:rPr>
+      </w:pPr>
+    </w:p>
+    <w:p>
+      <w:pPr>
+        <w:rPr>
+          <w:lang w:eastAsia="en-GB"/>
+        </w:rPr>
+      </w:pPr>
+      <w:r>
+        <w:rPr>
+          <w:lang w:eastAsia="en-GB"/>
+        </w:rPr>
+        <w:t xml:space="preserve">The major limitation of this feature is the impact of Cloud Hosting providers. It is a common practice for attackers to </w:t>
+      </w:r>
+      <w:r>
+        <w:rPr>
+          <w:lang w:eastAsia="en-GB"/>
+        </w:rPr>
+        <w:t xml:space="preserve">use cloud providers to host their malware </w:t>
+      </w:r>
+      <w:r>
+        <w:rPr>
+          <w:lang w:eastAsia="en-GB"/>
+        </w:rPr>
+        <w:t>[</w:t>
+      </w:r>
+      <w:r>
+        <w:rPr>
+          <w:lang w:eastAsia="en-GB"/>
+        </w:rPr>
+        <w:t>27</w:t>
+      </w:r>
+      <w:r>
+        <w:rPr>
+          <w:lang w:eastAsia="en-GB"/>
+        </w:rPr>
+        <w:t>]</w:t>
+      </w:r>
+      <w:r>
+        <w:rPr>
+          <w:lang w:eastAsia="en-GB"/>
+        </w:rPr>
+        <w:t xml:space="preserve">. Certain countries such as The US and Netherlands are over represented in their share of the world’s cloud providers. This would mean that such nations may also be over represented in the </w:t>
+      </w:r>
+      <w:r>
+        <w:rPr>
+          <w:lang w:eastAsia="en-GB"/>
+        </w:rPr>
+        <w:t>number</w:t>
+      </w:r>
+      <w:r>
+        <w:rPr>
+          <w:lang w:eastAsia="en-GB"/>
+        </w:rPr>
+        <w:t xml:space="preserve"> of </w:t>
+      </w:r>
+      <w:r>
+        <w:rPr>
+          <w:lang w:eastAsia="en-GB"/>
+        </w:rPr>
+        <w:t xml:space="preserve">infected hosts that are detected as part of the Bad Packets Report. </w:t>
+      </w:r>
+    </w:p>
+    <w:p>
+      <w:pPr>
+        <w:rPr>
+          <w:lang w:eastAsia="en-GB"/>
+        </w:rPr>
+      </w:pPr>
+    </w:p>
+    <w:p>
+      <w:pPr>
+        <w:pStyle w:val="Heading3"/>
+        <w:rPr>
+          <w:lang w:eastAsia="en-GB"/>
+        </w:rPr>
+      </w:pPr>
+      <w:bookmarkStart w:id="38" w:name="_Toc774989"/>
+      <w:r>
+        <w:rPr>
+          <w:lang w:eastAsia="en-GB"/>
+        </w:rPr>
+        <w:t>4.3.4 Mirai-like Packet Signatures</w:t>
+      </w:r>
+      <w:bookmarkEnd w:id="38"/>
+    </w:p>
+    <w:p>
+      <w:pPr>
+        <w:rPr>
+          <w:lang w:eastAsia="en-GB"/>
+        </w:rPr>
+      </w:pPr>
+      <w:r>
+        <w:rPr>
+          <w:lang w:eastAsia="en-GB"/>
+        </w:rPr>
+        <w:t xml:space="preserve">Like with the Mirai botnet IPs, this dataset was also compiled by the Bad Packets Report. The data was received as a list of IPs being targeted by packets that shared the </w:t>
+      </w:r>
+      <w:r>
+        <w:rPr>
+          <w:lang w:eastAsia="en-GB"/>
+        </w:rPr>
+        <w:t xml:space="preserve">structure and sequence number formatting with those produced by the original Mirai source code. </w:t>
+      </w:r>
+      <w:r>
+        <w:rPr>
+          <w:lang w:eastAsia="en-GB"/>
+        </w:rPr>
+        <w:t xml:space="preserve">From this, a list of nations </w:t>
+      </w:r>
+      <w:r>
+        <w:rPr>
+          <w:lang w:eastAsia="en-GB"/>
+        </w:rPr>
+        <w:t xml:space="preserve">and the number of Mirai-like packets that had been targeted at said nation between July 2018 and Dec 2018 was compiled. </w:t>
+      </w:r>
+      <w:r>
+        <w:rPr>
+          <w:lang w:eastAsia="en-GB"/>
+        </w:rPr>
+        <w:t xml:space="preserve">While the last feature represented </w:t>
+      </w:r>
+      <w:r>
+        <w:rPr>
+          <w:lang w:eastAsia="en-GB"/>
+        </w:rPr>
+        <w:t xml:space="preserve">Mirai hosting and infection, this feature represents the amount a nation is targeted by Mirai-like attacks. In a more general sense, the feature indicates the quantity of IPs in a given nation that experience malicious attacks. As with the previous feature, this feature is also divided by the number of IPs in the given nation to produce the proportion of IPs that have been targeted, then normalised to make the output more understandable. </w:t>
+      </w:r>
+    </w:p>
+    <w:p>
+      <w:pPr>
+        <w:rPr>
+          <w:lang w:eastAsia="en-GB"/>
+        </w:rPr>
+      </w:pPr>
+    </w:p>
+    <w:p>
+      <w:pPr>
+        <w:rPr>
+          <w:lang w:eastAsia="en-GB"/>
+        </w:rPr>
+      </w:pPr>
+      <w:r>
+        <w:rPr>
+          <w:lang w:eastAsia="en-GB"/>
+        </w:rPr>
+        <w:lastRenderedPageBreak/>
+        <w:t xml:space="preserve">Together, the Mirai-like packets </w:t>
+      </w:r>
+      <w:proofErr w:type="gramStart"/>
+      <w:r>
+        <w:rPr>
+          <w:lang w:eastAsia="en-GB"/>
+        </w:rPr>
+        <w:t>feature</w:t>
+      </w:r>
+      <w:proofErr w:type="gramEnd"/>
+      <w:r>
+        <w:rPr>
+          <w:lang w:eastAsia="en-GB"/>
+        </w:rPr>
+        <w:t xml:space="preserve"> and the Botnet IPs feature aim to </w:t>
+      </w:r>
+      <w:r>
+        <w:rPr>
+          <w:lang w:eastAsia="en-GB"/>
+        </w:rPr>
+        <w:t xml:space="preserve">give a representation of external offensive </w:t>
+      </w:r>
+      <w:r>
+        <w:rPr>
+          <w:lang w:eastAsia="en-GB"/>
+        </w:rPr>
+        <w:t xml:space="preserve">malicious routing affecting the citizens of any given nation. </w:t>
+      </w:r>
+    </w:p>
+    <w:p>
+      <w:pPr>
+        <w:rPr>
+          <w:lang w:eastAsia="en-GB"/>
+        </w:rPr>
+      </w:pPr>
+    </w:p>
+    <w:p>
+      <w:pPr>
+        <w:pStyle w:val="Heading3"/>
+        <w:rPr>
+          <w:lang w:eastAsia="en-GB"/>
+        </w:rPr>
+      </w:pPr>
+      <w:bookmarkStart w:id="39" w:name="_Toc774990"/>
+      <w:r>
+        <w:rPr>
+          <w:lang w:eastAsia="en-GB"/>
+        </w:rPr>
+        <w:t>4.3.5 BGP Hijacks</w:t>
+      </w:r>
+      <w:bookmarkEnd w:id="39"/>
+    </w:p>
+    <w:p>
+      <w:pPr>
+        <w:rPr>
+          <w:lang w:eastAsia="en-GB"/>
+        </w:rPr>
+      </w:pPr>
+      <w:r>
+        <w:rPr>
+          <w:lang w:eastAsia="en-GB"/>
+        </w:rPr>
+        <w:t xml:space="preserve">The data for this feature was collected by </w:t>
+      </w:r>
+      <w:proofErr w:type="spellStart"/>
+      <w:r>
+        <w:rPr>
+          <w:lang w:eastAsia="en-GB"/>
+        </w:rPr>
+        <w:t>BGPmon</w:t>
+      </w:r>
+      <w:proofErr w:type="spellEnd"/>
+      <w:r>
+        <w:rPr>
+          <w:lang w:eastAsia="en-GB"/>
+        </w:rPr>
+        <w:t xml:space="preserve"> [19]. Their dataset records victim ASes that have experienced BGP hijacks as well as the ASN (Autonomous System Number) of the attacker.</w:t>
+      </w:r>
+      <w:r>
+        <w:rPr>
+          <w:lang w:eastAsia="en-GB"/>
+        </w:rPr>
+        <w:t xml:space="preserve"> In some cases, both the attacker and victim ASN are the same and </w:t>
+      </w:r>
+      <w:proofErr w:type="spellStart"/>
+      <w:r>
+        <w:rPr>
+          <w:lang w:eastAsia="en-GB"/>
+        </w:rPr>
+        <w:t>BGPmon</w:t>
+      </w:r>
+      <w:proofErr w:type="spellEnd"/>
+      <w:r>
+        <w:rPr>
+          <w:lang w:eastAsia="en-GB"/>
+        </w:rPr>
+        <w:t xml:space="preserve"> </w:t>
+      </w:r>
+      <w:r>
+        <w:rPr>
+          <w:lang w:eastAsia="en-GB"/>
+        </w:rPr>
+        <w:t>acknowledges that for many of these, the ‘hijack’ was simply a mistake on the part of that particular AS. It must be noted however, that it is not a guarantee that the ‘hijack’ was a mistake when the ASNs are equal.</w:t>
+      </w:r>
+    </w:p>
+    <w:p>
+      <w:pPr>
+        <w:rPr>
+          <w:lang w:eastAsia="en-GB"/>
+        </w:rPr>
+      </w:pPr>
+    </w:p>
+    <w:p>
+      <w:pPr>
+        <w:rPr>
+          <w:lang w:eastAsia="en-GB"/>
+        </w:rPr>
+      </w:pPr>
+      <w:r>
+        <w:rPr>
+          <w:lang w:eastAsia="en-GB"/>
+        </w:rPr>
+        <w:t>A dataset mapping ASNs to nations was used to cross reference with the BGP hijacks dataset to produce a list of the number of times any AS within a given nation has experienced a BGP hijack</w:t>
+      </w:r>
+      <w:r>
+        <w:rPr>
+          <w:lang w:eastAsia="en-GB"/>
+        </w:rPr>
+        <w:t>. This gives an indication of how trustworthy a nation’s ASes are</w:t>
+      </w:r>
+      <w:r>
+        <w:rPr>
+          <w:lang w:eastAsia="en-GB"/>
+        </w:rPr>
+        <w:t xml:space="preserve">. Since ASes in a given nation operate to an extent under the instruction of that nation’s government (E.g. Boomeranging in </w:t>
+      </w:r>
+      <w:proofErr w:type="gramStart"/>
+      <w:r>
+        <w:rPr>
+          <w:lang w:eastAsia="en-GB"/>
+        </w:rPr>
+        <w:t>The</w:t>
+      </w:r>
+      <w:proofErr w:type="gramEnd"/>
+      <w:r>
+        <w:rPr>
+          <w:lang w:eastAsia="en-GB"/>
+        </w:rPr>
+        <w:t xml:space="preserve"> US), by extension this dataset also gives an indication of </w:t>
+      </w:r>
+      <w:r>
+        <w:rPr>
+          <w:lang w:eastAsia="en-GB"/>
+        </w:rPr>
+        <w:t xml:space="preserve">the degree of top down information control from a given nation’s government. </w:t>
+      </w:r>
+    </w:p>
+    <w:p>
+      <w:pPr>
+        <w:rPr>
+          <w:lang w:eastAsia="en-GB"/>
+        </w:rPr>
+      </w:pPr>
+    </w:p>
+    <w:p>
+      <w:pPr>
+        <w:pStyle w:val="Heading3"/>
+        <w:rPr>
+          <w:lang w:eastAsia="en-GB"/>
+        </w:rPr>
+      </w:pPr>
+      <w:bookmarkStart w:id="40" w:name="_Toc774991"/>
+      <w:r>
+        <w:rPr>
+          <w:lang w:eastAsia="en-GB"/>
+        </w:rPr>
+        <w:t>4.3.6 Information Exposure</w:t>
+      </w:r>
+      <w:bookmarkEnd w:id="40"/>
+    </w:p>
+    <w:p>
+      <w:pPr>
+        <w:rPr>
+          <w:lang w:eastAsia="en-GB"/>
+        </w:rPr>
+      </w:pPr>
+      <w:r>
+        <w:rPr>
+          <w:lang w:eastAsia="en-GB"/>
+        </w:rPr>
+        <w:t xml:space="preserve">As explained in 2.8.4, information exposure is calculated by taking the routing dependencies of each nation and </w:t>
+      </w:r>
+      <w:r>
+        <w:rPr>
+          <w:lang w:eastAsia="en-GB"/>
+        </w:rPr>
+        <w:t xml:space="preserve">comparing them to nations that perform mass surveillance. </w:t>
+      </w:r>
+      <w:r>
+        <w:rPr>
+          <w:lang w:eastAsia="en-GB"/>
+        </w:rPr>
+        <w:t>Due to the nature of the output being a value between 0 and 1, normalisation was not required here. While this feature gives a clear indication of the likelihood that a nation’s data will pass through a nation that performs mass surveillance, it is impossible to determine whether any given packet will be analysed by the surveillance schemes. Due to the high level of secrecy and lack of disclosure it is impossible to determine whether any given nations surveillance techniques perform better than any other nation. While in the real world this is certainly the case, for this model each surveying nation</w:t>
+      </w:r>
+      <w:r>
+        <w:rPr>
+          <w:lang w:eastAsia="en-GB"/>
+        </w:rPr>
+        <w:t xml:space="preserve">’s capability will be regarded as equal. </w:t>
+      </w:r>
+    </w:p>
+    <w:p>
+      <w:pPr>
+        <w:rPr>
+          <w:lang w:eastAsia="en-GB"/>
+        </w:rPr>
+      </w:pPr>
+    </w:p>
+    <w:p>
+      <w:pPr>
+        <w:rPr>
+          <w:lang w:eastAsia="en-GB"/>
+        </w:rPr>
+      </w:pPr>
+      <w:r>
+        <w:rPr>
+          <w:lang w:eastAsia="en-GB"/>
+        </w:rPr>
+        <w:t xml:space="preserve">The BGP Hijacks feature and the Information Exposure feature together provide an indication of the degree to which a nation’s internal routing structure exposes </w:t>
+      </w:r>
+      <w:proofErr w:type="gramStart"/>
+      <w:r>
+        <w:rPr>
+          <w:lang w:eastAsia="en-GB"/>
+        </w:rPr>
+        <w:t>it’s</w:t>
+      </w:r>
+      <w:proofErr w:type="gramEnd"/>
+      <w:r>
+        <w:rPr>
+          <w:lang w:eastAsia="en-GB"/>
+        </w:rPr>
+        <w:t xml:space="preserve"> citizens to malicious routing.</w:t>
+      </w:r>
+    </w:p>
+    <w:p>
+      <w:pPr>
+        <w:pStyle w:val="Heading3"/>
+        <w:rPr>
+          <w:lang w:eastAsia="en-GB"/>
+        </w:rPr>
+      </w:pPr>
+      <w:r>
+        <w:rPr>
+          <w:lang w:eastAsia="en-GB"/>
+        </w:rPr>
+        <w:lastRenderedPageBreak/>
+        <w:t xml:space="preserve">4.3.7 </w:t>
+      </w:r>
+      <w:r>
+        <w:rPr>
+          <w:lang w:eastAsia="en-GB"/>
+        </w:rPr>
+        <w:t>Internet Penetration</w:t>
+      </w:r>
+    </w:p>
+    <w:p>
+      <w:pPr>
+        <w:pStyle w:val="Heading3"/>
+        <w:rPr>
+          <w:lang w:eastAsia="en-GB"/>
+        </w:rPr>
+      </w:pPr>
+      <w:r>
+        <w:rPr>
+          <w:lang w:eastAsia="en-GB"/>
+        </w:rPr>
+        <w:t>4.3.8 Feature Weightings</w:t>
+      </w:r>
+    </w:p>
+    <w:p>
+      <w:pPr>
+        <w:rPr>
+          <w:color w:val="FF0000"/>
+          <w:lang w:eastAsia="en-GB"/>
+        </w:rPr>
+      </w:pPr>
+      <w:r>
+        <w:rPr>
+          <w:color w:val="FF0000"/>
+          <w:lang w:eastAsia="en-GB"/>
+        </w:rPr>
+        <w:t>Based on</w:t>
+      </w:r>
     </w:p>
     <w:p>
       <w:pPr>
         <w:pStyle w:val="ListParagraph"/>
         <w:numPr>
           <w:ilvl w:val="0"/>
-          <w:numId w:val="8"/>
+          <w:numId w:val="6"/>
         </w:numPr>
         <w:rPr>
           <w:color w:val="FF0000"/>
@@ -8353,10 +9636,9 @@
       </w:pPr>
       <w:r>
         <w:rPr>
-          <w:color w:val="FF0000"/>
-          <w:lang w:eastAsia="en-GB"/>
-        </w:rPr>
-        <w:t>Offensive cyber / Monitoring / Censorship</w:t>
+          <w:lang w:eastAsia="en-GB"/>
+        </w:rPr>
+        <w:t>Feature reliability</w:t>
       </w:r>
     </w:p>
     <w:p>
@@ -8364,7 +9646,7 @@
         <w:pStyle w:val="ListParagraph"/>
         <w:numPr>
           <w:ilvl w:val="0"/>
-          <w:numId w:val="8"/>
+          <w:numId w:val="6"/>
         </w:numPr>
         <w:rPr>
           <w:color w:val="FF0000"/>
@@ -8373,1055 +9655,321 @@
       </w:pPr>
       <w:r>
         <w:rPr>
+          <w:lang w:eastAsia="en-GB"/>
+        </w:rPr>
+        <w:t>Feature completeness</w:t>
+      </w:r>
+    </w:p>
+    <w:p>
+      <w:pPr>
+        <w:pStyle w:val="ListParagraph"/>
+        <w:numPr>
+          <w:ilvl w:val="0"/>
+          <w:numId w:val="6"/>
+        </w:numPr>
+        <w:rPr>
           <w:color w:val="FF0000"/>
           <w:lang w:eastAsia="en-GB"/>
         </w:rPr>
-        <w:t xml:space="preserve">Will analyse the combined offensive/defensive to look at the exposure to malicious routing from the perspective of a citizen in a given nation. </w:t>
-      </w:r>
-    </w:p>
-    <w:p>
-      <w:pPr>
-        <w:rPr>
-          <w:lang w:eastAsia="en-GB"/>
-        </w:rPr>
-      </w:pPr>
-      <w:r>
-        <w:rPr>
-          <w:lang w:eastAsia="en-GB"/>
-        </w:rPr>
-        <w:t xml:space="preserve">In the most general sense, malicious routing refers to </w:t>
-      </w:r>
-      <w:r>
-        <w:rPr>
-          <w:lang w:eastAsia="en-GB"/>
-        </w:rPr>
-        <w:t xml:space="preserve">predatory routing policies and behaviours conducted at a national level. </w:t>
-      </w:r>
-      <w:r>
-        <w:rPr>
-          <w:lang w:eastAsia="en-GB"/>
-        </w:rPr>
-        <w:t xml:space="preserve">The </w:t>
-      </w:r>
-      <w:r>
-        <w:rPr>
-          <w:lang w:eastAsia="en-GB"/>
-        </w:rPr>
-        <w:t xml:space="preserve">measurement of malicious routing will be from the point of view of the individual living in a given nation and will try to answer the question: “To what degree is an individual citizen of a given nation exposed to malicious routing?”. </w:t>
-      </w:r>
-      <w:r>
-        <w:rPr>
-          <w:lang w:eastAsia="en-GB"/>
-        </w:rPr>
-        <w:t>To answer this, the external forces acting upon the nation</w:t>
-      </w:r>
-      <w:r>
-        <w:rPr>
-          <w:lang w:eastAsia="en-GB"/>
-        </w:rPr>
-        <w:t>,</w:t>
-      </w:r>
-      <w:r>
-        <w:rPr>
-          <w:lang w:eastAsia="en-GB"/>
-        </w:rPr>
-        <w:t xml:space="preserve"> its </w:t>
-      </w:r>
-      <w:r>
-        <w:rPr>
-          <w:lang w:eastAsia="en-GB"/>
-        </w:rPr>
-        <w:t xml:space="preserve">ASes and </w:t>
-      </w:r>
-      <w:r>
-        <w:rPr>
-          <w:lang w:eastAsia="en-GB"/>
-        </w:rPr>
-        <w:t xml:space="preserve">its </w:t>
-      </w:r>
-      <w:r>
-        <w:rPr>
-          <w:lang w:eastAsia="en-GB"/>
-        </w:rPr>
-        <w:t xml:space="preserve">citizens as well as the policies and actions of the nation itself will </w:t>
-      </w:r>
-      <w:r>
-        <w:rPr>
-          <w:lang w:eastAsia="en-GB"/>
-        </w:rPr>
-        <w:t>be used to develop the featur</w:t>
-      </w:r>
-      <w:r>
-        <w:rPr>
-          <w:lang w:eastAsia="en-GB"/>
-        </w:rPr>
-        <w:t xml:space="preserve">es of malicious routing as outlined below. </w:t>
-      </w:r>
-    </w:p>
-    <w:p>
-      <w:pPr>
-        <w:rPr>
-          <w:lang w:eastAsia="en-GB"/>
-        </w:rPr>
-      </w:pPr>
-    </w:p>
-    <w:p>
-      <w:pPr>
-        <w:pStyle w:val="Heading3"/>
-        <w:rPr>
-          <w:lang w:eastAsia="en-GB"/>
-        </w:rPr>
-      </w:pPr>
-      <w:bookmarkStart w:id="35" w:name="_Toc618646"/>
-      <w:r>
-        <w:rPr>
-          <w:lang w:eastAsia="en-GB"/>
-        </w:rPr>
-        <w:t>4.2.1 Mass Surveillance</w:t>
-      </w:r>
-      <w:bookmarkEnd w:id="35"/>
-    </w:p>
-    <w:p>
-      <w:pPr>
-        <w:rPr>
-          <w:lang w:eastAsia="en-GB"/>
-        </w:rPr>
-      </w:pPr>
-      <w:r>
-        <w:rPr>
-          <w:lang w:eastAsia="en-GB"/>
-        </w:rPr>
-        <w:t>For the citizen’s home nation</w:t>
-      </w:r>
-      <w:r>
-        <w:rPr>
-          <w:lang w:eastAsia="en-GB"/>
-        </w:rPr>
-        <w:t xml:space="preserve">, </w:t>
-      </w:r>
-      <w:r>
-        <w:rPr>
-          <w:lang w:eastAsia="en-GB"/>
-        </w:rPr>
-        <w:t>it is important to initially determine whether any mass surveillance is taking place.</w:t>
-      </w:r>
-      <w:r>
-        <w:rPr>
-          <w:lang w:eastAsia="en-GB"/>
-        </w:rPr>
-        <w:t xml:space="preserve"> The data used to compile this set comes from the Freedom House [23] and partially overlaps with the </w:t>
-      </w:r>
+      </w:pPr>
+      <w:r>
+        <w:rPr>
+          <w:lang w:eastAsia="en-GB"/>
+        </w:rPr>
+        <w:t>Type of indication (external, internal, social…)</w:t>
+      </w:r>
+      <w:r>
+        <w:rPr>
+          <w:lang w:eastAsia="en-GB"/>
+        </w:rPr>
+        <w:t xml:space="preserve">  </w:t>
+      </w:r>
+    </w:p>
+    <w:p>
+      <w:pPr>
+        <w:rPr>
+          <w:lang w:eastAsia="en-GB"/>
+        </w:rPr>
+      </w:pPr>
+    </w:p>
+    <w:p>
+      <w:pPr>
+        <w:pStyle w:val="Heading2"/>
+        <w:rPr>
+          <w:lang w:eastAsia="en-GB"/>
+        </w:rPr>
+      </w:pPr>
+      <w:bookmarkStart w:id="41" w:name="_Toc774992"/>
+      <w:r>
+        <w:rPr>
+          <w:lang w:eastAsia="en-GB"/>
+        </w:rPr>
+        <w:t>4.3 Nations and Autonomous Systems</w:t>
+      </w:r>
+      <w:bookmarkEnd w:id="41"/>
+    </w:p>
+    <w:p>
+      <w:pPr>
+        <w:rPr>
+          <w:lang w:eastAsia="en-GB"/>
+        </w:rPr>
+      </w:pPr>
+    </w:p>
+    <w:p>
+      <w:pPr>
+        <w:rPr>
+          <w:lang w:eastAsia="en-GB"/>
+        </w:rPr>
+      </w:pPr>
+      <w:r>
+        <w:rPr>
+          <w:lang w:eastAsia="en-GB"/>
+        </w:rPr>
+        <w:t xml:space="preserve">Autonomous Systems always have a home nation however can operate across borders in some cases. They are also in most cases forced to abide by and implement changes based on </w:t>
+      </w:r>
+      <w:r>
+        <w:rPr>
+          <w:lang w:eastAsia="en-GB"/>
+        </w:rPr>
+        <w:t xml:space="preserve">the laws of the nation in which the primarily operate. A significant proportion of the datasets used in this report record data per AS, not per nation. However, for this report, it would be impractical to analyse each AS so instead ASes will be grouped by their host nation. </w:t>
+      </w:r>
+      <w:r>
+        <w:rPr>
+          <w:lang w:eastAsia="en-GB"/>
+        </w:rPr>
+        <w:t>This allows for citizens to be logically grouped by nation instead of roughly grouped by their use of certain ASes. By extension, allowing</w:t>
+      </w:r>
+      <w:r>
+        <w:rPr>
+          <w:lang w:eastAsia="en-GB"/>
+        </w:rPr>
+        <w:t xml:space="preserve"> exposure to malicious routing can be calculated on a per nation basi</w:t>
+      </w:r>
+      <w:r>
+        <w:rPr>
+          <w:lang w:eastAsia="en-GB"/>
+        </w:rPr>
+        <w:t xml:space="preserve">s. </w:t>
+      </w:r>
+    </w:p>
+    <w:p>
+      <w:pPr>
+        <w:rPr>
+          <w:lang w:eastAsia="en-GB"/>
+        </w:rPr>
+      </w:pPr>
+    </w:p>
+    <w:p>
+      <w:pPr>
+        <w:rPr>
+          <w:lang w:eastAsia="en-GB"/>
+        </w:rPr>
+      </w:pPr>
+      <w:r>
+        <w:rPr>
+          <w:lang w:eastAsia="en-GB"/>
+        </w:rPr>
+        <w:t xml:space="preserve">By indexing by nation, </w:t>
+      </w:r>
+      <w:r>
+        <w:rPr>
+          <w:lang w:eastAsia="en-GB"/>
+        </w:rPr>
+        <w:t xml:space="preserve">comparisons </w:t>
+      </w:r>
+      <w:r>
+        <w:rPr>
+          <w:lang w:eastAsia="en-GB"/>
+        </w:rPr>
+        <w:t>with</w:t>
+      </w:r>
+      <w:r>
+        <w:rPr>
+          <w:lang w:eastAsia="en-GB"/>
+        </w:rPr>
+        <w:t xml:space="preserve"> </w:t>
+      </w:r>
+      <w:r>
+        <w:rPr>
+          <w:lang w:eastAsia="en-GB"/>
+        </w:rPr>
+        <w:t xml:space="preserve">legislation, </w:t>
+      </w:r>
+      <w:r>
+        <w:rPr>
+          <w:lang w:eastAsia="en-GB"/>
+        </w:rPr>
+        <w:t xml:space="preserve">policies, </w:t>
+      </w:r>
+      <w:r>
+        <w:rPr>
+          <w:lang w:eastAsia="en-GB"/>
+        </w:rPr>
+        <w:t>ideology and levels of freedom</w:t>
+      </w:r>
+      <w:r>
+        <w:rPr>
+          <w:lang w:eastAsia="en-GB"/>
+        </w:rPr>
+        <w:t xml:space="preserve"> dramatically simplify the process of analysis and finding correlations. It is important to note however, that this simplification process will come with a minor loss to precision of the exact groups being affected by malicious routing. </w:t>
+      </w:r>
+    </w:p>
+    <w:p>
+      <w:pPr>
+        <w:rPr>
+          <w:lang w:eastAsia="en-GB"/>
+        </w:rPr>
+      </w:pPr>
+    </w:p>
+    <w:p>
+      <w:pPr>
+        <w:pStyle w:val="Heading2"/>
+        <w:rPr>
+          <w:lang w:eastAsia="en-GB"/>
+        </w:rPr>
+      </w:pPr>
+      <w:bookmarkStart w:id="42" w:name="_Toc774993"/>
+      <w:r>
+        <w:rPr>
+          <w:lang w:eastAsia="en-GB"/>
+        </w:rPr>
+        <w:t xml:space="preserve">4.4 </w:t>
+      </w:r>
+      <w:r>
+        <w:rPr>
+          <w:lang w:eastAsia="en-GB"/>
+        </w:rPr>
+        <w:t>Methodology</w:t>
+      </w:r>
+      <w:bookmarkEnd w:id="42"/>
+    </w:p>
+    <w:p>
+      <w:pPr>
+        <w:rPr>
+          <w:lang w:eastAsia="en-GB"/>
+        </w:rPr>
+      </w:pPr>
+      <w:r>
+        <w:rPr>
+          <w:lang w:eastAsia="en-GB"/>
+        </w:rPr>
+        <w:t>1. Collecting data</w:t>
+      </w:r>
+    </w:p>
+    <w:p>
+      <w:pPr>
+        <w:rPr>
+          <w:lang w:eastAsia="en-GB"/>
+        </w:rPr>
+      </w:pPr>
+      <w:r>
+        <w:rPr>
+          <w:lang w:eastAsia="en-GB"/>
+        </w:rPr>
+        <w:t xml:space="preserve">2. Reformatting and condensing collected data sets. </w:t>
+      </w:r>
+    </w:p>
+    <w:p>
+      <w:pPr>
+        <w:rPr>
+          <w:lang w:eastAsia="en-GB"/>
+        </w:rPr>
+      </w:pPr>
+      <w:r>
+        <w:rPr>
+          <w:lang w:eastAsia="en-GB"/>
+        </w:rPr>
+        <w:t xml:space="preserve">3. Ranking the condensed data and producing a single value judgement. </w:t>
+      </w:r>
+    </w:p>
+    <w:p>
+      <w:pPr>
+        <w:rPr>
+          <w:lang w:eastAsia="en-GB"/>
+        </w:rPr>
+      </w:pPr>
+      <w:r>
+        <w:rPr>
+          <w:lang w:eastAsia="en-GB"/>
+        </w:rPr>
+        <w:t>4. Correlation / Rank analysis</w:t>
+      </w:r>
+    </w:p>
+    <w:p>
+      <w:pPr>
+        <w:rPr>
+          <w:lang w:eastAsia="en-GB"/>
+        </w:rPr>
+      </w:pPr>
+      <w:r>
+        <w:rPr>
+          <w:lang w:eastAsia="en-GB"/>
+        </w:rPr>
+        <w:t>6. Spearman’s / Pearson’s</w:t>
+      </w:r>
+      <w:bookmarkStart w:id="43" w:name="_GoBack"/>
+      <w:bookmarkEnd w:id="43"/>
+    </w:p>
+    <w:p>
+      <w:pPr>
+        <w:rPr>
+          <w:lang w:eastAsia="en-GB"/>
+        </w:rPr>
+      </w:pPr>
+      <w:r>
+        <w:rPr>
+          <w:lang w:eastAsia="en-GB"/>
+        </w:rPr>
+        <w:t>5. Reasons for performing each correlation</w:t>
+      </w:r>
+    </w:p>
+    <w:p>
+      <w:pPr>
+        <w:pStyle w:val="Heading2"/>
+        <w:rPr>
+          <w:lang w:eastAsia="en-GB"/>
+        </w:rPr>
+      </w:pPr>
+      <w:bookmarkStart w:id="44" w:name="_Toc774994"/>
+      <w:r>
+        <w:rPr>
+          <w:lang w:eastAsia="en-GB"/>
+        </w:rPr>
+        <w:t>4.5 Correlations</w:t>
+      </w:r>
+      <w:bookmarkEnd w:id="44"/>
+    </w:p>
+    <w:p>
+      <w:pPr>
+        <w:rPr>
+          <w:lang w:eastAsia="en-GB"/>
+        </w:rPr>
+      </w:pPr>
+      <w:r>
+        <w:rPr>
+          <w:lang w:eastAsia="en-GB"/>
+        </w:rPr>
+        <w:t>Sample text</w:t>
+      </w:r>
+    </w:p>
+    <w:p>
+      <w:pPr>
+        <w:rPr>
+          <w:lang w:eastAsia="en-GB"/>
+        </w:rPr>
+      </w:pPr>
+    </w:p>
+    <w:p>
+      <w:pPr>
+        <w:rPr>
+          <w:lang w:eastAsia="en-GB"/>
+        </w:rPr>
+      </w:pPr>
       <w:r>
         <w:rPr>
           <w:lang w:eastAsia="en-GB"/>
         </w:rPr>
         <w:lastRenderedPageBreak/>
-        <w:t xml:space="preserve">Freedom of the Net Index. This will be factored in when performing the correlations. </w:t>
-      </w:r>
-      <w:r>
-        <w:rPr>
-          <w:lang w:eastAsia="en-GB"/>
-        </w:rPr>
-        <w:t xml:space="preserve">This </w:t>
-      </w:r>
-      <w:r>
-        <w:rPr>
-          <w:lang w:eastAsia="en-GB"/>
-        </w:rPr>
-        <w:t>dataset is</w:t>
-      </w:r>
-      <w:r>
-        <w:rPr>
-          <w:lang w:eastAsia="en-GB"/>
-        </w:rPr>
-        <w:t xml:space="preserve"> simply a boolean metric that does not try to quantify the level of surveillance, but rather whether any surveillance is taking place.</w:t>
-      </w:r>
-      <w:r>
-        <w:rPr>
-          <w:lang w:eastAsia="en-GB"/>
-        </w:rPr>
-        <w:t xml:space="preserve"> </w:t>
-      </w:r>
-      <w:r>
-        <w:rPr>
-          <w:lang w:eastAsia="en-GB"/>
-        </w:rPr>
-        <w:t>In this case it is more important to include the government’s intention to conduct mass surveillance than their level of capability. This is because as a country’s wealth increases, their government’s capability to conduct mass surveillance also increases. It shows that, with a few exceptions such as Dem</w:t>
-      </w:r>
-      <w:r>
-        <w:rPr>
-          <w:lang w:eastAsia="en-GB"/>
-        </w:rPr>
-        <w:t>. People’s Rep. of Korea, if a government decides to perform mass surveillance, their capability to conduct it is closely related to that government’s amount of wealth and resources.</w:t>
-      </w:r>
-    </w:p>
-    <w:p>
-      <w:pPr>
-        <w:rPr>
-          <w:lang w:eastAsia="en-GB"/>
-        </w:rPr>
-      </w:pPr>
-    </w:p>
-    <w:p>
-      <w:pPr>
-        <w:rPr>
-          <w:lang w:eastAsia="en-GB"/>
-        </w:rPr>
-      </w:pPr>
-      <w:r>
-        <w:rPr>
-          <w:lang w:eastAsia="en-GB"/>
-        </w:rPr>
-        <w:t xml:space="preserve">A better </w:t>
-      </w:r>
-      <w:r>
-        <w:rPr>
-          <w:lang w:eastAsia="en-GB"/>
-        </w:rPr>
-        <w:t xml:space="preserve">measurement of mass surveillance as part of malicious routing would be to gauge the level of mass surveillance in a given nation and divide by that nation’s Gross Domestic Product. </w:t>
-      </w:r>
-      <w:proofErr w:type="gramStart"/>
-      <w:r>
-        <w:rPr>
-          <w:lang w:eastAsia="en-GB"/>
-        </w:rPr>
-        <w:t>However</w:t>
-      </w:r>
-      <w:proofErr w:type="gramEnd"/>
-      <w:r>
-        <w:rPr>
-          <w:lang w:eastAsia="en-GB"/>
-        </w:rPr>
-        <w:t xml:space="preserve"> this immediately runs into the issue of determining how to give a quantifiable value to mass surveillance. A problem which is made exponentially more difficult due to the secrecy around techniques used in such systems. Many of the sources that give information of that calibre are unreliable or scarce, making this feat too challenging and beyond the scope of this project. It may be an interesting area for further research though. </w:t>
-      </w:r>
-    </w:p>
-    <w:p>
-      <w:pPr>
-        <w:rPr>
-          <w:lang w:eastAsia="en-GB"/>
-        </w:rPr>
-      </w:pPr>
-    </w:p>
-    <w:p>
-      <w:pPr>
-        <w:pStyle w:val="Heading3"/>
-        <w:rPr>
-          <w:lang w:eastAsia="en-GB"/>
-        </w:rPr>
-      </w:pPr>
-      <w:bookmarkStart w:id="36" w:name="_Toc618647"/>
-      <w:r>
-        <w:rPr>
-          <w:lang w:eastAsia="en-GB"/>
-        </w:rPr>
-        <w:t>4.2.2 Arrests made over social media posts</w:t>
-      </w:r>
-      <w:bookmarkEnd w:id="36"/>
-    </w:p>
-    <w:p>
-      <w:pPr>
-        <w:rPr>
-          <w:lang w:eastAsia="en-GB"/>
-        </w:rPr>
-      </w:pPr>
-      <w:r>
-        <w:rPr>
-          <w:lang w:eastAsia="en-GB"/>
-        </w:rPr>
-        <w:t xml:space="preserve">Like with 4.2.1, this dataset has been gathered from Freedom House [23]. </w:t>
-      </w:r>
-      <w:r>
-        <w:rPr>
-          <w:lang w:eastAsia="en-GB"/>
-        </w:rPr>
-        <w:t xml:space="preserve">This dataset suffers </w:t>
-      </w:r>
-      <w:r>
-        <w:rPr>
-          <w:lang w:eastAsia="en-GB"/>
-        </w:rPr>
-        <w:t xml:space="preserve">the most from not being able to prove a direct relation between the arrests made and the techniques used to discover the perpetrator. </w:t>
-      </w:r>
-      <w:proofErr w:type="gramStart"/>
-      <w:r>
-        <w:rPr>
-          <w:lang w:eastAsia="en-GB"/>
-        </w:rPr>
-        <w:t>Similarly</w:t>
-      </w:r>
-      <w:proofErr w:type="gramEnd"/>
-      <w:r>
-        <w:rPr>
-          <w:lang w:eastAsia="en-GB"/>
-        </w:rPr>
-        <w:t xml:space="preserve"> to the mass surveillance dataset, this feature focuses on the government’s intent to control internet content within its own borders through arrests made over social media posts from its own citizens. </w:t>
-      </w:r>
-      <w:r>
-        <w:rPr>
-          <w:lang w:eastAsia="en-GB"/>
-        </w:rPr>
-        <w:t>Realistically, it would be too large of a task to quantify all arrests stemming from a social media post for each nation, so a</w:t>
-      </w:r>
-      <w:r>
-        <w:rPr>
-          <w:lang w:eastAsia="en-GB"/>
-        </w:rPr>
-        <w:t xml:space="preserve">gain, a boolean system is used to represent either the government’s intent </w:t>
-      </w:r>
-      <w:r>
-        <w:rPr>
-          <w:lang w:eastAsia="en-GB"/>
-        </w:rPr>
-        <w:t xml:space="preserve">or lack thereof, </w:t>
-      </w:r>
-      <w:r>
-        <w:rPr>
-          <w:lang w:eastAsia="en-GB"/>
-        </w:rPr>
-        <w:t xml:space="preserve">to control </w:t>
-      </w:r>
-      <w:r>
-        <w:rPr>
-          <w:lang w:eastAsia="en-GB"/>
-        </w:rPr>
-        <w:t xml:space="preserve">internet content. </w:t>
-      </w:r>
-    </w:p>
-    <w:p>
-      <w:pPr>
-        <w:rPr>
-          <w:lang w:eastAsia="en-GB"/>
-        </w:rPr>
-      </w:pPr>
-    </w:p>
-    <w:p>
-      <w:pPr>
-        <w:rPr>
-          <w:lang w:eastAsia="en-GB"/>
-        </w:rPr>
-      </w:pPr>
-      <w:r>
-        <w:rPr>
-          <w:lang w:eastAsia="en-GB"/>
-        </w:rPr>
-        <w:t xml:space="preserve">The biggest issue with this </w:t>
-      </w:r>
-      <w:r>
-        <w:rPr>
-          <w:lang w:eastAsia="en-GB"/>
-        </w:rPr>
-        <w:t xml:space="preserve">dataset is that for a given arrest, it is very difficult to determine whether any mass surveillance tools were used to detect the content. For example, in the UK, many counter-terrorism investigations begin from content picked up from surveillance schemes </w:t>
-      </w:r>
-      <w:r>
-        <w:rPr>
-          <w:lang w:eastAsia="en-GB"/>
-        </w:rPr>
-        <w:t xml:space="preserve">on ‘private’ social media networks </w:t>
-      </w:r>
-      <w:r>
-        <w:rPr>
-          <w:lang w:eastAsia="en-GB"/>
-        </w:rPr>
-        <w:t>[24], some of which inevitably lead to arrests</w:t>
-      </w:r>
-      <w:r>
-        <w:rPr>
-          <w:lang w:eastAsia="en-GB"/>
-        </w:rPr>
-        <w:t xml:space="preserve">. At the same time however, </w:t>
-      </w:r>
-      <w:r>
-        <w:rPr>
-          <w:lang w:eastAsia="en-GB"/>
-        </w:rPr>
-        <w:t xml:space="preserve">citizens have also been arrested over </w:t>
-      </w:r>
-      <w:r>
-        <w:rPr>
-          <w:lang w:eastAsia="en-GB"/>
-        </w:rPr>
-        <w:lastRenderedPageBreak/>
-        <w:t xml:space="preserve">out-of-context jokes made on Twitter [25] that referenced the destruction of an airport. This is not an isolated incident in the UK, as between 2010 and 2015, 2500 arrests were made in London alone over social media posts [26]. </w:t>
-      </w:r>
-      <w:proofErr w:type="gramStart"/>
-      <w:r>
-        <w:rPr>
-          <w:lang w:eastAsia="en-GB"/>
-        </w:rPr>
-        <w:t>However</w:t>
-      </w:r>
-      <w:proofErr w:type="gramEnd"/>
-      <w:r>
-        <w:rPr>
-          <w:lang w:eastAsia="en-GB"/>
-        </w:rPr>
-        <w:t xml:space="preserve"> without examining each case individually, it would be impossible to determine which arrests were an over-reach of mass surveillance or an incident reported to the police </w:t>
-      </w:r>
-      <w:r>
-        <w:rPr>
-          <w:lang w:eastAsia="en-GB"/>
-        </w:rPr>
-        <w:t>separately</w:t>
-      </w:r>
-      <w:r>
-        <w:rPr>
-          <w:lang w:eastAsia="en-GB"/>
-        </w:rPr>
-        <w:t xml:space="preserve">. </w:t>
-      </w:r>
-    </w:p>
-    <w:p>
-      <w:pPr>
-        <w:rPr>
-          <w:lang w:eastAsia="en-GB"/>
-        </w:rPr>
-      </w:pPr>
-    </w:p>
-    <w:p>
-      <w:pPr>
-        <w:pStyle w:val="Heading3"/>
-        <w:rPr>
-          <w:lang w:eastAsia="en-GB"/>
-        </w:rPr>
-      </w:pPr>
-      <w:r>
-        <w:rPr>
-          <w:lang w:eastAsia="en-GB"/>
-        </w:rPr>
-        <w:t>4.3.3</w:t>
-      </w:r>
-      <w:r>
-        <w:rPr>
-          <w:lang w:eastAsia="en-GB"/>
-        </w:rPr>
-        <w:t xml:space="preserve"> Mirai Botnet IP Addresses</w:t>
-      </w:r>
-    </w:p>
-    <w:p>
-      <w:pPr>
-        <w:rPr>
-          <w:lang w:eastAsia="en-GB"/>
-        </w:rPr>
-      </w:pPr>
-      <w:r>
-        <w:rPr>
-          <w:lang w:eastAsia="en-GB"/>
-        </w:rPr>
-        <w:t xml:space="preserve">From the Bad Packets Report [18], a list of IP addresses that are confirmed to be a part of Mirai-like botnets </w:t>
-      </w:r>
-      <w:r>
-        <w:rPr>
-          <w:lang w:eastAsia="en-GB"/>
-        </w:rPr>
-        <w:t xml:space="preserve">between Jan 2017 and Jan 2019 </w:t>
-      </w:r>
-      <w:r>
-        <w:rPr>
-          <w:lang w:eastAsia="en-GB"/>
-        </w:rPr>
-        <w:t>was compiled. Each IP address was then geolocated and the total number of botnet IPs</w:t>
-      </w:r>
-      <w:r>
-        <w:rPr>
-          <w:lang w:eastAsia="en-GB"/>
-        </w:rPr>
-        <w:t xml:space="preserve"> under each nation was calculated. The total number of IPs for each nation was also compiled and then the total number of botnet IPs was divided by the total number of IPs in each </w:t>
-      </w:r>
-      <w:proofErr w:type="gramStart"/>
-      <w:r>
-        <w:rPr>
-          <w:lang w:eastAsia="en-GB"/>
-        </w:rPr>
-        <w:t>nations</w:t>
-      </w:r>
-      <w:proofErr w:type="gramEnd"/>
-      <w:r>
-        <w:rPr>
-          <w:lang w:eastAsia="en-GB"/>
-        </w:rPr>
-        <w:t xml:space="preserve"> to give the proportion of </w:t>
-      </w:r>
-      <w:r>
-        <w:rPr>
-          <w:lang w:eastAsia="en-GB"/>
-        </w:rPr>
-        <w:t xml:space="preserve">IPs that were apart of a Mirai-like botnet. </w:t>
-      </w:r>
-      <w:r>
-        <w:rPr>
-          <w:lang w:eastAsia="en-GB"/>
-        </w:rPr>
-        <w:t xml:space="preserve"> </w:t>
-      </w:r>
-      <w:r>
-        <w:rPr>
-          <w:lang w:eastAsia="en-GB"/>
-        </w:rPr>
-        <w:t xml:space="preserve">This data was then normalised to </w:t>
-      </w:r>
-      <w:r>
-        <w:rPr>
-          <w:lang w:eastAsia="en-GB"/>
-        </w:rPr>
-        <w:t xml:space="preserve">give each nation a value between 0 and 1 which represents that nation’s exposure to Mirai’s infectious behaviour. In more general terms, this feature gives an indication of a nation’s level of exposure to invasive malicious software. </w:t>
-      </w:r>
-    </w:p>
-    <w:p>
-      <w:pPr>
-        <w:rPr>
-          <w:lang w:eastAsia="en-GB"/>
-        </w:rPr>
-      </w:pPr>
-    </w:p>
-    <w:p>
-      <w:pPr>
-        <w:rPr>
-          <w:lang w:eastAsia="en-GB"/>
-        </w:rPr>
-      </w:pPr>
-      <w:r>
-        <w:rPr>
-          <w:lang w:eastAsia="en-GB"/>
-        </w:rPr>
-        <w:t xml:space="preserve">The major limitation of this feature is the impact of Cloud Hosting providers. It is a common practice for attackers to </w:t>
-      </w:r>
-      <w:r>
-        <w:rPr>
-          <w:lang w:eastAsia="en-GB"/>
-        </w:rPr>
-        <w:t xml:space="preserve">use cloud providers to host their malware </w:t>
-      </w:r>
-      <w:r>
-        <w:rPr>
-          <w:lang w:eastAsia="en-GB"/>
-        </w:rPr>
-        <w:t>[</w:t>
-      </w:r>
-      <w:r>
-        <w:rPr>
-          <w:lang w:eastAsia="en-GB"/>
-        </w:rPr>
-        <w:t>27</w:t>
-      </w:r>
-      <w:r>
-        <w:rPr>
-          <w:lang w:eastAsia="en-GB"/>
-        </w:rPr>
-        <w:t>]</w:t>
-      </w:r>
-      <w:r>
-        <w:rPr>
-          <w:lang w:eastAsia="en-GB"/>
-        </w:rPr>
-        <w:t xml:space="preserve">. Certain countries such as The US and Netherlands are over represented in their share of the world’s cloud providers. This would mean that such nations may also be over represented in the </w:t>
-      </w:r>
-      <w:r>
-        <w:rPr>
-          <w:lang w:eastAsia="en-GB"/>
-        </w:rPr>
-        <w:t>number</w:t>
-      </w:r>
-      <w:r>
-        <w:rPr>
-          <w:lang w:eastAsia="en-GB"/>
-        </w:rPr>
-        <w:t xml:space="preserve"> of </w:t>
-      </w:r>
-      <w:r>
-        <w:rPr>
-          <w:lang w:eastAsia="en-GB"/>
-        </w:rPr>
-        <w:t xml:space="preserve">infected hosts that are detected as part of the Bad Packets Report. </w:t>
-      </w:r>
-    </w:p>
-    <w:p>
-      <w:pPr>
-        <w:rPr>
-          <w:lang w:eastAsia="en-GB"/>
-        </w:rPr>
-      </w:pPr>
-    </w:p>
-    <w:p>
-      <w:pPr>
-        <w:pStyle w:val="Heading3"/>
-        <w:rPr>
-          <w:lang w:eastAsia="en-GB"/>
-        </w:rPr>
-      </w:pPr>
-      <w:r>
-        <w:rPr>
-          <w:lang w:eastAsia="en-GB"/>
-        </w:rPr>
-        <w:t>4.3.4 Mirai-like Packet Signatures</w:t>
-      </w:r>
-    </w:p>
-    <w:p>
-      <w:pPr>
-        <w:rPr>
-          <w:lang w:eastAsia="en-GB"/>
-        </w:rPr>
-      </w:pPr>
-      <w:r>
-        <w:rPr>
-          <w:lang w:eastAsia="en-GB"/>
-        </w:rPr>
-        <w:t xml:space="preserve">Like with the Mirai botnet IPs, this dataset was also compiled by the Bad Packets Report. The data was received as a list of IPs being targeted by packets that shared the </w:t>
-      </w:r>
-      <w:r>
-        <w:rPr>
-          <w:lang w:eastAsia="en-GB"/>
-        </w:rPr>
-        <w:t xml:space="preserve">structure and sequence number formatting with those produced by the original Mirai source code. </w:t>
-      </w:r>
-      <w:r>
-        <w:rPr>
-          <w:lang w:eastAsia="en-GB"/>
-        </w:rPr>
-        <w:t xml:space="preserve">From this, a list of nations </w:t>
-      </w:r>
-      <w:r>
-        <w:rPr>
-          <w:lang w:eastAsia="en-GB"/>
-        </w:rPr>
-        <w:t xml:space="preserve">and the number of Mirai-like packets that had been targeted at said nation between July 2018 and Dec 2018 was compiled. </w:t>
-      </w:r>
-      <w:r>
-        <w:rPr>
-          <w:lang w:eastAsia="en-GB"/>
-        </w:rPr>
-        <w:t xml:space="preserve">While the last feature represented </w:t>
-      </w:r>
-      <w:r>
-        <w:rPr>
-          <w:lang w:eastAsia="en-GB"/>
-        </w:rPr>
-        <w:t xml:space="preserve">Mirai hosting and infection, this feature represents the amount a nation is targeted by Mirai-like attacks. In a more general sense, the feature indicates the quantity of IPs in a given nation that experience malicious attacks. As with the previous feature, this feature is also divided by the number of IPs in the given nation to produce the proportion of IPs </w:t>
-      </w:r>
-      <w:r>
-        <w:rPr>
-          <w:lang w:eastAsia="en-GB"/>
-        </w:rPr>
-        <w:lastRenderedPageBreak/>
-        <w:t xml:space="preserve">that have been targeted, then normalised to make the output more understandable. </w:t>
-      </w:r>
-    </w:p>
-    <w:p>
-      <w:pPr>
-        <w:rPr>
-          <w:lang w:eastAsia="en-GB"/>
-        </w:rPr>
-      </w:pPr>
-    </w:p>
-    <w:p>
-      <w:pPr>
-        <w:rPr>
-          <w:lang w:eastAsia="en-GB"/>
-        </w:rPr>
-      </w:pPr>
-      <w:r>
-        <w:rPr>
-          <w:lang w:eastAsia="en-GB"/>
-        </w:rPr>
-        <w:t xml:space="preserve">Together, the Mirai-like packets </w:t>
-      </w:r>
-      <w:proofErr w:type="gramStart"/>
-      <w:r>
-        <w:rPr>
-          <w:lang w:eastAsia="en-GB"/>
-        </w:rPr>
-        <w:t>feature</w:t>
-      </w:r>
-      <w:proofErr w:type="gramEnd"/>
-      <w:r>
-        <w:rPr>
-          <w:lang w:eastAsia="en-GB"/>
-        </w:rPr>
-        <w:t xml:space="preserve"> and the Botnet IPs feature aim to </w:t>
-      </w:r>
-      <w:r>
-        <w:rPr>
-          <w:lang w:eastAsia="en-GB"/>
-        </w:rPr>
-        <w:t xml:space="preserve">give a representation of external offensive </w:t>
-      </w:r>
-      <w:r>
-        <w:rPr>
-          <w:lang w:eastAsia="en-GB"/>
-        </w:rPr>
-        <w:t xml:space="preserve">malicious routing affecting the citizens of any given nation. </w:t>
-      </w:r>
-    </w:p>
-    <w:p>
-      <w:pPr>
-        <w:rPr>
-          <w:lang w:eastAsia="en-GB"/>
-        </w:rPr>
-      </w:pPr>
-    </w:p>
-    <w:p>
-      <w:pPr>
-        <w:pStyle w:val="Heading3"/>
-        <w:rPr>
-          <w:lang w:eastAsia="en-GB"/>
-        </w:rPr>
-      </w:pPr>
-      <w:r>
-        <w:rPr>
-          <w:lang w:eastAsia="en-GB"/>
-        </w:rPr>
-        <w:t>4.3.5 BGP Hijacks</w:t>
-      </w:r>
-    </w:p>
-    <w:p>
-      <w:pPr>
-        <w:rPr>
-          <w:lang w:eastAsia="en-GB"/>
-        </w:rPr>
-      </w:pPr>
-      <w:r>
-        <w:rPr>
-          <w:lang w:eastAsia="en-GB"/>
-        </w:rPr>
-        <w:t xml:space="preserve">The data for this feature was collected by </w:t>
-      </w:r>
-      <w:proofErr w:type="spellStart"/>
-      <w:r>
-        <w:rPr>
-          <w:lang w:eastAsia="en-GB"/>
-        </w:rPr>
-        <w:t>BGPmon</w:t>
-      </w:r>
-      <w:proofErr w:type="spellEnd"/>
-      <w:r>
-        <w:rPr>
-          <w:lang w:eastAsia="en-GB"/>
-        </w:rPr>
-        <w:t xml:space="preserve"> [19]. Their dataset records victim ASes that have experienced BGP hijacks as well as the ASN (Autonomous System Number) of the attacker.</w:t>
-      </w:r>
-      <w:r>
-        <w:rPr>
-          <w:lang w:eastAsia="en-GB"/>
-        </w:rPr>
-        <w:t xml:space="preserve"> In some cases, both the attacker and victim ASN are the same and </w:t>
-      </w:r>
-      <w:proofErr w:type="spellStart"/>
-      <w:r>
-        <w:rPr>
-          <w:lang w:eastAsia="en-GB"/>
-        </w:rPr>
-        <w:t>BGPmon</w:t>
-      </w:r>
-      <w:proofErr w:type="spellEnd"/>
-      <w:r>
-        <w:rPr>
-          <w:lang w:eastAsia="en-GB"/>
-        </w:rPr>
-        <w:t xml:space="preserve"> </w:t>
-      </w:r>
-      <w:r>
-        <w:rPr>
-          <w:lang w:eastAsia="en-GB"/>
-        </w:rPr>
-        <w:t>acknowledges that for many of these, the ‘hijack’ was simply a mistake on the part of that particular AS. It must be noted however, that it is not a guarantee that the ‘hijack’ was a mistake when the ASNs are equal.</w:t>
-      </w:r>
-    </w:p>
-    <w:p>
-      <w:pPr>
-        <w:rPr>
-          <w:lang w:eastAsia="en-GB"/>
-        </w:rPr>
-      </w:pPr>
-    </w:p>
-    <w:p>
-      <w:pPr>
-        <w:rPr>
-          <w:lang w:eastAsia="en-GB"/>
-        </w:rPr>
-      </w:pPr>
-      <w:r>
-        <w:rPr>
-          <w:lang w:eastAsia="en-GB"/>
-        </w:rPr>
-        <w:t>A dataset mapping ASNs to nations was used to cross reference with the BGP hijacks dataset to produce a list of the number of times any AS within a given nation has experienced a BGP hijack</w:t>
-      </w:r>
-      <w:r>
-        <w:rPr>
-          <w:lang w:eastAsia="en-GB"/>
-        </w:rPr>
-        <w:t>. This gives an indication of how trustworthy a nation’s ASes are</w:t>
-      </w:r>
-      <w:r>
-        <w:rPr>
-          <w:lang w:eastAsia="en-GB"/>
-        </w:rPr>
-        <w:t xml:space="preserve">. Since ASes in a given nation operate to an extent under the instruction of that nation’s government (E.g. Boomeranging in The US), by extension this dataset also gives an indication of </w:t>
-      </w:r>
-      <w:r>
-        <w:rPr>
-          <w:lang w:eastAsia="en-GB"/>
-        </w:rPr>
-        <w:t xml:space="preserve">the degree of top down information control from a given nation’s government. </w:t>
-      </w:r>
-      <w:bookmarkStart w:id="37" w:name="_GoBack"/>
-      <w:bookmarkEnd w:id="37"/>
-    </w:p>
-    <w:p>
-      <w:pPr>
-        <w:rPr>
-          <w:lang w:eastAsia="en-GB"/>
-        </w:rPr>
-      </w:pPr>
-    </w:p>
-    <w:p>
-      <w:pPr>
-        <w:pStyle w:val="Heading2"/>
-        <w:rPr>
-          <w:lang w:eastAsia="en-GB"/>
-        </w:rPr>
-      </w:pPr>
-      <w:bookmarkStart w:id="38" w:name="_Toc618648"/>
-      <w:r>
-        <w:rPr>
-          <w:lang w:eastAsia="en-GB"/>
-        </w:rPr>
-        <w:t>4.3 Nations and Autonomous Systems</w:t>
-      </w:r>
-      <w:bookmarkEnd w:id="38"/>
-    </w:p>
-    <w:p>
-      <w:pPr>
-        <w:rPr>
-          <w:lang w:eastAsia="en-GB"/>
-        </w:rPr>
-      </w:pPr>
-    </w:p>
-    <w:p>
-      <w:pPr>
-        <w:rPr>
-          <w:lang w:eastAsia="en-GB"/>
-        </w:rPr>
-      </w:pPr>
-      <w:r>
-        <w:rPr>
-          <w:lang w:eastAsia="en-GB"/>
-        </w:rPr>
-        <w:t xml:space="preserve">Autonomous Systems always have a home nation however can operate across borders in some cases. They are also in most cases forced to abide by and implement changes based on </w:t>
-      </w:r>
-      <w:r>
-        <w:rPr>
-          <w:lang w:eastAsia="en-GB"/>
-        </w:rPr>
-        <w:t xml:space="preserve">the laws of the nation in which the primarily operate. A significant proportion of the datasets used in this report record data per AS, not per nation. However, for this report, it would be impractical to analyse each AS so instead ASes will be grouped by their host nation. </w:t>
-      </w:r>
-      <w:r>
-        <w:rPr>
-          <w:lang w:eastAsia="en-GB"/>
-        </w:rPr>
-        <w:t>This allows for citizens to be logically grouped by nation instead of roughly grouped by their use of certain ASes. By extension, allowing</w:t>
-      </w:r>
-      <w:r>
-        <w:rPr>
-          <w:lang w:eastAsia="en-GB"/>
-        </w:rPr>
-        <w:t xml:space="preserve"> exposure to malicious routing can be calculated on a per nation basi</w:t>
-      </w:r>
-      <w:r>
-        <w:rPr>
-          <w:lang w:eastAsia="en-GB"/>
-        </w:rPr>
-        <w:t xml:space="preserve">s. </w:t>
-      </w:r>
-    </w:p>
-    <w:p>
-      <w:pPr>
-        <w:rPr>
-          <w:lang w:eastAsia="en-GB"/>
-        </w:rPr>
-      </w:pPr>
-    </w:p>
-    <w:p>
-      <w:pPr>
-        <w:rPr>
-          <w:lang w:eastAsia="en-GB"/>
-        </w:rPr>
-      </w:pPr>
-      <w:r>
-        <w:rPr>
-          <w:lang w:eastAsia="en-GB"/>
-        </w:rPr>
-        <w:lastRenderedPageBreak/>
-        <w:t xml:space="preserve">By indexing by nation, </w:t>
-      </w:r>
-      <w:r>
-        <w:rPr>
-          <w:lang w:eastAsia="en-GB"/>
-        </w:rPr>
-        <w:t xml:space="preserve">comparisons </w:t>
-      </w:r>
-      <w:r>
-        <w:rPr>
-          <w:lang w:eastAsia="en-GB"/>
-        </w:rPr>
-        <w:t>with</w:t>
-      </w:r>
-      <w:r>
-        <w:rPr>
-          <w:lang w:eastAsia="en-GB"/>
-        </w:rPr>
-        <w:t xml:space="preserve"> </w:t>
-      </w:r>
-      <w:r>
-        <w:rPr>
-          <w:lang w:eastAsia="en-GB"/>
-        </w:rPr>
-        <w:t xml:space="preserve">legislation, </w:t>
-      </w:r>
-      <w:r>
-        <w:rPr>
-          <w:lang w:eastAsia="en-GB"/>
-        </w:rPr>
-        <w:t xml:space="preserve">policies, </w:t>
-      </w:r>
-      <w:r>
-        <w:rPr>
-          <w:lang w:eastAsia="en-GB"/>
-        </w:rPr>
-        <w:t>ideology and levels of freedom</w:t>
-      </w:r>
-      <w:r>
-        <w:rPr>
-          <w:lang w:eastAsia="en-GB"/>
-        </w:rPr>
-        <w:t xml:space="preserve"> dramatically simplify the process of analysis and finding correlations. It is important to note however, that this simplification process will come with a minor loss to precision of the exact groups being affected by malicious routing. </w:t>
-      </w:r>
-    </w:p>
-    <w:p>
-      <w:pPr>
-        <w:rPr>
-          <w:lang w:eastAsia="en-GB"/>
-        </w:rPr>
-      </w:pPr>
-    </w:p>
-    <w:p>
-      <w:pPr>
-        <w:pStyle w:val="Heading2"/>
-        <w:rPr>
-          <w:lang w:eastAsia="en-GB"/>
-        </w:rPr>
-      </w:pPr>
-      <w:bookmarkStart w:id="39" w:name="_Toc618649"/>
-      <w:r>
-        <w:rPr>
-          <w:lang w:eastAsia="en-GB"/>
-        </w:rPr>
-        <w:t xml:space="preserve">4.4 </w:t>
-      </w:r>
-      <w:r>
-        <w:rPr>
-          <w:lang w:eastAsia="en-GB"/>
-        </w:rPr>
-        <w:t>Methodology</w:t>
-      </w:r>
-      <w:bookmarkEnd w:id="39"/>
-    </w:p>
-    <w:p>
-      <w:pPr>
-        <w:rPr>
-          <w:lang w:eastAsia="en-GB"/>
-        </w:rPr>
-      </w:pPr>
-      <w:r>
-        <w:rPr>
-          <w:lang w:eastAsia="en-GB"/>
-        </w:rPr>
-        <w:t>1. Collecting data</w:t>
-      </w:r>
-    </w:p>
-    <w:p>
-      <w:pPr>
-        <w:rPr>
-          <w:lang w:eastAsia="en-GB"/>
-        </w:rPr>
-      </w:pPr>
-      <w:r>
-        <w:rPr>
-          <w:lang w:eastAsia="en-GB"/>
-        </w:rPr>
-        <w:t xml:space="preserve">2. Reformatting and condensing collected data sets. </w:t>
-      </w:r>
-    </w:p>
-    <w:p>
-      <w:pPr>
-        <w:rPr>
-          <w:lang w:eastAsia="en-GB"/>
-        </w:rPr>
-      </w:pPr>
-      <w:r>
-        <w:rPr>
-          <w:lang w:eastAsia="en-GB"/>
-        </w:rPr>
-        <w:t xml:space="preserve">3. Ranking the condensed data and producing a single value judgement. </w:t>
-      </w:r>
-    </w:p>
-    <w:p>
-      <w:pPr>
-        <w:rPr>
-          <w:lang w:eastAsia="en-GB"/>
-        </w:rPr>
-      </w:pPr>
-      <w:r>
-        <w:rPr>
-          <w:lang w:eastAsia="en-GB"/>
-        </w:rPr>
-        <w:t>4. Correlation / Rank analysis</w:t>
-      </w:r>
-    </w:p>
-    <w:p>
-      <w:pPr>
-        <w:pStyle w:val="Heading2"/>
-        <w:rPr>
-          <w:lang w:eastAsia="en-GB"/>
-        </w:rPr>
-      </w:pPr>
-      <w:bookmarkStart w:id="40" w:name="_Toc618650"/>
-      <w:r>
-        <w:rPr>
-          <w:lang w:eastAsia="en-GB"/>
-        </w:rPr>
-        <w:t>4.5 Correlations</w:t>
-      </w:r>
-      <w:bookmarkEnd w:id="40"/>
-    </w:p>
-    <w:p>
-      <w:pPr>
-        <w:rPr>
-          <w:lang w:eastAsia="en-GB"/>
-        </w:rPr>
-      </w:pPr>
-      <w:r>
-        <w:rPr>
-          <w:lang w:eastAsia="en-GB"/>
-        </w:rPr>
-        <w:t>Sample text</w:t>
-      </w:r>
-    </w:p>
-    <w:p>
-      <w:pPr>
-        <w:rPr>
-          <w:lang w:eastAsia="en-GB"/>
-        </w:rPr>
-      </w:pPr>
-    </w:p>
-    <w:p>
-      <w:pPr>
-        <w:rPr>
-          <w:lang w:eastAsia="en-GB"/>
-        </w:rPr>
-      </w:pPr>
-      <w:r>
-        <w:rPr>
-          <w:lang w:eastAsia="en-GB"/>
-        </w:rPr>
         <w:br w:type="page"/>
       </w:r>
     </w:p>
@@ -9459,7 +10007,7 @@
           <w:lang w:eastAsia="en-GB"/>
         </w:rPr>
       </w:pPr>
-      <w:bookmarkStart w:id="41" w:name="_Toc618651"/>
+      <w:bookmarkStart w:id="45" w:name="_Toc774995"/>
       <w:r>
         <w:rPr>
           <w:rFonts w:eastAsia="Times New Roman"/>
@@ -9481,7 +10029,7 @@
         </w:rPr>
         <w:t>s</w:t>
       </w:r>
-      <w:bookmarkEnd w:id="41"/>
+      <w:bookmarkEnd w:id="45"/>
     </w:p>
     <w:p>
       <w:pPr>
@@ -9497,14 +10045,14 @@
           <w:lang w:eastAsia="en-GB"/>
         </w:rPr>
       </w:pPr>
-      <w:bookmarkStart w:id="42" w:name="_Toc618652"/>
+      <w:bookmarkStart w:id="46" w:name="_Toc774996"/>
       <w:r>
         <w:rPr>
           <w:lang w:eastAsia="en-GB"/>
         </w:rPr>
         <w:t>5.1 Chapter Overview</w:t>
       </w:r>
-      <w:bookmarkEnd w:id="42"/>
+      <w:bookmarkEnd w:id="46"/>
     </w:p>
     <w:p>
       <w:pPr>
@@ -9533,14 +10081,14 @@
           <w:lang w:eastAsia="en-GB"/>
         </w:rPr>
       </w:pPr>
-      <w:bookmarkStart w:id="43" w:name="_Toc618653"/>
+      <w:bookmarkStart w:id="47" w:name="_Toc774997"/>
       <w:r>
         <w:rPr>
           <w:lang w:eastAsia="en-GB"/>
         </w:rPr>
         <w:t>5.2 Policy</w:t>
       </w:r>
-      <w:bookmarkEnd w:id="43"/>
+      <w:bookmarkEnd w:id="47"/>
     </w:p>
     <w:p>
       <w:pPr>
@@ -9566,7 +10114,7 @@
       <w:pPr>
         <w:pStyle w:val="Heading2"/>
       </w:pPr>
-      <w:bookmarkStart w:id="44" w:name="_Toc618654"/>
+      <w:bookmarkStart w:id="48" w:name="_Toc774998"/>
       <w:r>
         <w:t>5.</w:t>
       </w:r>
@@ -9576,7 +10124,7 @@
       <w:r>
         <w:t xml:space="preserve"> Case Studies</w:t>
       </w:r>
-      <w:bookmarkEnd w:id="44"/>
+      <w:bookmarkEnd w:id="48"/>
     </w:p>
     <w:p>
       <w:r>
@@ -9630,7 +10178,7 @@
           <w:lang w:eastAsia="en-GB"/>
         </w:rPr>
       </w:pPr>
-      <w:bookmarkStart w:id="45" w:name="_Toc618655"/>
+      <w:bookmarkStart w:id="49" w:name="_Toc774999"/>
       <w:r>
         <w:rPr>
           <w:rFonts w:eastAsia="Times New Roman"/>
@@ -9638,7 +10186,7 @@
         </w:rPr>
         <w:t>Findings</w:t>
       </w:r>
-      <w:bookmarkEnd w:id="45"/>
+      <w:bookmarkEnd w:id="49"/>
     </w:p>
     <w:p>
       <w:pPr>
@@ -9654,7 +10202,7 @@
           <w:lang w:eastAsia="en-GB"/>
         </w:rPr>
       </w:pPr>
-      <w:bookmarkStart w:id="46" w:name="_Toc618656"/>
+      <w:bookmarkStart w:id="50" w:name="_Toc775000"/>
       <w:r>
         <w:rPr>
           <w:lang w:eastAsia="en-GB"/>
@@ -9667,7 +10215,7 @@
         </w:rPr>
         <w:t>.1 Chapter Overview</w:t>
       </w:r>
-      <w:bookmarkEnd w:id="46"/>
+      <w:bookmarkEnd w:id="50"/>
     </w:p>
     <w:p>
       <w:pPr>
@@ -9736,7 +10284,7 @@
           <w:lang w:eastAsia="en-GB"/>
         </w:rPr>
       </w:pPr>
-      <w:bookmarkStart w:id="47" w:name="_Toc618657"/>
+      <w:bookmarkStart w:id="51" w:name="_Toc775001"/>
       <w:r>
         <w:rPr>
           <w:rFonts w:eastAsia="Times New Roman"/>
@@ -9744,7 +10292,7 @@
         </w:rPr>
         <w:t>Conclusions</w:t>
       </w:r>
-      <w:bookmarkEnd w:id="47"/>
+      <w:bookmarkEnd w:id="51"/>
     </w:p>
     <w:p>
       <w:pPr>
@@ -9760,7 +10308,7 @@
           <w:lang w:eastAsia="en-GB"/>
         </w:rPr>
       </w:pPr>
-      <w:bookmarkStart w:id="48" w:name="_Toc618658"/>
+      <w:bookmarkStart w:id="52" w:name="_Toc775002"/>
       <w:r>
         <w:rPr>
           <w:lang w:eastAsia="en-GB"/>
@@ -9773,7 +10321,7 @@
         </w:rPr>
         <w:t>.1 Chapter Overview</w:t>
       </w:r>
-      <w:bookmarkEnd w:id="48"/>
+      <w:bookmarkEnd w:id="52"/>
     </w:p>
     <w:p>
       <w:pPr>
@@ -9815,7 +10363,7 @@
           <w:lang w:eastAsia="en-GB"/>
         </w:rPr>
       </w:pPr>
-      <w:bookmarkStart w:id="49" w:name="_Toc618659"/>
+      <w:bookmarkStart w:id="53" w:name="_Toc775003"/>
       <w:r>
         <w:rPr>
           <w:lang w:eastAsia="en-GB"/>
@@ -9823,7 +10371,7 @@
         <w:lastRenderedPageBreak/>
         <w:t>References</w:t>
       </w:r>
-      <w:bookmarkEnd w:id="49"/>
+      <w:bookmarkEnd w:id="53"/>
     </w:p>
     <w:p>
       <w:pPr>
@@ -13603,7 +14151,7 @@
 </file>
 
 <file path=customXml/itemProps1.xml><?xml version="1.0" encoding="utf-8"?>
-<ds:datastoreItem xmlns:ds="http://schemas.openxmlformats.org/officeDocument/2006/customXml" ds:itemID="{06F1C0D3-4D87-4013-97CA-29BA301EA26B}">
+<ds:datastoreItem xmlns:ds="http://schemas.openxmlformats.org/officeDocument/2006/customXml" ds:itemID="{EFAB5AD3-DE89-44AF-9553-249EAA2E20A6}">
   <ds:schemaRefs>
     <ds:schemaRef ds:uri="http://schemas.openxmlformats.org/officeDocument/2006/bibliography"/>
   </ds:schemaRefs>

</xml_diff>

<commit_message>
Comments in intro and background
</commit_message>
<xml_diff>
--- a/The Politics of Routing.docx
+++ b/The Politics of Routing.docx
@@ -1,6 +1,6 @@
 
 <file path=word/document.xml><?xml version="1.0" encoding="utf-8"?>
-<w:document xmlns:wpc="http://schemas.microsoft.com/office/word/2010/wordprocessingCanvas" xmlns:cx="http://schemas.microsoft.com/office/drawing/2014/chartex" xmlns:cx1="http://schemas.microsoft.com/office/drawing/2015/9/8/chartex" xmlns:cx2="http://schemas.microsoft.com/office/drawing/2015/10/21/chartex" xmlns:cx3="http://schemas.microsoft.com/office/drawing/2016/5/9/chartex" xmlns:cx4="http://schemas.microsoft.com/office/drawing/2016/5/10/chartex" xmlns:cx5="http://schemas.microsoft.com/office/drawing/2016/5/11/chartex" xmlns:cx6="http://schemas.microsoft.com/office/drawing/2016/5/12/chartex" xmlns:cx7="http://schemas.microsoft.com/office/drawing/2016/5/13/chartex" xmlns:cx8="http://schemas.microsoft.com/office/drawing/2016/5/14/chartex" xmlns:mc="http://schemas.openxmlformats.org/markup-compatibility/2006" xmlns:aink="http://schemas.microsoft.com/office/drawing/2016/ink" xmlns:am3d="http://schemas.microsoft.com/office/drawing/2017/model3d" xmlns:o="urn:schemas-microsoft-com:office:office" xmlns:r="http://schemas.openxmlformats.org/officeDocument/2006/relationships" xmlns:m="http://schemas.openxmlformats.org/officeDocument/2006/math" xmlns:v="urn:schemas-microsoft-com:vml" xmlns:wp14="http://schemas.microsoft.com/office/word/2010/wordprocessingDrawing" xmlns:wp="http://schemas.openxmlformats.org/drawingml/2006/wordprocessingDrawing" xmlns:w10="urn:schemas-microsoft-com:office:word" xmlns:w="http://schemas.openxmlformats.org/wordprocessingml/2006/main" xmlns:w14="http://schemas.microsoft.com/office/word/2010/wordml" xmlns:w15="http://schemas.microsoft.com/office/word/2012/wordml" xmlns:w16cid="http://schemas.microsoft.com/office/word/2016/wordml/cid" xmlns:w16se="http://schemas.microsoft.com/office/word/2015/wordml/symex" xmlns:wpg="http://schemas.microsoft.com/office/word/2010/wordprocessingGroup" xmlns:wpi="http://schemas.microsoft.com/office/word/2010/wordprocessingInk" xmlns:wne="http://schemas.microsoft.com/office/word/2006/wordml" xmlns:wps="http://schemas.microsoft.com/office/word/2010/wordprocessingShape" mc:Ignorable="w14 w15 w16se w16cid wp14">
+<w:document xmlns:wpc="http://schemas.microsoft.com/office/word/2010/wordprocessingCanvas" xmlns:cx="http://schemas.microsoft.com/office/drawing/2014/chartex" xmlns:cx1="http://schemas.microsoft.com/office/drawing/2015/9/8/chartex" xmlns:mc="http://schemas.openxmlformats.org/markup-compatibility/2006" xmlns:o="urn:schemas-microsoft-com:office:office" xmlns:r="http://schemas.openxmlformats.org/officeDocument/2006/relationships" xmlns:m="http://schemas.openxmlformats.org/officeDocument/2006/math" xmlns:v="urn:schemas-microsoft-com:vml" xmlns:wp14="http://schemas.microsoft.com/office/word/2010/wordprocessingDrawing" xmlns:wp="http://schemas.openxmlformats.org/drawingml/2006/wordprocessingDrawing" xmlns:w10="urn:schemas-microsoft-com:office:word" xmlns:w="http://schemas.openxmlformats.org/wordprocessingml/2006/main" xmlns:w14="http://schemas.microsoft.com/office/word/2010/wordml" xmlns:w15="http://schemas.microsoft.com/office/word/2012/wordml" xmlns:w16se="http://schemas.microsoft.com/office/word/2015/wordml/symex" xmlns:wpg="http://schemas.microsoft.com/office/word/2010/wordprocessingGroup" xmlns:wpi="http://schemas.microsoft.com/office/word/2010/wordprocessingInk" xmlns:wne="http://schemas.microsoft.com/office/word/2006/wordml" xmlns:wps="http://schemas.microsoft.com/office/word/2010/wordprocessingShape" mc:Ignorable="w14 w15 w16se wp14">
   <w:body>
     <w:p/>
     <w:p/>
@@ -6241,7 +6241,43 @@
         <w:rPr>
           <w:lang w:eastAsia="en-GB"/>
         </w:rPr>
-        <w:t xml:space="preserve">what it means to have ‘total internet freedom’ and what positive and negative freedoms make up internet freedom. </w:t>
+        <w:t xml:space="preserve">what </w:t>
+      </w:r>
+      <w:r>
+        <w:rPr>
+          <w:lang w:eastAsia="en-GB"/>
+        </w:rPr>
+        <w:t>the term</w:t>
+      </w:r>
+      <w:r>
+        <w:rPr>
+          <w:lang w:eastAsia="en-GB"/>
+        </w:rPr>
+        <w:t xml:space="preserve"> ‘</w:t>
+      </w:r>
+      <w:r>
+        <w:rPr>
+          <w:lang w:eastAsia="en-GB"/>
+        </w:rPr>
+        <w:t>I</w:t>
+      </w:r>
+      <w:r>
+        <w:rPr>
+          <w:lang w:eastAsia="en-GB"/>
+        </w:rPr>
+        <w:t xml:space="preserve">nternet freedom’ </w:t>
+      </w:r>
+      <w:r>
+        <w:rPr>
+          <w:lang w:eastAsia="en-GB"/>
+        </w:rPr>
+        <w:t xml:space="preserve">entails, </w:t>
+      </w:r>
+      <w:r>
+        <w:rPr>
+          <w:lang w:eastAsia="en-GB"/>
+        </w:rPr>
+        <w:t xml:space="preserve">and what positive and negative freedoms make up internet freedom. </w:t>
       </w:r>
     </w:p>
     <w:p>
@@ -6387,21 +6423,43 @@
         <w:rPr>
           <w:lang w:eastAsia="en-GB"/>
         </w:rPr>
-        <w:t xml:space="preserve">Consider whether the finding </w:t>
-      </w:r>
-      <w:proofErr w:type="gramStart"/>
-      <w:r>
-        <w:rPr>
-          <w:lang w:eastAsia="en-GB"/>
-        </w:rPr>
-        <w:t>are</w:t>
-      </w:r>
-      <w:proofErr w:type="gramEnd"/>
-      <w:r>
-        <w:rPr>
-          <w:lang w:eastAsia="en-GB"/>
-        </w:rPr>
-        <w:t xml:space="preserve"> significant and determine whether propensity to engage in malicious routing activity is a good predictor of freedom. </w:t>
+        <w:t>Consider whether the finding</w:t>
+      </w:r>
+      <w:ins w:id="5" w:author="Vasileios" w:date="2019-02-18T17:31:00Z">
+        <w:r>
+          <w:rPr>
+            <w:lang w:eastAsia="en-GB"/>
+          </w:rPr>
+          <w:t>s</w:t>
+        </w:r>
+      </w:ins>
+      <w:r>
+        <w:rPr>
+          <w:lang w:eastAsia="en-GB"/>
+        </w:rPr>
+        <w:t xml:space="preserve"> are significant and determine whether propensity to engage in malicious routing activity is a good predictor of freedom</w:t>
+      </w:r>
+      <w:ins w:id="6" w:author="Vasileios" w:date="2019-02-18T17:31:00Z">
+        <w:r>
+          <w:rPr>
+            <w:lang w:eastAsia="en-GB"/>
+          </w:rPr>
+          <w:t xml:space="preserve"> and vice versa.</w:t>
+        </w:r>
+      </w:ins>
+      <w:del w:id="7" w:author="Vasileios" w:date="2019-02-18T17:31:00Z">
+        <w:r>
+          <w:rPr>
+            <w:lang w:eastAsia="en-GB"/>
+          </w:rPr>
+          <w:delText>.</w:delText>
+        </w:r>
+      </w:del>
+      <w:r>
+        <w:rPr>
+          <w:lang w:eastAsia="en-GB"/>
+        </w:rPr>
+        <w:t xml:space="preserve"> </w:t>
       </w:r>
     </w:p>
     <w:p>
@@ -6418,7 +6476,7 @@
           <w:lang w:eastAsia="en-GB"/>
         </w:rPr>
       </w:pPr>
-      <w:bookmarkStart w:id="5" w:name="_Toc1308068"/>
+      <w:bookmarkStart w:id="8" w:name="_Toc1308068"/>
       <w:r>
         <w:rPr>
           <w:lang w:eastAsia="en-GB"/>
@@ -6426,7 +6484,7 @@
         <w:lastRenderedPageBreak/>
         <w:t>1.4 Report Structure</w:t>
       </w:r>
-      <w:bookmarkEnd w:id="5"/>
+      <w:bookmarkEnd w:id="8"/>
     </w:p>
     <w:p>
       <w:pPr>
@@ -6463,7 +6521,35 @@
         <w:rPr>
           <w:lang w:eastAsia="en-GB"/>
         </w:rPr>
-        <w:t xml:space="preserve">ng of the current academic reasoning, backgrounds and issues faces in this area of research. The existing research associated with defining and measuring freedom will also be investigated to aid with narrowing the selection of freedom indexes to the most relevant for this topic. </w:t>
+        <w:t>ng of the current academic reasoning, background</w:t>
+      </w:r>
+      <w:del w:id="9" w:author="Vasileios" w:date="2019-02-18T17:32:00Z">
+        <w:r>
+          <w:rPr>
+            <w:lang w:eastAsia="en-GB"/>
+          </w:rPr>
+          <w:delText>s</w:delText>
+        </w:r>
+      </w:del>
+      <w:r>
+        <w:rPr>
+          <w:lang w:eastAsia="en-GB"/>
+        </w:rPr>
+        <w:t xml:space="preserve"> and issues </w:t>
+      </w:r>
+      <w:del w:id="10" w:author="Vasileios" w:date="2019-02-18T17:32:00Z">
+        <w:r>
+          <w:rPr>
+            <w:lang w:eastAsia="en-GB"/>
+          </w:rPr>
+          <w:delText xml:space="preserve">faces </w:delText>
+        </w:r>
+      </w:del>
+      <w:r>
+        <w:rPr>
+          <w:lang w:eastAsia="en-GB"/>
+        </w:rPr>
+        <w:t xml:space="preserve">in this area of research. The existing research associated with defining and measuring freedom will also be investigated to aid with narrowing the selection of freedom indexes to the most relevant for this topic. </w:t>
       </w:r>
     </w:p>
     <w:p>
@@ -6485,17 +6571,61 @@
         </w:rPr>
         <w:t xml:space="preserve">A nation’s freedom can be measured in a wide variety of different ways, each resulting in a different freedom index. Before any research is conducted into malicious routing, the report will cover the various definitions of freedom and determine which indexes are most applicable when correlating with malicious routing. </w:t>
       </w:r>
-      <w:r>
-        <w:rPr>
-          <w:lang w:eastAsia="en-GB"/>
-        </w:rPr>
-        <w:t>The primary index to be considered will be the Freedom House, Freedom of the Net Index</w:t>
-      </w:r>
-      <w:r>
-        <w:rPr>
-          <w:lang w:eastAsia="en-GB"/>
-        </w:rPr>
-        <w:t xml:space="preserve"> [9]</w:t>
+      <w:commentRangeStart w:id="11"/>
+      <w:r>
+        <w:rPr>
+          <w:lang w:eastAsia="en-GB"/>
+        </w:rPr>
+        <w:t xml:space="preserve">The primary index to be considered will be the </w:t>
+      </w:r>
+      <w:r>
+        <w:rPr>
+          <w:i/>
+          <w:lang w:eastAsia="en-GB"/>
+          <w:rPrChange w:id="12" w:author="Vasileios" w:date="2019-02-18T17:33:00Z">
+            <w:rPr>
+              <w:lang w:eastAsia="en-GB"/>
+            </w:rPr>
+          </w:rPrChange>
+        </w:rPr>
+        <w:t>Freedom House, Freedom of the Net Inde</w:t>
+      </w:r>
+      <w:commentRangeEnd w:id="11"/>
+      <w:r>
+        <w:rPr>
+          <w:rStyle w:val="CommentReference"/>
+        </w:rPr>
+        <w:commentReference w:id="11"/>
+      </w:r>
+      <w:r>
+        <w:rPr>
+          <w:i/>
+          <w:lang w:eastAsia="en-GB"/>
+          <w:rPrChange w:id="13" w:author="Vasileios" w:date="2019-02-18T17:33:00Z">
+            <w:rPr>
+              <w:lang w:eastAsia="en-GB"/>
+            </w:rPr>
+          </w:rPrChange>
+        </w:rPr>
+        <w:t>x</w:t>
+      </w:r>
+      <w:r>
+        <w:rPr>
+          <w:i/>
+          <w:lang w:eastAsia="en-GB"/>
+          <w:rPrChange w:id="14" w:author="Vasileios" w:date="2019-02-18T17:33:00Z">
+            <w:rPr>
+              <w:lang w:eastAsia="en-GB"/>
+            </w:rPr>
+          </w:rPrChange>
+        </w:rPr>
+        <w:t xml:space="preserve"> </w:t>
+      </w:r>
+      <w:r>
+        <w:rPr>
+          <w:lang w:eastAsia="en-GB"/>
+        </w:rPr>
+        <w:t>[9]</w:t>
       </w:r>
       <w:r>
         <w:rPr>
@@ -6569,39 +6699,131 @@
         <w:rPr>
           <w:lang w:eastAsia="en-GB"/>
         </w:rPr>
-        <w:t xml:space="preserve"> malicious routing comprises</w:t>
-      </w:r>
-      <w:r>
-        <w:rPr>
-          <w:lang w:eastAsia="en-GB"/>
-        </w:rPr>
-        <w:t xml:space="preserve"> of. Then a table of nations that partake in malicious routing will be built, holding information about the activities of each nation, as well as a standardised numerical score for each nation based on the amount of malicious routing behaviour that said nation conducts. Once the table has been created and the ranks calculated, </w:t>
-      </w:r>
-      <w:r>
-        <w:rPr>
-          <w:lang w:eastAsia="en-GB"/>
-        </w:rPr>
-        <w:t xml:space="preserve">it will then be possible to contrast malicious routing behaviour with freedom to determine if any correlations are present. </w:t>
-      </w:r>
-    </w:p>
-    <w:p>
-      <w:pPr>
-        <w:rPr>
-          <w:lang w:eastAsia="en-GB"/>
-        </w:rPr>
-      </w:pPr>
-    </w:p>
-    <w:p>
-      <w:pPr>
-        <w:rPr>
-          <w:lang w:eastAsia="en-GB"/>
-        </w:rPr>
-      </w:pPr>
-      <w:r>
-        <w:rPr>
-          <w:lang w:eastAsia="en-GB"/>
-        </w:rPr>
-        <w:t xml:space="preserve">Depending on the results from the correlations, </w:t>
+        <w:t xml:space="preserve"> </w:t>
+      </w:r>
+      <w:ins w:id="15" w:author="Vasileios" w:date="2019-02-18T17:35:00Z">
+        <w:r>
+          <w:rPr>
+            <w:lang w:eastAsia="en-GB"/>
+          </w:rPr>
+          <w:t xml:space="preserve">can be considered as part of </w:t>
+        </w:r>
+      </w:ins>
+      <w:r>
+        <w:rPr>
+          <w:lang w:eastAsia="en-GB"/>
+        </w:rPr>
+        <w:t>malicious routing</w:t>
+      </w:r>
+      <w:del w:id="16" w:author="Vasileios" w:date="2019-02-18T17:36:00Z">
+        <w:r>
+          <w:rPr>
+            <w:lang w:eastAsia="en-GB"/>
+          </w:rPr>
+          <w:delText xml:space="preserve"> comprises</w:delText>
+        </w:r>
+        <w:r>
+          <w:rPr>
+            <w:lang w:eastAsia="en-GB"/>
+          </w:rPr>
+          <w:delText xml:space="preserve"> of</w:delText>
+        </w:r>
+      </w:del>
+      <w:ins w:id="17" w:author="Vasileios" w:date="2019-02-18T17:36:00Z">
+        <w:r>
+          <w:rPr>
+            <w:lang w:eastAsia="en-GB"/>
+          </w:rPr>
+          <w:t xml:space="preserve"> behaviour</w:t>
+        </w:r>
+      </w:ins>
+      <w:r>
+        <w:rPr>
+          <w:lang w:eastAsia="en-GB"/>
+        </w:rPr>
+        <w:t>. Then</w:t>
+      </w:r>
+      <w:ins w:id="18" w:author="Vasileios" w:date="2019-02-18T17:36:00Z">
+        <w:r>
+          <w:rPr>
+            <w:lang w:eastAsia="en-GB"/>
+          </w:rPr>
+          <w:t>,</w:t>
+        </w:r>
+      </w:ins>
+      <w:r>
+        <w:rPr>
+          <w:lang w:eastAsia="en-GB"/>
+        </w:rPr>
+        <w:t xml:space="preserve"> a table of nations that partake in malicious routing will be built, holding information about the activities of each nation, as well as a standardised numerical score for each nation based on the amount of malicious routing behaviour that said nation conducts. Once the table has been created and the ranks calculated, </w:t>
+      </w:r>
+      <w:r>
+        <w:rPr>
+          <w:lang w:eastAsia="en-GB"/>
+        </w:rPr>
+        <w:t xml:space="preserve">it will then be possible to contrast malicious routing behaviour with </w:t>
+      </w:r>
+      <w:commentRangeStart w:id="19"/>
+      <w:r>
+        <w:rPr>
+          <w:lang w:eastAsia="en-GB"/>
+        </w:rPr>
+        <w:t xml:space="preserve">freedom </w:t>
+      </w:r>
+      <w:commentRangeEnd w:id="19"/>
+      <w:r>
+        <w:rPr>
+          <w:rStyle w:val="CommentReference"/>
+        </w:rPr>
+        <w:commentReference w:id="19"/>
+      </w:r>
+      <w:r>
+        <w:rPr>
+          <w:lang w:eastAsia="en-GB"/>
+        </w:rPr>
+        <w:t xml:space="preserve">to determine if any correlations are present. </w:t>
+      </w:r>
+    </w:p>
+    <w:p>
+      <w:pPr>
+        <w:rPr>
+          <w:lang w:eastAsia="en-GB"/>
+        </w:rPr>
+      </w:pPr>
+    </w:p>
+    <w:p>
+      <w:pPr>
+        <w:rPr>
+          <w:lang w:eastAsia="en-GB"/>
+        </w:rPr>
+      </w:pPr>
+      <w:r>
+        <w:rPr>
+          <w:lang w:eastAsia="en-GB"/>
+        </w:rPr>
+        <w:t xml:space="preserve">Depending on the results </w:t>
+      </w:r>
+      <w:del w:id="20" w:author="Vasileios" w:date="2019-02-18T17:38:00Z">
+        <w:r>
+          <w:rPr>
+            <w:lang w:eastAsia="en-GB"/>
+          </w:rPr>
+          <w:delText xml:space="preserve">from </w:delText>
+        </w:r>
+      </w:del>
+      <w:ins w:id="21" w:author="Vasileios" w:date="2019-02-18T17:38:00Z">
+        <w:r>
+          <w:rPr>
+            <w:lang w:eastAsia="en-GB"/>
+          </w:rPr>
+          <w:t xml:space="preserve">of </w:t>
+        </w:r>
+      </w:ins>
+      <w:r>
+        <w:rPr>
+          <w:lang w:eastAsia="en-GB"/>
+        </w:rPr>
+        <w:t xml:space="preserve">the correlations, </w:t>
       </w:r>
       <w:r>
         <w:rPr>
@@ -6619,7 +6841,27 @@
         <w:rPr>
           <w:lang w:eastAsia="en-GB"/>
         </w:rPr>
-        <w:t xml:space="preserve"> between certain kinds of malicious routing behaviour and freedom. This next section will examine trends seen across the data </w:t>
+        <w:t xml:space="preserve"> between certain kinds of malicious routing behaviour and freedom. </w:t>
+      </w:r>
+      <w:commentRangeStart w:id="22"/>
+      <w:r>
+        <w:rPr>
+          <w:lang w:eastAsia="en-GB"/>
+        </w:rPr>
+        <w:t xml:space="preserve">This next section </w:t>
+      </w:r>
+      <w:commentRangeEnd w:id="22"/>
+      <w:r>
+        <w:rPr>
+          <w:rStyle w:val="CommentReference"/>
+        </w:rPr>
+        <w:commentReference w:id="22"/>
+      </w:r>
+      <w:r>
+        <w:rPr>
+          <w:lang w:eastAsia="en-GB"/>
+        </w:rPr>
+        <w:t xml:space="preserve">will examine trends seen across the data </w:t>
       </w:r>
       <w:r>
         <w:rPr>
@@ -6698,7 +6940,7 @@
           <w:lang w:eastAsia="en-GB"/>
         </w:rPr>
       </w:pPr>
-      <w:bookmarkStart w:id="6" w:name="_Toc1308069"/>
+      <w:bookmarkStart w:id="23" w:name="_Toc1308069"/>
       <w:r>
         <w:rPr>
           <w:rFonts w:eastAsia="Times New Roman"/>
@@ -6706,7 +6948,7 @@
         </w:rPr>
         <w:t>Background Research</w:t>
       </w:r>
-      <w:bookmarkEnd w:id="6"/>
+      <w:bookmarkEnd w:id="23"/>
     </w:p>
     <w:p>
       <w:pPr>
@@ -6722,14 +6964,14 @@
           <w:lang w:eastAsia="en-GB"/>
         </w:rPr>
       </w:pPr>
-      <w:bookmarkStart w:id="7" w:name="_Toc1308070"/>
+      <w:bookmarkStart w:id="24" w:name="_Toc1308070"/>
       <w:r>
         <w:rPr>
           <w:lang w:eastAsia="en-GB"/>
         </w:rPr>
         <w:t>2.1 Chapter Overview</w:t>
       </w:r>
-      <w:bookmarkEnd w:id="7"/>
+      <w:bookmarkEnd w:id="24"/>
     </w:p>
     <w:p>
       <w:pPr>
@@ -6802,7 +7044,7 @@
           <w:lang w:eastAsia="en-GB"/>
         </w:rPr>
       </w:pPr>
-      <w:bookmarkStart w:id="8" w:name="_Toc1308071"/>
+      <w:bookmarkStart w:id="25" w:name="_Toc1308071"/>
       <w:r>
         <w:rPr>
           <w:lang w:eastAsia="en-GB"/>
@@ -6815,26 +7057,82 @@
         </w:rPr>
         <w:t>The Politics of Routing: Investigating the Relationship between AS connectivity and Internet Freedom</w:t>
       </w:r>
-      <w:bookmarkEnd w:id="8"/>
-    </w:p>
-    <w:p>
-      <w:pPr>
-        <w:rPr>
-          <w:lang w:eastAsia="en-GB"/>
-        </w:rPr>
-      </w:pPr>
-    </w:p>
-    <w:p>
-      <w:pPr>
-        <w:rPr>
-          <w:lang w:eastAsia="en-GB"/>
-        </w:rPr>
-      </w:pPr>
-      <w:r>
-        <w:rPr>
-          <w:lang w:eastAsia="en-GB"/>
-        </w:rPr>
-        <w:t xml:space="preserve">This study, conducted by Rachee Singh et al, aims to find a relationship between the level of Autonomous System connectivity within a single country, and that country’s </w:t>
+      <w:bookmarkEnd w:id="25"/>
+    </w:p>
+    <w:p>
+      <w:pPr>
+        <w:rPr>
+          <w:lang w:eastAsia="en-GB"/>
+        </w:rPr>
+      </w:pPr>
+    </w:p>
+    <w:p>
+      <w:pPr>
+        <w:rPr>
+          <w:lang w:eastAsia="en-GB"/>
+        </w:rPr>
+      </w:pPr>
+      <w:r>
+        <w:rPr>
+          <w:lang w:eastAsia="en-GB"/>
+        </w:rPr>
+        <w:t xml:space="preserve">This study, conducted by Rachee Singh et al, aims to find a relationship between the </w:t>
+      </w:r>
+      <w:del w:id="26" w:author="Vasileios" w:date="2019-02-19T00:05:00Z">
+        <w:r>
+          <w:rPr>
+            <w:lang w:eastAsia="en-GB"/>
+          </w:rPr>
+          <w:delText xml:space="preserve">level </w:delText>
+        </w:r>
+      </w:del>
+      <w:ins w:id="27" w:author="Vasileios" w:date="2019-02-19T00:05:00Z">
+        <w:r>
+          <w:rPr>
+            <w:lang w:eastAsia="en-GB"/>
+          </w:rPr>
+          <w:t>topological characteristics</w:t>
+        </w:r>
+        <w:r>
+          <w:rPr>
+            <w:lang w:eastAsia="en-GB"/>
+          </w:rPr>
+          <w:t xml:space="preserve"> </w:t>
+        </w:r>
+      </w:ins>
+      <w:r>
+        <w:rPr>
+          <w:lang w:eastAsia="en-GB"/>
+        </w:rPr>
+        <w:t xml:space="preserve">of Autonomous System connectivity within a </w:t>
+      </w:r>
+      <w:del w:id="28" w:author="Vasileios" w:date="2019-02-19T00:05:00Z">
+        <w:r>
+          <w:rPr>
+            <w:lang w:eastAsia="en-GB"/>
+          </w:rPr>
+          <w:delText xml:space="preserve">single </w:delText>
+        </w:r>
+      </w:del>
+      <w:ins w:id="29" w:author="Vasileios" w:date="2019-02-19T00:05:00Z">
+        <w:r>
+          <w:rPr>
+            <w:lang w:eastAsia="en-GB"/>
+          </w:rPr>
+          <w:t>certain</w:t>
+        </w:r>
+        <w:r>
+          <w:rPr>
+            <w:lang w:eastAsia="en-GB"/>
+          </w:rPr>
+          <w:t xml:space="preserve"> </w:t>
+        </w:r>
+      </w:ins>
+      <w:r>
+        <w:rPr>
+          <w:lang w:eastAsia="en-GB"/>
+        </w:rPr>
+        <w:t xml:space="preserve">country, and that country’s </w:t>
       </w:r>
       <w:r>
         <w:rPr>
@@ -6852,7 +7150,71 @@
         <w:rPr>
           <w:lang w:eastAsia="en-GB"/>
         </w:rPr>
-        <w:t>. A network topology graph was constructed for each nation using a BGP path simulator to compute AS paths that are compliant with routing policy. Features of this graph were then extracted and applied to various machine learning techniques that tried to predict freedom.</w:t>
+        <w:t xml:space="preserve">. A network topology graph was constructed for each nation using a BGP path simulator to compute AS paths that are compliant with </w:t>
+      </w:r>
+      <w:ins w:id="30" w:author="Vasileios" w:date="2019-02-19T00:06:00Z">
+        <w:r>
+          <w:rPr>
+            <w:lang w:eastAsia="en-GB"/>
+          </w:rPr>
+          <w:t xml:space="preserve">well-known BGP </w:t>
+        </w:r>
+      </w:ins>
+      <w:r>
+        <w:rPr>
+          <w:lang w:eastAsia="en-GB"/>
+        </w:rPr>
+        <w:t>routing polic</w:t>
+      </w:r>
+      <w:ins w:id="31" w:author="Vasileios" w:date="2019-02-19T00:06:00Z">
+        <w:r>
+          <w:rPr>
+            <w:lang w:eastAsia="en-GB"/>
+          </w:rPr>
+          <w:t>ieis, such as the valley-free roule</w:t>
+        </w:r>
+      </w:ins>
+      <w:del w:id="32" w:author="Vasileios" w:date="2019-02-19T00:06:00Z">
+        <w:r>
+          <w:rPr>
+            <w:lang w:eastAsia="en-GB"/>
+          </w:rPr>
+          <w:delText>y</w:delText>
+        </w:r>
+      </w:del>
+      <w:r>
+        <w:rPr>
+          <w:lang w:eastAsia="en-GB"/>
+        </w:rPr>
+        <w:t xml:space="preserve">. Features of this graph were then extracted and applied to various machine learning techniques that tried to predict </w:t>
+      </w:r>
+      <w:ins w:id="33" w:author="Vasileios" w:date="2019-02-19T00:06:00Z">
+        <w:r>
+          <w:rPr>
+            <w:lang w:eastAsia="en-GB"/>
+          </w:rPr>
+          <w:t xml:space="preserve">the </w:t>
+        </w:r>
+      </w:ins>
+      <w:r>
+        <w:rPr>
+          <w:lang w:eastAsia="en-GB"/>
+        </w:rPr>
+        <w:t>freedom</w:t>
+      </w:r>
+      <w:ins w:id="34" w:author="Vasileios" w:date="2019-02-19T00:06:00Z">
+        <w:r>
+          <w:rPr>
+            <w:lang w:eastAsia="en-GB"/>
+          </w:rPr>
+          <w:t xml:space="preserve"> of press index of a country</w:t>
+        </w:r>
+      </w:ins>
+      <w:r>
+        <w:rPr>
+          <w:lang w:eastAsia="en-GB"/>
+        </w:rPr>
+        <w:t>.</w:t>
       </w:r>
     </w:p>
     <w:p>
@@ -6868,17 +7230,63 @@
           <w:szCs w:val="28"/>
         </w:rPr>
       </w:pPr>
-      <w:r>
-        <w:rPr>
-          <w:lang w:eastAsia="en-GB"/>
-        </w:rPr>
-        <w:t xml:space="preserve">In this paper, </w:t>
-      </w:r>
-      <w:r>
-        <w:rPr>
-          <w:lang w:eastAsia="en-GB"/>
-        </w:rPr>
-        <w:t xml:space="preserve">internet freedom of a nation is measured using the Freedom House, Freedom of the Press Index </w:t>
+      <w:del w:id="35" w:author="Vasileios" w:date="2019-02-19T00:07:00Z">
+        <w:r>
+          <w:rPr>
+            <w:lang w:eastAsia="en-GB"/>
+          </w:rPr>
+          <w:delText xml:space="preserve">In this paper, </w:delText>
+        </w:r>
+      </w:del>
+      <w:ins w:id="36" w:author="Vasileios" w:date="2019-02-19T00:07:00Z">
+        <w:r>
+          <w:rPr>
+            <w:lang w:eastAsia="en-GB"/>
+          </w:rPr>
+          <w:t xml:space="preserve">In particular, the paper measures the </w:t>
+        </w:r>
+      </w:ins>
+      <w:del w:id="37" w:author="Vasileios" w:date="2019-02-19T00:08:00Z">
+        <w:r>
+          <w:rPr>
+            <w:lang w:eastAsia="en-GB"/>
+          </w:rPr>
+          <w:delText xml:space="preserve">internet </w:delText>
+        </w:r>
+      </w:del>
+      <w:ins w:id="38" w:author="Vasileios" w:date="2019-02-19T00:08:00Z">
+        <w:r>
+          <w:rPr>
+            <w:lang w:eastAsia="en-GB"/>
+          </w:rPr>
+          <w:t>I</w:t>
+        </w:r>
+        <w:r>
+          <w:rPr>
+            <w:lang w:eastAsia="en-GB"/>
+          </w:rPr>
+          <w:t xml:space="preserve">nternet </w:t>
+        </w:r>
+      </w:ins>
+      <w:r>
+        <w:rPr>
+          <w:lang w:eastAsia="en-GB"/>
+        </w:rPr>
+        <w:t xml:space="preserve">freedom of a nation </w:t>
+      </w:r>
+      <w:del w:id="39" w:author="Vasileios" w:date="2019-02-19T00:08:00Z">
+        <w:r>
+          <w:rPr>
+            <w:lang w:eastAsia="en-GB"/>
+          </w:rPr>
+          <w:delText xml:space="preserve">is measured </w:delText>
+        </w:r>
+      </w:del>
+      <w:r>
+        <w:rPr>
+          <w:lang w:eastAsia="en-GB"/>
+        </w:rPr>
+        <w:t xml:space="preserve">using the Freedom House, Freedom of the Press Index </w:t>
       </w:r>
       <w:r>
         <w:rPr>
@@ -6896,27 +7304,62 @@
         <w:rPr>
           <w:szCs w:val="28"/>
         </w:rPr>
-        <w:t>while closely related in legislation, the freedom of individuals online is fundamentally different from the freedom of the press, since there are fewer social and economic constraints acting on a single internet user. Where the vast majority of the press operate in a profit-driven environment, in which straying from the overton window could damage sales, an individual internet user operating under perceived anonymity is somewhat relieved from such pressures, and therefore is more likely to share nonconforming or illegal material.</w:t>
-      </w:r>
+        <w:t xml:space="preserve">while closely related in legislation, the freedom of individuals online is fundamentally different from the freedom of </w:t>
+      </w:r>
+      <w:del w:id="40" w:author="Vasileios" w:date="2019-02-19T00:08:00Z">
+        <w:r>
+          <w:rPr>
+            <w:szCs w:val="28"/>
+          </w:rPr>
+          <w:delText xml:space="preserve">the </w:delText>
+        </w:r>
+      </w:del>
       <w:r>
         <w:rPr>
           <w:szCs w:val="28"/>
         </w:rPr>
+        <w:t>press, since there are fewer social and economic constraints acting on a single internet user. Where the vast majority of the press operate in a profit-driven environment, in which straying from the overton window could damage sales, an individual internet user operating under perceived anonymity is somewhat relieved from such pressures, and therefore is more likely to share nonconforming or illegal material.</w:t>
+      </w:r>
+      <w:r>
+        <w:rPr>
+          <w:szCs w:val="28"/>
+        </w:rPr>
         <w:t xml:space="preserve"> Therefore, this report will primary focus on measuring internet freedom with the newer and more closely related Freedom House, Freedom of the Net Index [9].</w:t>
       </w:r>
       <w:r>
         <w:rPr>
           <w:szCs w:val="28"/>
         </w:rPr>
-        <w:t xml:space="preserve"> The actual differences between these indexes will be investigated in more detail later in the report. </w:t>
-      </w:r>
-    </w:p>
-    <w:p>
-      <w:pPr>
+        <w:t xml:space="preserve"> The actual differences between these indexes will be investigated in more detail later in </w:t>
+      </w:r>
+      <w:del w:id="41" w:author="Vasileios" w:date="2019-02-19T00:09:00Z">
+        <w:r>
+          <w:rPr>
+            <w:szCs w:val="28"/>
+          </w:rPr>
+          <w:delText xml:space="preserve">the </w:delText>
+        </w:r>
+      </w:del>
+      <w:ins w:id="42" w:author="Vasileios" w:date="2019-02-19T00:09:00Z">
+        <w:r>
+          <w:rPr>
+            <w:szCs w:val="28"/>
+          </w:rPr>
+          <w:t>my</w:t>
+        </w:r>
+        <w:r>
+          <w:rPr>
+            <w:szCs w:val="28"/>
+          </w:rPr>
+          <w:t xml:space="preserve"> </w:t>
+        </w:r>
+      </w:ins>
+      <w:r>
         <w:rPr>
           <w:szCs w:val="28"/>
         </w:rPr>
-      </w:pPr>
+        <w:t xml:space="preserve">report. </w:t>
+      </w:r>
     </w:p>
     <w:p>
       <w:pPr>
@@ -6924,17 +7367,39 @@
           <w:szCs w:val="28"/>
         </w:rPr>
       </w:pPr>
-      <w:r>
+    </w:p>
+    <w:p>
+      <w:pPr>
         <w:rPr>
           <w:szCs w:val="28"/>
         </w:rPr>
-        <w:lastRenderedPageBreak/>
-        <w:t xml:space="preserve">The study found that, of all the graph’s features, </w:t>
-      </w:r>
+      </w:pPr>
       <w:r>
         <w:rPr>
           <w:szCs w:val="28"/>
         </w:rPr>
+        <w:t xml:space="preserve">The study found that, of all the </w:t>
+      </w:r>
+      <w:ins w:id="43" w:author="Vasileios" w:date="2019-02-19T00:09:00Z">
+        <w:r>
+          <w:rPr>
+            <w:szCs w:val="28"/>
+          </w:rPr>
+          <w:t xml:space="preserve">AS </w:t>
+        </w:r>
+      </w:ins>
+      <w:bookmarkStart w:id="44" w:name="_GoBack"/>
+      <w:bookmarkEnd w:id="44"/>
+      <w:r>
+        <w:rPr>
+          <w:szCs w:val="28"/>
+        </w:rPr>
+        <w:t xml:space="preserve">graph’s features, </w:t>
+      </w:r>
+      <w:r>
+        <w:rPr>
+          <w:szCs w:val="28"/>
+        </w:rPr>
         <w:t xml:space="preserve">IP density and path length were the best predictors of internet freedom. Their machine learning algorithms were able to predict a nation’s freedom category (Free, Partially Free, Not Free) with a 95% accuracy. </w:t>
       </w:r>
       <w:r>
@@ -6964,14 +7429,14 @@
           <w:lang w:eastAsia="en-GB"/>
         </w:rPr>
       </w:pPr>
-      <w:bookmarkStart w:id="9" w:name="_Toc1308072"/>
+      <w:bookmarkStart w:id="45" w:name="_Toc1308072"/>
       <w:r>
         <w:rPr>
           <w:lang w:eastAsia="en-GB"/>
         </w:rPr>
         <w:t>2.3 Nation-State Hegemony in Internet Routing</w:t>
       </w:r>
-      <w:bookmarkEnd w:id="9"/>
+      <w:bookmarkEnd w:id="45"/>
     </w:p>
     <w:p>
       <w:pPr>
@@ -7040,6 +7505,7 @@
       <w:r>
         <w:rPr>
           <w:noProof/>
+          <w:lang w:eastAsia="en-GB"/>
         </w:rPr>
         <w:drawing>
           <wp:inline distT="0" distB="0" distL="0" distR="0" wp14:anchorId="16DF6416" wp14:editId="130F569E">
@@ -7057,7 +7523,7 @@
                     <pic:cNvPicPr/>
                   </pic:nvPicPr>
                   <pic:blipFill>
-                    <a:blip r:embed="rId9"/>
+                    <a:blip r:embed="rId11"/>
                     <a:stretch>
                       <a:fillRect/>
                     </a:stretch>
@@ -7174,12 +7640,12 @@
       <w:pPr>
         <w:pStyle w:val="Heading2"/>
       </w:pPr>
-      <w:bookmarkStart w:id="10" w:name="_Toc1308073"/>
+      <w:bookmarkStart w:id="46" w:name="_Toc1308073"/>
       <w:r>
         <w:lastRenderedPageBreak/>
         <w:t>2.4 Quantifying Information Exposure in Internet Routing</w:t>
       </w:r>
-      <w:bookmarkEnd w:id="10"/>
+      <w:bookmarkEnd w:id="46"/>
     </w:p>
     <w:p/>
     <w:p>
@@ -7255,14 +7721,14 @@
       <w:pPr>
         <w:pStyle w:val="Heading2"/>
       </w:pPr>
-      <w:bookmarkStart w:id="11" w:name="_Toc1308074"/>
+      <w:bookmarkStart w:id="47" w:name="_Toc1308074"/>
       <w:r>
         <w:t xml:space="preserve">2.5 </w:t>
       </w:r>
       <w:r>
         <w:t>Schengen Routing: A Compliance Analysis</w:t>
       </w:r>
-      <w:bookmarkEnd w:id="11"/>
+      <w:bookmarkEnd w:id="47"/>
     </w:p>
     <w:p/>
     <w:p>
@@ -7331,7 +7797,7 @@
                     </pic:cNvPicPr>
                   </pic:nvPicPr>
                   <pic:blipFill>
-                    <a:blip r:embed="rId10">
+                    <a:blip r:embed="rId12">
                       <a:extLst>
                         <a:ext uri="{28A0092B-C50C-407E-A947-70E740481C1C}">
                           <a14:useLocalDpi xmlns:a14="http://schemas.microsoft.com/office/drawing/2010/main" val="0"/>
@@ -7481,14 +7947,14 @@
       <w:pPr>
         <w:pStyle w:val="Heading2"/>
       </w:pPr>
-      <w:bookmarkStart w:id="12" w:name="_Toc1308075"/>
+      <w:bookmarkStart w:id="48" w:name="_Toc1308075"/>
       <w:r>
         <w:t xml:space="preserve">2.6 </w:t>
       </w:r>
       <w:r>
         <w:t>Politically Motivated DDoS</w:t>
       </w:r>
-      <w:bookmarkEnd w:id="12"/>
+      <w:bookmarkEnd w:id="48"/>
     </w:p>
     <w:p/>
     <w:p>
@@ -7504,13 +7970,8 @@
       <w:r>
         <w:t xml:space="preserve">The records from this paper will be used alongside the </w:t>
       </w:r>
-      <w:proofErr w:type="spellStart"/>
-      <w:r>
-        <w:t>DDoSDB</w:t>
-      </w:r>
-      <w:proofErr w:type="spellEnd"/>
-      <w:r>
-        <w:t xml:space="preserve"> [14], a database that records global denial of service attacks, to gauge an idea of the nations involved in orchestrating DDoS attacks. This information will</w:t>
+      <w:r>
+        <w:t>DDoSDB [14], a database that records global denial of service attacks, to gauge an idea of the nations involved in orchestrating DDoS attacks. This information will</w:t>
       </w:r>
       <w:r>
         <w:t xml:space="preserve"> partially represent a nation’s propensity to conduct offensive cyber-attacks. The combined dataset will form one of </w:t>
@@ -7520,15 +7981,7 @@
         <w:t>the features of malicious routing that, alongside the Mirai-like signatures [18] cover the attacking side of malicious routing. The victims of the attacks will also be recorded and will be an important feature in</w:t>
       </w:r>
       <w:r>
-        <w:t xml:space="preserve"> the exposure of other </w:t>
-      </w:r>
-      <w:proofErr w:type="spellStart"/>
-      <w:r>
-        <w:t>nation’s</w:t>
-      </w:r>
-      <w:proofErr w:type="spellEnd"/>
-      <w:r>
-        <w:t xml:space="preserve"> to malicious routing activity. </w:t>
+        <w:t xml:space="preserve"> the exposure of other nation’s to malicious routing activity. </w:t>
       </w:r>
     </w:p>
     <w:p/>
@@ -7539,7 +7992,7 @@
           <w:lang w:eastAsia="en-GB"/>
         </w:rPr>
       </w:pPr>
-      <w:bookmarkStart w:id="13" w:name="_Toc1308076"/>
+      <w:bookmarkStart w:id="49" w:name="_Toc1308076"/>
       <w:r>
         <w:rPr>
           <w:lang w:eastAsia="en-GB"/>
@@ -7564,7 +8017,7 @@
         </w:rPr>
         <w:t>: Freedom Indexes</w:t>
       </w:r>
-      <w:bookmarkEnd w:id="13"/>
+      <w:bookmarkEnd w:id="49"/>
     </w:p>
     <w:p>
       <w:pPr>
@@ -7619,7 +8072,7 @@
           <w:lang w:eastAsia="en-GB"/>
         </w:rPr>
       </w:pPr>
-      <w:bookmarkStart w:id="14" w:name="_Toc1308077"/>
+      <w:bookmarkStart w:id="50" w:name="_Toc1308077"/>
       <w:r>
         <w:rPr>
           <w:lang w:eastAsia="en-GB"/>
@@ -7638,7 +8091,7 @@
         </w:rPr>
         <w:t xml:space="preserve"> the Net 2018</w:t>
       </w:r>
-      <w:bookmarkEnd w:id="14"/>
+      <w:bookmarkEnd w:id="50"/>
     </w:p>
     <w:p>
       <w:pPr>
@@ -7782,14 +8235,14 @@
           <w:lang w:eastAsia="en-GB"/>
         </w:rPr>
       </w:pPr>
-      <w:bookmarkStart w:id="15" w:name="_Toc1308078"/>
+      <w:bookmarkStart w:id="51" w:name="_Toc1308078"/>
       <w:r>
         <w:rPr>
           <w:lang w:eastAsia="en-GB"/>
         </w:rPr>
         <w:t>2.7.2 Freedom of the Press 2017</w:t>
       </w:r>
-      <w:bookmarkEnd w:id="15"/>
+      <w:bookmarkEnd w:id="51"/>
     </w:p>
     <w:p>
       <w:pPr>
@@ -7824,7 +8277,7 @@
           <w:lang w:eastAsia="en-GB"/>
         </w:rPr>
       </w:pPr>
-      <w:bookmarkStart w:id="16" w:name="_Toc1308079"/>
+      <w:bookmarkStart w:id="52" w:name="_Toc1308079"/>
       <w:r>
         <w:rPr>
           <w:lang w:eastAsia="en-GB"/>
@@ -7856,7 +8309,7 @@
         </w:rPr>
         <w:t>)</w:t>
       </w:r>
-      <w:bookmarkEnd w:id="16"/>
+      <w:bookmarkEnd w:id="52"/>
     </w:p>
     <w:p>
       <w:pPr>
@@ -7897,7 +8350,7 @@
           <w:lang w:eastAsia="en-GB"/>
         </w:rPr>
       </w:pPr>
-      <w:bookmarkStart w:id="17" w:name="_Toc1308080"/>
+      <w:bookmarkStart w:id="53" w:name="_Toc1308080"/>
       <w:r>
         <w:rPr>
           <w:lang w:eastAsia="en-GB"/>
@@ -7905,7 +8358,7 @@
         <w:lastRenderedPageBreak/>
         <w:t>2.7.4 State of World Liberty Index 2018</w:t>
       </w:r>
-      <w:bookmarkEnd w:id="17"/>
+      <w:bookmarkEnd w:id="53"/>
     </w:p>
     <w:p>
       <w:pPr>
@@ -7934,7 +8387,7 @@
           <w:lang w:eastAsia="en-GB"/>
         </w:rPr>
       </w:pPr>
-      <w:bookmarkStart w:id="18" w:name="_Toc1308081"/>
+      <w:bookmarkStart w:id="54" w:name="_Toc1308081"/>
       <w:r>
         <w:rPr>
           <w:lang w:eastAsia="en-GB"/>
@@ -7947,7 +8400,7 @@
         </w:rPr>
         <w:t>Data Logs</w:t>
       </w:r>
-      <w:bookmarkEnd w:id="18"/>
+      <w:bookmarkEnd w:id="54"/>
     </w:p>
     <w:p>
       <w:pPr>
@@ -7963,14 +8416,14 @@
           <w:lang w:eastAsia="en-GB"/>
         </w:rPr>
       </w:pPr>
-      <w:bookmarkStart w:id="19" w:name="_Toc1308082"/>
+      <w:bookmarkStart w:id="55" w:name="_Toc1308082"/>
       <w:r>
         <w:rPr>
           <w:lang w:eastAsia="en-GB"/>
         </w:rPr>
         <w:t>2.8.1 Bad Packets Report (Ongoing)</w:t>
       </w:r>
-      <w:bookmarkEnd w:id="19"/>
+      <w:bookmarkEnd w:id="55"/>
     </w:p>
     <w:p>
       <w:pPr>
@@ -8038,19 +8491,11 @@
         </w:rPr>
         <w:t xml:space="preserve">is information will be extrapolated along with Mirai Botnet activity to produce an indicator of the offensive malicious routing taking place inside any given nation. </w:t>
       </w:r>
-      <w:proofErr w:type="gramStart"/>
-      <w:r>
-        <w:rPr>
-          <w:lang w:eastAsia="en-GB"/>
-        </w:rPr>
-        <w:t>Unfortunately</w:t>
-      </w:r>
-      <w:proofErr w:type="gramEnd"/>
-      <w:r>
-        <w:rPr>
-          <w:lang w:eastAsia="en-GB"/>
-        </w:rPr>
-        <w:t xml:space="preserve"> the accessible historical data only dates back to September 2018 so the comprehensiveness is somewhat limited by its short time frame however it still gives a good indication. </w:t>
+      <w:r>
+        <w:rPr>
+          <w:lang w:eastAsia="en-GB"/>
+        </w:rPr>
+        <w:t xml:space="preserve">Unfortunately the accessible historical data only dates back to September 2018 so the comprehensiveness is somewhat limited by its short time frame however it still gives a good indication. </w:t>
       </w:r>
     </w:p>
     <w:p>
@@ -8067,14 +8512,14 @@
           <w:lang w:eastAsia="en-GB"/>
         </w:rPr>
       </w:pPr>
-      <w:bookmarkStart w:id="20" w:name="_Toc1308083"/>
+      <w:bookmarkStart w:id="56" w:name="_Toc1308083"/>
       <w:r>
         <w:rPr>
           <w:lang w:eastAsia="en-GB"/>
         </w:rPr>
         <w:t>2.8.2 Mirai Botnet Activity (Data from Jan 2017 – Jan 2019)</w:t>
       </w:r>
-      <w:bookmarkEnd w:id="20"/>
+      <w:bookmarkEnd w:id="56"/>
     </w:p>
     <w:p>
       <w:pPr>
@@ -8083,19 +8528,11 @@
           <w:shd w:val="clear" w:color="auto" w:fill="FFFFFF"/>
         </w:rPr>
       </w:pPr>
-      <w:proofErr w:type="gramStart"/>
-      <w:r>
-        <w:rPr>
-          <w:lang w:eastAsia="en-GB"/>
-        </w:rPr>
-        <w:t>Similarly</w:t>
-      </w:r>
-      <w:proofErr w:type="gramEnd"/>
-      <w:r>
-        <w:rPr>
-          <w:lang w:eastAsia="en-GB"/>
-        </w:rPr>
-        <w:t xml:space="preserve"> to 2.8.1</w:t>
+      <w:r>
+        <w:rPr>
+          <w:lang w:eastAsia="en-GB"/>
+        </w:rPr>
+        <w:t>Similarly to 2.8.1</w:t>
       </w:r>
       <w:r>
         <w:rPr>
@@ -8202,7 +8639,7 @@
           <w:lang w:eastAsia="en-GB"/>
         </w:rPr>
       </w:pPr>
-      <w:bookmarkStart w:id="21" w:name="_Toc1308084"/>
+      <w:bookmarkStart w:id="57" w:name="_Toc1308084"/>
       <w:r>
         <w:rPr>
           <w:lang w:eastAsia="en-GB"/>
@@ -8221,27 +8658,19 @@
         </w:rPr>
         <w:t xml:space="preserve"> BGPMON (Ongoing)</w:t>
       </w:r>
-      <w:bookmarkEnd w:id="21"/>
-    </w:p>
-    <w:p>
-      <w:pPr>
-        <w:rPr>
-          <w:lang w:eastAsia="en-GB"/>
-        </w:rPr>
-      </w:pPr>
-      <w:proofErr w:type="spellStart"/>
-      <w:r>
-        <w:rPr>
-          <w:lang w:eastAsia="en-GB"/>
-        </w:rPr>
-        <w:t>BGPStream</w:t>
-      </w:r>
-      <w:proofErr w:type="spellEnd"/>
-      <w:r>
-        <w:rPr>
-          <w:lang w:eastAsia="en-GB"/>
-        </w:rPr>
-        <w:t xml:space="preserve"> [19] records hijacks, leaks and outages in BGP.</w:t>
+      <w:bookmarkEnd w:id="57"/>
+    </w:p>
+    <w:p>
+      <w:pPr>
+        <w:rPr>
+          <w:lang w:eastAsia="en-GB"/>
+        </w:rPr>
+      </w:pPr>
+      <w:r>
+        <w:rPr>
+          <w:lang w:eastAsia="en-GB"/>
+        </w:rPr>
+        <w:t>BGPStream [19] records hijacks, leaks and outages in BGP.</w:t>
       </w:r>
       <w:r>
         <w:rPr>
@@ -8278,21 +8707,7 @@
         <w:rPr>
           <w:lang w:eastAsia="en-GB"/>
         </w:rPr>
-        <w:t xml:space="preserve"> Unfortunately, there is no practical way to determine which outages are caused by malicious </w:t>
-      </w:r>
-      <w:proofErr w:type="gramStart"/>
-      <w:r>
-        <w:rPr>
-          <w:lang w:eastAsia="en-GB"/>
-        </w:rPr>
-        <w:t>actors</w:t>
-      </w:r>
-      <w:proofErr w:type="gramEnd"/>
-      <w:r>
-        <w:rPr>
-          <w:lang w:eastAsia="en-GB"/>
-        </w:rPr>
-        <w:t xml:space="preserve"> so it is noted that there is a degree of inaccuracy in using this dataset</w:t>
+        <w:t xml:space="preserve"> Unfortunately, there is no practical way to determine which outages are caused by malicious actors so it is noted that there is a degree of inaccuracy in using this dataset</w:t>
       </w:r>
       <w:r>
         <w:rPr>
@@ -8315,7 +8730,7 @@
           <w:lang w:eastAsia="en-GB"/>
         </w:rPr>
       </w:pPr>
-      <w:bookmarkStart w:id="22" w:name="_Toc1308085"/>
+      <w:bookmarkStart w:id="58" w:name="_Toc1308085"/>
       <w:r>
         <w:rPr>
           <w:lang w:eastAsia="en-GB"/>
@@ -8340,7 +8755,7 @@
         </w:rPr>
         <w:t>Routing Dependencies (Jan 2019)</w:t>
       </w:r>
-      <w:bookmarkEnd w:id="22"/>
+      <w:bookmarkEnd w:id="58"/>
     </w:p>
     <w:p>
       <w:pPr>
@@ -8632,14 +9047,14 @@
           <w:lang w:eastAsia="en-GB"/>
         </w:rPr>
       </w:pPr>
-      <w:bookmarkStart w:id="23" w:name="_Toc1308086"/>
+      <w:bookmarkStart w:id="59" w:name="_Toc1308086"/>
       <w:r>
         <w:rPr>
           <w:lang w:eastAsia="en-GB"/>
         </w:rPr>
         <w:t>Freedom</w:t>
       </w:r>
-      <w:bookmarkEnd w:id="23"/>
+      <w:bookmarkEnd w:id="59"/>
     </w:p>
     <w:p>
       <w:pPr>
@@ -8655,14 +9070,14 @@
           <w:lang w:eastAsia="en-GB"/>
         </w:rPr>
       </w:pPr>
-      <w:bookmarkStart w:id="24" w:name="_Toc1308087"/>
+      <w:bookmarkStart w:id="60" w:name="_Toc1308087"/>
       <w:r>
         <w:rPr>
           <w:lang w:eastAsia="en-GB"/>
         </w:rPr>
         <w:t>3.1 Chapter Overview</w:t>
       </w:r>
-      <w:bookmarkEnd w:id="24"/>
+      <w:bookmarkEnd w:id="60"/>
     </w:p>
     <w:p>
       <w:pPr>
@@ -8704,14 +9119,14 @@
           <w:lang w:eastAsia="en-GB"/>
         </w:rPr>
       </w:pPr>
-      <w:bookmarkStart w:id="25" w:name="_Toc1308088"/>
+      <w:bookmarkStart w:id="61" w:name="_Toc1308088"/>
       <w:r>
         <w:rPr>
           <w:lang w:eastAsia="en-GB"/>
         </w:rPr>
         <w:t>3.2 Defining Freedom</w:t>
       </w:r>
-      <w:bookmarkEnd w:id="25"/>
+      <w:bookmarkEnd w:id="61"/>
     </w:p>
     <w:p>
       <w:pPr>
@@ -8921,7 +9336,7 @@
           <w:lang w:eastAsia="en-GB"/>
         </w:rPr>
       </w:pPr>
-      <w:bookmarkStart w:id="26" w:name="_Toc1308089"/>
+      <w:bookmarkStart w:id="62" w:name="_Toc1308089"/>
       <w:r>
         <w:rPr>
           <w:lang w:eastAsia="en-GB"/>
@@ -8953,7 +9368,7 @@
         </w:rPr>
         <w:t xml:space="preserve"> &amp; China</w:t>
       </w:r>
-      <w:bookmarkEnd w:id="26"/>
+      <w:bookmarkEnd w:id="62"/>
     </w:p>
     <w:p>
       <w:pPr>
@@ -9059,21 +9474,7 @@
         <w:rPr>
           <w:lang w:eastAsia="en-GB"/>
         </w:rPr>
-        <w:t xml:space="preserve">the Chinese government has shown that it has the capacity to make the firewall less permeable but at the current time </w:t>
-      </w:r>
-      <w:proofErr w:type="spellStart"/>
-      <w:r>
-        <w:rPr>
-          <w:lang w:eastAsia="en-GB"/>
-        </w:rPr>
-        <w:t>choses</w:t>
-      </w:r>
-      <w:proofErr w:type="spellEnd"/>
-      <w:r>
-        <w:rPr>
-          <w:lang w:eastAsia="en-GB"/>
-        </w:rPr>
-        <w:t xml:space="preserve"> not to. Instead a more complex marriage between social engineering and computer science is being experimented with. </w:t>
+        <w:t xml:space="preserve">the Chinese government has shown that it has the capacity to make the firewall less permeable but at the current time choses not to. Instead a more complex marriage between social engineering and computer science is being experimented with. </w:t>
       </w:r>
     </w:p>
     <w:p>
@@ -9090,7 +9491,7 @@
           <w:lang w:eastAsia="en-GB"/>
         </w:rPr>
       </w:pPr>
-      <w:bookmarkStart w:id="27" w:name="_Toc1308090"/>
+      <w:bookmarkStart w:id="63" w:name="_Toc1308090"/>
       <w:r>
         <w:rPr>
           <w:lang w:eastAsia="en-GB"/>
@@ -9103,7 +9504,7 @@
         </w:rPr>
         <w:t>Social Engineering as a means to an end</w:t>
       </w:r>
-      <w:bookmarkEnd w:id="27"/>
+      <w:bookmarkEnd w:id="63"/>
     </w:p>
     <w:p>
       <w:pPr>
@@ -9196,7 +9597,7 @@
                     <pic:cNvPicPr/>
                   </pic:nvPicPr>
                   <pic:blipFill>
-                    <a:blip r:embed="rId11"/>
+                    <a:blip r:embed="rId13"/>
                     <a:stretch>
                       <a:fillRect/>
                     </a:stretch>
@@ -9272,21 +9673,7 @@
         <w:rPr>
           <w:lang w:eastAsia="en-GB"/>
         </w:rPr>
-        <w:t xml:space="preserve">The </w:t>
-      </w:r>
-      <w:proofErr w:type="gramStart"/>
-      <w:r>
-        <w:rPr>
-          <w:lang w:eastAsia="en-GB"/>
-        </w:rPr>
-        <w:t>most simple</w:t>
-      </w:r>
-      <w:proofErr w:type="gramEnd"/>
-      <w:r>
-        <w:rPr>
-          <w:lang w:eastAsia="en-GB"/>
-        </w:rPr>
-        <w:t xml:space="preserve"> of </w:t>
+        <w:t xml:space="preserve">The most simple of </w:t>
       </w:r>
       <w:r>
         <w:rPr>
@@ -9408,14 +9795,14 @@
           <w:lang w:eastAsia="en-GB"/>
         </w:rPr>
       </w:pPr>
-      <w:bookmarkStart w:id="28" w:name="_Toc1308091"/>
+      <w:bookmarkStart w:id="64" w:name="_Toc1308091"/>
       <w:r>
         <w:rPr>
           <w:lang w:eastAsia="en-GB"/>
         </w:rPr>
         <w:t>3.4 Freedom Indexes</w:t>
       </w:r>
-      <w:bookmarkEnd w:id="28"/>
+      <w:bookmarkEnd w:id="64"/>
     </w:p>
     <w:p>
       <w:pPr>
@@ -9431,7 +9818,7 @@
           <w:lang w:eastAsia="en-GB"/>
         </w:rPr>
       </w:pPr>
-      <w:bookmarkStart w:id="29" w:name="_Toc1308092"/>
+      <w:bookmarkStart w:id="65" w:name="_Toc1308092"/>
       <w:r>
         <w:rPr>
           <w:lang w:eastAsia="en-GB"/>
@@ -9450,7 +9837,7 @@
         </w:rPr>
         <w:t xml:space="preserve"> the Net</w:t>
       </w:r>
-      <w:bookmarkEnd w:id="29"/>
+      <w:bookmarkEnd w:id="65"/>
     </w:p>
     <w:p>
       <w:pPr>
@@ -9474,21 +9861,7 @@
         <w:rPr>
           <w:lang w:eastAsia="en-GB"/>
         </w:rPr>
-        <w:t xml:space="preserve">have free access, 33% have partially free access and 34% do not have free access. One of the benefits of this report is that Freedom House publishes a summary for each country individually, listing some of the principal components that made up their value judgement. </w:t>
-      </w:r>
-      <w:proofErr w:type="gramStart"/>
-      <w:r>
-        <w:rPr>
-          <w:lang w:eastAsia="en-GB"/>
-        </w:rPr>
-        <w:t>Of course</w:t>
-      </w:r>
-      <w:proofErr w:type="gramEnd"/>
-      <w:r>
-        <w:rPr>
-          <w:lang w:eastAsia="en-GB"/>
-        </w:rPr>
-        <w:t xml:space="preserve"> it would be wrong to assume that they had perfect knowledge of all events for each specific nation, however </w:t>
+        <w:t xml:space="preserve">have free access, 33% have partially free access and 34% do not have free access. One of the benefits of this report is that Freedom House publishes a summary for each country individually, listing some of the principal components that made up their value judgement. Of course it would be wrong to assume that they had perfect knowledge of all events for each specific nation, however </w:t>
       </w:r>
       <w:r>
         <w:rPr>
@@ -9541,7 +9914,7 @@
           <w:lang w:eastAsia="en-GB"/>
         </w:rPr>
       </w:pPr>
-      <w:bookmarkStart w:id="30" w:name="_Toc1308093"/>
+      <w:bookmarkStart w:id="66" w:name="_Toc1308093"/>
       <w:r>
         <w:rPr>
           <w:lang w:eastAsia="en-GB"/>
@@ -9566,7 +9939,7 @@
         </w:rPr>
         <w:t>.2 Freedom of the Press</w:t>
       </w:r>
-      <w:bookmarkEnd w:id="30"/>
+      <w:bookmarkEnd w:id="66"/>
     </w:p>
     <w:p>
       <w:pPr>
@@ -9613,7 +9986,7 @@
           <w:lang w:eastAsia="en-GB"/>
         </w:rPr>
       </w:pPr>
-      <w:bookmarkStart w:id="31" w:name="_Toc1308094"/>
+      <w:bookmarkStart w:id="67" w:name="_Toc1308094"/>
       <w:r>
         <w:rPr>
           <w:lang w:eastAsia="en-GB"/>
@@ -9638,7 +10011,7 @@
         </w:rPr>
         <w:t>.3 The Human Freedom Index</w:t>
       </w:r>
-      <w:bookmarkEnd w:id="31"/>
+      <w:bookmarkEnd w:id="67"/>
     </w:p>
     <w:p>
       <w:pPr>
@@ -9715,7 +10088,7 @@
           <w:lang w:eastAsia="en-GB"/>
         </w:rPr>
       </w:pPr>
-      <w:bookmarkStart w:id="32" w:name="_Toc1308095"/>
+      <w:bookmarkStart w:id="68" w:name="_Toc1308095"/>
       <w:r>
         <w:rPr>
           <w:lang w:eastAsia="en-GB"/>
@@ -9723,7 +10096,7 @@
         <w:lastRenderedPageBreak/>
         <w:t>3.4.4 State of World Liberty</w:t>
       </w:r>
-      <w:bookmarkEnd w:id="32"/>
+      <w:bookmarkEnd w:id="68"/>
     </w:p>
     <w:p>
       <w:pPr>
@@ -9839,14 +10212,14 @@
           <w:lang w:eastAsia="en-GB"/>
         </w:rPr>
       </w:pPr>
-      <w:bookmarkStart w:id="33" w:name="_Toc1308096"/>
+      <w:bookmarkStart w:id="69" w:name="_Toc1308096"/>
       <w:r>
         <w:rPr>
           <w:lang w:eastAsia="en-GB"/>
         </w:rPr>
         <w:t>Malicious Routing</w:t>
       </w:r>
-      <w:bookmarkEnd w:id="33"/>
+      <w:bookmarkEnd w:id="69"/>
     </w:p>
     <w:p>
       <w:pPr>
@@ -9862,47 +10235,33 @@
           <w:lang w:eastAsia="en-GB"/>
         </w:rPr>
       </w:pPr>
-      <w:bookmarkStart w:id="34" w:name="_Toc1308097"/>
+      <w:bookmarkStart w:id="70" w:name="_Toc1308097"/>
       <w:r>
         <w:rPr>
           <w:lang w:eastAsia="en-GB"/>
         </w:rPr>
         <w:t>4.1 Chapter Overview</w:t>
       </w:r>
-      <w:bookmarkEnd w:id="34"/>
-    </w:p>
-    <w:p>
-      <w:pPr>
-        <w:rPr>
-          <w:lang w:eastAsia="en-GB"/>
-        </w:rPr>
-      </w:pPr>
-    </w:p>
-    <w:p>
-      <w:pPr>
-        <w:rPr>
-          <w:lang w:eastAsia="en-GB"/>
-        </w:rPr>
-      </w:pPr>
-      <w:r>
-        <w:rPr>
-          <w:lang w:eastAsia="en-GB"/>
-        </w:rPr>
-        <w:t xml:space="preserve">This chapter will focus on formally defining malicious routing and determining the important features that will create the malicious routing index. Then, the methodology to compare and correlate the indexes will be explained in depth. The correlations will then be </w:t>
-      </w:r>
-      <w:proofErr w:type="gramStart"/>
-      <w:r>
-        <w:rPr>
-          <w:lang w:eastAsia="en-GB"/>
-        </w:rPr>
-        <w:t>calculated</w:t>
-      </w:r>
-      <w:proofErr w:type="gramEnd"/>
-      <w:r>
-        <w:rPr>
-          <w:lang w:eastAsia="en-GB"/>
-        </w:rPr>
-        <w:t xml:space="preserve"> and the results will be shown. During this chapter some important distinctions will be made, including the relationship between nations and their ASes, as well as the difference between a nations propensity to conduct malicious routing versus the level of exposure that a nation’s citizens have to malicious routing. </w:t>
+      <w:bookmarkEnd w:id="70"/>
+    </w:p>
+    <w:p>
+      <w:pPr>
+        <w:rPr>
+          <w:lang w:eastAsia="en-GB"/>
+        </w:rPr>
+      </w:pPr>
+    </w:p>
+    <w:p>
+      <w:pPr>
+        <w:rPr>
+          <w:lang w:eastAsia="en-GB"/>
+        </w:rPr>
+      </w:pPr>
+      <w:r>
+        <w:rPr>
+          <w:lang w:eastAsia="en-GB"/>
+        </w:rPr>
+        <w:t xml:space="preserve">This chapter will focus on formally defining malicious routing and determining the important features that will create the malicious routing index. Then, the methodology to compare and correlate the indexes will be explained in depth. The correlations will then be calculated and the results will be shown. During this chapter some important distinctions will be made, including the relationship between nations and their ASes, as well as the difference between a nations propensity to conduct malicious routing versus the level of exposure that a nation’s citizens have to malicious routing. </w:t>
       </w:r>
     </w:p>
     <w:p>
@@ -9919,14 +10278,14 @@
           <w:lang w:eastAsia="en-GB"/>
         </w:rPr>
       </w:pPr>
-      <w:bookmarkStart w:id="35" w:name="_Toc1308098"/>
+      <w:bookmarkStart w:id="71" w:name="_Toc1308098"/>
       <w:r>
         <w:rPr>
           <w:lang w:eastAsia="en-GB"/>
         </w:rPr>
         <w:t>4.2 What is Malicious Routing</w:t>
       </w:r>
-      <w:bookmarkEnd w:id="35"/>
+      <w:bookmarkEnd w:id="71"/>
     </w:p>
     <w:p>
       <w:pPr>
@@ -10028,14 +10387,14 @@
           <w:lang w:eastAsia="en-GB"/>
         </w:rPr>
       </w:pPr>
-      <w:bookmarkStart w:id="36" w:name="_Toc1308099"/>
+      <w:bookmarkStart w:id="72" w:name="_Toc1308099"/>
       <w:r>
         <w:rPr>
           <w:lang w:eastAsia="en-GB"/>
         </w:rPr>
         <w:t>4.2.1 Mass Surveillance</w:t>
       </w:r>
-      <w:bookmarkEnd w:id="36"/>
+      <w:bookmarkEnd w:id="72"/>
     </w:p>
     <w:p>
       <w:pPr>
@@ -10130,19 +10489,11 @@
         </w:rPr>
         <w:t xml:space="preserve">measurement of mass surveillance as part of malicious routing would be to gauge the level of mass surveillance in a given nation and divide by that nation’s Gross Domestic Product. </w:t>
       </w:r>
-      <w:proofErr w:type="gramStart"/>
-      <w:r>
-        <w:rPr>
-          <w:lang w:eastAsia="en-GB"/>
-        </w:rPr>
-        <w:t>However</w:t>
-      </w:r>
-      <w:proofErr w:type="gramEnd"/>
-      <w:r>
-        <w:rPr>
-          <w:lang w:eastAsia="en-GB"/>
-        </w:rPr>
-        <w:t xml:space="preserve"> this immediately runs into the issue of determining how to give a quantifiable value to mass surveillance. A problem which is made exponentially more difficult due to the secrecy around techniques used in such systems. Many of the sources that give information of that calibre are unreliable or scarce, making this feat too challenging and beyond the scope of this project. It may be an interesting area for further research though. </w:t>
+      <w:r>
+        <w:rPr>
+          <w:lang w:eastAsia="en-GB"/>
+        </w:rPr>
+        <w:t xml:space="preserve">However this immediately runs into the issue of determining how to give a quantifiable value to mass surveillance. A problem which is made exponentially more difficult due to the secrecy around techniques used in such systems. Many of the sources that give information of that calibre are unreliable or scarce, making this feat too challenging and beyond the scope of this project. It may be an interesting area for further research though. </w:t>
       </w:r>
     </w:p>
     <w:p>
@@ -10159,14 +10510,14 @@
           <w:lang w:eastAsia="en-GB"/>
         </w:rPr>
       </w:pPr>
-      <w:bookmarkStart w:id="37" w:name="_Toc1308100"/>
+      <w:bookmarkStart w:id="73" w:name="_Toc1308100"/>
       <w:r>
         <w:rPr>
           <w:lang w:eastAsia="en-GB"/>
         </w:rPr>
         <w:t>4.2.2 Arrests made over social media posts</w:t>
       </w:r>
-      <w:bookmarkEnd w:id="37"/>
+      <w:bookmarkEnd w:id="73"/>
     </w:p>
     <w:p>
       <w:pPr>
@@ -10190,21 +10541,7 @@
         <w:rPr>
           <w:lang w:eastAsia="en-GB"/>
         </w:rPr>
-        <w:t xml:space="preserve">the most from not being able to prove a direct relation between the arrests made and the techniques used to discover the perpetrator. </w:t>
-      </w:r>
-      <w:proofErr w:type="gramStart"/>
-      <w:r>
-        <w:rPr>
-          <w:lang w:eastAsia="en-GB"/>
-        </w:rPr>
-        <w:t>Similarly</w:t>
-      </w:r>
-      <w:proofErr w:type="gramEnd"/>
-      <w:r>
-        <w:rPr>
-          <w:lang w:eastAsia="en-GB"/>
-        </w:rPr>
-        <w:t xml:space="preserve"> to the mass surveillance dataset, this feature focuses on the government’s intent to control internet content within its own borders through arrests made over social media posts from its own citizens. </w:t>
+        <w:t xml:space="preserve">the most from not being able to prove a direct relation between the arrests made and the techniques used to discover the perpetrator. Similarly to the mass surveillance dataset, this feature focuses on the government’s intent to control internet content within its own borders through arrests made over social media posts from its own citizens. </w:t>
       </w:r>
       <w:r>
         <w:rPr>
@@ -10325,7 +10662,7 @@
           <w:lang w:eastAsia="en-GB"/>
         </w:rPr>
       </w:pPr>
-      <w:bookmarkStart w:id="38" w:name="_Toc1308101"/>
+      <w:bookmarkStart w:id="74" w:name="_Toc1308101"/>
       <w:r>
         <w:rPr>
           <w:lang w:eastAsia="en-GB"/>
@@ -10338,7 +10675,7 @@
         </w:rPr>
         <w:t xml:space="preserve"> Mirai Botnet IP Addresses</w:t>
       </w:r>
-      <w:bookmarkEnd w:id="38"/>
+      <w:bookmarkEnd w:id="74"/>
     </w:p>
     <w:p>
       <w:pPr>
@@ -10508,14 +10845,14 @@
           <w:lang w:eastAsia="en-GB"/>
         </w:rPr>
       </w:pPr>
-      <w:bookmarkStart w:id="39" w:name="_Toc1308102"/>
+      <w:bookmarkStart w:id="75" w:name="_Toc1308102"/>
       <w:r>
         <w:rPr>
           <w:lang w:eastAsia="en-GB"/>
         </w:rPr>
         <w:t>4.3.4 Mirai-like Packet Signatures</w:t>
       </w:r>
-      <w:bookmarkEnd w:id="39"/>
+      <w:bookmarkEnd w:id="75"/>
     </w:p>
     <w:p>
       <w:pPr>
@@ -10577,21 +10914,7 @@
         <w:rPr>
           <w:lang w:eastAsia="en-GB"/>
         </w:rPr>
-        <w:t xml:space="preserve">Together, the Mirai-like packets </w:t>
-      </w:r>
-      <w:proofErr w:type="gramStart"/>
-      <w:r>
-        <w:rPr>
-          <w:lang w:eastAsia="en-GB"/>
-        </w:rPr>
-        <w:t>feature</w:t>
-      </w:r>
-      <w:proofErr w:type="gramEnd"/>
-      <w:r>
-        <w:rPr>
-          <w:lang w:eastAsia="en-GB"/>
-        </w:rPr>
-        <w:t xml:space="preserve"> and the Botnet IPs feature aim to </w:t>
+        <w:t xml:space="preserve">Together, the Mirai-like packets feature and the Botnet IPs feature aim to </w:t>
       </w:r>
       <w:r>
         <w:rPr>
@@ -10620,60 +10943,32 @@
           <w:lang w:eastAsia="en-GB"/>
         </w:rPr>
       </w:pPr>
-      <w:bookmarkStart w:id="40" w:name="_Toc1308103"/>
+      <w:bookmarkStart w:id="76" w:name="_Toc1308103"/>
       <w:r>
         <w:rPr>
           <w:lang w:eastAsia="en-GB"/>
         </w:rPr>
         <w:t>4.3.5 BGP Hijacks</w:t>
       </w:r>
-      <w:bookmarkEnd w:id="40"/>
-    </w:p>
-    <w:p>
-      <w:pPr>
-        <w:rPr>
-          <w:lang w:eastAsia="en-GB"/>
-        </w:rPr>
-      </w:pPr>
-      <w:r>
-        <w:rPr>
-          <w:lang w:eastAsia="en-GB"/>
-        </w:rPr>
-        <w:t xml:space="preserve">The data for this feature was collected by </w:t>
-      </w:r>
-      <w:proofErr w:type="spellStart"/>
-      <w:r>
-        <w:rPr>
-          <w:lang w:eastAsia="en-GB"/>
-        </w:rPr>
-        <w:t>BGPmon</w:t>
-      </w:r>
-      <w:proofErr w:type="spellEnd"/>
-      <w:r>
-        <w:rPr>
-          <w:lang w:eastAsia="en-GB"/>
-        </w:rPr>
-        <w:t xml:space="preserve"> [19]. Their dataset records victim ASes that have experienced BGP hijacks as well as the ASN (Autonomous System Number) of the attacker.</w:t>
-      </w:r>
-      <w:r>
-        <w:rPr>
-          <w:lang w:eastAsia="en-GB"/>
-        </w:rPr>
-        <w:t xml:space="preserve"> In some cases, both the attacker and victim ASN are the same and </w:t>
-      </w:r>
-      <w:proofErr w:type="spellStart"/>
-      <w:r>
-        <w:rPr>
-          <w:lang w:eastAsia="en-GB"/>
-        </w:rPr>
-        <w:t>BGPmon</w:t>
-      </w:r>
-      <w:proofErr w:type="spellEnd"/>
-      <w:r>
-        <w:rPr>
-          <w:lang w:eastAsia="en-GB"/>
-        </w:rPr>
-        <w:t xml:space="preserve"> </w:t>
+      <w:bookmarkEnd w:id="76"/>
+    </w:p>
+    <w:p>
+      <w:pPr>
+        <w:rPr>
+          <w:lang w:eastAsia="en-GB"/>
+        </w:rPr>
+      </w:pPr>
+      <w:r>
+        <w:rPr>
+          <w:lang w:eastAsia="en-GB"/>
+        </w:rPr>
+        <w:t>The data for this feature was collected by BGPmon [19]. Their dataset records victim ASes that have experienced BGP hijacks as well as the ASN (Autonomous System Number) of the attacker.</w:t>
+      </w:r>
+      <w:r>
+        <w:rPr>
+          <w:lang w:eastAsia="en-GB"/>
+        </w:rPr>
+        <w:t xml:space="preserve"> In some cases, both the attacker and victim ASN are the same and BGPmon </w:t>
       </w:r>
       <w:r>
         <w:rPr>
@@ -10711,21 +11006,7 @@
         <w:rPr>
           <w:lang w:eastAsia="en-GB"/>
         </w:rPr>
-        <w:t xml:space="preserve">. Since ASes in a given nation operate to an extent under the instruction of that nation’s government (E.g. Boomeranging in </w:t>
-      </w:r>
-      <w:proofErr w:type="gramStart"/>
-      <w:r>
-        <w:rPr>
-          <w:lang w:eastAsia="en-GB"/>
-        </w:rPr>
-        <w:t>The</w:t>
-      </w:r>
-      <w:proofErr w:type="gramEnd"/>
-      <w:r>
-        <w:rPr>
-          <w:lang w:eastAsia="en-GB"/>
-        </w:rPr>
-        <w:t xml:space="preserve"> US), by extension this dataset also gives an indication of </w:t>
+        <w:t xml:space="preserve">. Since ASes in a given nation operate to an extent under the instruction of that nation’s government (E.g. Boomeranging in The US), by extension this dataset also gives an indication of </w:t>
       </w:r>
       <w:r>
         <w:rPr>
@@ -10748,14 +11029,14 @@
           <w:lang w:eastAsia="en-GB"/>
         </w:rPr>
       </w:pPr>
-      <w:bookmarkStart w:id="41" w:name="_Toc1308104"/>
+      <w:bookmarkStart w:id="77" w:name="_Toc1308104"/>
       <w:r>
         <w:rPr>
           <w:lang w:eastAsia="en-GB"/>
         </w:rPr>
         <w:t>4.3.6 Information Exposure</w:t>
       </w:r>
-      <w:bookmarkEnd w:id="41"/>
+      <w:bookmarkEnd w:id="77"/>
     </w:p>
     <w:p>
       <w:pPr>
@@ -10841,14 +11122,14 @@
           <w:lang w:eastAsia="en-GB"/>
         </w:rPr>
       </w:pPr>
-      <w:bookmarkStart w:id="42" w:name="_Toc1308105"/>
+      <w:bookmarkStart w:id="78" w:name="_Toc1308105"/>
       <w:r>
         <w:rPr>
           <w:lang w:eastAsia="en-GB"/>
         </w:rPr>
         <w:t>4.3.8 Feature Weightings</w:t>
       </w:r>
-      <w:bookmarkEnd w:id="42"/>
+      <w:bookmarkEnd w:id="78"/>
     </w:p>
     <w:p>
       <w:pPr>
@@ -11029,14 +11310,14 @@
           <w:lang w:eastAsia="en-GB"/>
         </w:rPr>
       </w:pPr>
-      <w:bookmarkStart w:id="43" w:name="_Toc1308106"/>
+      <w:bookmarkStart w:id="79" w:name="_Toc1308106"/>
       <w:r>
         <w:rPr>
           <w:lang w:eastAsia="en-GB"/>
         </w:rPr>
         <w:t>4.3 Nations and Autonomous Systems</w:t>
       </w:r>
-      <w:bookmarkEnd w:id="43"/>
+      <w:bookmarkEnd w:id="79"/>
     </w:p>
     <w:p>
       <w:pPr>
@@ -11171,7 +11452,7 @@
           <w:lang w:eastAsia="en-GB"/>
         </w:rPr>
       </w:pPr>
-      <w:bookmarkStart w:id="44" w:name="_Toc1308107"/>
+      <w:bookmarkStart w:id="80" w:name="_Toc1308107"/>
       <w:r>
         <w:rPr>
           <w:lang w:eastAsia="en-GB"/>
@@ -11184,7 +11465,7 @@
         </w:rPr>
         <w:t>Methodology</w:t>
       </w:r>
-      <w:bookmarkEnd w:id="44"/>
+      <w:bookmarkEnd w:id="80"/>
     </w:p>
     <w:p>
       <w:pPr>
@@ -11200,14 +11481,14 @@
           <w:lang w:eastAsia="en-GB"/>
         </w:rPr>
       </w:pPr>
-      <w:bookmarkStart w:id="45" w:name="_Toc1308108"/>
+      <w:bookmarkStart w:id="81" w:name="_Toc1308108"/>
       <w:r>
         <w:rPr>
           <w:lang w:eastAsia="en-GB"/>
         </w:rPr>
         <w:t>4.4.1 Data Discovery and Collection</w:t>
       </w:r>
-      <w:bookmarkEnd w:id="45"/>
+      <w:bookmarkEnd w:id="81"/>
     </w:p>
     <w:p>
       <w:pPr>
@@ -11243,21 +11524,7 @@
         <w:rPr>
           <w:lang w:eastAsia="en-GB"/>
         </w:rPr>
-        <w:t xml:space="preserve">In some cases, open source access to the datasets referenced by useful academic literature was not available. In some cases, new data was collected using mirrored techniques and in </w:t>
-      </w:r>
-      <w:proofErr w:type="gramStart"/>
-      <w:r>
-        <w:rPr>
-          <w:lang w:eastAsia="en-GB"/>
-        </w:rPr>
-        <w:t>others</w:t>
-      </w:r>
-      <w:proofErr w:type="gramEnd"/>
-      <w:r>
-        <w:rPr>
-          <w:lang w:eastAsia="en-GB"/>
-        </w:rPr>
-        <w:t xml:space="preserve"> applications for API keys were necessary for full access. In the case of the Bad Packet’s Mirai Signatures dataset, only partial access was ever obtained. As explained earlier, this</w:t>
+        <w:t>In some cases, open source access to the datasets referenced by useful academic literature was not available. In some cases, new data was collected using mirrored techniques and in others applications for API keys were necessary for full access. In the case of the Bad Packet’s Mirai Signatures dataset, only partial access was ever obtained. As explained earlier, this</w:t>
       </w:r>
       <w:r>
         <w:rPr>
@@ -11280,7 +11547,7 @@
           <w:lang w:eastAsia="en-GB"/>
         </w:rPr>
       </w:pPr>
-      <w:bookmarkStart w:id="46" w:name="_Toc1308109"/>
+      <w:bookmarkStart w:id="82" w:name="_Toc1308109"/>
       <w:r>
         <w:rPr>
           <w:lang w:eastAsia="en-GB"/>
@@ -11305,7 +11572,7 @@
         </w:rPr>
         <w:t>ormatting</w:t>
       </w:r>
-      <w:bookmarkEnd w:id="46"/>
+      <w:bookmarkEnd w:id="82"/>
     </w:p>
     <w:p>
       <w:pPr>
@@ -12487,21 +12754,7 @@
         <w:rPr>
           <w:lang w:eastAsia="en-GB"/>
         </w:rPr>
-        <w:t xml:space="preserve">BGP Hijacks raw dataset had a similar structure to the last. It recorded the ASN of the victim AS and attacking AS </w:t>
-      </w:r>
-      <w:proofErr w:type="spellStart"/>
-      <w:r>
-        <w:rPr>
-          <w:lang w:eastAsia="en-GB"/>
-        </w:rPr>
-        <w:t>as</w:t>
-      </w:r>
-      <w:proofErr w:type="spellEnd"/>
-      <w:r>
-        <w:rPr>
-          <w:lang w:eastAsia="en-GB"/>
-        </w:rPr>
-        <w:t xml:space="preserve"> well as the start and end times of the hijacking. An extract from the raw data is shown below: </w:t>
+        <w:t xml:space="preserve">BGP Hijacks raw dataset had a similar structure to the last. It recorded the ASN of the victim AS and attacking AS as well as the start and end times of the hijacking. An extract from the raw data is shown below: </w:t>
       </w:r>
     </w:p>
     <w:tbl>
@@ -13107,7 +13360,7 @@
                 <w:lang w:eastAsia="en-GB"/>
               </w:rPr>
             </w:pPr>
-            <w:bookmarkStart w:id="47" w:name="_Hlk1215068"/>
+            <w:bookmarkStart w:id="83" w:name="_Hlk1215068"/>
             <w:r>
               <w:rPr>
                 <w:sz w:val="22"/>
@@ -13167,7 +13420,7 @@
           </w:p>
         </w:tc>
       </w:tr>
-      <w:bookmarkEnd w:id="47"/>
+      <w:bookmarkEnd w:id="83"/>
     </w:tbl>
     <w:p>
       <w:pPr>
@@ -13192,21 +13445,7 @@
         <w:rPr>
           <w:lang w:eastAsia="en-GB"/>
         </w:rPr>
-        <w:t xml:space="preserve">. ‘ES,0.2574…’ means that roughly 25% of Andorran internet traffic routed through Spain. ‘GB,0.3813…’ means that roughly another 38% of Andorran internet traffic routed through Great Britain. This repeats for every </w:t>
-      </w:r>
-      <w:proofErr w:type="gramStart"/>
-      <w:r>
-        <w:rPr>
-          <w:lang w:eastAsia="en-GB"/>
-        </w:rPr>
-        <w:t>nations</w:t>
-      </w:r>
-      <w:proofErr w:type="gramEnd"/>
-      <w:r>
-        <w:rPr>
-          <w:lang w:eastAsia="en-GB"/>
-        </w:rPr>
-        <w:t xml:space="preserve"> that traffic was routed through for the duration of the test. </w:t>
+        <w:t xml:space="preserve">. ‘ES,0.2574…’ means that roughly 25% of Andorran internet traffic routed through Spain. ‘GB,0.3813…’ means that roughly another 38% of Andorran internet traffic routed through Great Britain. This repeats for every nations that traffic was routed through for the duration of the test. </w:t>
       </w:r>
     </w:p>
     <w:p>
@@ -13416,7 +13655,7 @@
           <w:lang w:eastAsia="en-GB"/>
         </w:rPr>
       </w:pPr>
-      <w:bookmarkStart w:id="48" w:name="_Toc1308110"/>
+      <w:bookmarkStart w:id="84" w:name="_Toc1308110"/>
       <w:r>
         <w:rPr>
           <w:lang w:eastAsia="en-GB"/>
@@ -13435,7 +13674,7 @@
         </w:rPr>
         <w:t xml:space="preserve"> Weighting</w:t>
       </w:r>
-      <w:bookmarkEnd w:id="48"/>
+      <w:bookmarkEnd w:id="84"/>
     </w:p>
     <w:p>
       <w:pPr>
@@ -13871,14 +14110,14 @@
           <w:lang w:eastAsia="en-GB"/>
         </w:rPr>
       </w:pPr>
-      <w:bookmarkStart w:id="49" w:name="_Toc1308111"/>
+      <w:bookmarkStart w:id="85" w:name="_Toc1308111"/>
       <w:r>
         <w:rPr>
           <w:lang w:eastAsia="en-GB"/>
         </w:rPr>
         <w:t>4.4.4 Calculating Rankings</w:t>
       </w:r>
-      <w:bookmarkEnd w:id="49"/>
+      <w:bookmarkEnd w:id="85"/>
     </w:p>
     <w:p>
       <w:pPr>
@@ -14731,7 +14970,7 @@
           <w:p>
             <w:pPr>
               <w:rPr>
-                <w:lang w:eastAsia="en-GB"/>
+                <w:lang w:val="fr-FR" w:eastAsia="en-GB"/>
               </w:rPr>
             </w:pPr>
           </w:p>
@@ -14739,19 +14978,19 @@
             <w:pPr>
               <w:rPr>
                 <w:szCs w:val="28"/>
-                <w:lang w:eastAsia="en-GB"/>
-              </w:rPr>
-            </w:pPr>
-            <w:r>
-              <w:rPr>
-                <w:lang w:eastAsia="en-GB"/>
+                <w:lang w:val="fr-FR" w:eastAsia="en-GB"/>
+              </w:rPr>
+            </w:pPr>
+            <w:r>
+              <w:rPr>
+                <w:lang w:val="fr-FR" w:eastAsia="en-GB"/>
               </w:rPr>
               <w:t xml:space="preserve"> </w:t>
             </w:r>
             <w:r>
               <w:rPr>
                 <w:szCs w:val="28"/>
-                <w:lang w:eastAsia="en-GB"/>
+                <w:lang w:val="fr-FR" w:eastAsia="en-GB"/>
               </w:rPr>
               <w:t>((</w:t>
             </w:r>
@@ -14763,9 +15002,31 @@
                 <w:color w:val="000000" w:themeColor="text1"/>
                 <w:sz w:val="22"/>
                 <w:szCs w:val="22"/>
-                <w:lang w:eastAsia="en-GB"/>
-              </w:rPr>
-              <w:t xml:space="preserve">Mirai Botnet </w:t>
+                <w:lang w:val="fr-FR" w:eastAsia="en-GB"/>
+              </w:rPr>
+              <w:t>Mirai Botnet IPs</w:t>
+            </w:r>
+            <w:r>
+              <w:rPr>
+                <w:szCs w:val="28"/>
+                <w:lang w:val="fr-FR" w:eastAsia="en-GB"/>
+              </w:rPr>
+              <w:t xml:space="preserve"> *0.3) +</w:t>
+            </w:r>
+          </w:p>
+          <w:p>
+            <w:pPr>
+              <w:rPr>
+                <w:szCs w:val="28"/>
+                <w:lang w:val="fr-FR" w:eastAsia="en-GB"/>
+              </w:rPr>
+            </w:pPr>
+            <w:r>
+              <w:rPr>
+                <w:szCs w:val="28"/>
+                <w:lang w:val="fr-FR" w:eastAsia="en-GB"/>
+              </w:rPr>
+              <w:t>(</w:t>
             </w:r>
             <w:r>
               <w:rPr>
@@ -14775,29 +15036,29 @@
                 <w:color w:val="000000" w:themeColor="text1"/>
                 <w:sz w:val="22"/>
                 <w:szCs w:val="22"/>
-                <w:lang w:eastAsia="en-GB"/>
-              </w:rPr>
-              <w:t>IPs</w:t>
+                <w:lang w:val="fr-FR" w:eastAsia="en-GB"/>
+              </w:rPr>
+              <w:t>Mirai-Like Signatures</w:t>
             </w:r>
             <w:r>
               <w:rPr>
                 <w:szCs w:val="28"/>
-                <w:lang w:eastAsia="en-GB"/>
-              </w:rPr>
-              <w:t xml:space="preserve"> *0.3) +</w:t>
+                <w:lang w:val="fr-FR" w:eastAsia="en-GB"/>
+              </w:rPr>
+              <w:t xml:space="preserve"> *0.2) +</w:t>
             </w:r>
           </w:p>
           <w:p>
             <w:pPr>
               <w:rPr>
                 <w:szCs w:val="28"/>
-                <w:lang w:eastAsia="en-GB"/>
+                <w:lang w:val="fr-FR" w:eastAsia="en-GB"/>
               </w:rPr>
             </w:pPr>
             <w:r>
               <w:rPr>
                 <w:szCs w:val="28"/>
-                <w:lang w:eastAsia="en-GB"/>
+                <w:lang w:val="fr-FR" w:eastAsia="en-GB"/>
               </w:rPr>
               <w:t>(</w:t>
             </w:r>
@@ -14809,9 +15070,31 @@
                 <w:color w:val="000000" w:themeColor="text1"/>
                 <w:sz w:val="22"/>
                 <w:szCs w:val="22"/>
-                <w:lang w:eastAsia="en-GB"/>
-              </w:rPr>
-              <w:t xml:space="preserve">Mirai-Like </w:t>
+                <w:lang w:val="fr-FR" w:eastAsia="en-GB"/>
+              </w:rPr>
+              <w:t xml:space="preserve">Information Exposure </w:t>
+            </w:r>
+            <w:r>
+              <w:rPr>
+                <w:szCs w:val="28"/>
+                <w:lang w:val="fr-FR" w:eastAsia="en-GB"/>
+              </w:rPr>
+              <w:t>*0.2) +</w:t>
+            </w:r>
+          </w:p>
+          <w:p>
+            <w:pPr>
+              <w:rPr>
+                <w:szCs w:val="28"/>
+                <w:lang w:val="fr-FR" w:eastAsia="en-GB"/>
+              </w:rPr>
+            </w:pPr>
+            <w:r>
+              <w:rPr>
+                <w:szCs w:val="28"/>
+                <w:lang w:val="fr-FR" w:eastAsia="en-GB"/>
+              </w:rPr>
+              <w:t>(</w:t>
             </w:r>
             <w:r>
               <w:rPr>
@@ -14821,45 +15104,31 @@
                 <w:color w:val="000000" w:themeColor="text1"/>
                 <w:sz w:val="22"/>
                 <w:szCs w:val="22"/>
-                <w:lang w:eastAsia="en-GB"/>
-              </w:rPr>
-              <w:t>Signatures</w:t>
+                <w:lang w:val="fr-FR" w:eastAsia="en-GB"/>
+              </w:rPr>
+              <w:t xml:space="preserve">BGP Hijacks </w:t>
             </w:r>
             <w:r>
               <w:rPr>
                 <w:szCs w:val="28"/>
-                <w:lang w:eastAsia="en-GB"/>
-              </w:rPr>
-              <w:t xml:space="preserve"> *0.2)</w:t>
-            </w:r>
-            <w:r>
+                <w:lang w:val="fr-FR" w:eastAsia="en-GB"/>
+              </w:rPr>
+              <w:t>*0.1) +</w:t>
+            </w:r>
+          </w:p>
+          <w:p>
+            <w:pPr>
               <w:rPr>
                 <w:szCs w:val="28"/>
-                <w:lang w:eastAsia="en-GB"/>
-              </w:rPr>
-              <w:t xml:space="preserve"> </w:t>
-            </w:r>
+                <w:lang w:val="fr-FR" w:eastAsia="en-GB"/>
+              </w:rPr>
+            </w:pPr>
             <w:r>
               <w:rPr>
                 <w:szCs w:val="28"/>
-                <w:lang w:eastAsia="en-GB"/>
-              </w:rPr>
-              <w:t>+</w:t>
-            </w:r>
-          </w:p>
-          <w:p>
-            <w:pPr>
-              <w:rPr>
-                <w:szCs w:val="28"/>
-                <w:lang w:eastAsia="en-GB"/>
-              </w:rPr>
-            </w:pPr>
-            <w:r>
-              <w:rPr>
-                <w:szCs w:val="28"/>
-                <w:lang w:eastAsia="en-GB"/>
-              </w:rPr>
-              <w:t>(</w:t>
+                <w:lang w:val="fr-FR" w:eastAsia="en-GB"/>
+              </w:rPr>
+              <w:t>(S</w:t>
             </w:r>
             <w:r>
               <w:rPr>
@@ -14869,30 +15138,16 @@
                 <w:color w:val="000000" w:themeColor="text1"/>
                 <w:sz w:val="22"/>
                 <w:szCs w:val="22"/>
-                <w:lang w:eastAsia="en-GB"/>
-              </w:rPr>
-              <w:t xml:space="preserve">Information Exposure </w:t>
+                <w:lang w:val="fr-FR" w:eastAsia="en-GB"/>
+              </w:rPr>
+              <w:t>urveillance</w:t>
             </w:r>
             <w:r>
               <w:rPr>
                 <w:szCs w:val="28"/>
-                <w:lang w:eastAsia="en-GB"/>
-              </w:rPr>
-              <w:t>*0.2)</w:t>
-            </w:r>
-            <w:r>
-              <w:rPr>
-                <w:szCs w:val="28"/>
-                <w:lang w:eastAsia="en-GB"/>
-              </w:rPr>
-              <w:t xml:space="preserve"> </w:t>
-            </w:r>
-            <w:r>
-              <w:rPr>
-                <w:szCs w:val="28"/>
-                <w:lang w:eastAsia="en-GB"/>
-              </w:rPr>
-              <w:t>+</w:t>
+                <w:lang w:val="fr-FR" w:eastAsia="en-GB"/>
+              </w:rPr>
+              <w:t xml:space="preserve"> *0.1) +</w:t>
             </w:r>
           </w:p>
           <w:p>
@@ -14919,109 +15174,6 @@
                 <w:szCs w:val="22"/>
                 <w:lang w:eastAsia="en-GB"/>
               </w:rPr>
-              <w:t xml:space="preserve">BGP Hijacks </w:t>
-            </w:r>
-            <w:r>
-              <w:rPr>
-                <w:szCs w:val="28"/>
-                <w:lang w:eastAsia="en-GB"/>
-              </w:rPr>
-              <w:t>*0.1)</w:t>
-            </w:r>
-            <w:r>
-              <w:rPr>
-                <w:szCs w:val="28"/>
-                <w:lang w:eastAsia="en-GB"/>
-              </w:rPr>
-              <w:t xml:space="preserve"> </w:t>
-            </w:r>
-            <w:r>
-              <w:rPr>
-                <w:szCs w:val="28"/>
-                <w:lang w:eastAsia="en-GB"/>
-              </w:rPr>
-              <w:t>+</w:t>
-            </w:r>
-          </w:p>
-          <w:p>
-            <w:pPr>
-              <w:rPr>
-                <w:szCs w:val="28"/>
-                <w:lang w:eastAsia="en-GB"/>
-              </w:rPr>
-            </w:pPr>
-            <w:r>
-              <w:rPr>
-                <w:szCs w:val="28"/>
-                <w:lang w:eastAsia="en-GB"/>
-              </w:rPr>
-              <w:t>(</w:t>
-            </w:r>
-            <w:r>
-              <w:rPr>
-                <w:szCs w:val="28"/>
-                <w:lang w:eastAsia="en-GB"/>
-              </w:rPr>
-              <w:t>S</w:t>
-            </w:r>
-            <w:r>
-              <w:rPr>
-                <w:rFonts w:ascii="Calibri" w:eastAsia="Times New Roman" w:hAnsi="Calibri" w:cs="Calibri"/>
-                <w:b/>
-                <w:bCs/>
-                <w:color w:val="000000" w:themeColor="text1"/>
-                <w:sz w:val="22"/>
-                <w:szCs w:val="22"/>
-                <w:lang w:eastAsia="en-GB"/>
-              </w:rPr>
-              <w:t>urveillance</w:t>
-            </w:r>
-            <w:r>
-              <w:rPr>
-                <w:szCs w:val="28"/>
-                <w:lang w:eastAsia="en-GB"/>
-              </w:rPr>
-              <w:t xml:space="preserve"> *0.1)</w:t>
-            </w:r>
-            <w:r>
-              <w:rPr>
-                <w:szCs w:val="28"/>
-                <w:lang w:eastAsia="en-GB"/>
-              </w:rPr>
-              <w:t xml:space="preserve"> </w:t>
-            </w:r>
-            <w:r>
-              <w:rPr>
-                <w:szCs w:val="28"/>
-                <w:lang w:eastAsia="en-GB"/>
-              </w:rPr>
-              <w:t>+</w:t>
-            </w:r>
-          </w:p>
-          <w:p>
-            <w:pPr>
-              <w:rPr>
-                <w:szCs w:val="28"/>
-                <w:lang w:eastAsia="en-GB"/>
-              </w:rPr>
-            </w:pPr>
-            <w:r>
-              <w:rPr>
-                <w:szCs w:val="28"/>
-                <w:lang w:eastAsia="en-GB"/>
-              </w:rPr>
-              <w:t>(</w:t>
-            </w:r>
-            <w:r>
-              <w:rPr>
-                <w:rFonts w:ascii="Calibri" w:eastAsia="Times New Roman" w:hAnsi="Calibri" w:cs="Calibri"/>
-                <w:b/>
-                <w:bCs/>
-                <w:color w:val="000000" w:themeColor="text1"/>
-                <w:sz w:val="22"/>
-                <w:szCs w:val="22"/>
-                <w:lang w:eastAsia="en-GB"/>
-              </w:rPr>
               <w:t xml:space="preserve">Citizens arrested </w:t>
             </w:r>
             <w:r>
@@ -15099,7 +15251,7 @@
           <w:lang w:eastAsia="en-GB"/>
         </w:rPr>
       </w:pPr>
-      <w:bookmarkStart w:id="50" w:name="_Toc1308112"/>
+      <w:bookmarkStart w:id="86" w:name="_Toc1308112"/>
       <w:r>
         <w:rPr>
           <w:lang w:eastAsia="en-GB"/>
@@ -15124,7 +15276,7 @@
         </w:rPr>
         <w:t>Rankings</w:t>
       </w:r>
-      <w:bookmarkEnd w:id="50"/>
+      <w:bookmarkEnd w:id="86"/>
     </w:p>
     <w:p>
       <w:pPr>
@@ -21662,7 +21814,7 @@
           <w:lang w:eastAsia="en-GB"/>
         </w:rPr>
       </w:pPr>
-      <w:bookmarkStart w:id="51" w:name="_Toc1308113"/>
+      <w:bookmarkStart w:id="87" w:name="_Toc1308113"/>
       <w:r>
         <w:rPr>
           <w:lang w:eastAsia="en-GB"/>
@@ -21676,7 +21828,7 @@
         </w:rPr>
         <w:t xml:space="preserve"> Methods</w:t>
       </w:r>
-      <w:bookmarkEnd w:id="51"/>
+      <w:bookmarkEnd w:id="87"/>
     </w:p>
     <w:p>
       <w:pPr>
@@ -21692,14 +21844,14 @@
           <w:lang w:eastAsia="en-GB"/>
         </w:rPr>
       </w:pPr>
-      <w:bookmarkStart w:id="52" w:name="_Toc1308114"/>
+      <w:bookmarkStart w:id="88" w:name="_Toc1308114"/>
       <w:r>
         <w:rPr>
           <w:lang w:eastAsia="en-GB"/>
         </w:rPr>
         <w:t>4.5.1 Types of Correlation</w:t>
       </w:r>
-      <w:bookmarkEnd w:id="52"/>
+      <w:bookmarkEnd w:id="88"/>
     </w:p>
     <w:p>
       <w:pPr>
@@ -21760,7 +21912,7 @@
           <w:lang w:eastAsia="en-GB"/>
         </w:rPr>
       </w:pPr>
-      <w:bookmarkStart w:id="53" w:name="_Toc1308115"/>
+      <w:bookmarkStart w:id="89" w:name="_Toc1308115"/>
       <w:r>
         <w:rPr>
           <w:lang w:eastAsia="en-GB"/>
@@ -21779,33 +21931,19 @@
         </w:rPr>
         <w:t xml:space="preserve"> The FOTN Overlap Problem</w:t>
       </w:r>
-      <w:bookmarkEnd w:id="53"/>
-    </w:p>
-    <w:p>
-      <w:pPr>
-        <w:rPr>
-          <w:lang w:eastAsia="en-GB"/>
-        </w:rPr>
-      </w:pPr>
-      <w:r>
-        <w:rPr>
-          <w:lang w:eastAsia="en-GB"/>
-        </w:rPr>
-        <w:t xml:space="preserve">As briefly </w:t>
-      </w:r>
-      <w:proofErr w:type="gramStart"/>
-      <w:r>
-        <w:rPr>
-          <w:lang w:eastAsia="en-GB"/>
-        </w:rPr>
-        <w:t>mentioned</w:t>
-      </w:r>
-      <w:proofErr w:type="gramEnd"/>
-      <w:r>
-        <w:rPr>
-          <w:lang w:eastAsia="en-GB"/>
-        </w:rPr>
-        <w:t xml:space="preserve"> when covering the freedom indexes in an earlier chapter, there </w:t>
+      <w:bookmarkEnd w:id="89"/>
+    </w:p>
+    <w:p>
+      <w:pPr>
+        <w:rPr>
+          <w:lang w:eastAsia="en-GB"/>
+        </w:rPr>
+      </w:pPr>
+      <w:r>
+        <w:rPr>
+          <w:lang w:eastAsia="en-GB"/>
+        </w:rPr>
+        <w:t xml:space="preserve">As briefly mentioned when covering the freedom indexes in an earlier chapter, there </w:t>
       </w:r>
       <w:r>
         <w:rPr>
@@ -21893,7 +22031,7 @@
           <w:lang w:eastAsia="en-GB"/>
         </w:rPr>
       </w:pPr>
-      <w:bookmarkStart w:id="54" w:name="_Toc1308116"/>
+      <w:bookmarkStart w:id="90" w:name="_Toc1308116"/>
       <w:r>
         <w:rPr>
           <w:rFonts w:eastAsia="Times New Roman"/>
@@ -21901,7 +22039,7 @@
         </w:rPr>
         <w:t>Results</w:t>
       </w:r>
-      <w:bookmarkEnd w:id="54"/>
+      <w:bookmarkEnd w:id="90"/>
     </w:p>
     <w:p>
       <w:pPr>
@@ -21917,14 +22055,14 @@
           <w:lang w:eastAsia="en-GB"/>
         </w:rPr>
       </w:pPr>
-      <w:bookmarkStart w:id="55" w:name="_Toc1308117"/>
+      <w:bookmarkStart w:id="91" w:name="_Toc1308117"/>
       <w:r>
         <w:rPr>
           <w:lang w:eastAsia="en-GB"/>
         </w:rPr>
         <w:t>5.1 Chapter Overview</w:t>
       </w:r>
-      <w:bookmarkEnd w:id="55"/>
+      <w:bookmarkEnd w:id="91"/>
     </w:p>
     <w:p>
       <w:pPr>
@@ -21984,14 +22122,14 @@
           <w:lang w:eastAsia="en-GB"/>
         </w:rPr>
       </w:pPr>
-      <w:bookmarkStart w:id="56" w:name="_Toc1308118"/>
+      <w:bookmarkStart w:id="92" w:name="_Toc1308118"/>
       <w:r>
         <w:rPr>
           <w:lang w:eastAsia="en-GB"/>
         </w:rPr>
         <w:t>5.2 Correlations</w:t>
       </w:r>
-      <w:bookmarkEnd w:id="56"/>
+      <w:bookmarkEnd w:id="92"/>
     </w:p>
     <w:p>
       <w:pPr>
@@ -22011,25 +22149,7 @@
         <w:rPr>
           <w:lang w:eastAsia="en-GB"/>
         </w:rPr>
-        <w:t>5</w:t>
-      </w:r>
-      <w:r>
-        <w:rPr>
-          <w:lang w:eastAsia="en-GB"/>
-        </w:rPr>
-        <w:t>.</w:t>
-      </w:r>
-      <w:r>
-        <w:rPr>
-          <w:lang w:eastAsia="en-GB"/>
-        </w:rPr>
-        <w:t>2</w:t>
-      </w:r>
-      <w:r>
-        <w:rPr>
-          <w:lang w:eastAsia="en-GB"/>
-        </w:rPr>
-        <w:t>.1 Freedom o</w:t>
+        <w:t>5.2.1 Freedom o</w:t>
       </w:r>
       <w:r>
         <w:rPr>
@@ -22041,13 +22161,7 @@
         <w:rPr>
           <w:lang w:eastAsia="en-GB"/>
         </w:rPr>
-        <w:t xml:space="preserve"> the Net</w:t>
-      </w:r>
-      <w:r>
-        <w:rPr>
-          <w:lang w:eastAsia="en-GB"/>
-        </w:rPr>
-        <w:t xml:space="preserve"> Index</w:t>
+        <w:t xml:space="preserve"> the Net Index</w:t>
       </w:r>
       <w:r>
         <w:rPr>
@@ -22204,25 +22318,7 @@
         <w:rPr>
           <w:lang w:eastAsia="en-GB"/>
         </w:rPr>
-        <w:t>5</w:t>
-      </w:r>
-      <w:r>
-        <w:rPr>
-          <w:lang w:eastAsia="en-GB"/>
-        </w:rPr>
-        <w:t>.</w:t>
-      </w:r>
-      <w:r>
-        <w:rPr>
-          <w:lang w:eastAsia="en-GB"/>
-        </w:rPr>
-        <w:t>2</w:t>
-      </w:r>
-      <w:r>
-        <w:rPr>
-          <w:lang w:eastAsia="en-GB"/>
-        </w:rPr>
-        <w:t>.</w:t>
+        <w:t>5.2.</w:t>
       </w:r>
       <w:r>
         <w:rPr>
@@ -22234,13 +22330,7 @@
         <w:rPr>
           <w:lang w:eastAsia="en-GB"/>
         </w:rPr>
-        <w:t xml:space="preserve"> Freedom of the Press</w:t>
-      </w:r>
-      <w:r>
-        <w:rPr>
-          <w:lang w:eastAsia="en-GB"/>
-        </w:rPr>
-        <w:t xml:space="preserve"> Index</w:t>
+        <w:t xml:space="preserve"> Freedom of the Press Index</w:t>
       </w:r>
     </w:p>
     <w:p>
@@ -22370,25 +22460,7 @@
         <w:rPr>
           <w:lang w:eastAsia="en-GB"/>
         </w:rPr>
-        <w:t>5</w:t>
-      </w:r>
-      <w:r>
-        <w:rPr>
-          <w:lang w:eastAsia="en-GB"/>
-        </w:rPr>
-        <w:t>.</w:t>
-      </w:r>
-      <w:r>
-        <w:rPr>
-          <w:lang w:eastAsia="en-GB"/>
-        </w:rPr>
-        <w:t>2</w:t>
-      </w:r>
-      <w:r>
-        <w:rPr>
-          <w:lang w:eastAsia="en-GB"/>
-        </w:rPr>
-        <w:t>.</w:t>
+        <w:t>5.2.</w:t>
       </w:r>
       <w:r>
         <w:rPr>
@@ -22530,25 +22602,7 @@
         <w:rPr>
           <w:lang w:eastAsia="en-GB"/>
         </w:rPr>
-        <w:t>5</w:t>
-      </w:r>
-      <w:r>
-        <w:rPr>
-          <w:lang w:eastAsia="en-GB"/>
-        </w:rPr>
-        <w:t>.</w:t>
-      </w:r>
-      <w:r>
-        <w:rPr>
-          <w:lang w:eastAsia="en-GB"/>
-        </w:rPr>
-        <w:t>2</w:t>
-      </w:r>
-      <w:r>
-        <w:rPr>
-          <w:lang w:eastAsia="en-GB"/>
-        </w:rPr>
-        <w:t>.</w:t>
+        <w:t>5.2.</w:t>
       </w:r>
       <w:r>
         <w:rPr>
@@ -22662,8 +22716,6 @@
               </w:rPr>
               <w:t>-0.15598</w:t>
             </w:r>
-            <w:bookmarkStart w:id="57" w:name="_GoBack"/>
-            <w:bookmarkEnd w:id="57"/>
           </w:p>
         </w:tc>
       </w:tr>
@@ -22729,7 +22781,7 @@
           <w:lang w:eastAsia="en-GB"/>
         </w:rPr>
       </w:pPr>
-      <w:bookmarkStart w:id="58" w:name="_Toc1308119"/>
+      <w:bookmarkStart w:id="93" w:name="_Toc1308119"/>
       <w:r>
         <w:rPr>
           <w:rFonts w:eastAsia="Times New Roman"/>
@@ -22744,7 +22796,7 @@
         </w:rPr>
         <w:t>Findings</w:t>
       </w:r>
-      <w:bookmarkEnd w:id="58"/>
+      <w:bookmarkEnd w:id="93"/>
     </w:p>
     <w:p>
       <w:pPr>
@@ -22760,7 +22812,7 @@
           <w:lang w:eastAsia="en-GB"/>
         </w:rPr>
       </w:pPr>
-      <w:bookmarkStart w:id="59" w:name="_Toc1308120"/>
+      <w:bookmarkStart w:id="94" w:name="_Toc1308120"/>
       <w:r>
         <w:rPr>
           <w:lang w:eastAsia="en-GB"/>
@@ -22773,7 +22825,7 @@
         </w:rPr>
         <w:t>.1 Chapter Overview</w:t>
       </w:r>
-      <w:bookmarkEnd w:id="59"/>
+      <w:bookmarkEnd w:id="94"/>
     </w:p>
     <w:p>
       <w:pPr>
@@ -22828,14 +22880,14 @@
           <w:lang w:eastAsia="en-GB"/>
         </w:rPr>
       </w:pPr>
-      <w:bookmarkStart w:id="60" w:name="_Toc1308121"/>
+      <w:bookmarkStart w:id="95" w:name="_Toc1308121"/>
       <w:r>
         <w:rPr>
           <w:lang w:eastAsia="en-GB"/>
         </w:rPr>
         <w:t>6.2 Policy</w:t>
       </w:r>
-      <w:bookmarkEnd w:id="60"/>
+      <w:bookmarkEnd w:id="95"/>
     </w:p>
     <w:p>
       <w:pPr>
@@ -22861,11 +22913,11 @@
       <w:pPr>
         <w:pStyle w:val="Heading2"/>
       </w:pPr>
-      <w:bookmarkStart w:id="61" w:name="_Toc1308122"/>
+      <w:bookmarkStart w:id="96" w:name="_Toc1308122"/>
       <w:r>
         <w:t>6.3 Case Studies</w:t>
       </w:r>
-      <w:bookmarkEnd w:id="61"/>
+      <w:bookmarkEnd w:id="96"/>
     </w:p>
     <w:p>
       <w:pPr>
@@ -22920,7 +22972,7 @@
           <w:lang w:eastAsia="en-GB"/>
         </w:rPr>
       </w:pPr>
-      <w:bookmarkStart w:id="62" w:name="_Toc1308123"/>
+      <w:bookmarkStart w:id="97" w:name="_Toc1308123"/>
       <w:r>
         <w:rPr>
           <w:rFonts w:eastAsia="Times New Roman"/>
@@ -22928,7 +22980,7 @@
         </w:rPr>
         <w:t>Conclusions</w:t>
       </w:r>
-      <w:bookmarkEnd w:id="62"/>
+      <w:bookmarkEnd w:id="97"/>
     </w:p>
     <w:p>
       <w:pPr>
@@ -22944,7 +22996,7 @@
           <w:lang w:eastAsia="en-GB"/>
         </w:rPr>
       </w:pPr>
-      <w:bookmarkStart w:id="63" w:name="_Toc1308124"/>
+      <w:bookmarkStart w:id="98" w:name="_Toc1308124"/>
       <w:r>
         <w:rPr>
           <w:lang w:eastAsia="en-GB"/>
@@ -22957,7 +23009,7 @@
         </w:rPr>
         <w:t>.1 Chapter Overview</w:t>
       </w:r>
-      <w:bookmarkEnd w:id="63"/>
+      <w:bookmarkEnd w:id="98"/>
     </w:p>
     <w:p>
       <w:pPr>
@@ -22999,7 +23051,7 @@
           <w:lang w:eastAsia="en-GB"/>
         </w:rPr>
       </w:pPr>
-      <w:bookmarkStart w:id="64" w:name="_Toc1308125"/>
+      <w:bookmarkStart w:id="99" w:name="_Toc1308125"/>
       <w:r>
         <w:rPr>
           <w:lang w:eastAsia="en-GB"/>
@@ -23007,7 +23059,7 @@
         <w:lastRenderedPageBreak/>
         <w:t>References</w:t>
       </w:r>
-      <w:bookmarkEnd w:id="64"/>
+      <w:bookmarkEnd w:id="99"/>
     </w:p>
     <w:p>
       <w:pPr>
@@ -23101,21 +23153,7 @@
         <w:rPr>
           <w:lang w:eastAsia="en-GB"/>
         </w:rPr>
-        <w:t xml:space="preserve">. </w:t>
-      </w:r>
-      <w:proofErr w:type="spellStart"/>
-      <w:r>
-        <w:rPr>
-          <w:lang w:eastAsia="en-GB"/>
-        </w:rPr>
-        <w:t>XKeyscore</w:t>
-      </w:r>
-      <w:proofErr w:type="spellEnd"/>
-      <w:r>
-        <w:rPr>
-          <w:lang w:eastAsia="en-GB"/>
-        </w:rPr>
-        <w:t>: NSA tool collects 'nearly everything a user does on the internet'</w:t>
+        <w:t>. XKeyscore: NSA tool collects 'nearly everything a user does on the internet'</w:t>
       </w:r>
       <w:r>
         <w:rPr>
@@ -23178,9 +23216,6 @@
       <w:pPr>
         <w:pStyle w:val="NormalWeb"/>
         <w:spacing w:before="0" w:beforeAutospacing="0" w:after="0" w:afterAutospacing="0"/>
-        <w:rPr>
-          <w:lang w:val="de-DE"/>
-        </w:rPr>
       </w:pPr>
       <w:r>
         <w:t>[3]</w:t>
@@ -23195,21 +23230,7 @@
         <w:rPr>
           <w:color w:val="auto"/>
         </w:rPr>
-        <w:t xml:space="preserve">John Goetz and Frederik </w:t>
-      </w:r>
-      <w:proofErr w:type="spellStart"/>
-      <w:r>
-        <w:rPr>
-          <w:color w:val="auto"/>
-        </w:rPr>
-        <w:t>Obermaier</w:t>
-      </w:r>
-      <w:proofErr w:type="spellEnd"/>
-      <w:r>
-        <w:rPr>
-          <w:color w:val="auto"/>
-        </w:rPr>
-        <w:t xml:space="preserve">. “Snowden reveals the names of the peering telecom companies.” </w:t>
+        <w:t xml:space="preserve">John Goetz and Frederik Obermaier. “Snowden reveals the names of the peering telecom companies.” </w:t>
       </w:r>
       <w:r>
         <w:rPr>
@@ -23218,50 +23239,18 @@
         </w:rPr>
         <w:t>Suddeutsche Zeitung, 2 Aug. 2013.  </w:t>
       </w:r>
-      <w:r>
-        <w:rPr>
-          <w:rStyle w:val="Hyperlink"/>
+      <w:hyperlink r:id="rId14" w:history="1">
+        <w:r>
+          <w:rPr>
+            <w:rStyle w:val="Hyperlink"/>
+            <w:color w:val="auto"/>
+          </w:rPr>
+          <w:t>https://www.sueddeutsche.de/digital/internet-ueberwachung-snowden-enthuellt-namen-der-spaehenden-telekomfirmen-1.1736791</w:t>
+        </w:r>
+      </w:hyperlink>
+      <w:r>
+        <w:rPr>
           <w:color w:val="auto"/>
-          <w:lang w:val="de-DE"/>
-        </w:rPr>
-        <w:fldChar w:fldCharType="begin"/>
-      </w:r>
-      <w:r>
-        <w:rPr>
-          <w:rStyle w:val="Hyperlink"/>
-          <w:color w:val="auto"/>
-          <w:lang w:val="de-DE"/>
-        </w:rPr>
-        <w:instrText xml:space="preserve"> HYPERLINK "https://www.sueddeutsche.de/digital/internet-ueberwachung-snowden-enthuellt-namen-der-spaehenden-telekomfirmen-1.1736791" </w:instrText>
-      </w:r>
-      <w:r>
-        <w:rPr>
-          <w:rStyle w:val="Hyperlink"/>
-          <w:color w:val="auto"/>
-          <w:lang w:val="de-DE"/>
-        </w:rPr>
-        <w:fldChar w:fldCharType="separate"/>
-      </w:r>
-      <w:r>
-        <w:rPr>
-          <w:rStyle w:val="Hyperlink"/>
-          <w:color w:val="auto"/>
-          <w:lang w:val="de-DE"/>
-        </w:rPr>
-        <w:t>https://www.sueddeutsche.de/digital/internet-ueberwachung-snowden-enthuellt-namen-der-spaehenden-telekomfirmen-1.1736791</w:t>
-      </w:r>
-      <w:r>
-        <w:rPr>
-          <w:rStyle w:val="Hyperlink"/>
-          <w:color w:val="auto"/>
-          <w:lang w:val="de-DE"/>
-        </w:rPr>
-        <w:fldChar w:fldCharType="end"/>
-      </w:r>
-      <w:r>
-        <w:rPr>
-          <w:color w:val="auto"/>
-          <w:lang w:val="de-DE"/>
         </w:rPr>
         <w:t xml:space="preserve"> [Accessed 24 Oct. 2018].</w:t>
       </w:r>
@@ -23270,9 +23259,6 @@
       <w:pPr>
         <w:pStyle w:val="NormalWeb"/>
         <w:spacing w:before="0" w:beforeAutospacing="0" w:after="0" w:afterAutospacing="0"/>
-        <w:rPr>
-          <w:lang w:val="de-DE"/>
-        </w:rPr>
       </w:pPr>
     </w:p>
     <w:p>
@@ -23292,7 +23278,7 @@
         </w:rPr>
         <w:t>Freedom House USA. “Democracy in Crisis.” Freedom in the World Index 2018. 2018 - ongoing (updating)  </w:t>
       </w:r>
-      <w:hyperlink r:id="rId12" w:history="1">
+      <w:hyperlink r:id="rId15" w:history="1">
         <w:r>
           <w:rPr>
             <w:rStyle w:val="Hyperlink"/>
@@ -23337,7 +23323,7 @@
         </w:rPr>
         <w:t xml:space="preserve"> CATO Institute. “Human Freedom Index.” The Human Freedom Index – 2018. </w:t>
       </w:r>
-      <w:hyperlink r:id="rId13" w:history="1">
+      <w:hyperlink r:id="rId16" w:history="1">
         <w:r>
           <w:rPr>
             <w:rStyle w:val="Hyperlink"/>
@@ -23382,7 +23368,7 @@
         </w:rPr>
         <w:t xml:space="preserve">Damien Gayle. “Downward spiral: UK slips to 40th place in press freedom rankings.” The Guardian. 26 Apr 2017. </w:t>
       </w:r>
-      <w:hyperlink r:id="rId14" w:history="1">
+      <w:hyperlink r:id="rId17" w:history="1">
         <w:r>
           <w:rPr>
             <w:rStyle w:val="Hyperlink"/>
@@ -23429,7 +23415,7 @@
         </w:rPr>
         <w:t xml:space="preserve">Between AS Connectivity and Internet Freedom.” Stony Brook University. 2016. </w:t>
       </w:r>
-      <w:hyperlink r:id="rId15" w:history="1">
+      <w:hyperlink r:id="rId18" w:history="1">
         <w:r>
           <w:rPr>
             <w:rStyle w:val="Hyperlink"/>
@@ -23543,7 +23529,7 @@
         </w:rPr>
         <w:t xml:space="preserve">Freedom of the Net Index”. 2018 – ongoing </w:t>
       </w:r>
-      <w:hyperlink r:id="rId16" w:history="1">
+      <w:hyperlink r:id="rId19" w:history="1">
         <w:r>
           <w:rPr>
             <w:rStyle w:val="Hyperlink"/>
@@ -23593,30 +23579,14 @@
         </w:rPr>
         <w:t>Anne Edmundson et al. “Nation State Hegemony in Internet Routing”. Princeton University. 2018.  </w:t>
       </w:r>
-      <w:hyperlink r:id="rId17" w:history="1">
+      <w:hyperlink r:id="rId20" w:history="1">
         <w:r>
           <w:rPr>
             <w:rStyle w:val="Hyperlink"/>
             <w:color w:val="auto"/>
             <w:szCs w:val="24"/>
           </w:rPr>
-          <w:t>http</w:t>
-        </w:r>
-        <w:r>
-          <w:rPr>
-            <w:rStyle w:val="Hyperlink"/>
-            <w:color w:val="auto"/>
-            <w:szCs w:val="24"/>
-          </w:rPr>
-          <w:t>s</w:t>
-        </w:r>
-        <w:r>
-          <w:rPr>
-            <w:rStyle w:val="Hyperlink"/>
-            <w:color w:val="auto"/>
-            <w:szCs w:val="24"/>
-          </w:rPr>
-          <w:t>://www.cs.princeton.edu/~jrex/papers/compass18.pdf</w:t>
+          <w:t>https://www.cs.princeton.edu/~jrex/papers/compass18.pdf</w:t>
         </w:r>
       </w:hyperlink>
       <w:r>
@@ -23668,7 +23638,6 @@
         </w:rPr>
         <w:t xml:space="preserve">2016. </w:t>
       </w:r>
-      <w:proofErr w:type="gramStart"/>
       <w:r>
         <w:rPr>
           <w:color w:val="auto"/>
@@ -23677,7 +23646,6 @@
         </w:rPr>
         <w:t>https://ws680.nist.gov/publication/get_pdf.cfm?pub_id=925224 .</w:t>
       </w:r>
-      <w:proofErr w:type="gramEnd"/>
     </w:p>
     <w:p>
       <w:pPr>
@@ -23728,7 +23696,7 @@
         </w:rPr>
         <w:t xml:space="preserve"> Daniel Donni et al. “Schengen Routing: A Compliance Analysis”. University of Zurich. 2015. </w:t>
       </w:r>
-      <w:hyperlink r:id="rId18" w:history="1">
+      <w:hyperlink r:id="rId21" w:history="1">
         <w:r>
           <w:rPr>
             <w:rStyle w:val="Hyperlink"/>
@@ -23797,7 +23765,7 @@
         </w:rPr>
         <w:t xml:space="preserve"> Jose Nazario. “Politically Motivated Denial of Service Attacks”. Arbor Networks. 2016. </w:t>
       </w:r>
-      <w:hyperlink r:id="rId19" w:history="1">
+      <w:hyperlink r:id="rId22" w:history="1">
         <w:r>
           <w:rPr>
             <w:rStyle w:val="Hyperlink"/>
@@ -23858,7 +23826,7 @@
         </w:rPr>
         <w:t xml:space="preserve"> “Distributed Denial of Service Database”. University of Twente. Ongoing. </w:t>
       </w:r>
-      <w:hyperlink r:id="rId20" w:history="1">
+      <w:hyperlink r:id="rId23" w:history="1">
         <w:r>
           <w:rPr>
             <w:rStyle w:val="Hyperlink"/>
@@ -24068,43 +24036,7 @@
           <w:szCs w:val="24"/>
           <w:lang w:eastAsia="en-GB"/>
         </w:rPr>
-        <w:t xml:space="preserve"> </w:t>
-      </w:r>
-      <w:proofErr w:type="spellStart"/>
-      <w:r>
-        <w:rPr>
-          <w:color w:val="auto"/>
-          <w:szCs w:val="24"/>
-          <w:lang w:eastAsia="en-GB"/>
-        </w:rPr>
-        <w:t>BGPStream</w:t>
-      </w:r>
-      <w:proofErr w:type="spellEnd"/>
-      <w:r>
-        <w:rPr>
-          <w:color w:val="auto"/>
-          <w:szCs w:val="24"/>
-          <w:lang w:eastAsia="en-GB"/>
-        </w:rPr>
-        <w:t xml:space="preserve">. 2018. </w:t>
-      </w:r>
-      <w:proofErr w:type="spellStart"/>
-      <w:r>
-        <w:rPr>
-          <w:color w:val="auto"/>
-          <w:szCs w:val="24"/>
-          <w:lang w:eastAsia="en-GB"/>
-        </w:rPr>
-        <w:t>BGPStream</w:t>
-      </w:r>
-      <w:proofErr w:type="spellEnd"/>
-      <w:r>
-        <w:rPr>
-          <w:color w:val="auto"/>
-          <w:szCs w:val="24"/>
-          <w:lang w:eastAsia="en-GB"/>
-        </w:rPr>
-        <w:t>. Available at: https://bgpstream.com/. [Accessed 21 December 2018].</w:t>
+        <w:t xml:space="preserve"> BGPStream. 2018. BGPStream. Available at: https://bgpstream.com/. [Accessed 21 December 2018].</w:t>
       </w:r>
     </w:p>
     <w:p>
@@ -24180,25 +24112,7 @@
           <w:szCs w:val="24"/>
           <w:shd w:val="clear" w:color="auto" w:fill="FFFFFF"/>
         </w:rPr>
-        <w:t xml:space="preserve">Roberts, Margaret </w:t>
-      </w:r>
-      <w:proofErr w:type="spellStart"/>
-      <w:r>
-        <w:rPr>
-          <w:color w:val="auto"/>
-          <w:szCs w:val="24"/>
-          <w:shd w:val="clear" w:color="auto" w:fill="FFFFFF"/>
-        </w:rPr>
-        <w:t>Earling</w:t>
-      </w:r>
-      <w:proofErr w:type="spellEnd"/>
-      <w:r>
-        <w:rPr>
-          <w:color w:val="auto"/>
-          <w:szCs w:val="24"/>
-          <w:shd w:val="clear" w:color="auto" w:fill="FFFFFF"/>
-        </w:rPr>
-        <w:t>. 2014. Fear, Friction, and Flooding: Methods of Online Information Control. Doctoral dissertation, Harvard University</w:t>
+        <w:t>Roberts, Margaret Earling. 2014. Fear, Friction, and Flooding: Methods of Online Information Control. Doctoral dissertation, Harvard University</w:t>
       </w:r>
       <w:r>
         <w:rPr>
@@ -24225,7 +24139,7 @@
         </w:rPr>
         <w:t xml:space="preserve">Available at: </w:t>
       </w:r>
-      <w:hyperlink r:id="rId21" w:history="1">
+      <w:hyperlink r:id="rId24" w:history="1">
         <w:r>
           <w:rPr>
             <w:rStyle w:val="Hyperlink"/>
@@ -24269,69 +24183,68 @@
           <w:lang w:eastAsia="en-GB"/>
         </w:rPr>
         <w:lastRenderedPageBreak/>
-        <w:t xml:space="preserve">[22] BBC News. 2018. Yang </w:t>
-      </w:r>
-      <w:proofErr w:type="spellStart"/>
-      <w:r>
+        <w:t>[22] BBC News. 2018. Yang Kaili: China live-streamer detained for 'insulting' national anthem - BBC News. Available at: https://www.bbc.co.uk/news/world-asia-china-45859650. [Accessed 27 December 2018].</w:t>
+      </w:r>
+    </w:p>
+    <w:p>
+      <w:pPr>
         <w:rPr>
           <w:color w:val="auto"/>
           <w:szCs w:val="24"/>
           <w:lang w:eastAsia="en-GB"/>
         </w:rPr>
-        <w:t>Kaili</w:t>
-      </w:r>
-      <w:proofErr w:type="spellEnd"/>
-      <w:r>
+      </w:pPr>
+    </w:p>
+    <w:p>
+      <w:pPr>
         <w:rPr>
           <w:color w:val="auto"/>
           <w:szCs w:val="24"/>
           <w:lang w:eastAsia="en-GB"/>
         </w:rPr>
-        <w:t>: China live-streamer detained for 'insulting' national anthem - BBC News. Available at: https://www.bbc.co.uk/news/world-asia-china-45859650. [Accessed 27 December 2018].</w:t>
-      </w:r>
-    </w:p>
-    <w:p>
-      <w:pPr>
+      </w:pPr>
+      <w:r>
         <w:rPr>
           <w:color w:val="auto"/>
           <w:szCs w:val="24"/>
           <w:lang w:eastAsia="en-GB"/>
         </w:rPr>
-      </w:pPr>
-    </w:p>
-    <w:p>
-      <w:pPr>
+        <w:t xml:space="preserve">[23] </w:t>
+      </w:r>
+      <w:r>
         <w:rPr>
           <w:color w:val="auto"/>
           <w:szCs w:val="24"/>
           <w:lang w:eastAsia="en-GB"/>
         </w:rPr>
-      </w:pPr>
-      <w:r>
+        <w:t>Freedom on the Net Countries. Freedom House. 2019. Freedom on the Net Countries. Freedom House. Available at: https://freedomhouse.org/report/countries-net-freedom-2018. [Accessed 09 February 2019].</w:t>
+      </w:r>
+    </w:p>
+    <w:p>
+      <w:pPr>
         <w:rPr>
           <w:color w:val="auto"/>
           <w:szCs w:val="24"/>
           <w:lang w:eastAsia="en-GB"/>
         </w:rPr>
-        <w:t xml:space="preserve">[23] </w:t>
-      </w:r>
-      <w:r>
+      </w:pPr>
+    </w:p>
+    <w:p>
+      <w:pPr>
         <w:rPr>
           <w:color w:val="auto"/>
           <w:szCs w:val="24"/>
           <w:lang w:eastAsia="en-GB"/>
         </w:rPr>
-        <w:t>Freedom on the Net Countries. Freedom House. 2019. Freedom on the Net Countries. Freedom House. Available at: https://freedomhouse.org/report/countries-net-freedom-2018. [Accessed 09 February 2019].</w:t>
-      </w:r>
-    </w:p>
-    <w:p>
-      <w:pPr>
+      </w:pPr>
+      <w:r>
         <w:rPr>
           <w:color w:val="auto"/>
           <w:szCs w:val="24"/>
           <w:lang w:eastAsia="en-GB"/>
         </w:rPr>
-      </w:pPr>
+        <w:t>[24] BBC News. 2019. Security services 'prevented 13 UK terror attacks since 2013' - BBC News. Available at: https://www.bbc.co.uk/news/uk-39176110. [Accessed 09 February 2019].</w:t>
+      </w:r>
     </w:p>
     <w:p>
       <w:pPr>
@@ -24341,23 +24254,23 @@
           <w:lang w:eastAsia="en-GB"/>
         </w:rPr>
       </w:pPr>
-      <w:r>
+    </w:p>
+    <w:p>
+      <w:pPr>
         <w:rPr>
           <w:color w:val="auto"/>
           <w:szCs w:val="24"/>
           <w:lang w:eastAsia="en-GB"/>
         </w:rPr>
-        <w:t>[24] BBC News. 2019. Security services 'prevented 13 UK terror attacks since 2013' - BBC News. Available at: https://www.bbc.co.uk/news/uk-39176110. [Accessed 09 February 2019].</w:t>
-      </w:r>
-    </w:p>
-    <w:p>
-      <w:pPr>
+      </w:pPr>
+      <w:r>
         <w:rPr>
           <w:color w:val="auto"/>
           <w:szCs w:val="24"/>
           <w:lang w:eastAsia="en-GB"/>
         </w:rPr>
-      </w:pPr>
+        <w:t>[25] The Independent. 2019. Twitter joke led to Terror Act arrest and airport life ban. The Independent. Available at: https://www.independent.co.uk/news/uk/home-news/twitter-joke-led-to-terror-act-arrest-and-airport-life-ban-1870913.html. [Accessed 09 February 2019].</w:t>
+      </w:r>
     </w:p>
     <w:p>
       <w:pPr>
@@ -24367,23 +24280,23 @@
           <w:lang w:eastAsia="en-GB"/>
         </w:rPr>
       </w:pPr>
-      <w:r>
+    </w:p>
+    <w:p>
+      <w:pPr>
         <w:rPr>
           <w:color w:val="auto"/>
           <w:szCs w:val="24"/>
           <w:lang w:eastAsia="en-GB"/>
         </w:rPr>
-        <w:t>[25] The Independent. 2019. Twitter joke led to Terror Act arrest and airport life ban. The Independent. Available at: https://www.independent.co.uk/news/uk/home-news/twitter-joke-led-to-terror-act-arrest-and-airport-life-ban-1870913.html. [Accessed 09 February 2019].</w:t>
-      </w:r>
-    </w:p>
-    <w:p>
-      <w:pPr>
+      </w:pPr>
+      <w:r>
         <w:rPr>
           <w:color w:val="auto"/>
           <w:szCs w:val="24"/>
           <w:lang w:eastAsia="en-GB"/>
         </w:rPr>
-      </w:pPr>
+        <w:t>[26] The Independent. 2019. Arrests for offensive Facebook and Twitter posts soar in London. The Independent. Available at: https://www.independent.co.uk/news/uk/arrests-for-offensive-facebook-and-twitter-posts-soar-in-london-a7064246.html. [Accessed 09 February 2019].</w:t>
+      </w:r>
     </w:p>
     <w:p>
       <w:pPr>
@@ -24393,23 +24306,23 @@
           <w:lang w:eastAsia="en-GB"/>
         </w:rPr>
       </w:pPr>
-      <w:r>
+    </w:p>
+    <w:p>
+      <w:pPr>
         <w:rPr>
           <w:color w:val="auto"/>
           <w:szCs w:val="24"/>
           <w:lang w:eastAsia="en-GB"/>
         </w:rPr>
-        <w:t>[26] The Independent. 2019. Arrests for offensive Facebook and Twitter posts soar in London. The Independent. Available at: https://www.independent.co.uk/news/uk/arrests-for-offensive-facebook-and-twitter-posts-soar-in-london-a7064246.html. [Accessed 09 February 2019].</w:t>
-      </w:r>
-    </w:p>
-    <w:p>
-      <w:pPr>
+      </w:pPr>
+      <w:r>
         <w:rPr>
           <w:color w:val="auto"/>
           <w:szCs w:val="24"/>
           <w:lang w:eastAsia="en-GB"/>
         </w:rPr>
-      </w:pPr>
+        <w:t>[27] Jaikumar Vijayan. 2019. Attackers turning to legit cloud services firms to plant malware. Computerworld. Available at: https://www.computerworld.com/article/2484596/cybercrime-hacking/attackers-turning-to-legit-cloud-services-firms-to-plant-malware.html. [Accessed 10 February 2019].</w:t>
+      </w:r>
     </w:p>
     <w:p>
       <w:pPr>
@@ -24419,32 +24332,32 @@
           <w:lang w:eastAsia="en-GB"/>
         </w:rPr>
       </w:pPr>
-      <w:r>
+    </w:p>
+    <w:p>
+      <w:pPr>
         <w:rPr>
           <w:color w:val="auto"/>
           <w:szCs w:val="24"/>
           <w:lang w:eastAsia="en-GB"/>
         </w:rPr>
-        <w:t xml:space="preserve">[27] </w:t>
-      </w:r>
-      <w:proofErr w:type="spellStart"/>
+      </w:pPr>
       <w:r>
         <w:rPr>
           <w:color w:val="auto"/>
           <w:szCs w:val="24"/>
           <w:lang w:eastAsia="en-GB"/>
         </w:rPr>
-        <w:t>Jaikumar</w:t>
-      </w:r>
-      <w:proofErr w:type="spellEnd"/>
-      <w:r>
+        <w:t>[28] Google. 2019. Google Scholar. Available at: https://scholar.google.com/. [Accessed 15 February 2019].</w:t>
+      </w:r>
+    </w:p>
+    <w:p>
+      <w:pPr>
         <w:rPr>
           <w:color w:val="auto"/>
           <w:szCs w:val="24"/>
           <w:lang w:eastAsia="en-GB"/>
         </w:rPr>
-        <w:t xml:space="preserve"> Vijayan. 2019. Attackers turning to legit cloud services firms to plant malware. Computerworld. Available at: https://www.computerworld.com/article/2484596/cybercrime-hacking/attackers-turning-to-legit-cloud-services-firms-to-plant-malware.html. [Accessed 10 February 2019].</w:t>
-      </w:r>
+      </w:pPr>
     </w:p>
     <w:p>
       <w:pPr>
@@ -24454,122 +24367,51 @@
           <w:lang w:eastAsia="en-GB"/>
         </w:rPr>
       </w:pPr>
-    </w:p>
-    <w:p>
-      <w:pPr>
+      <w:r>
         <w:rPr>
           <w:color w:val="auto"/>
           <w:szCs w:val="24"/>
           <w:lang w:eastAsia="en-GB"/>
         </w:rPr>
-      </w:pPr>
-      <w:r>
+        <w:t>[29] PyPI. 2019. geoip2. PyPI. Available at: https://pypi.org/project/geoip2/0.1.0/. [Accessed 16 February 2019].</w:t>
+      </w:r>
+    </w:p>
+    <w:p>
+      <w:pPr>
         <w:rPr>
           <w:color w:val="auto"/>
           <w:szCs w:val="24"/>
           <w:lang w:eastAsia="en-GB"/>
         </w:rPr>
-        <w:t>[28] Google. 2019. Google Scholar. Available at: https://scholar.google.com/. [Accessed 15 February 2019].</w:t>
-      </w:r>
-    </w:p>
-    <w:p>
-      <w:pPr>
+      </w:pPr>
+    </w:p>
+    <w:p>
+      <w:pPr>
+        <w:rPr>
+          <w:color w:val="auto"/>
+          <w:szCs w:val="28"/>
+          <w:lang w:eastAsia="en-GB"/>
+        </w:rPr>
+      </w:pPr>
+      <w:r>
         <w:rPr>
           <w:color w:val="auto"/>
           <w:szCs w:val="24"/>
           <w:lang w:eastAsia="en-GB"/>
         </w:rPr>
-      </w:pPr>
-    </w:p>
-    <w:p>
-      <w:pPr>
-        <w:rPr>
-          <w:color w:val="auto"/>
-          <w:szCs w:val="24"/>
-          <w:lang w:eastAsia="en-GB"/>
-        </w:rPr>
-      </w:pPr>
-      <w:r>
-        <w:rPr>
-          <w:color w:val="auto"/>
-          <w:szCs w:val="24"/>
-          <w:lang w:eastAsia="en-GB"/>
-        </w:rPr>
-        <w:t xml:space="preserve">[29] </w:t>
-      </w:r>
-      <w:proofErr w:type="spellStart"/>
-      <w:r>
-        <w:rPr>
-          <w:color w:val="auto"/>
-          <w:szCs w:val="24"/>
-          <w:lang w:eastAsia="en-GB"/>
-        </w:rPr>
-        <w:t>PyPI</w:t>
-      </w:r>
-      <w:proofErr w:type="spellEnd"/>
-      <w:r>
-        <w:rPr>
-          <w:color w:val="auto"/>
-          <w:szCs w:val="24"/>
-          <w:lang w:eastAsia="en-GB"/>
-        </w:rPr>
-        <w:t xml:space="preserve">. 2019. geoip2. </w:t>
-      </w:r>
-      <w:proofErr w:type="spellStart"/>
-      <w:r>
-        <w:rPr>
-          <w:color w:val="auto"/>
-          <w:szCs w:val="24"/>
-          <w:lang w:eastAsia="en-GB"/>
-        </w:rPr>
-        <w:t>PyPI</w:t>
-      </w:r>
-      <w:proofErr w:type="spellEnd"/>
-      <w:r>
-        <w:rPr>
-          <w:color w:val="auto"/>
-          <w:szCs w:val="24"/>
-          <w:lang w:eastAsia="en-GB"/>
-        </w:rPr>
-        <w:t>. Available at: https://pypi.org/project/geoip2/0.1.0/. [Accessed 16 February 2019].</w:t>
-      </w:r>
-    </w:p>
-    <w:p>
-      <w:pPr>
-        <w:rPr>
-          <w:color w:val="auto"/>
-          <w:szCs w:val="24"/>
-          <w:lang w:eastAsia="en-GB"/>
-        </w:rPr>
-      </w:pPr>
-    </w:p>
-    <w:p>
-      <w:pPr>
+        <w:t>[30] J. Patrick Rhamey Jr. 2019. 2018 State of World Liberty Index — J. Patrick Rhamey Jr. Available at: http://patrickrhamey.com/saturday-research/2018/8/6/2018-state-of-world-liberty-index. [Accessed 17 F</w:t>
+      </w:r>
+      <w:r>
         <w:rPr>
           <w:color w:val="auto"/>
           <w:szCs w:val="28"/>
           <w:lang w:eastAsia="en-GB"/>
         </w:rPr>
-      </w:pPr>
-      <w:r>
-        <w:rPr>
-          <w:color w:val="auto"/>
-          <w:szCs w:val="24"/>
-          <w:lang w:eastAsia="en-GB"/>
-        </w:rPr>
-        <w:t>[30] J. Patrick Rhamey Jr. 2019. 2018 State of World Liberty Index — J. Patrick Rhamey Jr. Available at: http://patrickrhamey.com/saturday-research/2018/8/6/2018-state-of-world-liberty-index. [Accessed 17 F</w:t>
-      </w:r>
-      <w:r>
-        <w:rPr>
-          <w:color w:val="auto"/>
-          <w:szCs w:val="28"/>
-          <w:lang w:eastAsia="en-GB"/>
-        </w:rPr>
         <w:t>ebruary 2019].</w:t>
       </w:r>
     </w:p>
     <w:sectPr>
-      <w:footerReference w:type="default" r:id="rId22"/>
+      <w:footerReference w:type="default" r:id="rId25"/>
       <w:pgSz w:w="11906" w:h="16838"/>
       <w:pgMar w:top="1701" w:right="1701" w:bottom="2381" w:left="1701" w:header="1418" w:footer="1418" w:gutter="0"/>
       <w:cols w:space="708"/>
@@ -24580,8 +24422,69 @@
 </w:document>
 </file>
 
+<file path=word/comments.xml><?xml version="1.0" encoding="utf-8"?>
+<w:comments xmlns:wpc="http://schemas.microsoft.com/office/word/2010/wordprocessingCanvas" xmlns:cx="http://schemas.microsoft.com/office/drawing/2014/chartex" xmlns:cx1="http://schemas.microsoft.com/office/drawing/2015/9/8/chartex" xmlns:mc="http://schemas.openxmlformats.org/markup-compatibility/2006" xmlns:o="urn:schemas-microsoft-com:office:office" xmlns:r="http://schemas.openxmlformats.org/officeDocument/2006/relationships" xmlns:m="http://schemas.openxmlformats.org/officeDocument/2006/math" xmlns:v="urn:schemas-microsoft-com:vml" xmlns:wp14="http://schemas.microsoft.com/office/word/2010/wordprocessingDrawing" xmlns:wp="http://schemas.openxmlformats.org/drawingml/2006/wordprocessingDrawing" xmlns:w10="urn:schemas-microsoft-com:office:word" xmlns:w="http://schemas.openxmlformats.org/wordprocessingml/2006/main" xmlns:w14="http://schemas.microsoft.com/office/word/2010/wordml" xmlns:w15="http://schemas.microsoft.com/office/word/2012/wordml" xmlns:w16se="http://schemas.microsoft.com/office/word/2015/wordml/symex" xmlns:wpg="http://schemas.microsoft.com/office/word/2010/wordprocessingGroup" xmlns:wpi="http://schemas.microsoft.com/office/word/2010/wordprocessingInk" xmlns:wne="http://schemas.microsoft.com/office/word/2006/wordml" xmlns:wps="http://schemas.microsoft.com/office/word/2010/wordprocessingShape" mc:Ignorable="w14 w15 w16se wp14">
+  <w:comment w:id="11" w:author="Vasileios" w:date="2019-02-18T17:34:00Z" w:initials="V">
+    <w:p>
+      <w:pPr>
+        <w:pStyle w:val="CommentText"/>
+      </w:pPr>
+      <w:r>
+        <w:rPr>
+          <w:rStyle w:val="CommentReference"/>
+        </w:rPr>
+        <w:annotationRef/>
+      </w:r>
+      <w:r>
+        <w:t>Why is this index the primary? Maybe it’s answered in the following chapter but it’s good to briefly explain here as well since you mention it.</w:t>
+      </w:r>
+    </w:p>
+  </w:comment>
+  <w:comment w:id="19" w:author="Vasileios" w:date="2019-02-18T17:37:00Z" w:initials="V">
+    <w:p>
+      <w:pPr>
+        <w:pStyle w:val="CommentText"/>
+      </w:pPr>
+      <w:r>
+        <w:rPr>
+          <w:rStyle w:val="CommentReference"/>
+        </w:rPr>
+        <w:annotationRef/>
+      </w:r>
+      <w:r>
+        <w:t>Generally the term freedom and Internet freedom are used interchangeably in the report. If you consider them as equivalent please mention it in the Introduction.</w:t>
+      </w:r>
+    </w:p>
+  </w:comment>
+  <w:comment w:id="22" w:author="Vasileios" w:date="2019-02-18T17:38:00Z" w:initials="V">
+    <w:p>
+      <w:pPr>
+        <w:pStyle w:val="CommentText"/>
+      </w:pPr>
+      <w:r>
+        <w:rPr>
+          <w:rStyle w:val="CommentReference"/>
+        </w:rPr>
+        <w:annotationRef/>
+      </w:r>
+      <w:r>
+        <w:t>When you have a more complete draft it’s good to mention section numbers instead of “this section”, “the next section” etc</w:t>
+      </w:r>
+    </w:p>
+  </w:comment>
+</w:comments>
+</file>
+
+<file path=word/commentsExtended.xml><?xml version="1.0" encoding="utf-8"?>
+<w15:commentsEx xmlns:wpc="http://schemas.microsoft.com/office/word/2010/wordprocessingCanvas" xmlns:cx="http://schemas.microsoft.com/office/drawing/2014/chartex" xmlns:cx1="http://schemas.microsoft.com/office/drawing/2015/9/8/chartex" xmlns:mc="http://schemas.openxmlformats.org/markup-compatibility/2006" xmlns:o="urn:schemas-microsoft-com:office:office" xmlns:r="http://schemas.openxmlformats.org/officeDocument/2006/relationships" xmlns:m="http://schemas.openxmlformats.org/officeDocument/2006/math" xmlns:v="urn:schemas-microsoft-com:vml" xmlns:wp14="http://schemas.microsoft.com/office/word/2010/wordprocessingDrawing" xmlns:wp="http://schemas.openxmlformats.org/drawingml/2006/wordprocessingDrawing" xmlns:w10="urn:schemas-microsoft-com:office:word" xmlns:w="http://schemas.openxmlformats.org/wordprocessingml/2006/main" xmlns:w14="http://schemas.microsoft.com/office/word/2010/wordml" xmlns:w15="http://schemas.microsoft.com/office/word/2012/wordml" xmlns:w16se="http://schemas.microsoft.com/office/word/2015/wordml/symex" xmlns:wpg="http://schemas.microsoft.com/office/word/2010/wordprocessingGroup" xmlns:wpi="http://schemas.microsoft.com/office/word/2010/wordprocessingInk" xmlns:wne="http://schemas.microsoft.com/office/word/2006/wordml" xmlns:wps="http://schemas.microsoft.com/office/word/2010/wordprocessingShape" mc:Ignorable="w14 w15 w16se wp14">
+  <w15:commentEx w15:paraId="7BE7A5A0" w15:done="0"/>
+  <w15:commentEx w15:paraId="35C6F3C8" w15:done="0"/>
+  <w15:commentEx w15:paraId="4BFD86E7" w15:done="0"/>
+</w15:commentsEx>
+</file>
+
 <file path=word/endnotes.xml><?xml version="1.0" encoding="utf-8"?>
-<w:endnotes xmlns:wpc="http://schemas.microsoft.com/office/word/2010/wordprocessingCanvas" xmlns:cx="http://schemas.microsoft.com/office/drawing/2014/chartex" xmlns:cx1="http://schemas.microsoft.com/office/drawing/2015/9/8/chartex" xmlns:cx2="http://schemas.microsoft.com/office/drawing/2015/10/21/chartex" xmlns:cx3="http://schemas.microsoft.com/office/drawing/2016/5/9/chartex" xmlns:cx4="http://schemas.microsoft.com/office/drawing/2016/5/10/chartex" xmlns:cx5="http://schemas.microsoft.com/office/drawing/2016/5/11/chartex" xmlns:cx6="http://schemas.microsoft.com/office/drawing/2016/5/12/chartex" xmlns:cx7="http://schemas.microsoft.com/office/drawing/2016/5/13/chartex" xmlns:cx8="http://schemas.microsoft.com/office/drawing/2016/5/14/chartex" xmlns:mc="http://schemas.openxmlformats.org/markup-compatibility/2006" xmlns:aink="http://schemas.microsoft.com/office/drawing/2016/ink" xmlns:am3d="http://schemas.microsoft.com/office/drawing/2017/model3d" xmlns:o="urn:schemas-microsoft-com:office:office" xmlns:r="http://schemas.openxmlformats.org/officeDocument/2006/relationships" xmlns:m="http://schemas.openxmlformats.org/officeDocument/2006/math" xmlns:v="urn:schemas-microsoft-com:vml" xmlns:wp14="http://schemas.microsoft.com/office/word/2010/wordprocessingDrawing" xmlns:wp="http://schemas.openxmlformats.org/drawingml/2006/wordprocessingDrawing" xmlns:w10="urn:schemas-microsoft-com:office:word" xmlns:w="http://schemas.openxmlformats.org/wordprocessingml/2006/main" xmlns:w14="http://schemas.microsoft.com/office/word/2010/wordml" xmlns:w15="http://schemas.microsoft.com/office/word/2012/wordml" xmlns:w16cid="http://schemas.microsoft.com/office/word/2016/wordml/cid" xmlns:w16se="http://schemas.microsoft.com/office/word/2015/wordml/symex" xmlns:wpg="http://schemas.microsoft.com/office/word/2010/wordprocessingGroup" xmlns:wpi="http://schemas.microsoft.com/office/word/2010/wordprocessingInk" xmlns:wne="http://schemas.microsoft.com/office/word/2006/wordml" xmlns:wps="http://schemas.microsoft.com/office/word/2010/wordprocessingShape" mc:Ignorable="w14 w15 w16se w16cid wp14">
+<w:endnotes xmlns:wpc="http://schemas.microsoft.com/office/word/2010/wordprocessingCanvas" xmlns:cx="http://schemas.microsoft.com/office/drawing/2014/chartex" xmlns:cx1="http://schemas.microsoft.com/office/drawing/2015/9/8/chartex" xmlns:mc="http://schemas.openxmlformats.org/markup-compatibility/2006" xmlns:o="urn:schemas-microsoft-com:office:office" xmlns:r="http://schemas.openxmlformats.org/officeDocument/2006/relationships" xmlns:m="http://schemas.openxmlformats.org/officeDocument/2006/math" xmlns:v="urn:schemas-microsoft-com:vml" xmlns:wp14="http://schemas.microsoft.com/office/word/2010/wordprocessingDrawing" xmlns:wp="http://schemas.openxmlformats.org/drawingml/2006/wordprocessingDrawing" xmlns:w10="urn:schemas-microsoft-com:office:word" xmlns:w="http://schemas.openxmlformats.org/wordprocessingml/2006/main" xmlns:w14="http://schemas.microsoft.com/office/word/2010/wordml" xmlns:w15="http://schemas.microsoft.com/office/word/2012/wordml" xmlns:w16se="http://schemas.microsoft.com/office/word/2015/wordml/symex" xmlns:wpg="http://schemas.microsoft.com/office/word/2010/wordprocessingGroup" xmlns:wpi="http://schemas.microsoft.com/office/word/2010/wordprocessingInk" xmlns:wne="http://schemas.microsoft.com/office/word/2006/wordml" xmlns:wps="http://schemas.microsoft.com/office/word/2010/wordprocessingShape" mc:Ignorable="w14 w15 w16se wp14">
   <w:endnote w:type="separator" w:id="-1">
     <w:p>
       <w:r>
@@ -24600,7 +24503,7 @@
 </file>
 
 <file path=word/footer1.xml><?xml version="1.0" encoding="utf-8"?>
-<w:ftr xmlns:wpc="http://schemas.microsoft.com/office/word/2010/wordprocessingCanvas" xmlns:cx="http://schemas.microsoft.com/office/drawing/2014/chartex" xmlns:cx1="http://schemas.microsoft.com/office/drawing/2015/9/8/chartex" xmlns:cx2="http://schemas.microsoft.com/office/drawing/2015/10/21/chartex" xmlns:cx3="http://schemas.microsoft.com/office/drawing/2016/5/9/chartex" xmlns:cx4="http://schemas.microsoft.com/office/drawing/2016/5/10/chartex" xmlns:cx5="http://schemas.microsoft.com/office/drawing/2016/5/11/chartex" xmlns:cx6="http://schemas.microsoft.com/office/drawing/2016/5/12/chartex" xmlns:cx7="http://schemas.microsoft.com/office/drawing/2016/5/13/chartex" xmlns:cx8="http://schemas.microsoft.com/office/drawing/2016/5/14/chartex" xmlns:mc="http://schemas.openxmlformats.org/markup-compatibility/2006" xmlns:aink="http://schemas.microsoft.com/office/drawing/2016/ink" xmlns:am3d="http://schemas.microsoft.com/office/drawing/2017/model3d" xmlns:o="urn:schemas-microsoft-com:office:office" xmlns:r="http://schemas.openxmlformats.org/officeDocument/2006/relationships" xmlns:m="http://schemas.openxmlformats.org/officeDocument/2006/math" xmlns:v="urn:schemas-microsoft-com:vml" xmlns:wp14="http://schemas.microsoft.com/office/word/2010/wordprocessingDrawing" xmlns:wp="http://schemas.openxmlformats.org/drawingml/2006/wordprocessingDrawing" xmlns:w10="urn:schemas-microsoft-com:office:word" xmlns:w="http://schemas.openxmlformats.org/wordprocessingml/2006/main" xmlns:w14="http://schemas.microsoft.com/office/word/2010/wordml" xmlns:w15="http://schemas.microsoft.com/office/word/2012/wordml" xmlns:w16cid="http://schemas.microsoft.com/office/word/2016/wordml/cid" xmlns:w16se="http://schemas.microsoft.com/office/word/2015/wordml/symex" xmlns:wpg="http://schemas.microsoft.com/office/word/2010/wordprocessingGroup" xmlns:wpi="http://schemas.microsoft.com/office/word/2010/wordprocessingInk" xmlns:wne="http://schemas.microsoft.com/office/word/2006/wordml" xmlns:wps="http://schemas.microsoft.com/office/word/2010/wordprocessingShape" mc:Ignorable="w14 w15 w16se w16cid wp14">
+<w:ftr xmlns:wpc="http://schemas.microsoft.com/office/word/2010/wordprocessingCanvas" xmlns:cx="http://schemas.microsoft.com/office/drawing/2014/chartex" xmlns:cx1="http://schemas.microsoft.com/office/drawing/2015/9/8/chartex" xmlns:mc="http://schemas.openxmlformats.org/markup-compatibility/2006" xmlns:o="urn:schemas-microsoft-com:office:office" xmlns:r="http://schemas.openxmlformats.org/officeDocument/2006/relationships" xmlns:m="http://schemas.openxmlformats.org/officeDocument/2006/math" xmlns:v="urn:schemas-microsoft-com:vml" xmlns:wp14="http://schemas.microsoft.com/office/word/2010/wordprocessingDrawing" xmlns:wp="http://schemas.openxmlformats.org/drawingml/2006/wordprocessingDrawing" xmlns:w10="urn:schemas-microsoft-com:office:word" xmlns:w="http://schemas.openxmlformats.org/wordprocessingml/2006/main" xmlns:w14="http://schemas.microsoft.com/office/word/2010/wordml" xmlns:w15="http://schemas.microsoft.com/office/word/2012/wordml" xmlns:w16se="http://schemas.microsoft.com/office/word/2015/wordml/symex" xmlns:wpg="http://schemas.microsoft.com/office/word/2010/wordprocessingGroup" xmlns:wpi="http://schemas.microsoft.com/office/word/2010/wordprocessingInk" xmlns:wne="http://schemas.microsoft.com/office/word/2006/wordml" xmlns:wps="http://schemas.microsoft.com/office/word/2010/wordprocessingShape" mc:Ignorable="w14 w15 w16se wp14">
   <w:sdt>
     <w:sdtPr>
       <w:id w:val="-895358210"/>
@@ -24633,7 +24536,7 @@
           <w:rPr>
             <w:noProof/>
           </w:rPr>
-          <w:t>21</w:t>
+          <w:t>10</w:t>
         </w:r>
         <w:r>
           <w:rPr>
@@ -24653,7 +24556,7 @@
 </file>
 
 <file path=word/footnotes.xml><?xml version="1.0" encoding="utf-8"?>
-<w:footnotes xmlns:wpc="http://schemas.microsoft.com/office/word/2010/wordprocessingCanvas" xmlns:cx="http://schemas.microsoft.com/office/drawing/2014/chartex" xmlns:cx1="http://schemas.microsoft.com/office/drawing/2015/9/8/chartex" xmlns:cx2="http://schemas.microsoft.com/office/drawing/2015/10/21/chartex" xmlns:cx3="http://schemas.microsoft.com/office/drawing/2016/5/9/chartex" xmlns:cx4="http://schemas.microsoft.com/office/drawing/2016/5/10/chartex" xmlns:cx5="http://schemas.microsoft.com/office/drawing/2016/5/11/chartex" xmlns:cx6="http://schemas.microsoft.com/office/drawing/2016/5/12/chartex" xmlns:cx7="http://schemas.microsoft.com/office/drawing/2016/5/13/chartex" xmlns:cx8="http://schemas.microsoft.com/office/drawing/2016/5/14/chartex" xmlns:mc="http://schemas.openxmlformats.org/markup-compatibility/2006" xmlns:aink="http://schemas.microsoft.com/office/drawing/2016/ink" xmlns:am3d="http://schemas.microsoft.com/office/drawing/2017/model3d" xmlns:o="urn:schemas-microsoft-com:office:office" xmlns:r="http://schemas.openxmlformats.org/officeDocument/2006/relationships" xmlns:m="http://schemas.openxmlformats.org/officeDocument/2006/math" xmlns:v="urn:schemas-microsoft-com:vml" xmlns:wp14="http://schemas.microsoft.com/office/word/2010/wordprocessingDrawing" xmlns:wp="http://schemas.openxmlformats.org/drawingml/2006/wordprocessingDrawing" xmlns:w10="urn:schemas-microsoft-com:office:word" xmlns:w="http://schemas.openxmlformats.org/wordprocessingml/2006/main" xmlns:w14="http://schemas.microsoft.com/office/word/2010/wordml" xmlns:w15="http://schemas.microsoft.com/office/word/2012/wordml" xmlns:w16cid="http://schemas.microsoft.com/office/word/2016/wordml/cid" xmlns:w16se="http://schemas.microsoft.com/office/word/2015/wordml/symex" xmlns:wpg="http://schemas.microsoft.com/office/word/2010/wordprocessingGroup" xmlns:wpi="http://schemas.microsoft.com/office/word/2010/wordprocessingInk" xmlns:wne="http://schemas.microsoft.com/office/word/2006/wordml" xmlns:wps="http://schemas.microsoft.com/office/word/2010/wordprocessingShape" mc:Ignorable="w14 w15 w16se w16cid wp14">
+<w:footnotes xmlns:wpc="http://schemas.microsoft.com/office/word/2010/wordprocessingCanvas" xmlns:cx="http://schemas.microsoft.com/office/drawing/2014/chartex" xmlns:cx1="http://schemas.microsoft.com/office/drawing/2015/9/8/chartex" xmlns:mc="http://schemas.openxmlformats.org/markup-compatibility/2006" xmlns:o="urn:schemas-microsoft-com:office:office" xmlns:r="http://schemas.openxmlformats.org/officeDocument/2006/relationships" xmlns:m="http://schemas.openxmlformats.org/officeDocument/2006/math" xmlns:v="urn:schemas-microsoft-com:vml" xmlns:wp14="http://schemas.microsoft.com/office/word/2010/wordprocessingDrawing" xmlns:wp="http://schemas.openxmlformats.org/drawingml/2006/wordprocessingDrawing" xmlns:w10="urn:schemas-microsoft-com:office:word" xmlns:w="http://schemas.openxmlformats.org/wordprocessingml/2006/main" xmlns:w14="http://schemas.microsoft.com/office/word/2010/wordml" xmlns:w15="http://schemas.microsoft.com/office/word/2012/wordml" xmlns:w16se="http://schemas.microsoft.com/office/word/2015/wordml/symex" xmlns:wpg="http://schemas.microsoft.com/office/word/2010/wordprocessingGroup" xmlns:wpi="http://schemas.microsoft.com/office/word/2010/wordprocessingInk" xmlns:wne="http://schemas.microsoft.com/office/word/2006/wordml" xmlns:wps="http://schemas.microsoft.com/office/word/2010/wordprocessingShape" mc:Ignorable="w14 w15 w16se wp14">
   <w:footnote w:type="separator" w:id="-1">
     <w:p>
       <w:r>
@@ -24672,7 +24575,7 @@
 </file>
 
 <file path=word/numbering.xml><?xml version="1.0" encoding="utf-8"?>
-<w:numbering xmlns:wpc="http://schemas.microsoft.com/office/word/2010/wordprocessingCanvas" xmlns:cx="http://schemas.microsoft.com/office/drawing/2014/chartex" xmlns:cx1="http://schemas.microsoft.com/office/drawing/2015/9/8/chartex" xmlns:cx2="http://schemas.microsoft.com/office/drawing/2015/10/21/chartex" xmlns:cx3="http://schemas.microsoft.com/office/drawing/2016/5/9/chartex" xmlns:cx4="http://schemas.microsoft.com/office/drawing/2016/5/10/chartex" xmlns:cx5="http://schemas.microsoft.com/office/drawing/2016/5/11/chartex" xmlns:cx6="http://schemas.microsoft.com/office/drawing/2016/5/12/chartex" xmlns:cx7="http://schemas.microsoft.com/office/drawing/2016/5/13/chartex" xmlns:cx8="http://schemas.microsoft.com/office/drawing/2016/5/14/chartex" xmlns:mc="http://schemas.openxmlformats.org/markup-compatibility/2006" xmlns:aink="http://schemas.microsoft.com/office/drawing/2016/ink" xmlns:am3d="http://schemas.microsoft.com/office/drawing/2017/model3d" xmlns:o="urn:schemas-microsoft-com:office:office" xmlns:r="http://schemas.openxmlformats.org/officeDocument/2006/relationships" xmlns:m="http://schemas.openxmlformats.org/officeDocument/2006/math" xmlns:v="urn:schemas-microsoft-com:vml" xmlns:wp14="http://schemas.microsoft.com/office/word/2010/wordprocessingDrawing" xmlns:wp="http://schemas.openxmlformats.org/drawingml/2006/wordprocessingDrawing" xmlns:w10="urn:schemas-microsoft-com:office:word" xmlns:w="http://schemas.openxmlformats.org/wordprocessingml/2006/main" xmlns:w14="http://schemas.microsoft.com/office/word/2010/wordml" xmlns:w15="http://schemas.microsoft.com/office/word/2012/wordml" xmlns:w16cid="http://schemas.microsoft.com/office/word/2016/wordml/cid" xmlns:w16se="http://schemas.microsoft.com/office/word/2015/wordml/symex" xmlns:wpg="http://schemas.microsoft.com/office/word/2010/wordprocessingGroup" xmlns:wpi="http://schemas.microsoft.com/office/word/2010/wordprocessingInk" xmlns:wne="http://schemas.microsoft.com/office/word/2006/wordml" xmlns:wps="http://schemas.microsoft.com/office/word/2010/wordprocessingShape" mc:Ignorable="w14 w15 w16se w16cid wp14">
+<w:numbering xmlns:wpc="http://schemas.microsoft.com/office/word/2010/wordprocessingCanvas" xmlns:cx="http://schemas.microsoft.com/office/drawing/2014/chartex" xmlns:cx1="http://schemas.microsoft.com/office/drawing/2015/9/8/chartex" xmlns:mc="http://schemas.openxmlformats.org/markup-compatibility/2006" xmlns:o="urn:schemas-microsoft-com:office:office" xmlns:r="http://schemas.openxmlformats.org/officeDocument/2006/relationships" xmlns:m="http://schemas.openxmlformats.org/officeDocument/2006/math" xmlns:v="urn:schemas-microsoft-com:vml" xmlns:wp14="http://schemas.microsoft.com/office/word/2010/wordprocessingDrawing" xmlns:wp="http://schemas.openxmlformats.org/drawingml/2006/wordprocessingDrawing" xmlns:w10="urn:schemas-microsoft-com:office:word" xmlns:w="http://schemas.openxmlformats.org/wordprocessingml/2006/main" xmlns:w14="http://schemas.microsoft.com/office/word/2010/wordml" xmlns:w15="http://schemas.microsoft.com/office/word/2012/wordml" xmlns:w16se="http://schemas.microsoft.com/office/word/2015/wordml/symex" xmlns:wpg="http://schemas.microsoft.com/office/word/2010/wordprocessingGroup" xmlns:wpi="http://schemas.microsoft.com/office/word/2010/wordprocessingInk" xmlns:wne="http://schemas.microsoft.com/office/word/2006/wordml" xmlns:wps="http://schemas.microsoft.com/office/word/2010/wordprocessingShape" mc:Ignorable="w14 w15 w16se wp14">
   <w:abstractNum w:abstractNumId="0" w15:restartNumberingAfterBreak="0">
     <w:nsid w:val="0136360B"/>
     <w:multiLevelType w:val="hybridMultilevel"/>
@@ -25600,8 +25503,16 @@
 </w:numbering>
 </file>
 
+<file path=word/people.xml><?xml version="1.0" encoding="utf-8"?>
+<w15:people xmlns:wpc="http://schemas.microsoft.com/office/word/2010/wordprocessingCanvas" xmlns:cx="http://schemas.microsoft.com/office/drawing/2014/chartex" xmlns:cx1="http://schemas.microsoft.com/office/drawing/2015/9/8/chartex" xmlns:mc="http://schemas.openxmlformats.org/markup-compatibility/2006" xmlns:o="urn:schemas-microsoft-com:office:office" xmlns:r="http://schemas.openxmlformats.org/officeDocument/2006/relationships" xmlns:m="http://schemas.openxmlformats.org/officeDocument/2006/math" xmlns:v="urn:schemas-microsoft-com:vml" xmlns:wp14="http://schemas.microsoft.com/office/word/2010/wordprocessingDrawing" xmlns:wp="http://schemas.openxmlformats.org/drawingml/2006/wordprocessingDrawing" xmlns:w10="urn:schemas-microsoft-com:office:word" xmlns:w="http://schemas.openxmlformats.org/wordprocessingml/2006/main" xmlns:w14="http://schemas.microsoft.com/office/word/2010/wordml" xmlns:w15="http://schemas.microsoft.com/office/word/2012/wordml" xmlns:w16se="http://schemas.microsoft.com/office/word/2015/wordml/symex" xmlns:wpg="http://schemas.microsoft.com/office/word/2010/wordprocessingGroup" xmlns:wpi="http://schemas.microsoft.com/office/word/2010/wordprocessingInk" xmlns:wne="http://schemas.microsoft.com/office/word/2006/wordml" xmlns:wps="http://schemas.microsoft.com/office/word/2010/wordprocessingShape" mc:Ignorable="w14 w15 w16se wp14">
+  <w15:person w15:author="Vasileios">
+    <w15:presenceInfo w15:providerId="None" w15:userId="Vasileios"/>
+  </w15:person>
+</w15:people>
+</file>
+
 <file path=word/styles.xml><?xml version="1.0" encoding="utf-8"?>
-<w:styles xmlns:mc="http://schemas.openxmlformats.org/markup-compatibility/2006" xmlns:r="http://schemas.openxmlformats.org/officeDocument/2006/relationships" xmlns:w="http://schemas.openxmlformats.org/wordprocessingml/2006/main" xmlns:w14="http://schemas.microsoft.com/office/word/2010/wordml" xmlns:w15="http://schemas.microsoft.com/office/word/2012/wordml" xmlns:w16cid="http://schemas.microsoft.com/office/word/2016/wordml/cid" xmlns:w16se="http://schemas.microsoft.com/office/word/2015/wordml/symex" mc:Ignorable="w14 w15 w16se w16cid">
+<w:styles xmlns:mc="http://schemas.openxmlformats.org/markup-compatibility/2006" xmlns:r="http://schemas.openxmlformats.org/officeDocument/2006/relationships" xmlns:w="http://schemas.openxmlformats.org/wordprocessingml/2006/main" xmlns:w14="http://schemas.microsoft.com/office/word/2010/wordml" xmlns:w15="http://schemas.microsoft.com/office/word/2012/wordml" xmlns:w16se="http://schemas.microsoft.com/office/word/2015/wordml/symex" mc:Ignorable="w14 w15 w16se">
   <w:docDefaults>
     <w:rPrDefault>
       <w:rPr>
@@ -25614,7 +25525,7 @@
     </w:rPrDefault>
     <w:pPrDefault/>
   </w:docDefaults>
-  <w:latentStyles w:defLockedState="0" w:defUIPriority="99" w:defSemiHidden="0" w:defUnhideWhenUsed="0" w:defQFormat="0" w:count="375">
+  <w:latentStyles w:defLockedState="0" w:defUIPriority="99" w:defSemiHidden="0" w:defUnhideWhenUsed="0" w:defQFormat="0" w:count="371">
     <w:lsdException w:name="Normal" w:uiPriority="0" w:qFormat="1"/>
     <w:lsdException w:name="heading 1" w:uiPriority="9" w:qFormat="1"/>
     <w:lsdException w:name="heading 2" w:semiHidden="1" w:uiPriority="9" w:unhideWhenUsed="1" w:qFormat="1"/>
@@ -25986,10 +25897,6 @@
     <w:lsdException w:name="List Table 5 Dark Accent 6" w:uiPriority="50"/>
     <w:lsdException w:name="List Table 6 Colorful Accent 6" w:uiPriority="51"/>
     <w:lsdException w:name="List Table 7 Colorful Accent 6" w:uiPriority="52"/>
-    <w:lsdException w:name="Mention" w:semiHidden="1" w:unhideWhenUsed="1"/>
-    <w:lsdException w:name="Smart Hyperlink" w:semiHidden="1" w:unhideWhenUsed="1"/>
-    <w:lsdException w:name="Hashtag" w:semiHidden="1" w:unhideWhenUsed="1"/>
-    <w:lsdException w:name="Unresolved Mention" w:semiHidden="1" w:unhideWhenUsed="1"/>
   </w:latentStyles>
   <w:style w:type="paragraph" w:default="1" w:styleId="Normal">
     <w:name w:val="Normal"/>
@@ -26441,6 +26348,98 @@
       </w:tcPr>
     </w:tblStylePr>
   </w:style>
+  <w:style w:type="paragraph" w:styleId="BalloonText">
+    <w:name w:val="Balloon Text"/>
+    <w:basedOn w:val="Normal"/>
+    <w:link w:val="BalloonTextChar"/>
+    <w:uiPriority w:val="99"/>
+    <w:semiHidden/>
+    <w:unhideWhenUsed/>
+    <w:rsid w:val="00E90F3C"/>
+    <w:rPr>
+      <w:rFonts w:ascii="Segoe UI" w:hAnsi="Segoe UI" w:cs="Segoe UI"/>
+      <w:sz w:val="18"/>
+      <w:szCs w:val="18"/>
+    </w:rPr>
+  </w:style>
+  <w:style w:type="character" w:customStyle="1" w:styleId="BalloonTextChar">
+    <w:name w:val="Balloon Text Char"/>
+    <w:basedOn w:val="DefaultParagraphFont"/>
+    <w:link w:val="BalloonText"/>
+    <w:uiPriority w:val="99"/>
+    <w:semiHidden/>
+    <w:rsid w:val="00E90F3C"/>
+    <w:rPr>
+      <w:rFonts w:ascii="Segoe UI" w:hAnsi="Segoe UI" w:cs="Segoe UI"/>
+      <w:sz w:val="18"/>
+      <w:szCs w:val="18"/>
+    </w:rPr>
+  </w:style>
+  <w:style w:type="character" w:styleId="CommentReference">
+    <w:name w:val="annotation reference"/>
+    <w:basedOn w:val="DefaultParagraphFont"/>
+    <w:uiPriority w:val="99"/>
+    <w:semiHidden/>
+    <w:unhideWhenUsed/>
+    <w:rsid w:val="00E90F3C"/>
+    <w:rPr>
+      <w:sz w:val="16"/>
+      <w:szCs w:val="16"/>
+    </w:rPr>
+  </w:style>
+  <w:style w:type="paragraph" w:styleId="CommentText">
+    <w:name w:val="annotation text"/>
+    <w:basedOn w:val="Normal"/>
+    <w:link w:val="CommentTextChar"/>
+    <w:uiPriority w:val="99"/>
+    <w:semiHidden/>
+    <w:unhideWhenUsed/>
+    <w:rsid w:val="00E90F3C"/>
+    <w:rPr>
+      <w:sz w:val="20"/>
+      <w:szCs w:val="20"/>
+    </w:rPr>
+  </w:style>
+  <w:style w:type="character" w:customStyle="1" w:styleId="CommentTextChar">
+    <w:name w:val="Comment Text Char"/>
+    <w:basedOn w:val="DefaultParagraphFont"/>
+    <w:link w:val="CommentText"/>
+    <w:uiPriority w:val="99"/>
+    <w:semiHidden/>
+    <w:rsid w:val="00E90F3C"/>
+    <w:rPr>
+      <w:sz w:val="20"/>
+      <w:szCs w:val="20"/>
+    </w:rPr>
+  </w:style>
+  <w:style w:type="paragraph" w:styleId="CommentSubject">
+    <w:name w:val="annotation subject"/>
+    <w:basedOn w:val="CommentText"/>
+    <w:next w:val="CommentText"/>
+    <w:link w:val="CommentSubjectChar"/>
+    <w:uiPriority w:val="99"/>
+    <w:semiHidden/>
+    <w:unhideWhenUsed/>
+    <w:rsid w:val="00E90F3C"/>
+    <w:rPr>
+      <w:b/>
+      <w:bCs/>
+    </w:rPr>
+  </w:style>
+  <w:style w:type="character" w:customStyle="1" w:styleId="CommentSubjectChar">
+    <w:name w:val="Comment Subject Char"/>
+    <w:basedOn w:val="CommentTextChar"/>
+    <w:link w:val="CommentSubject"/>
+    <w:uiPriority w:val="99"/>
+    <w:semiHidden/>
+    <w:rsid w:val="00E90F3C"/>
+    <w:rPr>
+      <w:b/>
+      <w:bCs/>
+      <w:sz w:val="20"/>
+      <w:szCs w:val="20"/>
+    </w:rPr>
+  </w:style>
 </w:styles>
 </file>
 
@@ -26744,7 +26743,7 @@
 </file>
 
 <file path=customXml/itemProps1.xml><?xml version="1.0" encoding="utf-8"?>
-<ds:datastoreItem xmlns:ds="http://schemas.openxmlformats.org/officeDocument/2006/customXml" ds:itemID="{124005E8-BF4A-480A-B366-8462D8D7D668}">
+<ds:datastoreItem xmlns:ds="http://schemas.openxmlformats.org/officeDocument/2006/customXml" ds:itemID="{CC58A7D5-9DF6-480A-8FC6-0032FC5F7DFF}">
   <ds:schemaRefs>
     <ds:schemaRef ds:uri="http://schemas.openxmlformats.org/officeDocument/2006/bibliography"/>
   </ds:schemaRefs>

</xml_diff>

<commit_message>
reworded the motivations section
</commit_message>
<xml_diff>
--- a/The Politics of Routing.docx
+++ b/The Politics of Routing.docx
@@ -1,6 +1,6 @@
 
 <file path=word/document.xml><?xml version="1.0" encoding="utf-8"?>
-<w:document xmlns:wpc="http://schemas.microsoft.com/office/word/2010/wordprocessingCanvas" xmlns:cx="http://schemas.microsoft.com/office/drawing/2014/chartex" xmlns:cx1="http://schemas.microsoft.com/office/drawing/2015/9/8/chartex" xmlns:mc="http://schemas.openxmlformats.org/markup-compatibility/2006" xmlns:o="urn:schemas-microsoft-com:office:office" xmlns:r="http://schemas.openxmlformats.org/officeDocument/2006/relationships" xmlns:m="http://schemas.openxmlformats.org/officeDocument/2006/math" xmlns:v="urn:schemas-microsoft-com:vml" xmlns:wp14="http://schemas.microsoft.com/office/word/2010/wordprocessingDrawing" xmlns:wp="http://schemas.openxmlformats.org/drawingml/2006/wordprocessingDrawing" xmlns:w10="urn:schemas-microsoft-com:office:word" xmlns:w="http://schemas.openxmlformats.org/wordprocessingml/2006/main" xmlns:w14="http://schemas.microsoft.com/office/word/2010/wordml" xmlns:w15="http://schemas.microsoft.com/office/word/2012/wordml" xmlns:w16se="http://schemas.microsoft.com/office/word/2015/wordml/symex" xmlns:wpg="http://schemas.microsoft.com/office/word/2010/wordprocessingGroup" xmlns:wpi="http://schemas.microsoft.com/office/word/2010/wordprocessingInk" xmlns:wne="http://schemas.microsoft.com/office/word/2006/wordml" xmlns:wps="http://schemas.microsoft.com/office/word/2010/wordprocessingShape" mc:Ignorable="w14 w15 w16se wp14">
+<w:document xmlns:wpc="http://schemas.microsoft.com/office/word/2010/wordprocessingCanvas" xmlns:cx="http://schemas.microsoft.com/office/drawing/2014/chartex" xmlns:cx1="http://schemas.microsoft.com/office/drawing/2015/9/8/chartex" xmlns:cx2="http://schemas.microsoft.com/office/drawing/2015/10/21/chartex" xmlns:cx3="http://schemas.microsoft.com/office/drawing/2016/5/9/chartex" xmlns:cx4="http://schemas.microsoft.com/office/drawing/2016/5/10/chartex" xmlns:cx5="http://schemas.microsoft.com/office/drawing/2016/5/11/chartex" xmlns:cx6="http://schemas.microsoft.com/office/drawing/2016/5/12/chartex" xmlns:cx7="http://schemas.microsoft.com/office/drawing/2016/5/13/chartex" xmlns:cx8="http://schemas.microsoft.com/office/drawing/2016/5/14/chartex" xmlns:mc="http://schemas.openxmlformats.org/markup-compatibility/2006" xmlns:aink="http://schemas.microsoft.com/office/drawing/2016/ink" xmlns:am3d="http://schemas.microsoft.com/office/drawing/2017/model3d" xmlns:o="urn:schemas-microsoft-com:office:office" xmlns:r="http://schemas.openxmlformats.org/officeDocument/2006/relationships" xmlns:m="http://schemas.openxmlformats.org/officeDocument/2006/math" xmlns:v="urn:schemas-microsoft-com:vml" xmlns:wp14="http://schemas.microsoft.com/office/word/2010/wordprocessingDrawing" xmlns:wp="http://schemas.openxmlformats.org/drawingml/2006/wordprocessingDrawing" xmlns:w10="urn:schemas-microsoft-com:office:word" xmlns:w="http://schemas.openxmlformats.org/wordprocessingml/2006/main" xmlns:w14="http://schemas.microsoft.com/office/word/2010/wordml" xmlns:w15="http://schemas.microsoft.com/office/word/2012/wordml" xmlns:w16cid="http://schemas.microsoft.com/office/word/2016/wordml/cid" xmlns:w16se="http://schemas.microsoft.com/office/word/2015/wordml/symex" xmlns:wpg="http://schemas.microsoft.com/office/word/2010/wordprocessingGroup" xmlns:wpi="http://schemas.microsoft.com/office/word/2010/wordprocessingInk" xmlns:wne="http://schemas.microsoft.com/office/word/2006/wordml" xmlns:wps="http://schemas.microsoft.com/office/word/2010/wordprocessingShape" mc:Ignorable="w14 w15 w16se w16cid wp14">
   <w:body>
     <w:p/>
     <w:p/>
@@ -5453,729 +5453,485 @@
     <w:p>
       <w:pPr>
         <w:rPr>
-          <w:color w:val="FF0000"/>
-          <w:lang w:eastAsia="en-GB"/>
-        </w:rPr>
-      </w:pPr>
-      <w:r>
-        <w:rPr>
-          <w:color w:val="FF0000"/>
-          <w:lang w:eastAsia="en-GB"/>
-        </w:rPr>
-        <w:t>Maybe more focused around FOTN</w:t>
-      </w:r>
-      <w:r>
-        <w:rPr>
-          <w:color w:val="FF0000"/>
-          <w:lang w:eastAsia="en-GB"/>
-        </w:rPr>
-        <w:t xml:space="preserve"> = Declining Internet Freedom</w:t>
-      </w:r>
-      <w:r>
-        <w:rPr>
-          <w:color w:val="FF0000"/>
-          <w:lang w:eastAsia="en-GB"/>
-        </w:rPr>
-        <w:t xml:space="preserve"> and infringement on rights by said surveillance schemes</w:t>
-      </w:r>
-      <w:r>
-        <w:rPr>
-          <w:color w:val="FF0000"/>
-          <w:lang w:eastAsia="en-GB"/>
-        </w:rPr>
-        <w:t xml:space="preserve"> (covers monitoring/ censorship/ fear/ etc...)</w:t>
-      </w:r>
-      <w:r>
-        <w:rPr>
-          <w:color w:val="FF0000"/>
-          <w:lang w:eastAsia="en-GB"/>
-        </w:rPr>
-        <w:t>. Also outline the connection between mass surveillance and malicious routing… mass surveillance techniques coming under the umbrella term: “malicious routing”</w:t>
-      </w:r>
-      <w:r>
-        <w:rPr>
-          <w:color w:val="FF0000"/>
-          <w:lang w:eastAsia="en-GB"/>
-        </w:rPr>
-        <w:t xml:space="preserve"> + are these policies a driving factor behind rising authoritarianism? </w:t>
-      </w:r>
-      <w:r>
-        <w:rPr>
-          <w:color w:val="FF0000"/>
-          <w:lang w:eastAsia="en-GB"/>
-        </w:rPr>
-        <w:t>(this isn’t about hate-speech laws etc, STOP BEN).</w:t>
-      </w:r>
-    </w:p>
-    <w:p>
-      <w:pPr>
-        <w:rPr>
-          <w:lang w:eastAsia="en-GB"/>
-        </w:rPr>
-      </w:pPr>
-    </w:p>
-    <w:p>
-      <w:pPr>
-        <w:rPr>
-          <w:lang w:eastAsia="en-GB"/>
-        </w:rPr>
-      </w:pPr>
-      <w:r>
-        <w:rPr>
-          <w:lang w:eastAsia="en-GB"/>
-        </w:rPr>
-        <w:t xml:space="preserve">In June 2013, </w:t>
-      </w:r>
-      <w:r>
-        <w:rPr>
-          <w:lang w:eastAsia="en-GB"/>
-        </w:rPr>
-        <w:t xml:space="preserve">Edward Snowden stole and leaked an estimated 1,500,000 </w:t>
-      </w:r>
-      <w:r>
-        <w:rPr>
-          <w:lang w:eastAsia="en-GB"/>
-        </w:rPr>
-        <w:t>documents exposing</w:t>
-      </w:r>
-      <w:r>
-        <w:rPr>
-          <w:lang w:eastAsia="en-GB"/>
-        </w:rPr>
-        <w:t xml:space="preserve"> the colossal power and capability of intelligence agencies such as the National Security Agency (NSA, US) and their Five-Eyes (FVEY) partners. </w:t>
-      </w:r>
-      <w:r>
-        <w:rPr>
-          <w:lang w:eastAsia="en-GB"/>
-        </w:rPr>
-        <w:t>It was revealed that m</w:t>
-      </w:r>
-      <w:r>
-        <w:rPr>
-          <w:lang w:eastAsia="en-GB"/>
-        </w:rPr>
-        <w:t>a</w:t>
-      </w:r>
-      <w:r>
-        <w:rPr>
-          <w:lang w:eastAsia="en-GB"/>
-        </w:rPr>
-        <w:t xml:space="preserve">ss surveillance tools such as </w:t>
-      </w:r>
-      <w:r>
-        <w:rPr>
-          <w:lang w:eastAsia="en-GB"/>
-        </w:rPr>
-        <w:t xml:space="preserve">“PRISM” [1] and </w:t>
-      </w:r>
-      <w:r>
-        <w:rPr>
-          <w:lang w:eastAsia="en-GB"/>
-        </w:rPr>
-        <w:t>“X-KEYSCORE”</w:t>
-      </w:r>
-      <w:r>
-        <w:rPr>
-          <w:lang w:eastAsia="en-GB"/>
-        </w:rPr>
-        <w:t xml:space="preserve"> [</w:t>
-      </w:r>
-      <w:r>
-        <w:rPr>
-          <w:lang w:eastAsia="en-GB"/>
-        </w:rPr>
-        <w:t>2</w:t>
-      </w:r>
-      <w:r>
-        <w:rPr>
+          <w:lang w:eastAsia="en-GB"/>
+        </w:rPr>
+      </w:pPr>
+      <w:r>
+        <w:rPr>
+          <w:lang w:eastAsia="en-GB"/>
+        </w:rPr>
+        <w:t>G</w:t>
+      </w:r>
+      <w:r>
+        <w:rPr>
+          <w:lang w:eastAsia="en-GB"/>
+        </w:rPr>
+        <w:t>lobal freedom has been in continual decline for 12 consecutive years [4].</w:t>
+      </w:r>
+      <w:r>
+        <w:rPr>
+          <w:lang w:eastAsia="en-GB"/>
+        </w:rPr>
+        <w:t xml:space="preserve"> It appears that online freedom </w:t>
+      </w:r>
+      <w:r>
+        <w:rPr>
+          <w:lang w:eastAsia="en-GB"/>
+        </w:rPr>
+        <w:t>is</w:t>
+      </w:r>
+      <w:r>
+        <w:rPr>
+          <w:lang w:eastAsia="en-GB"/>
+        </w:rPr>
+        <w:t xml:space="preserve"> mirroring that trend.</w:t>
+      </w:r>
+      <w:r>
+        <w:rPr>
+          <w:lang w:eastAsia="en-GB"/>
+        </w:rPr>
+        <w:t xml:space="preserve"> </w:t>
+      </w:r>
+      <w:r>
+        <w:rPr>
+          <w:lang w:eastAsia="en-GB"/>
+        </w:rPr>
+        <w:t xml:space="preserve">The internet, as an openly accessible and free network, affords freedom of expression, information, religion, identity and trade as laid out by the Human Freedom Index 2018 [5]. </w:t>
+      </w:r>
+      <w:r>
+        <w:rPr>
+          <w:lang w:eastAsia="en-GB"/>
+        </w:rPr>
+        <w:t>Therefore, a decline in internet</w:t>
+      </w:r>
+      <w:r>
+        <w:rPr>
+          <w:lang w:eastAsia="en-GB"/>
+        </w:rPr>
+        <w:t xml:space="preserve"> freedom</w:t>
+      </w:r>
+      <w:r>
+        <w:rPr>
+          <w:lang w:eastAsia="en-GB"/>
+        </w:rPr>
+        <w:t xml:space="preserve"> </w:t>
+      </w:r>
+      <w:r>
+        <w:rPr>
+          <w:lang w:eastAsia="en-GB"/>
+        </w:rPr>
+        <w:t>must be the result of restrictive policies imposed by government, ASes or ISPs.</w:t>
+      </w:r>
+      <w:r>
+        <w:rPr>
+          <w:lang w:eastAsia="en-GB"/>
+        </w:rPr>
+        <w:t xml:space="preserve"> In June 2013, </w:t>
+      </w:r>
+      <w:r>
+        <w:rPr>
+          <w:lang w:eastAsia="en-GB"/>
+        </w:rPr>
+        <w:t>the colossal power and capability of intelligence agencies such as the National Security Agency (NSA, US) and their Five-Eyes (FVEY) partners</w:t>
+      </w:r>
+      <w:r>
+        <w:rPr>
+          <w:lang w:eastAsia="en-GB"/>
+        </w:rPr>
+        <w:t xml:space="preserve"> was revealed to the world by Edward Snowden. </w:t>
+      </w:r>
+      <w:r>
+        <w:rPr>
+          <w:lang w:eastAsia="en-GB"/>
+        </w:rPr>
+        <w:t xml:space="preserve">It was </w:t>
+      </w:r>
+      <w:r>
+        <w:rPr>
+          <w:lang w:eastAsia="en-GB"/>
+        </w:rPr>
+        <w:t>shown</w:t>
+      </w:r>
+      <w:r>
+        <w:rPr>
+          <w:lang w:eastAsia="en-GB"/>
+        </w:rPr>
+        <w:t xml:space="preserve"> </w:t>
+      </w:r>
+      <w:r>
+        <w:rPr>
+          <w:lang w:eastAsia="en-GB"/>
+        </w:rPr>
+        <w:t xml:space="preserve">how </w:t>
+      </w:r>
+      <w:r>
+        <w:rPr>
+          <w:lang w:eastAsia="en-GB"/>
+        </w:rPr>
+        <w:t xml:space="preserve">mass surveillance tools such as “PRISM” [1] and “X-KEYSCORE” [2] provided the capability to collect and search through millions of people’s digital lives. It was also revealed that many Autonomous Systems (ASes) and Internet Service Providers (ISPs) such as </w:t>
+      </w:r>
+      <w:r>
+        <w:rPr>
+          <w:szCs w:val="28"/>
+        </w:rPr>
+        <w:t>British Telecom, Vodafone Cable, Verizon Business, Level 3, Viatel, Global Crossing and Interoute</w:t>
+      </w:r>
+      <w:r>
+        <w:rPr>
+          <w:lang w:eastAsia="en-GB"/>
+        </w:rPr>
+        <w:t xml:space="preserve"> were collaborating with projects such as “TEMPORA” [3] which tapped fibre optic cables and intercepted dataflows. It seemed that the online world was far less private or free than previously realised. </w:t>
+      </w:r>
+      <w:r>
+        <w:rPr>
+          <w:lang w:eastAsia="en-GB"/>
+        </w:rPr>
+        <w:t xml:space="preserve"> </w:t>
+      </w:r>
+      <w:r>
+        <w:rPr>
+          <w:lang w:eastAsia="en-GB"/>
+        </w:rPr>
+        <w:t>As well as this</w:t>
+      </w:r>
+      <w:r>
+        <w:rPr>
+          <w:lang w:eastAsia="en-GB"/>
+        </w:rPr>
+        <w:t>,</w:t>
+      </w:r>
+      <w:r>
+        <w:rPr>
+          <w:lang w:eastAsia="en-GB"/>
+        </w:rPr>
+        <w:t xml:space="preserve"> new legislation such as</w:t>
+      </w:r>
+      <w:r>
+        <w:rPr>
+          <w:lang w:eastAsia="en-GB"/>
+        </w:rPr>
+        <w:t xml:space="preserve"> the</w:t>
+      </w:r>
+      <w:r>
+        <w:rPr>
+          <w:lang w:eastAsia="en-GB"/>
+        </w:rPr>
+        <w:t xml:space="preserve"> UK’s</w:t>
+      </w:r>
+      <w:r>
+        <w:rPr>
+          <w:lang w:eastAsia="en-GB"/>
+        </w:rPr>
+        <w:t xml:space="preserve"> Investigatory Powers Act of 2016,</w:t>
+      </w:r>
+      <w:r>
+        <w:rPr>
+          <w:lang w:eastAsia="en-GB"/>
+        </w:rPr>
+        <w:t xml:space="preserve"> is increasing the power of intelligence agencies and further restricting</w:t>
+      </w:r>
+      <w:r>
+        <w:rPr>
+          <w:lang w:eastAsia="en-GB"/>
+        </w:rPr>
+        <w:t xml:space="preserve"> </w:t>
+      </w:r>
+      <w:r>
+        <w:rPr>
+          <w:lang w:eastAsia="en-GB"/>
+        </w:rPr>
+        <w:t xml:space="preserve">internet and personal freedom. The results of which have seen the </w:t>
+      </w:r>
+      <w:r>
+        <w:rPr>
+          <w:lang w:eastAsia="en-GB"/>
+        </w:rPr>
+        <w:t xml:space="preserve">UK </w:t>
+      </w:r>
+      <w:r>
+        <w:rPr>
+          <w:lang w:eastAsia="en-GB"/>
+        </w:rPr>
+        <w:t>fall</w:t>
+      </w:r>
+      <w:r>
+        <w:rPr>
+          <w:lang w:eastAsia="en-GB"/>
+        </w:rPr>
+        <w:t xml:space="preserve"> 12 places on the Freedom of the Press Index</w:t>
+      </w:r>
+      <w:r>
+        <w:rPr>
+          <w:lang w:eastAsia="en-GB"/>
+        </w:rPr>
+        <w:t xml:space="preserve"> since </w:t>
+      </w:r>
+      <w:r>
+        <w:rPr>
+          <w:lang w:eastAsia="en-GB"/>
+        </w:rPr>
+        <w:t>2013</w:t>
+      </w:r>
+      <w:r>
+        <w:rPr>
+          <w:lang w:eastAsia="en-GB"/>
+        </w:rPr>
+        <w:t xml:space="preserve"> [6]. </w:t>
+      </w:r>
+    </w:p>
+    <w:p>
+      <w:pPr>
+        <w:jc w:val="both"/>
+        <w:rPr>
+          <w:lang w:eastAsia="en-GB"/>
+        </w:rPr>
+      </w:pPr>
+    </w:p>
+    <w:p>
+      <w:pPr>
+        <w:rPr>
+          <w:color w:val="0070C0"/>
+          <w:lang w:eastAsia="en-GB"/>
+        </w:rPr>
+      </w:pPr>
+      <w:r>
+        <w:rPr>
+          <w:color w:val="auto"/>
+          <w:lang w:eastAsia="en-GB"/>
+        </w:rPr>
+        <w:t xml:space="preserve">One of the internet pioneers in the design of TCP/IP architecture, David Clark, explained that </w:t>
+      </w:r>
+      <w:r>
+        <w:rPr>
+          <w:color w:val="auto"/>
+          <w:lang w:eastAsia="en-GB"/>
+        </w:rPr>
+        <w:t>the preservation of privacy and the protection of anonymity in public political speech were among the intentions of the end-to-end</w:t>
+      </w:r>
+      <w:r>
+        <w:rPr>
+          <w:color w:val="auto"/>
+          <w:lang w:eastAsia="en-GB"/>
+        </w:rPr>
+        <w:t xml:space="preserve"> and </w:t>
+      </w:r>
+      <w:r>
+        <w:rPr>
+          <w:color w:val="auto"/>
+          <w:lang w:eastAsia="en-GB"/>
+        </w:rPr>
+        <w:t>layered model of the Internet</w:t>
+      </w:r>
+      <w:r>
+        <w:rPr>
+          <w:color w:val="auto"/>
+          <w:lang w:eastAsia="en-GB"/>
+        </w:rPr>
+        <w:t>. It was from this, that stemmed the belief that the network should only implement best-effort packet delivery and should not interfere with the application process [3</w:t>
+      </w:r>
+      <w:r>
+        <w:rPr>
+          <w:color w:val="auto"/>
+          <w:lang w:eastAsia="en-GB"/>
+        </w:rPr>
+        <w:t>1</w:t>
+      </w:r>
+      <w:r>
+        <w:rPr>
+          <w:color w:val="auto"/>
           <w:lang w:eastAsia="en-GB"/>
         </w:rPr>
         <w:t>]</w:t>
       </w:r>
       <w:r>
         <w:rPr>
+          <w:color w:val="auto"/>
+          <w:lang w:eastAsia="en-GB"/>
+        </w:rPr>
+        <w:t xml:space="preserve">. </w:t>
+      </w:r>
+      <w:r>
+        <w:rPr>
+          <w:color w:val="auto"/>
+          <w:lang w:eastAsia="en-GB"/>
+        </w:rPr>
+        <w:t xml:space="preserve">At the same time however, it is expected that internet connected networks </w:t>
+      </w:r>
+      <w:r>
+        <w:rPr>
+          <w:color w:val="auto"/>
+          <w:lang w:eastAsia="en-GB"/>
+        </w:rPr>
+        <w:lastRenderedPageBreak/>
+        <w:t xml:space="preserve">should try to limit malicious behaviour. This creates the problem whereby protective mechanisms that sometimes require deep packet inspection and middleboxes are violating internet freedom and architectural principles. It also begs the question as to who defines what needs protecting against and how extreme should these protection measures be. </w:t>
+      </w:r>
+      <w:r>
+        <w:rPr>
+          <w:color w:val="auto"/>
+          <w:lang w:eastAsia="en-GB"/>
+        </w:rPr>
+        <w:t>Furthermore</w:t>
+      </w:r>
+      <w:r>
+        <w:rPr>
+          <w:color w:val="auto"/>
+          <w:lang w:eastAsia="en-GB"/>
+        </w:rPr>
+        <w:t>, g</w:t>
+      </w:r>
+      <w:r>
+        <w:rPr>
+          <w:color w:val="auto"/>
+          <w:lang w:eastAsia="en-GB"/>
+        </w:rPr>
+        <w:t xml:space="preserve">iven the proclivity of ISPs under the control of oppressive governments to violate best practices </w:t>
+      </w:r>
+      <w:r>
+        <w:rPr>
+          <w:color w:val="auto"/>
+          <w:lang w:eastAsia="en-GB"/>
+        </w:rPr>
+        <w:t>of</w:t>
+      </w:r>
+      <w:r>
+        <w:rPr>
+          <w:color w:val="auto"/>
+          <w:lang w:eastAsia="en-GB"/>
+        </w:rPr>
+        <w:t xml:space="preserve"> traffic exchange</w:t>
+      </w:r>
+      <w:r>
+        <w:rPr>
+          <w:color w:val="auto"/>
+          <w:lang w:eastAsia="en-GB"/>
+        </w:rPr>
+        <w:t>,</w:t>
+      </w:r>
+      <w:r>
+        <w:rPr>
+          <w:color w:val="auto"/>
+          <w:lang w:eastAsia="en-GB"/>
+        </w:rPr>
+        <w:t xml:space="preserve"> it is </w:t>
+      </w:r>
+      <w:r>
+        <w:rPr>
+          <w:color w:val="auto"/>
+          <w:lang w:eastAsia="en-GB"/>
+        </w:rPr>
+        <w:t>plausible that</w:t>
+      </w:r>
+      <w:r>
+        <w:rPr>
+          <w:color w:val="auto"/>
+          <w:lang w:eastAsia="en-GB"/>
+        </w:rPr>
+        <w:t xml:space="preserve"> the</w:t>
+      </w:r>
+      <w:r>
+        <w:rPr>
+          <w:color w:val="auto"/>
+          <w:lang w:eastAsia="en-GB"/>
+        </w:rPr>
+        <w:t xml:space="preserve">se </w:t>
+      </w:r>
+      <w:r>
+        <w:rPr>
+          <w:color w:val="auto"/>
+          <w:lang w:eastAsia="en-GB"/>
+        </w:rPr>
+        <w:t xml:space="preserve">ISPs </w:t>
+      </w:r>
+      <w:r>
+        <w:rPr>
+          <w:color w:val="auto"/>
+          <w:lang w:eastAsia="en-GB"/>
+        </w:rPr>
+        <w:t xml:space="preserve">are also violating the same freedom and architectural principles for cyber-attacks </w:t>
+      </w:r>
+      <w:r>
+        <w:rPr>
+          <w:color w:val="auto"/>
+          <w:lang w:eastAsia="en-GB"/>
+        </w:rPr>
+        <w:t>rather</w:t>
+      </w:r>
+      <w:r>
+        <w:rPr>
+          <w:color w:val="auto"/>
           <w:lang w:eastAsia="en-GB"/>
         </w:rPr>
         <w:t xml:space="preserve"> </w:t>
       </w:r>
       <w:r>
         <w:rPr>
-          <w:lang w:eastAsia="en-GB"/>
-        </w:rPr>
-        <w:t>provided</w:t>
-      </w:r>
-      <w:r>
-        <w:rPr>
-          <w:lang w:eastAsia="en-GB"/>
-        </w:rPr>
-        <w:t xml:space="preserve"> the capability to</w:t>
-      </w:r>
-      <w:r>
-        <w:rPr>
-          <w:lang w:eastAsia="en-GB"/>
-        </w:rPr>
-        <w:t xml:space="preserve"> collect and</w:t>
-      </w:r>
-      <w:r>
-        <w:rPr>
-          <w:lang w:eastAsia="en-GB"/>
-        </w:rPr>
-        <w:t xml:space="preserve"> search </w:t>
-      </w:r>
-      <w:r>
-        <w:rPr>
-          <w:lang w:eastAsia="en-GB"/>
-        </w:rPr>
-        <w:t xml:space="preserve">through </w:t>
-      </w:r>
-      <w:r>
-        <w:rPr>
-          <w:lang w:eastAsia="en-GB"/>
-        </w:rPr>
-        <w:t>millions of people’s digital lives.</w:t>
-      </w:r>
-      <w:r>
-        <w:rPr>
-          <w:lang w:eastAsia="en-GB"/>
-        </w:rPr>
-        <w:t xml:space="preserve"> </w:t>
-      </w:r>
-      <w:r>
-        <w:rPr>
-          <w:lang w:eastAsia="en-GB"/>
-        </w:rPr>
-        <w:t xml:space="preserve">It was also revealed that many Autonomous Systems (ASes) and Internet Service Providers (ISPs) such as </w:t>
-      </w:r>
-      <w:r>
-        <w:rPr>
-          <w:szCs w:val="28"/>
-        </w:rPr>
-        <w:t>British Telecom, Vodafone Cable, Verizon Business, Level 3, Viatel, Global Crossing and Interoute</w:t>
-      </w:r>
-      <w:r>
-        <w:rPr>
-          <w:lang w:eastAsia="en-GB"/>
-        </w:rPr>
-        <w:t xml:space="preserve"> were collaborating with projects such as “TEMPORA” [3] which tapped fibre optic cables and intercepted dataflows. </w:t>
-      </w:r>
-      <w:r>
-        <w:rPr>
-          <w:lang w:eastAsia="en-GB"/>
-        </w:rPr>
-        <w:t xml:space="preserve">It seemed that the online </w:t>
-      </w:r>
-      <w:r>
-        <w:rPr>
-          <w:lang w:eastAsia="en-GB"/>
-        </w:rPr>
-        <w:t xml:space="preserve">world was far less private </w:t>
-      </w:r>
-      <w:r>
-        <w:rPr>
-          <w:lang w:eastAsia="en-GB"/>
-        </w:rPr>
-        <w:t>or free</w:t>
-      </w:r>
-      <w:r>
-        <w:rPr>
-          <w:lang w:eastAsia="en-GB"/>
-        </w:rPr>
-        <w:t xml:space="preserve"> than previously realised. </w:t>
-      </w:r>
-    </w:p>
-    <w:p>
-      <w:pPr>
-        <w:rPr>
-          <w:lang w:eastAsia="en-GB"/>
-        </w:rPr>
-      </w:pPr>
-    </w:p>
-    <w:p>
-      <w:pPr>
-        <w:jc w:val="both"/>
-        <w:rPr>
-          <w:lang w:eastAsia="en-GB"/>
-        </w:rPr>
-      </w:pPr>
-      <w:r>
-        <w:rPr>
-          <w:lang w:eastAsia="en-GB"/>
-        </w:rPr>
-        <w:t xml:space="preserve">In parallel with the aforementioned revelations, global freedom has been in continual decline for 12 consecutive years [4]. </w:t>
-      </w:r>
-      <w:r>
-        <w:rPr>
-          <w:lang w:eastAsia="en-GB"/>
-        </w:rPr>
-        <w:t xml:space="preserve">The internet, as an openly accessible and free network, affords freedom of expression, information, religion, identity and trade as laid out by the Human Freedom Index 2018 [5]. </w:t>
-      </w:r>
-      <w:r>
-        <w:rPr>
-          <w:lang w:eastAsia="en-GB"/>
-        </w:rPr>
-        <w:t>Therefore, a decline in internet</w:t>
-      </w:r>
-      <w:r>
-        <w:rPr>
-          <w:lang w:eastAsia="en-GB"/>
-        </w:rPr>
-        <w:t xml:space="preserve"> freedom</w:t>
-      </w:r>
-      <w:r>
-        <w:rPr>
-          <w:lang w:eastAsia="en-GB"/>
-        </w:rPr>
-        <w:t xml:space="preserve"> </w:t>
-      </w:r>
-      <w:r>
-        <w:rPr>
-          <w:lang w:eastAsia="en-GB"/>
-        </w:rPr>
-        <w:t xml:space="preserve">must be the result of restrictive policies imposed by government, ASes or ISPs. For example, since the Snowden leaks of 2013 and the Investigatory Powers Act of 2016, the UK has dropped 12 places on the Freedom of the Press Index [6]. </w:t>
-      </w:r>
-    </w:p>
-    <w:p>
-      <w:pPr>
-        <w:jc w:val="both"/>
-        <w:rPr>
-          <w:lang w:eastAsia="en-GB"/>
-        </w:rPr>
-      </w:pPr>
-    </w:p>
-    <w:p>
-      <w:pPr>
-        <w:jc w:val="both"/>
-        <w:rPr>
-          <w:color w:val="0070C0"/>
-          <w:lang w:eastAsia="en-GB"/>
-        </w:rPr>
-      </w:pPr>
-      <w:r>
-        <w:rPr>
-          <w:color w:val="0070C0"/>
-          <w:lang w:eastAsia="en-GB"/>
-        </w:rPr>
-        <w:t>The technical means employed to restrict Internet freedom</w:t>
-      </w:r>
-      <w:r>
-        <w:rPr>
-          <w:color w:val="0070C0"/>
-          <w:lang w:eastAsia="en-GB"/>
-        </w:rPr>
-        <w:t>s</w:t>
-      </w:r>
-      <w:r>
-        <w:rPr>
-          <w:color w:val="0070C0"/>
-          <w:lang w:eastAsia="en-GB"/>
-        </w:rPr>
-        <w:t xml:space="preserve"> allow these ISPs to </w:t>
-      </w:r>
-      <w:r>
-        <w:rPr>
-          <w:color w:val="0070C0"/>
-          <w:lang w:eastAsia="en-GB"/>
-        </w:rPr>
-        <w:t>inspect and modify the</w:t>
-      </w:r>
-      <w:r>
-        <w:rPr>
-          <w:color w:val="0070C0"/>
-          <w:lang w:eastAsia="en-GB"/>
-        </w:rPr>
-        <w:t xml:space="preserve"> </w:t>
-      </w:r>
-      <w:r>
-        <w:rPr>
-          <w:color w:val="0070C0"/>
-          <w:lang w:eastAsia="en-GB"/>
-        </w:rPr>
-        <w:t>traffi</w:t>
-      </w:r>
-      <w:r>
-        <w:rPr>
-          <w:color w:val="0070C0"/>
-          <w:lang w:eastAsia="en-GB"/>
-        </w:rPr>
-        <w:t>c</w:t>
-      </w:r>
-      <w:r>
-        <w:rPr>
-          <w:color w:val="0070C0"/>
-          <w:lang w:eastAsia="en-GB"/>
-        </w:rPr>
-        <w:t xml:space="preserve"> exchanged over their infrastructure</w:t>
-      </w:r>
-      <w:r>
-        <w:rPr>
-          <w:color w:val="0070C0"/>
+          <w:color w:val="auto"/>
+          <w:lang w:eastAsia="en-GB"/>
+        </w:rPr>
+        <w:t>than</w:t>
+      </w:r>
+      <w:r>
+        <w:rPr>
+          <w:color w:val="auto"/>
+          <w:lang w:eastAsia="en-GB"/>
+        </w:rPr>
+        <w:t xml:space="preserve"> cyber-security</w:t>
+      </w:r>
+      <w:r>
+        <w:rPr>
+          <w:color w:val="auto"/>
           <w:lang w:eastAsia="en-GB"/>
         </w:rPr>
         <w:t xml:space="preserve">. </w:t>
       </w:r>
       <w:r>
         <w:rPr>
-          <w:color w:val="0070C0"/>
-          <w:lang w:eastAsia="en-GB"/>
-        </w:rPr>
-        <w:t>Therefore, a question that arises is what the impact of these mechanisms on cyber security phenomena. One</w:t>
-      </w:r>
-      <w:r>
-        <w:rPr>
-          <w:color w:val="0070C0"/>
-          <w:lang w:eastAsia="en-GB"/>
-        </w:rPr>
-        <w:t xml:space="preserve"> might expect</w:t>
-      </w:r>
-      <w:r>
-        <w:rPr>
-          <w:color w:val="0070C0"/>
-          <w:lang w:eastAsia="en-GB"/>
-        </w:rPr>
-        <w:t xml:space="preserve"> that networks with on</w:t>
-      </w:r>
-      <w:r>
-        <w:rPr>
-          <w:color w:val="0070C0"/>
-          <w:lang w:eastAsia="en-GB"/>
-        </w:rPr>
-        <w:t xml:space="preserve"> Internet activity should be able to also limit malicious behaviour.</w:t>
-      </w:r>
-      <w:r>
-        <w:rPr>
-          <w:color w:val="0070C0"/>
-          <w:lang w:eastAsia="en-GB"/>
-        </w:rPr>
-        <w:t xml:space="preserve"> On the other hand, </w:t>
-      </w:r>
-      <w:r>
-        <w:rPr>
-          <w:color w:val="0070C0"/>
-          <w:lang w:eastAsia="en-GB"/>
-        </w:rPr>
-        <w:t>r</w:t>
-      </w:r>
-      <w:r>
-        <w:rPr>
-          <w:color w:val="0070C0"/>
-          <w:lang w:eastAsia="en-GB"/>
-        </w:rPr>
-        <w:t>estrict</w:t>
-      </w:r>
-      <w:r>
-        <w:rPr>
-          <w:color w:val="0070C0"/>
-          <w:lang w:eastAsia="en-GB"/>
-        </w:rPr>
-        <w:t>ing</w:t>
-      </w:r>
-      <w:r>
-        <w:rPr>
-          <w:color w:val="0070C0"/>
-          <w:lang w:eastAsia="en-GB"/>
-        </w:rPr>
-        <w:t xml:space="preserve"> I</w:t>
-      </w:r>
-      <w:r>
-        <w:rPr>
-          <w:color w:val="0070C0"/>
-          <w:lang w:eastAsia="en-GB"/>
-        </w:rPr>
-        <w:t>nternet freedom</w:t>
-      </w:r>
-      <w:r>
-        <w:rPr>
-          <w:color w:val="0070C0"/>
-          <w:lang w:eastAsia="en-GB"/>
-        </w:rPr>
-        <w:t xml:space="preserve"> requires mechanisms</w:t>
-      </w:r>
-      <w:r>
-        <w:rPr>
-          <w:color w:val="0070C0"/>
-          <w:lang w:eastAsia="en-GB"/>
-        </w:rPr>
-        <w:t>, such as middleboxes and deep packet inspection,</w:t>
-      </w:r>
-      <w:r>
-        <w:rPr>
-          <w:color w:val="0070C0"/>
-          <w:lang w:eastAsia="en-GB"/>
-        </w:rPr>
-        <w:t xml:space="preserve"> that</w:t>
-      </w:r>
-      <w:r>
-        <w:rPr>
-          <w:color w:val="0070C0"/>
-          <w:lang w:eastAsia="en-GB"/>
-        </w:rPr>
-        <w:t xml:space="preserve"> are considered as violations of the</w:t>
-      </w:r>
-      <w:r>
-        <w:rPr>
-          <w:color w:val="0070C0"/>
-          <w:lang w:eastAsia="en-GB"/>
-        </w:rPr>
-        <w:t xml:space="preserve"> architectural principles of the</w:t>
-      </w:r>
-      <w:r>
-        <w:rPr>
-          <w:color w:val="0070C0"/>
-          <w:lang w:eastAsia="en-GB"/>
-        </w:rPr>
-        <w:t xml:space="preserve"> Internet</w:t>
-      </w:r>
-      <w:r>
-        <w:rPr>
-          <w:color w:val="0070C0"/>
-          <w:lang w:eastAsia="en-GB"/>
-        </w:rPr>
-        <w:t>,</w:t>
-      </w:r>
-      <w:r>
-        <w:rPr>
-          <w:color w:val="0070C0"/>
-          <w:lang w:eastAsia="en-GB"/>
-        </w:rPr>
-        <w:t xml:space="preserve"> </w:t>
-      </w:r>
-      <w:r>
-        <w:rPr>
-          <w:color w:val="0070C0"/>
-          <w:lang w:eastAsia="en-GB"/>
-        </w:rPr>
-        <w:t xml:space="preserve">Indeed, David Clark, one of the Internet pioneers in the design of the TCP/IP architecture, explained that the preservation of privacy and the protection of anonymity in public political speech were among the intentions of the </w:t>
-      </w:r>
-      <w:r>
-        <w:rPr>
-          <w:color w:val="0070C0"/>
-          <w:lang w:eastAsia="en-GB"/>
-        </w:rPr>
-        <w:t xml:space="preserve">end-to-end principle in the </w:t>
-      </w:r>
-      <w:r>
-        <w:rPr>
-          <w:color w:val="0070C0"/>
-          <w:lang w:eastAsia="en-GB"/>
-        </w:rPr>
-        <w:t xml:space="preserve">layered model of the Internet, </w:t>
-      </w:r>
-      <w:r>
-        <w:rPr>
-          <w:color w:val="0070C0"/>
-          <w:lang w:eastAsia="en-GB"/>
-        </w:rPr>
-        <w:t>according to</w:t>
-      </w:r>
-      <w:r>
-        <w:rPr>
-          <w:color w:val="0070C0"/>
-          <w:lang w:eastAsia="en-GB"/>
-        </w:rPr>
-        <w:t xml:space="preserve"> which the network should implement only best-effort packet delivery service and not interfere</w:t>
-      </w:r>
-      <w:r>
-        <w:rPr>
-          <w:color w:val="0070C0"/>
-          <w:lang w:eastAsia="en-GB"/>
-        </w:rPr>
-        <w:t xml:space="preserve"> with the application processes </w:t>
-      </w:r>
-    </w:p>
-    <w:p>
-      <w:pPr>
-        <w:jc w:val="both"/>
-        <w:rPr>
-          <w:color w:val="0070C0"/>
-          <w:lang w:eastAsia="en-GB"/>
-        </w:rPr>
-      </w:pPr>
-      <w:r>
-        <w:rPr>
-          <w:color w:val="70AD47" w:themeColor="accent6"/>
-          <w:lang w:eastAsia="en-GB"/>
-        </w:rPr>
-        <w:t>[</w:t>
-      </w:r>
-      <w:r>
-        <w:rPr>
-          <w:color w:val="70AD47" w:themeColor="accent6"/>
-          <w:lang w:eastAsia="en-GB"/>
-        </w:rPr>
-        <w:t>https://cyberlaw.stanford.edu/e2e/papers/TPRC-Clark-Blumenthal.pdf</w:t>
-      </w:r>
-      <w:r>
-        <w:rPr>
-          <w:color w:val="70AD47" w:themeColor="accent6"/>
-          <w:lang w:eastAsia="en-GB"/>
-        </w:rPr>
-        <w:t>]</w:t>
-      </w:r>
-      <w:r>
-        <w:rPr>
-          <w:color w:val="0070C0"/>
-          <w:lang w:eastAsia="en-GB"/>
-        </w:rPr>
-        <w:t xml:space="preserve">.  </w:t>
-      </w:r>
-    </w:p>
-    <w:p>
-      <w:pPr>
-        <w:jc w:val="both"/>
-        <w:rPr>
-          <w:color w:val="0070C0"/>
-          <w:lang w:eastAsia="en-GB"/>
-        </w:rPr>
-      </w:pPr>
-      <w:r>
-        <w:rPr>
-          <w:color w:val="0070C0"/>
-          <w:lang w:eastAsia="en-GB"/>
-        </w:rPr>
-        <w:t>Given the proclivity of ISPs under the control of oppressive governments to violate best practices in traffic exchange,</w:t>
-      </w:r>
-      <w:r>
-        <w:rPr>
-          <w:color w:val="0070C0"/>
-          <w:lang w:eastAsia="en-GB"/>
-        </w:rPr>
-        <w:t xml:space="preserve"> it is perceivable the same ISPs may also exhibit </w:t>
-      </w:r>
-      <w:r>
-        <w:rPr>
-          <w:color w:val="0070C0"/>
-          <w:lang w:eastAsia="en-GB"/>
-        </w:rPr>
-        <w:t>‘malicious routing’</w:t>
-      </w:r>
-      <w:r>
-        <w:rPr>
-          <w:color w:val="0070C0"/>
-          <w:lang w:eastAsia="en-GB"/>
-        </w:rPr>
-        <w:t xml:space="preserve"> activity, a form of cyber warfare that recently gained a lot of attention due to the increasing number of incidents</w:t>
-      </w:r>
-      <w:r>
-        <w:rPr>
-          <w:color w:val="0070C0"/>
-          <w:lang w:eastAsia="en-GB"/>
-        </w:rPr>
-        <w:t xml:space="preserve">. </w:t>
-      </w:r>
-      <w:r>
-        <w:rPr>
-          <w:color w:val="0070C0"/>
-          <w:lang w:eastAsia="en-GB"/>
-        </w:rPr>
-        <w:t>Indeed, both of these arguments are part of an ongoing debate among Internet engineers and policy makers</w:t>
-      </w:r>
-      <w:r>
-        <w:rPr>
-          <w:color w:val="0070C0"/>
-          <w:lang w:eastAsia="en-GB"/>
-        </w:rPr>
-        <w:t xml:space="preserve"> </w:t>
-      </w:r>
-      <w:r>
-        <w:rPr>
-          <w:color w:val="70AD47" w:themeColor="accent6"/>
-          <w:lang w:eastAsia="en-GB"/>
-        </w:rPr>
-        <w:t xml:space="preserve">[https://www.wsj.com/articles/everybody-calm-down-about-net-neutrality-1513124905, </w:t>
-      </w:r>
-      <w:hyperlink r:id="rId8" w:history="1">
-        <w:r>
-          <w:rPr>
-            <w:rStyle w:val="Hyperlink"/>
-            <w:color w:val="70AD47" w:themeColor="accent6"/>
-            <w:lang w:eastAsia="en-GB"/>
-          </w:rPr>
-          <w:t>https://www.securityweek.com/security-implications-end-net-neutrality</w:t>
-        </w:r>
-      </w:hyperlink>
-      <w:r>
-        <w:rPr>
-          <w:color w:val="70AD47" w:themeColor="accent6"/>
-          <w:lang w:eastAsia="en-GB"/>
-        </w:rPr>
-        <w:t>, https://www.fiber.net/blog/net-neutrality-going-kill-cyber-security/]</w:t>
-      </w:r>
-      <w:r>
-        <w:rPr>
-          <w:color w:val="0070C0"/>
-          <w:lang w:eastAsia="en-GB"/>
-        </w:rPr>
-        <w:t xml:space="preserve">. </w:t>
-      </w:r>
-    </w:p>
-    <w:p>
-      <w:pPr>
-        <w:jc w:val="both"/>
-        <w:rPr>
-          <w:color w:val="0070C0"/>
-          <w:lang w:eastAsia="en-GB"/>
-        </w:rPr>
-      </w:pPr>
-      <w:r>
-        <w:rPr>
-          <w:color w:val="0070C0"/>
-          <w:lang w:eastAsia="en-GB"/>
-        </w:rPr>
-        <w:t>T</w:t>
-      </w:r>
-      <w:r>
-        <w:rPr>
-          <w:color w:val="0070C0"/>
-          <w:lang w:eastAsia="en-GB"/>
-        </w:rPr>
-        <w:t xml:space="preserve">his </w:t>
-      </w:r>
-      <w:r>
-        <w:rPr>
-          <w:color w:val="0070C0"/>
-          <w:lang w:eastAsia="en-GB"/>
-        </w:rPr>
-        <w:t xml:space="preserve">work aims to illuminate this debate with actual data and </w:t>
-      </w:r>
-      <w:r>
-        <w:rPr>
-          <w:color w:val="0070C0"/>
-          <w:lang w:eastAsia="en-GB"/>
-        </w:rPr>
-        <w:t xml:space="preserve">investigate </w:t>
-      </w:r>
-      <w:r>
-        <w:rPr>
-          <w:color w:val="0070C0"/>
-          <w:lang w:eastAsia="en-GB"/>
-        </w:rPr>
-        <w:t xml:space="preserve">how these malicious routing policies correlate with an individual’s </w:t>
-      </w:r>
-      <w:r>
-        <w:rPr>
-          <w:color w:val="0070C0"/>
-          <w:lang w:eastAsia="en-GB"/>
-        </w:rPr>
-        <w:t>I</w:t>
-      </w:r>
-      <w:r>
-        <w:rPr>
-          <w:color w:val="0070C0"/>
-          <w:lang w:eastAsia="en-GB"/>
-        </w:rPr>
-        <w:t>nternet freedom</w:t>
-      </w:r>
-      <w:r>
-        <w:rPr>
-          <w:color w:val="0070C0"/>
-          <w:lang w:eastAsia="en-GB"/>
-        </w:rPr>
-        <w:t xml:space="preserve">. </w:t>
-      </w:r>
-    </w:p>
-    <w:p>
-      <w:pPr>
-        <w:rPr>
+          <w:color w:val="auto"/>
+          <w:lang w:eastAsia="en-GB"/>
+        </w:rPr>
+        <w:t xml:space="preserve">Indeed, both of these </w:t>
+      </w:r>
+      <w:r>
+        <w:rPr>
+          <w:color w:val="auto"/>
+          <w:lang w:eastAsia="en-GB"/>
+        </w:rPr>
+        <w:t>areas</w:t>
+      </w:r>
+      <w:r>
+        <w:rPr>
+          <w:color w:val="auto"/>
+          <w:lang w:eastAsia="en-GB"/>
+        </w:rPr>
+        <w:t xml:space="preserve"> are part of an ongoing debate among Internet engineers and policy makers</w:t>
+      </w:r>
+      <w:r>
+        <w:rPr>
+          <w:color w:val="auto"/>
+          <w:lang w:eastAsia="en-GB"/>
+        </w:rPr>
+        <w:t xml:space="preserve"> that questions the very structure and foundations of the internet itself. </w:t>
+      </w:r>
+      <w:r>
+        <w:rPr>
+          <w:color w:val="auto"/>
+          <w:lang w:eastAsia="en-GB"/>
+        </w:rPr>
+        <w:t xml:space="preserve">This work aims to illuminate this debate with actual data and investigate how these malicious routing policies correlate with an individual’s Internet freedom. </w:t>
+      </w:r>
+    </w:p>
+    <w:p>
+      <w:pPr>
+        <w:rPr>
+          <w:color w:val="auto"/>
+          <w:lang w:eastAsia="en-GB"/>
+        </w:rPr>
+      </w:pPr>
+    </w:p>
+    <w:p>
+      <w:pPr>
+        <w:rPr>
+          <w:color w:val="auto"/>
           <w:lang w:eastAsia="en-GB"/>
         </w:rPr>
       </w:pPr>
@@ -6477,125 +6233,116 @@
         </w:rPr>
       </w:pPr>
       <w:bookmarkStart w:id="8" w:name="_Toc1308068"/>
+    </w:p>
+    <w:p>
+      <w:pPr>
+        <w:pStyle w:val="Heading2"/>
+        <w:rPr>
+          <w:lang w:eastAsia="en-GB"/>
+        </w:rPr>
+      </w:pPr>
+      <w:bookmarkStart w:id="9" w:name="_GoBack"/>
+      <w:bookmarkEnd w:id="9"/>
+      <w:r>
+        <w:rPr>
+          <w:lang w:eastAsia="en-GB"/>
+        </w:rPr>
+        <w:t>1.4 Report Structure</w:t>
+      </w:r>
+      <w:bookmarkEnd w:id="8"/>
+    </w:p>
+    <w:p>
+      <w:pPr>
+        <w:rPr>
+          <w:lang w:eastAsia="en-GB"/>
+        </w:rPr>
+      </w:pPr>
+    </w:p>
+    <w:p>
+      <w:pPr>
+        <w:rPr>
+          <w:lang w:eastAsia="en-GB"/>
+        </w:rPr>
+      </w:pPr>
+      <w:r>
+        <w:rPr>
+          <w:lang w:eastAsia="en-GB"/>
+        </w:rPr>
+        <w:t xml:space="preserve">This report will begin with a review of the relevant existing research </w:t>
+      </w:r>
+      <w:r>
+        <w:rPr>
+          <w:lang w:eastAsia="en-GB"/>
+        </w:rPr>
+        <w:t>surrounding malicious routing</w:t>
+      </w:r>
+      <w:r>
+        <w:rPr>
+          <w:lang w:eastAsia="en-GB"/>
+        </w:rPr>
+        <w:t>. This will help gain a more comprehensive understandi</w:t>
+      </w:r>
+      <w:r>
+        <w:rPr>
+          <w:lang w:eastAsia="en-GB"/>
+        </w:rPr>
+        <w:t>ng of the current academic reasoning, background</w:t>
+      </w:r>
+      <w:del w:id="10" w:author="Vasileios" w:date="2019-02-18T17:32:00Z">
+        <w:r>
+          <w:rPr>
+            <w:lang w:eastAsia="en-GB"/>
+          </w:rPr>
+          <w:delText>s</w:delText>
+        </w:r>
+      </w:del>
+      <w:r>
+        <w:rPr>
+          <w:lang w:eastAsia="en-GB"/>
+        </w:rPr>
+        <w:t xml:space="preserve"> and issues </w:t>
+      </w:r>
+      <w:del w:id="11" w:author="Vasileios" w:date="2019-02-18T17:32:00Z">
+        <w:r>
+          <w:rPr>
+            <w:lang w:eastAsia="en-GB"/>
+          </w:rPr>
+          <w:delText xml:space="preserve">faces </w:delText>
+        </w:r>
+      </w:del>
+      <w:r>
+        <w:rPr>
+          <w:lang w:eastAsia="en-GB"/>
+        </w:rPr>
+        <w:t xml:space="preserve">in this area of research. The existing research associated with defining and measuring freedom will also be investigated to aid with narrowing the selection of freedom indexes to the most relevant for this topic. </w:t>
+      </w:r>
+    </w:p>
+    <w:p>
+      <w:pPr>
+        <w:rPr>
+          <w:lang w:eastAsia="en-GB"/>
+        </w:rPr>
+      </w:pPr>
+    </w:p>
+    <w:p>
+      <w:pPr>
+        <w:rPr>
+          <w:lang w:eastAsia="en-GB"/>
+        </w:rPr>
+      </w:pPr>
       <w:r>
         <w:rPr>
           <w:lang w:eastAsia="en-GB"/>
         </w:rPr>
         <w:lastRenderedPageBreak/>
-        <w:t>1.4 Report Structure</w:t>
-      </w:r>
-      <w:bookmarkEnd w:id="8"/>
-    </w:p>
-    <w:p>
-      <w:pPr>
-        <w:rPr>
-          <w:lang w:eastAsia="en-GB"/>
-        </w:rPr>
-      </w:pPr>
-    </w:p>
-    <w:p>
-      <w:pPr>
-        <w:rPr>
-          <w:lang w:eastAsia="en-GB"/>
-        </w:rPr>
-      </w:pPr>
-      <w:r>
-        <w:rPr>
-          <w:lang w:eastAsia="en-GB"/>
-        </w:rPr>
-        <w:t xml:space="preserve">This report will begin with a review of the relevant existing research </w:t>
-      </w:r>
-      <w:r>
-        <w:rPr>
-          <w:lang w:eastAsia="en-GB"/>
-        </w:rPr>
-        <w:t>surrounding malicious routing</w:t>
-      </w:r>
-      <w:r>
-        <w:rPr>
-          <w:lang w:eastAsia="en-GB"/>
-        </w:rPr>
-        <w:t>. This will help gain a more comprehensive understandi</w:t>
-      </w:r>
-      <w:r>
-        <w:rPr>
-          <w:lang w:eastAsia="en-GB"/>
-        </w:rPr>
-        <w:t>ng of the current academic reasoning, background</w:t>
-      </w:r>
-      <w:del w:id="9" w:author="Vasileios" w:date="2019-02-18T17:32:00Z">
-        <w:r>
-          <w:rPr>
-            <w:lang w:eastAsia="en-GB"/>
-          </w:rPr>
-          <w:delText>s</w:delText>
-        </w:r>
-      </w:del>
-      <w:r>
-        <w:rPr>
-          <w:lang w:eastAsia="en-GB"/>
-        </w:rPr>
-        <w:t xml:space="preserve"> and issues </w:t>
-      </w:r>
-      <w:del w:id="10" w:author="Vasileios" w:date="2019-02-18T17:32:00Z">
-        <w:r>
-          <w:rPr>
-            <w:lang w:eastAsia="en-GB"/>
-          </w:rPr>
-          <w:delText xml:space="preserve">faces </w:delText>
-        </w:r>
-      </w:del>
-      <w:r>
-        <w:rPr>
-          <w:lang w:eastAsia="en-GB"/>
-        </w:rPr>
-        <w:t xml:space="preserve">in this area of research. The existing research associated with defining and measuring freedom will also be investigated to aid with narrowing the selection of freedom indexes to the most relevant for this topic. </w:t>
-      </w:r>
-    </w:p>
-    <w:p>
-      <w:pPr>
-        <w:rPr>
-          <w:lang w:eastAsia="en-GB"/>
-        </w:rPr>
-      </w:pPr>
-    </w:p>
-    <w:p>
-      <w:pPr>
-        <w:rPr>
-          <w:lang w:eastAsia="en-GB"/>
-        </w:rPr>
-      </w:pPr>
-      <w:r>
-        <w:rPr>
-          <w:lang w:eastAsia="en-GB"/>
-        </w:rPr>
         <w:t xml:space="preserve">A nation’s freedom can be measured in a wide variety of different ways, each resulting in a different freedom index. Before any research is conducted into malicious routing, the report will cover the various definitions of freedom and determine which indexes are most applicable when correlating with malicious routing. </w:t>
       </w:r>
-      <w:commentRangeStart w:id="11"/>
+      <w:commentRangeStart w:id="12"/>
       <w:r>
         <w:rPr>
           <w:lang w:eastAsia="en-GB"/>
         </w:rPr>
         <w:t xml:space="preserve">The primary index to be considered will be the </w:t>
-      </w:r>
-      <w:r>
-        <w:rPr>
-          <w:i/>
-          <w:lang w:eastAsia="en-GB"/>
-          <w:rPrChange w:id="12" w:author="Vasileios" w:date="2019-02-18T17:33:00Z">
-            <w:rPr>
-              <w:lang w:eastAsia="en-GB"/>
-            </w:rPr>
-          </w:rPrChange>
-        </w:rPr>
-        <w:t>Freedom House, Freedom of the Net Inde</w:t>
-      </w:r>
-      <w:commentRangeEnd w:id="11"/>
-      <w:r>
-        <w:rPr>
-          <w:rStyle w:val="CommentReference"/>
-        </w:rPr>
-        <w:commentReference w:id="11"/>
       </w:r>
       <w:r>
         <w:rPr>
@@ -6607,7 +6354,14 @@
             </w:rPr>
           </w:rPrChange>
         </w:rPr>
-        <w:t>x</w:t>
+        <w:t>Freedom House, Freedom of the Net Inde</w:t>
+      </w:r>
+      <w:commentRangeEnd w:id="12"/>
+      <w:r>
+        <w:rPr>
+          <w:rStyle w:val="CommentReference"/>
+        </w:rPr>
+        <w:commentReference w:id="12"/>
       </w:r>
       <w:r>
         <w:rPr>
@@ -6619,6 +6373,18 @@
             </w:rPr>
           </w:rPrChange>
         </w:rPr>
+        <w:t>x</w:t>
+      </w:r>
+      <w:r>
+        <w:rPr>
+          <w:i/>
+          <w:lang w:eastAsia="en-GB"/>
+          <w:rPrChange w:id="15" w:author="Vasileios" w:date="2019-02-18T17:33:00Z">
+            <w:rPr>
+              <w:lang w:eastAsia="en-GB"/>
+            </w:rPr>
+          </w:rPrChange>
+        </w:rPr>
         <w:t xml:space="preserve"> </w:t>
       </w:r>
       <w:r>
@@ -6701,7 +6467,7 @@
         </w:rPr>
         <w:t xml:space="preserve"> </w:t>
       </w:r>
-      <w:ins w:id="15" w:author="Vasileios" w:date="2019-02-18T17:35:00Z">
+      <w:ins w:id="16" w:author="Vasileios" w:date="2019-02-18T17:35:00Z">
         <w:r>
           <w:rPr>
             <w:lang w:eastAsia="en-GB"/>
@@ -6715,7 +6481,7 @@
         </w:rPr>
         <w:t>malicious routing</w:t>
       </w:r>
-      <w:del w:id="16" w:author="Vasileios" w:date="2019-02-18T17:36:00Z">
+      <w:del w:id="17" w:author="Vasileios" w:date="2019-02-18T17:36:00Z">
         <w:r>
           <w:rPr>
             <w:lang w:eastAsia="en-GB"/>
@@ -6729,7 +6495,7 @@
           <w:delText xml:space="preserve"> of</w:delText>
         </w:r>
       </w:del>
-      <w:ins w:id="17" w:author="Vasileios" w:date="2019-02-18T17:36:00Z">
+      <w:ins w:id="18" w:author="Vasileios" w:date="2019-02-18T17:36:00Z">
         <w:r>
           <w:rPr>
             <w:lang w:eastAsia="en-GB"/>
@@ -6743,7 +6509,7 @@
         </w:rPr>
         <w:t>. Then</w:t>
       </w:r>
-      <w:ins w:id="18" w:author="Vasileios" w:date="2019-02-18T17:36:00Z">
+      <w:ins w:id="19" w:author="Vasileios" w:date="2019-02-18T17:36:00Z">
         <w:r>
           <w:rPr>
             <w:lang w:eastAsia="en-GB"/>
@@ -6763,19 +6529,19 @@
         </w:rPr>
         <w:t xml:space="preserve">it will then be possible to contrast malicious routing behaviour with </w:t>
       </w:r>
-      <w:commentRangeStart w:id="19"/>
+      <w:commentRangeStart w:id="20"/>
       <w:r>
         <w:rPr>
           <w:lang w:eastAsia="en-GB"/>
         </w:rPr>
         <w:t xml:space="preserve">freedom </w:t>
       </w:r>
-      <w:commentRangeEnd w:id="19"/>
+      <w:commentRangeEnd w:id="20"/>
       <w:r>
         <w:rPr>
           <w:rStyle w:val="CommentReference"/>
         </w:rPr>
-        <w:commentReference w:id="19"/>
+        <w:commentReference w:id="20"/>
       </w:r>
       <w:r>
         <w:rPr>
@@ -6803,7 +6569,7 @@
         </w:rPr>
         <w:t xml:space="preserve">Depending on the results </w:t>
       </w:r>
-      <w:del w:id="20" w:author="Vasileios" w:date="2019-02-18T17:38:00Z">
+      <w:del w:id="21" w:author="Vasileios" w:date="2019-02-18T17:38:00Z">
         <w:r>
           <w:rPr>
             <w:lang w:eastAsia="en-GB"/>
@@ -6811,7 +6577,7 @@
           <w:delText xml:space="preserve">from </w:delText>
         </w:r>
       </w:del>
-      <w:ins w:id="21" w:author="Vasileios" w:date="2019-02-18T17:38:00Z">
+      <w:ins w:id="22" w:author="Vasileios" w:date="2019-02-18T17:38:00Z">
         <w:r>
           <w:rPr>
             <w:lang w:eastAsia="en-GB"/>
@@ -6843,19 +6609,19 @@
         </w:rPr>
         <w:t xml:space="preserve"> between certain kinds of malicious routing behaviour and freedom. </w:t>
       </w:r>
-      <w:commentRangeStart w:id="22"/>
+      <w:commentRangeStart w:id="23"/>
       <w:r>
         <w:rPr>
           <w:lang w:eastAsia="en-GB"/>
         </w:rPr>
         <w:t xml:space="preserve">This next section </w:t>
       </w:r>
-      <w:commentRangeEnd w:id="22"/>
+      <w:commentRangeEnd w:id="23"/>
       <w:r>
         <w:rPr>
           <w:rStyle w:val="CommentReference"/>
         </w:rPr>
-        <w:commentReference w:id="22"/>
+        <w:commentReference w:id="23"/>
       </w:r>
       <w:r>
         <w:rPr>
@@ -6940,7 +6706,7 @@
           <w:lang w:eastAsia="en-GB"/>
         </w:rPr>
       </w:pPr>
-      <w:bookmarkStart w:id="23" w:name="_Toc1308069"/>
+      <w:bookmarkStart w:id="24" w:name="_Toc1308069"/>
       <w:r>
         <w:rPr>
           <w:rFonts w:eastAsia="Times New Roman"/>
@@ -6948,7 +6714,7 @@
         </w:rPr>
         <w:t>Background Research</w:t>
       </w:r>
-      <w:bookmarkEnd w:id="23"/>
+      <w:bookmarkEnd w:id="24"/>
     </w:p>
     <w:p>
       <w:pPr>
@@ -6964,14 +6730,14 @@
           <w:lang w:eastAsia="en-GB"/>
         </w:rPr>
       </w:pPr>
-      <w:bookmarkStart w:id="24" w:name="_Toc1308070"/>
+      <w:bookmarkStart w:id="25" w:name="_Toc1308070"/>
       <w:r>
         <w:rPr>
           <w:lang w:eastAsia="en-GB"/>
         </w:rPr>
         <w:t>2.1 Chapter Overview</w:t>
       </w:r>
-      <w:bookmarkEnd w:id="24"/>
+      <w:bookmarkEnd w:id="25"/>
     </w:p>
     <w:p>
       <w:pPr>
@@ -7044,7 +6810,7 @@
           <w:lang w:eastAsia="en-GB"/>
         </w:rPr>
       </w:pPr>
-      <w:bookmarkStart w:id="25" w:name="_Toc1308071"/>
+      <w:bookmarkStart w:id="26" w:name="_Toc1308071"/>
       <w:r>
         <w:rPr>
           <w:lang w:eastAsia="en-GB"/>
@@ -7057,7 +6823,7 @@
         </w:rPr>
         <w:t>The Politics of Routing: Investigating the Relationship between AS connectivity and Internet Freedom</w:t>
       </w:r>
-      <w:bookmarkEnd w:id="25"/>
+      <w:bookmarkEnd w:id="26"/>
     </w:p>
     <w:p>
       <w:pPr>
@@ -7078,7 +6844,7 @@
         </w:rPr>
         <w:t xml:space="preserve">This study, conducted by Rachee Singh et al, aims to find a relationship between the </w:t>
       </w:r>
-      <w:del w:id="26" w:author="Vasileios" w:date="2019-02-19T00:05:00Z">
+      <w:del w:id="27" w:author="Vasileios" w:date="2019-02-19T00:05:00Z">
         <w:r>
           <w:rPr>
             <w:lang w:eastAsia="en-GB"/>
@@ -7086,310 +6852,306 @@
           <w:delText xml:space="preserve">level </w:delText>
         </w:r>
       </w:del>
-      <w:ins w:id="27" w:author="Vasileios" w:date="2019-02-19T00:05:00Z">
+      <w:ins w:id="28" w:author="Vasileios" w:date="2019-02-19T00:05:00Z">
         <w:r>
           <w:rPr>
             <w:lang w:eastAsia="en-GB"/>
           </w:rPr>
-          <w:t>topological characteristics</w:t>
-        </w:r>
+          <w:t xml:space="preserve">topological characteristics </w:t>
+        </w:r>
+      </w:ins>
+      <w:r>
+        <w:rPr>
+          <w:lang w:eastAsia="en-GB"/>
+        </w:rPr>
+        <w:t xml:space="preserve">of Autonomous System connectivity within a </w:t>
+      </w:r>
+      <w:del w:id="29" w:author="Vasileios" w:date="2019-02-19T00:05:00Z">
         <w:r>
           <w:rPr>
             <w:lang w:eastAsia="en-GB"/>
           </w:rPr>
-          <w:t xml:space="preserve"> </w:t>
+          <w:delText xml:space="preserve">single </w:delText>
+        </w:r>
+      </w:del>
+      <w:ins w:id="30" w:author="Vasileios" w:date="2019-02-19T00:05:00Z">
+        <w:r>
+          <w:rPr>
+            <w:lang w:eastAsia="en-GB"/>
+          </w:rPr>
+          <w:t xml:space="preserve">certain </w:t>
         </w:r>
       </w:ins>
       <w:r>
         <w:rPr>
           <w:lang w:eastAsia="en-GB"/>
         </w:rPr>
-        <w:t xml:space="preserve">of Autonomous System connectivity within a </w:t>
-      </w:r>
-      <w:del w:id="28" w:author="Vasileios" w:date="2019-02-19T00:05:00Z">
+        <w:t xml:space="preserve">country, and that country’s </w:t>
+      </w:r>
+      <w:r>
+        <w:rPr>
+          <w:lang w:eastAsia="en-GB"/>
+        </w:rPr>
+        <w:t>Internet Freedom</w:t>
+      </w:r>
+      <w:r>
+        <w:rPr>
+          <w:lang w:eastAsia="en-GB"/>
+        </w:rPr>
+        <w:t xml:space="preserve"> [7]</w:t>
+      </w:r>
+      <w:r>
+        <w:rPr>
+          <w:lang w:eastAsia="en-GB"/>
+        </w:rPr>
+        <w:t xml:space="preserve">. A network topology graph was constructed for each nation using a BGP path simulator to compute AS paths that are compliant with </w:t>
+      </w:r>
+      <w:ins w:id="31" w:author="Vasileios" w:date="2019-02-19T00:06:00Z">
         <w:r>
           <w:rPr>
             <w:lang w:eastAsia="en-GB"/>
           </w:rPr>
-          <w:delText xml:space="preserve">single </w:delText>
+          <w:t xml:space="preserve">well-known BGP </w:t>
+        </w:r>
+      </w:ins>
+      <w:r>
+        <w:rPr>
+          <w:lang w:eastAsia="en-GB"/>
+        </w:rPr>
+        <w:t xml:space="preserve">routing </w:t>
+      </w:r>
+      <w:proofErr w:type="spellStart"/>
+      <w:r>
+        <w:rPr>
+          <w:lang w:eastAsia="en-GB"/>
+        </w:rPr>
+        <w:t>polic</w:t>
+      </w:r>
+      <w:ins w:id="32" w:author="Vasileios" w:date="2019-02-19T00:06:00Z">
+        <w:r>
+          <w:rPr>
+            <w:lang w:eastAsia="en-GB"/>
+          </w:rPr>
+          <w:t>ieis</w:t>
+        </w:r>
+        <w:proofErr w:type="spellEnd"/>
+        <w:r>
+          <w:rPr>
+            <w:lang w:eastAsia="en-GB"/>
+          </w:rPr>
+          <w:t xml:space="preserve">, such as the valley-free </w:t>
+        </w:r>
+        <w:proofErr w:type="spellStart"/>
+        <w:r>
+          <w:rPr>
+            <w:lang w:eastAsia="en-GB"/>
+          </w:rPr>
+          <w:t>roule</w:t>
+        </w:r>
+      </w:ins>
+      <w:proofErr w:type="spellEnd"/>
+      <w:del w:id="33" w:author="Vasileios" w:date="2019-02-19T00:06:00Z">
+        <w:r>
+          <w:rPr>
+            <w:lang w:eastAsia="en-GB"/>
+          </w:rPr>
+          <w:delText>y</w:delText>
         </w:r>
       </w:del>
-      <w:ins w:id="29" w:author="Vasileios" w:date="2019-02-19T00:05:00Z">
+      <w:r>
+        <w:rPr>
+          <w:lang w:eastAsia="en-GB"/>
+        </w:rPr>
+        <w:t xml:space="preserve">. Features of this graph were then extracted and applied to various machine learning techniques that tried to predict </w:t>
+      </w:r>
+      <w:ins w:id="34" w:author="Vasileios" w:date="2019-02-19T00:06:00Z">
         <w:r>
           <w:rPr>
             <w:lang w:eastAsia="en-GB"/>
           </w:rPr>
-          <w:t>certain</w:t>
-        </w:r>
+          <w:t xml:space="preserve">the </w:t>
+        </w:r>
+      </w:ins>
+      <w:r>
+        <w:rPr>
+          <w:lang w:eastAsia="en-GB"/>
+        </w:rPr>
+        <w:t>freedom</w:t>
+      </w:r>
+      <w:ins w:id="35" w:author="Vasileios" w:date="2019-02-19T00:06:00Z">
         <w:r>
           <w:rPr>
             <w:lang w:eastAsia="en-GB"/>
           </w:rPr>
-          <w:t xml:space="preserve"> </w:t>
+          <w:t xml:space="preserve"> of press index of a country</w:t>
         </w:r>
       </w:ins>
       <w:r>
         <w:rPr>
           <w:lang w:eastAsia="en-GB"/>
         </w:rPr>
-        <w:t xml:space="preserve">country, and that country’s </w:t>
-      </w:r>
-      <w:r>
-        <w:rPr>
-          <w:lang w:eastAsia="en-GB"/>
-        </w:rPr>
-        <w:t>Internet Freedom</w:t>
-      </w:r>
-      <w:r>
-        <w:rPr>
-          <w:lang w:eastAsia="en-GB"/>
-        </w:rPr>
-        <w:t xml:space="preserve"> [7]</w:t>
-      </w:r>
-      <w:r>
-        <w:rPr>
-          <w:lang w:eastAsia="en-GB"/>
-        </w:rPr>
-        <w:t xml:space="preserve">. A network topology graph was constructed for each nation using a BGP path simulator to compute AS paths that are compliant with </w:t>
-      </w:r>
-      <w:ins w:id="30" w:author="Vasileios" w:date="2019-02-19T00:06:00Z">
+        <w:t>.</w:t>
+      </w:r>
+    </w:p>
+    <w:p>
+      <w:pPr>
+        <w:rPr>
+          <w:lang w:eastAsia="en-GB"/>
+        </w:rPr>
+      </w:pPr>
+    </w:p>
+    <w:p>
+      <w:pPr>
+        <w:rPr>
+          <w:szCs w:val="28"/>
+        </w:rPr>
+      </w:pPr>
+      <w:del w:id="36" w:author="Vasileios" w:date="2019-02-19T00:07:00Z">
         <w:r>
           <w:rPr>
             <w:lang w:eastAsia="en-GB"/>
           </w:rPr>
-          <w:t xml:space="preserve">well-known BGP </w:t>
+          <w:delText xml:space="preserve">In this paper, </w:delText>
+        </w:r>
+      </w:del>
+      <w:ins w:id="37" w:author="Vasileios" w:date="2019-02-19T00:07:00Z">
+        <w:r>
+          <w:rPr>
+            <w:lang w:eastAsia="en-GB"/>
+          </w:rPr>
+          <w:t xml:space="preserve">In particular, the paper measures the </w:t>
         </w:r>
       </w:ins>
-      <w:r>
-        <w:rPr>
-          <w:lang w:eastAsia="en-GB"/>
-        </w:rPr>
-        <w:t>routing polic</w:t>
-      </w:r>
-      <w:ins w:id="31" w:author="Vasileios" w:date="2019-02-19T00:06:00Z">
+      <w:del w:id="38" w:author="Vasileios" w:date="2019-02-19T00:08:00Z">
         <w:r>
           <w:rPr>
             <w:lang w:eastAsia="en-GB"/>
           </w:rPr>
-          <w:t>ieis, such as the valley-free roule</w:t>
+          <w:delText xml:space="preserve">internet </w:delText>
+        </w:r>
+      </w:del>
+      <w:ins w:id="39" w:author="Vasileios" w:date="2019-02-19T00:08:00Z">
+        <w:r>
+          <w:rPr>
+            <w:lang w:eastAsia="en-GB"/>
+          </w:rPr>
+          <w:t xml:space="preserve">Internet </w:t>
         </w:r>
       </w:ins>
-      <w:del w:id="32" w:author="Vasileios" w:date="2019-02-19T00:06:00Z">
+      <w:r>
+        <w:rPr>
+          <w:lang w:eastAsia="en-GB"/>
+        </w:rPr>
+        <w:t xml:space="preserve">freedom of a nation </w:t>
+      </w:r>
+      <w:del w:id="40" w:author="Vasileios" w:date="2019-02-19T00:08:00Z">
         <w:r>
           <w:rPr>
             <w:lang w:eastAsia="en-GB"/>
           </w:rPr>
-          <w:delText>y</w:delText>
+          <w:delText xml:space="preserve">is measured </w:delText>
         </w:r>
       </w:del>
       <w:r>
         <w:rPr>
           <w:lang w:eastAsia="en-GB"/>
         </w:rPr>
-        <w:t xml:space="preserve">. Features of this graph were then extracted and applied to various machine learning techniques that tried to predict </w:t>
-      </w:r>
-      <w:ins w:id="33" w:author="Vasileios" w:date="2019-02-19T00:06:00Z">
-        <w:r>
-          <w:rPr>
-            <w:lang w:eastAsia="en-GB"/>
-          </w:rPr>
-          <w:t xml:space="preserve">the </w:t>
+        <w:t xml:space="preserve">using the Freedom House, Freedom of the Press Index </w:t>
+      </w:r>
+      <w:r>
+        <w:rPr>
+          <w:lang w:eastAsia="en-GB"/>
+        </w:rPr>
+        <w:t>[8]</w:t>
+      </w:r>
+      <w:r>
+        <w:rPr>
+          <w:lang w:eastAsia="en-GB"/>
+        </w:rPr>
+        <w:t xml:space="preserve">. However, </w:t>
+      </w:r>
+      <w:r>
+        <w:rPr>
+          <w:szCs w:val="28"/>
+        </w:rPr>
+        <w:t xml:space="preserve">while closely related in legislation, the freedom of individuals online is fundamentally different from the freedom of </w:t>
+      </w:r>
+      <w:del w:id="41" w:author="Vasileios" w:date="2019-02-19T00:08:00Z">
+        <w:r>
+          <w:rPr>
+            <w:szCs w:val="28"/>
+          </w:rPr>
+          <w:delText xml:space="preserve">the </w:delText>
+        </w:r>
+      </w:del>
+      <w:r>
+        <w:rPr>
+          <w:szCs w:val="28"/>
+        </w:rPr>
+        <w:t>press, since there are fewer social and economic constraints acting on a single internet user. Where the vast majority of the press operate in a profit-driven environment, in which straying from the overton window could damage sales, an individual internet user operating under perceived anonymity is somewhat relieved from such pressures, and therefore is more likely to share nonconforming or illegal material.</w:t>
+      </w:r>
+      <w:r>
+        <w:rPr>
+          <w:szCs w:val="28"/>
+        </w:rPr>
+        <w:t xml:space="preserve"> Therefore, this report will primary focus on measuring internet freedom with the newer and more closely related Freedom House, Freedom of the Net Index [9].</w:t>
+      </w:r>
+      <w:r>
+        <w:rPr>
+          <w:szCs w:val="28"/>
+        </w:rPr>
+        <w:t xml:space="preserve"> The actual differences between these indexes will be investigated in more detail later in </w:t>
+      </w:r>
+      <w:del w:id="42" w:author="Vasileios" w:date="2019-02-19T00:09:00Z">
+        <w:r>
+          <w:rPr>
+            <w:szCs w:val="28"/>
+          </w:rPr>
+          <w:delText xml:space="preserve">the </w:delText>
+        </w:r>
+      </w:del>
+      <w:ins w:id="43" w:author="Vasileios" w:date="2019-02-19T00:09:00Z">
+        <w:r>
+          <w:rPr>
+            <w:szCs w:val="28"/>
+          </w:rPr>
+          <w:t xml:space="preserve">my </w:t>
         </w:r>
       </w:ins>
       <w:r>
         <w:rPr>
-          <w:lang w:eastAsia="en-GB"/>
-        </w:rPr>
-        <w:t>freedom</w:t>
-      </w:r>
-      <w:ins w:id="34" w:author="Vasileios" w:date="2019-02-19T00:06:00Z">
-        <w:r>
-          <w:rPr>
-            <w:lang w:eastAsia="en-GB"/>
-          </w:rPr>
-          <w:t xml:space="preserve"> of press index of a country</w:t>
+          <w:szCs w:val="28"/>
+        </w:rPr>
+        <w:t xml:space="preserve">report. </w:t>
+      </w:r>
+    </w:p>
+    <w:p>
+      <w:pPr>
+        <w:rPr>
+          <w:szCs w:val="28"/>
+        </w:rPr>
+      </w:pPr>
+    </w:p>
+    <w:p>
+      <w:pPr>
+        <w:rPr>
+          <w:szCs w:val="28"/>
+        </w:rPr>
+      </w:pPr>
+      <w:r>
+        <w:rPr>
+          <w:szCs w:val="28"/>
+        </w:rPr>
+        <w:t xml:space="preserve">The study found that, of all the </w:t>
+      </w:r>
+      <w:ins w:id="44" w:author="Vasileios" w:date="2019-02-19T00:09:00Z">
+        <w:r>
+          <w:rPr>
+            <w:szCs w:val="28"/>
+          </w:rPr>
+          <w:t xml:space="preserve">AS </w:t>
         </w:r>
       </w:ins>
-      <w:r>
-        <w:rPr>
-          <w:lang w:eastAsia="en-GB"/>
-        </w:rPr>
-        <w:t>.</w:t>
-      </w:r>
-    </w:p>
-    <w:p>
-      <w:pPr>
-        <w:rPr>
-          <w:lang w:eastAsia="en-GB"/>
-        </w:rPr>
-      </w:pPr>
-    </w:p>
-    <w:p>
-      <w:pPr>
-        <w:rPr>
-          <w:szCs w:val="28"/>
-        </w:rPr>
-      </w:pPr>
-      <w:del w:id="35" w:author="Vasileios" w:date="2019-02-19T00:07:00Z">
-        <w:r>
-          <w:rPr>
-            <w:lang w:eastAsia="en-GB"/>
-          </w:rPr>
-          <w:delText xml:space="preserve">In this paper, </w:delText>
-        </w:r>
-      </w:del>
-      <w:ins w:id="36" w:author="Vasileios" w:date="2019-02-19T00:07:00Z">
-        <w:r>
-          <w:rPr>
-            <w:lang w:eastAsia="en-GB"/>
-          </w:rPr>
-          <w:t xml:space="preserve">In particular, the paper measures the </w:t>
-        </w:r>
-      </w:ins>
-      <w:del w:id="37" w:author="Vasileios" w:date="2019-02-19T00:08:00Z">
-        <w:r>
-          <w:rPr>
-            <w:lang w:eastAsia="en-GB"/>
-          </w:rPr>
-          <w:delText xml:space="preserve">internet </w:delText>
-        </w:r>
-      </w:del>
-      <w:ins w:id="38" w:author="Vasileios" w:date="2019-02-19T00:08:00Z">
-        <w:r>
-          <w:rPr>
-            <w:lang w:eastAsia="en-GB"/>
-          </w:rPr>
-          <w:t>I</w:t>
-        </w:r>
-        <w:r>
-          <w:rPr>
-            <w:lang w:eastAsia="en-GB"/>
-          </w:rPr>
-          <w:t xml:space="preserve">nternet </w:t>
-        </w:r>
-      </w:ins>
-      <w:r>
-        <w:rPr>
-          <w:lang w:eastAsia="en-GB"/>
-        </w:rPr>
-        <w:t xml:space="preserve">freedom of a nation </w:t>
-      </w:r>
-      <w:del w:id="39" w:author="Vasileios" w:date="2019-02-19T00:08:00Z">
-        <w:r>
-          <w:rPr>
-            <w:lang w:eastAsia="en-GB"/>
-          </w:rPr>
-          <w:delText xml:space="preserve">is measured </w:delText>
-        </w:r>
-      </w:del>
-      <w:r>
-        <w:rPr>
-          <w:lang w:eastAsia="en-GB"/>
-        </w:rPr>
-        <w:t xml:space="preserve">using the Freedom House, Freedom of the Press Index </w:t>
-      </w:r>
-      <w:r>
-        <w:rPr>
-          <w:lang w:eastAsia="en-GB"/>
-        </w:rPr>
-        <w:t>[8]</w:t>
-      </w:r>
-      <w:r>
-        <w:rPr>
-          <w:lang w:eastAsia="en-GB"/>
-        </w:rPr>
-        <w:t xml:space="preserve">. However, </w:t>
-      </w:r>
-      <w:r>
-        <w:rPr>
-          <w:szCs w:val="28"/>
-        </w:rPr>
-        <w:t xml:space="preserve">while closely related in legislation, the freedom of individuals online is fundamentally different from the freedom of </w:t>
-      </w:r>
-      <w:del w:id="40" w:author="Vasileios" w:date="2019-02-19T00:08:00Z">
-        <w:r>
-          <w:rPr>
-            <w:szCs w:val="28"/>
-          </w:rPr>
-          <w:delText xml:space="preserve">the </w:delText>
-        </w:r>
-      </w:del>
-      <w:r>
-        <w:rPr>
-          <w:szCs w:val="28"/>
-        </w:rPr>
-        <w:t>press, since there are fewer social and economic constraints acting on a single internet user. Where the vast majority of the press operate in a profit-driven environment, in which straying from the overton window could damage sales, an individual internet user operating under perceived anonymity is somewhat relieved from such pressures, and therefore is more likely to share nonconforming or illegal material.</w:t>
-      </w:r>
-      <w:r>
-        <w:rPr>
-          <w:szCs w:val="28"/>
-        </w:rPr>
-        <w:t xml:space="preserve"> Therefore, this report will primary focus on measuring internet freedom with the newer and more closely related Freedom House, Freedom of the Net Index [9].</w:t>
-      </w:r>
-      <w:r>
-        <w:rPr>
-          <w:szCs w:val="28"/>
-        </w:rPr>
-        <w:t xml:space="preserve"> The actual differences between these indexes will be investigated in more detail later in </w:t>
-      </w:r>
-      <w:del w:id="41" w:author="Vasileios" w:date="2019-02-19T00:09:00Z">
-        <w:r>
-          <w:rPr>
-            <w:szCs w:val="28"/>
-          </w:rPr>
-          <w:delText xml:space="preserve">the </w:delText>
-        </w:r>
-      </w:del>
-      <w:ins w:id="42" w:author="Vasileios" w:date="2019-02-19T00:09:00Z">
-        <w:r>
-          <w:rPr>
-            <w:szCs w:val="28"/>
-          </w:rPr>
-          <w:t>my</w:t>
-        </w:r>
-        <w:r>
-          <w:rPr>
-            <w:szCs w:val="28"/>
-          </w:rPr>
-          <w:t xml:space="preserve"> </w:t>
-        </w:r>
-      </w:ins>
-      <w:r>
-        <w:rPr>
-          <w:szCs w:val="28"/>
-        </w:rPr>
-        <w:t xml:space="preserve">report. </w:t>
-      </w:r>
-    </w:p>
-    <w:p>
-      <w:pPr>
-        <w:rPr>
-          <w:szCs w:val="28"/>
-        </w:rPr>
-      </w:pPr>
-    </w:p>
-    <w:p>
-      <w:pPr>
-        <w:rPr>
-          <w:szCs w:val="28"/>
-        </w:rPr>
-      </w:pPr>
-      <w:r>
-        <w:rPr>
-          <w:szCs w:val="28"/>
-        </w:rPr>
-        <w:t xml:space="preserve">The study found that, of all the </w:t>
-      </w:r>
-      <w:ins w:id="43" w:author="Vasileios" w:date="2019-02-19T00:09:00Z">
-        <w:r>
-          <w:rPr>
-            <w:szCs w:val="28"/>
-          </w:rPr>
-          <w:t xml:space="preserve">AS </w:t>
-        </w:r>
-      </w:ins>
-      <w:bookmarkStart w:id="44" w:name="_GoBack"/>
-      <w:bookmarkEnd w:id="44"/>
       <w:r>
         <w:rPr>
           <w:szCs w:val="28"/>
@@ -7970,8 +7732,13 @@
       <w:r>
         <w:t xml:space="preserve">The records from this paper will be used alongside the </w:t>
       </w:r>
-      <w:r>
-        <w:t>DDoSDB [14], a database that records global denial of service attacks, to gauge an idea of the nations involved in orchestrating DDoS attacks. This information will</w:t>
+      <w:proofErr w:type="spellStart"/>
+      <w:r>
+        <w:t>DDoSDB</w:t>
+      </w:r>
+      <w:proofErr w:type="spellEnd"/>
+      <w:r>
+        <w:t xml:space="preserve"> [14], a database that records global denial of service attacks, to gauge an idea of the nations involved in orchestrating DDoS attacks. This information will</w:t>
       </w:r>
       <w:r>
         <w:t xml:space="preserve"> partially represent a nation’s propensity to conduct offensive cyber-attacks. The combined dataset will form one of </w:t>
@@ -7981,7 +7748,15 @@
         <w:t>the features of malicious routing that, alongside the Mirai-like signatures [18] cover the attacking side of malicious routing. The victims of the attacks will also be recorded and will be an important feature in</w:t>
       </w:r>
       <w:r>
-        <w:t xml:space="preserve"> the exposure of other nation’s to malicious routing activity. </w:t>
+        <w:t xml:space="preserve"> the exposure of other </w:t>
+      </w:r>
+      <w:proofErr w:type="spellStart"/>
+      <w:r>
+        <w:t>nation’s</w:t>
+      </w:r>
+      <w:proofErr w:type="spellEnd"/>
+      <w:r>
+        <w:t xml:space="preserve"> to malicious routing activity. </w:t>
       </w:r>
     </w:p>
     <w:p/>
@@ -8491,11 +8266,19 @@
         </w:rPr>
         <w:t xml:space="preserve">is information will be extrapolated along with Mirai Botnet activity to produce an indicator of the offensive malicious routing taking place inside any given nation. </w:t>
       </w:r>
-      <w:r>
-        <w:rPr>
-          <w:lang w:eastAsia="en-GB"/>
-        </w:rPr>
-        <w:t xml:space="preserve">Unfortunately the accessible historical data only dates back to September 2018 so the comprehensiveness is somewhat limited by its short time frame however it still gives a good indication. </w:t>
+      <w:proofErr w:type="gramStart"/>
+      <w:r>
+        <w:rPr>
+          <w:lang w:eastAsia="en-GB"/>
+        </w:rPr>
+        <w:t>Unfortunately</w:t>
+      </w:r>
+      <w:proofErr w:type="gramEnd"/>
+      <w:r>
+        <w:rPr>
+          <w:lang w:eastAsia="en-GB"/>
+        </w:rPr>
+        <w:t xml:space="preserve"> the accessible historical data only dates back to September 2018 so the comprehensiveness is somewhat limited by its short time frame however it still gives a good indication. </w:t>
       </w:r>
     </w:p>
     <w:p>
@@ -8528,11 +8311,19 @@
           <w:shd w:val="clear" w:color="auto" w:fill="FFFFFF"/>
         </w:rPr>
       </w:pPr>
-      <w:r>
-        <w:rPr>
-          <w:lang w:eastAsia="en-GB"/>
-        </w:rPr>
-        <w:t>Similarly to 2.8.1</w:t>
+      <w:proofErr w:type="gramStart"/>
+      <w:r>
+        <w:rPr>
+          <w:lang w:eastAsia="en-GB"/>
+        </w:rPr>
+        <w:t>Similarly</w:t>
+      </w:r>
+      <w:proofErr w:type="gramEnd"/>
+      <w:r>
+        <w:rPr>
+          <w:lang w:eastAsia="en-GB"/>
+        </w:rPr>
+        <w:t xml:space="preserve"> to 2.8.1</w:t>
       </w:r>
       <w:r>
         <w:rPr>
@@ -8666,11 +8457,19 @@
           <w:lang w:eastAsia="en-GB"/>
         </w:rPr>
       </w:pPr>
-      <w:r>
-        <w:rPr>
-          <w:lang w:eastAsia="en-GB"/>
-        </w:rPr>
-        <w:t>BGPStream [19] records hijacks, leaks and outages in BGP.</w:t>
+      <w:proofErr w:type="spellStart"/>
+      <w:r>
+        <w:rPr>
+          <w:lang w:eastAsia="en-GB"/>
+        </w:rPr>
+        <w:t>BGPStream</w:t>
+      </w:r>
+      <w:proofErr w:type="spellEnd"/>
+      <w:r>
+        <w:rPr>
+          <w:lang w:eastAsia="en-GB"/>
+        </w:rPr>
+        <w:t xml:space="preserve"> [19] records hijacks, leaks and outages in BGP.</w:t>
       </w:r>
       <w:r>
         <w:rPr>
@@ -8707,7 +8506,21 @@
         <w:rPr>
           <w:lang w:eastAsia="en-GB"/>
         </w:rPr>
-        <w:t xml:space="preserve"> Unfortunately, there is no practical way to determine which outages are caused by malicious actors so it is noted that there is a degree of inaccuracy in using this dataset</w:t>
+        <w:t xml:space="preserve"> Unfortunately, there is no practical way to determine which outages are caused by malicious </w:t>
+      </w:r>
+      <w:proofErr w:type="gramStart"/>
+      <w:r>
+        <w:rPr>
+          <w:lang w:eastAsia="en-GB"/>
+        </w:rPr>
+        <w:t>actors</w:t>
+      </w:r>
+      <w:proofErr w:type="gramEnd"/>
+      <w:r>
+        <w:rPr>
+          <w:lang w:eastAsia="en-GB"/>
+        </w:rPr>
+        <w:t xml:space="preserve"> so it is noted that there is a degree of inaccuracy in using this dataset</w:t>
       </w:r>
       <w:r>
         <w:rPr>
@@ -9474,7 +9287,21 @@
         <w:rPr>
           <w:lang w:eastAsia="en-GB"/>
         </w:rPr>
-        <w:t xml:space="preserve">the Chinese government has shown that it has the capacity to make the firewall less permeable but at the current time choses not to. Instead a more complex marriage between social engineering and computer science is being experimented with. </w:t>
+        <w:t xml:space="preserve">the Chinese government has shown that it has the capacity to make the firewall less permeable but at the current time </w:t>
+      </w:r>
+      <w:proofErr w:type="spellStart"/>
+      <w:r>
+        <w:rPr>
+          <w:lang w:eastAsia="en-GB"/>
+        </w:rPr>
+        <w:t>choses</w:t>
+      </w:r>
+      <w:proofErr w:type="spellEnd"/>
+      <w:r>
+        <w:rPr>
+          <w:lang w:eastAsia="en-GB"/>
+        </w:rPr>
+        <w:t xml:space="preserve"> not to. Instead a more complex marriage between social engineering and computer science is being experimented with. </w:t>
       </w:r>
     </w:p>
     <w:p>
@@ -9673,7 +9500,21 @@
         <w:rPr>
           <w:lang w:eastAsia="en-GB"/>
         </w:rPr>
-        <w:t xml:space="preserve">The most simple of </w:t>
+        <w:t xml:space="preserve">The </w:t>
+      </w:r>
+      <w:proofErr w:type="gramStart"/>
+      <w:r>
+        <w:rPr>
+          <w:lang w:eastAsia="en-GB"/>
+        </w:rPr>
+        <w:t>most simple</w:t>
+      </w:r>
+      <w:proofErr w:type="gramEnd"/>
+      <w:r>
+        <w:rPr>
+          <w:lang w:eastAsia="en-GB"/>
+        </w:rPr>
+        <w:t xml:space="preserve"> of </w:t>
       </w:r>
       <w:r>
         <w:rPr>
@@ -9861,7 +9702,21 @@
         <w:rPr>
           <w:lang w:eastAsia="en-GB"/>
         </w:rPr>
-        <w:t xml:space="preserve">have free access, 33% have partially free access and 34% do not have free access. One of the benefits of this report is that Freedom House publishes a summary for each country individually, listing some of the principal components that made up their value judgement. Of course it would be wrong to assume that they had perfect knowledge of all events for each specific nation, however </w:t>
+        <w:t xml:space="preserve">have free access, 33% have partially free access and 34% do not have free access. One of the benefits of this report is that Freedom House publishes a summary for each country individually, listing some of the principal components that made up their value judgement. </w:t>
+      </w:r>
+      <w:proofErr w:type="gramStart"/>
+      <w:r>
+        <w:rPr>
+          <w:lang w:eastAsia="en-GB"/>
+        </w:rPr>
+        <w:t>Of course</w:t>
+      </w:r>
+      <w:proofErr w:type="gramEnd"/>
+      <w:r>
+        <w:rPr>
+          <w:lang w:eastAsia="en-GB"/>
+        </w:rPr>
+        <w:t xml:space="preserve"> it would be wrong to assume that they had perfect knowledge of all events for each specific nation, however </w:t>
       </w:r>
       <w:r>
         <w:rPr>
@@ -10261,7 +10116,21 @@
         <w:rPr>
           <w:lang w:eastAsia="en-GB"/>
         </w:rPr>
-        <w:t xml:space="preserve">This chapter will focus on formally defining malicious routing and determining the important features that will create the malicious routing index. Then, the methodology to compare and correlate the indexes will be explained in depth. The correlations will then be calculated and the results will be shown. During this chapter some important distinctions will be made, including the relationship between nations and their ASes, as well as the difference between a nations propensity to conduct malicious routing versus the level of exposure that a nation’s citizens have to malicious routing. </w:t>
+        <w:t xml:space="preserve">This chapter will focus on formally defining malicious routing and determining the important features that will create the malicious routing index. Then, the methodology to compare and correlate the indexes will be explained in depth. The correlations will then be </w:t>
+      </w:r>
+      <w:proofErr w:type="gramStart"/>
+      <w:r>
+        <w:rPr>
+          <w:lang w:eastAsia="en-GB"/>
+        </w:rPr>
+        <w:t>calculated</w:t>
+      </w:r>
+      <w:proofErr w:type="gramEnd"/>
+      <w:r>
+        <w:rPr>
+          <w:lang w:eastAsia="en-GB"/>
+        </w:rPr>
+        <w:t xml:space="preserve"> and the results will be shown. During this chapter some important distinctions will be made, including the relationship between nations and their ASes, as well as the difference between a nations propensity to conduct malicious routing versus the level of exposure that a nation’s citizens have to malicious routing. </w:t>
       </w:r>
     </w:p>
     <w:p>
@@ -10489,11 +10358,19 @@
         </w:rPr>
         <w:t xml:space="preserve">measurement of mass surveillance as part of malicious routing would be to gauge the level of mass surveillance in a given nation and divide by that nation’s Gross Domestic Product. </w:t>
       </w:r>
-      <w:r>
-        <w:rPr>
-          <w:lang w:eastAsia="en-GB"/>
-        </w:rPr>
-        <w:t xml:space="preserve">However this immediately runs into the issue of determining how to give a quantifiable value to mass surveillance. A problem which is made exponentially more difficult due to the secrecy around techniques used in such systems. Many of the sources that give information of that calibre are unreliable or scarce, making this feat too challenging and beyond the scope of this project. It may be an interesting area for further research though. </w:t>
+      <w:proofErr w:type="gramStart"/>
+      <w:r>
+        <w:rPr>
+          <w:lang w:eastAsia="en-GB"/>
+        </w:rPr>
+        <w:t>However</w:t>
+      </w:r>
+      <w:proofErr w:type="gramEnd"/>
+      <w:r>
+        <w:rPr>
+          <w:lang w:eastAsia="en-GB"/>
+        </w:rPr>
+        <w:t xml:space="preserve"> this immediately runs into the issue of determining how to give a quantifiable value to mass surveillance. A problem which is made exponentially more difficult due to the secrecy around techniques used in such systems. Many of the sources that give information of that calibre are unreliable or scarce, making this feat too challenging and beyond the scope of this project. It may be an interesting area for further research though. </w:t>
       </w:r>
     </w:p>
     <w:p>
@@ -10541,7 +10418,21 @@
         <w:rPr>
           <w:lang w:eastAsia="en-GB"/>
         </w:rPr>
-        <w:t xml:space="preserve">the most from not being able to prove a direct relation between the arrests made and the techniques used to discover the perpetrator. Similarly to the mass surveillance dataset, this feature focuses on the government’s intent to control internet content within its own borders through arrests made over social media posts from its own citizens. </w:t>
+        <w:t xml:space="preserve">the most from not being able to prove a direct relation between the arrests made and the techniques used to discover the perpetrator. </w:t>
+      </w:r>
+      <w:proofErr w:type="gramStart"/>
+      <w:r>
+        <w:rPr>
+          <w:lang w:eastAsia="en-GB"/>
+        </w:rPr>
+        <w:t>Similarly</w:t>
+      </w:r>
+      <w:proofErr w:type="gramEnd"/>
+      <w:r>
+        <w:rPr>
+          <w:lang w:eastAsia="en-GB"/>
+        </w:rPr>
+        <w:t xml:space="preserve"> to the mass surveillance dataset, this feature focuses on the government’s intent to control internet content within its own borders through arrests made over social media posts from its own citizens. </w:t>
       </w:r>
       <w:r>
         <w:rPr>
@@ -10914,7 +10805,21 @@
         <w:rPr>
           <w:lang w:eastAsia="en-GB"/>
         </w:rPr>
-        <w:t xml:space="preserve">Together, the Mirai-like packets feature and the Botnet IPs feature aim to </w:t>
+        <w:t xml:space="preserve">Together, the Mirai-like packets </w:t>
+      </w:r>
+      <w:proofErr w:type="gramStart"/>
+      <w:r>
+        <w:rPr>
+          <w:lang w:eastAsia="en-GB"/>
+        </w:rPr>
+        <w:t>feature</w:t>
+      </w:r>
+      <w:proofErr w:type="gramEnd"/>
+      <w:r>
+        <w:rPr>
+          <w:lang w:eastAsia="en-GB"/>
+        </w:rPr>
+        <w:t xml:space="preserve"> and the Botnet IPs feature aim to </w:t>
       </w:r>
       <w:r>
         <w:rPr>
@@ -10962,13 +10867,41 @@
         <w:rPr>
           <w:lang w:eastAsia="en-GB"/>
         </w:rPr>
-        <w:t>The data for this feature was collected by BGPmon [19]. Their dataset records victim ASes that have experienced BGP hijacks as well as the ASN (Autonomous System Number) of the attacker.</w:t>
-      </w:r>
-      <w:r>
-        <w:rPr>
-          <w:lang w:eastAsia="en-GB"/>
-        </w:rPr>
-        <w:t xml:space="preserve"> In some cases, both the attacker and victim ASN are the same and BGPmon </w:t>
+        <w:t xml:space="preserve">The data for this feature was collected by </w:t>
+      </w:r>
+      <w:proofErr w:type="spellStart"/>
+      <w:r>
+        <w:rPr>
+          <w:lang w:eastAsia="en-GB"/>
+        </w:rPr>
+        <w:t>BGPmon</w:t>
+      </w:r>
+      <w:proofErr w:type="spellEnd"/>
+      <w:r>
+        <w:rPr>
+          <w:lang w:eastAsia="en-GB"/>
+        </w:rPr>
+        <w:t xml:space="preserve"> [19]. Their dataset records victim ASes that have experienced BGP hijacks as well as the ASN (Autonomous System Number) of the attacker.</w:t>
+      </w:r>
+      <w:r>
+        <w:rPr>
+          <w:lang w:eastAsia="en-GB"/>
+        </w:rPr>
+        <w:t xml:space="preserve"> In some cases, both the attacker and victim ASN are the same and </w:t>
+      </w:r>
+      <w:proofErr w:type="spellStart"/>
+      <w:r>
+        <w:rPr>
+          <w:lang w:eastAsia="en-GB"/>
+        </w:rPr>
+        <w:t>BGPmon</w:t>
+      </w:r>
+      <w:proofErr w:type="spellEnd"/>
+      <w:r>
+        <w:rPr>
+          <w:lang w:eastAsia="en-GB"/>
+        </w:rPr>
+        <w:t xml:space="preserve"> </w:t>
       </w:r>
       <w:r>
         <w:rPr>
@@ -11006,7 +10939,21 @@
         <w:rPr>
           <w:lang w:eastAsia="en-GB"/>
         </w:rPr>
-        <w:t xml:space="preserve">. Since ASes in a given nation operate to an extent under the instruction of that nation’s government (E.g. Boomeranging in The US), by extension this dataset also gives an indication of </w:t>
+        <w:t xml:space="preserve">. Since ASes in a given nation operate to an extent under the instruction of that nation’s government (E.g. Boomeranging in </w:t>
+      </w:r>
+      <w:proofErr w:type="gramStart"/>
+      <w:r>
+        <w:rPr>
+          <w:lang w:eastAsia="en-GB"/>
+        </w:rPr>
+        <w:t>The</w:t>
+      </w:r>
+      <w:proofErr w:type="gramEnd"/>
+      <w:r>
+        <w:rPr>
+          <w:lang w:eastAsia="en-GB"/>
+        </w:rPr>
+        <w:t xml:space="preserve"> US), by extension this dataset also gives an indication of </w:t>
       </w:r>
       <w:r>
         <w:rPr>
@@ -11524,7 +11471,21 @@
         <w:rPr>
           <w:lang w:eastAsia="en-GB"/>
         </w:rPr>
-        <w:t>In some cases, open source access to the datasets referenced by useful academic literature was not available. In some cases, new data was collected using mirrored techniques and in others applications for API keys were necessary for full access. In the case of the Bad Packet’s Mirai Signatures dataset, only partial access was ever obtained. As explained earlier, this</w:t>
+        <w:t xml:space="preserve">In some cases, open source access to the datasets referenced by useful academic literature was not available. In some cases, new data was collected using mirrored techniques and in </w:t>
+      </w:r>
+      <w:proofErr w:type="gramStart"/>
+      <w:r>
+        <w:rPr>
+          <w:lang w:eastAsia="en-GB"/>
+        </w:rPr>
+        <w:t>others</w:t>
+      </w:r>
+      <w:proofErr w:type="gramEnd"/>
+      <w:r>
+        <w:rPr>
+          <w:lang w:eastAsia="en-GB"/>
+        </w:rPr>
+        <w:t xml:space="preserve"> applications for API keys were necessary for full access. In the case of the Bad Packet’s Mirai Signatures dataset, only partial access was ever obtained. As explained earlier, this</w:t>
       </w:r>
       <w:r>
         <w:rPr>
@@ -12754,7 +12715,21 @@
         <w:rPr>
           <w:lang w:eastAsia="en-GB"/>
         </w:rPr>
-        <w:t xml:space="preserve">BGP Hijacks raw dataset had a similar structure to the last. It recorded the ASN of the victim AS and attacking AS as well as the start and end times of the hijacking. An extract from the raw data is shown below: </w:t>
+        <w:t xml:space="preserve">BGP Hijacks raw dataset had a similar structure to the last. It recorded the ASN of the victim AS and attacking AS </w:t>
+      </w:r>
+      <w:proofErr w:type="spellStart"/>
+      <w:r>
+        <w:rPr>
+          <w:lang w:eastAsia="en-GB"/>
+        </w:rPr>
+        <w:t>as</w:t>
+      </w:r>
+      <w:proofErr w:type="spellEnd"/>
+      <w:r>
+        <w:rPr>
+          <w:lang w:eastAsia="en-GB"/>
+        </w:rPr>
+        <w:t xml:space="preserve"> well as the start and end times of the hijacking. An extract from the raw data is shown below: </w:t>
       </w:r>
     </w:p>
     <w:tbl>
@@ -13445,7 +13420,21 @@
         <w:rPr>
           <w:lang w:eastAsia="en-GB"/>
         </w:rPr>
-        <w:t xml:space="preserve">. ‘ES,0.2574…’ means that roughly 25% of Andorran internet traffic routed through Spain. ‘GB,0.3813…’ means that roughly another 38% of Andorran internet traffic routed through Great Britain. This repeats for every nations that traffic was routed through for the duration of the test. </w:t>
+        <w:t xml:space="preserve">. ‘ES,0.2574…’ means that roughly 25% of Andorran internet traffic routed through Spain. ‘GB,0.3813…’ means that roughly another 38% of Andorran internet traffic routed through Great Britain. This repeats for every </w:t>
+      </w:r>
+      <w:proofErr w:type="gramStart"/>
+      <w:r>
+        <w:rPr>
+          <w:lang w:eastAsia="en-GB"/>
+        </w:rPr>
+        <w:t>nations</w:t>
+      </w:r>
+      <w:proofErr w:type="gramEnd"/>
+      <w:r>
+        <w:rPr>
+          <w:lang w:eastAsia="en-GB"/>
+        </w:rPr>
+        <w:t xml:space="preserve"> that traffic was routed through for the duration of the test. </w:t>
       </w:r>
     </w:p>
     <w:p>
@@ -15004,30 +14993,9 @@
                 <w:szCs w:val="22"/>
                 <w:lang w:val="fr-FR" w:eastAsia="en-GB"/>
               </w:rPr>
-              <w:t>Mirai Botnet IPs</w:t>
-            </w:r>
-            <w:r>
-              <w:rPr>
-                <w:szCs w:val="28"/>
-                <w:lang w:val="fr-FR" w:eastAsia="en-GB"/>
-              </w:rPr>
-              <w:t xml:space="preserve"> *0.3) +</w:t>
-            </w:r>
-          </w:p>
-          <w:p>
-            <w:pPr>
-              <w:rPr>
-                <w:szCs w:val="28"/>
-                <w:lang w:val="fr-FR" w:eastAsia="en-GB"/>
-              </w:rPr>
-            </w:pPr>
-            <w:r>
-              <w:rPr>
-                <w:szCs w:val="28"/>
-                <w:lang w:val="fr-FR" w:eastAsia="en-GB"/>
-              </w:rPr>
-              <w:t>(</w:t>
-            </w:r>
+              <w:t xml:space="preserve">Mirai Botnet </w:t>
+            </w:r>
+            <w:proofErr w:type="spellStart"/>
             <w:r>
               <w:rPr>
                 <w:rFonts w:ascii="Calibri" w:eastAsia="Times New Roman" w:hAnsi="Calibri" w:cs="Calibri"/>
@@ -15038,14 +15006,15 @@
                 <w:szCs w:val="22"/>
                 <w:lang w:val="fr-FR" w:eastAsia="en-GB"/>
               </w:rPr>
-              <w:t>Mirai-Like Signatures</w:t>
-            </w:r>
+              <w:t>IPs</w:t>
+            </w:r>
+            <w:proofErr w:type="spellEnd"/>
             <w:r>
               <w:rPr>
                 <w:szCs w:val="28"/>
                 <w:lang w:val="fr-FR" w:eastAsia="en-GB"/>
               </w:rPr>
-              <w:t xml:space="preserve"> *0.2) +</w:t>
+              <w:t xml:space="preserve"> *0.3) +</w:t>
             </w:r>
           </w:p>
           <w:p>
@@ -15072,14 +15041,14 @@
                 <w:szCs w:val="22"/>
                 <w:lang w:val="fr-FR" w:eastAsia="en-GB"/>
               </w:rPr>
-              <w:t xml:space="preserve">Information Exposure </w:t>
+              <w:t>Mirai-Like Signatures</w:t>
             </w:r>
             <w:r>
               <w:rPr>
                 <w:szCs w:val="28"/>
                 <w:lang w:val="fr-FR" w:eastAsia="en-GB"/>
               </w:rPr>
-              <w:t>*0.2) +</w:t>
+              <w:t xml:space="preserve"> *0.2) +</w:t>
             </w:r>
           </w:p>
           <w:p>
@@ -15106,7 +15075,93 @@
                 <w:szCs w:val="22"/>
                 <w:lang w:val="fr-FR" w:eastAsia="en-GB"/>
               </w:rPr>
-              <w:t xml:space="preserve">BGP Hijacks </w:t>
+              <w:t xml:space="preserve">Information </w:t>
+            </w:r>
+            <w:proofErr w:type="spellStart"/>
+            <w:r>
+              <w:rPr>
+                <w:rFonts w:ascii="Calibri" w:eastAsia="Times New Roman" w:hAnsi="Calibri" w:cs="Calibri"/>
+                <w:b/>
+                <w:bCs/>
+                <w:color w:val="000000" w:themeColor="text1"/>
+                <w:sz w:val="22"/>
+                <w:szCs w:val="22"/>
+                <w:lang w:val="fr-FR" w:eastAsia="en-GB"/>
+              </w:rPr>
+              <w:t>Exposure</w:t>
+            </w:r>
+            <w:proofErr w:type="spellEnd"/>
+            <w:r>
+              <w:rPr>
+                <w:rFonts w:ascii="Calibri" w:eastAsia="Times New Roman" w:hAnsi="Calibri" w:cs="Calibri"/>
+                <w:b/>
+                <w:bCs/>
+                <w:color w:val="000000" w:themeColor="text1"/>
+                <w:sz w:val="22"/>
+                <w:szCs w:val="22"/>
+                <w:lang w:val="fr-FR" w:eastAsia="en-GB"/>
+              </w:rPr>
+              <w:t xml:space="preserve"> </w:t>
+            </w:r>
+            <w:r>
+              <w:rPr>
+                <w:szCs w:val="28"/>
+                <w:lang w:val="fr-FR" w:eastAsia="en-GB"/>
+              </w:rPr>
+              <w:t>*0.2) +</w:t>
+            </w:r>
+          </w:p>
+          <w:p>
+            <w:pPr>
+              <w:rPr>
+                <w:szCs w:val="28"/>
+                <w:lang w:val="fr-FR" w:eastAsia="en-GB"/>
+              </w:rPr>
+            </w:pPr>
+            <w:r>
+              <w:rPr>
+                <w:szCs w:val="28"/>
+                <w:lang w:val="fr-FR" w:eastAsia="en-GB"/>
+              </w:rPr>
+              <w:t>(</w:t>
+            </w:r>
+            <w:r>
+              <w:rPr>
+                <w:rFonts w:ascii="Calibri" w:eastAsia="Times New Roman" w:hAnsi="Calibri" w:cs="Calibri"/>
+                <w:b/>
+                <w:bCs/>
+                <w:color w:val="000000" w:themeColor="text1"/>
+                <w:sz w:val="22"/>
+                <w:szCs w:val="22"/>
+                <w:lang w:val="fr-FR" w:eastAsia="en-GB"/>
+              </w:rPr>
+              <w:t xml:space="preserve">BGP </w:t>
+            </w:r>
+            <w:proofErr w:type="spellStart"/>
+            <w:r>
+              <w:rPr>
+                <w:rFonts w:ascii="Calibri" w:eastAsia="Times New Roman" w:hAnsi="Calibri" w:cs="Calibri"/>
+                <w:b/>
+                <w:bCs/>
+                <w:color w:val="000000" w:themeColor="text1"/>
+                <w:sz w:val="22"/>
+                <w:szCs w:val="22"/>
+                <w:lang w:val="fr-FR" w:eastAsia="en-GB"/>
+              </w:rPr>
+              <w:t>Hijacks</w:t>
+            </w:r>
+            <w:proofErr w:type="spellEnd"/>
+            <w:r>
+              <w:rPr>
+                <w:rFonts w:ascii="Calibri" w:eastAsia="Times New Roman" w:hAnsi="Calibri" w:cs="Calibri"/>
+                <w:b/>
+                <w:bCs/>
+                <w:color w:val="000000" w:themeColor="text1"/>
+                <w:sz w:val="22"/>
+                <w:szCs w:val="22"/>
+                <w:lang w:val="fr-FR" w:eastAsia="en-GB"/>
+              </w:rPr>
+              <w:t xml:space="preserve"> </w:t>
             </w:r>
             <w:r>
               <w:rPr>
@@ -21943,7 +21998,21 @@
         <w:rPr>
           <w:lang w:eastAsia="en-GB"/>
         </w:rPr>
-        <w:t xml:space="preserve">As briefly mentioned when covering the freedom indexes in an earlier chapter, there </w:t>
+        <w:t xml:space="preserve">As briefly </w:t>
+      </w:r>
+      <w:proofErr w:type="gramStart"/>
+      <w:r>
+        <w:rPr>
+          <w:lang w:eastAsia="en-GB"/>
+        </w:rPr>
+        <w:t>mentioned</w:t>
+      </w:r>
+      <w:proofErr w:type="gramEnd"/>
+      <w:r>
+        <w:rPr>
+          <w:lang w:eastAsia="en-GB"/>
+        </w:rPr>
+        <w:t xml:space="preserve"> when covering the freedom indexes in an earlier chapter, there </w:t>
       </w:r>
       <w:r>
         <w:rPr>
@@ -23153,7 +23222,21 @@
         <w:rPr>
           <w:lang w:eastAsia="en-GB"/>
         </w:rPr>
-        <w:t>. XKeyscore: NSA tool collects 'nearly everything a user does on the internet'</w:t>
+        <w:t xml:space="preserve">. </w:t>
+      </w:r>
+      <w:proofErr w:type="spellStart"/>
+      <w:r>
+        <w:rPr>
+          <w:lang w:eastAsia="en-GB"/>
+        </w:rPr>
+        <w:t>XKeyscore</w:t>
+      </w:r>
+      <w:proofErr w:type="spellEnd"/>
+      <w:r>
+        <w:rPr>
+          <w:lang w:eastAsia="en-GB"/>
+        </w:rPr>
+        <w:t>: NSA tool collects 'nearly everything a user does on the internet'</w:t>
       </w:r>
       <w:r>
         <w:rPr>
@@ -23230,7 +23313,21 @@
         <w:rPr>
           <w:color w:val="auto"/>
         </w:rPr>
-        <w:t xml:space="preserve">John Goetz and Frederik Obermaier. “Snowden reveals the names of the peering telecom companies.” </w:t>
+        <w:t xml:space="preserve">John Goetz and Frederik </w:t>
+      </w:r>
+      <w:proofErr w:type="spellStart"/>
+      <w:r>
+        <w:rPr>
+          <w:color w:val="auto"/>
+        </w:rPr>
+        <w:t>Obermaier</w:t>
+      </w:r>
+      <w:proofErr w:type="spellEnd"/>
+      <w:r>
+        <w:rPr>
+          <w:color w:val="auto"/>
+        </w:rPr>
+        <w:t xml:space="preserve">. “Snowden reveals the names of the peering telecom companies.” </w:t>
       </w:r>
       <w:r>
         <w:rPr>
@@ -23239,91 +23336,117 @@
         </w:rPr>
         <w:t>Suddeutsche Zeitung, 2 Aug. 2013.  </w:t>
       </w:r>
+      <w:r>
+        <w:rPr>
+          <w:rStyle w:val="Hyperlink"/>
+          <w:color w:val="auto"/>
+        </w:rPr>
+        <w:fldChar w:fldCharType="begin"/>
+      </w:r>
+      <w:r>
+        <w:rPr>
+          <w:rStyle w:val="Hyperlink"/>
+          <w:color w:val="auto"/>
+        </w:rPr>
+        <w:instrText xml:space="preserve"> HYPERLINK "https://www.sueddeutsche.de/digital/internet-ueberwachung-snowden-enthuellt-namen-der-spaehenden-telekomfirmen-1.1736791" </w:instrText>
+      </w:r>
+      <w:r>
+        <w:rPr>
+          <w:rStyle w:val="Hyperlink"/>
+          <w:color w:val="auto"/>
+        </w:rPr>
+        <w:fldChar w:fldCharType="separate"/>
+      </w:r>
+      <w:r>
+        <w:rPr>
+          <w:rStyle w:val="Hyperlink"/>
+          <w:color w:val="auto"/>
+        </w:rPr>
+        <w:t>https://www.sueddeutsche.de/digital/internet-ueberwachung-snowden-enthuellt-namen-der-spaehenden-telekomfirmen-1.1736791</w:t>
+      </w:r>
+      <w:r>
+        <w:rPr>
+          <w:rStyle w:val="Hyperlink"/>
+          <w:color w:val="auto"/>
+        </w:rPr>
+        <w:fldChar w:fldCharType="end"/>
+      </w:r>
+      <w:r>
+        <w:rPr>
+          <w:color w:val="auto"/>
+        </w:rPr>
+        <w:t xml:space="preserve"> [Accessed 24 Oct. 2018].</w:t>
+      </w:r>
+    </w:p>
+    <w:p>
+      <w:pPr>
+        <w:pStyle w:val="NormalWeb"/>
+        <w:spacing w:before="0" w:beforeAutospacing="0" w:after="0" w:afterAutospacing="0"/>
+      </w:pPr>
+    </w:p>
+    <w:p>
+      <w:pPr>
+        <w:pStyle w:val="NormalWeb"/>
+        <w:spacing w:before="0" w:beforeAutospacing="0" w:after="0" w:afterAutospacing="0"/>
+      </w:pPr>
+      <w:r>
+        <w:t>[4]</w:t>
+      </w:r>
+      <w:r>
+        <w:t xml:space="preserve"> </w:t>
+      </w:r>
+      <w:r>
+        <w:rPr>
+          <w:color w:val="auto"/>
+        </w:rPr>
+        <w:t>Freedom House USA. “Democracy in Crisis.” Freedom in the World Index 2018. 2018 - ongoing (updating)  </w:t>
+      </w:r>
       <w:hyperlink r:id="rId14" w:history="1">
         <w:r>
           <w:rPr>
             <w:rStyle w:val="Hyperlink"/>
             <w:color w:val="auto"/>
           </w:rPr>
-          <w:t>https://www.sueddeutsche.de/digital/internet-ueberwachung-snowden-enthuellt-namen-der-spaehenden-telekomfirmen-1.1736791</w:t>
+          <w:t>https://freedomhouse.org/report/freedom-world/freedom-world-2018</w:t>
         </w:r>
       </w:hyperlink>
       <w:r>
         <w:rPr>
           <w:color w:val="auto"/>
         </w:rPr>
-        <w:t xml:space="preserve"> [Accessed 24 Oct. 2018].</w:t>
-      </w:r>
-    </w:p>
-    <w:p>
-      <w:pPr>
-        <w:pStyle w:val="NormalWeb"/>
-        <w:spacing w:before="0" w:beforeAutospacing="0" w:after="0" w:afterAutospacing="0"/>
-      </w:pPr>
-    </w:p>
-    <w:p>
-      <w:pPr>
-        <w:pStyle w:val="NormalWeb"/>
-        <w:spacing w:before="0" w:beforeAutospacing="0" w:after="0" w:afterAutospacing="0"/>
-      </w:pPr>
-      <w:r>
-        <w:t>[4]</w:t>
-      </w:r>
-      <w:r>
-        <w:t xml:space="preserve"> </w:t>
-      </w:r>
-      <w:r>
-        <w:rPr>
-          <w:color w:val="auto"/>
-        </w:rPr>
-        <w:t>Freedom House USA. “Democracy in Crisis.” Freedom in the World Index 2018. 2018 - ongoing (updating)  </w:t>
+        <w:t xml:space="preserve"> [Accessed 24 Oct. 2018]</w:t>
+      </w:r>
+    </w:p>
+    <w:p>
+      <w:pPr>
+        <w:rPr>
+          <w:szCs w:val="24"/>
+          <w:lang w:eastAsia="en-GB"/>
+        </w:rPr>
+      </w:pPr>
+    </w:p>
+    <w:p>
+      <w:pPr>
+        <w:rPr>
+          <w:szCs w:val="24"/>
+          <w:lang w:eastAsia="en-GB"/>
+        </w:rPr>
+      </w:pPr>
+      <w:r>
+        <w:rPr>
+          <w:szCs w:val="24"/>
+          <w:lang w:eastAsia="en-GB"/>
+        </w:rPr>
+        <w:t>[5]</w:t>
+      </w:r>
+      <w:r>
+        <w:rPr>
+          <w:szCs w:val="24"/>
+          <w:lang w:eastAsia="en-GB"/>
+        </w:rPr>
+        <w:t xml:space="preserve"> CATO Institute. “Human Freedom Index.” The Human Freedom Index – 2018. </w:t>
       </w:r>
       <w:hyperlink r:id="rId15" w:history="1">
-        <w:r>
-          <w:rPr>
-            <w:rStyle w:val="Hyperlink"/>
-            <w:color w:val="auto"/>
-          </w:rPr>
-          <w:t>https://freedomhouse.org/report/freedom-world/freedom-world-2018</w:t>
-        </w:r>
-      </w:hyperlink>
-      <w:r>
-        <w:rPr>
-          <w:color w:val="auto"/>
-        </w:rPr>
-        <w:t xml:space="preserve"> [Accessed 24 Oct. 2018]</w:t>
-      </w:r>
-    </w:p>
-    <w:p>
-      <w:pPr>
-        <w:rPr>
-          <w:szCs w:val="24"/>
-          <w:lang w:eastAsia="en-GB"/>
-        </w:rPr>
-      </w:pPr>
-    </w:p>
-    <w:p>
-      <w:pPr>
-        <w:rPr>
-          <w:szCs w:val="24"/>
-          <w:lang w:eastAsia="en-GB"/>
-        </w:rPr>
-      </w:pPr>
-      <w:r>
-        <w:rPr>
-          <w:szCs w:val="24"/>
-          <w:lang w:eastAsia="en-GB"/>
-        </w:rPr>
-        <w:t>[5]</w:t>
-      </w:r>
-      <w:r>
-        <w:rPr>
-          <w:szCs w:val="24"/>
-          <w:lang w:eastAsia="en-GB"/>
-        </w:rPr>
-        <w:t xml:space="preserve"> CATO Institute. “Human Freedom Index.” The Human Freedom Index – 2018. </w:t>
-      </w:r>
-      <w:hyperlink r:id="rId16" w:history="1">
         <w:r>
           <w:rPr>
             <w:rStyle w:val="Hyperlink"/>
@@ -23368,7 +23491,7 @@
         </w:rPr>
         <w:t xml:space="preserve">Damien Gayle. “Downward spiral: UK slips to 40th place in press freedom rankings.” The Guardian. 26 Apr 2017. </w:t>
       </w:r>
-      <w:hyperlink r:id="rId17" w:history="1">
+      <w:hyperlink r:id="rId16" w:history="1">
         <w:r>
           <w:rPr>
             <w:rStyle w:val="Hyperlink"/>
@@ -23415,7 +23538,7 @@
         </w:rPr>
         <w:t xml:space="preserve">Between AS Connectivity and Internet Freedom.” Stony Brook University. 2016. </w:t>
       </w:r>
-      <w:hyperlink r:id="rId18" w:history="1">
+      <w:hyperlink r:id="rId17" w:history="1">
         <w:r>
           <w:rPr>
             <w:rStyle w:val="Hyperlink"/>
@@ -23529,7 +23652,7 @@
         </w:rPr>
         <w:t xml:space="preserve">Freedom of the Net Index”. 2018 – ongoing </w:t>
       </w:r>
-      <w:hyperlink r:id="rId19" w:history="1">
+      <w:hyperlink r:id="rId18" w:history="1">
         <w:r>
           <w:rPr>
             <w:rStyle w:val="Hyperlink"/>
@@ -23579,7 +23702,7 @@
         </w:rPr>
         <w:t>Anne Edmundson et al. “Nation State Hegemony in Internet Routing”. Princeton University. 2018.  </w:t>
       </w:r>
-      <w:hyperlink r:id="rId20" w:history="1">
+      <w:hyperlink r:id="rId19" w:history="1">
         <w:r>
           <w:rPr>
             <w:rStyle w:val="Hyperlink"/>
@@ -23638,6 +23761,7 @@
         </w:rPr>
         <w:t xml:space="preserve">2016. </w:t>
       </w:r>
+      <w:proofErr w:type="gramStart"/>
       <w:r>
         <w:rPr>
           <w:color w:val="auto"/>
@@ -23646,6 +23770,7 @@
         </w:rPr>
         <w:t>https://ws680.nist.gov/publication/get_pdf.cfm?pub_id=925224 .</w:t>
       </w:r>
+      <w:proofErr w:type="gramEnd"/>
     </w:p>
     <w:p>
       <w:pPr>
@@ -23696,7 +23821,7 @@
         </w:rPr>
         <w:t xml:space="preserve"> Daniel Donni et al. “Schengen Routing: A Compliance Analysis”. University of Zurich. 2015. </w:t>
       </w:r>
-      <w:hyperlink r:id="rId21" w:history="1">
+      <w:hyperlink r:id="rId20" w:history="1">
         <w:r>
           <w:rPr>
             <w:rStyle w:val="Hyperlink"/>
@@ -23765,7 +23890,7 @@
         </w:rPr>
         <w:t xml:space="preserve"> Jose Nazario. “Politically Motivated Denial of Service Attacks”. Arbor Networks. 2016. </w:t>
       </w:r>
-      <w:hyperlink r:id="rId22" w:history="1">
+      <w:hyperlink r:id="rId21" w:history="1">
         <w:r>
           <w:rPr>
             <w:rStyle w:val="Hyperlink"/>
@@ -23826,7 +23951,7 @@
         </w:rPr>
         <w:t xml:space="preserve"> “Distributed Denial of Service Database”. University of Twente. Ongoing. </w:t>
       </w:r>
-      <w:hyperlink r:id="rId23" w:history="1">
+      <w:hyperlink r:id="rId22" w:history="1">
         <w:r>
           <w:rPr>
             <w:rStyle w:val="Hyperlink"/>
@@ -24036,7 +24161,43 @@
           <w:szCs w:val="24"/>
           <w:lang w:eastAsia="en-GB"/>
         </w:rPr>
-        <w:t xml:space="preserve"> BGPStream. 2018. BGPStream. Available at: https://bgpstream.com/. [Accessed 21 December 2018].</w:t>
+        <w:t xml:space="preserve"> </w:t>
+      </w:r>
+      <w:proofErr w:type="spellStart"/>
+      <w:r>
+        <w:rPr>
+          <w:color w:val="auto"/>
+          <w:szCs w:val="24"/>
+          <w:lang w:eastAsia="en-GB"/>
+        </w:rPr>
+        <w:t>BGPStream</w:t>
+      </w:r>
+      <w:proofErr w:type="spellEnd"/>
+      <w:r>
+        <w:rPr>
+          <w:color w:val="auto"/>
+          <w:szCs w:val="24"/>
+          <w:lang w:eastAsia="en-GB"/>
+        </w:rPr>
+        <w:t xml:space="preserve">. 2018. </w:t>
+      </w:r>
+      <w:proofErr w:type="spellStart"/>
+      <w:r>
+        <w:rPr>
+          <w:color w:val="auto"/>
+          <w:szCs w:val="24"/>
+          <w:lang w:eastAsia="en-GB"/>
+        </w:rPr>
+        <w:t>BGPStream</w:t>
+      </w:r>
+      <w:proofErr w:type="spellEnd"/>
+      <w:r>
+        <w:rPr>
+          <w:color w:val="auto"/>
+          <w:szCs w:val="24"/>
+          <w:lang w:eastAsia="en-GB"/>
+        </w:rPr>
+        <w:t>. Available at: https://bgpstream.com/. [Accessed 21 December 2018].</w:t>
       </w:r>
     </w:p>
     <w:p>
@@ -24112,7 +24273,25 @@
           <w:szCs w:val="24"/>
           <w:shd w:val="clear" w:color="auto" w:fill="FFFFFF"/>
         </w:rPr>
-        <w:t>Roberts, Margaret Earling. 2014. Fear, Friction, and Flooding: Methods of Online Information Control. Doctoral dissertation, Harvard University</w:t>
+        <w:t xml:space="preserve">Roberts, Margaret </w:t>
+      </w:r>
+      <w:proofErr w:type="spellStart"/>
+      <w:r>
+        <w:rPr>
+          <w:color w:val="auto"/>
+          <w:szCs w:val="24"/>
+          <w:shd w:val="clear" w:color="auto" w:fill="FFFFFF"/>
+        </w:rPr>
+        <w:t>Earling</w:t>
+      </w:r>
+      <w:proofErr w:type="spellEnd"/>
+      <w:r>
+        <w:rPr>
+          <w:color w:val="auto"/>
+          <w:szCs w:val="24"/>
+          <w:shd w:val="clear" w:color="auto" w:fill="FFFFFF"/>
+        </w:rPr>
+        <w:t>. 2014. Fear, Friction, and Flooding: Methods of Online Information Control. Doctoral dissertation, Harvard University</w:t>
       </w:r>
       <w:r>
         <w:rPr>
@@ -24139,7 +24318,7 @@
         </w:rPr>
         <w:t xml:space="preserve">Available at: </w:t>
       </w:r>
-      <w:hyperlink r:id="rId24" w:history="1">
+      <w:hyperlink r:id="rId23" w:history="1">
         <w:r>
           <w:rPr>
             <w:rStyle w:val="Hyperlink"/>
@@ -24183,68 +24362,69 @@
           <w:lang w:eastAsia="en-GB"/>
         </w:rPr>
         <w:lastRenderedPageBreak/>
-        <w:t>[22] BBC News. 2018. Yang Kaili: China live-streamer detained for 'insulting' national anthem - BBC News. Available at: https://www.bbc.co.uk/news/world-asia-china-45859650. [Accessed 27 December 2018].</w:t>
-      </w:r>
-    </w:p>
-    <w:p>
-      <w:pPr>
+        <w:t xml:space="preserve">[22] BBC News. 2018. Yang </w:t>
+      </w:r>
+      <w:proofErr w:type="spellStart"/>
+      <w:r>
         <w:rPr>
           <w:color w:val="auto"/>
           <w:szCs w:val="24"/>
           <w:lang w:eastAsia="en-GB"/>
         </w:rPr>
-      </w:pPr>
-    </w:p>
-    <w:p>
-      <w:pPr>
+        <w:t>Kaili</w:t>
+      </w:r>
+      <w:proofErr w:type="spellEnd"/>
+      <w:r>
         <w:rPr>
           <w:color w:val="auto"/>
           <w:szCs w:val="24"/>
           <w:lang w:eastAsia="en-GB"/>
         </w:rPr>
-      </w:pPr>
-      <w:r>
+        <w:t>: China live-streamer detained for 'insulting' national anthem - BBC News. Available at: https://www.bbc.co.uk/news/world-asia-china-45859650. [Accessed 27 December 2018].</w:t>
+      </w:r>
+    </w:p>
+    <w:p>
+      <w:pPr>
         <w:rPr>
           <w:color w:val="auto"/>
           <w:szCs w:val="24"/>
           <w:lang w:eastAsia="en-GB"/>
         </w:rPr>
-        <w:t xml:space="preserve">[23] </w:t>
-      </w:r>
-      <w:r>
+      </w:pPr>
+    </w:p>
+    <w:p>
+      <w:pPr>
         <w:rPr>
           <w:color w:val="auto"/>
           <w:szCs w:val="24"/>
           <w:lang w:eastAsia="en-GB"/>
         </w:rPr>
-        <w:t>Freedom on the Net Countries. Freedom House. 2019. Freedom on the Net Countries. Freedom House. Available at: https://freedomhouse.org/report/countries-net-freedom-2018. [Accessed 09 February 2019].</w:t>
-      </w:r>
-    </w:p>
-    <w:p>
-      <w:pPr>
+      </w:pPr>
+      <w:r>
         <w:rPr>
           <w:color w:val="auto"/>
           <w:szCs w:val="24"/>
           <w:lang w:eastAsia="en-GB"/>
         </w:rPr>
-      </w:pPr>
-    </w:p>
-    <w:p>
-      <w:pPr>
+        <w:t xml:space="preserve">[23] </w:t>
+      </w:r>
+      <w:r>
         <w:rPr>
           <w:color w:val="auto"/>
           <w:szCs w:val="24"/>
           <w:lang w:eastAsia="en-GB"/>
         </w:rPr>
-      </w:pPr>
-      <w:r>
+        <w:t>Freedom on the Net Countries. Freedom House. 2019. Freedom on the Net Countries. Freedom House. Available at: https://freedomhouse.org/report/countries-net-freedom-2018. [Accessed 09 February 2019].</w:t>
+      </w:r>
+    </w:p>
+    <w:p>
+      <w:pPr>
         <w:rPr>
           <w:color w:val="auto"/>
           <w:szCs w:val="24"/>
           <w:lang w:eastAsia="en-GB"/>
         </w:rPr>
-        <w:t>[24] BBC News. 2019. Security services 'prevented 13 UK terror attacks since 2013' - BBC News. Available at: https://www.bbc.co.uk/news/uk-39176110. [Accessed 09 February 2019].</w:t>
-      </w:r>
+      </w:pPr>
     </w:p>
     <w:p>
       <w:pPr>
@@ -24254,23 +24434,23 @@
           <w:lang w:eastAsia="en-GB"/>
         </w:rPr>
       </w:pPr>
-    </w:p>
-    <w:p>
-      <w:pPr>
+      <w:r>
         <w:rPr>
           <w:color w:val="auto"/>
           <w:szCs w:val="24"/>
           <w:lang w:eastAsia="en-GB"/>
         </w:rPr>
-      </w:pPr>
-      <w:r>
+        <w:t>[24] BBC News. 2019. Security services 'prevented 13 UK terror attacks since 2013' - BBC News. Available at: https://www.bbc.co.uk/news/uk-39176110. [Accessed 09 February 2019].</w:t>
+      </w:r>
+    </w:p>
+    <w:p>
+      <w:pPr>
         <w:rPr>
           <w:color w:val="auto"/>
           <w:szCs w:val="24"/>
           <w:lang w:eastAsia="en-GB"/>
         </w:rPr>
-        <w:t>[25] The Independent. 2019. Twitter joke led to Terror Act arrest and airport life ban. The Independent. Available at: https://www.independent.co.uk/news/uk/home-news/twitter-joke-led-to-terror-act-arrest-and-airport-life-ban-1870913.html. [Accessed 09 February 2019].</w:t>
-      </w:r>
+      </w:pPr>
     </w:p>
     <w:p>
       <w:pPr>
@@ -24280,23 +24460,23 @@
           <w:lang w:eastAsia="en-GB"/>
         </w:rPr>
       </w:pPr>
-    </w:p>
-    <w:p>
-      <w:pPr>
+      <w:r>
         <w:rPr>
           <w:color w:val="auto"/>
           <w:szCs w:val="24"/>
           <w:lang w:eastAsia="en-GB"/>
         </w:rPr>
-      </w:pPr>
-      <w:r>
+        <w:t>[25] The Independent. 2019. Twitter joke led to Terror Act arrest and airport life ban. The Independent. Available at: https://www.independent.co.uk/news/uk/home-news/twitter-joke-led-to-terror-act-arrest-and-airport-life-ban-1870913.html. [Accessed 09 February 2019].</w:t>
+      </w:r>
+    </w:p>
+    <w:p>
+      <w:pPr>
         <w:rPr>
           <w:color w:val="auto"/>
           <w:szCs w:val="24"/>
           <w:lang w:eastAsia="en-GB"/>
         </w:rPr>
-        <w:t>[26] The Independent. 2019. Arrests for offensive Facebook and Twitter posts soar in London. The Independent. Available at: https://www.independent.co.uk/news/uk/arrests-for-offensive-facebook-and-twitter-posts-soar-in-london-a7064246.html. [Accessed 09 February 2019].</w:t>
-      </w:r>
+      </w:pPr>
     </w:p>
     <w:p>
       <w:pPr>
@@ -24306,23 +24486,23 @@
           <w:lang w:eastAsia="en-GB"/>
         </w:rPr>
       </w:pPr>
-    </w:p>
-    <w:p>
-      <w:pPr>
+      <w:r>
         <w:rPr>
           <w:color w:val="auto"/>
           <w:szCs w:val="24"/>
           <w:lang w:eastAsia="en-GB"/>
         </w:rPr>
-      </w:pPr>
-      <w:r>
+        <w:t>[26] The Independent. 2019. Arrests for offensive Facebook and Twitter posts soar in London. The Independent. Available at: https://www.independent.co.uk/news/uk/arrests-for-offensive-facebook-and-twitter-posts-soar-in-london-a7064246.html. [Accessed 09 February 2019].</w:t>
+      </w:r>
+    </w:p>
+    <w:p>
+      <w:pPr>
         <w:rPr>
           <w:color w:val="auto"/>
           <w:szCs w:val="24"/>
           <w:lang w:eastAsia="en-GB"/>
         </w:rPr>
-        <w:t>[27] Jaikumar Vijayan. 2019. Attackers turning to legit cloud services firms to plant malware. Computerworld. Available at: https://www.computerworld.com/article/2484596/cybercrime-hacking/attackers-turning-to-legit-cloud-services-firms-to-plant-malware.html. [Accessed 10 February 2019].</w:t>
-      </w:r>
+      </w:pPr>
     </w:p>
     <w:p>
       <w:pPr>
@@ -24332,32 +24512,32 @@
           <w:lang w:eastAsia="en-GB"/>
         </w:rPr>
       </w:pPr>
-    </w:p>
-    <w:p>
-      <w:pPr>
+      <w:r>
         <w:rPr>
           <w:color w:val="auto"/>
           <w:szCs w:val="24"/>
           <w:lang w:eastAsia="en-GB"/>
         </w:rPr>
-      </w:pPr>
+        <w:t xml:space="preserve">[27] </w:t>
+      </w:r>
+      <w:proofErr w:type="spellStart"/>
       <w:r>
         <w:rPr>
           <w:color w:val="auto"/>
           <w:szCs w:val="24"/>
           <w:lang w:eastAsia="en-GB"/>
         </w:rPr>
-        <w:t>[28] Google. 2019. Google Scholar. Available at: https://scholar.google.com/. [Accessed 15 February 2019].</w:t>
-      </w:r>
-    </w:p>
-    <w:p>
-      <w:pPr>
+        <w:t>Jaikumar</w:t>
+      </w:r>
+      <w:proofErr w:type="spellEnd"/>
+      <w:r>
         <w:rPr>
           <w:color w:val="auto"/>
           <w:szCs w:val="24"/>
           <w:lang w:eastAsia="en-GB"/>
         </w:rPr>
-      </w:pPr>
+        <w:t xml:space="preserve"> Vijayan. 2019. Attackers turning to legit cloud services firms to plant malware. Computerworld. Available at: https://www.computerworld.com/article/2484596/cybercrime-hacking/attackers-turning-to-legit-cloud-services-firms-to-plant-malware.html. [Accessed 10 February 2019].</w:t>
+      </w:r>
     </w:p>
     <w:p>
       <w:pPr>
@@ -24367,22 +24547,93 @@
           <w:lang w:eastAsia="en-GB"/>
         </w:rPr>
       </w:pPr>
-      <w:r>
+    </w:p>
+    <w:p>
+      <w:pPr>
         <w:rPr>
           <w:color w:val="auto"/>
           <w:szCs w:val="24"/>
           <w:lang w:eastAsia="en-GB"/>
         </w:rPr>
-        <w:t>[29] PyPI. 2019. geoip2. PyPI. Available at: https://pypi.org/project/geoip2/0.1.0/. [Accessed 16 February 2019].</w:t>
-      </w:r>
-    </w:p>
-    <w:p>
-      <w:pPr>
+      </w:pPr>
+      <w:r>
         <w:rPr>
           <w:color w:val="auto"/>
           <w:szCs w:val="24"/>
           <w:lang w:eastAsia="en-GB"/>
         </w:rPr>
+        <w:t>[28] Google. 2019. Google Scholar. Available at: https://scholar.google.com/. [Accessed 15 February 2019].</w:t>
+      </w:r>
+    </w:p>
+    <w:p>
+      <w:pPr>
+        <w:rPr>
+          <w:color w:val="auto"/>
+          <w:szCs w:val="24"/>
+          <w:lang w:eastAsia="en-GB"/>
+        </w:rPr>
+      </w:pPr>
+    </w:p>
+    <w:p>
+      <w:pPr>
+        <w:rPr>
+          <w:color w:val="auto"/>
+          <w:szCs w:val="24"/>
+          <w:lang w:eastAsia="en-GB"/>
+        </w:rPr>
+      </w:pPr>
+      <w:r>
+        <w:rPr>
+          <w:color w:val="auto"/>
+          <w:szCs w:val="24"/>
+          <w:lang w:eastAsia="en-GB"/>
+        </w:rPr>
+        <w:t xml:space="preserve">[29] </w:t>
+      </w:r>
+      <w:proofErr w:type="spellStart"/>
+      <w:r>
+        <w:rPr>
+          <w:color w:val="auto"/>
+          <w:szCs w:val="24"/>
+          <w:lang w:eastAsia="en-GB"/>
+        </w:rPr>
+        <w:t>PyPI</w:t>
+      </w:r>
+      <w:proofErr w:type="spellEnd"/>
+      <w:r>
+        <w:rPr>
+          <w:color w:val="auto"/>
+          <w:szCs w:val="24"/>
+          <w:lang w:eastAsia="en-GB"/>
+        </w:rPr>
+        <w:t xml:space="preserve">. 2019. geoip2. </w:t>
+      </w:r>
+      <w:proofErr w:type="spellStart"/>
+      <w:r>
+        <w:rPr>
+          <w:color w:val="auto"/>
+          <w:szCs w:val="24"/>
+          <w:lang w:eastAsia="en-GB"/>
+        </w:rPr>
+        <w:t>PyPI</w:t>
+      </w:r>
+      <w:proofErr w:type="spellEnd"/>
+      <w:r>
+        <w:rPr>
+          <w:color w:val="auto"/>
+          <w:szCs w:val="24"/>
+          <w:lang w:eastAsia="en-GB"/>
+        </w:rPr>
+        <w:t>. Available at: https://pypi.org/project/geoip2/0.1.0/. [Accessed 16 February 2019].</w:t>
+      </w:r>
+    </w:p>
+    <w:p>
+      <w:pPr>
+        <w:rPr>
+          <w:color w:val="auto"/>
+          <w:szCs w:val="24"/>
+          <w:lang w:eastAsia="en-GB"/>
+        </w:rPr>
       </w:pPr>
     </w:p>
     <w:p>
@@ -24400,6 +24651,104 @@
           <w:lang w:eastAsia="en-GB"/>
         </w:rPr>
         <w:t>[30] J. Patrick Rhamey Jr. 2019. 2018 State of World Liberty Index — J. Patrick Rhamey Jr. Available at: http://patrickrhamey.com/saturday-research/2018/8/6/2018-state-of-world-liberty-index. [Accessed 17 F</w:t>
+      </w:r>
+      <w:r>
+        <w:rPr>
+          <w:color w:val="auto"/>
+          <w:szCs w:val="28"/>
+          <w:lang w:eastAsia="en-GB"/>
+        </w:rPr>
+        <w:t>ebruary 2019].</w:t>
+      </w:r>
+    </w:p>
+    <w:p>
+      <w:pPr>
+        <w:rPr>
+          <w:color w:val="auto"/>
+          <w:szCs w:val="28"/>
+          <w:lang w:eastAsia="en-GB"/>
+        </w:rPr>
+      </w:pPr>
+    </w:p>
+    <w:p>
+      <w:pPr>
+        <w:rPr>
+          <w:color w:val="auto"/>
+          <w:szCs w:val="28"/>
+          <w:lang w:eastAsia="en-GB"/>
+        </w:rPr>
+      </w:pPr>
+      <w:r>
+        <w:rPr>
+          <w:color w:val="auto"/>
+          <w:szCs w:val="28"/>
+          <w:lang w:eastAsia="en-GB"/>
+        </w:rPr>
+        <w:t xml:space="preserve">[31] David D. Clark. 2000. </w:t>
+      </w:r>
+      <w:r>
+        <w:t>Rethinking the design of the Internet: The end to end arguments vs. the brave new world</w:t>
+      </w:r>
+      <w:r>
+        <w:t xml:space="preserve">. </w:t>
+      </w:r>
+      <w:r>
+        <w:rPr>
+          <w:color w:val="auto"/>
+          <w:szCs w:val="24"/>
+          <w:lang w:eastAsia="en-GB"/>
+        </w:rPr>
+        <w:t>Available at:</w:t>
+      </w:r>
+      <w:r>
+        <w:rPr>
+          <w:color w:val="auto"/>
+          <w:szCs w:val="28"/>
+          <w:lang w:eastAsia="en-GB"/>
+        </w:rPr>
+        <w:t xml:space="preserve"> </w:t>
+      </w:r>
+      <w:hyperlink r:id="rId24" w:history="1">
+        <w:r>
+          <w:rPr>
+            <w:rStyle w:val="Hyperlink"/>
+            <w:szCs w:val="28"/>
+            <w:lang w:eastAsia="en-GB"/>
+          </w:rPr>
+          <w:t>https://cyberlaw.stanford.edu/e2e/papers/TPRC-Clark-Blumenthal.pdf</w:t>
+        </w:r>
+      </w:hyperlink>
+      <w:r>
+        <w:rPr>
+          <w:color w:val="auto"/>
+          <w:szCs w:val="28"/>
+          <w:lang w:eastAsia="en-GB"/>
+        </w:rPr>
+        <w:t xml:space="preserve"> </w:t>
+      </w:r>
+      <w:r>
+        <w:rPr>
+          <w:color w:val="auto"/>
+          <w:szCs w:val="24"/>
+          <w:lang w:eastAsia="en-GB"/>
+        </w:rPr>
+        <w:t xml:space="preserve">[Accessed </w:t>
+      </w:r>
+      <w:r>
+        <w:rPr>
+          <w:color w:val="auto"/>
+          <w:szCs w:val="24"/>
+          <w:lang w:eastAsia="en-GB"/>
+        </w:rPr>
+        <w:t>22</w:t>
+      </w:r>
+      <w:r>
+        <w:rPr>
+          <w:color w:val="auto"/>
+          <w:szCs w:val="24"/>
+          <w:lang w:eastAsia="en-GB"/>
+        </w:rPr>
+        <w:t xml:space="preserve"> F</w:t>
       </w:r>
       <w:r>
         <w:rPr>
@@ -24423,8 +24772,8 @@
 </file>
 
 <file path=word/comments.xml><?xml version="1.0" encoding="utf-8"?>
-<w:comments xmlns:wpc="http://schemas.microsoft.com/office/word/2010/wordprocessingCanvas" xmlns:cx="http://schemas.microsoft.com/office/drawing/2014/chartex" xmlns:cx1="http://schemas.microsoft.com/office/drawing/2015/9/8/chartex" xmlns:mc="http://schemas.openxmlformats.org/markup-compatibility/2006" xmlns:o="urn:schemas-microsoft-com:office:office" xmlns:r="http://schemas.openxmlformats.org/officeDocument/2006/relationships" xmlns:m="http://schemas.openxmlformats.org/officeDocument/2006/math" xmlns:v="urn:schemas-microsoft-com:vml" xmlns:wp14="http://schemas.microsoft.com/office/word/2010/wordprocessingDrawing" xmlns:wp="http://schemas.openxmlformats.org/drawingml/2006/wordprocessingDrawing" xmlns:w10="urn:schemas-microsoft-com:office:word" xmlns:w="http://schemas.openxmlformats.org/wordprocessingml/2006/main" xmlns:w14="http://schemas.microsoft.com/office/word/2010/wordml" xmlns:w15="http://schemas.microsoft.com/office/word/2012/wordml" xmlns:w16se="http://schemas.microsoft.com/office/word/2015/wordml/symex" xmlns:wpg="http://schemas.microsoft.com/office/word/2010/wordprocessingGroup" xmlns:wpi="http://schemas.microsoft.com/office/word/2010/wordprocessingInk" xmlns:wne="http://schemas.microsoft.com/office/word/2006/wordml" xmlns:wps="http://schemas.microsoft.com/office/word/2010/wordprocessingShape" mc:Ignorable="w14 w15 w16se wp14">
-  <w:comment w:id="11" w:author="Vasileios" w:date="2019-02-18T17:34:00Z" w:initials="V">
+<w:comments xmlns:wpc="http://schemas.microsoft.com/office/word/2010/wordprocessingCanvas" xmlns:cx="http://schemas.microsoft.com/office/drawing/2014/chartex" xmlns:cx1="http://schemas.microsoft.com/office/drawing/2015/9/8/chartex" xmlns:cx2="http://schemas.microsoft.com/office/drawing/2015/10/21/chartex" xmlns:cx3="http://schemas.microsoft.com/office/drawing/2016/5/9/chartex" xmlns:cx4="http://schemas.microsoft.com/office/drawing/2016/5/10/chartex" xmlns:cx5="http://schemas.microsoft.com/office/drawing/2016/5/11/chartex" xmlns:cx6="http://schemas.microsoft.com/office/drawing/2016/5/12/chartex" xmlns:cx7="http://schemas.microsoft.com/office/drawing/2016/5/13/chartex" xmlns:cx8="http://schemas.microsoft.com/office/drawing/2016/5/14/chartex" xmlns:mc="http://schemas.openxmlformats.org/markup-compatibility/2006" xmlns:aink="http://schemas.microsoft.com/office/drawing/2016/ink" xmlns:am3d="http://schemas.microsoft.com/office/drawing/2017/model3d" xmlns:o="urn:schemas-microsoft-com:office:office" xmlns:r="http://schemas.openxmlformats.org/officeDocument/2006/relationships" xmlns:m="http://schemas.openxmlformats.org/officeDocument/2006/math" xmlns:v="urn:schemas-microsoft-com:vml" xmlns:wp14="http://schemas.microsoft.com/office/word/2010/wordprocessingDrawing" xmlns:wp="http://schemas.openxmlformats.org/drawingml/2006/wordprocessingDrawing" xmlns:w10="urn:schemas-microsoft-com:office:word" xmlns:w="http://schemas.openxmlformats.org/wordprocessingml/2006/main" xmlns:w14="http://schemas.microsoft.com/office/word/2010/wordml" xmlns:w15="http://schemas.microsoft.com/office/word/2012/wordml" xmlns:w16cid="http://schemas.microsoft.com/office/word/2016/wordml/cid" xmlns:w16se="http://schemas.microsoft.com/office/word/2015/wordml/symex" xmlns:wpg="http://schemas.microsoft.com/office/word/2010/wordprocessingGroup" xmlns:wpi="http://schemas.microsoft.com/office/word/2010/wordprocessingInk" xmlns:wne="http://schemas.microsoft.com/office/word/2006/wordml" xmlns:wps="http://schemas.microsoft.com/office/word/2010/wordprocessingShape" mc:Ignorable="w14 w15 w16se w16cid wp14">
+  <w:comment w:id="12" w:author="Vasileios" w:date="2019-02-18T17:34:00Z" w:initials="V">
     <w:p>
       <w:pPr>
         <w:pStyle w:val="CommentText"/>
@@ -24440,7 +24789,7 @@
       </w:r>
     </w:p>
   </w:comment>
-  <w:comment w:id="19" w:author="Vasileios" w:date="2019-02-18T17:37:00Z" w:initials="V">
+  <w:comment w:id="20" w:author="Vasileios" w:date="2019-02-18T17:37:00Z" w:initials="V">
     <w:p>
       <w:pPr>
         <w:pStyle w:val="CommentText"/>
@@ -24451,12 +24800,25 @@
         </w:rPr>
         <w:annotationRef/>
       </w:r>
-      <w:r>
-        <w:t>Generally the term freedom and Internet freedom are used interchangeably in the report. If you consider them as equivalent please mention it in the Introduction.</w:t>
+      <w:proofErr w:type="gramStart"/>
+      <w:r>
+        <w:t>Generally</w:t>
+      </w:r>
+      <w:proofErr w:type="gramEnd"/>
+      <w:r>
+        <w:t xml:space="preserve"> the term freedom and Internet freedom are used interchangeably in the report. If you consider them as </w:t>
+      </w:r>
+      <w:proofErr w:type="gramStart"/>
+      <w:r>
+        <w:t>equivalent</w:t>
+      </w:r>
+      <w:proofErr w:type="gramEnd"/>
+      <w:r>
+        <w:t xml:space="preserve"> please mention it in the Introduction.</w:t>
       </w:r>
     </w:p>
   </w:comment>
-  <w:comment w:id="22" w:author="Vasileios" w:date="2019-02-18T17:38:00Z" w:initials="V">
+  <w:comment w:id="23" w:author="Vasileios" w:date="2019-02-18T17:38:00Z" w:initials="V">
     <w:p>
       <w:pPr>
         <w:pStyle w:val="CommentText"/>
@@ -24476,15 +24838,23 @@
 </file>
 
 <file path=word/commentsExtended.xml><?xml version="1.0" encoding="utf-8"?>
-<w15:commentsEx xmlns:wpc="http://schemas.microsoft.com/office/word/2010/wordprocessingCanvas" xmlns:cx="http://schemas.microsoft.com/office/drawing/2014/chartex" xmlns:cx1="http://schemas.microsoft.com/office/drawing/2015/9/8/chartex" xmlns:mc="http://schemas.openxmlformats.org/markup-compatibility/2006" xmlns:o="urn:schemas-microsoft-com:office:office" xmlns:r="http://schemas.openxmlformats.org/officeDocument/2006/relationships" xmlns:m="http://schemas.openxmlformats.org/officeDocument/2006/math" xmlns:v="urn:schemas-microsoft-com:vml" xmlns:wp14="http://schemas.microsoft.com/office/word/2010/wordprocessingDrawing" xmlns:wp="http://schemas.openxmlformats.org/drawingml/2006/wordprocessingDrawing" xmlns:w10="urn:schemas-microsoft-com:office:word" xmlns:w="http://schemas.openxmlformats.org/wordprocessingml/2006/main" xmlns:w14="http://schemas.microsoft.com/office/word/2010/wordml" xmlns:w15="http://schemas.microsoft.com/office/word/2012/wordml" xmlns:w16se="http://schemas.microsoft.com/office/word/2015/wordml/symex" xmlns:wpg="http://schemas.microsoft.com/office/word/2010/wordprocessingGroup" xmlns:wpi="http://schemas.microsoft.com/office/word/2010/wordprocessingInk" xmlns:wne="http://schemas.microsoft.com/office/word/2006/wordml" xmlns:wps="http://schemas.microsoft.com/office/word/2010/wordprocessingShape" mc:Ignorable="w14 w15 w16se wp14">
+<w15:commentsEx xmlns:wpc="http://schemas.microsoft.com/office/word/2010/wordprocessingCanvas" xmlns:cx="http://schemas.microsoft.com/office/drawing/2014/chartex" xmlns:cx1="http://schemas.microsoft.com/office/drawing/2015/9/8/chartex" xmlns:cx2="http://schemas.microsoft.com/office/drawing/2015/10/21/chartex" xmlns:cx3="http://schemas.microsoft.com/office/drawing/2016/5/9/chartex" xmlns:cx4="http://schemas.microsoft.com/office/drawing/2016/5/10/chartex" xmlns:cx5="http://schemas.microsoft.com/office/drawing/2016/5/11/chartex" xmlns:cx6="http://schemas.microsoft.com/office/drawing/2016/5/12/chartex" xmlns:cx7="http://schemas.microsoft.com/office/drawing/2016/5/13/chartex" xmlns:cx8="http://schemas.microsoft.com/office/drawing/2016/5/14/chartex" xmlns:mc="http://schemas.openxmlformats.org/markup-compatibility/2006" xmlns:aink="http://schemas.microsoft.com/office/drawing/2016/ink" xmlns:am3d="http://schemas.microsoft.com/office/drawing/2017/model3d" xmlns:o="urn:schemas-microsoft-com:office:office" xmlns:r="http://schemas.openxmlformats.org/officeDocument/2006/relationships" xmlns:m="http://schemas.openxmlformats.org/officeDocument/2006/math" xmlns:v="urn:schemas-microsoft-com:vml" xmlns:wp14="http://schemas.microsoft.com/office/word/2010/wordprocessingDrawing" xmlns:wp="http://schemas.openxmlformats.org/drawingml/2006/wordprocessingDrawing" xmlns:w10="urn:schemas-microsoft-com:office:word" xmlns:w="http://schemas.openxmlformats.org/wordprocessingml/2006/main" xmlns:w14="http://schemas.microsoft.com/office/word/2010/wordml" xmlns:w15="http://schemas.microsoft.com/office/word/2012/wordml" xmlns:w16cid="http://schemas.microsoft.com/office/word/2016/wordml/cid" xmlns:w16se="http://schemas.microsoft.com/office/word/2015/wordml/symex" xmlns:wpg="http://schemas.microsoft.com/office/word/2010/wordprocessingGroup" xmlns:wpi="http://schemas.microsoft.com/office/word/2010/wordprocessingInk" xmlns:wne="http://schemas.microsoft.com/office/word/2006/wordml" xmlns:wps="http://schemas.microsoft.com/office/word/2010/wordprocessingShape" mc:Ignorable="w14 w15 w16se w16cid wp14">
   <w15:commentEx w15:paraId="7BE7A5A0" w15:done="0"/>
   <w15:commentEx w15:paraId="35C6F3C8" w15:done="0"/>
   <w15:commentEx w15:paraId="4BFD86E7" w15:done="0"/>
 </w15:commentsEx>
 </file>
 
+<file path=word/commentsIds.xml><?xml version="1.0" encoding="utf-8"?>
+<w16cid:commentsIds xmlns:wpc="http://schemas.microsoft.com/office/word/2010/wordprocessingCanvas" xmlns:cx="http://schemas.microsoft.com/office/drawing/2014/chartex" xmlns:cx1="http://schemas.microsoft.com/office/drawing/2015/9/8/chartex" xmlns:cx2="http://schemas.microsoft.com/office/drawing/2015/10/21/chartex" xmlns:cx3="http://schemas.microsoft.com/office/drawing/2016/5/9/chartex" xmlns:cx4="http://schemas.microsoft.com/office/drawing/2016/5/10/chartex" xmlns:cx5="http://schemas.microsoft.com/office/drawing/2016/5/11/chartex" xmlns:cx6="http://schemas.microsoft.com/office/drawing/2016/5/12/chartex" xmlns:cx7="http://schemas.microsoft.com/office/drawing/2016/5/13/chartex" xmlns:cx8="http://schemas.microsoft.com/office/drawing/2016/5/14/chartex" xmlns:mc="http://schemas.openxmlformats.org/markup-compatibility/2006" xmlns:aink="http://schemas.microsoft.com/office/drawing/2016/ink" xmlns:am3d="http://schemas.microsoft.com/office/drawing/2017/model3d" xmlns:o="urn:schemas-microsoft-com:office:office" xmlns:r="http://schemas.openxmlformats.org/officeDocument/2006/relationships" xmlns:m="http://schemas.openxmlformats.org/officeDocument/2006/math" xmlns:v="urn:schemas-microsoft-com:vml" xmlns:wp14="http://schemas.microsoft.com/office/word/2010/wordprocessingDrawing" xmlns:wp="http://schemas.openxmlformats.org/drawingml/2006/wordprocessingDrawing" xmlns:w10="urn:schemas-microsoft-com:office:word" xmlns:w="http://schemas.openxmlformats.org/wordprocessingml/2006/main" xmlns:w14="http://schemas.microsoft.com/office/word/2010/wordml" xmlns:w15="http://schemas.microsoft.com/office/word/2012/wordml" xmlns:w16cid="http://schemas.microsoft.com/office/word/2016/wordml/cid" xmlns:w16se="http://schemas.microsoft.com/office/word/2015/wordml/symex" xmlns:wpg="http://schemas.microsoft.com/office/word/2010/wordprocessingGroup" xmlns:wpi="http://schemas.microsoft.com/office/word/2010/wordprocessingInk" xmlns:wne="http://schemas.microsoft.com/office/word/2006/wordml" xmlns:wps="http://schemas.microsoft.com/office/word/2010/wordprocessingShape" mc:Ignorable="w14 w15 w16se w16cid wp14">
+  <w16cid:commentId w16cid:paraId="7BE7A5A0" w16cid:durableId="201A7248"/>
+  <w16cid:commentId w16cid:paraId="35C6F3C8" w16cid:durableId="201A7249"/>
+  <w16cid:commentId w16cid:paraId="4BFD86E7" w16cid:durableId="201A724A"/>
+</w16cid:commentsIds>
+</file>
+
 <file path=word/endnotes.xml><?xml version="1.0" encoding="utf-8"?>
-<w:endnotes xmlns:wpc="http://schemas.microsoft.com/office/word/2010/wordprocessingCanvas" xmlns:cx="http://schemas.microsoft.com/office/drawing/2014/chartex" xmlns:cx1="http://schemas.microsoft.com/office/drawing/2015/9/8/chartex" xmlns:mc="http://schemas.openxmlformats.org/markup-compatibility/2006" xmlns:o="urn:schemas-microsoft-com:office:office" xmlns:r="http://schemas.openxmlformats.org/officeDocument/2006/relationships" xmlns:m="http://schemas.openxmlformats.org/officeDocument/2006/math" xmlns:v="urn:schemas-microsoft-com:vml" xmlns:wp14="http://schemas.microsoft.com/office/word/2010/wordprocessingDrawing" xmlns:wp="http://schemas.openxmlformats.org/drawingml/2006/wordprocessingDrawing" xmlns:w10="urn:schemas-microsoft-com:office:word" xmlns:w="http://schemas.openxmlformats.org/wordprocessingml/2006/main" xmlns:w14="http://schemas.microsoft.com/office/word/2010/wordml" xmlns:w15="http://schemas.microsoft.com/office/word/2012/wordml" xmlns:w16se="http://schemas.microsoft.com/office/word/2015/wordml/symex" xmlns:wpg="http://schemas.microsoft.com/office/word/2010/wordprocessingGroup" xmlns:wpi="http://schemas.microsoft.com/office/word/2010/wordprocessingInk" xmlns:wne="http://schemas.microsoft.com/office/word/2006/wordml" xmlns:wps="http://schemas.microsoft.com/office/word/2010/wordprocessingShape" mc:Ignorable="w14 w15 w16se wp14">
+<w:endnotes xmlns:wpc="http://schemas.microsoft.com/office/word/2010/wordprocessingCanvas" xmlns:cx="http://schemas.microsoft.com/office/drawing/2014/chartex" xmlns:cx1="http://schemas.microsoft.com/office/drawing/2015/9/8/chartex" xmlns:cx2="http://schemas.microsoft.com/office/drawing/2015/10/21/chartex" xmlns:cx3="http://schemas.microsoft.com/office/drawing/2016/5/9/chartex" xmlns:cx4="http://schemas.microsoft.com/office/drawing/2016/5/10/chartex" xmlns:cx5="http://schemas.microsoft.com/office/drawing/2016/5/11/chartex" xmlns:cx6="http://schemas.microsoft.com/office/drawing/2016/5/12/chartex" xmlns:cx7="http://schemas.microsoft.com/office/drawing/2016/5/13/chartex" xmlns:cx8="http://schemas.microsoft.com/office/drawing/2016/5/14/chartex" xmlns:mc="http://schemas.openxmlformats.org/markup-compatibility/2006" xmlns:aink="http://schemas.microsoft.com/office/drawing/2016/ink" xmlns:am3d="http://schemas.microsoft.com/office/drawing/2017/model3d" xmlns:o="urn:schemas-microsoft-com:office:office" xmlns:r="http://schemas.openxmlformats.org/officeDocument/2006/relationships" xmlns:m="http://schemas.openxmlformats.org/officeDocument/2006/math" xmlns:v="urn:schemas-microsoft-com:vml" xmlns:wp14="http://schemas.microsoft.com/office/word/2010/wordprocessingDrawing" xmlns:wp="http://schemas.openxmlformats.org/drawingml/2006/wordprocessingDrawing" xmlns:w10="urn:schemas-microsoft-com:office:word" xmlns:w="http://schemas.openxmlformats.org/wordprocessingml/2006/main" xmlns:w14="http://schemas.microsoft.com/office/word/2010/wordml" xmlns:w15="http://schemas.microsoft.com/office/word/2012/wordml" xmlns:w16cid="http://schemas.microsoft.com/office/word/2016/wordml/cid" xmlns:w16se="http://schemas.microsoft.com/office/word/2015/wordml/symex" xmlns:wpg="http://schemas.microsoft.com/office/word/2010/wordprocessingGroup" xmlns:wpi="http://schemas.microsoft.com/office/word/2010/wordprocessingInk" xmlns:wne="http://schemas.microsoft.com/office/word/2006/wordml" xmlns:wps="http://schemas.microsoft.com/office/word/2010/wordprocessingShape" mc:Ignorable="w14 w15 w16se w16cid wp14">
   <w:endnote w:type="separator" w:id="-1">
     <w:p>
       <w:r>
@@ -24503,7 +24873,7 @@
 </file>
 
 <file path=word/footer1.xml><?xml version="1.0" encoding="utf-8"?>
-<w:ftr xmlns:wpc="http://schemas.microsoft.com/office/word/2010/wordprocessingCanvas" xmlns:cx="http://schemas.microsoft.com/office/drawing/2014/chartex" xmlns:cx1="http://schemas.microsoft.com/office/drawing/2015/9/8/chartex" xmlns:mc="http://schemas.openxmlformats.org/markup-compatibility/2006" xmlns:o="urn:schemas-microsoft-com:office:office" xmlns:r="http://schemas.openxmlformats.org/officeDocument/2006/relationships" xmlns:m="http://schemas.openxmlformats.org/officeDocument/2006/math" xmlns:v="urn:schemas-microsoft-com:vml" xmlns:wp14="http://schemas.microsoft.com/office/word/2010/wordprocessingDrawing" xmlns:wp="http://schemas.openxmlformats.org/drawingml/2006/wordprocessingDrawing" xmlns:w10="urn:schemas-microsoft-com:office:word" xmlns:w="http://schemas.openxmlformats.org/wordprocessingml/2006/main" xmlns:w14="http://schemas.microsoft.com/office/word/2010/wordml" xmlns:w15="http://schemas.microsoft.com/office/word/2012/wordml" xmlns:w16se="http://schemas.microsoft.com/office/word/2015/wordml/symex" xmlns:wpg="http://schemas.microsoft.com/office/word/2010/wordprocessingGroup" xmlns:wpi="http://schemas.microsoft.com/office/word/2010/wordprocessingInk" xmlns:wne="http://schemas.microsoft.com/office/word/2006/wordml" xmlns:wps="http://schemas.microsoft.com/office/word/2010/wordprocessingShape" mc:Ignorable="w14 w15 w16se wp14">
+<w:ftr xmlns:wpc="http://schemas.microsoft.com/office/word/2010/wordprocessingCanvas" xmlns:cx="http://schemas.microsoft.com/office/drawing/2014/chartex" xmlns:cx1="http://schemas.microsoft.com/office/drawing/2015/9/8/chartex" xmlns:cx2="http://schemas.microsoft.com/office/drawing/2015/10/21/chartex" xmlns:cx3="http://schemas.microsoft.com/office/drawing/2016/5/9/chartex" xmlns:cx4="http://schemas.microsoft.com/office/drawing/2016/5/10/chartex" xmlns:cx5="http://schemas.microsoft.com/office/drawing/2016/5/11/chartex" xmlns:cx6="http://schemas.microsoft.com/office/drawing/2016/5/12/chartex" xmlns:cx7="http://schemas.microsoft.com/office/drawing/2016/5/13/chartex" xmlns:cx8="http://schemas.microsoft.com/office/drawing/2016/5/14/chartex" xmlns:mc="http://schemas.openxmlformats.org/markup-compatibility/2006" xmlns:aink="http://schemas.microsoft.com/office/drawing/2016/ink" xmlns:am3d="http://schemas.microsoft.com/office/drawing/2017/model3d" xmlns:o="urn:schemas-microsoft-com:office:office" xmlns:r="http://schemas.openxmlformats.org/officeDocument/2006/relationships" xmlns:m="http://schemas.openxmlformats.org/officeDocument/2006/math" xmlns:v="urn:schemas-microsoft-com:vml" xmlns:wp14="http://schemas.microsoft.com/office/word/2010/wordprocessingDrawing" xmlns:wp="http://schemas.openxmlformats.org/drawingml/2006/wordprocessingDrawing" xmlns:w10="urn:schemas-microsoft-com:office:word" xmlns:w="http://schemas.openxmlformats.org/wordprocessingml/2006/main" xmlns:w14="http://schemas.microsoft.com/office/word/2010/wordml" xmlns:w15="http://schemas.microsoft.com/office/word/2012/wordml" xmlns:w16cid="http://schemas.microsoft.com/office/word/2016/wordml/cid" xmlns:w16se="http://schemas.microsoft.com/office/word/2015/wordml/symex" xmlns:wpg="http://schemas.microsoft.com/office/word/2010/wordprocessingGroup" xmlns:wpi="http://schemas.microsoft.com/office/word/2010/wordprocessingInk" xmlns:wne="http://schemas.microsoft.com/office/word/2006/wordml" xmlns:wps="http://schemas.microsoft.com/office/word/2010/wordprocessingShape" mc:Ignorable="w14 w15 w16se w16cid wp14">
   <w:sdt>
     <w:sdtPr>
       <w:id w:val="-895358210"/>
@@ -24556,7 +24926,7 @@
 </file>
 
 <file path=word/footnotes.xml><?xml version="1.0" encoding="utf-8"?>
-<w:footnotes xmlns:wpc="http://schemas.microsoft.com/office/word/2010/wordprocessingCanvas" xmlns:cx="http://schemas.microsoft.com/office/drawing/2014/chartex" xmlns:cx1="http://schemas.microsoft.com/office/drawing/2015/9/8/chartex" xmlns:mc="http://schemas.openxmlformats.org/markup-compatibility/2006" xmlns:o="urn:schemas-microsoft-com:office:office" xmlns:r="http://schemas.openxmlformats.org/officeDocument/2006/relationships" xmlns:m="http://schemas.openxmlformats.org/officeDocument/2006/math" xmlns:v="urn:schemas-microsoft-com:vml" xmlns:wp14="http://schemas.microsoft.com/office/word/2010/wordprocessingDrawing" xmlns:wp="http://schemas.openxmlformats.org/drawingml/2006/wordprocessingDrawing" xmlns:w10="urn:schemas-microsoft-com:office:word" xmlns:w="http://schemas.openxmlformats.org/wordprocessingml/2006/main" xmlns:w14="http://schemas.microsoft.com/office/word/2010/wordml" xmlns:w15="http://schemas.microsoft.com/office/word/2012/wordml" xmlns:w16se="http://schemas.microsoft.com/office/word/2015/wordml/symex" xmlns:wpg="http://schemas.microsoft.com/office/word/2010/wordprocessingGroup" xmlns:wpi="http://schemas.microsoft.com/office/word/2010/wordprocessingInk" xmlns:wne="http://schemas.microsoft.com/office/word/2006/wordml" xmlns:wps="http://schemas.microsoft.com/office/word/2010/wordprocessingShape" mc:Ignorable="w14 w15 w16se wp14">
+<w:footnotes xmlns:wpc="http://schemas.microsoft.com/office/word/2010/wordprocessingCanvas" xmlns:cx="http://schemas.microsoft.com/office/drawing/2014/chartex" xmlns:cx1="http://schemas.microsoft.com/office/drawing/2015/9/8/chartex" xmlns:cx2="http://schemas.microsoft.com/office/drawing/2015/10/21/chartex" xmlns:cx3="http://schemas.microsoft.com/office/drawing/2016/5/9/chartex" xmlns:cx4="http://schemas.microsoft.com/office/drawing/2016/5/10/chartex" xmlns:cx5="http://schemas.microsoft.com/office/drawing/2016/5/11/chartex" xmlns:cx6="http://schemas.microsoft.com/office/drawing/2016/5/12/chartex" xmlns:cx7="http://schemas.microsoft.com/office/drawing/2016/5/13/chartex" xmlns:cx8="http://schemas.microsoft.com/office/drawing/2016/5/14/chartex" xmlns:mc="http://schemas.openxmlformats.org/markup-compatibility/2006" xmlns:aink="http://schemas.microsoft.com/office/drawing/2016/ink" xmlns:am3d="http://schemas.microsoft.com/office/drawing/2017/model3d" xmlns:o="urn:schemas-microsoft-com:office:office" xmlns:r="http://schemas.openxmlformats.org/officeDocument/2006/relationships" xmlns:m="http://schemas.openxmlformats.org/officeDocument/2006/math" xmlns:v="urn:schemas-microsoft-com:vml" xmlns:wp14="http://schemas.microsoft.com/office/word/2010/wordprocessingDrawing" xmlns:wp="http://schemas.openxmlformats.org/drawingml/2006/wordprocessingDrawing" xmlns:w10="urn:schemas-microsoft-com:office:word" xmlns:w="http://schemas.openxmlformats.org/wordprocessingml/2006/main" xmlns:w14="http://schemas.microsoft.com/office/word/2010/wordml" xmlns:w15="http://schemas.microsoft.com/office/word/2012/wordml" xmlns:w16cid="http://schemas.microsoft.com/office/word/2016/wordml/cid" xmlns:w16se="http://schemas.microsoft.com/office/word/2015/wordml/symex" xmlns:wpg="http://schemas.microsoft.com/office/word/2010/wordprocessingGroup" xmlns:wpi="http://schemas.microsoft.com/office/word/2010/wordprocessingInk" xmlns:wne="http://schemas.microsoft.com/office/word/2006/wordml" xmlns:wps="http://schemas.microsoft.com/office/word/2010/wordprocessingShape" mc:Ignorable="w14 w15 w16se w16cid wp14">
   <w:footnote w:type="separator" w:id="-1">
     <w:p>
       <w:r>
@@ -24575,7 +24945,7 @@
 </file>
 
 <file path=word/numbering.xml><?xml version="1.0" encoding="utf-8"?>
-<w:numbering xmlns:wpc="http://schemas.microsoft.com/office/word/2010/wordprocessingCanvas" xmlns:cx="http://schemas.microsoft.com/office/drawing/2014/chartex" xmlns:cx1="http://schemas.microsoft.com/office/drawing/2015/9/8/chartex" xmlns:mc="http://schemas.openxmlformats.org/markup-compatibility/2006" xmlns:o="urn:schemas-microsoft-com:office:office" xmlns:r="http://schemas.openxmlformats.org/officeDocument/2006/relationships" xmlns:m="http://schemas.openxmlformats.org/officeDocument/2006/math" xmlns:v="urn:schemas-microsoft-com:vml" xmlns:wp14="http://schemas.microsoft.com/office/word/2010/wordprocessingDrawing" xmlns:wp="http://schemas.openxmlformats.org/drawingml/2006/wordprocessingDrawing" xmlns:w10="urn:schemas-microsoft-com:office:word" xmlns:w="http://schemas.openxmlformats.org/wordprocessingml/2006/main" xmlns:w14="http://schemas.microsoft.com/office/word/2010/wordml" xmlns:w15="http://schemas.microsoft.com/office/word/2012/wordml" xmlns:w16se="http://schemas.microsoft.com/office/word/2015/wordml/symex" xmlns:wpg="http://schemas.microsoft.com/office/word/2010/wordprocessingGroup" xmlns:wpi="http://schemas.microsoft.com/office/word/2010/wordprocessingInk" xmlns:wne="http://schemas.microsoft.com/office/word/2006/wordml" xmlns:wps="http://schemas.microsoft.com/office/word/2010/wordprocessingShape" mc:Ignorable="w14 w15 w16se wp14">
+<w:numbering xmlns:wpc="http://schemas.microsoft.com/office/word/2010/wordprocessingCanvas" xmlns:cx="http://schemas.microsoft.com/office/drawing/2014/chartex" xmlns:cx1="http://schemas.microsoft.com/office/drawing/2015/9/8/chartex" xmlns:cx2="http://schemas.microsoft.com/office/drawing/2015/10/21/chartex" xmlns:cx3="http://schemas.microsoft.com/office/drawing/2016/5/9/chartex" xmlns:cx4="http://schemas.microsoft.com/office/drawing/2016/5/10/chartex" xmlns:cx5="http://schemas.microsoft.com/office/drawing/2016/5/11/chartex" xmlns:cx6="http://schemas.microsoft.com/office/drawing/2016/5/12/chartex" xmlns:cx7="http://schemas.microsoft.com/office/drawing/2016/5/13/chartex" xmlns:cx8="http://schemas.microsoft.com/office/drawing/2016/5/14/chartex" xmlns:mc="http://schemas.openxmlformats.org/markup-compatibility/2006" xmlns:aink="http://schemas.microsoft.com/office/drawing/2016/ink" xmlns:am3d="http://schemas.microsoft.com/office/drawing/2017/model3d" xmlns:o="urn:schemas-microsoft-com:office:office" xmlns:r="http://schemas.openxmlformats.org/officeDocument/2006/relationships" xmlns:m="http://schemas.openxmlformats.org/officeDocument/2006/math" xmlns:v="urn:schemas-microsoft-com:vml" xmlns:wp14="http://schemas.microsoft.com/office/word/2010/wordprocessingDrawing" xmlns:wp="http://schemas.openxmlformats.org/drawingml/2006/wordprocessingDrawing" xmlns:w10="urn:schemas-microsoft-com:office:word" xmlns:w="http://schemas.openxmlformats.org/wordprocessingml/2006/main" xmlns:w14="http://schemas.microsoft.com/office/word/2010/wordml" xmlns:w15="http://schemas.microsoft.com/office/word/2012/wordml" xmlns:w16cid="http://schemas.microsoft.com/office/word/2016/wordml/cid" xmlns:w16se="http://schemas.microsoft.com/office/word/2015/wordml/symex" xmlns:wpg="http://schemas.microsoft.com/office/word/2010/wordprocessingGroup" xmlns:wpi="http://schemas.microsoft.com/office/word/2010/wordprocessingInk" xmlns:wne="http://schemas.microsoft.com/office/word/2006/wordml" xmlns:wps="http://schemas.microsoft.com/office/word/2010/wordprocessingShape" mc:Ignorable="w14 w15 w16se w16cid wp14">
   <w:abstractNum w:abstractNumId="0" w15:restartNumberingAfterBreak="0">
     <w:nsid w:val="0136360B"/>
     <w:multiLevelType w:val="hybridMultilevel"/>
@@ -25504,7 +25874,7 @@
 </file>
 
 <file path=word/people.xml><?xml version="1.0" encoding="utf-8"?>
-<w15:people xmlns:wpc="http://schemas.microsoft.com/office/word/2010/wordprocessingCanvas" xmlns:cx="http://schemas.microsoft.com/office/drawing/2014/chartex" xmlns:cx1="http://schemas.microsoft.com/office/drawing/2015/9/8/chartex" xmlns:mc="http://schemas.openxmlformats.org/markup-compatibility/2006" xmlns:o="urn:schemas-microsoft-com:office:office" xmlns:r="http://schemas.openxmlformats.org/officeDocument/2006/relationships" xmlns:m="http://schemas.openxmlformats.org/officeDocument/2006/math" xmlns:v="urn:schemas-microsoft-com:vml" xmlns:wp14="http://schemas.microsoft.com/office/word/2010/wordprocessingDrawing" xmlns:wp="http://schemas.openxmlformats.org/drawingml/2006/wordprocessingDrawing" xmlns:w10="urn:schemas-microsoft-com:office:word" xmlns:w="http://schemas.openxmlformats.org/wordprocessingml/2006/main" xmlns:w14="http://schemas.microsoft.com/office/word/2010/wordml" xmlns:w15="http://schemas.microsoft.com/office/word/2012/wordml" xmlns:w16se="http://schemas.microsoft.com/office/word/2015/wordml/symex" xmlns:wpg="http://schemas.microsoft.com/office/word/2010/wordprocessingGroup" xmlns:wpi="http://schemas.microsoft.com/office/word/2010/wordprocessingInk" xmlns:wne="http://schemas.microsoft.com/office/word/2006/wordml" xmlns:wps="http://schemas.microsoft.com/office/word/2010/wordprocessingShape" mc:Ignorable="w14 w15 w16se wp14">
+<w15:people xmlns:wpc="http://schemas.microsoft.com/office/word/2010/wordprocessingCanvas" xmlns:cx="http://schemas.microsoft.com/office/drawing/2014/chartex" xmlns:cx1="http://schemas.microsoft.com/office/drawing/2015/9/8/chartex" xmlns:cx2="http://schemas.microsoft.com/office/drawing/2015/10/21/chartex" xmlns:cx3="http://schemas.microsoft.com/office/drawing/2016/5/9/chartex" xmlns:cx4="http://schemas.microsoft.com/office/drawing/2016/5/10/chartex" xmlns:cx5="http://schemas.microsoft.com/office/drawing/2016/5/11/chartex" xmlns:cx6="http://schemas.microsoft.com/office/drawing/2016/5/12/chartex" xmlns:cx7="http://schemas.microsoft.com/office/drawing/2016/5/13/chartex" xmlns:cx8="http://schemas.microsoft.com/office/drawing/2016/5/14/chartex" xmlns:mc="http://schemas.openxmlformats.org/markup-compatibility/2006" xmlns:aink="http://schemas.microsoft.com/office/drawing/2016/ink" xmlns:am3d="http://schemas.microsoft.com/office/drawing/2017/model3d" xmlns:o="urn:schemas-microsoft-com:office:office" xmlns:r="http://schemas.openxmlformats.org/officeDocument/2006/relationships" xmlns:m="http://schemas.openxmlformats.org/officeDocument/2006/math" xmlns:v="urn:schemas-microsoft-com:vml" xmlns:wp14="http://schemas.microsoft.com/office/word/2010/wordprocessingDrawing" xmlns:wp="http://schemas.openxmlformats.org/drawingml/2006/wordprocessingDrawing" xmlns:w10="urn:schemas-microsoft-com:office:word" xmlns:w="http://schemas.openxmlformats.org/wordprocessingml/2006/main" xmlns:w14="http://schemas.microsoft.com/office/word/2010/wordml" xmlns:w15="http://schemas.microsoft.com/office/word/2012/wordml" xmlns:w16cid="http://schemas.microsoft.com/office/word/2016/wordml/cid" xmlns:w16se="http://schemas.microsoft.com/office/word/2015/wordml/symex" xmlns:wpg="http://schemas.microsoft.com/office/word/2010/wordprocessingGroup" xmlns:wpi="http://schemas.microsoft.com/office/word/2010/wordprocessingInk" xmlns:wne="http://schemas.microsoft.com/office/word/2006/wordml" xmlns:wps="http://schemas.microsoft.com/office/word/2010/wordprocessingShape" mc:Ignorable="w14 w15 w16se w16cid wp14">
   <w15:person w15:author="Vasileios">
     <w15:presenceInfo w15:providerId="None" w15:userId="Vasileios"/>
   </w15:person>
@@ -25512,7 +25882,7 @@
 </file>
 
 <file path=word/styles.xml><?xml version="1.0" encoding="utf-8"?>
-<w:styles xmlns:mc="http://schemas.openxmlformats.org/markup-compatibility/2006" xmlns:r="http://schemas.openxmlformats.org/officeDocument/2006/relationships" xmlns:w="http://schemas.openxmlformats.org/wordprocessingml/2006/main" xmlns:w14="http://schemas.microsoft.com/office/word/2010/wordml" xmlns:w15="http://schemas.microsoft.com/office/word/2012/wordml" xmlns:w16se="http://schemas.microsoft.com/office/word/2015/wordml/symex" mc:Ignorable="w14 w15 w16se">
+<w:styles xmlns:mc="http://schemas.openxmlformats.org/markup-compatibility/2006" xmlns:r="http://schemas.openxmlformats.org/officeDocument/2006/relationships" xmlns:w="http://schemas.openxmlformats.org/wordprocessingml/2006/main" xmlns:w14="http://schemas.microsoft.com/office/word/2010/wordml" xmlns:w15="http://schemas.microsoft.com/office/word/2012/wordml" xmlns:w16cid="http://schemas.microsoft.com/office/word/2016/wordml/cid" xmlns:w16se="http://schemas.microsoft.com/office/word/2015/wordml/symex" mc:Ignorable="w14 w15 w16se w16cid">
   <w:docDefaults>
     <w:rPrDefault>
       <w:rPr>
@@ -25525,7 +25895,7 @@
     </w:rPrDefault>
     <w:pPrDefault/>
   </w:docDefaults>
-  <w:latentStyles w:defLockedState="0" w:defUIPriority="99" w:defSemiHidden="0" w:defUnhideWhenUsed="0" w:defQFormat="0" w:count="371">
+  <w:latentStyles w:defLockedState="0" w:defUIPriority="99" w:defSemiHidden="0" w:defUnhideWhenUsed="0" w:defQFormat="0" w:count="375">
     <w:lsdException w:name="Normal" w:uiPriority="0" w:qFormat="1"/>
     <w:lsdException w:name="heading 1" w:uiPriority="9" w:qFormat="1"/>
     <w:lsdException w:name="heading 2" w:semiHidden="1" w:uiPriority="9" w:unhideWhenUsed="1" w:qFormat="1"/>
@@ -25631,7 +26001,6 @@
     <w:lsdException w:name="HTML Sample" w:semiHidden="1" w:unhideWhenUsed="1"/>
     <w:lsdException w:name="HTML Typewriter" w:semiHidden="1" w:unhideWhenUsed="1"/>
     <w:lsdException w:name="HTML Variable" w:semiHidden="1" w:unhideWhenUsed="1"/>
-    <w:lsdException w:name="Normal Table" w:semiHidden="1" w:unhideWhenUsed="1"/>
     <w:lsdException w:name="annotation subject" w:semiHidden="1" w:unhideWhenUsed="1"/>
     <w:lsdException w:name="No List" w:semiHidden="1" w:unhideWhenUsed="1"/>
     <w:lsdException w:name="Outline List 1" w:semiHidden="1" w:unhideWhenUsed="1"/>
@@ -25675,10 +26044,8 @@
     <w:lsdException w:name="Table Elegant" w:semiHidden="1" w:unhideWhenUsed="1"/>
     <w:lsdException w:name="Table Professional" w:semiHidden="1" w:unhideWhenUsed="1"/>
     <w:lsdException w:name="Table Subtle 1" w:semiHidden="1" w:unhideWhenUsed="1"/>
-    <w:lsdException w:name="Table Subtle 2" w:semiHidden="1" w:unhideWhenUsed="1"/>
     <w:lsdException w:name="Table Web 1" w:semiHidden="1" w:unhideWhenUsed="1"/>
     <w:lsdException w:name="Table Web 2" w:semiHidden="1" w:unhideWhenUsed="1"/>
-    <w:lsdException w:name="Table Web 3" w:semiHidden="1" w:unhideWhenUsed="1"/>
     <w:lsdException w:name="Balloon Text" w:semiHidden="1" w:unhideWhenUsed="1"/>
     <w:lsdException w:name="Table Grid" w:uiPriority="39"/>
     <w:lsdException w:name="Table Theme" w:semiHidden="1" w:unhideWhenUsed="1"/>
@@ -25897,6 +26264,10 @@
     <w:lsdException w:name="List Table 5 Dark Accent 6" w:uiPriority="50"/>
     <w:lsdException w:name="List Table 6 Colorful Accent 6" w:uiPriority="51"/>
     <w:lsdException w:name="List Table 7 Colorful Accent 6" w:uiPriority="52"/>
+    <w:lsdException w:name="Mention" w:semiHidden="1" w:unhideWhenUsed="1"/>
+    <w:lsdException w:name="Smart Hyperlink" w:semiHidden="1" w:unhideWhenUsed="1"/>
+    <w:lsdException w:name="Hashtag" w:semiHidden="1" w:unhideWhenUsed="1"/>
+    <w:lsdException w:name="Unresolved Mention" w:semiHidden="1" w:unhideWhenUsed="1"/>
   </w:latentStyles>
   <w:style w:type="paragraph" w:default="1" w:styleId="Normal">
     <w:name w:val="Normal"/>
@@ -26440,6 +26811,18 @@
       <w:szCs w:val="20"/>
     </w:rPr>
   </w:style>
+  <w:style w:type="character" w:styleId="UnresolvedMention">
+    <w:name w:val="Unresolved Mention"/>
+    <w:basedOn w:val="DefaultParagraphFont"/>
+    <w:uiPriority w:val="99"/>
+    <w:semiHidden/>
+    <w:unhideWhenUsed/>
+    <w:rsid w:val="00E46824"/>
+    <w:rPr>
+      <w:color w:val="605E5C"/>
+      <w:shd w:val="clear" w:color="auto" w:fill="E1DFDD"/>
+    </w:rPr>
+  </w:style>
 </w:styles>
 </file>
 
@@ -26743,7 +27126,7 @@
 </file>
 
 <file path=customXml/itemProps1.xml><?xml version="1.0" encoding="utf-8"?>
-<ds:datastoreItem xmlns:ds="http://schemas.openxmlformats.org/officeDocument/2006/customXml" ds:itemID="{CC58A7D5-9DF6-480A-8FC6-0032FC5F7DFF}">
+<ds:datastoreItem xmlns:ds="http://schemas.openxmlformats.org/officeDocument/2006/customXml" ds:itemID="{A326FE70-D3BC-4641-BD0E-638C92E7595F}">
   <ds:schemaRefs>
     <ds:schemaRef ds:uri="http://schemas.openxmlformats.org/officeDocument/2006/bibliography"/>
   </ds:schemaRefs>

</xml_diff>

<commit_message>
fixes + some analysis
</commit_message>
<xml_diff>
--- a/The Politics of Routing.docx
+++ b/The Politics of Routing.docx
@@ -160,7 +160,7 @@
                 <v:stroke joinstyle="miter"/>
                 <v:path gradientshapeok="t" o:connecttype="rect"/>
               </v:shapetype>
-              <v:shape id="Text Box 2" o:spid="_x0000_s1026" type="#_x0000_t202" style="position:absolute;margin-left:0;margin-top:29.15pt;width:449.1pt;height:110.6pt;z-index:251659264;visibility:visible;mso-wrap-style:square;mso-width-percent:0;mso-height-percent:200;mso-wrap-distance-left:9pt;mso-wrap-distance-top:3.6pt;mso-wrap-distance-right:9pt;mso-wrap-distance-bottom:3.6pt;mso-position-horizontal:center;mso-position-horizontal-relative:margin;mso-position-vertical:absolute;mso-position-vertical-relative:text;mso-width-percent:0;mso-height-percent:200;mso-width-relative:margin;mso-height-relative:margin;v-text-anchor:top" o:gfxdata="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" fillcolor="white [3212]" stroked="f">
+              <v:shape id="Text Box 2" o:spid="_x0000_s1026" type="#_x0000_t202" style="position:absolute;left:0;text-align:left;margin-left:0;margin-top:29.15pt;width:449.1pt;height:110.6pt;z-index:251659264;visibility:visible;mso-wrap-style:square;mso-width-percent:0;mso-height-percent:200;mso-wrap-distance-left:9pt;mso-wrap-distance-top:3.6pt;mso-wrap-distance-right:9pt;mso-wrap-distance-bottom:3.6pt;mso-position-horizontal:center;mso-position-horizontal-relative:margin;mso-position-vertical:absolute;mso-position-vertical-relative:text;mso-width-percent:0;mso-height-percent:200;mso-width-relative:margin;mso-height-relative:margin;v-text-anchor:top" o:gfxdata="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" fillcolor="white [3212]" stroked="f">
                 <v:textbox style="mso-fit-shape-to-text:t">
                   <w:txbxContent>
                     <w:p>
@@ -5669,7 +5669,6 @@
     </w:p>
     <w:p>
       <w:pPr>
-        <w:jc w:val="both"/>
         <w:rPr>
           <w:lang w:eastAsia="en-GB"/>
         </w:rPr>
@@ -5715,43 +5714,43 @@
           <w:color w:val="auto"/>
           <w:lang w:eastAsia="en-GB"/>
         </w:rPr>
-        <w:t xml:space="preserve">. It was from this, that stemmed the belief that the network should only implement best-effort packet delivery and should not interfere with the application </w:t>
+        <w:t>. It was from this, that stemmed the belief that the network should only implement best-effort packet delivery and should not interfere with the application process [3</w:t>
       </w:r>
       <w:r>
         <w:rPr>
           <w:color w:val="auto"/>
           <w:lang w:eastAsia="en-GB"/>
         </w:rPr>
+        <w:t>1</w:t>
+      </w:r>
+      <w:r>
+        <w:rPr>
+          <w:color w:val="auto"/>
+          <w:lang w:eastAsia="en-GB"/>
+        </w:rPr>
+        <w:t>]</w:t>
+      </w:r>
+      <w:r>
+        <w:rPr>
+          <w:color w:val="auto"/>
+          <w:lang w:eastAsia="en-GB"/>
+        </w:rPr>
+        <w:t xml:space="preserve">. </w:t>
+      </w:r>
+      <w:r>
+        <w:rPr>
+          <w:color w:val="auto"/>
+          <w:lang w:eastAsia="en-GB"/>
+        </w:rPr>
+        <w:t xml:space="preserve">At the same time however, it is expected that internet connected networks should try to limit malicious </w:t>
+      </w:r>
+      <w:r>
+        <w:rPr>
+          <w:color w:val="auto"/>
+          <w:lang w:eastAsia="en-GB"/>
+        </w:rPr>
         <w:lastRenderedPageBreak/>
-        <w:t>process [3</w:t>
-      </w:r>
-      <w:r>
-        <w:rPr>
-          <w:color w:val="auto"/>
-          <w:lang w:eastAsia="en-GB"/>
-        </w:rPr>
-        <w:t>1</w:t>
-      </w:r>
-      <w:r>
-        <w:rPr>
-          <w:color w:val="auto"/>
-          <w:lang w:eastAsia="en-GB"/>
-        </w:rPr>
-        <w:t>]</w:t>
-      </w:r>
-      <w:r>
-        <w:rPr>
-          <w:color w:val="auto"/>
-          <w:lang w:eastAsia="en-GB"/>
-        </w:rPr>
-        <w:t xml:space="preserve">. </w:t>
-      </w:r>
-      <w:r>
-        <w:rPr>
-          <w:color w:val="auto"/>
-          <w:lang w:eastAsia="en-GB"/>
-        </w:rPr>
-        <w:t xml:space="preserve">At the same time however, it is expected that internet connected networks should try to limit malicious behaviour. This creates the problem whereby protective mechanisms that sometimes require deep packet inspection and middleboxes are violating internet freedom and architectural principles. It also begs the question as to who defines what needs protecting against and how extreme should these protection measures be. </w:t>
+        <w:t xml:space="preserve">behaviour. This creates the problem whereby protective mechanisms that sometimes require deep packet inspection and middleboxes are violating internet freedom and architectural principles. It also begs the question as to who defines what needs protecting against and how extreme should these protection measures be. </w:t>
       </w:r>
       <w:r>
         <w:rPr>
@@ -6169,41 +6168,37 @@
         </w:rPr>
         <w:t>Consider whether the finding</w:t>
       </w:r>
-      <w:ins w:id="5" w:author="Vasileios" w:date="2019-02-18T17:31:00Z">
-        <w:r>
-          <w:rPr>
-            <w:lang w:eastAsia="en-GB"/>
-          </w:rPr>
-          <w:t>s</w:t>
-        </w:r>
-      </w:ins>
+      <w:r>
+        <w:rPr>
+          <w:lang w:eastAsia="en-GB"/>
+        </w:rPr>
+        <w:t>s</w:t>
+      </w:r>
       <w:r>
         <w:rPr>
           <w:lang w:eastAsia="en-GB"/>
         </w:rPr>
         <w:t xml:space="preserve"> are significant and determine whether propensity to engage in malicious routing activity is a good predictor of freedom</w:t>
       </w:r>
-      <w:ins w:id="6" w:author="Vasileios" w:date="2019-02-18T17:31:00Z">
-        <w:r>
-          <w:rPr>
-            <w:lang w:eastAsia="en-GB"/>
-          </w:rPr>
-          <w:t xml:space="preserve"> and vice versa.</w:t>
-        </w:r>
-      </w:ins>
-      <w:del w:id="7" w:author="Vasileios" w:date="2019-02-18T17:31:00Z">
-        <w:r>
-          <w:rPr>
-            <w:lang w:eastAsia="en-GB"/>
-          </w:rPr>
-          <w:delText>.</w:delText>
-        </w:r>
-      </w:del>
-      <w:r>
-        <w:rPr>
-          <w:lang w:eastAsia="en-GB"/>
-        </w:rPr>
-        <w:t xml:space="preserve"> </w:t>
+      <w:r>
+        <w:rPr>
+          <w:lang w:eastAsia="en-GB"/>
+        </w:rPr>
+        <w:t xml:space="preserve"> and vice versa.</w:t>
+      </w:r>
+    </w:p>
+    <w:p>
+      <w:pPr>
+        <w:jc w:val="left"/>
+        <w:rPr>
+          <w:lang w:eastAsia="en-GB"/>
+        </w:rPr>
+      </w:pPr>
+      <w:r>
+        <w:rPr>
+          <w:lang w:eastAsia="en-GB"/>
+        </w:rPr>
+        <w:br w:type="page"/>
       </w:r>
     </w:p>
     <w:p>
@@ -6220,22 +6215,14 @@
           <w:lang w:eastAsia="en-GB"/>
         </w:rPr>
       </w:pPr>
-      <w:bookmarkStart w:id="8" w:name="_Toc1308068"/>
-    </w:p>
-    <w:p>
-      <w:pPr>
-        <w:pStyle w:val="Heading2"/>
-        <w:rPr>
-          <w:lang w:eastAsia="en-GB"/>
-        </w:rPr>
-      </w:pPr>
+      <w:bookmarkStart w:id="5" w:name="_Toc1308068"/>
       <w:r>
         <w:rPr>
           <w:lang w:eastAsia="en-GB"/>
         </w:rPr>
         <w:t>1.4 Report Structure</w:t>
       </w:r>
-      <w:bookmarkEnd w:id="8"/>
+      <w:bookmarkEnd w:id="5"/>
     </w:p>
     <w:p>
       <w:pPr>
@@ -6272,55 +6259,39 @@
         <w:rPr>
           <w:lang w:eastAsia="en-GB"/>
         </w:rPr>
-        <w:t>ng of the current academic reasoning, background</w:t>
-      </w:r>
-      <w:del w:id="9" w:author="Vasileios" w:date="2019-02-18T17:32:00Z">
-        <w:r>
-          <w:rPr>
-            <w:lang w:eastAsia="en-GB"/>
-          </w:rPr>
-          <w:delText>s</w:delText>
-        </w:r>
-      </w:del>
-      <w:r>
-        <w:rPr>
-          <w:lang w:eastAsia="en-GB"/>
-        </w:rPr>
-        <w:t xml:space="preserve"> and issues </w:t>
-      </w:r>
-      <w:del w:id="10" w:author="Vasileios" w:date="2019-02-18T17:32:00Z">
-        <w:r>
-          <w:rPr>
-            <w:lang w:eastAsia="en-GB"/>
-          </w:rPr>
-          <w:delText xml:space="preserve">faces </w:delText>
-        </w:r>
-      </w:del>
-      <w:r>
-        <w:rPr>
-          <w:lang w:eastAsia="en-GB"/>
-        </w:rPr>
-        <w:t xml:space="preserve">in this area of research. The existing research associated with defining and measuring freedom will also be investigated to aid with narrowing the selection of freedom indexes to the most relevant for this topic. </w:t>
-      </w:r>
-    </w:p>
-    <w:p>
-      <w:pPr>
-        <w:rPr>
-          <w:lang w:eastAsia="en-GB"/>
-        </w:rPr>
-      </w:pPr>
-    </w:p>
-    <w:p>
-      <w:pPr>
-        <w:rPr>
-          <w:lang w:eastAsia="en-GB"/>
-        </w:rPr>
-      </w:pPr>
-      <w:r>
-        <w:rPr>
-          <w:lang w:eastAsia="en-GB"/>
-        </w:rPr>
-        <w:t xml:space="preserve">A nation’s freedom can be measured in a wide variety of different ways, each resulting in a different freedom index. Before any research is conducted into malicious routing, the report will cover the various definitions of freedom and determine which indexes are most applicable when correlating with malicious routing. </w:t>
+        <w:t xml:space="preserve">ng of the current academic reasoning, background and issues in this area of research. The existing research associated with defining and measuring freedom will also be investigated to aid with narrowing the selection of freedom indexes to the most relevant for this topic. </w:t>
+      </w:r>
+    </w:p>
+    <w:p>
+      <w:pPr>
+        <w:rPr>
+          <w:lang w:eastAsia="en-GB"/>
+        </w:rPr>
+      </w:pPr>
+    </w:p>
+    <w:p>
+      <w:pPr>
+        <w:rPr>
+          <w:lang w:eastAsia="en-GB"/>
+        </w:rPr>
+      </w:pPr>
+      <w:r>
+        <w:rPr>
+          <w:lang w:eastAsia="en-GB"/>
+        </w:rPr>
+        <w:t>A nation’s freedom can be measured in a wide variety of different ways, each resulting in a different freedom index. Before any research is conducted into malicious routing,</w:t>
+      </w:r>
+      <w:r>
+        <w:rPr>
+          <w:lang w:eastAsia="en-GB"/>
+        </w:rPr>
+        <w:t xml:space="preserve"> Chapter 3 of the</w:t>
+      </w:r>
+      <w:r>
+        <w:rPr>
+          <w:lang w:eastAsia="en-GB"/>
+        </w:rPr>
+        <w:t xml:space="preserve"> report will cover the various definitions of freedom and determine which indexes are most applicable when correlating with malicious routing. </w:t>
       </w:r>
       <w:r>
         <w:rPr>
@@ -6328,7 +6299,7 @@
         </w:rPr>
         <w:t>Due to the similar features being analysed, t</w:t>
       </w:r>
-      <w:commentRangeStart w:id="11"/>
+      <w:commentRangeStart w:id="6"/>
       <w:r>
         <w:rPr>
           <w:lang w:eastAsia="en-GB"/>
@@ -6339,7 +6310,7 @@
         <w:rPr>
           <w:i/>
           <w:lang w:eastAsia="en-GB"/>
-          <w:rPrChange w:id="12" w:author="Vasileios" w:date="2019-02-18T17:33:00Z">
+          <w:rPrChange w:id="7" w:author="Vasileios" w:date="2019-02-18T17:33:00Z">
             <w:rPr>
               <w:lang w:eastAsia="en-GB"/>
             </w:rPr>
@@ -6347,18 +6318,18 @@
         </w:rPr>
         <w:t>Freedom House, Freedom of the Net Inde</w:t>
       </w:r>
-      <w:commentRangeEnd w:id="11"/>
+      <w:commentRangeEnd w:id="6"/>
       <w:r>
         <w:rPr>
           <w:rStyle w:val="CommentReference"/>
         </w:rPr>
-        <w:commentReference w:id="11"/>
+        <w:commentReference w:id="6"/>
       </w:r>
       <w:r>
         <w:rPr>
           <w:i/>
           <w:lang w:eastAsia="en-GB"/>
-          <w:rPrChange w:id="13" w:author="Vasileios" w:date="2019-02-18T17:33:00Z">
+          <w:rPrChange w:id="8" w:author="Vasileios" w:date="2019-02-18T17:33:00Z">
             <w:rPr>
               <w:lang w:eastAsia="en-GB"/>
             </w:rPr>
@@ -6370,7 +6341,7 @@
         <w:rPr>
           <w:i/>
           <w:lang w:eastAsia="en-GB"/>
-          <w:rPrChange w:id="14" w:author="Vasileios" w:date="2019-02-18T17:33:00Z">
+          <w:rPrChange w:id="9" w:author="Vasileios" w:date="2019-02-18T17:33:00Z">
             <w:rPr>
               <w:lang w:eastAsia="en-GB"/>
             </w:rPr>
@@ -6426,19 +6397,37 @@
         <w:rPr>
           <w:lang w:eastAsia="en-GB"/>
         </w:rPr>
-        <w:t>The</w:t>
-      </w:r>
-      <w:r>
-        <w:rPr>
-          <w:lang w:eastAsia="en-GB"/>
-        </w:rPr>
-        <w:t xml:space="preserve"> main section of the report will focus on the technical aspects of malicious routing in defining its component elements, examining the nations that partake in it and finding any correlations with freedom. This will begin by accurately defining what</w:t>
-      </w:r>
-      <w:r>
-        <w:rPr>
-          <w:lang w:eastAsia="en-GB"/>
-        </w:rPr>
-        <w:t xml:space="preserve"> actions and policies</w:t>
+        <w:t>Chapters 4 and 5 will make up t</w:t>
+      </w:r>
+      <w:r>
+        <w:rPr>
+          <w:lang w:eastAsia="en-GB"/>
+        </w:rPr>
+        <w:t>he</w:t>
+      </w:r>
+      <w:r>
+        <w:rPr>
+          <w:lang w:eastAsia="en-GB"/>
+        </w:rPr>
+        <w:t xml:space="preserve"> main section of the report </w:t>
+      </w:r>
+      <w:r>
+        <w:rPr>
+          <w:lang w:eastAsia="en-GB"/>
+        </w:rPr>
+        <w:t xml:space="preserve">and </w:t>
+      </w:r>
+      <w:r>
+        <w:rPr>
+          <w:lang w:eastAsia="en-GB"/>
+        </w:rPr>
+        <w:t>will focus on the technical aspects of malicious routing in defining its component elements, examining the nations that partake in it and finding any correlations with freedom. This will begin by accurately defining what</w:t>
+      </w:r>
+      <w:r>
+        <w:rPr>
+          <w:lang w:eastAsia="en-GB"/>
+        </w:rPr>
+        <w:t xml:space="preserve"> nation’s</w:t>
       </w:r>
       <w:r>
         <w:rPr>
@@ -6446,56 +6435,48 @@
         </w:rPr>
         <w:t xml:space="preserve"> </w:t>
       </w:r>
-      <w:ins w:id="15" w:author="Vasileios" w:date="2019-02-18T17:35:00Z">
-        <w:r>
-          <w:rPr>
-            <w:lang w:eastAsia="en-GB"/>
-          </w:rPr>
-          <w:t xml:space="preserve">can be considered as part of </w:t>
-        </w:r>
-      </w:ins>
+      <w:r>
+        <w:rPr>
+          <w:lang w:eastAsia="en-GB"/>
+        </w:rPr>
+        <w:t>features</w:t>
+      </w:r>
+      <w:r>
+        <w:rPr>
+          <w:lang w:eastAsia="en-GB"/>
+        </w:rPr>
+        <w:t xml:space="preserve"> </w:t>
+      </w:r>
+      <w:r>
+        <w:rPr>
+          <w:lang w:eastAsia="en-GB"/>
+        </w:rPr>
+        <w:t xml:space="preserve">can be considered as part of </w:t>
+      </w:r>
       <w:r>
         <w:rPr>
           <w:lang w:eastAsia="en-GB"/>
         </w:rPr>
         <w:t>malicious routing</w:t>
       </w:r>
-      <w:del w:id="16" w:author="Vasileios" w:date="2019-02-18T17:36:00Z">
-        <w:r>
-          <w:rPr>
-            <w:lang w:eastAsia="en-GB"/>
-          </w:rPr>
-          <w:delText xml:space="preserve"> comprises</w:delText>
-        </w:r>
-        <w:r>
-          <w:rPr>
-            <w:lang w:eastAsia="en-GB"/>
-          </w:rPr>
-          <w:delText xml:space="preserve"> of</w:delText>
-        </w:r>
-      </w:del>
-      <w:ins w:id="17" w:author="Vasileios" w:date="2019-02-18T17:36:00Z">
-        <w:r>
-          <w:rPr>
-            <w:lang w:eastAsia="en-GB"/>
-          </w:rPr>
-          <w:t xml:space="preserve"> behaviour</w:t>
-        </w:r>
-      </w:ins>
+      <w:r>
+        <w:rPr>
+          <w:lang w:eastAsia="en-GB"/>
+        </w:rPr>
+        <w:t xml:space="preserve"> behaviour</w:t>
+      </w:r>
       <w:r>
         <w:rPr>
           <w:lang w:eastAsia="en-GB"/>
         </w:rPr>
         <w:t>. Then</w:t>
       </w:r>
-      <w:ins w:id="18" w:author="Vasileios" w:date="2019-02-18T17:36:00Z">
-        <w:r>
-          <w:rPr>
-            <w:lang w:eastAsia="en-GB"/>
-          </w:rPr>
-          <w:t>,</w:t>
-        </w:r>
-      </w:ins>
+      <w:r>
+        <w:rPr>
+          <w:lang w:eastAsia="en-GB"/>
+        </w:rPr>
+        <w:t>,</w:t>
+      </w:r>
       <w:r>
         <w:rPr>
           <w:lang w:eastAsia="en-GB"/>
@@ -6506,21 +6487,51 @@
         <w:rPr>
           <w:lang w:eastAsia="en-GB"/>
         </w:rPr>
-        <w:t xml:space="preserve">it will then be possible to contrast malicious routing behaviour with </w:t>
-      </w:r>
-      <w:commentRangeStart w:id="19"/>
+        <w:t xml:space="preserve">it will then be possible to </w:t>
+      </w:r>
+      <w:r>
+        <w:rPr>
+          <w:lang w:eastAsia="en-GB"/>
+        </w:rPr>
+        <w:t>compare</w:t>
+      </w:r>
+      <w:r>
+        <w:rPr>
+          <w:lang w:eastAsia="en-GB"/>
+        </w:rPr>
+        <w:t xml:space="preserve"> malicious routing behaviour with</w:t>
+      </w:r>
+      <w:r>
+        <w:rPr>
+          <w:lang w:eastAsia="en-GB"/>
+        </w:rPr>
+        <w:t xml:space="preserve"> the</w:t>
+      </w:r>
+      <w:r>
+        <w:rPr>
+          <w:lang w:eastAsia="en-GB"/>
+        </w:rPr>
+        <w:t xml:space="preserve"> </w:t>
+      </w:r>
+      <w:commentRangeStart w:id="10"/>
       <w:r>
         <w:rPr>
           <w:lang w:eastAsia="en-GB"/>
         </w:rPr>
         <w:t xml:space="preserve">freedom </w:t>
       </w:r>
-      <w:commentRangeEnd w:id="19"/>
+      <w:commentRangeEnd w:id="10"/>
+      <w:r>
+        <w:rPr>
+          <w:lang w:eastAsia="en-GB"/>
+        </w:rPr>
+        <w:t xml:space="preserve">indexes </w:t>
+      </w:r>
       <w:r>
         <w:rPr>
           <w:rStyle w:val="CommentReference"/>
         </w:rPr>
-        <w:commentReference w:id="19"/>
+        <w:commentReference w:id="10"/>
       </w:r>
       <w:r>
         <w:rPr>
@@ -6532,7 +6543,7 @@
         <w:rPr>
           <w:lang w:eastAsia="en-GB"/>
         </w:rPr>
-        <w:t xml:space="preserve">It should be noted that while freedom and internet freedom are closely related, they are considered distinct from one another in the context of this report. The features of each are explored further in Chapter 3: Freedom. </w:t>
+        <w:t xml:space="preserve">It should be noted that while freedom and internet freedom are closely related, they are considered distinct from one another in the context of this report. The features of each are explored further in Chapter 3. </w:t>
       </w:r>
     </w:p>
     <w:p>
@@ -6554,22 +6565,12 @@
         </w:rPr>
         <w:t xml:space="preserve">Depending on the results </w:t>
       </w:r>
-      <w:del w:id="20" w:author="Vasileios" w:date="2019-02-18T17:38:00Z">
-        <w:r>
-          <w:rPr>
-            <w:lang w:eastAsia="en-GB"/>
-          </w:rPr>
-          <w:delText xml:space="preserve">from </w:delText>
-        </w:r>
-      </w:del>
-      <w:ins w:id="21" w:author="Vasileios" w:date="2019-02-18T17:38:00Z">
-        <w:r>
-          <w:rPr>
-            <w:lang w:eastAsia="en-GB"/>
-          </w:rPr>
-          <w:t xml:space="preserve">of </w:t>
-        </w:r>
-      </w:ins>
+      <w:r>
+        <w:rPr>
+          <w:lang w:eastAsia="en-GB"/>
+        </w:rPr>
+        <w:t xml:space="preserve">of </w:t>
+      </w:r>
       <w:r>
         <w:rPr>
           <w:lang w:eastAsia="en-GB"/>
@@ -6594,31 +6595,29 @@
         </w:rPr>
         <w:t xml:space="preserve"> between certain kinds of malicious routing behaviour and freedom. </w:t>
       </w:r>
-      <w:commentRangeStart w:id="22"/>
-      <w:r>
-        <w:rPr>
-          <w:lang w:eastAsia="en-GB"/>
-        </w:rPr>
-        <w:t xml:space="preserve">This next section </w:t>
-      </w:r>
-      <w:commentRangeEnd w:id="22"/>
-      <w:r>
-        <w:rPr>
-          <w:rStyle w:val="CommentReference"/>
-        </w:rPr>
-        <w:commentReference w:id="22"/>
-      </w:r>
-      <w:r>
-        <w:rPr>
-          <w:lang w:eastAsia="en-GB"/>
-        </w:rPr>
-        <w:t xml:space="preserve">will examine trends seen across the data </w:t>
-      </w:r>
-      <w:r>
-        <w:rPr>
-          <w:lang w:eastAsia="en-GB"/>
-        </w:rPr>
-        <w:t>as well as stand-out and edge cases. This will be followed up with</w:t>
+      <w:r>
+        <w:rPr>
+          <w:lang w:eastAsia="en-GB"/>
+        </w:rPr>
+        <w:t>Chapters 6 and 7</w:t>
+      </w:r>
+      <w:r>
+        <w:rPr>
+          <w:lang w:eastAsia="en-GB"/>
+        </w:rPr>
+        <w:t xml:space="preserve"> will examine trends seen across the data </w:t>
+      </w:r>
+      <w:r>
+        <w:rPr>
+          <w:lang w:eastAsia="en-GB"/>
+        </w:rPr>
+        <w:t xml:space="preserve">as well as stand-out and edge cases. This will </w:t>
+      </w:r>
+      <w:r>
+        <w:rPr>
+          <w:lang w:eastAsia="en-GB"/>
+        </w:rPr>
+        <w:t>contain</w:t>
       </w:r>
       <w:r>
         <w:rPr>
@@ -6636,19 +6635,43 @@
         <w:rPr>
           <w:lang w:eastAsia="en-GB"/>
         </w:rPr>
-        <w:t xml:space="preserve">that will contain a </w:t>
-      </w:r>
-      <w:r>
-        <w:rPr>
-          <w:lang w:eastAsia="en-GB"/>
-        </w:rPr>
-        <w:t>careful analysis of the results</w:t>
-      </w:r>
-      <w:r>
-        <w:rPr>
-          <w:lang w:eastAsia="en-GB"/>
-        </w:rPr>
-        <w:t xml:space="preserve"> and a critical review of the methods used. Finally, the report will end with conclusions based on the research and a discussion of the limitations and lessons learnt, as well as any possible future work.</w:t>
+        <w:t xml:space="preserve">that will </w:t>
+      </w:r>
+      <w:r>
+        <w:rPr>
+          <w:lang w:eastAsia="en-GB"/>
+        </w:rPr>
+        <w:t>careful analys</w:t>
+      </w:r>
+      <w:r>
+        <w:rPr>
+          <w:lang w:eastAsia="en-GB"/>
+        </w:rPr>
+        <w:t>e</w:t>
+      </w:r>
+      <w:r>
+        <w:rPr>
+          <w:lang w:eastAsia="en-GB"/>
+        </w:rPr>
+        <w:t xml:space="preserve"> the results</w:t>
+      </w:r>
+      <w:r>
+        <w:rPr>
+          <w:lang w:eastAsia="en-GB"/>
+        </w:rPr>
+        <w:t xml:space="preserve"> and critical</w:t>
+      </w:r>
+      <w:r>
+        <w:rPr>
+          <w:lang w:eastAsia="en-GB"/>
+        </w:rPr>
+        <w:t>ly</w:t>
+      </w:r>
+      <w:r>
+        <w:rPr>
+          <w:lang w:eastAsia="en-GB"/>
+        </w:rPr>
+        <w:t xml:space="preserve"> review the methods used. Finally, the report will end with conclusions based on the research and a discussion of the limitations and lessons learnt, as well as any possible future work.</w:t>
       </w:r>
       <w:r>
         <w:rPr>
@@ -6691,7 +6714,7 @@
           <w:lang w:eastAsia="en-GB"/>
         </w:rPr>
       </w:pPr>
-      <w:bookmarkStart w:id="23" w:name="_Toc1308069"/>
+      <w:bookmarkStart w:id="11" w:name="_Toc1308069"/>
       <w:r>
         <w:rPr>
           <w:rFonts w:eastAsia="Times New Roman"/>
@@ -6699,7 +6722,7 @@
         </w:rPr>
         <w:t>Background Research</w:t>
       </w:r>
-      <w:bookmarkEnd w:id="23"/>
+      <w:bookmarkEnd w:id="11"/>
     </w:p>
     <w:p>
       <w:pPr>
@@ -6715,14 +6738,14 @@
           <w:lang w:eastAsia="en-GB"/>
         </w:rPr>
       </w:pPr>
-      <w:bookmarkStart w:id="24" w:name="_Toc1308070"/>
+      <w:bookmarkStart w:id="12" w:name="_Toc1308070"/>
       <w:r>
         <w:rPr>
           <w:lang w:eastAsia="en-GB"/>
         </w:rPr>
         <w:t>2.1 Chapter Overview</w:t>
       </w:r>
-      <w:bookmarkEnd w:id="24"/>
+      <w:bookmarkEnd w:id="12"/>
     </w:p>
     <w:p>
       <w:pPr>
@@ -6795,7 +6818,7 @@
           <w:lang w:eastAsia="en-GB"/>
         </w:rPr>
       </w:pPr>
-      <w:bookmarkStart w:id="25" w:name="_Toc1308071"/>
+      <w:bookmarkStart w:id="13" w:name="_Toc1308071"/>
       <w:r>
         <w:rPr>
           <w:lang w:eastAsia="en-GB"/>
@@ -6808,7 +6831,7 @@
         </w:rPr>
         <w:t>The Politics of Routing: Investigating the Relationship between AS connectivity and Internet Freedom</w:t>
       </w:r>
-      <w:bookmarkEnd w:id="25"/>
+      <w:bookmarkEnd w:id="13"/>
     </w:p>
     <w:p>
       <w:pPr>
@@ -6841,7 +6864,7 @@
         </w:rPr>
         <w:t xml:space="preserve"> relationship between the </w:t>
       </w:r>
-      <w:del w:id="26" w:author="Vasileios" w:date="2019-02-19T00:05:00Z">
+      <w:del w:id="14" w:author="Vasileios" w:date="2019-02-19T00:05:00Z">
         <w:r>
           <w:rPr>
             <w:lang w:eastAsia="en-GB"/>
@@ -6849,7 +6872,7 @@
           <w:delText xml:space="preserve">level </w:delText>
         </w:r>
       </w:del>
-      <w:ins w:id="27" w:author="Vasileios" w:date="2019-02-19T00:05:00Z">
+      <w:ins w:id="15" w:author="Vasileios" w:date="2019-02-19T00:05:00Z">
         <w:r>
           <w:rPr>
             <w:lang w:eastAsia="en-GB"/>
@@ -6863,7 +6886,7 @@
         </w:rPr>
         <w:t xml:space="preserve">of Autonomous System connectivity within a </w:t>
       </w:r>
-      <w:del w:id="28" w:author="Vasileios" w:date="2019-02-19T00:05:00Z">
+      <w:del w:id="16" w:author="Vasileios" w:date="2019-02-19T00:05:00Z">
         <w:r>
           <w:rPr>
             <w:lang w:eastAsia="en-GB"/>
@@ -6871,7 +6894,7 @@
           <w:delText xml:space="preserve">single </w:delText>
         </w:r>
       </w:del>
-      <w:ins w:id="29" w:author="Vasileios" w:date="2019-02-19T00:05:00Z">
+      <w:ins w:id="17" w:author="Vasileios" w:date="2019-02-19T00:05:00Z">
         <w:r>
           <w:rPr>
             <w:lang w:eastAsia="en-GB"/>
@@ -6927,7 +6950,7 @@
         </w:rPr>
         <w:t xml:space="preserve"> path simulator to compute AS paths that are compliant with </w:t>
       </w:r>
-      <w:ins w:id="30" w:author="Vasileios" w:date="2019-02-19T00:06:00Z">
+      <w:ins w:id="18" w:author="Vasileios" w:date="2019-02-19T00:06:00Z">
         <w:r>
           <w:rPr>
             <w:lang w:eastAsia="en-GB"/>
@@ -6948,7 +6971,7 @@
         </w:rPr>
         <w:t>polic</w:t>
       </w:r>
-      <w:ins w:id="31" w:author="Vasileios" w:date="2019-02-19T00:06:00Z">
+      <w:ins w:id="19" w:author="Vasileios" w:date="2019-02-19T00:06:00Z">
         <w:r>
           <w:rPr>
             <w:lang w:eastAsia="en-GB"/>
@@ -6971,7 +6994,7 @@
         </w:r>
       </w:ins>
       <w:proofErr w:type="spellEnd"/>
-      <w:del w:id="32" w:author="Vasileios" w:date="2019-02-19T00:06:00Z">
+      <w:del w:id="20" w:author="Vasileios" w:date="2019-02-19T00:06:00Z">
         <w:r>
           <w:rPr>
             <w:lang w:eastAsia="en-GB"/>
@@ -6985,7 +7008,7 @@
         </w:rPr>
         <w:t xml:space="preserve">. Features of this graph were then extracted and applied to various machine learning techniques that tried to predict </w:t>
       </w:r>
-      <w:ins w:id="33" w:author="Vasileios" w:date="2019-02-19T00:06:00Z">
+      <w:ins w:id="21" w:author="Vasileios" w:date="2019-02-19T00:06:00Z">
         <w:r>
           <w:rPr>
             <w:lang w:eastAsia="en-GB"/>
@@ -6999,7 +7022,7 @@
         </w:rPr>
         <w:t>freedom</w:t>
       </w:r>
-      <w:ins w:id="34" w:author="Vasileios" w:date="2019-02-19T00:06:00Z">
+      <w:ins w:id="22" w:author="Vasileios" w:date="2019-02-19T00:06:00Z">
         <w:r>
           <w:rPr>
             <w:lang w:eastAsia="en-GB"/>
@@ -7027,7 +7050,7 @@
           <w:szCs w:val="28"/>
         </w:rPr>
       </w:pPr>
-      <w:del w:id="35" w:author="Vasileios" w:date="2019-02-19T00:07:00Z">
+      <w:del w:id="23" w:author="Vasileios" w:date="2019-02-19T00:07:00Z">
         <w:r>
           <w:rPr>
             <w:lang w:eastAsia="en-GB"/>
@@ -7035,7 +7058,7 @@
           <w:delText xml:space="preserve">In this paper, </w:delText>
         </w:r>
       </w:del>
-      <w:ins w:id="36" w:author="Vasileios" w:date="2019-02-19T00:07:00Z">
+      <w:ins w:id="24" w:author="Vasileios" w:date="2019-02-19T00:07:00Z">
         <w:r>
           <w:rPr>
             <w:lang w:eastAsia="en-GB"/>
@@ -7043,7 +7066,7 @@
           <w:t xml:space="preserve">In particular, the paper measures the </w:t>
         </w:r>
       </w:ins>
-      <w:del w:id="37" w:author="Vasileios" w:date="2019-02-19T00:08:00Z">
+      <w:del w:id="25" w:author="Vasileios" w:date="2019-02-19T00:08:00Z">
         <w:r>
           <w:rPr>
             <w:lang w:eastAsia="en-GB"/>
@@ -7051,7 +7074,7 @@
           <w:delText xml:space="preserve">internet </w:delText>
         </w:r>
       </w:del>
-      <w:ins w:id="38" w:author="Vasileios" w:date="2019-02-19T00:08:00Z">
+      <w:ins w:id="26" w:author="Vasileios" w:date="2019-02-19T00:08:00Z">
         <w:r>
           <w:rPr>
             <w:lang w:eastAsia="en-GB"/>
@@ -7065,7 +7088,7 @@
         </w:rPr>
         <w:t xml:space="preserve">freedom of a nation </w:t>
       </w:r>
-      <w:del w:id="39" w:author="Vasileios" w:date="2019-02-19T00:08:00Z">
+      <w:del w:id="27" w:author="Vasileios" w:date="2019-02-19T00:08:00Z">
         <w:r>
           <w:rPr>
             <w:lang w:eastAsia="en-GB"/>
@@ -7097,7 +7120,7 @@
         </w:rPr>
         <w:t xml:space="preserve">while closely related in legislation, the freedom of individuals online is fundamentally different from the freedom of </w:t>
       </w:r>
-      <w:del w:id="40" w:author="Vasileios" w:date="2019-02-19T00:08:00Z">
+      <w:del w:id="28" w:author="Vasileios" w:date="2019-02-19T00:08:00Z">
         <w:r>
           <w:rPr>
             <w:szCs w:val="28"/>
@@ -7115,101 +7138,94 @@
         <w:rPr>
           <w:szCs w:val="28"/>
         </w:rPr>
-        <w:t xml:space="preserve"> Therefore, this report will primary focus on measuring internet freedom with the newer and more closely related Freedom House, </w:t>
+        <w:t xml:space="preserve"> Therefore, this report will primary focus on measuring internet freedom with the newer and more closely related Freedom House, Freedom of the Net Index [9].</w:t>
       </w:r>
       <w:r>
         <w:rPr>
           <w:szCs w:val="28"/>
         </w:rPr>
-        <w:lastRenderedPageBreak/>
-        <w:t>Freedom of the Net Index [9].</w:t>
-      </w:r>
+        <w:t xml:space="preserve"> The actual differences between these indexes will be investigated in more detail later in </w:t>
+      </w:r>
+      <w:del w:id="29" w:author="Vasileios" w:date="2019-02-19T00:09:00Z">
+        <w:r>
+          <w:rPr>
+            <w:szCs w:val="28"/>
+          </w:rPr>
+          <w:delText xml:space="preserve">the </w:delText>
+        </w:r>
+      </w:del>
+      <w:ins w:id="30" w:author="Vasileios" w:date="2019-02-19T00:09:00Z">
+        <w:r>
+          <w:rPr>
+            <w:szCs w:val="28"/>
+          </w:rPr>
+          <w:t xml:space="preserve">my </w:t>
+        </w:r>
+      </w:ins>
       <w:r>
         <w:rPr>
           <w:szCs w:val="28"/>
         </w:rPr>
-        <w:t xml:space="preserve"> The actual differences between these indexes will be investigated in more detail later in </w:t>
-      </w:r>
-      <w:del w:id="41" w:author="Vasileios" w:date="2019-02-19T00:09:00Z">
+        <w:t xml:space="preserve">report. </w:t>
+      </w:r>
+    </w:p>
+    <w:p>
+      <w:pPr>
+        <w:rPr>
+          <w:szCs w:val="28"/>
+        </w:rPr>
+      </w:pPr>
+    </w:p>
+    <w:p>
+      <w:pPr>
+        <w:rPr>
+          <w:szCs w:val="28"/>
+        </w:rPr>
+      </w:pPr>
+      <w:r>
+        <w:rPr>
+          <w:szCs w:val="28"/>
+        </w:rPr>
+        <w:t xml:space="preserve">The study found that, of all the </w:t>
+      </w:r>
+      <w:ins w:id="31" w:author="Vasileios" w:date="2019-02-19T00:09:00Z">
         <w:r>
           <w:rPr>
             <w:szCs w:val="28"/>
           </w:rPr>
-          <w:delText xml:space="preserve">the </w:delText>
-        </w:r>
-      </w:del>
-      <w:ins w:id="42" w:author="Vasileios" w:date="2019-02-19T00:09:00Z">
-        <w:r>
-          <w:rPr>
-            <w:szCs w:val="28"/>
-          </w:rPr>
-          <w:t xml:space="preserve">my </w:t>
+          <w:t xml:space="preserve">AS </w:t>
         </w:r>
       </w:ins>
       <w:r>
         <w:rPr>
           <w:szCs w:val="28"/>
         </w:rPr>
-        <w:t xml:space="preserve">report. </w:t>
-      </w:r>
-    </w:p>
-    <w:p>
-      <w:pPr>
+        <w:t xml:space="preserve">graph’s features, </w:t>
+      </w:r>
+      <w:r>
         <w:rPr>
           <w:szCs w:val="28"/>
         </w:rPr>
-      </w:pPr>
-    </w:p>
-    <w:p>
-      <w:pPr>
+        <w:t xml:space="preserve">IP density and path length were the best predictors of internet freedom. Their machine learning algorithms were able to predict a nation’s freedom category (Free, Partially Free, Not Free) with a 95% accuracy. </w:t>
+      </w:r>
+      <w:r>
         <w:rPr>
           <w:szCs w:val="28"/>
         </w:rPr>
-      </w:pPr>
+        <w:t xml:space="preserve">I will follow a similar method </w:t>
+      </w:r>
       <w:r>
         <w:rPr>
           <w:szCs w:val="28"/>
         </w:rPr>
-        <w:t xml:space="preserve">The study found that, of all the </w:t>
-      </w:r>
-      <w:ins w:id="43" w:author="Vasileios" w:date="2019-02-19T00:09:00Z">
-        <w:r>
-          <w:rPr>
-            <w:szCs w:val="28"/>
-          </w:rPr>
-          <w:t xml:space="preserve">AS </w:t>
-        </w:r>
-      </w:ins>
-      <w:r>
+        <w:t xml:space="preserve">when defining the features that malicious routing comprises of. It will also make an interesting comparison to see whether the correlations between AS connectivity and internet freedom mirror the correlations between malicious routing and internet freedom. </w:t>
+      </w:r>
+    </w:p>
+    <w:p>
+      <w:pPr>
         <w:rPr>
           <w:szCs w:val="28"/>
         </w:rPr>
-        <w:t xml:space="preserve">graph’s features, </w:t>
-      </w:r>
-      <w:r>
-        <w:rPr>
-          <w:szCs w:val="28"/>
-        </w:rPr>
-        <w:t xml:space="preserve">IP density and path length were the best predictors of internet freedom. Their machine learning algorithms were able to predict a nation’s freedom category (Free, Partially Free, Not Free) with a 95% accuracy. </w:t>
-      </w:r>
-      <w:r>
-        <w:rPr>
-          <w:szCs w:val="28"/>
-        </w:rPr>
-        <w:t xml:space="preserve">I will follow a similar method </w:t>
-      </w:r>
-      <w:r>
-        <w:rPr>
-          <w:szCs w:val="28"/>
-        </w:rPr>
-        <w:t xml:space="preserve">when defining the features that malicious routing comprises of. It will also make an interesting comparison to see whether the correlations between AS connectivity and internet freedom mirror the correlations between malicious routing and internet freedom. </w:t>
-      </w:r>
-    </w:p>
-    <w:p>
-      <w:pPr>
-        <w:rPr>
-          <w:szCs w:val="28"/>
-        </w:rPr>
       </w:pPr>
     </w:p>
     <w:p>
@@ -7219,14 +7235,14 @@
           <w:lang w:eastAsia="en-GB"/>
         </w:rPr>
       </w:pPr>
-      <w:bookmarkStart w:id="44" w:name="_Toc1308072"/>
+      <w:bookmarkStart w:id="32" w:name="_Toc1308072"/>
       <w:r>
         <w:rPr>
           <w:lang w:eastAsia="en-GB"/>
         </w:rPr>
         <w:t>2.3 Nation-State Hegemony in Internet Routing</w:t>
       </w:r>
-      <w:bookmarkEnd w:id="44"/>
+      <w:bookmarkEnd w:id="32"/>
     </w:p>
     <w:p>
       <w:pPr>
@@ -7283,14 +7299,24 @@
         <w:rPr>
           <w:lang w:eastAsia="en-GB"/>
         </w:rPr>
-        <w:t>An example extract of their findings is shown below:</w:t>
-      </w:r>
-    </w:p>
-    <w:p>
-      <w:pPr>
-        <w:rPr>
-          <w:lang w:eastAsia="en-GB"/>
-        </w:rPr>
+        <w:t>An example extract of their findings is shown below</w:t>
+      </w:r>
+      <w:r>
+        <w:rPr>
+          <w:lang w:eastAsia="en-GB"/>
+        </w:rPr>
+        <w:t xml:space="preserve"> in table 2.1</w:t>
+      </w:r>
+      <w:r>
+        <w:rPr>
+          <w:lang w:eastAsia="en-GB"/>
+        </w:rPr>
+        <w:t>:</w:t>
+      </w:r>
+    </w:p>
+    <w:p>
+      <w:pPr>
+        <w:keepNext/>
       </w:pPr>
       <w:r>
         <w:rPr>
@@ -7336,10 +7362,31 @@
     </w:p>
     <w:p>
       <w:pPr>
-        <w:rPr>
-          <w:lang w:eastAsia="en-GB"/>
-        </w:rPr>
-      </w:pPr>
+        <w:pStyle w:val="Caption"/>
+        <w:rPr>
+          <w:lang w:eastAsia="en-GB"/>
+        </w:rPr>
+      </w:pPr>
+      <w:r>
+        <w:rPr>
+          <w:color w:val="auto"/>
+          <w:lang w:eastAsia="en-GB"/>
+        </w:rPr>
+        <w:t>Table 2.1</w:t>
+      </w:r>
+      <w:r>
+        <w:rPr>
+          <w:color w:val="auto"/>
+          <w:lang w:eastAsia="en-GB"/>
+        </w:rPr>
+        <w:t>: Percentage of paths terminating in each country</w:t>
+      </w:r>
+      <w:r>
+        <w:rPr>
+          <w:lang w:eastAsia="en-GB"/>
+        </w:rPr>
+        <w:t xml:space="preserve"> </w:t>
+      </w:r>
     </w:p>
     <w:p>
       <w:pPr>
@@ -7430,11 +7477,12 @@
       <w:pPr>
         <w:pStyle w:val="Heading2"/>
       </w:pPr>
-      <w:bookmarkStart w:id="45" w:name="_Toc1308073"/>
-      <w:r>
+      <w:bookmarkStart w:id="33" w:name="_Toc1308073"/>
+      <w:r>
+        <w:lastRenderedPageBreak/>
         <w:t>2.4 Quantifying Information Exposure in Internet Routing</w:t>
       </w:r>
-      <w:bookmarkEnd w:id="45"/>
+      <w:bookmarkEnd w:id="33"/>
     </w:p>
     <w:p/>
     <w:p>
@@ -7510,14 +7558,14 @@
       <w:pPr>
         <w:pStyle w:val="Heading2"/>
       </w:pPr>
-      <w:bookmarkStart w:id="46" w:name="_Toc1308074"/>
+      <w:bookmarkStart w:id="34" w:name="_Toc1308074"/>
       <w:r>
         <w:t xml:space="preserve">2.5 </w:t>
       </w:r>
       <w:r>
         <w:t>Schengen Routing: A Compliance Analysis</w:t>
       </w:r>
-      <w:bookmarkEnd w:id="46"/>
+      <w:bookmarkEnd w:id="34"/>
     </w:p>
     <w:p/>
     <w:p>
@@ -7543,35 +7591,44 @@
         <w:t xml:space="preserve"> weaknesses of Schengen Routing, specifically looking into </w:t>
       </w:r>
       <w:r>
-        <w:t xml:space="preserve">the compliance of available routes and the amount that any nation uses Schengen compliant routes. The paper found that up to 39.7% of routes within the EU were Schengen compliant and compliance levels for individual countries ranged from 0% to </w:t>
-      </w:r>
-      <w:r>
+        <w:t xml:space="preserve">the compliance of available routes and the amount that any nation uses Schengen compliant routes. The paper found that up to 39.7% of routes within the EU were Schengen compliant and compliance levels for individual countries ranged from 0% to 80%. </w:t>
+      </w:r>
+      <w:r>
+        <w:t xml:space="preserve">The choropleth map shown in </w:t>
+      </w:r>
+      <w:r>
+        <w:rPr>
+          <w:i/>
+        </w:rPr>
+        <w:t xml:space="preserve">figure </w:t>
+      </w:r>
+      <w:r>
+        <w:rPr>
+          <w:i/>
+        </w:rPr>
+        <w:t>2.</w:t>
+      </w:r>
+      <w:r>
+        <w:rPr>
+          <w:i/>
+        </w:rPr>
+        <w:t>1</w:t>
+      </w:r>
+      <w:r>
+        <w:t xml:space="preserve"> has been extracted from the report and shows compliance levels by nation within the EU.</w:t>
+      </w:r>
+    </w:p>
+    <w:p/>
+    <w:p>
+      <w:pPr>
+        <w:keepNext/>
+      </w:pPr>
+      <w:r>
+        <w:rPr>
+          <w:noProof/>
+          <w:lang w:eastAsia="en-GB"/>
+        </w:rPr>
         <w:lastRenderedPageBreak/>
-        <w:t xml:space="preserve">80%. </w:t>
-      </w:r>
-      <w:r>
-        <w:t xml:space="preserve">The choropleth map shown in </w:t>
-      </w:r>
-      <w:r>
-        <w:rPr>
-          <w:i/>
-        </w:rPr>
-        <w:t>figure 1</w:t>
-      </w:r>
-      <w:r>
-        <w:t xml:space="preserve"> has been extracted from the report and shows compliance levels by nation within the EU.</w:t>
-      </w:r>
-    </w:p>
-    <w:p/>
-    <w:p>
-      <w:pPr>
-        <w:keepNext/>
-      </w:pPr>
-      <w:r>
-        <w:rPr>
-          <w:noProof/>
-          <w:lang w:eastAsia="en-GB"/>
-        </w:rPr>
         <w:drawing>
           <wp:inline distT="0" distB="0" distL="0" distR="0" wp14:anchorId="5C69443E" wp14:editId="344F6194">
             <wp:extent cx="5400040" cy="4098290"/>
@@ -7628,39 +7685,29 @@
         <w:jc w:val="center"/>
         <w:rPr>
           <w:color w:val="auto"/>
-          <w:sz w:val="24"/>
-          <w:szCs w:val="24"/>
         </w:rPr>
       </w:pPr>
       <w:r>
         <w:rPr>
           <w:color w:val="auto"/>
-          <w:sz w:val="24"/>
-          <w:szCs w:val="24"/>
         </w:rPr>
         <w:t xml:space="preserve">Figure </w:t>
       </w:r>
       <w:r>
         <w:rPr>
           <w:color w:val="auto"/>
-          <w:sz w:val="24"/>
-          <w:szCs w:val="24"/>
         </w:rPr>
         <w:fldChar w:fldCharType="begin"/>
       </w:r>
       <w:r>
         <w:rPr>
           <w:color w:val="auto"/>
-          <w:sz w:val="24"/>
-          <w:szCs w:val="24"/>
         </w:rPr>
         <w:instrText xml:space="preserve"> SEQ Figure \* ARABIC </w:instrText>
       </w:r>
       <w:r>
         <w:rPr>
           <w:color w:val="auto"/>
-          <w:sz w:val="24"/>
-          <w:szCs w:val="24"/>
         </w:rPr>
         <w:fldChar w:fldCharType="separate"/>
       </w:r>
@@ -7668,32 +7715,30 @@
         <w:rPr>
           <w:noProof/>
           <w:color w:val="auto"/>
-          <w:sz w:val="24"/>
-          <w:szCs w:val="24"/>
         </w:rPr>
         <w:t>1</w:t>
       </w:r>
       <w:r>
         <w:rPr>
           <w:color w:val="auto"/>
-          <w:sz w:val="24"/>
-          <w:szCs w:val="24"/>
         </w:rPr>
         <w:fldChar w:fldCharType="end"/>
       </w:r>
       <w:r>
         <w:rPr>
           <w:color w:val="auto"/>
-          <w:sz w:val="24"/>
-          <w:szCs w:val="24"/>
+        </w:rPr>
+        <w:t>.1</w:t>
+      </w:r>
+      <w:r>
+        <w:rPr>
+          <w:color w:val="auto"/>
         </w:rPr>
         <w:t>: Schengen Routing compliance levels</w:t>
       </w:r>
       <w:r>
         <w:rPr>
           <w:color w:val="auto"/>
-          <w:sz w:val="24"/>
-          <w:szCs w:val="24"/>
         </w:rPr>
         <w:t xml:space="preserve"> from [12]</w:t>
       </w:r>
@@ -7710,6 +7755,9 @@
         <w:t xml:space="preserve"> reduce the exposure to malicious routing. However, this only affects a small proportion of the world, so when quantifying malicious routing</w:t>
       </w:r>
       <w:r>
+        <w:t xml:space="preserve"> in this report</w:t>
+      </w:r>
+      <w:r>
         <w:t>,</w:t>
       </w:r>
       <w:r>
@@ -7722,16 +7770,22 @@
         <w:t>Therefore,</w:t>
       </w:r>
       <w:r>
+        <w:t xml:space="preserve"> it may be necessary to assess the impact of legislation such as this for each nation individually.</w:t>
+      </w:r>
+      <w:r>
         <w:t xml:space="preserve"> </w:t>
       </w:r>
       <w:r>
-        <w:t xml:space="preserve">for this report </w:t>
-      </w:r>
-      <w:r>
-        <w:t>it may be necessary to assess the impact of legislation such as this for each nation individually.</w:t>
-      </w:r>
-      <w:r>
-        <w:t xml:space="preserve"> </w:t>
+        <w:t xml:space="preserve">The implications of this will be assessed in </w:t>
+      </w:r>
+      <w:r>
+        <w:rPr>
+          <w:i/>
+        </w:rPr>
+        <w:t>Chapter 6: Findings and Analysis</w:t>
+      </w:r>
+      <w:r>
+        <w:t>.</w:t>
       </w:r>
     </w:p>
     <w:p/>
@@ -7740,65 +7794,82 @@
       <w:pPr>
         <w:pStyle w:val="Heading2"/>
       </w:pPr>
-      <w:bookmarkStart w:id="47" w:name="_Toc1308075"/>
+      <w:bookmarkStart w:id="35" w:name="_Toc1308075"/>
       <w:r>
         <w:t xml:space="preserve">2.6 </w:t>
       </w:r>
       <w:r>
         <w:t>Politically Motivated DDoS</w:t>
       </w:r>
-      <w:bookmarkEnd w:id="47"/>
+      <w:bookmarkEnd w:id="35"/>
     </w:p>
     <w:p/>
     <w:p>
       <w:r>
-        <w:t xml:space="preserve">This paper [13] documents and analyses the reasons behind many of the recent denial of service attacks directed from governments. </w:t>
-      </w:r>
-      <w:r>
-        <w:t xml:space="preserve">It documents the nations involved, their expected reasons and the result of the attack. </w:t>
+        <w:t>In t</w:t>
+      </w:r>
+      <w:r>
+        <w:t>his paper</w:t>
+      </w:r>
+      <w:r>
+        <w:t>,</w:t>
+      </w:r>
+      <w:r>
+        <w:t xml:space="preserve"> [13]</w:t>
+      </w:r>
+      <w:r>
+        <w:t xml:space="preserve"> </w:t>
+      </w:r>
+      <w:r>
+        <w:rPr>
+          <w:color w:val="auto"/>
+          <w:szCs w:val="24"/>
+          <w:lang w:eastAsia="en-GB"/>
+        </w:rPr>
+        <w:t>Jose Nazario</w:t>
+      </w:r>
+      <w:r>
+        <w:t xml:space="preserve"> documents and analyses the reasons behind many of the recent denial of service attacks directed from governments. </w:t>
+      </w:r>
+      <w:r>
+        <w:t xml:space="preserve">It documents the nations involved, their expected reasons and the result of the attack. The records from this paper will be used alongside the </w:t>
+      </w:r>
+      <w:proofErr w:type="spellStart"/>
+      <w:r>
+        <w:t>DDoSDB</w:t>
+      </w:r>
+      <w:proofErr w:type="spellEnd"/>
+      <w:r>
+        <w:t xml:space="preserve"> [14], a database that records global denial of service attacks, to gauge an idea of the nations involved in orchestrating DDoS attacks. This information will</w:t>
+      </w:r>
+      <w:r>
+        <w:t xml:space="preserve"> partially represent a nation’s propensity to conduct offensive cyber-attacks. The combined dataset will form one of the features of malicious routing that, alongside the Mirai-like signatures [18] cover the attacking side of malicious routing. The </w:t>
+      </w:r>
+      <w:r>
+        <w:lastRenderedPageBreak/>
+        <w:t>victims of the attacks will also be recorded and will be an important feature in</w:t>
+      </w:r>
+      <w:r>
+        <w:t xml:space="preserve"> the exposure of other </w:t>
+      </w:r>
+      <w:proofErr w:type="spellStart"/>
+      <w:r>
+        <w:t>nation’s</w:t>
+      </w:r>
+      <w:proofErr w:type="spellEnd"/>
+      <w:r>
+        <w:t xml:space="preserve"> to malicious routing activity. </w:t>
       </w:r>
     </w:p>
     <w:p/>
     <w:p>
-      <w:r>
-        <w:t xml:space="preserve">The records from this paper will be used alongside the </w:t>
-      </w:r>
-      <w:proofErr w:type="spellStart"/>
-      <w:r>
-        <w:t>DDoSDB</w:t>
-      </w:r>
-      <w:proofErr w:type="spellEnd"/>
-      <w:r>
-        <w:t xml:space="preserve"> [14], a database that records global denial of service attacks, to gauge an idea of the nations involved in </w:t>
-      </w:r>
-      <w:r>
-        <w:lastRenderedPageBreak/>
-        <w:t>orchestrating DDoS attacks. This information will</w:t>
-      </w:r>
-      <w:r>
-        <w:t xml:space="preserve"> partially represent a nation’s propensity to conduct offensive cyber-attacks. The combined dataset will form one of the features of malicious routing that, alongside the Mirai-like signatures [18] cover the attacking side of malicious routing. The victims of the attacks will also be recorded and will be an important feature in</w:t>
-      </w:r>
-      <w:r>
-        <w:t xml:space="preserve"> the exposure of other </w:t>
-      </w:r>
-      <w:proofErr w:type="spellStart"/>
-      <w:r>
-        <w:t>nation’s</w:t>
-      </w:r>
-      <w:proofErr w:type="spellEnd"/>
-      <w:r>
-        <w:t xml:space="preserve"> to malicious routing activity. </w:t>
-      </w:r>
-    </w:p>
-    <w:p/>
-    <w:p>
       <w:pPr>
         <w:pStyle w:val="Heading2"/>
         <w:rPr>
           <w:lang w:eastAsia="en-GB"/>
         </w:rPr>
       </w:pPr>
-      <w:bookmarkStart w:id="48" w:name="_Toc1308076"/>
+      <w:bookmarkStart w:id="36" w:name="_Toc1308076"/>
       <w:r>
         <w:rPr>
           <w:lang w:eastAsia="en-GB"/>
@@ -7823,7 +7894,7 @@
         </w:rPr>
         <w:t>: Freedom Indexes</w:t>
       </w:r>
-      <w:bookmarkEnd w:id="48"/>
+      <w:bookmarkEnd w:id="36"/>
     </w:p>
     <w:p>
       <w:pPr>
@@ -7878,7 +7949,7 @@
           <w:lang w:eastAsia="en-GB"/>
         </w:rPr>
       </w:pPr>
-      <w:bookmarkStart w:id="49" w:name="_Toc1308077"/>
+      <w:bookmarkStart w:id="37" w:name="_Toc1308077"/>
       <w:r>
         <w:rPr>
           <w:lang w:eastAsia="en-GB"/>
@@ -7897,7 +7968,7 @@
         </w:rPr>
         <w:t xml:space="preserve"> the Net 2018</w:t>
       </w:r>
-      <w:bookmarkEnd w:id="49"/>
+      <w:bookmarkEnd w:id="37"/>
     </w:p>
     <w:p>
       <w:pPr>
@@ -8041,14 +8112,14 @@
           <w:lang w:eastAsia="en-GB"/>
         </w:rPr>
       </w:pPr>
-      <w:bookmarkStart w:id="50" w:name="_Toc1308078"/>
+      <w:bookmarkStart w:id="38" w:name="_Toc1308078"/>
       <w:r>
         <w:rPr>
           <w:lang w:eastAsia="en-GB"/>
         </w:rPr>
         <w:t>2.7.2 Freedom of the Press 2017</w:t>
       </w:r>
-      <w:bookmarkEnd w:id="50"/>
+      <w:bookmarkEnd w:id="38"/>
     </w:p>
     <w:p>
       <w:pPr>
@@ -8083,7 +8154,7 @@
           <w:lang w:eastAsia="en-GB"/>
         </w:rPr>
       </w:pPr>
-      <w:bookmarkStart w:id="51" w:name="_Toc1308079"/>
+      <w:bookmarkStart w:id="39" w:name="_Toc1308079"/>
       <w:r>
         <w:rPr>
           <w:lang w:eastAsia="en-GB"/>
@@ -8115,7 +8186,7 @@
         </w:rPr>
         <w:t>)</w:t>
       </w:r>
-      <w:bookmarkEnd w:id="51"/>
+      <w:bookmarkEnd w:id="39"/>
     </w:p>
     <w:p>
       <w:pPr>
@@ -8156,26 +8227,33 @@
           <w:lang w:eastAsia="en-GB"/>
         </w:rPr>
       </w:pPr>
-      <w:bookmarkStart w:id="52" w:name="_Toc1308080"/>
+      <w:bookmarkStart w:id="40" w:name="_Toc1308080"/>
       <w:r>
         <w:rPr>
           <w:lang w:eastAsia="en-GB"/>
         </w:rPr>
         <w:t>2.7.4 State of World Liberty Index 2018</w:t>
       </w:r>
-      <w:bookmarkEnd w:id="52"/>
-    </w:p>
-    <w:p>
-      <w:pPr>
-        <w:rPr>
-          <w:lang w:eastAsia="en-GB"/>
-        </w:rPr>
-      </w:pPr>
-      <w:r>
-        <w:rPr>
-          <w:lang w:eastAsia="en-GB"/>
-        </w:rPr>
-        <w:t xml:space="preserve">The State of World Liberty index [30] is a combination of freedom indices including 2.7.2 FOTP and 2.7.3 HFI. It aims to create the most accurate relative ranking of nations from the perspective of the economic and social liberties enjoyed by the average citizen within the state.  </w:t>
+      <w:bookmarkEnd w:id="40"/>
+    </w:p>
+    <w:p>
+      <w:pPr>
+        <w:rPr>
+          <w:lang w:eastAsia="en-GB"/>
+        </w:rPr>
+      </w:pPr>
+      <w:r>
+        <w:rPr>
+          <w:lang w:eastAsia="en-GB"/>
+        </w:rPr>
+        <w:t xml:space="preserve">The State of World Liberty index [30] is a combination of freedom indices including 2.7.2 FOTP and 2.7.3 HFI. It aims to create the most accurate relative ranking of nations from </w:t>
+      </w:r>
+      <w:r>
+        <w:rPr>
+          <w:lang w:eastAsia="en-GB"/>
+        </w:rPr>
+        <w:lastRenderedPageBreak/>
+        <w:t xml:space="preserve">the perspective of the economic and social liberties enjoyed by the average citizen within the state.  </w:t>
       </w:r>
     </w:p>
     <w:p>
@@ -8192,7 +8270,7 @@
           <w:lang w:eastAsia="en-GB"/>
         </w:rPr>
       </w:pPr>
-      <w:bookmarkStart w:id="53" w:name="_Toc1308081"/>
+      <w:bookmarkStart w:id="41" w:name="_Toc1308081"/>
       <w:r>
         <w:rPr>
           <w:lang w:eastAsia="en-GB"/>
@@ -8205,7 +8283,7 @@
         </w:rPr>
         <w:t>Data Logs</w:t>
       </w:r>
-      <w:bookmarkEnd w:id="53"/>
+      <w:bookmarkEnd w:id="41"/>
     </w:p>
     <w:p>
       <w:pPr>
@@ -8221,14 +8299,14 @@
           <w:lang w:eastAsia="en-GB"/>
         </w:rPr>
       </w:pPr>
-      <w:bookmarkStart w:id="54" w:name="_Toc1308082"/>
+      <w:bookmarkStart w:id="42" w:name="_Toc1308082"/>
       <w:r>
         <w:rPr>
           <w:lang w:eastAsia="en-GB"/>
         </w:rPr>
         <w:t>2.8.1 Bad Packets Report (Ongoing)</w:t>
       </w:r>
-      <w:bookmarkEnd w:id="54"/>
+      <w:bookmarkEnd w:id="42"/>
     </w:p>
     <w:p>
       <w:pPr>
@@ -8325,14 +8403,14 @@
           <w:lang w:eastAsia="en-GB"/>
         </w:rPr>
       </w:pPr>
-      <w:bookmarkStart w:id="55" w:name="_Toc1308083"/>
+      <w:bookmarkStart w:id="43" w:name="_Toc1308083"/>
       <w:r>
         <w:rPr>
           <w:lang w:eastAsia="en-GB"/>
         </w:rPr>
         <w:t>2.8.2 Mirai Botnet Activity (Data from Jan 2017 – Jan 2019)</w:t>
       </w:r>
-      <w:bookmarkEnd w:id="55"/>
+      <w:bookmarkEnd w:id="43"/>
     </w:p>
     <w:p>
       <w:pPr>
@@ -8460,7 +8538,7 @@
           <w:lang w:eastAsia="en-GB"/>
         </w:rPr>
       </w:pPr>
-      <w:bookmarkStart w:id="56" w:name="_Toc1308084"/>
+      <w:bookmarkStart w:id="44" w:name="_Toc1308084"/>
       <w:r>
         <w:rPr>
           <w:lang w:eastAsia="en-GB"/>
@@ -8479,7 +8557,7 @@
         </w:rPr>
         <w:t xml:space="preserve"> BGPMON (Ongoing)</w:t>
       </w:r>
-      <w:bookmarkEnd w:id="56"/>
+      <w:bookmarkEnd w:id="44"/>
     </w:p>
     <w:p>
       <w:pPr>
@@ -8523,20 +8601,20 @@
         <w:rPr>
           <w:lang w:eastAsia="en-GB"/>
         </w:rPr>
-        <w:t xml:space="preserve">also be useful for this report since the affected </w:t>
+        <w:t>also be useful for this report since the affected nations are also recorded. This information will aid in calculating the exposure to malicious routing, although it must be noted that not all BGP outages stem from malicious intent.</w:t>
+      </w:r>
+      <w:r>
+        <w:rPr>
+          <w:lang w:eastAsia="en-GB"/>
+        </w:rPr>
+        <w:t xml:space="preserve"> Unfortunately, there is no practical way to determine which outages are caused by </w:t>
       </w:r>
       <w:r>
         <w:rPr>
           <w:lang w:eastAsia="en-GB"/>
         </w:rPr>
         <w:lastRenderedPageBreak/>
-        <w:t>nations are also recorded. This information will aid in calculating the exposure to malicious routing, although it must be noted that not all BGP outages stem from malicious intent.</w:t>
-      </w:r>
-      <w:r>
-        <w:rPr>
-          <w:lang w:eastAsia="en-GB"/>
-        </w:rPr>
-        <w:t xml:space="preserve"> Unfortunately, there is no practical way to determine which outages are caused by malicious </w:t>
+        <w:t xml:space="preserve">malicious </w:t>
       </w:r>
       <w:proofErr w:type="gramStart"/>
       <w:r>
@@ -8573,7 +8651,7 @@
           <w:lang w:eastAsia="en-GB"/>
         </w:rPr>
       </w:pPr>
-      <w:bookmarkStart w:id="57" w:name="_Toc1308085"/>
+      <w:bookmarkStart w:id="45" w:name="_Toc1308085"/>
       <w:r>
         <w:rPr>
           <w:lang w:eastAsia="en-GB"/>
@@ -8598,7 +8676,7 @@
         </w:rPr>
         <w:t>Routing Dependencies (Jan 2019)</w:t>
       </w:r>
-      <w:bookmarkEnd w:id="57"/>
+      <w:bookmarkEnd w:id="45"/>
     </w:p>
     <w:p>
       <w:pPr>
@@ -8890,14 +8968,14 @@
           <w:lang w:eastAsia="en-GB"/>
         </w:rPr>
       </w:pPr>
-      <w:bookmarkStart w:id="58" w:name="_Toc1308086"/>
+      <w:bookmarkStart w:id="46" w:name="_Toc1308086"/>
       <w:r>
         <w:rPr>
           <w:lang w:eastAsia="en-GB"/>
         </w:rPr>
         <w:t>Freedom</w:t>
       </w:r>
-      <w:bookmarkEnd w:id="58"/>
+      <w:bookmarkEnd w:id="46"/>
     </w:p>
     <w:p>
       <w:pPr>
@@ -8913,14 +8991,14 @@
           <w:lang w:eastAsia="en-GB"/>
         </w:rPr>
       </w:pPr>
-      <w:bookmarkStart w:id="59" w:name="_Toc1308087"/>
+      <w:bookmarkStart w:id="47" w:name="_Toc1308087"/>
       <w:r>
         <w:rPr>
           <w:lang w:eastAsia="en-GB"/>
         </w:rPr>
         <w:t>3.1 Chapter Overview</w:t>
       </w:r>
-      <w:bookmarkEnd w:id="59"/>
+      <w:bookmarkEnd w:id="47"/>
     </w:p>
     <w:p>
       <w:pPr>
@@ -8974,14 +9052,14 @@
           <w:lang w:eastAsia="en-GB"/>
         </w:rPr>
       </w:pPr>
-      <w:bookmarkStart w:id="60" w:name="_Toc1308088"/>
+      <w:bookmarkStart w:id="48" w:name="_Toc1308088"/>
       <w:r>
         <w:rPr>
           <w:lang w:eastAsia="en-GB"/>
         </w:rPr>
         <w:t>3.2 Defining Freedom</w:t>
       </w:r>
-      <w:bookmarkEnd w:id="60"/>
+      <w:bookmarkEnd w:id="48"/>
     </w:p>
     <w:p>
       <w:pPr>
@@ -9198,32 +9276,32 @@
         <w:rPr>
           <w:lang w:eastAsia="en-GB"/>
         </w:rPr>
-        <w:t xml:space="preserve">However, it is far beyond the scope of this report to try to provide correlations with perceived freedom, online or in the real world. Therefore, only the </w:t>
+        <w:t xml:space="preserve">However, it is far beyond the scope of this report to try to provide correlations with perceived freedom, online or in the real world. Therefore, only the quantitative measures of freedom will be used. By using </w:t>
+      </w:r>
+      <w:r>
+        <w:rPr>
+          <w:lang w:eastAsia="en-GB"/>
+        </w:rPr>
+        <w:t>various</w:t>
+      </w:r>
+      <w:r>
+        <w:rPr>
+          <w:lang w:eastAsia="en-GB"/>
+        </w:rPr>
+        <w:t xml:space="preserve"> individual</w:t>
+      </w:r>
+      <w:r>
+        <w:rPr>
+          <w:lang w:eastAsia="en-GB"/>
+        </w:rPr>
+        <w:t xml:space="preserve"> quantitative </w:t>
       </w:r>
       <w:r>
         <w:rPr>
           <w:lang w:eastAsia="en-GB"/>
         </w:rPr>
         <w:lastRenderedPageBreak/>
-        <w:t xml:space="preserve">quantitative measures of freedom will be used. By using </w:t>
-      </w:r>
-      <w:r>
-        <w:rPr>
-          <w:lang w:eastAsia="en-GB"/>
-        </w:rPr>
-        <w:t>various</w:t>
-      </w:r>
-      <w:r>
-        <w:rPr>
-          <w:lang w:eastAsia="en-GB"/>
-        </w:rPr>
-        <w:t xml:space="preserve"> individual</w:t>
-      </w:r>
-      <w:r>
-        <w:rPr>
-          <w:lang w:eastAsia="en-GB"/>
-        </w:rPr>
-        <w:t xml:space="preserve"> quantitative measures</w:t>
+        <w:t>measures</w:t>
       </w:r>
       <w:r>
         <w:rPr>
@@ -9270,7 +9348,7 @@
           <w:lang w:eastAsia="en-GB"/>
         </w:rPr>
       </w:pPr>
-      <w:bookmarkStart w:id="61" w:name="_Toc1308089"/>
+      <w:bookmarkStart w:id="49" w:name="_Toc1308089"/>
       <w:r>
         <w:rPr>
           <w:lang w:eastAsia="en-GB"/>
@@ -9313,7 +9391,7 @@
         </w:rPr>
         <w:t xml:space="preserve"> &amp; China</w:t>
       </w:r>
-      <w:bookmarkEnd w:id="61"/>
+      <w:bookmarkEnd w:id="49"/>
     </w:p>
     <w:p>
       <w:pPr>
@@ -9450,7 +9528,7 @@
           <w:lang w:eastAsia="en-GB"/>
         </w:rPr>
       </w:pPr>
-      <w:bookmarkStart w:id="62" w:name="_Toc1308090"/>
+      <w:bookmarkStart w:id="50" w:name="_Toc1308090"/>
       <w:r>
         <w:rPr>
           <w:lang w:eastAsia="en-GB"/>
@@ -9463,7 +9541,7 @@
         </w:rPr>
         <w:t>Social Engineering as a means to an end</w:t>
       </w:r>
-      <w:bookmarkEnd w:id="62"/>
+      <w:bookmarkEnd w:id="50"/>
     </w:p>
     <w:p>
       <w:pPr>
@@ -9511,21 +9589,32 @@
         <w:rPr>
           <w:lang w:eastAsia="en-GB"/>
         </w:rPr>
-        <w:t>The diagram below outlines an issue with imperfect censorship over extended periods of time, as experienced by governments around the world:</w:t>
-      </w:r>
-    </w:p>
-    <w:p>
-      <w:pPr>
-        <w:rPr>
-          <w:lang w:eastAsia="en-GB"/>
-        </w:rPr>
-      </w:pPr>
-    </w:p>
-    <w:p>
-      <w:pPr>
-        <w:rPr>
-          <w:lang w:eastAsia="en-GB"/>
-        </w:rPr>
+        <w:t xml:space="preserve">The </w:t>
+      </w:r>
+      <w:r>
+        <w:rPr>
+          <w:i/>
+          <w:lang w:eastAsia="en-GB"/>
+        </w:rPr>
+        <w:t>figure 3.1</w:t>
+      </w:r>
+      <w:r>
+        <w:rPr>
+          <w:lang w:eastAsia="en-GB"/>
+        </w:rPr>
+        <w:t xml:space="preserve"> below outlines an issue with imperfect censorship over extended periods of time, as experienced by governments around the world:</w:t>
+      </w:r>
+    </w:p>
+    <w:p>
+      <w:pPr>
+        <w:rPr>
+          <w:lang w:eastAsia="en-GB"/>
+        </w:rPr>
+      </w:pPr>
+    </w:p>
+    <w:p>
+      <w:pPr>
+        <w:keepNext/>
       </w:pPr>
       <w:r>
         <w:rPr>
@@ -9572,6 +9661,23 @@
     </w:p>
     <w:p>
       <w:pPr>
+        <w:pStyle w:val="Caption"/>
+        <w:jc w:val="center"/>
+        <w:rPr>
+          <w:color w:val="auto"/>
+          <w:lang w:eastAsia="en-GB"/>
+        </w:rPr>
+      </w:pPr>
+      <w:r>
+        <w:rPr>
+          <w:color w:val="auto"/>
+          <w:lang w:eastAsia="en-GB"/>
+        </w:rPr>
+        <w:t>Figure 3.1: Imperfect censorship model</w:t>
+      </w:r>
+    </w:p>
+    <w:p>
+      <w:pPr>
         <w:rPr>
           <w:lang w:eastAsia="en-GB"/>
         </w:rPr>
@@ -9724,7 +9830,14 @@
         <w:rPr>
           <w:lang w:eastAsia="en-GB"/>
         </w:rPr>
-        <w:t xml:space="preserve"> in terms of their relation to malicious routing behaviour. Instead, a boolean umbrella category will record whether citizens of any given nation are exposed online social engineering policies from their own government. </w:t>
+        <w:t xml:space="preserve"> in terms of their relation to malicious routing behaviour. Instead, </w:t>
+      </w:r>
+      <w:r>
+        <w:rPr>
+          <w:lang w:eastAsia="en-GB"/>
+        </w:rPr>
+        <w:lastRenderedPageBreak/>
+        <w:t xml:space="preserve">a boolean umbrella category will record whether citizens of any given nation are exposed online social engineering policies from their own government. </w:t>
       </w:r>
       <w:r>
         <w:rPr>
@@ -9747,14 +9860,14 @@
           <w:lang w:eastAsia="en-GB"/>
         </w:rPr>
       </w:pPr>
-      <w:bookmarkStart w:id="63" w:name="_Toc1308091"/>
+      <w:bookmarkStart w:id="51" w:name="_Toc1308091"/>
       <w:r>
         <w:rPr>
           <w:lang w:eastAsia="en-GB"/>
         </w:rPr>
         <w:t>3.4 Freedom Indexes</w:t>
       </w:r>
-      <w:bookmarkEnd w:id="63"/>
+      <w:bookmarkEnd w:id="51"/>
     </w:p>
     <w:p>
       <w:pPr>
@@ -9770,7 +9883,7 @@
           <w:lang w:eastAsia="en-GB"/>
         </w:rPr>
       </w:pPr>
-      <w:bookmarkStart w:id="64" w:name="_Toc1308092"/>
+      <w:bookmarkStart w:id="52" w:name="_Toc1308092"/>
       <w:r>
         <w:rPr>
           <w:lang w:eastAsia="en-GB"/>
@@ -9789,7 +9902,7 @@
         </w:rPr>
         <w:t xml:space="preserve"> the Net</w:t>
       </w:r>
-      <w:bookmarkEnd w:id="64"/>
+      <w:bookmarkEnd w:id="52"/>
     </w:p>
     <w:p>
       <w:pPr>
@@ -9880,7 +9993,7 @@
           <w:lang w:eastAsia="en-GB"/>
         </w:rPr>
       </w:pPr>
-      <w:bookmarkStart w:id="65" w:name="_Toc1308093"/>
+      <w:bookmarkStart w:id="53" w:name="_Toc1308093"/>
       <w:r>
         <w:rPr>
           <w:lang w:eastAsia="en-GB"/>
@@ -9905,7 +10018,7 @@
         </w:rPr>
         <w:t>.2 Freedom of the Press</w:t>
       </w:r>
-      <w:bookmarkEnd w:id="65"/>
+      <w:bookmarkEnd w:id="53"/>
     </w:p>
     <w:p>
       <w:pPr>
@@ -9952,7 +10065,7 @@
           <w:lang w:eastAsia="en-GB"/>
         </w:rPr>
       </w:pPr>
-      <w:bookmarkStart w:id="66" w:name="_Toc1308094"/>
+      <w:bookmarkStart w:id="54" w:name="_Toc1308094"/>
       <w:r>
         <w:rPr>
           <w:lang w:eastAsia="en-GB"/>
@@ -9977,7 +10090,7 @@
         </w:rPr>
         <w:t>.3 The Human Freedom Index</w:t>
       </w:r>
-      <w:bookmarkEnd w:id="66"/>
+      <w:bookmarkEnd w:id="54"/>
     </w:p>
     <w:p>
       <w:pPr>
@@ -10054,7 +10167,7 @@
           <w:lang w:eastAsia="en-GB"/>
         </w:rPr>
       </w:pPr>
-      <w:bookmarkStart w:id="67" w:name="_Toc1308095"/>
+      <w:bookmarkStart w:id="55" w:name="_Toc1308095"/>
       <w:r>
         <w:rPr>
           <w:lang w:eastAsia="en-GB"/>
@@ -10062,7 +10175,7 @@
         <w:lastRenderedPageBreak/>
         <w:t>3.4.4 State of World Liberty</w:t>
       </w:r>
-      <w:bookmarkEnd w:id="67"/>
+      <w:bookmarkEnd w:id="55"/>
     </w:p>
     <w:p>
       <w:pPr>
@@ -10178,14 +10291,14 @@
           <w:lang w:eastAsia="en-GB"/>
         </w:rPr>
       </w:pPr>
-      <w:bookmarkStart w:id="68" w:name="_Toc1308096"/>
+      <w:bookmarkStart w:id="56" w:name="_Toc1308096"/>
       <w:r>
         <w:rPr>
           <w:lang w:eastAsia="en-GB"/>
         </w:rPr>
         <w:t>Malicious Routing</w:t>
       </w:r>
-      <w:bookmarkEnd w:id="68"/>
+      <w:bookmarkEnd w:id="56"/>
     </w:p>
     <w:p>
       <w:pPr>
@@ -10201,14 +10314,14 @@
           <w:lang w:eastAsia="en-GB"/>
         </w:rPr>
       </w:pPr>
-      <w:bookmarkStart w:id="69" w:name="_Toc1308097"/>
+      <w:bookmarkStart w:id="57" w:name="_Toc1308097"/>
       <w:r>
         <w:rPr>
           <w:lang w:eastAsia="en-GB"/>
         </w:rPr>
         <w:t>4.1 Chapter Overview</w:t>
       </w:r>
-      <w:bookmarkEnd w:id="69"/>
+      <w:bookmarkEnd w:id="57"/>
     </w:p>
     <w:p>
       <w:pPr>
@@ -10258,14 +10371,14 @@
           <w:lang w:eastAsia="en-GB"/>
         </w:rPr>
       </w:pPr>
-      <w:bookmarkStart w:id="70" w:name="_Toc1308098"/>
+      <w:bookmarkStart w:id="58" w:name="_Toc1308098"/>
       <w:r>
         <w:rPr>
           <w:lang w:eastAsia="en-GB"/>
         </w:rPr>
         <w:t>4.2 What is Malicious Routing</w:t>
       </w:r>
-      <w:bookmarkEnd w:id="70"/>
+      <w:bookmarkEnd w:id="58"/>
     </w:p>
     <w:p>
       <w:pPr>
@@ -10367,14 +10480,14 @@
           <w:lang w:eastAsia="en-GB"/>
         </w:rPr>
       </w:pPr>
-      <w:bookmarkStart w:id="71" w:name="_Toc1308099"/>
+      <w:bookmarkStart w:id="59" w:name="_Toc1308099"/>
       <w:r>
         <w:rPr>
           <w:lang w:eastAsia="en-GB"/>
         </w:rPr>
         <w:t>4.2.1 Mass Surveillance</w:t>
       </w:r>
-      <w:bookmarkEnd w:id="71"/>
+      <w:bookmarkEnd w:id="59"/>
     </w:p>
     <w:p>
       <w:pPr>
@@ -10460,14 +10573,20 @@
         <w:rPr>
           <w:lang w:eastAsia="en-GB"/>
         </w:rPr>
+        <w:t xml:space="preserve">A better </w:t>
+      </w:r>
+      <w:r>
+        <w:rPr>
+          <w:lang w:eastAsia="en-GB"/>
+        </w:rPr>
+        <w:t xml:space="preserve">measurement of mass surveillance as part of malicious routing would be to gauge the level of mass surveillance in a given nation and divide by that nation’s Gross Domestic </w:t>
+      </w:r>
+      <w:r>
+        <w:rPr>
+          <w:lang w:eastAsia="en-GB"/>
+        </w:rPr>
         <w:lastRenderedPageBreak/>
-        <w:t xml:space="preserve">A better </w:t>
-      </w:r>
-      <w:r>
-        <w:rPr>
-          <w:lang w:eastAsia="en-GB"/>
-        </w:rPr>
-        <w:t xml:space="preserve">measurement of mass surveillance as part of malicious routing would be to gauge the level of mass surveillance in a given nation and divide by that nation’s Gross Domestic Product. </w:t>
+        <w:t xml:space="preserve">Product. </w:t>
       </w:r>
       <w:proofErr w:type="gramStart"/>
       <w:r>
@@ -10498,14 +10617,14 @@
           <w:lang w:eastAsia="en-GB"/>
         </w:rPr>
       </w:pPr>
-      <w:bookmarkStart w:id="72" w:name="_Toc1308100"/>
+      <w:bookmarkStart w:id="60" w:name="_Toc1308100"/>
       <w:r>
         <w:rPr>
           <w:lang w:eastAsia="en-GB"/>
         </w:rPr>
         <w:t>4.2.2 Arrests made over social media posts</w:t>
       </w:r>
-      <w:bookmarkEnd w:id="72"/>
+      <w:bookmarkEnd w:id="60"/>
     </w:p>
     <w:p>
       <w:pPr>
@@ -10664,7 +10783,7 @@
           <w:lang w:eastAsia="en-GB"/>
         </w:rPr>
       </w:pPr>
-      <w:bookmarkStart w:id="73" w:name="_Toc1308101"/>
+      <w:bookmarkStart w:id="61" w:name="_Toc1308101"/>
       <w:r>
         <w:rPr>
           <w:lang w:eastAsia="en-GB"/>
@@ -10677,7 +10796,7 @@
         </w:rPr>
         <w:t xml:space="preserve"> Mirai Botnet IP Addresses</w:t>
       </w:r>
-      <w:bookmarkEnd w:id="73"/>
+      <w:bookmarkEnd w:id="61"/>
     </w:p>
     <w:p>
       <w:pPr>
@@ -10805,32 +10924,138 @@
         <w:rPr>
           <w:lang w:eastAsia="en-GB"/>
         </w:rPr>
-        <w:t xml:space="preserve">. Certain countries such as The US and Netherlands are over represented in their share of the world’s cloud providers. This would mean that such nations may also be over </w:t>
-      </w:r>
+        <w:t xml:space="preserve">. Certain countries such as The US and Netherlands are over represented in their share of the world’s cloud providers. This would mean that such nations may also be over represented in the </w:t>
+      </w:r>
+      <w:r>
+        <w:rPr>
+          <w:lang w:eastAsia="en-GB"/>
+        </w:rPr>
+        <w:t>number</w:t>
+      </w:r>
+      <w:r>
+        <w:rPr>
+          <w:lang w:eastAsia="en-GB"/>
+        </w:rPr>
+        <w:t xml:space="preserve"> of </w:t>
+      </w:r>
+      <w:r>
+        <w:rPr>
+          <w:lang w:eastAsia="en-GB"/>
+        </w:rPr>
+        <w:t xml:space="preserve">infected hosts that are detected as part of the Bad Packets Report. </w:t>
+      </w:r>
+    </w:p>
+    <w:p>
+      <w:pPr>
+        <w:rPr>
+          <w:lang w:eastAsia="en-GB"/>
+        </w:rPr>
+      </w:pPr>
+    </w:p>
+    <w:p>
+      <w:pPr>
+        <w:pStyle w:val="Heading3"/>
+        <w:rPr>
+          <w:lang w:eastAsia="en-GB"/>
+        </w:rPr>
+      </w:pPr>
+      <w:bookmarkStart w:id="62" w:name="_Toc1308102"/>
       <w:r>
         <w:rPr>
           <w:lang w:eastAsia="en-GB"/>
         </w:rPr>
         <w:lastRenderedPageBreak/>
-        <w:t xml:space="preserve">represented in the </w:t>
-      </w:r>
-      <w:r>
-        <w:rPr>
-          <w:lang w:eastAsia="en-GB"/>
-        </w:rPr>
-        <w:t>number</w:t>
-      </w:r>
-      <w:r>
-        <w:rPr>
-          <w:lang w:eastAsia="en-GB"/>
-        </w:rPr>
-        <w:t xml:space="preserve"> of </w:t>
-      </w:r>
-      <w:r>
-        <w:rPr>
-          <w:lang w:eastAsia="en-GB"/>
-        </w:rPr>
-        <w:t xml:space="preserve">infected hosts that are detected as part of the Bad Packets Report. </w:t>
+        <w:t>4.3.4 Mirai-like Packet Signatures</w:t>
+      </w:r>
+      <w:bookmarkEnd w:id="62"/>
+    </w:p>
+    <w:p>
+      <w:pPr>
+        <w:rPr>
+          <w:lang w:eastAsia="en-GB"/>
+        </w:rPr>
+      </w:pPr>
+      <w:r>
+        <w:rPr>
+          <w:lang w:eastAsia="en-GB"/>
+        </w:rPr>
+        <w:t xml:space="preserve">Like with the Mirai botnet IPs, this dataset was also compiled by the Bad Packets Report. The data was received as a list of IPs being targeted by packets that shared the </w:t>
+      </w:r>
+      <w:r>
+        <w:rPr>
+          <w:lang w:eastAsia="en-GB"/>
+        </w:rPr>
+        <w:t xml:space="preserve">structure and sequence number formatting with those produced by the original Mirai source code. </w:t>
+      </w:r>
+      <w:r>
+        <w:rPr>
+          <w:lang w:eastAsia="en-GB"/>
+        </w:rPr>
+        <w:t xml:space="preserve">From this, a list of nations </w:t>
+      </w:r>
+      <w:r>
+        <w:rPr>
+          <w:lang w:eastAsia="en-GB"/>
+        </w:rPr>
+        <w:t xml:space="preserve">and the number of Mirai-like packets that had been targeted at said nation between July 2018 and Dec 2018 was compiled. </w:t>
+      </w:r>
+      <w:r>
+        <w:rPr>
+          <w:lang w:eastAsia="en-GB"/>
+        </w:rPr>
+        <w:t xml:space="preserve">While the last feature represented </w:t>
+      </w:r>
+      <w:r>
+        <w:rPr>
+          <w:lang w:eastAsia="en-GB"/>
+        </w:rPr>
+        <w:t xml:space="preserve">Mirai hosting and infection, this feature represents the amount a nation is targeted by Mirai-like attacks. In a more general sense, the feature indicates the quantity of IPs in a given nation that experience malicious attacks. As with the previous feature, this feature is also divided by the number of IPs in the given nation to produce the proportion of IPs that have been targeted, then normalised to make the output more understandable. </w:t>
+      </w:r>
+    </w:p>
+    <w:p>
+      <w:pPr>
+        <w:rPr>
+          <w:lang w:eastAsia="en-GB"/>
+        </w:rPr>
+      </w:pPr>
+    </w:p>
+    <w:p>
+      <w:pPr>
+        <w:rPr>
+          <w:lang w:eastAsia="en-GB"/>
+        </w:rPr>
+      </w:pPr>
+      <w:r>
+        <w:rPr>
+          <w:lang w:eastAsia="en-GB"/>
+        </w:rPr>
+        <w:t xml:space="preserve">Together, the Mirai-like packets </w:t>
+      </w:r>
+      <w:proofErr w:type="gramStart"/>
+      <w:r>
+        <w:rPr>
+          <w:lang w:eastAsia="en-GB"/>
+        </w:rPr>
+        <w:t>feature</w:t>
+      </w:r>
+      <w:proofErr w:type="gramEnd"/>
+      <w:r>
+        <w:rPr>
+          <w:lang w:eastAsia="en-GB"/>
+        </w:rPr>
+        <w:t xml:space="preserve"> and the Botnet IPs feature aim to </w:t>
+      </w:r>
+      <w:r>
+        <w:rPr>
+          <w:lang w:eastAsia="en-GB"/>
+        </w:rPr>
+        <w:t xml:space="preserve">give a representation of external offensive </w:t>
+      </w:r>
+      <w:r>
+        <w:rPr>
+          <w:lang w:eastAsia="en-GB"/>
+        </w:rPr>
+        <w:t xml:space="preserve">malicious routing affecting the citizens of any given nation. </w:t>
       </w:r>
     </w:p>
     <w:p>
@@ -10847,102 +11072,118 @@
           <w:lang w:eastAsia="en-GB"/>
         </w:rPr>
       </w:pPr>
-      <w:bookmarkStart w:id="74" w:name="_Toc1308102"/>
-      <w:r>
-        <w:rPr>
-          <w:lang w:eastAsia="en-GB"/>
-        </w:rPr>
-        <w:t>4.3.4 Mirai-like Packet Signatures</w:t>
-      </w:r>
-      <w:bookmarkEnd w:id="74"/>
-    </w:p>
-    <w:p>
-      <w:pPr>
-        <w:rPr>
-          <w:lang w:eastAsia="en-GB"/>
-        </w:rPr>
-      </w:pPr>
-      <w:r>
-        <w:rPr>
-          <w:lang w:eastAsia="en-GB"/>
-        </w:rPr>
-        <w:t xml:space="preserve">Like with the Mirai botnet IPs, this dataset was also compiled by the Bad Packets Report. The data was received as a list of IPs being targeted by packets that shared the </w:t>
-      </w:r>
-      <w:r>
-        <w:rPr>
-          <w:lang w:eastAsia="en-GB"/>
-        </w:rPr>
-        <w:t xml:space="preserve">structure and sequence number formatting with those produced by the original Mirai source code. </w:t>
-      </w:r>
-      <w:r>
-        <w:rPr>
-          <w:lang w:eastAsia="en-GB"/>
-        </w:rPr>
-        <w:t xml:space="preserve">From this, a list of nations </w:t>
-      </w:r>
-      <w:r>
-        <w:rPr>
-          <w:lang w:eastAsia="en-GB"/>
-        </w:rPr>
-        <w:t xml:space="preserve">and the number of Mirai-like packets that had been targeted at said nation between July 2018 and Dec 2018 was compiled. </w:t>
-      </w:r>
-      <w:r>
-        <w:rPr>
-          <w:lang w:eastAsia="en-GB"/>
-        </w:rPr>
-        <w:t xml:space="preserve">While the last feature represented </w:t>
-      </w:r>
-      <w:r>
-        <w:rPr>
-          <w:lang w:eastAsia="en-GB"/>
-        </w:rPr>
-        <w:t xml:space="preserve">Mirai hosting and infection, this feature represents the amount a nation is targeted by Mirai-like attacks. In a more general sense, the feature indicates the quantity of IPs in a given nation that experience malicious attacks. As with the previous feature, this feature is also divided by the number of IPs in the given nation to produce the proportion of IPs that have been targeted, then normalised to make the output more understandable. </w:t>
-      </w:r>
-    </w:p>
-    <w:p>
-      <w:pPr>
-        <w:rPr>
-          <w:lang w:eastAsia="en-GB"/>
-        </w:rPr>
-      </w:pPr>
-    </w:p>
-    <w:p>
-      <w:pPr>
-        <w:rPr>
-          <w:lang w:eastAsia="en-GB"/>
-        </w:rPr>
-      </w:pPr>
-      <w:r>
-        <w:rPr>
-          <w:lang w:eastAsia="en-GB"/>
-        </w:rPr>
-        <w:t xml:space="preserve">Together, the Mirai-like packets </w:t>
+      <w:bookmarkStart w:id="63" w:name="_Toc1308103"/>
+      <w:r>
+        <w:rPr>
+          <w:lang w:eastAsia="en-GB"/>
+        </w:rPr>
+        <w:t>4.3.5 BGP Hijacks</w:t>
+      </w:r>
+      <w:bookmarkEnd w:id="63"/>
+    </w:p>
+    <w:p>
+      <w:pPr>
+        <w:rPr>
+          <w:lang w:eastAsia="en-GB"/>
+        </w:rPr>
+      </w:pPr>
+      <w:r>
+        <w:rPr>
+          <w:lang w:eastAsia="en-GB"/>
+        </w:rPr>
+        <w:t xml:space="preserve">The data for this feature was collected by </w:t>
+      </w:r>
+      <w:proofErr w:type="spellStart"/>
+      <w:r>
+        <w:rPr>
+          <w:lang w:eastAsia="en-GB"/>
+        </w:rPr>
+        <w:t>BGPmon</w:t>
+      </w:r>
+      <w:proofErr w:type="spellEnd"/>
+      <w:r>
+        <w:rPr>
+          <w:lang w:eastAsia="en-GB"/>
+        </w:rPr>
+        <w:t xml:space="preserve"> [19]. Their dataset records victim ASes that have experienced BGP hijacks as well as the ASN (Autonomous System Number) of the attacker.</w:t>
+      </w:r>
+      <w:r>
+        <w:rPr>
+          <w:lang w:eastAsia="en-GB"/>
+        </w:rPr>
+        <w:t xml:space="preserve"> In some cases, both the attacker and victim ASN are the same and </w:t>
+      </w:r>
+      <w:proofErr w:type="spellStart"/>
+      <w:r>
+        <w:rPr>
+          <w:lang w:eastAsia="en-GB"/>
+        </w:rPr>
+        <w:t>BGPmon</w:t>
+      </w:r>
+      <w:proofErr w:type="spellEnd"/>
+      <w:r>
+        <w:rPr>
+          <w:lang w:eastAsia="en-GB"/>
+        </w:rPr>
+        <w:t xml:space="preserve"> </w:t>
+      </w:r>
+      <w:r>
+        <w:rPr>
+          <w:lang w:eastAsia="en-GB"/>
+        </w:rPr>
+        <w:t>acknowledges that for many of these, the ‘hijack’ was simply a mistake on the part of that particular AS. It must be noted however, that it is not a guarantee that the ‘hijack’ was a mistake when the ASNs are equal.</w:t>
+      </w:r>
+    </w:p>
+    <w:p>
+      <w:pPr>
+        <w:rPr>
+          <w:lang w:eastAsia="en-GB"/>
+        </w:rPr>
+      </w:pPr>
+    </w:p>
+    <w:p>
+      <w:pPr>
+        <w:rPr>
+          <w:lang w:eastAsia="en-GB"/>
+        </w:rPr>
+      </w:pPr>
+      <w:r>
+        <w:rPr>
+          <w:lang w:eastAsia="en-GB"/>
+        </w:rPr>
+        <w:t>A dataset mapping ASNs to nations was used to cross reference with the BGP hijacks dataset to produce a list of the number of times any AS within a given nation has experienced a BGP hijack</w:t>
+      </w:r>
+      <w:r>
+        <w:rPr>
+          <w:lang w:eastAsia="en-GB"/>
+        </w:rPr>
+        <w:t>. This gives an indication of how trustworthy a nation’s ASes are</w:t>
+      </w:r>
+      <w:r>
+        <w:rPr>
+          <w:lang w:eastAsia="en-GB"/>
+        </w:rPr>
+        <w:t xml:space="preserve">. Since ASes in a given nation operate to an extent under the instruction of that nation’s government (E.g. Boomeranging in </w:t>
       </w:r>
       <w:proofErr w:type="gramStart"/>
       <w:r>
         <w:rPr>
           <w:lang w:eastAsia="en-GB"/>
         </w:rPr>
-        <w:t>feature</w:t>
+        <w:t>The</w:t>
       </w:r>
       <w:proofErr w:type="gramEnd"/>
       <w:r>
         <w:rPr>
           <w:lang w:eastAsia="en-GB"/>
         </w:rPr>
-        <w:t xml:space="preserve"> and the Botnet IPs feature aim to </w:t>
-      </w:r>
-      <w:r>
-        <w:rPr>
-          <w:lang w:eastAsia="en-GB"/>
-        </w:rPr>
-        <w:t xml:space="preserve">give a representation of external offensive </w:t>
-      </w:r>
-      <w:r>
-        <w:rPr>
-          <w:lang w:eastAsia="en-GB"/>
-        </w:rPr>
-        <w:t xml:space="preserve">malicious routing affecting the citizens of any given nation. </w:t>
+        <w:t xml:space="preserve"> US), by extension this dataset also gives an indication of </w:t>
+      </w:r>
+      <w:r>
+        <w:rPr>
+          <w:lang w:eastAsia="en-GB"/>
+        </w:rPr>
+        <w:t xml:space="preserve">the degree of top down information control from a given nation’s government. </w:t>
       </w:r>
     </w:p>
     <w:p>
@@ -10959,118 +11200,76 @@
           <w:lang w:eastAsia="en-GB"/>
         </w:rPr>
       </w:pPr>
-      <w:bookmarkStart w:id="75" w:name="_Toc1308103"/>
-      <w:r>
-        <w:rPr>
-          <w:lang w:eastAsia="en-GB"/>
-        </w:rPr>
-        <w:t>4.3.5 BGP Hijacks</w:t>
-      </w:r>
-      <w:bookmarkEnd w:id="75"/>
-    </w:p>
-    <w:p>
-      <w:pPr>
-        <w:rPr>
-          <w:lang w:eastAsia="en-GB"/>
-        </w:rPr>
-      </w:pPr>
-      <w:r>
-        <w:rPr>
-          <w:lang w:eastAsia="en-GB"/>
-        </w:rPr>
-        <w:t xml:space="preserve">The data for this feature was collected by </w:t>
-      </w:r>
-      <w:proofErr w:type="spellStart"/>
-      <w:r>
-        <w:rPr>
-          <w:lang w:eastAsia="en-GB"/>
-        </w:rPr>
-        <w:t>BGPmon</w:t>
-      </w:r>
-      <w:proofErr w:type="spellEnd"/>
-      <w:r>
-        <w:rPr>
-          <w:lang w:eastAsia="en-GB"/>
-        </w:rPr>
-        <w:t xml:space="preserve"> [19]. Their dataset records victim ASes that have experienced BGP hijacks as well as the ASN (Autonomous System Number) of the attacker.</w:t>
-      </w:r>
-      <w:r>
-        <w:rPr>
-          <w:lang w:eastAsia="en-GB"/>
-        </w:rPr>
-        <w:t xml:space="preserve"> In some cases, both the attacker and victim ASN are the same and </w:t>
-      </w:r>
-      <w:proofErr w:type="spellStart"/>
-      <w:r>
-        <w:rPr>
-          <w:lang w:eastAsia="en-GB"/>
-        </w:rPr>
-        <w:t>BGPmon</w:t>
-      </w:r>
-      <w:proofErr w:type="spellEnd"/>
-      <w:r>
-        <w:rPr>
-          <w:lang w:eastAsia="en-GB"/>
-        </w:rPr>
-        <w:t xml:space="preserve"> </w:t>
-      </w:r>
-      <w:r>
-        <w:rPr>
-          <w:lang w:eastAsia="en-GB"/>
-        </w:rPr>
-        <w:t>acknowledges that for many of these, the ‘hijack’ was simply a mistake on the part of that particular AS. It must be noted however, that it is not a guarantee that the ‘hijack’ was a mistake when the ASNs are equal.</w:t>
-      </w:r>
-    </w:p>
-    <w:p>
-      <w:pPr>
-        <w:rPr>
-          <w:lang w:eastAsia="en-GB"/>
-        </w:rPr>
-      </w:pPr>
-    </w:p>
-    <w:p>
-      <w:pPr>
-        <w:rPr>
-          <w:lang w:eastAsia="en-GB"/>
-        </w:rPr>
-      </w:pPr>
-      <w:r>
-        <w:rPr>
-          <w:lang w:eastAsia="en-GB"/>
-        </w:rPr>
-        <w:t>A dataset mapping ASNs to nations was used to cross reference with the BGP hijacks dataset to produce a list of the number of times any AS within a given nation has experienced a BGP hijack</w:t>
-      </w:r>
-      <w:r>
-        <w:rPr>
-          <w:lang w:eastAsia="en-GB"/>
-        </w:rPr>
-        <w:t>. This gives an indication of how trustworthy a nation’s ASes are</w:t>
-      </w:r>
-      <w:r>
-        <w:rPr>
-          <w:lang w:eastAsia="en-GB"/>
-        </w:rPr>
-        <w:t xml:space="preserve">. Since ASes in a given nation operate to an extent under the instruction of that nation’s government (E.g. Boomeranging in </w:t>
-      </w:r>
-      <w:proofErr w:type="gramStart"/>
-      <w:r>
-        <w:rPr>
-          <w:lang w:eastAsia="en-GB"/>
-        </w:rPr>
-        <w:t>The</w:t>
-      </w:r>
-      <w:proofErr w:type="gramEnd"/>
-      <w:r>
-        <w:rPr>
-          <w:lang w:eastAsia="en-GB"/>
-        </w:rPr>
-        <w:t xml:space="preserve"> US), by extension this dataset also gives an indication of </w:t>
-      </w:r>
-      <w:r>
-        <w:rPr>
-          <w:lang w:eastAsia="en-GB"/>
-        </w:rPr>
-        <w:t xml:space="preserve">the degree of top down information control from a given nation’s government. </w:t>
+      <w:bookmarkStart w:id="64" w:name="_Toc1308104"/>
+      <w:r>
+        <w:rPr>
+          <w:lang w:eastAsia="en-GB"/>
+        </w:rPr>
+        <w:t>4.3.6 Information Exposure</w:t>
+      </w:r>
+      <w:bookmarkEnd w:id="64"/>
+    </w:p>
+    <w:p>
+      <w:pPr>
+        <w:rPr>
+          <w:lang w:eastAsia="en-GB"/>
+        </w:rPr>
+      </w:pPr>
+      <w:r>
+        <w:rPr>
+          <w:lang w:eastAsia="en-GB"/>
+        </w:rPr>
+        <w:t xml:space="preserve">As explained in 2.8.4, information exposure is calculated by taking the routing dependencies of each nation and </w:t>
+      </w:r>
+      <w:r>
+        <w:rPr>
+          <w:lang w:eastAsia="en-GB"/>
+        </w:rPr>
+        <w:t xml:space="preserve">comparing them to nations that perform mass surveillance. </w:t>
+      </w:r>
+      <w:r>
+        <w:rPr>
+          <w:lang w:eastAsia="en-GB"/>
+        </w:rPr>
+        <w:t>Due to the nature of the output being a value between 0 and 1, normalisation was not required here. While this feature gives a clear indication of the likelihood that a nation’s data will pass through a nation that performs mass surveillance, it is impossible to determine whether any given packet will be analysed by the surveillance schemes. Due to the high level of secrecy and lack of disclosure it is impossible to determine whether any given nations surveillance techniques perform better than any other nation. While in the real world this is certainly the case, for this model each surveying nation</w:t>
+      </w:r>
+      <w:r>
+        <w:rPr>
+          <w:lang w:eastAsia="en-GB"/>
+        </w:rPr>
+        <w:t xml:space="preserve">’s capability will be regarded as equal. </w:t>
+      </w:r>
+    </w:p>
+    <w:p>
+      <w:pPr>
+        <w:rPr>
+          <w:lang w:eastAsia="en-GB"/>
+        </w:rPr>
+      </w:pPr>
+    </w:p>
+    <w:p>
+      <w:pPr>
+        <w:rPr>
+          <w:lang w:eastAsia="en-GB"/>
+        </w:rPr>
+      </w:pPr>
+      <w:r>
+        <w:rPr>
+          <w:lang w:eastAsia="en-GB"/>
+        </w:rPr>
+        <w:t xml:space="preserve">The BGP Hijacks feature and the Information Exposure feature together provide an indication of the degree to which a nation’s internal routing structure exposes </w:t>
+      </w:r>
+      <w:r>
+        <w:rPr>
+          <w:lang w:eastAsia="en-GB"/>
+        </w:rPr>
+        <w:t>its</w:t>
+      </w:r>
+      <w:r>
+        <w:rPr>
+          <w:lang w:eastAsia="en-GB"/>
+        </w:rPr>
+        <w:t xml:space="preserve"> citizens to malicious routing.</w:t>
       </w:r>
     </w:p>
     <w:p>
@@ -11087,107 +11286,14 @@
           <w:lang w:eastAsia="en-GB"/>
         </w:rPr>
       </w:pPr>
-      <w:bookmarkStart w:id="76" w:name="_Toc1308104"/>
-      <w:r>
-        <w:rPr>
-          <w:lang w:eastAsia="en-GB"/>
-        </w:rPr>
-        <w:t>4.3.6 Information Exposure</w:t>
-      </w:r>
-      <w:bookmarkEnd w:id="76"/>
-    </w:p>
-    <w:p>
-      <w:pPr>
-        <w:rPr>
-          <w:lang w:eastAsia="en-GB"/>
-        </w:rPr>
-      </w:pPr>
-      <w:r>
-        <w:rPr>
-          <w:lang w:eastAsia="en-GB"/>
-        </w:rPr>
-        <w:t xml:space="preserve">As explained in 2.8.4, information exposure is calculated by taking the routing dependencies of each nation and </w:t>
-      </w:r>
-      <w:r>
-        <w:rPr>
-          <w:lang w:eastAsia="en-GB"/>
-        </w:rPr>
-        <w:t xml:space="preserve">comparing them to nations that perform mass surveillance. </w:t>
-      </w:r>
-      <w:r>
-        <w:rPr>
-          <w:lang w:eastAsia="en-GB"/>
-        </w:rPr>
-        <w:t xml:space="preserve">Due to the nature of the output being a value between 0 and 1, normalisation was not required here. While this feature gives a clear indication of the likelihood that a nation’s data will pass through a nation that performs mass surveillance, it is impossible to determine whether any given packet will be analysed by the surveillance schemes. Due to the high level of secrecy and lack of disclosure it is </w:t>
-      </w:r>
-      <w:r>
-        <w:rPr>
-          <w:lang w:eastAsia="en-GB"/>
-        </w:rPr>
-        <w:lastRenderedPageBreak/>
-        <w:t>impossible to determine whether any given nations surveillance techniques perform better than any other nation. While in the real world this is certainly the case, for this model each surveying nation</w:t>
-      </w:r>
-      <w:r>
-        <w:rPr>
-          <w:lang w:eastAsia="en-GB"/>
-        </w:rPr>
-        <w:t xml:space="preserve">’s capability will be regarded as equal. </w:t>
-      </w:r>
-    </w:p>
-    <w:p>
-      <w:pPr>
-        <w:rPr>
-          <w:lang w:eastAsia="en-GB"/>
-        </w:rPr>
-      </w:pPr>
-    </w:p>
-    <w:p>
-      <w:pPr>
-        <w:rPr>
-          <w:lang w:eastAsia="en-GB"/>
-        </w:rPr>
-      </w:pPr>
-      <w:r>
-        <w:rPr>
-          <w:lang w:eastAsia="en-GB"/>
-        </w:rPr>
-        <w:t xml:space="preserve">The BGP Hijacks feature and the Information Exposure feature together provide an indication of the degree to which a nation’s internal routing structure exposes </w:t>
-      </w:r>
-      <w:r>
-        <w:rPr>
-          <w:lang w:eastAsia="en-GB"/>
-        </w:rPr>
-        <w:t>its</w:t>
-      </w:r>
-      <w:r>
-        <w:rPr>
-          <w:lang w:eastAsia="en-GB"/>
-        </w:rPr>
-        <w:t xml:space="preserve"> citizens to malicious routing.</w:t>
-      </w:r>
-    </w:p>
-    <w:p>
-      <w:pPr>
-        <w:rPr>
-          <w:lang w:eastAsia="en-GB"/>
-        </w:rPr>
-      </w:pPr>
-    </w:p>
-    <w:p>
-      <w:pPr>
-        <w:pStyle w:val="Heading3"/>
-        <w:rPr>
-          <w:lang w:eastAsia="en-GB"/>
-        </w:rPr>
-      </w:pPr>
-      <w:bookmarkStart w:id="77" w:name="_Toc1308105"/>
+      <w:bookmarkStart w:id="65" w:name="_Toc1308105"/>
       <w:r>
         <w:rPr>
           <w:lang w:eastAsia="en-GB"/>
         </w:rPr>
         <w:t>4.3.8 Feature Weightings</w:t>
       </w:r>
-      <w:bookmarkEnd w:id="77"/>
+      <w:bookmarkEnd w:id="65"/>
     </w:p>
     <w:p>
       <w:pPr>
@@ -11368,14 +11474,14 @@
           <w:lang w:eastAsia="en-GB"/>
         </w:rPr>
       </w:pPr>
-      <w:bookmarkStart w:id="78" w:name="_Toc1308106"/>
+      <w:bookmarkStart w:id="66" w:name="_Toc1308106"/>
       <w:r>
         <w:rPr>
           <w:lang w:eastAsia="en-GB"/>
         </w:rPr>
         <w:t>4.3 Nations and Autonomous Systems</w:t>
       </w:r>
-      <w:bookmarkEnd w:id="78"/>
+      <w:bookmarkEnd w:id="66"/>
     </w:p>
     <w:p>
       <w:pPr>
@@ -11450,50 +11556,56 @@
         <w:rPr>
           <w:lang w:eastAsia="en-GB"/>
         </w:rPr>
+        <w:t xml:space="preserve">By indexing by nation, </w:t>
+      </w:r>
+      <w:r>
+        <w:rPr>
+          <w:lang w:eastAsia="en-GB"/>
+        </w:rPr>
+        <w:t xml:space="preserve">comparisons </w:t>
+      </w:r>
+      <w:r>
+        <w:rPr>
+          <w:lang w:eastAsia="en-GB"/>
+        </w:rPr>
+        <w:t>with</w:t>
+      </w:r>
+      <w:r>
+        <w:rPr>
+          <w:lang w:eastAsia="en-GB"/>
+        </w:rPr>
+        <w:t xml:space="preserve"> </w:t>
+      </w:r>
+      <w:r>
+        <w:rPr>
+          <w:lang w:eastAsia="en-GB"/>
+        </w:rPr>
+        <w:t xml:space="preserve">legislation, </w:t>
+      </w:r>
+      <w:r>
+        <w:rPr>
+          <w:lang w:eastAsia="en-GB"/>
+        </w:rPr>
+        <w:t xml:space="preserve">policies, </w:t>
+      </w:r>
+      <w:r>
+        <w:rPr>
+          <w:lang w:eastAsia="en-GB"/>
+        </w:rPr>
+        <w:t>ideology and levels of freedom</w:t>
+      </w:r>
+      <w:r>
+        <w:rPr>
+          <w:lang w:eastAsia="en-GB"/>
+        </w:rPr>
+        <w:t xml:space="preserve"> dramatically simplify the process of analysis and finding correlations. It is </w:t>
+      </w:r>
+      <w:r>
+        <w:rPr>
+          <w:lang w:eastAsia="en-GB"/>
+        </w:rPr>
         <w:lastRenderedPageBreak/>
-        <w:t xml:space="preserve">By indexing by nation, </w:t>
-      </w:r>
-      <w:r>
-        <w:rPr>
-          <w:lang w:eastAsia="en-GB"/>
-        </w:rPr>
-        <w:t xml:space="preserve">comparisons </w:t>
-      </w:r>
-      <w:r>
-        <w:rPr>
-          <w:lang w:eastAsia="en-GB"/>
-        </w:rPr>
-        <w:t>with</w:t>
-      </w:r>
-      <w:r>
-        <w:rPr>
-          <w:lang w:eastAsia="en-GB"/>
-        </w:rPr>
-        <w:t xml:space="preserve"> </w:t>
-      </w:r>
-      <w:r>
-        <w:rPr>
-          <w:lang w:eastAsia="en-GB"/>
-        </w:rPr>
-        <w:t xml:space="preserve">legislation, </w:t>
-      </w:r>
-      <w:r>
-        <w:rPr>
-          <w:lang w:eastAsia="en-GB"/>
-        </w:rPr>
-        <w:t xml:space="preserve">policies, </w:t>
-      </w:r>
-      <w:r>
-        <w:rPr>
-          <w:lang w:eastAsia="en-GB"/>
-        </w:rPr>
-        <w:t>ideology and levels of freedom</w:t>
-      </w:r>
-      <w:r>
-        <w:rPr>
-          <w:lang w:eastAsia="en-GB"/>
-        </w:rPr>
-        <w:t xml:space="preserve"> dramatically simplify the process of analysis and finding correlations. It is important to note however, that this simplification process will come with a minor loss to precision of the exact groups being affected by malicious routing. </w:t>
+        <w:t xml:space="preserve">important to note however, that this simplification process will come with a minor loss to precision of the exact groups being affected by malicious routing. </w:t>
       </w:r>
     </w:p>
     <w:p>
@@ -11510,7 +11622,7 @@
           <w:lang w:eastAsia="en-GB"/>
         </w:rPr>
       </w:pPr>
-      <w:bookmarkStart w:id="79" w:name="_Toc1308107"/>
+      <w:bookmarkStart w:id="67" w:name="_Toc1308107"/>
       <w:r>
         <w:rPr>
           <w:lang w:eastAsia="en-GB"/>
@@ -11523,7 +11635,7 @@
         </w:rPr>
         <w:t>Methodology</w:t>
       </w:r>
-      <w:bookmarkEnd w:id="79"/>
+      <w:bookmarkEnd w:id="67"/>
     </w:p>
     <w:p>
       <w:pPr>
@@ -11539,14 +11651,14 @@
           <w:lang w:eastAsia="en-GB"/>
         </w:rPr>
       </w:pPr>
-      <w:bookmarkStart w:id="80" w:name="_Toc1308108"/>
+      <w:bookmarkStart w:id="68" w:name="_Toc1308108"/>
       <w:r>
         <w:rPr>
           <w:lang w:eastAsia="en-GB"/>
         </w:rPr>
         <w:t>4.4.1 Data Discovery and Collection</w:t>
       </w:r>
-      <w:bookmarkEnd w:id="80"/>
+      <w:bookmarkEnd w:id="68"/>
     </w:p>
     <w:p>
       <w:pPr>
@@ -11619,7 +11731,7 @@
           <w:lang w:eastAsia="en-GB"/>
         </w:rPr>
       </w:pPr>
-      <w:bookmarkStart w:id="81" w:name="_Toc1308109"/>
+      <w:bookmarkStart w:id="69" w:name="_Toc1308109"/>
       <w:r>
         <w:rPr>
           <w:lang w:eastAsia="en-GB"/>
@@ -11644,7 +11756,7 @@
         </w:rPr>
         <w:t>ormatting</w:t>
       </w:r>
-      <w:bookmarkEnd w:id="81"/>
+      <w:bookmarkEnd w:id="69"/>
     </w:p>
     <w:p>
       <w:pPr>
@@ -11676,7 +11788,34 @@
         <w:rPr>
           <w:lang w:eastAsia="en-GB"/>
         </w:rPr>
-        <w:t xml:space="preserve">For the Bad Packet’s Mirai Signatures, the raw data simply listed the origin IP address of the packet, the country code, the ASN and the date of discovery. An example extract from the raw data is shown in the table below: </w:t>
+        <w:t xml:space="preserve">For the Bad Packet’s Mirai Signatures, the raw data simply listed the origin IP address of the packet, the country code, the ASN and the date of discovery. An example extract from the raw data is shown in the </w:t>
+      </w:r>
+      <w:r>
+        <w:rPr>
+          <w:i/>
+          <w:lang w:eastAsia="en-GB"/>
+        </w:rPr>
+        <w:t>T</w:t>
+      </w:r>
+      <w:r>
+        <w:rPr>
+          <w:i/>
+          <w:lang w:eastAsia="en-GB"/>
+        </w:rPr>
+        <w:t>able</w:t>
+      </w:r>
+      <w:r>
+        <w:rPr>
+          <w:i/>
+          <w:lang w:eastAsia="en-GB"/>
+        </w:rPr>
+        <w:t xml:space="preserve"> 4.1</w:t>
+      </w:r>
+      <w:r>
+        <w:rPr>
+          <w:lang w:eastAsia="en-GB"/>
+        </w:rPr>
+        <w:t xml:space="preserve"> below: </w:t>
       </w:r>
     </w:p>
     <w:tbl>
@@ -12314,6 +12453,7 @@
           </w:tcPr>
           <w:p>
             <w:pPr>
+              <w:keepNext/>
               <w:rPr>
                 <w:sz w:val="22"/>
                 <w:szCs w:val="22"/>
@@ -12334,6 +12474,39 @@
     </w:tbl>
     <w:p>
       <w:pPr>
+        <w:pStyle w:val="Caption"/>
+        <w:jc w:val="center"/>
+        <w:rPr>
+          <w:color w:val="auto"/>
+        </w:rPr>
+      </w:pPr>
+      <w:r>
+        <w:rPr>
+          <w:color w:val="auto"/>
+        </w:rPr>
+        <w:t xml:space="preserve">Table 4.1: </w:t>
+      </w:r>
+      <w:r>
+        <w:rPr>
+          <w:color w:val="auto"/>
+        </w:rPr>
+        <w:t>Raw</w:t>
+      </w:r>
+      <w:r>
+        <w:rPr>
+          <w:color w:val="auto"/>
+        </w:rPr>
+        <w:t xml:space="preserve"> Bad Packet’s Data </w:t>
+      </w:r>
+      <w:r>
+        <w:rPr>
+          <w:color w:val="auto"/>
+        </w:rPr>
+        <w:t>Sample</w:t>
+      </w:r>
+    </w:p>
+    <w:p>
+      <w:pPr>
         <w:rPr>
           <w:lang w:eastAsia="en-GB"/>
         </w:rPr>
@@ -12386,7 +12559,26 @@
         <w:rPr>
           <w:lang w:eastAsia="en-GB"/>
         </w:rPr>
-        <w:t>An extract from the raw data is shown below:</w:t>
+        <w:t>An extract from the raw data is shown</w:t>
+      </w:r>
+      <w:r>
+        <w:rPr>
+          <w:lang w:eastAsia="en-GB"/>
+        </w:rPr>
+        <w:t xml:space="preserve"> in </w:t>
+      </w:r>
+      <w:r>
+        <w:rPr>
+          <w:i/>
+          <w:lang w:eastAsia="en-GB"/>
+        </w:rPr>
+        <w:t>Table 4.2</w:t>
+      </w:r>
+      <w:r>
+        <w:rPr>
+          <w:lang w:eastAsia="en-GB"/>
+        </w:rPr>
+        <w:t xml:space="preserve"> below:</w:t>
       </w:r>
     </w:p>
     <w:tbl>
@@ -12658,7 +12850,6 @@
                 <w:szCs w:val="22"/>
                 <w:lang w:eastAsia="en-GB"/>
               </w:rPr>
-              <w:lastRenderedPageBreak/>
               <w:t>223.97.182.144</w:t>
             </w:r>
           </w:p>
@@ -12736,6 +12927,7 @@
                 <w:szCs w:val="22"/>
                 <w:lang w:eastAsia="en-GB"/>
               </w:rPr>
+              <w:lastRenderedPageBreak/>
               <w:t>41.43.154.19</w:t>
             </w:r>
           </w:p>
@@ -12772,6 +12964,7 @@
           </w:tcPr>
           <w:p>
             <w:pPr>
+              <w:keepNext/>
               <w:rPr>
                 <w:sz w:val="22"/>
                 <w:szCs w:val="22"/>
@@ -12790,6 +12983,21 @@
         </w:tc>
       </w:tr>
     </w:tbl>
+    <w:p>
+      <w:pPr>
+        <w:pStyle w:val="Caption"/>
+        <w:jc w:val="center"/>
+        <w:rPr>
+          <w:color w:val="auto"/>
+        </w:rPr>
+      </w:pPr>
+      <w:r>
+        <w:rPr>
+          <w:color w:val="auto"/>
+        </w:rPr>
+        <w:t>Table 4.2: Reformatted Bad Packet’s Dataset</w:t>
+      </w:r>
+    </w:p>
     <w:p>
       <w:pPr>
         <w:rPr>
@@ -13347,6 +13555,7 @@
           </w:tcPr>
           <w:p>
             <w:pPr>
+              <w:keepNext/>
               <w:rPr>
                 <w:sz w:val="22"/>
                 <w:szCs w:val="22"/>
@@ -13365,6 +13574,21 @@
         </w:tc>
       </w:tr>
     </w:tbl>
+    <w:p>
+      <w:pPr>
+        <w:pStyle w:val="Caption"/>
+        <w:jc w:val="center"/>
+        <w:rPr>
+          <w:color w:val="auto"/>
+        </w:rPr>
+      </w:pPr>
+      <w:r>
+        <w:rPr>
+          <w:color w:val="auto"/>
+        </w:rPr>
+        <w:t>Table 4.3: BGP Hijacks Raw Data Sample</w:t>
+      </w:r>
+    </w:p>
     <w:p>
       <w:pPr>
         <w:rPr>
@@ -13446,7 +13670,7 @@
                 <w:lang w:eastAsia="en-GB"/>
               </w:rPr>
             </w:pPr>
-            <w:bookmarkStart w:id="82" w:name="_Hlk1215068"/>
+            <w:bookmarkStart w:id="70" w:name="_Hlk1215068"/>
             <w:r>
               <w:rPr>
                 <w:sz w:val="22"/>
@@ -13506,7 +13730,7 @@
           </w:p>
         </w:tc>
       </w:tr>
-      <w:bookmarkEnd w:id="82"/>
+      <w:bookmarkEnd w:id="70"/>
     </w:tbl>
     <w:p>
       <w:pPr>
@@ -13671,6 +13895,7 @@
         <w:rPr>
           <w:lang w:eastAsia="en-GB"/>
         </w:rPr>
+        <w:lastRenderedPageBreak/>
         <w:t>The remaining percentage values were then summed together to give a total value indicating exposure to nations performing internet surveillance. The operation for our example: Andorra, is shown below:</w:t>
       </w:r>
     </w:p>
@@ -13686,7 +13911,6 @@
           <w:i/>
           <w:lang w:eastAsia="en-GB"/>
         </w:rPr>
-        <w:lastRenderedPageBreak/>
         <w:t>FR 0.1558… + GB 0.3813… + US 0.2053… = 0.7424</w:t>
       </w:r>
     </w:p>
@@ -13755,7 +13979,7 @@
           <w:lang w:eastAsia="en-GB"/>
         </w:rPr>
       </w:pPr>
-      <w:bookmarkStart w:id="83" w:name="_Toc1308110"/>
+      <w:bookmarkStart w:id="71" w:name="_Toc1308110"/>
       <w:r>
         <w:rPr>
           <w:lang w:eastAsia="en-GB"/>
@@ -13774,7 +13998,7 @@
         </w:rPr>
         <w:t xml:space="preserve"> Weighting</w:t>
       </w:r>
-      <w:bookmarkEnd w:id="83"/>
+      <w:bookmarkEnd w:id="71"/>
     </w:p>
     <w:p>
       <w:pPr>
@@ -13812,7 +14036,34 @@
         <w:rPr>
           <w:lang w:eastAsia="en-GB"/>
         </w:rPr>
-        <w:t xml:space="preserve">produced using methods explained in 4.3.8. The table below shows each feature and its corresponding weighting. The sum total of the weightings equals 1. </w:t>
+        <w:t xml:space="preserve">produced using methods explained in 4.3.8. The </w:t>
+      </w:r>
+      <w:r>
+        <w:rPr>
+          <w:i/>
+          <w:lang w:eastAsia="en-GB"/>
+        </w:rPr>
+        <w:t>T</w:t>
+      </w:r>
+      <w:r>
+        <w:rPr>
+          <w:i/>
+          <w:lang w:eastAsia="en-GB"/>
+        </w:rPr>
+        <w:t>able</w:t>
+      </w:r>
+      <w:r>
+        <w:rPr>
+          <w:i/>
+          <w:lang w:eastAsia="en-GB"/>
+        </w:rPr>
+        <w:t xml:space="preserve"> 4.4</w:t>
+      </w:r>
+      <w:r>
+        <w:rPr>
+          <w:lang w:eastAsia="en-GB"/>
+        </w:rPr>
+        <w:t xml:space="preserve"> below shows each feature and its corresponding weighting. The sum total of the weightings equals 1. </w:t>
       </w:r>
     </w:p>
     <w:p>
@@ -14182,6 +14433,7 @@
           </w:tcPr>
           <w:p>
             <w:pPr>
+              <w:keepNext/>
               <w:rPr>
                 <w:lang w:eastAsia="en-GB"/>
               </w:rPr>
@@ -14198,10 +14450,19 @@
     </w:tbl>
     <w:p>
       <w:pPr>
-        <w:rPr>
-          <w:lang w:eastAsia="en-GB"/>
-        </w:rPr>
-      </w:pPr>
+        <w:pStyle w:val="Caption"/>
+        <w:rPr>
+          <w:color w:val="auto"/>
+          <w:lang w:eastAsia="en-GB"/>
+        </w:rPr>
+      </w:pPr>
+      <w:r>
+        <w:rPr>
+          <w:color w:val="auto"/>
+          <w:lang w:eastAsia="en-GB"/>
+        </w:rPr>
+        <w:t>Table 4.4: Weighted Values of each feature</w:t>
+      </w:r>
     </w:p>
     <w:p>
       <w:pPr>
@@ -14210,14 +14471,14 @@
           <w:lang w:eastAsia="en-GB"/>
         </w:rPr>
       </w:pPr>
-      <w:bookmarkStart w:id="84" w:name="_Toc1308111"/>
+      <w:bookmarkStart w:id="72" w:name="_Toc1308111"/>
       <w:r>
         <w:rPr>
           <w:lang w:eastAsia="en-GB"/>
         </w:rPr>
         <w:t>4.4.4 Calculating Rankings</w:t>
       </w:r>
-      <w:bookmarkEnd w:id="84"/>
+      <w:bookmarkEnd w:id="72"/>
     </w:p>
     <w:p>
       <w:pPr>
@@ -14247,15 +14508,66 @@
         <w:rPr>
           <w:lang w:eastAsia="en-GB"/>
         </w:rPr>
-        <w:t>get the final malicious routing indicator. An example of this process is shown below:</w:t>
-      </w:r>
-    </w:p>
-    <w:p>
-      <w:pPr>
-        <w:rPr>
-          <w:lang w:eastAsia="en-GB"/>
-        </w:rPr>
-      </w:pPr>
+        <w:t>get the final malicious routing indicator. An example of</w:t>
+      </w:r>
+      <w:r>
+        <w:rPr>
+          <w:lang w:eastAsia="en-GB"/>
+        </w:rPr>
+        <w:t xml:space="preserve"> the feature’s values </w:t>
+      </w:r>
+      <w:proofErr w:type="gramStart"/>
+      <w:r>
+        <w:rPr>
+          <w:lang w:eastAsia="en-GB"/>
+        </w:rPr>
+        <w:t>are</w:t>
+      </w:r>
+      <w:proofErr w:type="gramEnd"/>
+      <w:r>
+        <w:rPr>
+          <w:lang w:eastAsia="en-GB"/>
+        </w:rPr>
+        <w:t xml:space="preserve"> shown in </w:t>
+      </w:r>
+      <w:r>
+        <w:rPr>
+          <w:i/>
+          <w:lang w:eastAsia="en-GB"/>
+        </w:rPr>
+        <w:t>Table 4.5</w:t>
+      </w:r>
+      <w:r>
+        <w:rPr>
+          <w:lang w:eastAsia="en-GB"/>
+        </w:rPr>
+        <w:t xml:space="preserve"> and the</w:t>
+      </w:r>
+      <w:r>
+        <w:rPr>
+          <w:lang w:eastAsia="en-GB"/>
+        </w:rPr>
+        <w:t xml:space="preserve"> process is shown</w:t>
+      </w:r>
+      <w:r>
+        <w:rPr>
+          <w:lang w:eastAsia="en-GB"/>
+        </w:rPr>
+        <w:t xml:space="preserve"> in </w:t>
+      </w:r>
+      <w:r>
+        <w:rPr>
+          <w:i/>
+          <w:lang w:eastAsia="en-GB"/>
+        </w:rPr>
+        <w:t>Table 4.6</w:t>
+      </w:r>
+      <w:r>
+        <w:rPr>
+          <w:lang w:eastAsia="en-GB"/>
+        </w:rPr>
+        <w:t xml:space="preserve"> below:</w:t>
+      </w:r>
     </w:p>
     <w:tbl>
       <w:tblPr>
@@ -14480,7 +14792,7 @@
         </w:tc>
         <w:tc>
           <w:tcPr>
-            <w:tcW w:w="1134" w:type="dxa"/>
+            <w:tcW w:w="1307" w:type="dxa"/>
             <w:shd w:val="clear" w:color="auto" w:fill="FFFFFF" w:themeFill="background1"/>
             <w:noWrap/>
             <w:vAlign w:val="bottom"/>
@@ -14514,7 +14826,7 @@
         </w:tc>
         <w:tc>
           <w:tcPr>
-            <w:tcW w:w="1379" w:type="dxa"/>
+            <w:tcW w:w="1206" w:type="dxa"/>
             <w:shd w:val="clear" w:color="auto" w:fill="FFFFFF" w:themeFill="background1"/>
           </w:tcPr>
           <w:p>
@@ -14694,7 +15006,7 @@
         </w:tc>
         <w:tc>
           <w:tcPr>
-            <w:tcW w:w="1134" w:type="dxa"/>
+            <w:tcW w:w="1307" w:type="dxa"/>
             <w:shd w:val="clear" w:color="auto" w:fill="FFFFFF" w:themeFill="background1"/>
             <w:noWrap/>
             <w:vAlign w:val="bottom"/>
@@ -14723,11 +15035,12 @@
         </w:tc>
         <w:tc>
           <w:tcPr>
-            <w:tcW w:w="1379" w:type="dxa"/>
+            <w:tcW w:w="1206" w:type="dxa"/>
             <w:shd w:val="clear" w:color="auto" w:fill="FFFFFF" w:themeFill="background1"/>
           </w:tcPr>
           <w:p>
             <w:pPr>
+              <w:keepNext/>
               <w:jc w:val="right"/>
               <w:rPr>
                 <w:rFonts w:ascii="Calibri" w:eastAsia="Times New Roman" w:hAnsi="Calibri" w:cs="Calibri"/>
@@ -14752,41 +15065,30 @@
     </w:tbl>
     <w:p>
       <w:pPr>
-        <w:rPr>
-          <w:lang w:eastAsia="en-GB"/>
-        </w:rPr>
-      </w:pPr>
-    </w:p>
-    <w:p>
-      <w:pPr>
-        <w:rPr>
-          <w:lang w:eastAsia="en-GB"/>
-        </w:rPr>
-      </w:pPr>
-      <w:r>
-        <w:rPr>
-          <w:lang w:eastAsia="en-GB"/>
-        </w:rPr>
-        <w:br w:type="page"/>
-      </w:r>
-    </w:p>
-    <w:p>
-      <w:pPr>
-        <w:rPr>
-          <w:lang w:eastAsia="en-GB"/>
-        </w:rPr>
-      </w:pPr>
-    </w:p>
-    <w:p>
-      <w:pPr>
-        <w:rPr>
-          <w:lang w:eastAsia="en-GB"/>
-        </w:rPr>
-      </w:pPr>
-      <w:r>
-        <w:rPr>
-          <w:lang w:eastAsia="en-GB"/>
-        </w:rPr>
+        <w:pStyle w:val="Caption"/>
+        <w:jc w:val="center"/>
+        <w:rPr>
+          <w:color w:val="auto"/>
+        </w:rPr>
+      </w:pPr>
+      <w:r>
+        <w:rPr>
+          <w:color w:val="auto"/>
+        </w:rPr>
+        <w:t>Table 4.5: Example feature values for the nation of Egypt.</w:t>
+      </w:r>
+    </w:p>
+    <w:p>
+      <w:pPr>
+        <w:rPr>
+          <w:lang w:eastAsia="en-GB"/>
+        </w:rPr>
+      </w:pPr>
+      <w:r>
+        <w:rPr>
+          <w:lang w:eastAsia="en-GB"/>
+        </w:rPr>
+        <w:lastRenderedPageBreak/>
         <w:t>For the</w:t>
       </w:r>
       <w:r>
@@ -15359,6 +15661,7 @@
           </w:p>
           <w:p>
             <w:pPr>
+              <w:keepNext/>
               <w:rPr>
                 <w:lang w:eastAsia="en-GB"/>
               </w:rPr>
@@ -15369,25 +15672,68 @@
     </w:tbl>
     <w:p>
       <w:pPr>
-        <w:rPr>
+        <w:pStyle w:val="Caption"/>
+        <w:jc w:val="center"/>
+        <w:rPr>
+          <w:color w:val="auto"/>
           <w:szCs w:val="28"/>
           <w:lang w:eastAsia="en-GB"/>
         </w:rPr>
       </w:pPr>
-    </w:p>
-    <w:p>
-      <w:pPr>
-        <w:rPr>
+      <w:r>
+        <w:rPr>
+          <w:color w:val="auto"/>
           <w:szCs w:val="28"/>
           <w:lang w:eastAsia="en-GB"/>
         </w:rPr>
-      </w:pPr>
-      <w:r>
-        <w:rPr>
+        <w:t xml:space="preserve">Table 4.6: </w:t>
+      </w:r>
+      <w:r>
+        <w:rPr>
+          <w:color w:val="auto"/>
           <w:szCs w:val="28"/>
           <w:lang w:eastAsia="en-GB"/>
         </w:rPr>
-        <w:t xml:space="preserve">Therefore, the overall malicious routing indicator for Egypt is 0.745.  </w:t>
+        <w:t>Example malicious routing calculat</w:t>
+      </w:r>
+      <w:r>
+        <w:rPr>
+          <w:color w:val="auto"/>
+          <w:szCs w:val="28"/>
+          <w:lang w:eastAsia="en-GB"/>
+        </w:rPr>
+        <w:t>ion</w:t>
+      </w:r>
+    </w:p>
+    <w:p>
+      <w:pPr>
+        <w:ind w:left="720" w:hanging="720"/>
+        <w:rPr>
+          <w:szCs w:val="28"/>
+          <w:lang w:eastAsia="en-GB"/>
+        </w:rPr>
+      </w:pPr>
+      <w:r>
+        <w:rPr>
+          <w:szCs w:val="28"/>
+          <w:lang w:eastAsia="en-GB"/>
+        </w:rPr>
+        <w:t xml:space="preserve">As shown in </w:t>
+      </w:r>
+      <w:r>
+        <w:rPr>
+          <w:i/>
+          <w:szCs w:val="28"/>
+          <w:lang w:eastAsia="en-GB"/>
+        </w:rPr>
+        <w:t xml:space="preserve">Table 4.6, </w:t>
+      </w:r>
+      <w:r>
+        <w:rPr>
+          <w:szCs w:val="28"/>
+          <w:lang w:eastAsia="en-GB"/>
+        </w:rPr>
+        <w:t xml:space="preserve">the overall malicious routing indicator for Egypt is 0.745.  </w:t>
       </w:r>
     </w:p>
     <w:p>
@@ -15417,7 +15763,7 @@
           <w:lang w:eastAsia="en-GB"/>
         </w:rPr>
       </w:pPr>
-      <w:bookmarkStart w:id="85" w:name="_Toc1308112"/>
+      <w:bookmarkStart w:id="73" w:name="_Toc1308112"/>
       <w:r>
         <w:rPr>
           <w:lang w:eastAsia="en-GB"/>
@@ -15442,19 +15788,32 @@
         </w:rPr>
         <w:t>Rankings</w:t>
       </w:r>
-      <w:bookmarkEnd w:id="85"/>
-    </w:p>
-    <w:p>
-      <w:pPr>
-        <w:rPr>
-          <w:lang w:eastAsia="en-GB"/>
-        </w:rPr>
-      </w:pPr>
-      <w:r>
-        <w:rPr>
-          <w:lang w:eastAsia="en-GB"/>
-        </w:rPr>
-        <w:t xml:space="preserve">The following table shows each nation </w:t>
+      <w:bookmarkEnd w:id="73"/>
+    </w:p>
+    <w:p>
+      <w:pPr>
+        <w:rPr>
+          <w:lang w:eastAsia="en-GB"/>
+        </w:rPr>
+      </w:pPr>
+      <w:r>
+        <w:rPr>
+          <w:lang w:eastAsia="en-GB"/>
+        </w:rPr>
+        <w:t xml:space="preserve">The following </w:t>
+      </w:r>
+      <w:r>
+        <w:rPr>
+          <w:i/>
+          <w:lang w:eastAsia="en-GB"/>
+        </w:rPr>
+        <w:t>Table 4.7</w:t>
+      </w:r>
+      <w:r>
+        <w:rPr>
+          <w:lang w:eastAsia="en-GB"/>
+        </w:rPr>
+        <w:t xml:space="preserve"> shows each nation </w:t>
       </w:r>
       <w:r>
         <w:rPr>
@@ -21944,6 +22303,7 @@
           </w:tcPr>
           <w:p>
             <w:pPr>
+              <w:keepNext/>
               <w:jc w:val="right"/>
               <w:cnfStyle w:val="000000000000" w:firstRow="0" w:lastRow="0" w:firstColumn="0" w:lastColumn="0" w:oddVBand="0" w:evenVBand="0" w:oddHBand="0" w:evenHBand="0" w:firstRowFirstColumn="0" w:firstRowLastColumn="0" w:lastRowFirstColumn="0" w:lastRowLastColumn="0"/>
               <w:rPr>
@@ -21968,10 +22328,20 @@
     </w:tbl>
     <w:p>
       <w:pPr>
-        <w:rPr>
-          <w:lang w:eastAsia="en-GB"/>
-        </w:rPr>
-      </w:pPr>
+        <w:pStyle w:val="Caption"/>
+        <w:jc w:val="center"/>
+        <w:rPr>
+          <w:color w:val="auto"/>
+          <w:lang w:eastAsia="en-GB"/>
+        </w:rPr>
+      </w:pPr>
+      <w:r>
+        <w:rPr>
+          <w:color w:val="auto"/>
+          <w:lang w:eastAsia="en-GB"/>
+        </w:rPr>
+        <w:t>Table 4.7: Malicious Routing Values and Rankings for each nation.</w:t>
+      </w:r>
     </w:p>
     <w:p>
       <w:pPr>
@@ -21980,7 +22350,7 @@
           <w:lang w:eastAsia="en-GB"/>
         </w:rPr>
       </w:pPr>
-      <w:bookmarkStart w:id="86" w:name="_Toc1308113"/>
+      <w:bookmarkStart w:id="74" w:name="_Toc1308113"/>
       <w:r>
         <w:rPr>
           <w:lang w:eastAsia="en-GB"/>
@@ -21994,7 +22364,7 @@
         </w:rPr>
         <w:t xml:space="preserve"> Methods</w:t>
       </w:r>
-      <w:bookmarkEnd w:id="86"/>
+      <w:bookmarkEnd w:id="74"/>
     </w:p>
     <w:p>
       <w:pPr>
@@ -22010,14 +22380,14 @@
           <w:lang w:eastAsia="en-GB"/>
         </w:rPr>
       </w:pPr>
-      <w:bookmarkStart w:id="87" w:name="_Toc1308114"/>
+      <w:bookmarkStart w:id="75" w:name="_Toc1308114"/>
       <w:r>
         <w:rPr>
           <w:lang w:eastAsia="en-GB"/>
         </w:rPr>
         <w:t>4.5.1 Types of Correlation</w:t>
       </w:r>
-      <w:bookmarkEnd w:id="87"/>
+      <w:bookmarkEnd w:id="75"/>
     </w:p>
     <w:p>
       <w:pPr>
@@ -22096,7 +22466,7 @@
           <w:lang w:eastAsia="en-GB"/>
         </w:rPr>
       </w:pPr>
-      <w:bookmarkStart w:id="88" w:name="_Toc1308115"/>
+      <w:bookmarkStart w:id="76" w:name="_Toc1308115"/>
       <w:r>
         <w:rPr>
           <w:lang w:eastAsia="en-GB"/>
@@ -22115,7 +22485,7 @@
         </w:rPr>
         <w:t xml:space="preserve"> The FOTN Overlap Problem</w:t>
       </w:r>
-      <w:bookmarkEnd w:id="88"/>
+      <w:bookmarkEnd w:id="76"/>
     </w:p>
     <w:p>
       <w:pPr>
@@ -22229,7 +22599,7 @@
           <w:lang w:eastAsia="en-GB"/>
         </w:rPr>
       </w:pPr>
-      <w:bookmarkStart w:id="89" w:name="_Toc1308116"/>
+      <w:bookmarkStart w:id="77" w:name="_Toc1308116"/>
       <w:r>
         <w:rPr>
           <w:rFonts w:eastAsia="Times New Roman"/>
@@ -22237,7 +22607,7 @@
         </w:rPr>
         <w:t>Results</w:t>
       </w:r>
-      <w:bookmarkEnd w:id="89"/>
+      <w:bookmarkEnd w:id="77"/>
     </w:p>
     <w:p>
       <w:pPr>
@@ -22253,14 +22623,14 @@
           <w:lang w:eastAsia="en-GB"/>
         </w:rPr>
       </w:pPr>
-      <w:bookmarkStart w:id="90" w:name="_Toc1308117"/>
+      <w:bookmarkStart w:id="78" w:name="_Toc1308117"/>
       <w:r>
         <w:rPr>
           <w:lang w:eastAsia="en-GB"/>
         </w:rPr>
         <w:t>5.1 Chapter Overview</w:t>
       </w:r>
-      <w:bookmarkEnd w:id="90"/>
+      <w:bookmarkEnd w:id="78"/>
     </w:p>
     <w:p>
       <w:pPr>
@@ -22344,14 +22714,14 @@
           <w:lang w:eastAsia="en-GB"/>
         </w:rPr>
       </w:pPr>
-      <w:bookmarkStart w:id="91" w:name="_Toc1308118"/>
+      <w:bookmarkStart w:id="79" w:name="_Toc1308118"/>
       <w:r>
         <w:rPr>
           <w:lang w:eastAsia="en-GB"/>
         </w:rPr>
         <w:t>5.2 Correlations</w:t>
       </w:r>
-      <w:bookmarkEnd w:id="91"/>
+      <w:bookmarkEnd w:id="79"/>
     </w:p>
     <w:p>
       <w:pPr>
@@ -23477,7 +23847,7 @@
           <w:lang w:eastAsia="en-GB"/>
         </w:rPr>
       </w:pPr>
-      <w:bookmarkStart w:id="92" w:name="_Toc1308119"/>
+      <w:bookmarkStart w:id="80" w:name="_Toc1308119"/>
       <w:r>
         <w:rPr>
           <w:rFonts w:eastAsia="Times New Roman"/>
@@ -23485,7 +23855,7 @@
         </w:rPr>
         <w:t>Findings</w:t>
       </w:r>
-      <w:bookmarkEnd w:id="92"/>
+      <w:bookmarkEnd w:id="80"/>
       <w:r>
         <w:rPr>
           <w:rFonts w:eastAsia="Times New Roman"/>
@@ -23508,7 +23878,7 @@
           <w:lang w:eastAsia="en-GB"/>
         </w:rPr>
       </w:pPr>
-      <w:bookmarkStart w:id="93" w:name="_Toc1308120"/>
+      <w:bookmarkStart w:id="81" w:name="_Toc1308120"/>
       <w:r>
         <w:rPr>
           <w:lang w:eastAsia="en-GB"/>
@@ -23521,7 +23891,7 @@
         </w:rPr>
         <w:t>.1 Chapter Overview</w:t>
       </w:r>
-      <w:bookmarkEnd w:id="93"/>
+      <w:bookmarkEnd w:id="81"/>
     </w:p>
     <w:p>
       <w:pPr>
@@ -23587,14 +23957,14 @@
           <w:lang w:eastAsia="en-GB"/>
         </w:rPr>
       </w:pPr>
-      <w:bookmarkStart w:id="94" w:name="_Toc1308121"/>
+      <w:bookmarkStart w:id="82" w:name="_Toc1308121"/>
       <w:r>
         <w:rPr>
           <w:lang w:eastAsia="en-GB"/>
         </w:rPr>
         <w:t xml:space="preserve">6.2 </w:t>
       </w:r>
-      <w:bookmarkEnd w:id="94"/>
+      <w:bookmarkEnd w:id="82"/>
       <w:r>
         <w:rPr>
           <w:lang w:eastAsia="en-GB"/>
@@ -23705,7 +24075,20 @@
         <w:rPr>
           <w:lang w:eastAsia="en-GB"/>
         </w:rPr>
-        <w:t>values produced by Pearson’s value-based correlation, in general the correlation coefficients for each correlation method produced similar values to one another. The bar chart below plots Spearman’s rank</w:t>
+        <w:t xml:space="preserve">values produced by Pearson’s value-based correlation, in general the correlation coefficients for each correlation method produced similar values to one another. The </w:t>
+      </w:r>
+      <w:r>
+        <w:rPr>
+          <w:i/>
+          <w:lang w:eastAsia="en-GB"/>
+        </w:rPr>
+        <w:t>Figure 6.1</w:t>
+      </w:r>
+      <w:r>
+        <w:rPr>
+          <w:lang w:eastAsia="en-GB"/>
+        </w:rPr>
+        <w:t xml:space="preserve"> below plots Spearman’s rank</w:t>
       </w:r>
       <w:r>
         <w:rPr>
@@ -23728,16 +24111,7 @@
     </w:p>
     <w:p>
       <w:pPr>
-        <w:rPr>
-          <w:lang w:eastAsia="en-GB"/>
-        </w:rPr>
-      </w:pPr>
-    </w:p>
-    <w:p>
-      <w:pPr>
-        <w:rPr>
-          <w:lang w:eastAsia="en-GB"/>
-        </w:rPr>
+        <w:keepNext/>
       </w:pPr>
       <w:r>
         <w:rPr>
@@ -23766,6 +24140,23 @@
     </w:p>
     <w:p>
       <w:pPr>
+        <w:pStyle w:val="Caption"/>
+        <w:jc w:val="center"/>
+        <w:rPr>
+          <w:color w:val="auto"/>
+          <w:lang w:eastAsia="en-GB"/>
+        </w:rPr>
+      </w:pPr>
+      <w:r>
+        <w:rPr>
+          <w:color w:val="auto"/>
+          <w:lang w:eastAsia="en-GB"/>
+        </w:rPr>
+        <w:t>Figure 6.1: Spearman’s Correlation Coefficients for each Index</w:t>
+      </w:r>
+    </w:p>
+    <w:p>
+      <w:pPr>
         <w:rPr>
           <w:lang w:eastAsia="en-GB"/>
         </w:rPr>
@@ -23791,31 +24182,28 @@
       </w:r>
       <w:r>
         <w:rPr>
-          <w:lang w:eastAsia="en-GB"/>
-        </w:rPr>
-        <w:t>bar chart gives the same plot, but for Pearson’s coefficient values instead. As shown, the correlations mirror that of Spearman’s rank,</w:t>
-      </w:r>
-      <w:bookmarkStart w:id="95" w:name="_GoBack"/>
-      <w:bookmarkEnd w:id="95"/>
-      <w:r>
-        <w:rPr>
-          <w:lang w:eastAsia="en-GB"/>
-        </w:rPr>
-        <w:t xml:space="preserve"> with low-to-no correlation shown in SOWL and HFI, and a small positive trend for FOTN and FOTP.</w:t>
-      </w:r>
-    </w:p>
-    <w:p>
-      <w:pPr>
-        <w:rPr>
-          <w:lang w:eastAsia="en-GB"/>
-        </w:rPr>
-      </w:pPr>
-    </w:p>
-    <w:p>
-      <w:pPr>
-        <w:rPr>
-          <w:lang w:eastAsia="en-GB"/>
-        </w:rPr>
+          <w:i/>
+          <w:lang w:eastAsia="en-GB"/>
+        </w:rPr>
+        <w:t>Figure 6.2</w:t>
+      </w:r>
+      <w:r>
+        <w:rPr>
+          <w:lang w:eastAsia="en-GB"/>
+        </w:rPr>
+        <w:t xml:space="preserve"> gives the same plot, but for Pearson’s coefficient values instead. As shown, the correlations mirror that of Spearman’s rank, with low-to-no correlation shown in SOWL and HFI, and a small positive trend for FOTN and FOTP.</w:t>
+      </w:r>
+    </w:p>
+    <w:p>
+      <w:pPr>
+        <w:rPr>
+          <w:lang w:eastAsia="en-GB"/>
+        </w:rPr>
+      </w:pPr>
+    </w:p>
+    <w:p>
+      <w:pPr>
+        <w:keepNext/>
       </w:pPr>
       <w:r>
         <w:rPr>
@@ -23844,6 +24232,23 @@
     </w:p>
     <w:p>
       <w:pPr>
+        <w:pStyle w:val="Caption"/>
+        <w:jc w:val="center"/>
+        <w:rPr>
+          <w:color w:val="auto"/>
+          <w:lang w:eastAsia="en-GB"/>
+        </w:rPr>
+      </w:pPr>
+      <w:r>
+        <w:rPr>
+          <w:color w:val="auto"/>
+          <w:lang w:eastAsia="en-GB"/>
+        </w:rPr>
+        <w:t>Figure 6.2: Pearson’s Correlation Coefficients for each Index</w:t>
+      </w:r>
+    </w:p>
+    <w:p>
+      <w:pPr>
         <w:rPr>
           <w:lang w:eastAsia="en-GB"/>
         </w:rPr>
@@ -24103,6 +24508,7 @@
         <w:rPr>
           <w:lang w:eastAsia="en-GB"/>
         </w:rPr>
+        <w:lastRenderedPageBreak/>
         <w:t xml:space="preserve"> </w:t>
       </w:r>
       <w:r>
@@ -24115,20 +24521,25 @@
         <w:rPr>
           <w:lang w:eastAsia="en-GB"/>
         </w:rPr>
-        <w:t xml:space="preserve">y did all show the roughly the same general trend, albeit at various strengths of correlation. Due to this consistency the chance that these results were due to pure coincidence is low enough to rule out that </w:t>
-      </w:r>
-      <w:r>
-        <w:rPr>
-          <w:lang w:eastAsia="en-GB"/>
-        </w:rPr>
-        <w:lastRenderedPageBreak/>
-        <w:t xml:space="preserve">option entirely. This leaves options 2 through 5 as possible explanations for the results. </w:t>
-      </w:r>
-      <w:r>
-        <w:rPr>
-          <w:lang w:eastAsia="en-GB"/>
-        </w:rPr>
-        <w:t xml:space="preserve">Since each freedom index covers a slightly different type of freedom, it is possible that each index’s correlation may be comprised of different explanations. For a </w:t>
+        <w:t xml:space="preserve">y did all show the roughly the same general trend, albeit at various strengths of correlation. Due to this consistency the chance that these results were due to pure coincidence is low enough to rule out that option entirely. This leaves options 2 through 5 as possible explanations for the results. </w:t>
+      </w:r>
+      <w:r>
+        <w:rPr>
+          <w:lang w:eastAsia="en-GB"/>
+        </w:rPr>
+        <w:t xml:space="preserve">Since each freedom index covers a slightly different type of freedom, it is possible that each index’s correlation may be comprised of different explanations. </w:t>
+      </w:r>
+      <w:r>
+        <w:rPr>
+          <w:lang w:eastAsia="en-GB"/>
+        </w:rPr>
+        <w:t>As</w:t>
+      </w:r>
+      <w:r>
+        <w:rPr>
+          <w:lang w:eastAsia="en-GB"/>
+        </w:rPr>
+        <w:t xml:space="preserve"> a </w:t>
       </w:r>
       <w:r>
         <w:rPr>
@@ -24152,55 +24563,206 @@
         <w:rPr>
           <w:lang w:eastAsia="en-GB"/>
         </w:rPr>
-        <w:t xml:space="preserve"> and in reality, is not applicable. In the next section (6.3), this will be analysed in more detail for each index individually and the </w:t>
+        <w:t xml:space="preserve"> and in reality, is not applicable. In the next section (6.3), this will be analysed in more detail for each index individually and the</w:t>
+      </w:r>
+      <w:r>
+        <w:rPr>
+          <w:lang w:eastAsia="en-GB"/>
+        </w:rPr>
+        <w:t xml:space="preserve"> possible</w:t>
+      </w:r>
+      <w:r>
+        <w:rPr>
+          <w:lang w:eastAsia="en-GB"/>
+        </w:rPr>
+        <w:t xml:space="preserve"> </w:t>
+      </w:r>
+      <w:r>
+        <w:rPr>
+          <w:lang w:eastAsia="en-GB"/>
+        </w:rPr>
+        <w:t>real-world</w:t>
+      </w:r>
+      <w:r>
+        <w:rPr>
+          <w:lang w:eastAsia="en-GB"/>
+        </w:rPr>
+        <w:t xml:space="preserve"> </w:t>
+      </w:r>
+      <w:r>
+        <w:rPr>
+          <w:lang w:eastAsia="en-GB"/>
+        </w:rPr>
+        <w:t>explanations</w:t>
+      </w:r>
+      <w:r>
+        <w:rPr>
+          <w:lang w:eastAsia="en-GB"/>
+        </w:rPr>
+        <w:t xml:space="preserve"> for </w:t>
+      </w:r>
+      <w:r>
+        <w:rPr>
+          <w:lang w:eastAsia="en-GB"/>
+        </w:rPr>
+        <w:t>the</w:t>
+      </w:r>
+      <w:r>
+        <w:rPr>
+          <w:lang w:eastAsia="en-GB"/>
+        </w:rPr>
+        <w:t xml:space="preserve"> trend</w:t>
+      </w:r>
+      <w:r>
+        <w:rPr>
+          <w:lang w:eastAsia="en-GB"/>
+        </w:rPr>
+        <w:t>s</w:t>
+      </w:r>
+      <w:r>
+        <w:rPr>
+          <w:lang w:eastAsia="en-GB"/>
+        </w:rPr>
+        <w:t xml:space="preserve"> will be explored. </w:t>
+      </w:r>
+    </w:p>
+    <w:p>
+      <w:pPr>
+        <w:rPr>
+          <w:lang w:eastAsia="en-GB"/>
+        </w:rPr>
+      </w:pPr>
+    </w:p>
+    <w:p>
+      <w:pPr>
+        <w:pStyle w:val="Heading2"/>
+      </w:pPr>
+      <w:bookmarkStart w:id="83" w:name="_Toc1308122"/>
+      <w:r>
+        <w:t xml:space="preserve">6.3 </w:t>
+      </w:r>
+      <w:bookmarkEnd w:id="83"/>
+      <w:r>
+        <w:t>Analysis</w:t>
+      </w:r>
+    </w:p>
+    <w:p>
+      <w:pPr>
+        <w:rPr>
+          <w:lang w:eastAsia="en-GB"/>
+        </w:rPr>
+      </w:pPr>
+    </w:p>
+    <w:p>
+      <w:pPr>
+        <w:rPr>
+          <w:lang w:eastAsia="en-GB"/>
+        </w:rPr>
+      </w:pPr>
+      <w:r>
+        <w:rPr>
+          <w:lang w:eastAsia="en-GB"/>
+        </w:rPr>
+        <w:t xml:space="preserve">This section will explore in greater detail each possible cause of the correlations as outlined in the previous chapter. Each possible cause will </w:t>
       </w:r>
       <w:proofErr w:type="gramStart"/>
       <w:r>
         <w:rPr>
           <w:lang w:eastAsia="en-GB"/>
         </w:rPr>
-        <w:t>real world</w:t>
+        <w:t>posed</w:t>
       </w:r>
       <w:proofErr w:type="gramEnd"/>
       <w:r>
         <w:rPr>
           <w:lang w:eastAsia="en-GB"/>
         </w:rPr>
-        <w:t xml:space="preserve"> reasons for this trend will be explored. </w:t>
-      </w:r>
-    </w:p>
-    <w:p>
-      <w:pPr>
-        <w:rPr>
-          <w:lang w:eastAsia="en-GB"/>
-        </w:rPr>
-      </w:pPr>
-    </w:p>
-    <w:p>
-      <w:pPr>
-        <w:pStyle w:val="Heading2"/>
-      </w:pPr>
-      <w:bookmarkStart w:id="96" w:name="_Toc1308122"/>
-      <w:r>
-        <w:t xml:space="preserve">6.3 </w:t>
-      </w:r>
-      <w:bookmarkEnd w:id="96"/>
-      <w:r>
-        <w:t>Analysis</w:t>
-      </w:r>
-    </w:p>
-    <w:p>
-      <w:pPr>
-        <w:rPr>
-          <w:lang w:eastAsia="en-GB"/>
-        </w:rPr>
-      </w:pPr>
-      <w:r>
-        <w:rPr>
-          <w:lang w:eastAsia="en-GB"/>
-        </w:rPr>
-        <w:t>Sample text</w:t>
-      </w:r>
+        <w:t xml:space="preserve"> as a </w:t>
+      </w:r>
+      <w:r>
+        <w:rPr>
+          <w:lang w:eastAsia="en-GB"/>
+        </w:rPr>
+        <w:t>statement</w:t>
+      </w:r>
+      <w:r>
+        <w:rPr>
+          <w:lang w:eastAsia="en-GB"/>
+        </w:rPr>
+        <w:t xml:space="preserve"> and the arguments in favour and against will be laid out in full, with examples provided as evidence where appropriate. </w:t>
+      </w:r>
+    </w:p>
+    <w:p>
+      <w:pPr>
+        <w:rPr>
+          <w:lang w:eastAsia="en-GB"/>
+        </w:rPr>
+      </w:pPr>
+    </w:p>
+    <w:p>
+      <w:pPr>
+        <w:pStyle w:val="Heading3"/>
+        <w:jc w:val="left"/>
+        <w:rPr>
+          <w:lang w:eastAsia="en-GB"/>
+        </w:rPr>
+      </w:pPr>
+      <w:r>
+        <w:rPr>
+          <w:lang w:eastAsia="en-GB"/>
+        </w:rPr>
+        <w:t xml:space="preserve">6.3.1 There </w:t>
+      </w:r>
+      <w:r>
+        <w:rPr>
+          <w:lang w:eastAsia="en-GB"/>
+        </w:rPr>
+        <w:t>is a low likelihood that freedom causes a reduction in malicious routing.</w:t>
+      </w:r>
+    </w:p>
+    <w:p>
+      <w:pPr>
+        <w:rPr>
+          <w:lang w:eastAsia="en-GB"/>
+        </w:rPr>
+      </w:pPr>
+    </w:p>
+    <w:p>
+      <w:pPr>
+        <w:rPr>
+          <w:lang w:eastAsia="en-GB"/>
+        </w:rPr>
+      </w:pPr>
+    </w:p>
+    <w:p>
+      <w:pPr>
+        <w:pStyle w:val="Heading3"/>
+        <w:jc w:val="left"/>
+        <w:rPr>
+          <w:lang w:eastAsia="en-GB"/>
+        </w:rPr>
+      </w:pPr>
+      <w:r>
+        <w:rPr>
+          <w:lang w:eastAsia="en-GB"/>
+        </w:rPr>
+        <w:t>6.3.2 T</w:t>
+      </w:r>
+      <w:r>
+        <w:rPr>
+          <w:lang w:eastAsia="en-GB"/>
+        </w:rPr>
+        <w:t>here is a low likelihood that malicious routing causes a reduction in freedom.</w:t>
+      </w:r>
+    </w:p>
+    <w:p>
+      <w:pPr>
+        <w:rPr>
+          <w:lang w:eastAsia="en-GB"/>
+        </w:rPr>
+      </w:pPr>
+      <w:bookmarkStart w:id="84" w:name="_GoBack"/>
+      <w:bookmarkEnd w:id="84"/>
       <w:r>
         <w:rPr>
           <w:lang w:eastAsia="en-GB"/>
@@ -24242,7 +24804,7 @@
           <w:lang w:eastAsia="en-GB"/>
         </w:rPr>
       </w:pPr>
-      <w:bookmarkStart w:id="97" w:name="_Toc1308123"/>
+      <w:bookmarkStart w:id="85" w:name="_Toc1308123"/>
       <w:r>
         <w:rPr>
           <w:rFonts w:eastAsia="Times New Roman"/>
@@ -24250,7 +24812,7 @@
         </w:rPr>
         <w:t>Conclusions</w:t>
       </w:r>
-      <w:bookmarkEnd w:id="97"/>
+      <w:bookmarkEnd w:id="85"/>
     </w:p>
     <w:p>
       <w:pPr>
@@ -24266,7 +24828,7 @@
           <w:lang w:eastAsia="en-GB"/>
         </w:rPr>
       </w:pPr>
-      <w:bookmarkStart w:id="98" w:name="_Toc1308124"/>
+      <w:bookmarkStart w:id="86" w:name="_Toc1308124"/>
       <w:r>
         <w:rPr>
           <w:lang w:eastAsia="en-GB"/>
@@ -24279,7 +24841,7 @@
         </w:rPr>
         <w:t>.1 Chapter Overview</w:t>
       </w:r>
-      <w:bookmarkEnd w:id="98"/>
+      <w:bookmarkEnd w:id="86"/>
     </w:p>
     <w:p>
       <w:pPr>
@@ -24360,7 +24922,7 @@
           <w:lang w:eastAsia="en-GB"/>
         </w:rPr>
       </w:pPr>
-      <w:bookmarkStart w:id="99" w:name="_Toc1308125"/>
+      <w:bookmarkStart w:id="87" w:name="_Toc1308125"/>
       <w:r>
         <w:rPr>
           <w:lang w:eastAsia="en-GB"/>
@@ -24368,7 +24930,7 @@
         <w:lastRenderedPageBreak/>
         <w:t>References</w:t>
       </w:r>
-      <w:bookmarkEnd w:id="99"/>
+      <w:bookmarkEnd w:id="87"/>
     </w:p>
     <w:p>
       <w:pPr>
@@ -24983,6 +25545,7 @@
           <w:szCs w:val="24"/>
           <w:lang w:eastAsia="en-GB"/>
         </w:rPr>
+        <w:lastRenderedPageBreak/>
         <w:t>[11]</w:t>
       </w:r>
       <w:r>
@@ -26010,7 +26573,7 @@
 
 <file path=word/comments.xml><?xml version="1.0" encoding="utf-8"?>
 <w:comments xmlns:wpc="http://schemas.microsoft.com/office/word/2010/wordprocessingCanvas" xmlns:cx="http://schemas.microsoft.com/office/drawing/2014/chartex" xmlns:cx1="http://schemas.microsoft.com/office/drawing/2015/9/8/chartex" xmlns:cx2="http://schemas.microsoft.com/office/drawing/2015/10/21/chartex" xmlns:cx3="http://schemas.microsoft.com/office/drawing/2016/5/9/chartex" xmlns:cx4="http://schemas.microsoft.com/office/drawing/2016/5/10/chartex" xmlns:cx5="http://schemas.microsoft.com/office/drawing/2016/5/11/chartex" xmlns:cx6="http://schemas.microsoft.com/office/drawing/2016/5/12/chartex" xmlns:cx7="http://schemas.microsoft.com/office/drawing/2016/5/13/chartex" xmlns:cx8="http://schemas.microsoft.com/office/drawing/2016/5/14/chartex" xmlns:mc="http://schemas.openxmlformats.org/markup-compatibility/2006" xmlns:aink="http://schemas.microsoft.com/office/drawing/2016/ink" xmlns:am3d="http://schemas.microsoft.com/office/drawing/2017/model3d" xmlns:o="urn:schemas-microsoft-com:office:office" xmlns:r="http://schemas.openxmlformats.org/officeDocument/2006/relationships" xmlns:m="http://schemas.openxmlformats.org/officeDocument/2006/math" xmlns:v="urn:schemas-microsoft-com:vml" xmlns:wp14="http://schemas.microsoft.com/office/word/2010/wordprocessingDrawing" xmlns:wp="http://schemas.openxmlformats.org/drawingml/2006/wordprocessingDrawing" xmlns:w10="urn:schemas-microsoft-com:office:word" xmlns:w="http://schemas.openxmlformats.org/wordprocessingml/2006/main" xmlns:w14="http://schemas.microsoft.com/office/word/2010/wordml" xmlns:w15="http://schemas.microsoft.com/office/word/2012/wordml" xmlns:w16cid="http://schemas.microsoft.com/office/word/2016/wordml/cid" xmlns:w16se="http://schemas.microsoft.com/office/word/2015/wordml/symex" xmlns:wpg="http://schemas.microsoft.com/office/word/2010/wordprocessingGroup" xmlns:wpi="http://schemas.microsoft.com/office/word/2010/wordprocessingInk" xmlns:wne="http://schemas.microsoft.com/office/word/2006/wordml" xmlns:wps="http://schemas.microsoft.com/office/word/2010/wordprocessingShape" mc:Ignorable="w14 w15 w16se w16cid wp14">
-  <w:comment w:id="11" w:author="Vasileios" w:date="2019-02-18T17:34:00Z" w:initials="V">
+  <w:comment w:id="6" w:author="Vasileios" w:date="2019-02-18T17:34:00Z" w:initials="V">
     <w:p>
       <w:pPr>
         <w:pStyle w:val="CommentText"/>
@@ -26026,7 +26589,7 @@
       </w:r>
     </w:p>
   </w:comment>
-  <w:comment w:id="19" w:author="Vasileios" w:date="2019-02-18T17:37:00Z" w:initials="V">
+  <w:comment w:id="10" w:author="Vasileios" w:date="2019-02-18T17:37:00Z" w:initials="V">
     <w:p>
       <w:pPr>
         <w:pStyle w:val="CommentText"/>
@@ -26039,22 +26602,6 @@
       </w:r>
       <w:r>
         <w:t>Generally the term freedom and Internet freedom are used interchangeably in the report. If you consider them as equivalent please mention it in the Introduction.</w:t>
-      </w:r>
-    </w:p>
-  </w:comment>
-  <w:comment w:id="22" w:author="Vasileios" w:date="2019-02-18T17:38:00Z" w:initials="V">
-    <w:p>
-      <w:pPr>
-        <w:pStyle w:val="CommentText"/>
-      </w:pPr>
-      <w:r>
-        <w:rPr>
-          <w:rStyle w:val="CommentReference"/>
-        </w:rPr>
-        <w:annotationRef/>
-      </w:r>
-      <w:r>
-        <w:t>When you have a more complete draft it’s good to mention section numbers instead of “this section”, “the next section” etc</w:t>
       </w:r>
     </w:p>
   </w:comment>
@@ -26065,7 +26612,6 @@
 <w15:commentsEx xmlns:wpc="http://schemas.microsoft.com/office/word/2010/wordprocessingCanvas" xmlns:cx="http://schemas.microsoft.com/office/drawing/2014/chartex" xmlns:cx1="http://schemas.microsoft.com/office/drawing/2015/9/8/chartex" xmlns:cx2="http://schemas.microsoft.com/office/drawing/2015/10/21/chartex" xmlns:cx3="http://schemas.microsoft.com/office/drawing/2016/5/9/chartex" xmlns:cx4="http://schemas.microsoft.com/office/drawing/2016/5/10/chartex" xmlns:cx5="http://schemas.microsoft.com/office/drawing/2016/5/11/chartex" xmlns:cx6="http://schemas.microsoft.com/office/drawing/2016/5/12/chartex" xmlns:cx7="http://schemas.microsoft.com/office/drawing/2016/5/13/chartex" xmlns:cx8="http://schemas.microsoft.com/office/drawing/2016/5/14/chartex" xmlns:mc="http://schemas.openxmlformats.org/markup-compatibility/2006" xmlns:aink="http://schemas.microsoft.com/office/drawing/2016/ink" xmlns:am3d="http://schemas.microsoft.com/office/drawing/2017/model3d" xmlns:o="urn:schemas-microsoft-com:office:office" xmlns:r="http://schemas.openxmlformats.org/officeDocument/2006/relationships" xmlns:m="http://schemas.openxmlformats.org/officeDocument/2006/math" xmlns:v="urn:schemas-microsoft-com:vml" xmlns:wp14="http://schemas.microsoft.com/office/word/2010/wordprocessingDrawing" xmlns:wp="http://schemas.openxmlformats.org/drawingml/2006/wordprocessingDrawing" xmlns:w10="urn:schemas-microsoft-com:office:word" xmlns:w="http://schemas.openxmlformats.org/wordprocessingml/2006/main" xmlns:w14="http://schemas.microsoft.com/office/word/2010/wordml" xmlns:w15="http://schemas.microsoft.com/office/word/2012/wordml" xmlns:w16cid="http://schemas.microsoft.com/office/word/2016/wordml/cid" xmlns:w16se="http://schemas.microsoft.com/office/word/2015/wordml/symex" xmlns:wpg="http://schemas.microsoft.com/office/word/2010/wordprocessingGroup" xmlns:wpi="http://schemas.microsoft.com/office/word/2010/wordprocessingInk" xmlns:wne="http://schemas.microsoft.com/office/word/2006/wordml" xmlns:wps="http://schemas.microsoft.com/office/word/2010/wordprocessingShape" mc:Ignorable="w14 w15 w16se w16cid wp14">
   <w15:commentEx w15:paraId="7BE7A5A0" w15:done="0"/>
   <w15:commentEx w15:paraId="35C6F3C8" w15:done="0"/>
-  <w15:commentEx w15:paraId="4BFD86E7" w15:done="0"/>
 </w15:commentsEx>
 </file>
 
@@ -26073,7 +26619,6 @@
 <w16cid:commentsIds xmlns:wpc="http://schemas.microsoft.com/office/word/2010/wordprocessingCanvas" xmlns:cx="http://schemas.microsoft.com/office/drawing/2014/chartex" xmlns:cx1="http://schemas.microsoft.com/office/drawing/2015/9/8/chartex" xmlns:cx2="http://schemas.microsoft.com/office/drawing/2015/10/21/chartex" xmlns:cx3="http://schemas.microsoft.com/office/drawing/2016/5/9/chartex" xmlns:cx4="http://schemas.microsoft.com/office/drawing/2016/5/10/chartex" xmlns:cx5="http://schemas.microsoft.com/office/drawing/2016/5/11/chartex" xmlns:cx6="http://schemas.microsoft.com/office/drawing/2016/5/12/chartex" xmlns:cx7="http://schemas.microsoft.com/office/drawing/2016/5/13/chartex" xmlns:cx8="http://schemas.microsoft.com/office/drawing/2016/5/14/chartex" xmlns:mc="http://schemas.openxmlformats.org/markup-compatibility/2006" xmlns:aink="http://schemas.microsoft.com/office/drawing/2016/ink" xmlns:am3d="http://schemas.microsoft.com/office/drawing/2017/model3d" xmlns:o="urn:schemas-microsoft-com:office:office" xmlns:r="http://schemas.openxmlformats.org/officeDocument/2006/relationships" xmlns:m="http://schemas.openxmlformats.org/officeDocument/2006/math" xmlns:v="urn:schemas-microsoft-com:vml" xmlns:wp14="http://schemas.microsoft.com/office/word/2010/wordprocessingDrawing" xmlns:wp="http://schemas.openxmlformats.org/drawingml/2006/wordprocessingDrawing" xmlns:w10="urn:schemas-microsoft-com:office:word" xmlns:w="http://schemas.openxmlformats.org/wordprocessingml/2006/main" xmlns:w14="http://schemas.microsoft.com/office/word/2010/wordml" xmlns:w15="http://schemas.microsoft.com/office/word/2012/wordml" xmlns:w16cid="http://schemas.microsoft.com/office/word/2016/wordml/cid" xmlns:w16se="http://schemas.microsoft.com/office/word/2015/wordml/symex" xmlns:wpg="http://schemas.microsoft.com/office/word/2010/wordprocessingGroup" xmlns:wpi="http://schemas.microsoft.com/office/word/2010/wordprocessingInk" xmlns:wne="http://schemas.microsoft.com/office/word/2006/wordml" xmlns:wps="http://schemas.microsoft.com/office/word/2010/wordprocessingShape" mc:Ignorable="w14 w15 w16se w16cid wp14">
   <w16cid:commentId w16cid:paraId="7BE7A5A0" w16cid:durableId="201A7248"/>
   <w16cid:commentId w16cid:paraId="35C6F3C8" w16cid:durableId="201A7249"/>
-  <w16cid:commentId w16cid:paraId="4BFD86E7" w16cid:durableId="201A724A"/>
 </w16cid:commentsIds>
 </file>
 
@@ -26284,6 +26829,95 @@
     </w:lvl>
   </w:abstractNum>
   <w:abstractNum w:abstractNumId="1" w15:restartNumberingAfterBreak="0">
+    <w:nsid w:val="01402634"/>
+    <w:multiLevelType w:val="hybridMultilevel"/>
+    <w:tmpl w:val="7A84B14A"/>
+    <w:lvl w:ilvl="0" w:tplc="66D0D83E">
+      <w:start w:val="1"/>
+      <w:numFmt w:val="decimal"/>
+      <w:lvlText w:val="%1."/>
+      <w:lvlJc w:val="left"/>
+      <w:pPr>
+        <w:ind w:left="1080" w:hanging="360"/>
+      </w:pPr>
+      <w:rPr>
+        <w:rFonts w:hint="default"/>
+      </w:rPr>
+    </w:lvl>
+    <w:lvl w:ilvl="1" w:tplc="08090019" w:tentative="1">
+      <w:start w:val="1"/>
+      <w:numFmt w:val="lowerLetter"/>
+      <w:lvlText w:val="%2."/>
+      <w:lvlJc w:val="left"/>
+      <w:pPr>
+        <w:ind w:left="1800" w:hanging="360"/>
+      </w:pPr>
+    </w:lvl>
+    <w:lvl w:ilvl="2" w:tplc="0809001B" w:tentative="1">
+      <w:start w:val="1"/>
+      <w:numFmt w:val="lowerRoman"/>
+      <w:lvlText w:val="%3."/>
+      <w:lvlJc w:val="right"/>
+      <w:pPr>
+        <w:ind w:left="2520" w:hanging="180"/>
+      </w:pPr>
+    </w:lvl>
+    <w:lvl w:ilvl="3" w:tplc="0809000F" w:tentative="1">
+      <w:start w:val="1"/>
+      <w:numFmt w:val="decimal"/>
+      <w:lvlText w:val="%4."/>
+      <w:lvlJc w:val="left"/>
+      <w:pPr>
+        <w:ind w:left="3240" w:hanging="360"/>
+      </w:pPr>
+    </w:lvl>
+    <w:lvl w:ilvl="4" w:tplc="08090019" w:tentative="1">
+      <w:start w:val="1"/>
+      <w:numFmt w:val="lowerLetter"/>
+      <w:lvlText w:val="%5."/>
+      <w:lvlJc w:val="left"/>
+      <w:pPr>
+        <w:ind w:left="3960" w:hanging="360"/>
+      </w:pPr>
+    </w:lvl>
+    <w:lvl w:ilvl="5" w:tplc="0809001B" w:tentative="1">
+      <w:start w:val="1"/>
+      <w:numFmt w:val="lowerRoman"/>
+      <w:lvlText w:val="%6."/>
+      <w:lvlJc w:val="right"/>
+      <w:pPr>
+        <w:ind w:left="4680" w:hanging="180"/>
+      </w:pPr>
+    </w:lvl>
+    <w:lvl w:ilvl="6" w:tplc="0809000F" w:tentative="1">
+      <w:start w:val="1"/>
+      <w:numFmt w:val="decimal"/>
+      <w:lvlText w:val="%7."/>
+      <w:lvlJc w:val="left"/>
+      <w:pPr>
+        <w:ind w:left="5400" w:hanging="360"/>
+      </w:pPr>
+    </w:lvl>
+    <w:lvl w:ilvl="7" w:tplc="08090019" w:tentative="1">
+      <w:start w:val="1"/>
+      <w:numFmt w:val="lowerLetter"/>
+      <w:lvlText w:val="%8."/>
+      <w:lvlJc w:val="left"/>
+      <w:pPr>
+        <w:ind w:left="6120" w:hanging="360"/>
+      </w:pPr>
+    </w:lvl>
+    <w:lvl w:ilvl="8" w:tplc="0809001B" w:tentative="1">
+      <w:start w:val="1"/>
+      <w:numFmt w:val="lowerRoman"/>
+      <w:lvlText w:val="%9."/>
+      <w:lvlJc w:val="right"/>
+      <w:pPr>
+        <w:ind w:left="6840" w:hanging="180"/>
+      </w:pPr>
+    </w:lvl>
+  </w:abstractNum>
+  <w:abstractNum w:abstractNumId="2" w15:restartNumberingAfterBreak="0">
     <w:nsid w:val="21532DDF"/>
     <w:multiLevelType w:val="hybridMultilevel"/>
     <w:tmpl w:val="32BCBBB2"/>
@@ -26395,7 +27029,7 @@
       </w:rPr>
     </w:lvl>
   </w:abstractNum>
-  <w:abstractNum w:abstractNumId="2" w15:restartNumberingAfterBreak="0">
+  <w:abstractNum w:abstractNumId="3" w15:restartNumberingAfterBreak="0">
     <w:nsid w:val="25BB1EA6"/>
     <w:multiLevelType w:val="hybridMultilevel"/>
     <w:tmpl w:val="70E21376"/>
@@ -26507,7 +27141,7 @@
       </w:rPr>
     </w:lvl>
   </w:abstractNum>
-  <w:abstractNum w:abstractNumId="3" w15:restartNumberingAfterBreak="0">
+  <w:abstractNum w:abstractNumId="4" w15:restartNumberingAfterBreak="0">
     <w:nsid w:val="3284299E"/>
     <w:multiLevelType w:val="hybridMultilevel"/>
     <w:tmpl w:val="7A84B14A"/>
@@ -26596,7 +27230,7 @@
       </w:pPr>
     </w:lvl>
   </w:abstractNum>
-  <w:abstractNum w:abstractNumId="4" w15:restartNumberingAfterBreak="0">
+  <w:abstractNum w:abstractNumId="5" w15:restartNumberingAfterBreak="0">
     <w:nsid w:val="367267FB"/>
     <w:multiLevelType w:val="multilevel"/>
     <w:tmpl w:val="9D346BA4"/>
@@ -26745,7 +27379,7 @@
       </w:rPr>
     </w:lvl>
   </w:abstractNum>
-  <w:abstractNum w:abstractNumId="5" w15:restartNumberingAfterBreak="0">
+  <w:abstractNum w:abstractNumId="6" w15:restartNumberingAfterBreak="0">
     <w:nsid w:val="39360453"/>
     <w:multiLevelType w:val="hybridMultilevel"/>
     <w:tmpl w:val="A4A246A0"/>
@@ -26857,7 +27491,7 @@
       </w:rPr>
     </w:lvl>
   </w:abstractNum>
-  <w:abstractNum w:abstractNumId="6" w15:restartNumberingAfterBreak="0">
+  <w:abstractNum w:abstractNumId="7" w15:restartNumberingAfterBreak="0">
     <w:nsid w:val="608111F0"/>
     <w:multiLevelType w:val="hybridMultilevel"/>
     <w:tmpl w:val="E01AC4D8"/>
@@ -26969,7 +27603,7 @@
       </w:rPr>
     </w:lvl>
   </w:abstractNum>
-  <w:abstractNum w:abstractNumId="7" w15:restartNumberingAfterBreak="0">
+  <w:abstractNum w:abstractNumId="8" w15:restartNumberingAfterBreak="0">
     <w:nsid w:val="664A7F59"/>
     <w:multiLevelType w:val="hybridMultilevel"/>
     <w:tmpl w:val="92AE9A10"/>
@@ -27082,7 +27716,7 @@
       </w:rPr>
     </w:lvl>
   </w:abstractNum>
-  <w:abstractNum w:abstractNumId="8" w15:restartNumberingAfterBreak="0">
+  <w:abstractNum w:abstractNumId="9" w15:restartNumberingAfterBreak="0">
     <w:nsid w:val="6A261485"/>
     <w:multiLevelType w:val="hybridMultilevel"/>
     <w:tmpl w:val="A67A057A"/>
@@ -27195,7 +27829,7 @@
       </w:rPr>
     </w:lvl>
   </w:abstractNum>
-  <w:abstractNum w:abstractNumId="9" w15:restartNumberingAfterBreak="0">
+  <w:abstractNum w:abstractNumId="10" w15:restartNumberingAfterBreak="0">
     <w:nsid w:val="6D1E5FF0"/>
     <w:multiLevelType w:val="hybridMultilevel"/>
     <w:tmpl w:val="1806FDDA"/>
@@ -27307,7 +27941,7 @@
       </w:rPr>
     </w:lvl>
   </w:abstractNum>
-  <w:abstractNum w:abstractNumId="10" w15:restartNumberingAfterBreak="0">
+  <w:abstractNum w:abstractNumId="11" w15:restartNumberingAfterBreak="0">
     <w:nsid w:val="7134200F"/>
     <w:multiLevelType w:val="multilevel"/>
     <w:tmpl w:val="33AA77F2"/>
@@ -27421,37 +28055,40 @@
     </w:lvl>
   </w:abstractNum>
   <w:num w:numId="1">
+    <w:abstractNumId w:val="11"/>
+  </w:num>
+  <w:num w:numId="2">
+    <w:abstractNumId w:val="2"/>
+  </w:num>
+  <w:num w:numId="3">
     <w:abstractNumId w:val="10"/>
   </w:num>
-  <w:num w:numId="2">
-    <w:abstractNumId w:val="1"/>
-  </w:num>
-  <w:num w:numId="3">
-    <w:abstractNumId w:val="9"/>
-  </w:num>
   <w:num w:numId="4">
-    <w:abstractNumId w:val="6"/>
+    <w:abstractNumId w:val="7"/>
   </w:num>
   <w:num w:numId="5">
-    <w:abstractNumId w:val="2"/>
+    <w:abstractNumId w:val="3"/>
   </w:num>
   <w:num w:numId="6">
-    <w:abstractNumId w:val="7"/>
+    <w:abstractNumId w:val="8"/>
   </w:num>
   <w:num w:numId="7">
     <w:abstractNumId w:val="0"/>
   </w:num>
   <w:num w:numId="8">
-    <w:abstractNumId w:val="8"/>
+    <w:abstractNumId w:val="9"/>
   </w:num>
   <w:num w:numId="9">
+    <w:abstractNumId w:val="6"/>
+  </w:num>
+  <w:num w:numId="10">
     <w:abstractNumId w:val="5"/>
   </w:num>
-  <w:num w:numId="10">
+  <w:num w:numId="11">
     <w:abstractNumId w:val="4"/>
   </w:num>
-  <w:num w:numId="11">
-    <w:abstractNumId w:val="3"/>
+  <w:num w:numId="12">
+    <w:abstractNumId w:val="1"/>
   </w:num>
 </w:numbering>
 </file>
@@ -27858,7 +28495,10 @@
   <w:style w:type="paragraph" w:default="1" w:styleId="Normal">
     <w:name w:val="Normal"/>
     <w:qFormat/>
-    <w:rsid w:val="00CF2CD0"/>
+    <w:rsid w:val="007D3F47"/>
+    <w:pPr>
+      <w:jc w:val="both"/>
+    </w:pPr>
     <w:rPr>
       <w:sz w:val="24"/>
     </w:rPr>
@@ -37357,7 +37997,7 @@
 </file>
 
 <file path=customXml/itemProps1.xml><?xml version="1.0" encoding="utf-8"?>
-<ds:datastoreItem xmlns:ds="http://schemas.openxmlformats.org/officeDocument/2006/customXml" ds:itemID="{68ADE286-838F-4551-B220-DDCCCC08E71E}">
+<ds:datastoreItem xmlns:ds="http://schemas.openxmlformats.org/officeDocument/2006/customXml" ds:itemID="{DFEA39DB-CEC3-4A68-AB4E-688FFCA6B32A}">
   <ds:schemaRefs>
     <ds:schemaRef ds:uri="http://schemas.openxmlformats.org/officeDocument/2006/bibliography"/>
   </ds:schemaRefs>

</xml_diff>

<commit_message>
analysis(5) - or something
</commit_message>
<xml_diff>
--- a/The Politics of Routing.docx
+++ b/The Politics of Routing.docx
@@ -25359,23 +25359,381 @@
         <w:rPr>
           <w:lang w:eastAsia="en-GB"/>
         </w:rPr>
-        <w:t xml:space="preserve">far shorter than </w:t>
+        <w:t>far shorter than for the alternative causes.</w:t>
+      </w:r>
+      <w:r>
+        <w:rPr>
+          <w:lang w:eastAsia="en-GB"/>
+        </w:rPr>
+        <w:t xml:space="preserve"> </w:t>
+      </w:r>
+      <w:r>
+        <w:rPr>
+          <w:color w:val="auto"/>
+          <w:lang w:eastAsia="en-GB"/>
+        </w:rPr>
+        <w:t>Theoretically speaking however, low levels of malicious routing in a nation could improve the state of communication between citizens and thus, give a wide-reaching platform to new ideas that may improve the level of social and economic freedom in that same nation.</w:t>
+      </w:r>
+      <w:r>
+        <w:rPr>
+          <w:color w:val="auto"/>
+          <w:lang w:eastAsia="en-GB"/>
+        </w:rPr>
+        <w:t xml:space="preserve"> It should</w:t>
+      </w:r>
+      <w:r>
+        <w:rPr>
+          <w:color w:val="auto"/>
+          <w:lang w:eastAsia="en-GB"/>
+        </w:rPr>
+        <w:t xml:space="preserve"> also</w:t>
+      </w:r>
+      <w:r>
+        <w:rPr>
+          <w:color w:val="auto"/>
+          <w:lang w:eastAsia="en-GB"/>
+        </w:rPr>
+        <w:t xml:space="preserve"> be noted that the spread of mis-information</w:t>
+      </w:r>
+      <w:r>
+        <w:rPr>
+          <w:color w:val="auto"/>
+          <w:lang w:eastAsia="en-GB"/>
+        </w:rPr>
+        <w:t xml:space="preserve"> </w:t>
+      </w:r>
+      <w:r>
+        <w:rPr>
+          <w:color w:val="auto"/>
+          <w:lang w:eastAsia="en-GB"/>
+        </w:rPr>
+        <w:t xml:space="preserve">can also </w:t>
+      </w:r>
+      <w:r>
+        <w:rPr>
+          <w:color w:val="auto"/>
+          <w:lang w:eastAsia="en-GB"/>
+        </w:rPr>
+        <w:t>occur through the same process and potentially hinder or even damage</w:t>
+      </w:r>
+      <w:r>
+        <w:rPr>
+          <w:color w:val="auto"/>
+          <w:lang w:eastAsia="en-GB"/>
+        </w:rPr>
+        <w:t xml:space="preserve"> the</w:t>
+      </w:r>
+      <w:r>
+        <w:rPr>
+          <w:color w:val="auto"/>
+          <w:lang w:eastAsia="en-GB"/>
+        </w:rPr>
+        <w:t xml:space="preserve"> fabric of society.</w:t>
+      </w:r>
+      <w:r>
+        <w:rPr>
+          <w:color w:val="auto"/>
+          <w:lang w:eastAsia="en-GB"/>
+        </w:rPr>
+        <w:t xml:space="preserve"> </w:t>
+      </w:r>
+      <w:r>
+        <w:rPr>
+          <w:color w:val="auto"/>
+          <w:lang w:eastAsia="en-GB"/>
+        </w:rPr>
+        <w:t>Comparing the benefits and downsides of a free internet’s ability to spread both good and bad ideas would provide an interesting and very challenging area of additional research.</w:t>
+      </w:r>
+      <w:r>
+        <w:rPr>
+          <w:color w:val="auto"/>
+          <w:lang w:eastAsia="en-GB"/>
+        </w:rPr>
+        <w:t xml:space="preserve"> Overall however, due to the lack of </w:t>
+      </w:r>
+      <w:proofErr w:type="gramStart"/>
+      <w:r>
+        <w:rPr>
+          <w:color w:val="auto"/>
+          <w:lang w:eastAsia="en-GB"/>
+        </w:rPr>
+        <w:t>real world</w:t>
+      </w:r>
+      <w:proofErr w:type="gramEnd"/>
+      <w:r>
+        <w:rPr>
+          <w:color w:val="auto"/>
+          <w:lang w:eastAsia="en-GB"/>
+        </w:rPr>
+        <w:t xml:space="preserve"> examples, the theory that a ‘low level of malicious routing could cause a high level of freedom’ will be disregarded.</w:t>
+      </w:r>
+    </w:p>
+    <w:p>
+      <w:pPr>
+        <w:rPr>
+          <w:lang w:eastAsia="en-GB"/>
+        </w:rPr>
+      </w:pPr>
+    </w:p>
+    <w:p>
+      <w:pPr>
+        <w:pStyle w:val="Heading3"/>
+        <w:jc w:val="left"/>
+        <w:rPr>
+          <w:lang w:eastAsia="en-GB"/>
+        </w:rPr>
+      </w:pPr>
+      <w:r>
+        <w:rPr>
+          <w:lang w:eastAsia="en-GB"/>
+        </w:rPr>
+        <w:t>6.3.</w:t>
+      </w:r>
+      <w:r>
+        <w:rPr>
+          <w:lang w:eastAsia="en-GB"/>
+        </w:rPr>
+        <w:t>2</w:t>
+      </w:r>
+      <w:r>
+        <w:rPr>
+          <w:lang w:eastAsia="en-GB"/>
+        </w:rPr>
+        <w:t xml:space="preserve"> There is a low likelihood that a higher level of freedom and a lower level of malicious routing are connected by the same cause</w:t>
+      </w:r>
+    </w:p>
+    <w:p>
+      <w:pPr>
+        <w:rPr>
+          <w:color w:val="auto"/>
+          <w:szCs w:val="24"/>
+          <w:shd w:val="clear" w:color="auto" w:fill="FFFFFF"/>
+        </w:rPr>
+      </w:pPr>
+      <w:r>
+        <w:rPr>
+          <w:lang w:eastAsia="en-GB"/>
+        </w:rPr>
+        <w:t xml:space="preserve">To determine whether this cause has any applicability, </w:t>
+      </w:r>
+      <w:r>
+        <w:rPr>
+          <w:lang w:eastAsia="en-GB"/>
+        </w:rPr>
+        <w:t xml:space="preserve">the causes of freedom must be first defined. Unfortunately, as with the actual definition of freedom, the cause of freedom also remains a highly debated area with no formal definition. Furthermore, as with many historical causal relationships, it can be very difficult to determine where the absolute root cause originated from. For example, it could be stated that a certain aspect of freedom </w:t>
+      </w:r>
+      <w:r>
+        <w:rPr>
+          <w:lang w:eastAsia="en-GB"/>
+        </w:rPr>
+        <w:t>was</w:t>
+      </w:r>
+      <w:r>
+        <w:rPr>
+          <w:lang w:eastAsia="en-GB"/>
+        </w:rPr>
+        <w:t xml:space="preserve"> caused by </w:t>
+      </w:r>
+      <w:r>
+        <w:rPr>
+          <w:lang w:eastAsia="en-GB"/>
+        </w:rPr>
+        <w:t>the writing of a law that guaranteed protection of that freedom. However, it could then be asked: ‘</w:t>
+      </w:r>
+      <w:r>
+        <w:rPr>
+          <w:i/>
+          <w:lang w:eastAsia="en-GB"/>
+        </w:rPr>
+        <w:t>why was the law was written to begin with?</w:t>
+      </w:r>
+      <w:r>
+        <w:rPr>
+          <w:lang w:eastAsia="en-GB"/>
+        </w:rPr>
+        <w:t xml:space="preserve">’. Was the law written in response to a reduction in that kind of freedom? If so, then that freedom must have existed in some form before the law was written. These chains of questions can quickly become too complex to handle and many do not end with a definite answer. Furthermore, there are different definitions of freedom and separate laws to protect them for every nation individually. </w:t>
+      </w:r>
+      <w:r>
+        <w:rPr>
+          <w:lang w:eastAsia="en-GB"/>
+        </w:rPr>
+        <w:t xml:space="preserve">For some nations, such as Great Britain, an unwritten constitution defines freedom amongst many other things as being comprised </w:t>
+      </w:r>
+      <w:r>
+        <w:rPr>
+          <w:color w:val="auto"/>
+          <w:szCs w:val="24"/>
+          <w:shd w:val="clear" w:color="auto" w:fill="FFFFFF"/>
+        </w:rPr>
+        <w:t>of Acts of Parliament, court judgments and conventions</w:t>
+      </w:r>
+      <w:r>
+        <w:rPr>
+          <w:color w:val="auto"/>
+          <w:szCs w:val="24"/>
+          <w:shd w:val="clear" w:color="auto" w:fill="FFFFFF"/>
+        </w:rPr>
+        <w:t xml:space="preserve">, further complicating this seemingly impossible task. </w:t>
+      </w:r>
+    </w:p>
+    <w:p>
+      <w:pPr>
+        <w:rPr>
+          <w:color w:val="auto"/>
+          <w:szCs w:val="24"/>
+          <w:shd w:val="clear" w:color="auto" w:fill="FFFFFF"/>
+        </w:rPr>
+      </w:pPr>
+    </w:p>
+    <w:p>
+      <w:r>
+        <w:rPr>
+          <w:lang w:eastAsia="en-GB"/>
+        </w:rPr>
+        <w:t xml:space="preserve">Rather than examining individual nations for their root causes of </w:t>
+      </w:r>
+      <w:r>
+        <w:rPr>
+          <w:szCs w:val="24"/>
+          <w:lang w:eastAsia="en-GB"/>
+        </w:rPr>
+        <w:t>freedom,</w:t>
+      </w:r>
+      <w:r>
+        <w:rPr>
+          <w:szCs w:val="24"/>
+          <w:lang w:eastAsia="en-GB"/>
+        </w:rPr>
+        <w:t xml:space="preserve"> </w:t>
+      </w:r>
+      <w:r>
+        <w:rPr>
+          <w:szCs w:val="24"/>
+          <w:lang w:eastAsia="en-GB"/>
+        </w:rPr>
+        <w:t>known overall trends will be considered instead.</w:t>
+      </w:r>
+      <w:r>
+        <w:rPr>
+          <w:szCs w:val="24"/>
+          <w:lang w:eastAsia="en-GB"/>
+        </w:rPr>
+        <w:t xml:space="preserve"> </w:t>
+      </w:r>
+      <w:r>
+        <w:rPr>
+          <w:szCs w:val="24"/>
+          <w:lang w:eastAsia="en-GB"/>
+        </w:rPr>
+        <w:t>An example of which shows</w:t>
+      </w:r>
+      <w:r>
+        <w:rPr>
+          <w:color w:val="111111"/>
+          <w:szCs w:val="24"/>
+          <w:shd w:val="clear" w:color="auto" w:fill="FFFFFF"/>
+        </w:rPr>
+        <w:t xml:space="preserve"> that there is a positive significant relationship between economic growth and economic freedom</w:t>
+      </w:r>
+      <w:r>
+        <w:rPr>
+          <w:color w:val="111111"/>
+          <w:szCs w:val="24"/>
+          <w:shd w:val="clear" w:color="auto" w:fill="FFFFFF"/>
+        </w:rPr>
+        <w:t>. It was theorised that</w:t>
+      </w:r>
+      <w:r>
+        <w:t xml:space="preserve"> </w:t>
+      </w:r>
+      <w:r>
+        <w:t>“</w:t>
+      </w:r>
+      <w:r>
+        <w:rPr>
+          <w:szCs w:val="24"/>
+        </w:rPr>
+        <w:t>if liberty is a normal good</w:t>
+      </w:r>
+      <w:r>
+        <w:t>, an increase in wealth may spur the demand for freedom</w:t>
+      </w:r>
+      <w:r>
+        <w:t>” – Jac Heckelman [36].</w:t>
+      </w:r>
+      <w:r>
+        <w:t xml:space="preserve"> </w:t>
+      </w:r>
+      <w:r>
+        <w:t xml:space="preserve">If an increase in wealth may subsequently increase freedom, then for this cause to hold true, then an increase in a nation’s wealth should also cause a reduction in malicious routing. </w:t>
+      </w:r>
+      <w:r>
+        <w:t>To test this,</w:t>
+      </w:r>
+      <w:r>
+        <w:t xml:space="preserve"> the</w:t>
+      </w:r>
+      <w:r>
+        <w:t xml:space="preserve"> </w:t>
+      </w:r>
+      <w:r>
+        <w:t xml:space="preserve">Spearman’s rank correlation coefficient between a nation’s GDP and its malicious routing was calculated. (This is intentionally a rough calculation as there are many different rankings for nations based on wealth. A separate, more in-depth study would be required to investigate the correlation between wealth and malicious routing in full.) The results of this showed a </w:t>
+      </w:r>
+      <w:r>
+        <w:t xml:space="preserve">moderate </w:t>
+      </w:r>
+      <w:r>
+        <w:t>negative correlation coefficient</w:t>
+      </w:r>
+      <w:r>
+        <w:t xml:space="preserve"> of </w:t>
+      </w:r>
+      <w:r>
+        <w:t>-0.435</w:t>
+      </w:r>
+      <w:r>
+        <w:t>. This means that as a nation’s GDP increased, the level of malicious routing</w:t>
+      </w:r>
+      <w:r>
+        <w:t xml:space="preserve"> tended to</w:t>
+      </w:r>
+      <w:r>
+        <w:t xml:space="preserve"> also increase.</w:t>
+      </w:r>
+      <w:r>
+        <w:t xml:space="preserve"> This is the direct opposite of what the cause predicted and suggests</w:t>
+      </w:r>
+      <w:r>
+        <w:t xml:space="preserve"> </w:t>
+      </w:r>
+      <w:r>
+        <w:t>in</w:t>
+      </w:r>
+      <w:r>
+        <w:t xml:space="preserve"> the</w:t>
+      </w:r>
+      <w:r>
+        <w:t xml:space="preserve"> terms of economic freedom, </w:t>
+      </w:r>
+      <w:r>
+        <w:t xml:space="preserve">that there is a causal relationship between higher GDP and higher malicious routing. This means that a higher level of freedom and a lower level of malicious routing are, in fact, unlikely to be connected by the same cause. </w:t>
+      </w:r>
+    </w:p>
+    <w:p/>
+    <w:p>
+      <w:pPr>
+        <w:rPr>
+          <w:lang w:eastAsia="en-GB"/>
+        </w:rPr>
+      </w:pPr>
+      <w:r>
+        <w:t xml:space="preserve">Although, as explained in the first paragraph, this is simply one possible cause of a single kind of freedom. </w:t>
+      </w:r>
+      <w:r>
+        <w:t>There are also clear links between ideology and levels of freedom which will be left unexplored by this section but may hold their own interesting correlations if taken up for further research</w:t>
       </w:r>
       <w:bookmarkStart w:id="80" w:name="_GoBack"/>
       <w:bookmarkEnd w:id="80"/>
-      <w:r>
-        <w:rPr>
-          <w:lang w:eastAsia="en-GB"/>
-        </w:rPr>
-        <w:t xml:space="preserve">for the alternative causes. However, just because an event is yet to take place does not mean that it is impossible. </w:t>
-      </w:r>
-      <w:r>
-        <w:rPr>
-          <w:color w:val="FF0000"/>
-          <w:lang w:eastAsia="en-GB"/>
-        </w:rPr>
-        <w:t xml:space="preserve">Theoretically speaking, … use low levels of malicious routing for improved communications + coordination to improve freedom condition. Could be through revolution or giving a voice to the oppressed etc… </w:t>
-      </w:r>
     </w:p>
     <w:p>
       <w:pPr>
@@ -25387,7 +25745,6 @@
     <w:p>
       <w:pPr>
         <w:pStyle w:val="Heading3"/>
-        <w:jc w:val="left"/>
         <w:rPr>
           <w:lang w:eastAsia="en-GB"/>
         </w:rPr>
@@ -25402,13 +25759,13 @@
         <w:rPr>
           <w:lang w:eastAsia="en-GB"/>
         </w:rPr>
-        <w:t>2</w:t>
-      </w:r>
-      <w:r>
-        <w:rPr>
-          <w:lang w:eastAsia="en-GB"/>
-        </w:rPr>
-        <w:t xml:space="preserve"> There is a low likelihood that a higher level of freedom and a lower level of malicious routing are connected by the same cause</w:t>
+        <w:t>3</w:t>
+      </w:r>
+      <w:r>
+        <w:rPr>
+          <w:lang w:eastAsia="en-GB"/>
+        </w:rPr>
+        <w:t xml:space="preserve"> higher levels of freedom can sometimes contribute to lower levels of malicious routing (and vice versa) in a loop.</w:t>
       </w:r>
     </w:p>
     <w:p>
@@ -25433,39 +25790,13 @@
         <w:rPr>
           <w:lang w:eastAsia="en-GB"/>
         </w:rPr>
-        <w:t xml:space="preserve">Causes for freedom? – Ideology + Political landscape. </w:t>
-      </w:r>
-    </w:p>
-    <w:p>
-      <w:pPr>
-        <w:pStyle w:val="ListParagraph"/>
-        <w:numPr>
-          <w:ilvl w:val="1"/>
-          <w:numId w:val="15"/>
-        </w:numPr>
-        <w:rPr>
-          <w:lang w:eastAsia="en-GB"/>
-        </w:rPr>
-      </w:pPr>
-      <w:r>
-        <w:rPr>
-          <w:lang w:eastAsia="en-GB"/>
-        </w:rPr>
-        <w:t xml:space="preserve">Seems true for Iceland – not for many others </w:t>
-      </w:r>
-      <w:proofErr w:type="spellStart"/>
-      <w:r>
-        <w:rPr>
-          <w:lang w:eastAsia="en-GB"/>
-        </w:rPr>
-        <w:t>tho</w:t>
-      </w:r>
-      <w:proofErr w:type="spellEnd"/>
-      <w:r>
-        <w:rPr>
-          <w:lang w:eastAsia="en-GB"/>
-        </w:rPr>
-        <w:t>…</w:t>
+        <w:t>This would have to stem from the expectation of freedom from a free population…</w:t>
+      </w:r>
+      <w:r>
+        <w:rPr>
+          <w:lang w:eastAsia="en-GB"/>
+        </w:rPr>
+        <w:t>and vice versa…</w:t>
       </w:r>
     </w:p>
     <w:p>
@@ -25483,54 +25814,35 @@
         <w:rPr>
           <w:lang w:eastAsia="en-GB"/>
         </w:rPr>
-        <w:t>Countries that have similar levels of internet freedom and different landscapes</w:t>
-      </w:r>
-      <w:r>
-        <w:rPr>
-          <w:lang w:eastAsia="en-GB"/>
-        </w:rPr>
-        <w:t>?</w:t>
-      </w:r>
-    </w:p>
-    <w:p>
-      <w:pPr>
-        <w:rPr>
-          <w:lang w:eastAsia="en-GB"/>
-        </w:rPr>
-      </w:pPr>
-    </w:p>
-    <w:p>
-      <w:pPr>
-        <w:pStyle w:val="Heading3"/>
-        <w:rPr>
-          <w:lang w:eastAsia="en-GB"/>
-        </w:rPr>
-      </w:pPr>
-      <w:r>
-        <w:rPr>
-          <w:lang w:eastAsia="en-GB"/>
-        </w:rPr>
-        <w:t>6.3.</w:t>
-      </w:r>
-      <w:r>
-        <w:rPr>
-          <w:lang w:eastAsia="en-GB"/>
-        </w:rPr>
-        <w:t>3</w:t>
-      </w:r>
-      <w:r>
-        <w:rPr>
-          <w:lang w:eastAsia="en-GB"/>
-        </w:rPr>
-        <w:t xml:space="preserve"> higher levels of freedom can sometimes contribute to lower levels of malicious routing (and vice versa) in a loop.</w:t>
-      </w:r>
-    </w:p>
-    <w:p>
-      <w:pPr>
-        <w:rPr>
-          <w:lang w:eastAsia="en-GB"/>
-        </w:rPr>
-      </w:pPr>
+        <w:t>However, while news articles complaining about mass surveillance etc… the general population of 1</w:t>
+      </w:r>
+      <w:r>
+        <w:rPr>
+          <w:vertAlign w:val="superscript"/>
+          <w:lang w:eastAsia="en-GB"/>
+        </w:rPr>
+        <w:t>st</w:t>
+      </w:r>
+      <w:r>
+        <w:rPr>
+          <w:lang w:eastAsia="en-GB"/>
+        </w:rPr>
+        <w:t xml:space="preserve"> world nations seem to overall not be too interested in the discussion. – many </w:t>
+      </w:r>
+      <w:proofErr w:type="gramStart"/>
+      <w:r>
+        <w:rPr>
+          <w:lang w:eastAsia="en-GB"/>
+        </w:rPr>
+        <w:t>feel</w:t>
+      </w:r>
+      <w:proofErr w:type="gramEnd"/>
+      <w:r>
+        <w:rPr>
+          <w:lang w:eastAsia="en-GB"/>
+        </w:rPr>
+        <w:t xml:space="preserve"> like it does not affect them. FIND SOURCE FOR THAT.</w:t>
+      </w:r>
     </w:p>
     <w:p>
       <w:pPr>
@@ -25547,75 +25859,6 @@
         <w:rPr>
           <w:lang w:eastAsia="en-GB"/>
         </w:rPr>
-        <w:t>This would have to stem from the expectation of freedom from a free population…</w:t>
-      </w:r>
-      <w:r>
-        <w:rPr>
-          <w:lang w:eastAsia="en-GB"/>
-        </w:rPr>
-        <w:t>and vice versa…</w:t>
-      </w:r>
-    </w:p>
-    <w:p>
-      <w:pPr>
-        <w:pStyle w:val="ListParagraph"/>
-        <w:numPr>
-          <w:ilvl w:val="0"/>
-          <w:numId w:val="15"/>
-        </w:numPr>
-        <w:rPr>
-          <w:lang w:eastAsia="en-GB"/>
-        </w:rPr>
-      </w:pPr>
-      <w:r>
-        <w:rPr>
-          <w:lang w:eastAsia="en-GB"/>
-        </w:rPr>
-        <w:t>However, while news articles complaining about mass surveillance etc… the general population of 1</w:t>
-      </w:r>
-      <w:r>
-        <w:rPr>
-          <w:vertAlign w:val="superscript"/>
-          <w:lang w:eastAsia="en-GB"/>
-        </w:rPr>
-        <w:t>st</w:t>
-      </w:r>
-      <w:r>
-        <w:rPr>
-          <w:lang w:eastAsia="en-GB"/>
-        </w:rPr>
-        <w:t xml:space="preserve"> world nations seem to overall not be too interested in the discussion. – many </w:t>
-      </w:r>
-      <w:proofErr w:type="gramStart"/>
-      <w:r>
-        <w:rPr>
-          <w:lang w:eastAsia="en-GB"/>
-        </w:rPr>
-        <w:t>feel</w:t>
-      </w:r>
-      <w:proofErr w:type="gramEnd"/>
-      <w:r>
-        <w:rPr>
-          <w:lang w:eastAsia="en-GB"/>
-        </w:rPr>
-        <w:t xml:space="preserve"> like it does not affect them. FIND SOURCE FOR THAT.</w:t>
-      </w:r>
-    </w:p>
-    <w:p>
-      <w:pPr>
-        <w:pStyle w:val="ListParagraph"/>
-        <w:numPr>
-          <w:ilvl w:val="0"/>
-          <w:numId w:val="15"/>
-        </w:numPr>
-        <w:rPr>
-          <w:lang w:eastAsia="en-GB"/>
-        </w:rPr>
-      </w:pPr>
-      <w:r>
-        <w:rPr>
-          <w:lang w:eastAsia="en-GB"/>
-        </w:rPr>
         <w:t>Lots to prove the opposite. UK, USA… etc…</w:t>
       </w:r>
     </w:p>
@@ -25735,6 +25978,33 @@
         <w:rPr>
           <w:lang w:eastAsia="en-GB"/>
         </w:rPr>
+        <w:t xml:space="preserve">Basically, m8, it depends on the country </w:t>
+      </w:r>
+      <w:proofErr w:type="spellStart"/>
+      <w:r>
+        <w:rPr>
+          <w:lang w:eastAsia="en-GB"/>
+        </w:rPr>
+        <w:t>tbh</w:t>
+      </w:r>
+      <w:proofErr w:type="spellEnd"/>
+      <w:r>
+        <w:rPr>
+          <w:lang w:eastAsia="en-GB"/>
+        </w:rPr>
+        <w:t>.</w:t>
+      </w:r>
+    </w:p>
+    <w:p>
+      <w:pPr>
+        <w:rPr>
+          <w:lang w:eastAsia="en-GB"/>
+        </w:rPr>
+      </w:pPr>
+      <w:r>
+        <w:rPr>
+          <w:lang w:eastAsia="en-GB"/>
+        </w:rPr>
         <w:t>Could it be that just where there is internet, there is malicious routing?</w:t>
       </w:r>
     </w:p>
@@ -25836,7 +26106,7 @@
         <w:rPr>
           <w:lang w:eastAsia="en-GB"/>
         </w:rPr>
-        <w:t xml:space="preserve"> NSA collecting phone records of millions of Verizon customers daily | US news | The Guardian. [ONLINE]</w:t>
+        <w:t xml:space="preserve"> NSA collecting phone records of millions of Verizon customers daily | US news | The Guardian</w:t>
       </w:r>
       <w:r>
         <w:rPr>
@@ -25899,21 +26169,7 @@
         <w:rPr>
           <w:lang w:eastAsia="en-GB"/>
         </w:rPr>
-        <w:t xml:space="preserve">. </w:t>
-      </w:r>
-      <w:proofErr w:type="spellStart"/>
-      <w:r>
-        <w:rPr>
-          <w:lang w:eastAsia="en-GB"/>
-        </w:rPr>
-        <w:t>XKeyscore</w:t>
-      </w:r>
-      <w:proofErr w:type="spellEnd"/>
-      <w:r>
-        <w:rPr>
-          <w:lang w:eastAsia="en-GB"/>
-        </w:rPr>
-        <w:t>: NSA tool collects 'nearly everything a user does on the internet'</w:t>
+        <w:t>. XKeyscore: NSA tool collects 'nearly everything a user does on the internet'</w:t>
       </w:r>
       <w:r>
         <w:rPr>
@@ -25925,7 +26181,7 @@
         <w:rPr>
           <w:lang w:eastAsia="en-GB"/>
         </w:rPr>
-        <w:t xml:space="preserve"> The Guardian. [ONLINE]</w:t>
+        <w:t xml:space="preserve"> The Guardian</w:t>
       </w:r>
       <w:r>
         <w:rPr>
@@ -27698,6 +27954,52 @@
           <w:lang w:eastAsia="en-GB"/>
         </w:rPr>
         <w:t xml:space="preserve"> Available at: https://data.worldbank.org/indicator/NY.GDP.PCAP.CD. [Accessed 05 March 2019].</w:t>
+      </w:r>
+    </w:p>
+    <w:p>
+      <w:pPr>
+        <w:rPr>
+          <w:color w:val="auto"/>
+          <w:szCs w:val="28"/>
+          <w:lang w:eastAsia="en-GB"/>
+        </w:rPr>
+      </w:pPr>
+    </w:p>
+    <w:p>
+      <w:pPr>
+        <w:rPr>
+          <w:color w:val="auto"/>
+          <w:szCs w:val="28"/>
+          <w:lang w:eastAsia="en-GB"/>
+        </w:rPr>
+      </w:pPr>
+      <w:r>
+        <w:rPr>
+          <w:color w:val="auto"/>
+          <w:szCs w:val="28"/>
+          <w:lang w:eastAsia="en-GB"/>
+        </w:rPr>
+        <w:t xml:space="preserve">[36] </w:t>
+      </w:r>
+      <w:r>
+        <w:t>Heckelman, J.C., 2000. Economic freedom and economic growth: a short-run causal investigation. Journal of applied economics</w:t>
+      </w:r>
+      <w:r>
+        <w:t xml:space="preserve">. Available at: </w:t>
+      </w:r>
+      <w:r>
+        <w:t>https://core.ac.uk/download/pdf/7146349.pdf</w:t>
+      </w:r>
+      <w:r>
+        <w:t xml:space="preserve"> </w:t>
+      </w:r>
+      <w:r>
+        <w:rPr>
+          <w:color w:val="auto"/>
+          <w:szCs w:val="28"/>
+          <w:lang w:eastAsia="en-GB"/>
+        </w:rPr>
+        <w:t>[Accessed 05 March 2019].</w:t>
       </w:r>
     </w:p>
     <w:sectPr>
@@ -39387,7 +39689,7 @@
 </file>
 
 <file path=customXml/itemProps1.xml><?xml version="1.0" encoding="utf-8"?>
-<ds:datastoreItem xmlns:ds="http://schemas.openxmlformats.org/officeDocument/2006/customXml" ds:itemID="{755EEF0F-9DF8-426F-8680-8D4ABDEC03E3}">
+<ds:datastoreItem xmlns:ds="http://schemas.openxmlformats.org/officeDocument/2006/customXml" ds:itemID="{C6215035-B2DE-46BB-AA15-521C451EE155}">
   <ds:schemaRefs>
     <ds:schemaRef ds:uri="http://schemas.openxmlformats.org/officeDocument/2006/bibliography"/>
   </ds:schemaRefs>

</xml_diff>

<commit_message>
analysis (7) - done for now
</commit_message>
<xml_diff>
--- a/The Politics of Routing.docx
+++ b/The Politics of Routing.docx
@@ -25842,133 +25842,158 @@
           <w:color w:val="auto"/>
           <w:shd w:val="clear" w:color="auto" w:fill="FFFFFF"/>
         </w:rPr>
-        <w:t xml:space="preserve">The reasons for this are varied by tend to focus upon a general lack of public understanding about the surveillance practices and the indirect and usually unseen impact on the lives of an average citizen. </w:t>
+        <w:t>The reasons for this are varied b</w:t>
       </w:r>
       <w:r>
         <w:rPr>
           <w:color w:val="auto"/>
           <w:shd w:val="clear" w:color="auto" w:fill="FFFFFF"/>
         </w:rPr>
-        <w:t xml:space="preserve">It is important to remember at this point, that an individual’s perception on whether they are free is </w:t>
+        <w:t>ut</w:t>
       </w:r>
       <w:r>
         <w:rPr>
           <w:color w:val="auto"/>
           <w:shd w:val="clear" w:color="auto" w:fill="FFFFFF"/>
         </w:rPr>
-        <w:t>not insignificant in determining the level of personal freedom for a given citizen (as discussed in Chapter 3).</w:t>
-      </w:r>
+        <w:t xml:space="preserve"> tend to focus upon a general lack of public understanding about the surveillance practices and the indirect and usually unseen impact on the lives of an average citizen. </w:t>
+      </w:r>
+      <w:r>
+        <w:rPr>
+          <w:color w:val="auto"/>
+          <w:shd w:val="clear" w:color="auto" w:fill="FFFFFF"/>
+        </w:rPr>
+        <w:t xml:space="preserve">It is important to remember at this point, that an individual’s perception on whether they are free is </w:t>
+      </w:r>
+      <w:r>
+        <w:rPr>
+          <w:color w:val="auto"/>
+          <w:shd w:val="clear" w:color="auto" w:fill="FFFFFF"/>
+        </w:rPr>
+        <w:t xml:space="preserve">not insignificant in determining the level of personal freedom for a given citizen (as discussed in Chapter 3).  </w:t>
+      </w:r>
+    </w:p>
+    <w:p>
+      <w:pPr>
+        <w:rPr>
+          <w:lang w:eastAsia="en-GB"/>
+        </w:rPr>
+      </w:pPr>
+    </w:p>
+    <w:p>
+      <w:pPr>
+        <w:rPr>
+          <w:lang w:eastAsia="en-GB"/>
+        </w:rPr>
+      </w:pPr>
+      <w:r>
+        <w:rPr>
+          <w:lang w:eastAsia="en-GB"/>
+        </w:rPr>
+        <w:t xml:space="preserve">While important, mass surveillance is only one metric that helps to determine a nation’s malicious routing. Another key component is the exposure to the effects of malicious </w:t>
+      </w:r>
+      <w:r>
+        <w:rPr>
+          <w:lang w:eastAsia="en-GB"/>
+        </w:rPr>
+        <w:lastRenderedPageBreak/>
+        <w:t xml:space="preserve">software such as the Mirai botnet. For the most part, a nation’s government can’t do a great deal to combat </w:t>
+      </w:r>
+      <w:r>
+        <w:rPr>
+          <w:lang w:eastAsia="en-GB"/>
+        </w:rPr>
+        <w:t xml:space="preserve">threats such as these. In developed nations with defence agencies, for some public </w:t>
+      </w:r>
+      <w:proofErr w:type="gramStart"/>
+      <w:r>
+        <w:rPr>
+          <w:lang w:eastAsia="en-GB"/>
+        </w:rPr>
+        <w:t>high profile</w:t>
+      </w:r>
+      <w:proofErr w:type="gramEnd"/>
+      <w:r>
+        <w:rPr>
+          <w:lang w:eastAsia="en-GB"/>
+        </w:rPr>
+        <w:t xml:space="preserve"> cyber-security cases the relevant agency may get involved, however an average citizen relies more upon their own preventative actions, and the mitigating steps taken from whomever they purchased the vulnerable technology from. More recent legislation such as the EU’s GDPR is encouraging private companies </w:t>
+      </w:r>
+      <w:r>
+        <w:rPr>
+          <w:lang w:eastAsia="en-GB"/>
+        </w:rPr>
+        <w:t xml:space="preserve">to better protect their customer’s personal information, however the legislators are still playing catch-up when it comes to handling issues such as poor device security </w:t>
+      </w:r>
+      <w:r>
+        <w:rPr>
+          <w:lang w:eastAsia="en-GB"/>
+        </w:rPr>
+        <w:t>as standard which was partly</w:t>
+      </w:r>
+      <w:r>
+        <w:rPr>
+          <w:lang w:eastAsia="en-GB"/>
+        </w:rPr>
+        <w:t xml:space="preserve"> how</w:t>
+      </w:r>
+      <w:r>
+        <w:rPr>
+          <w:lang w:eastAsia="en-GB"/>
+        </w:rPr>
+        <w:t xml:space="preserve"> botnets based on Mirai were able to spread so rapidly. </w:t>
+      </w:r>
+      <w:r>
+        <w:rPr>
+          <w:lang w:eastAsia="en-GB"/>
+        </w:rPr>
+        <w:t xml:space="preserve">Generally speaking, this kind of legislation is aimed at protecting citizens under its jurisdiction but also tends to be reactionary to recent current affairs. </w:t>
+      </w:r>
+      <w:r>
+        <w:rPr>
+          <w:lang w:eastAsia="en-GB"/>
+        </w:rPr>
+        <w:t xml:space="preserve">It may be plausible to claim that the high level of freedom experienced by the legislators creates the expectation that the same level of freedom should be at least maintained in the new laws passed. However, for this cause to hold true, the lower level of malicious routing should also contribute back to creating a higher level of freedom. In the mostly reactionary system that currently exists in many of these developed nations, a higher level of malicious routing is required before action is taken against it. Furthermore, this doesn’t even </w:t>
+      </w:r>
+      <w:r>
+        <w:rPr>
+          <w:lang w:eastAsia="en-GB"/>
+        </w:rPr>
+        <w:t>consider</w:t>
+      </w:r>
+      <w:r>
+        <w:rPr>
+          <w:lang w:eastAsia="en-GB"/>
+        </w:rPr>
+        <w:t xml:space="preserve"> the actual effectiveness of the legislation and also assumes that it performs </w:t>
+      </w:r>
+      <w:r>
+        <w:rPr>
+          <w:lang w:eastAsia="en-GB"/>
+        </w:rPr>
+        <w:t xml:space="preserve">exactly </w:t>
+      </w:r>
+      <w:r>
+        <w:rPr>
+          <w:lang w:eastAsia="en-GB"/>
+        </w:rPr>
+        <w:t xml:space="preserve">as it was intended. </w:t>
+      </w:r>
+      <w:r>
+        <w:rPr>
+          <w:lang w:eastAsia="en-GB"/>
+        </w:rPr>
+        <w:t xml:space="preserve">Therefore, overall it seems that this cause is not an applicable explanation for the trends observed in the previous chapter. </w:t>
+      </w:r>
+    </w:p>
+    <w:p>
+      <w:pPr>
+        <w:rPr>
+          <w:lang w:eastAsia="en-GB"/>
+        </w:rPr>
+      </w:pPr>
       <w:bookmarkStart w:id="80" w:name="_GoBack"/>
       <w:bookmarkEnd w:id="80"/>
-      <w:r>
-        <w:rPr>
-          <w:color w:val="auto"/>
-          <w:shd w:val="clear" w:color="auto" w:fill="FFFFFF"/>
-        </w:rPr>
-        <w:t xml:space="preserve">  </w:t>
-      </w:r>
-    </w:p>
-    <w:p>
-      <w:pPr>
-        <w:rPr>
-          <w:lang w:eastAsia="en-GB"/>
-        </w:rPr>
-      </w:pPr>
-    </w:p>
-    <w:p>
-      <w:pPr>
-        <w:pStyle w:val="ListParagraph"/>
-        <w:numPr>
-          <w:ilvl w:val="0"/>
-          <w:numId w:val="15"/>
-        </w:numPr>
-        <w:rPr>
-          <w:lang w:eastAsia="en-GB"/>
-        </w:rPr>
-      </w:pPr>
-      <w:r>
-        <w:rPr>
-          <w:lang w:eastAsia="en-GB"/>
-        </w:rPr>
-        <w:t>This would have to stem from the expectation of freedom from a free population…</w:t>
-      </w:r>
-      <w:r>
-        <w:rPr>
-          <w:lang w:eastAsia="en-GB"/>
-        </w:rPr>
-        <w:t>and vice versa…</w:t>
-      </w:r>
-    </w:p>
-    <w:p>
-      <w:pPr>
-        <w:pStyle w:val="ListParagraph"/>
-        <w:numPr>
-          <w:ilvl w:val="0"/>
-          <w:numId w:val="15"/>
-        </w:numPr>
-        <w:rPr>
-          <w:lang w:eastAsia="en-GB"/>
-        </w:rPr>
-      </w:pPr>
-      <w:r>
-        <w:rPr>
-          <w:lang w:eastAsia="en-GB"/>
-        </w:rPr>
-        <w:lastRenderedPageBreak/>
-        <w:t>However, while news articles complaining about mass surveillance etc… the general population of 1</w:t>
-      </w:r>
-      <w:r>
-        <w:rPr>
-          <w:vertAlign w:val="superscript"/>
-          <w:lang w:eastAsia="en-GB"/>
-        </w:rPr>
-        <w:t>st</w:t>
-      </w:r>
-      <w:r>
-        <w:rPr>
-          <w:lang w:eastAsia="en-GB"/>
-        </w:rPr>
-        <w:t xml:space="preserve"> world nations seem to overall not be too interested in the discussion. – many </w:t>
-      </w:r>
-      <w:proofErr w:type="gramStart"/>
-      <w:r>
-        <w:rPr>
-          <w:lang w:eastAsia="en-GB"/>
-        </w:rPr>
-        <w:t>feel</w:t>
-      </w:r>
-      <w:proofErr w:type="gramEnd"/>
-      <w:r>
-        <w:rPr>
-          <w:lang w:eastAsia="en-GB"/>
-        </w:rPr>
-        <w:t xml:space="preserve"> like it does not affect them. FIND SOURCE FOR THAT.</w:t>
-      </w:r>
-    </w:p>
-    <w:p>
-      <w:pPr>
-        <w:pStyle w:val="ListParagraph"/>
-        <w:numPr>
-          <w:ilvl w:val="0"/>
-          <w:numId w:val="15"/>
-        </w:numPr>
-        <w:rPr>
-          <w:lang w:eastAsia="en-GB"/>
-        </w:rPr>
-      </w:pPr>
-      <w:r>
-        <w:rPr>
-          <w:lang w:eastAsia="en-GB"/>
-        </w:rPr>
-        <w:t>Lots to prove the opposite. UK, USA… etc…</w:t>
-      </w:r>
-    </w:p>
-    <w:p>
-      <w:pPr>
-        <w:rPr>
-          <w:lang w:eastAsia="en-GB"/>
-        </w:rPr>
-      </w:pPr>
       <w:r>
         <w:rPr>
           <w:lang w:eastAsia="en-GB"/>
@@ -39889,7 +39914,7 @@
 </file>
 
 <file path=customXml/itemProps1.xml><?xml version="1.0" encoding="utf-8"?>
-<ds:datastoreItem xmlns:ds="http://schemas.openxmlformats.org/officeDocument/2006/customXml" ds:itemID="{CBE44FE5-997A-4941-B674-3C1707C05CE5}">
+<ds:datastoreItem xmlns:ds="http://schemas.openxmlformats.org/officeDocument/2006/customXml" ds:itemID="{5C847498-AAAD-4D2F-BB21-62A03F00AF7D}">
   <ds:schemaRefs>
     <ds:schemaRef ds:uri="http://schemas.openxmlformats.org/officeDocument/2006/bibliography"/>
   </ds:schemaRefs>

</xml_diff>

<commit_message>
fixes in chapter 2
</commit_message>
<xml_diff>
--- a/The Politics of Routing.docx
+++ b/The Politics of Routing.docx
@@ -7401,7 +7401,7 @@
         <w:rPr>
           <w:lang w:eastAsia="en-GB"/>
         </w:rPr>
-        <w:t xml:space="preserve">This report will begin with a review of the relevant existing research </w:t>
+        <w:t xml:space="preserve">This report will begin with a review of the existing research </w:t>
       </w:r>
       <w:r>
         <w:rPr>
@@ -7451,7 +7451,19 @@
         <w:rPr>
           <w:lang w:eastAsia="en-GB"/>
         </w:rPr>
-        <w:t xml:space="preserve"> report will cover the various definitions of freedom and determine which indexes are most applicable when correlating with malicious routing. </w:t>
+        <w:t xml:space="preserve"> report will cover the various definitions of freedom and determine which indexes are most applicable </w:t>
+      </w:r>
+      <w:r>
+        <w:rPr>
+          <w:lang w:eastAsia="en-GB"/>
+        </w:rPr>
+        <w:t>for the correlation</w:t>
+      </w:r>
+      <w:r>
+        <w:rPr>
+          <w:lang w:eastAsia="en-GB"/>
+        </w:rPr>
+        <w:t xml:space="preserve">. </w:t>
       </w:r>
       <w:r>
         <w:rPr>
@@ -7507,7 +7519,31 @@
         <w:rPr>
           <w:lang w:eastAsia="en-GB"/>
         </w:rPr>
-        <w:t xml:space="preserve"> and will also help determine whether the best predictor of internet freedom is a nation’s propensity to conduct malicious routing activity.</w:t>
+        <w:t xml:space="preserve"> and </w:t>
+      </w:r>
+      <w:r>
+        <w:rPr>
+          <w:lang w:eastAsia="en-GB"/>
+        </w:rPr>
+        <w:t>should</w:t>
+      </w:r>
+      <w:r>
+        <w:rPr>
+          <w:lang w:eastAsia="en-GB"/>
+        </w:rPr>
+        <w:t xml:space="preserve"> help</w:t>
+      </w:r>
+      <w:r>
+        <w:rPr>
+          <w:lang w:eastAsia="en-GB"/>
+        </w:rPr>
+        <w:t xml:space="preserve"> to</w:t>
+      </w:r>
+      <w:r>
+        <w:rPr>
+          <w:lang w:eastAsia="en-GB"/>
+        </w:rPr>
+        <w:t xml:space="preserve"> determine whether the best predictor of internet freedom is a nation’s propensity to conduct malicious routing activity.</w:t>
       </w:r>
     </w:p>
     <w:p>
@@ -7551,7 +7587,31 @@
         <w:rPr>
           <w:lang w:eastAsia="en-GB"/>
         </w:rPr>
-        <w:t>will focus on the technical aspects of malicious routing in defining its component elements, examining the nations that partake in it and finding any correlations with freedom. This will begin by accurately defining what</w:t>
+        <w:t>will focus on the technical aspects of malicious routing</w:t>
+      </w:r>
+      <w:r>
+        <w:rPr>
+          <w:lang w:eastAsia="en-GB"/>
+        </w:rPr>
+        <w:t>,</w:t>
+      </w:r>
+      <w:r>
+        <w:rPr>
+          <w:lang w:eastAsia="en-GB"/>
+        </w:rPr>
+        <w:t xml:space="preserve"> defining its component </w:t>
+      </w:r>
+      <w:r>
+        <w:rPr>
+          <w:lang w:eastAsia="en-GB"/>
+        </w:rPr>
+        <w:t>features</w:t>
+      </w:r>
+      <w:r>
+        <w:rPr>
+          <w:lang w:eastAsia="en-GB"/>
+        </w:rPr>
+        <w:t>, examining the nations that partake in it and finding any correlations with freedom. This will begin by accurately defining what</w:t>
       </w:r>
       <w:r>
         <w:rPr>
@@ -7789,8 +7849,6 @@
         </w:rPr>
         <w:t xml:space="preserve"> review the methods used. Finally, the report will end with conclusions based on the research and a discussion of the limitations and lessons learnt, as well as any possible future work.</w:t>
       </w:r>
-      <w:bookmarkStart w:id="7" w:name="_GoBack"/>
-      <w:bookmarkEnd w:id="7"/>
       <w:r>
         <w:rPr>
           <w:lang w:eastAsia="en-GB"/>
@@ -7832,7 +7890,7 @@
           <w:lang w:eastAsia="en-GB"/>
         </w:rPr>
       </w:pPr>
-      <w:bookmarkStart w:id="8" w:name="_Toc3389212"/>
+      <w:bookmarkStart w:id="7" w:name="_Toc3389212"/>
       <w:r>
         <w:rPr>
           <w:rFonts w:eastAsia="Times New Roman"/>
@@ -7840,6 +7898,29 @@
         </w:rPr>
         <w:t>Background Research</w:t>
       </w:r>
+      <w:bookmarkEnd w:id="7"/>
+    </w:p>
+    <w:p>
+      <w:pPr>
+        <w:rPr>
+          <w:lang w:eastAsia="en-GB"/>
+        </w:rPr>
+      </w:pPr>
+    </w:p>
+    <w:p>
+      <w:pPr>
+        <w:pStyle w:val="Heading2"/>
+        <w:rPr>
+          <w:lang w:eastAsia="en-GB"/>
+        </w:rPr>
+      </w:pPr>
+      <w:bookmarkStart w:id="8" w:name="_Toc3389213"/>
+      <w:r>
+        <w:rPr>
+          <w:lang w:eastAsia="en-GB"/>
+        </w:rPr>
+        <w:t>2.1 Chapter Overview</w:t>
+      </w:r>
       <w:bookmarkEnd w:id="8"/>
     </w:p>
     <w:p>
@@ -7851,17 +7932,104 @@
     </w:p>
     <w:p>
       <w:pPr>
+        <w:rPr>
+          <w:lang w:eastAsia="en-GB"/>
+        </w:rPr>
+      </w:pPr>
+      <w:r>
+        <w:rPr>
+          <w:lang w:eastAsia="en-GB"/>
+        </w:rPr>
+        <w:t xml:space="preserve">This chapter will </w:t>
+      </w:r>
+      <w:r>
+        <w:rPr>
+          <w:lang w:eastAsia="en-GB"/>
+        </w:rPr>
+        <w:t xml:space="preserve">briefly summarise what has been learnt from existing research papers about closely related topics. The </w:t>
+      </w:r>
+      <w:r>
+        <w:rPr>
+          <w:lang w:eastAsia="en-GB"/>
+        </w:rPr>
+        <w:t>focus</w:t>
+      </w:r>
+      <w:r>
+        <w:rPr>
+          <w:lang w:eastAsia="en-GB"/>
+        </w:rPr>
+        <w:t xml:space="preserve"> is on malicious routing, however some papers regarding the definitions of freedom have also been included to help form a better understanding of how the varying ideas of freedom can be combined to create an index.</w:t>
+      </w:r>
+    </w:p>
+    <w:p>
+      <w:pPr>
+        <w:rPr>
+          <w:lang w:eastAsia="en-GB"/>
+        </w:rPr>
+      </w:pPr>
+      <w:r>
+        <w:rPr>
+          <w:lang w:eastAsia="en-GB"/>
+        </w:rPr>
+        <w:t>Due to the nature of this project, some information, such as the Snowden leaks which predominately came from news outlets like The Guardian,</w:t>
+      </w:r>
+      <w:r>
+        <w:rPr>
+          <w:lang w:eastAsia="en-GB"/>
+        </w:rPr>
+        <w:t xml:space="preserve"> will be found outside of academic papers. In such a case, only reputable sources of information </w:t>
+      </w:r>
+      <w:r>
+        <w:rPr>
+          <w:lang w:eastAsia="en-GB"/>
+        </w:rPr>
+        <w:t>have</w:t>
+      </w:r>
+      <w:r>
+        <w:rPr>
+          <w:lang w:eastAsia="en-GB"/>
+        </w:rPr>
+        <w:t xml:space="preserve"> be</w:t>
+      </w:r>
+      <w:r>
+        <w:rPr>
+          <w:lang w:eastAsia="en-GB"/>
+        </w:rPr>
+        <w:t>en</w:t>
+      </w:r>
+      <w:r>
+        <w:rPr>
+          <w:lang w:eastAsia="en-GB"/>
+        </w:rPr>
+        <w:t xml:space="preserve"> used. </w:t>
+      </w:r>
+    </w:p>
+    <w:p>
+      <w:pPr>
+        <w:rPr>
+          <w:lang w:eastAsia="en-GB"/>
+        </w:rPr>
+      </w:pPr>
+    </w:p>
+    <w:p>
+      <w:pPr>
         <w:pStyle w:val="Heading2"/>
         <w:rPr>
           <w:lang w:eastAsia="en-GB"/>
         </w:rPr>
       </w:pPr>
-      <w:bookmarkStart w:id="9" w:name="_Toc3389213"/>
-      <w:r>
-        <w:rPr>
-          <w:lang w:eastAsia="en-GB"/>
-        </w:rPr>
-        <w:t>2.1 Chapter Overview</w:t>
+      <w:bookmarkStart w:id="9" w:name="_Toc3389214"/>
+      <w:r>
+        <w:rPr>
+          <w:lang w:eastAsia="en-GB"/>
+        </w:rPr>
+        <w:t xml:space="preserve">2.2 </w:t>
+      </w:r>
+      <w:r>
+        <w:rPr>
+          <w:lang w:eastAsia="en-GB"/>
+        </w:rPr>
+        <w:t>The Politics of Routing: Investigating the Relationship between AS connectivity and Internet Freedom</w:t>
       </w:r>
       <w:bookmarkEnd w:id="9"/>
     </w:p>
@@ -7882,92 +8050,6 @@
         <w:rPr>
           <w:lang w:eastAsia="en-GB"/>
         </w:rPr>
-        <w:t xml:space="preserve">This chapter will </w:t>
-      </w:r>
-      <w:r>
-        <w:rPr>
-          <w:lang w:eastAsia="en-GB"/>
-        </w:rPr>
-        <w:t xml:space="preserve">briefly summarise what has been learnt from existing research papers about closely related topics. The </w:t>
-      </w:r>
-      <w:r>
-        <w:rPr>
-          <w:lang w:eastAsia="en-GB"/>
-        </w:rPr>
-        <w:t>focus</w:t>
-      </w:r>
-      <w:r>
-        <w:rPr>
-          <w:lang w:eastAsia="en-GB"/>
-        </w:rPr>
-        <w:t xml:space="preserve"> is on malicious routing, however some papers regarding the definitions of freedom have also been included to help form a better understanding of how the varying ideas of freedom can be combined to create an index.</w:t>
-      </w:r>
-    </w:p>
-    <w:p>
-      <w:pPr>
-        <w:rPr>
-          <w:lang w:eastAsia="en-GB"/>
-        </w:rPr>
-      </w:pPr>
-      <w:r>
-        <w:rPr>
-          <w:lang w:eastAsia="en-GB"/>
-        </w:rPr>
-        <w:t>Due to the nature of this project, some information, such as the Snowden leaks which predominately came from news outlets like The Guardian,</w:t>
-      </w:r>
-      <w:r>
-        <w:rPr>
-          <w:lang w:eastAsia="en-GB"/>
-        </w:rPr>
-        <w:t xml:space="preserve"> will be found outside of academic papers. In such a case, only reputable sources of information will be used. </w:t>
-      </w:r>
-    </w:p>
-    <w:p>
-      <w:pPr>
-        <w:rPr>
-          <w:lang w:eastAsia="en-GB"/>
-        </w:rPr>
-      </w:pPr>
-    </w:p>
-    <w:p>
-      <w:pPr>
-        <w:pStyle w:val="Heading2"/>
-        <w:rPr>
-          <w:lang w:eastAsia="en-GB"/>
-        </w:rPr>
-      </w:pPr>
-      <w:bookmarkStart w:id="10" w:name="_Toc3389214"/>
-      <w:r>
-        <w:rPr>
-          <w:lang w:eastAsia="en-GB"/>
-        </w:rPr>
-        <w:t xml:space="preserve">2.2 </w:t>
-      </w:r>
-      <w:r>
-        <w:rPr>
-          <w:lang w:eastAsia="en-GB"/>
-        </w:rPr>
-        <w:t>The Politics of Routing: Investigating the Relationship between AS connectivity and Internet Freedom</w:t>
-      </w:r>
-      <w:bookmarkEnd w:id="10"/>
-    </w:p>
-    <w:p>
-      <w:pPr>
-        <w:rPr>
-          <w:lang w:eastAsia="en-GB"/>
-        </w:rPr>
-      </w:pPr>
-    </w:p>
-    <w:p>
-      <w:pPr>
-        <w:rPr>
-          <w:lang w:eastAsia="en-GB"/>
-        </w:rPr>
-      </w:pPr>
-      <w:r>
-        <w:rPr>
-          <w:lang w:eastAsia="en-GB"/>
-        </w:rPr>
         <w:t xml:space="preserve">This study, conducted by Rachee Singh et al, aims to find </w:t>
       </w:r>
       <w:r>
@@ -8070,7 +8152,7 @@
         <w:rPr>
           <w:lang w:eastAsia="en-GB"/>
         </w:rPr>
-        <w:t>, such as the valley-free rou</w:t>
+        <w:t>, such as valley-free rou</w:t>
       </w:r>
       <w:r>
         <w:rPr>
@@ -8284,14 +8366,14 @@
           <w:lang w:eastAsia="en-GB"/>
         </w:rPr>
       </w:pPr>
-      <w:bookmarkStart w:id="11" w:name="_Toc3389215"/>
+      <w:bookmarkStart w:id="10" w:name="_Toc3389215"/>
       <w:r>
         <w:rPr>
           <w:lang w:eastAsia="en-GB"/>
         </w:rPr>
         <w:t>2.3 Nation-State Hegemony in Internet Routing</w:t>
       </w:r>
-      <w:bookmarkEnd w:id="11"/>
+      <w:bookmarkEnd w:id="10"/>
     </w:p>
     <w:p>
       <w:pPr>
@@ -8526,150 +8608,162 @@
       <w:pPr>
         <w:pStyle w:val="Heading2"/>
       </w:pPr>
-      <w:bookmarkStart w:id="12" w:name="_Toc3389216"/>
+      <w:bookmarkStart w:id="11" w:name="_Toc3389216"/>
       <w:r>
         <w:lastRenderedPageBreak/>
         <w:t>2.4 Quantifying Information Exposure in Internet Routing</w:t>
       </w:r>
+      <w:bookmarkEnd w:id="11"/>
+    </w:p>
+    <w:p/>
+    <w:p>
+      <w:r>
+        <w:t xml:space="preserve">In close relation to the last paper, this paper </w:t>
+      </w:r>
+      <w:r>
+        <w:t>measures the extent to which communications between pairs of countries are exposed to other countries [11].</w:t>
+      </w:r>
+      <w:r>
+        <w:t xml:space="preserve"> </w:t>
+      </w:r>
+      <w:r>
+        <w:t>It was</w:t>
+      </w:r>
+      <w:r>
+        <w:t xml:space="preserve"> found that, even </w:t>
+      </w:r>
+      <w:r>
+        <w:t>when sending data between</w:t>
+      </w:r>
+      <w:r>
+        <w:t xml:space="preserve"> physically adjacent countries, there is a high level of information exposure. Typically, even short</w:t>
+      </w:r>
+      <w:r>
+        <w:t xml:space="preserve"> international</w:t>
+      </w:r>
+      <w:r>
+        <w:t xml:space="preserve"> paths route through at least 3 separate countries. It was shown that the better connected a country is, the more their information is exposed and there is a trade-off between</w:t>
+      </w:r>
+      <w:r>
+        <w:t xml:space="preserve"> internet</w:t>
+      </w:r>
+      <w:r>
+        <w:t xml:space="preserve"> robustness and information exposure.</w:t>
+      </w:r>
+      <w:r>
+        <w:t xml:space="preserve"> </w:t>
+      </w:r>
+      <w:r>
+        <w:t xml:space="preserve">An important feature when measuring a nation’s internet robustness was the number of independent routing paths </w:t>
+      </w:r>
+      <w:r>
+        <w:t>to</w:t>
+      </w:r>
+      <w:r>
+        <w:t xml:space="preserve"> surrounding nations, however it was shown that as the number of paths increases </w:t>
+      </w:r>
+      <w:r>
+        <w:t>the level of information exposure</w:t>
+      </w:r>
+      <w:r>
+        <w:t xml:space="preserve"> proportionally increases as well</w:t>
+      </w:r>
+      <w:r>
+        <w:t xml:space="preserve">. This is because internet routing is ‘best effort’ and </w:t>
+      </w:r>
+      <w:r>
+        <w:t xml:space="preserve">if there are many alternate paths available, then there is a higher chance one of those paths will be chosen. </w:t>
+      </w:r>
+    </w:p>
+    <w:p/>
+    <w:p>
+      <w:r>
+        <w:t>This is significant for this report because w</w:t>
+      </w:r>
+      <w:r>
+        <w:t xml:space="preserve">hen defining exposure to malicious routing, it will be important to include whether the nation in question has many independent paths. With a greater number of paths to choose from, the likelihood of a packets taking an alternative path increases. If these alternative paths route through a nation that performs malicious routing, then the likelihood that the original data packet could be intercepted or observed increases. </w:t>
+      </w:r>
+      <w:r>
+        <w:t>To quantify this chance, a function that takes a nation’s proximity with countries that perform malicious routing, and that nation’s number of independent paths will be created</w:t>
+      </w:r>
+      <w:r>
+        <w:t>.</w:t>
+      </w:r>
+      <w:r>
+        <w:t xml:space="preserve"> This will then </w:t>
+      </w:r>
+      <w:r>
+        <w:t>be used as one of the features that makes up malicious routing.</w:t>
+      </w:r>
+    </w:p>
+    <w:p/>
+    <w:p>
+      <w:pPr>
+        <w:pStyle w:val="Heading2"/>
+      </w:pPr>
+      <w:bookmarkStart w:id="12" w:name="_Toc3389217"/>
+      <w:r>
+        <w:t xml:space="preserve">2.5 </w:t>
+      </w:r>
+      <w:r>
+        <w:t>Schengen Routing: A Compliance Analysis</w:t>
+      </w:r>
       <w:bookmarkEnd w:id="12"/>
     </w:p>
     <w:p/>
     <w:p>
       <w:r>
-        <w:t xml:space="preserve">In close relation to the last paper, this paper </w:t>
-      </w:r>
-      <w:r>
-        <w:t>measures the extent to which communications between pairs of countries are exposed to other countries [11].</w:t>
-      </w:r>
-      <w:r>
-        <w:t xml:space="preserve"> </w:t>
-      </w:r>
-      <w:r>
-        <w:t>It was</w:t>
-      </w:r>
-      <w:r>
-        <w:t xml:space="preserve"> found that, even </w:t>
-      </w:r>
-      <w:r>
-        <w:t>when sending data between</w:t>
-      </w:r>
-      <w:r>
-        <w:t xml:space="preserve"> physically adjacent countries, there is a high level of information exposure. Typically, even short</w:t>
-      </w:r>
-      <w:r>
-        <w:t xml:space="preserve"> international</w:t>
-      </w:r>
-      <w:r>
-        <w:t xml:space="preserve"> paths route through at least 3 separate countries. It was shown that the better connected a country is, the more their information is exposed and there is a trade-off between robustness and information exposure.</w:t>
-      </w:r>
-      <w:r>
-        <w:t xml:space="preserve"> </w:t>
-      </w:r>
-      <w:r>
-        <w:t xml:space="preserve">An important feature when measuring a nation’s internet robustness was the number of independent routing paths between surrounding nations, however it was shown that as the number of paths increases </w:t>
-      </w:r>
-      <w:r>
-        <w:t>the level of information exposure</w:t>
-      </w:r>
-      <w:r>
-        <w:t xml:space="preserve"> proportionally increases as well</w:t>
-      </w:r>
-      <w:r>
-        <w:t xml:space="preserve">. This is because internet routing is ‘best effort’ and </w:t>
-      </w:r>
-      <w:r>
-        <w:t xml:space="preserve">if there are many alternate paths available, then there is a higher chance one of those paths will be chosen. </w:t>
+        <w:t xml:space="preserve">As explored earlier, due to the internet’s best effort approach to packet routing, there is a chance that packets will unnecessarily pass through additional nations before reaching the destination. To try to counteract this, European intelligence agencies </w:t>
+      </w:r>
+      <w:r>
+        <w:t xml:space="preserve">developed Schengen Routing. The aim of which is to make sure that when the sender and receiver are both within the Schengen area, </w:t>
+      </w:r>
+      <w:r>
+        <w:t>their packets are entirely routed within the Schengen area.</w:t>
       </w:r>
     </w:p>
     <w:p/>
     <w:p>
       <w:r>
-        <w:t>This is significant for this report because w</w:t>
-      </w:r>
-      <w:r>
-        <w:t xml:space="preserve">hen defining exposure to malicious routing, it will be important to include whether the nation in question has many independent paths. With a greater number of paths to choose from, the likelihood of a packets taking an alternative path increases. If these alternative paths route through a nation that performs malicious routing, then the likelihood that the original data packet could be intercepted or observed increases. </w:t>
-      </w:r>
-      <w:r>
-        <w:t>To quantify this chance, a function that takes a nation’s proximity with countries that perform malicious routing, and that nation’s number of independent paths will be created</w:t>
-      </w:r>
-      <w:r>
-        <w:t>.</w:t>
-      </w:r>
-      <w:r>
-        <w:t xml:space="preserve"> This will then </w:t>
-      </w:r>
-      <w:r>
-        <w:t>be used as one of the features that makes up malicious routing.</w:t>
+        <w:t>This paper [12] investigate</w:t>
+      </w:r>
+      <w:r>
+        <w:t>d</w:t>
+      </w:r>
+      <w:r>
+        <w:t xml:space="preserve"> weaknesses of Schengen Routing, specifically looking into </w:t>
+      </w:r>
+      <w:r>
+        <w:t xml:space="preserve">the compliance of available routes and the amount that any nation uses Schengen compliant routes. The paper found that up to 39.7% of routes within the EU were Schengen compliant and compliance levels for individual countries ranged from 0% to 80%. </w:t>
+      </w:r>
+      <w:r>
+        <w:t xml:space="preserve">The choropleth map shown in </w:t>
+      </w:r>
+      <w:r>
+        <w:rPr>
+          <w:i/>
+        </w:rPr>
+        <w:t xml:space="preserve">figure </w:t>
+      </w:r>
+      <w:r>
+        <w:rPr>
+          <w:i/>
+        </w:rPr>
+        <w:t>2.</w:t>
+      </w:r>
+      <w:r>
+        <w:rPr>
+          <w:i/>
+        </w:rPr>
+        <w:t>1</w:t>
+      </w:r>
+      <w:r>
+        <w:t xml:space="preserve"> has been extracted from the report and shows compliance levels by nation within the EU.</w:t>
       </w:r>
     </w:p>
     <w:p/>
     <w:p>
       <w:pPr>
-        <w:pStyle w:val="Heading2"/>
-      </w:pPr>
-      <w:bookmarkStart w:id="13" w:name="_Toc3389217"/>
-      <w:r>
-        <w:t xml:space="preserve">2.5 </w:t>
-      </w:r>
-      <w:r>
-        <w:t>Schengen Routing: A Compliance Analysis</w:t>
-      </w:r>
-      <w:bookmarkEnd w:id="13"/>
-    </w:p>
-    <w:p/>
-    <w:p>
-      <w:r>
-        <w:t xml:space="preserve">As explored earlier, due to the internet’s best effort approach to packet routing, there is a chance that packets will unnecessarily pass through additional nations before reaching the destination. To try to counteract this, European intelligence agencies </w:t>
-      </w:r>
-      <w:r>
-        <w:t xml:space="preserve">developed Schengen Routing. The aim of which is to make sure that when the sender and receiver are both within the Schengen area, </w:t>
-      </w:r>
-      <w:r>
-        <w:t>their packets are entirely routed within the Schengen area.</w:t>
-      </w:r>
-    </w:p>
-    <w:p/>
-    <w:p>
-      <w:r>
-        <w:t>This paper [12] investigate</w:t>
-      </w:r>
-      <w:r>
-        <w:t>d</w:t>
-      </w:r>
-      <w:r>
-        <w:t xml:space="preserve"> weaknesses of Schengen Routing, specifically looking into </w:t>
-      </w:r>
-      <w:r>
-        <w:t xml:space="preserve">the compliance of available routes and the amount that any nation uses Schengen compliant routes. The paper found that up to 39.7% of routes within the EU were Schengen compliant and compliance levels for individual countries ranged from 0% to 80%. </w:t>
-      </w:r>
-      <w:r>
-        <w:t xml:space="preserve">The choropleth map shown in </w:t>
-      </w:r>
-      <w:r>
-        <w:rPr>
-          <w:i/>
-        </w:rPr>
-        <w:t xml:space="preserve">figure </w:t>
-      </w:r>
-      <w:r>
-        <w:rPr>
-          <w:i/>
-        </w:rPr>
-        <w:t>2.</w:t>
-      </w:r>
-      <w:r>
-        <w:rPr>
-          <w:i/>
-        </w:rPr>
-        <w:t>1</w:t>
-      </w:r>
-      <w:r>
-        <w:t xml:space="preserve"> has been extracted from the report and shows compliance levels by nation within the EU.</w:t>
-      </w:r>
-    </w:p>
-    <w:p/>
-    <w:p>
-      <w:pPr>
         <w:keepNext/>
       </w:pPr>
       <w:r>
@@ -8677,7 +8771,6 @@
           <w:noProof/>
           <w:lang w:eastAsia="en-GB"/>
         </w:rPr>
-        <w:lastRenderedPageBreak/>
         <w:drawing>
           <wp:inline distT="0" distB="0" distL="0" distR="0" wp14:anchorId="5C69443E" wp14:editId="344F6194">
             <wp:extent cx="5400040" cy="4098290"/>
@@ -8746,49 +8839,24 @@
         <w:rPr>
           <w:color w:val="auto"/>
         </w:rPr>
-        <w:fldChar w:fldCharType="begin"/>
+        <w:t>2</w:t>
       </w:r>
       <w:r>
         <w:rPr>
           <w:color w:val="auto"/>
         </w:rPr>
-        <w:instrText xml:space="preserve"> SEQ Figure \* ARABIC </w:instrText>
+        <w:t>.1</w:t>
       </w:r>
       <w:r>
         <w:rPr>
           <w:color w:val="auto"/>
         </w:rPr>
-        <w:fldChar w:fldCharType="separate"/>
-      </w:r>
-      <w:r>
-        <w:rPr>
-          <w:noProof/>
+        <w:t>: Schengen Routing compliance levels</w:t>
+      </w:r>
+      <w:r>
+        <w:rPr>
           <w:color w:val="auto"/>
         </w:rPr>
-        <w:t>1</w:t>
-      </w:r>
-      <w:r>
-        <w:rPr>
-          <w:color w:val="auto"/>
-        </w:rPr>
-        <w:fldChar w:fldCharType="end"/>
-      </w:r>
-      <w:r>
-        <w:rPr>
-          <w:color w:val="auto"/>
-        </w:rPr>
-        <w:t>.1</w:t>
-      </w:r>
-      <w:r>
-        <w:rPr>
-          <w:color w:val="auto"/>
-        </w:rPr>
-        <w:t>: Schengen Routing compliance levels</w:t>
-      </w:r>
-      <w:r>
-        <w:rPr>
-          <w:color w:val="auto"/>
-        </w:rPr>
         <w:t xml:space="preserve"> from [12]</w:t>
       </w:r>
     </w:p>
@@ -8838,19 +8906,18 @@
       </w:r>
     </w:p>
     <w:p/>
-    <w:p/>
     <w:p>
       <w:pPr>
         <w:pStyle w:val="Heading2"/>
       </w:pPr>
-      <w:bookmarkStart w:id="14" w:name="_Toc3389218"/>
+      <w:bookmarkStart w:id="13" w:name="_Toc3389218"/>
       <w:r>
         <w:t xml:space="preserve">2.6 </w:t>
       </w:r>
       <w:r>
         <w:t>Politically Motivated DDoS</w:t>
       </w:r>
-      <w:bookmarkEnd w:id="14"/>
+      <w:bookmarkEnd w:id="13"/>
     </w:p>
     <w:p/>
     <w:p>
@@ -8878,23 +8945,52 @@
         <w:t>Jose Nazario</w:t>
       </w:r>
       <w:r>
-        <w:t xml:space="preserve"> documents and analyses the reasons behind many of the recent denial of service attacks directed from governments. </w:t>
-      </w:r>
-      <w:r>
-        <w:t xml:space="preserve">It documents the nations involved, their expected reasons and the result of the attack. The records from this paper will be used alongside the </w:t>
-      </w:r>
-      <w:r>
-        <w:t>DDoSDB [14], a database that records global denial of service attacks, to gauge an idea of the nations involved in orchestrating DDoS attacks. This information will</w:t>
-      </w:r>
-      <w:r>
-        <w:t xml:space="preserve"> partially represent a nation’s propensity to conduct offensive cyber-attacks. The combined dataset will form one of the features of malicious routing that, alongside the Mirai-like signatures [18] cover the attacking side of malicious routing. The </w:t>
+        <w:t xml:space="preserve"> documents and analyses the reasons behind many of the recent denial of service attacks directed </w:t>
+      </w:r>
+      <w:r>
+        <w:t>by</w:t>
+      </w:r>
+      <w:r>
+        <w:t xml:space="preserve"> governments. </w:t>
+      </w:r>
+      <w:r>
+        <w:t xml:space="preserve">It </w:t>
+      </w:r>
+      <w:r>
+        <w:t>covers</w:t>
+      </w:r>
+      <w:r>
+        <w:t xml:space="preserve"> the nations involved, their expected reasons and the result of the attack. The records from this paper will be used alongside the </w:t>
+      </w:r>
+      <w:proofErr w:type="spellStart"/>
+      <w:r>
+        <w:t>DDoSDB</w:t>
+      </w:r>
+      <w:proofErr w:type="spellEnd"/>
+      <w:r>
+        <w:t xml:space="preserve"> [14], a database that records global denial of service attacks, to gauge an idea of the nations involved in orchestrating DDoS attacks. This information will</w:t>
+      </w:r>
+      <w:r>
+        <w:t xml:space="preserve"> partially represent a nation’s propensity to conduct offensive cyber-attacks. The combined dataset will form one of the features of malicious routing that, alongside the Mirai-like signatures [18] cover the attacking side of malicious routing. The victims of </w:t>
       </w:r>
       <w:r>
         <w:lastRenderedPageBreak/>
-        <w:t>victims of the attacks will also be recorded and will be an important feature in</w:t>
-      </w:r>
-      <w:r>
-        <w:t xml:space="preserve"> the exposure of other nation’s to malicious routing activity. </w:t>
+        <w:t>the attacks will also be recorded and will be an important feature in</w:t>
+      </w:r>
+      <w:r>
+        <w:t xml:space="preserve"> </w:t>
+      </w:r>
+      <w:r>
+        <w:t xml:space="preserve">determining </w:t>
+      </w:r>
+      <w:r>
+        <w:t xml:space="preserve">the exposure of </w:t>
+      </w:r>
+      <w:r>
+        <w:t>surrounding</w:t>
+      </w:r>
+      <w:r>
+        <w:t xml:space="preserve"> nations to malicious routing activity. </w:t>
       </w:r>
     </w:p>
     <w:p/>
@@ -8905,7 +9001,7 @@
           <w:lang w:eastAsia="en-GB"/>
         </w:rPr>
       </w:pPr>
-      <w:bookmarkStart w:id="15" w:name="_Toc3389219"/>
+      <w:bookmarkStart w:id="14" w:name="_Toc3389219"/>
       <w:r>
         <w:rPr>
           <w:lang w:eastAsia="en-GB"/>
@@ -8930,81 +9026,80 @@
         </w:rPr>
         <w:t>: Freedom Indexes</w:t>
       </w:r>
+      <w:bookmarkEnd w:id="14"/>
+    </w:p>
+    <w:p>
+      <w:pPr>
+        <w:rPr>
+          <w:lang w:eastAsia="en-GB"/>
+        </w:rPr>
+      </w:pPr>
+    </w:p>
+    <w:p>
+      <w:pPr>
+        <w:rPr>
+          <w:lang w:eastAsia="en-GB"/>
+        </w:rPr>
+      </w:pPr>
+      <w:r>
+        <w:rPr>
+          <w:lang w:eastAsia="en-GB"/>
+        </w:rPr>
+        <w:t xml:space="preserve">Measurements of freedom will provide a necessary backbone </w:t>
+      </w:r>
+      <w:r>
+        <w:rPr>
+          <w:lang w:eastAsia="en-GB"/>
+        </w:rPr>
+        <w:t xml:space="preserve">from which any correlations with malicious routing will be found. There are many various measurements of freedom and freedom indexes available online. For this project, the primary freedom index that will be contrasted is the Freedom on the Net Index 2018 [15]. This is because we predict that malicious routing behaviour will correlate closest with internet freedom. </w:t>
+      </w:r>
+      <w:r>
+        <w:rPr>
+          <w:lang w:eastAsia="en-GB"/>
+        </w:rPr>
+        <w:t xml:space="preserve">Multiple other indexes, as listed below, will </w:t>
+      </w:r>
+      <w:r>
+        <w:rPr>
+          <w:lang w:eastAsia="en-GB"/>
+        </w:rPr>
+        <w:t xml:space="preserve">also be correlated with malicious routing. If all the indexes show a similar degree of correlation, then there is a lower chance that the results were caused by random luck. </w:t>
+      </w:r>
+    </w:p>
+    <w:p>
+      <w:pPr>
+        <w:rPr>
+          <w:lang w:eastAsia="en-GB"/>
+        </w:rPr>
+      </w:pPr>
+    </w:p>
+    <w:p>
+      <w:pPr>
+        <w:pStyle w:val="Heading3"/>
+        <w:rPr>
+          <w:lang w:eastAsia="en-GB"/>
+        </w:rPr>
+      </w:pPr>
+      <w:bookmarkStart w:id="15" w:name="_Toc3389220"/>
+      <w:r>
+        <w:rPr>
+          <w:lang w:eastAsia="en-GB"/>
+        </w:rPr>
+        <w:t>2.7.1 Freedom o</w:t>
+      </w:r>
+      <w:r>
+        <w:rPr>
+          <w:lang w:eastAsia="en-GB"/>
+        </w:rPr>
+        <w:t>f</w:t>
+      </w:r>
+      <w:r>
+        <w:rPr>
+          <w:lang w:eastAsia="en-GB"/>
+        </w:rPr>
+        <w:t xml:space="preserve"> the Net 2018</w:t>
+      </w:r>
       <w:bookmarkEnd w:id="15"/>
-    </w:p>
-    <w:p>
-      <w:pPr>
-        <w:rPr>
-          <w:lang w:eastAsia="en-GB"/>
-        </w:rPr>
-      </w:pPr>
-    </w:p>
-    <w:p>
-      <w:pPr>
-        <w:rPr>
-          <w:lang w:eastAsia="en-GB"/>
-        </w:rPr>
-      </w:pPr>
-      <w:r>
-        <w:rPr>
-          <w:lang w:eastAsia="en-GB"/>
-        </w:rPr>
-        <w:t xml:space="preserve">Measurements of freedom will provide a necessary backbone </w:t>
-      </w:r>
-      <w:r>
-        <w:rPr>
-          <w:lang w:eastAsia="en-GB"/>
-        </w:rPr>
-        <w:t xml:space="preserve">from which any correlations with malicious routing will be found. There are many various measurements of freedom and freedom indexes available online. For this project, the primary freedom index that will be contrasted is the Freedom on the Net Index 2018 [15]. This is because we predict that malicious routing behaviour will correlate closest with internet freedom. </w:t>
-      </w:r>
-    </w:p>
-    <w:p>
-      <w:pPr>
-        <w:rPr>
-          <w:lang w:eastAsia="en-GB"/>
-        </w:rPr>
-      </w:pPr>
-      <w:r>
-        <w:rPr>
-          <w:lang w:eastAsia="en-GB"/>
-        </w:rPr>
-        <w:t xml:space="preserve">However, predictions are frequently wrong, therefore other freedom measures listed below will also be analysed. </w:t>
-      </w:r>
-    </w:p>
-    <w:p>
-      <w:pPr>
-        <w:rPr>
-          <w:lang w:eastAsia="en-GB"/>
-        </w:rPr>
-      </w:pPr>
-    </w:p>
-    <w:p>
-      <w:pPr>
-        <w:pStyle w:val="Heading3"/>
-        <w:rPr>
-          <w:lang w:eastAsia="en-GB"/>
-        </w:rPr>
-      </w:pPr>
-      <w:bookmarkStart w:id="16" w:name="_Toc3389220"/>
-      <w:r>
-        <w:rPr>
-          <w:lang w:eastAsia="en-GB"/>
-        </w:rPr>
-        <w:t>2.7.1 Freedom o</w:t>
-      </w:r>
-      <w:r>
-        <w:rPr>
-          <w:lang w:eastAsia="en-GB"/>
-        </w:rPr>
-        <w:t>f</w:t>
-      </w:r>
-      <w:r>
-        <w:rPr>
-          <w:lang w:eastAsia="en-GB"/>
-        </w:rPr>
-        <w:t xml:space="preserve"> the Net 2018</w:t>
-      </w:r>
-      <w:bookmarkEnd w:id="16"/>
     </w:p>
     <w:p>
       <w:pPr>
@@ -9148,13 +9243,92 @@
           <w:lang w:eastAsia="en-GB"/>
         </w:rPr>
       </w:pPr>
-      <w:bookmarkStart w:id="17" w:name="_Toc3389221"/>
+      <w:bookmarkStart w:id="16" w:name="_Toc3389221"/>
       <w:r>
         <w:rPr>
           <w:lang w:eastAsia="en-GB"/>
         </w:rPr>
         <w:t>2.7.2 Freedom of the Press 2017</w:t>
       </w:r>
+      <w:bookmarkEnd w:id="16"/>
+    </w:p>
+    <w:p>
+      <w:pPr>
+        <w:rPr>
+          <w:lang w:eastAsia="en-GB"/>
+        </w:rPr>
+      </w:pPr>
+      <w:r>
+        <w:rPr>
+          <w:lang w:eastAsia="en-GB"/>
+        </w:rPr>
+        <w:t xml:space="preserve">As used in 2.2 [7], (The Politics of Routing) </w:t>
+      </w:r>
+      <w:r>
+        <w:rPr>
+          <w:lang w:eastAsia="en-GB"/>
+        </w:rPr>
+        <w:t xml:space="preserve">Freedom of the Press [16] has been used in the past as a good measure of individual freedom and freedom of speech. While it has its limitations, as outlined earlier, its rankings are </w:t>
+      </w:r>
+      <w:r>
+        <w:rPr>
+          <w:lang w:eastAsia="en-GB"/>
+        </w:rPr>
+        <w:t>not equal to</w:t>
+      </w:r>
+      <w:r>
+        <w:rPr>
+          <w:lang w:eastAsia="en-GB"/>
+        </w:rPr>
+        <w:t xml:space="preserve"> the Freedom of the Net Index and may provide an additional interesting correlation to explore. </w:t>
+      </w:r>
+    </w:p>
+    <w:p>
+      <w:pPr>
+        <w:rPr>
+          <w:lang w:eastAsia="en-GB"/>
+        </w:rPr>
+      </w:pPr>
+    </w:p>
+    <w:p>
+      <w:pPr>
+        <w:pStyle w:val="Heading3"/>
+        <w:rPr>
+          <w:lang w:eastAsia="en-GB"/>
+        </w:rPr>
+      </w:pPr>
+      <w:bookmarkStart w:id="17" w:name="_Toc3389222"/>
+      <w:r>
+        <w:rPr>
+          <w:lang w:eastAsia="en-GB"/>
+        </w:rPr>
+        <w:t xml:space="preserve">2.7.3 </w:t>
+      </w:r>
+      <w:r>
+        <w:rPr>
+          <w:lang w:eastAsia="en-GB"/>
+        </w:rPr>
+        <w:t xml:space="preserve">The Human Freedom Index </w:t>
+      </w:r>
+      <w:r>
+        <w:rPr>
+          <w:lang w:eastAsia="en-GB"/>
+        </w:rPr>
+        <w:t>(</w:t>
+      </w:r>
+      <w:r>
+        <w:rPr>
+          <w:i/>
+          <w:lang w:eastAsia="en-GB"/>
+        </w:rPr>
+        <w:t>updated for 2018</w:t>
+      </w:r>
+      <w:r>
+        <w:rPr>
+          <w:lang w:eastAsia="en-GB"/>
+        </w:rPr>
+        <w:t>)</w:t>
+      </w:r>
       <w:bookmarkEnd w:id="17"/>
     </w:p>
     <w:p>
@@ -9167,13 +9341,19 @@
         <w:rPr>
           <w:lang w:eastAsia="en-GB"/>
         </w:rPr>
-        <w:t xml:space="preserve">As used in 2.2 [7], (The Politics of Routing) </w:t>
-      </w:r>
-      <w:r>
-        <w:rPr>
-          <w:lang w:eastAsia="en-GB"/>
-        </w:rPr>
-        <w:t xml:space="preserve">Freedom of the Press [16] has been used in the past as a good measure of individual freedom and freedom of speech. While it has its limitations, as outlined earlier, its rankings are significantly different from the Freedom of the Net Index and may provide an additional interesting correlation to explore. </w:t>
+        <w:t>This index</w:t>
+      </w:r>
+      <w:r>
+        <w:rPr>
+          <w:lang w:eastAsia="en-GB"/>
+        </w:rPr>
+        <w:t xml:space="preserve"> [17]</w:t>
+      </w:r>
+      <w:r>
+        <w:rPr>
+          <w:lang w:eastAsia="en-GB"/>
+        </w:rPr>
+        <w:t xml:space="preserve"> focus’ on overall freedom of a nation’s citizens, taking over 100 features divided into personal and economic freedoms. It will be interesting to compare the results from this very broad index, with the more specific indexes mentioned above. It may also provide an interesting analysis to try to find the single feature from this index that correlates best with malicious routing propensity. </w:t>
       </w:r>
     </w:p>
     <w:p>
@@ -9190,87 +9370,14 @@
           <w:lang w:eastAsia="en-GB"/>
         </w:rPr>
       </w:pPr>
-      <w:bookmarkStart w:id="18" w:name="_Toc3389222"/>
-      <w:r>
-        <w:rPr>
-          <w:lang w:eastAsia="en-GB"/>
-        </w:rPr>
-        <w:t xml:space="preserve">2.7.3 </w:t>
-      </w:r>
-      <w:r>
-        <w:rPr>
-          <w:lang w:eastAsia="en-GB"/>
-        </w:rPr>
-        <w:t xml:space="preserve">The Human Freedom Index </w:t>
-      </w:r>
-      <w:r>
-        <w:rPr>
-          <w:lang w:eastAsia="en-GB"/>
-        </w:rPr>
-        <w:t>(</w:t>
-      </w:r>
-      <w:r>
-        <w:rPr>
-          <w:i/>
-          <w:lang w:eastAsia="en-GB"/>
-        </w:rPr>
-        <w:t>updated for 2018</w:t>
-      </w:r>
-      <w:r>
-        <w:rPr>
-          <w:lang w:eastAsia="en-GB"/>
-        </w:rPr>
-        <w:t>)</w:t>
+      <w:bookmarkStart w:id="18" w:name="_Toc3389223"/>
+      <w:r>
+        <w:rPr>
+          <w:lang w:eastAsia="en-GB"/>
+        </w:rPr>
+        <w:t>2.7.4 State of World Liberty Index 2018</w:t>
       </w:r>
       <w:bookmarkEnd w:id="18"/>
-    </w:p>
-    <w:p>
-      <w:pPr>
-        <w:rPr>
-          <w:lang w:eastAsia="en-GB"/>
-        </w:rPr>
-      </w:pPr>
-      <w:r>
-        <w:rPr>
-          <w:lang w:eastAsia="en-GB"/>
-        </w:rPr>
-        <w:t>This index</w:t>
-      </w:r>
-      <w:r>
-        <w:rPr>
-          <w:lang w:eastAsia="en-GB"/>
-        </w:rPr>
-        <w:t xml:space="preserve"> [17]</w:t>
-      </w:r>
-      <w:r>
-        <w:rPr>
-          <w:lang w:eastAsia="en-GB"/>
-        </w:rPr>
-        <w:t xml:space="preserve"> focus’ on overall freedom of a nation’s citizens, taking over 100 features divided into personal and economic freedoms. It will be interesting to compare the results from this very broad index, with the more specific indexes mentioned above. It may also provide an interesting analysis to try to find the single feature from this index that correlates best with malicious routing propensity. </w:t>
-      </w:r>
-    </w:p>
-    <w:p>
-      <w:pPr>
-        <w:rPr>
-          <w:lang w:eastAsia="en-GB"/>
-        </w:rPr>
-      </w:pPr>
-    </w:p>
-    <w:p>
-      <w:pPr>
-        <w:pStyle w:val="Heading3"/>
-        <w:rPr>
-          <w:lang w:eastAsia="en-GB"/>
-        </w:rPr>
-      </w:pPr>
-      <w:bookmarkStart w:id="19" w:name="_Toc3389223"/>
-      <w:r>
-        <w:rPr>
-          <w:lang w:eastAsia="en-GB"/>
-        </w:rPr>
-        <w:t>2.7.4 State of World Liberty Index 2018</w:t>
-      </w:r>
-      <w:bookmarkEnd w:id="19"/>
     </w:p>
     <w:p>
       <w:pPr>
@@ -9306,7 +9413,7 @@
           <w:lang w:eastAsia="en-GB"/>
         </w:rPr>
       </w:pPr>
-      <w:bookmarkStart w:id="20" w:name="_Toc3389224"/>
+      <w:bookmarkStart w:id="19" w:name="_Toc3389224"/>
       <w:r>
         <w:rPr>
           <w:lang w:eastAsia="en-GB"/>
@@ -9319,6 +9426,29 @@
         </w:rPr>
         <w:t>Data Logs</w:t>
       </w:r>
+      <w:bookmarkEnd w:id="19"/>
+    </w:p>
+    <w:p>
+      <w:pPr>
+        <w:rPr>
+          <w:lang w:eastAsia="en-GB"/>
+        </w:rPr>
+      </w:pPr>
+    </w:p>
+    <w:p>
+      <w:pPr>
+        <w:pStyle w:val="Heading3"/>
+        <w:rPr>
+          <w:lang w:eastAsia="en-GB"/>
+        </w:rPr>
+      </w:pPr>
+      <w:bookmarkStart w:id="20" w:name="_Toc3389225"/>
+      <w:r>
+        <w:rPr>
+          <w:lang w:eastAsia="en-GB"/>
+        </w:rPr>
+        <w:t>2.8.1 Bad Packets Report (Ongoing)</w:t>
+      </w:r>
       <w:bookmarkEnd w:id="20"/>
     </w:p>
     <w:p>
@@ -9327,6 +9457,133 @@
           <w:lang w:eastAsia="en-GB"/>
         </w:rPr>
       </w:pPr>
+      <w:r>
+        <w:rPr>
+          <w:lang w:eastAsia="en-GB"/>
+        </w:rPr>
+        <w:t xml:space="preserve">The Bad Packets Report </w:t>
+      </w:r>
+      <w:r>
+        <w:rPr>
+          <w:lang w:eastAsia="en-GB"/>
+        </w:rPr>
+        <w:t xml:space="preserve">[18] scans for </w:t>
+      </w:r>
+      <w:r>
+        <w:rPr>
+          <w:lang w:eastAsia="en-GB"/>
+        </w:rPr>
+        <w:t>packets</w:t>
+      </w:r>
+      <w:r>
+        <w:rPr>
+          <w:lang w:eastAsia="en-GB"/>
+        </w:rPr>
+        <w:t xml:space="preserve"> that </w:t>
+      </w:r>
+      <w:r>
+        <w:rPr>
+          <w:lang w:eastAsia="en-GB"/>
+        </w:rPr>
+        <w:t>resemble the original</w:t>
+      </w:r>
+      <w:r>
+        <w:rPr>
+          <w:lang w:eastAsia="en-GB"/>
+        </w:rPr>
+        <w:t xml:space="preserve"> Mirai source code. </w:t>
+      </w:r>
+      <w:r>
+        <w:rPr>
+          <w:lang w:eastAsia="en-GB"/>
+        </w:rPr>
+        <w:t xml:space="preserve">This is possible because </w:t>
+      </w:r>
+      <w:r>
+        <w:rPr>
+          <w:lang w:eastAsia="en-GB"/>
+        </w:rPr>
+        <w:t>Mirai’s TCP sequence numbers will equal the</w:t>
+      </w:r>
+      <w:r>
+        <w:rPr>
+          <w:lang w:eastAsia="en-GB"/>
+        </w:rPr>
+        <w:t xml:space="preserve"> decimal encoded</w:t>
+      </w:r>
+      <w:r>
+        <w:rPr>
+          <w:lang w:eastAsia="en-GB"/>
+        </w:rPr>
+        <w:t xml:space="preserve"> value of the target’s IP address. The report records the source nation, IP and AS of Mirai-like packets and publishes them online. </w:t>
+      </w:r>
+      <w:r>
+        <w:rPr>
+          <w:lang w:eastAsia="en-GB"/>
+        </w:rPr>
+        <w:t>Th</w:t>
+      </w:r>
+      <w:r>
+        <w:rPr>
+          <w:lang w:eastAsia="en-GB"/>
+        </w:rPr>
+        <w:t xml:space="preserve">is information will be extrapolated along with Mirai Botnet activity to produce an indicator of the offensive malicious routing taking place inside any given nation. </w:t>
+      </w:r>
+      <w:r>
+        <w:rPr>
+          <w:lang w:eastAsia="en-GB"/>
+        </w:rPr>
+        <w:t>Unfortunately,</w:t>
+      </w:r>
+      <w:r>
+        <w:rPr>
+          <w:lang w:eastAsia="en-GB"/>
+        </w:rPr>
+        <w:t xml:space="preserve"> the</w:t>
+      </w:r>
+      <w:r>
+        <w:rPr>
+          <w:lang w:eastAsia="en-GB"/>
+        </w:rPr>
+        <w:t xml:space="preserve"> publicly</w:t>
+      </w:r>
+      <w:r>
+        <w:rPr>
+          <w:lang w:eastAsia="en-GB"/>
+        </w:rPr>
+        <w:t xml:space="preserve"> accessible </w:t>
+      </w:r>
+      <w:r>
+        <w:rPr>
+          <w:lang w:eastAsia="en-GB"/>
+        </w:rPr>
+        <w:t xml:space="preserve">historical </w:t>
+      </w:r>
+      <w:r>
+        <w:rPr>
+          <w:lang w:eastAsia="en-GB"/>
+        </w:rPr>
+        <w:t xml:space="preserve">data only dates back to September </w:t>
+      </w:r>
+      <w:r>
+        <w:rPr>
+          <w:lang w:eastAsia="en-GB"/>
+        </w:rPr>
+        <w:t>2018,</w:t>
+      </w:r>
+      <w:r>
+        <w:rPr>
+          <w:lang w:eastAsia="en-GB"/>
+        </w:rPr>
+        <w:t xml:space="preserve"> so the comprehensiveness is somewhat limited by its short time frame however it still gives a good indication. </w:t>
+      </w:r>
+    </w:p>
+    <w:p>
+      <w:pPr>
+        <w:rPr>
+          <w:lang w:eastAsia="en-GB"/>
+        </w:rPr>
+      </w:pPr>
     </w:p>
     <w:p>
       <w:pPr>
@@ -9335,128 +9592,14 @@
           <w:lang w:eastAsia="en-GB"/>
         </w:rPr>
       </w:pPr>
-      <w:bookmarkStart w:id="21" w:name="_Toc3389225"/>
-      <w:r>
-        <w:rPr>
-          <w:lang w:eastAsia="en-GB"/>
-        </w:rPr>
-        <w:t>2.8.1 Bad Packets Report (Ongoing)</w:t>
+      <w:bookmarkStart w:id="21" w:name="_Toc3389226"/>
+      <w:r>
+        <w:rPr>
+          <w:lang w:eastAsia="en-GB"/>
+        </w:rPr>
+        <w:t>2.8.2 Mirai Botnet Activity (Data from Jan 2017 – Jan 2019)</w:t>
       </w:r>
       <w:bookmarkEnd w:id="21"/>
-    </w:p>
-    <w:p>
-      <w:pPr>
-        <w:rPr>
-          <w:lang w:eastAsia="en-GB"/>
-        </w:rPr>
-      </w:pPr>
-      <w:r>
-        <w:rPr>
-          <w:lang w:eastAsia="en-GB"/>
-        </w:rPr>
-        <w:t xml:space="preserve">The Bad Packets Report </w:t>
-      </w:r>
-      <w:r>
-        <w:rPr>
-          <w:lang w:eastAsia="en-GB"/>
-        </w:rPr>
-        <w:t xml:space="preserve">[18] scans for </w:t>
-      </w:r>
-      <w:r>
-        <w:rPr>
-          <w:lang w:eastAsia="en-GB"/>
-        </w:rPr>
-        <w:t>packets</w:t>
-      </w:r>
-      <w:r>
-        <w:rPr>
-          <w:lang w:eastAsia="en-GB"/>
-        </w:rPr>
-        <w:t xml:space="preserve"> that </w:t>
-      </w:r>
-      <w:r>
-        <w:rPr>
-          <w:lang w:eastAsia="en-GB"/>
-        </w:rPr>
-        <w:t>resemble the original</w:t>
-      </w:r>
-      <w:r>
-        <w:rPr>
-          <w:lang w:eastAsia="en-GB"/>
-        </w:rPr>
-        <w:t xml:space="preserve"> Mirai source code. </w:t>
-      </w:r>
-      <w:r>
-        <w:rPr>
-          <w:lang w:eastAsia="en-GB"/>
-        </w:rPr>
-        <w:t xml:space="preserve">This is possible because </w:t>
-      </w:r>
-      <w:r>
-        <w:rPr>
-          <w:lang w:eastAsia="en-GB"/>
-        </w:rPr>
-        <w:t xml:space="preserve">Mirai’s TCP sequence numbers will equal the value of the target’s IP address. The report records the source nation, IP and AS of Mirai-like packets and publishes them online. </w:t>
-      </w:r>
-      <w:r>
-        <w:rPr>
-          <w:lang w:eastAsia="en-GB"/>
-        </w:rPr>
-        <w:t>Th</w:t>
-      </w:r>
-      <w:r>
-        <w:rPr>
-          <w:lang w:eastAsia="en-GB"/>
-        </w:rPr>
-        <w:t xml:space="preserve">is information will be extrapolated along with Mirai Botnet activity to produce an indicator of the offensive malicious routing taking place inside any given nation. </w:t>
-      </w:r>
-      <w:r>
-        <w:rPr>
-          <w:lang w:eastAsia="en-GB"/>
-        </w:rPr>
-        <w:t>Unfortunately,</w:t>
-      </w:r>
-      <w:r>
-        <w:rPr>
-          <w:lang w:eastAsia="en-GB"/>
-        </w:rPr>
-        <w:t xml:space="preserve"> the accessible historical data only dates back to September </w:t>
-      </w:r>
-      <w:r>
-        <w:rPr>
-          <w:lang w:eastAsia="en-GB"/>
-        </w:rPr>
-        <w:t>2018,</w:t>
-      </w:r>
-      <w:r>
-        <w:rPr>
-          <w:lang w:eastAsia="en-GB"/>
-        </w:rPr>
-        <w:t xml:space="preserve"> so the comprehensiveness is somewhat limited by its short time frame however it still gives a good indication. </w:t>
-      </w:r>
-    </w:p>
-    <w:p>
-      <w:pPr>
-        <w:rPr>
-          <w:lang w:eastAsia="en-GB"/>
-        </w:rPr>
-      </w:pPr>
-    </w:p>
-    <w:p>
-      <w:pPr>
-        <w:pStyle w:val="Heading3"/>
-        <w:rPr>
-          <w:lang w:eastAsia="en-GB"/>
-        </w:rPr>
-      </w:pPr>
-      <w:bookmarkStart w:id="22" w:name="_Toc3389226"/>
-      <w:r>
-        <w:rPr>
-          <w:lang w:eastAsia="en-GB"/>
-        </w:rPr>
-        <w:t>2.8.2 Mirai Botnet Activity (Data from Jan 2017 – Jan 2019)</w:t>
-      </w:r>
-      <w:bookmarkEnd w:id="22"/>
     </w:p>
     <w:p>
       <w:pPr>
@@ -9465,11 +9608,19 @@
           <w:shd w:val="clear" w:color="auto" w:fill="FFFFFF"/>
         </w:rPr>
       </w:pPr>
-      <w:r>
-        <w:rPr>
-          <w:lang w:eastAsia="en-GB"/>
-        </w:rPr>
-        <w:t>Similarly to 2.8.1</w:t>
+      <w:proofErr w:type="gramStart"/>
+      <w:r>
+        <w:rPr>
+          <w:lang w:eastAsia="en-GB"/>
+        </w:rPr>
+        <w:t>Similarly</w:t>
+      </w:r>
+      <w:proofErr w:type="gramEnd"/>
+      <w:r>
+        <w:rPr>
+          <w:lang w:eastAsia="en-GB"/>
+        </w:rPr>
+        <w:t xml:space="preserve"> to 2.8.1</w:t>
       </w:r>
       <w:r>
         <w:rPr>
@@ -9515,57 +9666,85 @@
           <w:color w:val="auto"/>
           <w:shd w:val="clear" w:color="auto" w:fill="FFFFFF"/>
         </w:rPr>
-        <w:t>Due to the larger time frame, this dataset is far more comprehensive than 2.8.1 and there are not any empty areas.</w:t>
+        <w:t xml:space="preserve">Due to the larger time frame, this dataset is far more comprehensive than 2.8.1 and there are </w:t>
       </w:r>
       <w:r>
         <w:rPr>
           <w:color w:val="auto"/>
           <w:shd w:val="clear" w:color="auto" w:fill="FFFFFF"/>
         </w:rPr>
-        <w:t xml:space="preserve"> </w:t>
+        <w:t>fewer</w:t>
       </w:r>
       <w:r>
         <w:rPr>
           <w:color w:val="auto"/>
           <w:shd w:val="clear" w:color="auto" w:fill="FFFFFF"/>
         </w:rPr>
-        <w:t xml:space="preserve">It will provide an insight into how many devices in any given nation are part of a Mirai-like botnet. </w:t>
-      </w:r>
-    </w:p>
-    <w:p>
-      <w:pPr>
+        <w:t xml:space="preserve"> empty areas.</w:t>
+      </w:r>
+      <w:r>
         <w:rPr>
           <w:color w:val="auto"/>
           <w:shd w:val="clear" w:color="auto" w:fill="FFFFFF"/>
         </w:rPr>
-      </w:pPr>
-    </w:p>
-    <w:p>
-      <w:pPr>
-        <w:rPr>
-          <w:lang w:eastAsia="en-GB"/>
-        </w:rPr>
-      </w:pPr>
+        <w:t xml:space="preserve"> </w:t>
+      </w:r>
       <w:r>
         <w:rPr>
           <w:color w:val="auto"/>
           <w:shd w:val="clear" w:color="auto" w:fill="FFFFFF"/>
         </w:rPr>
-        <w:t xml:space="preserve">While this dataset will give a </w:t>
-      </w:r>
-      <w:r>
+        <w:t xml:space="preserve">It will provide an insight into how many devices in any given nation are part of a Mirai-like botnet. </w:t>
+      </w:r>
+    </w:p>
+    <w:p>
+      <w:pPr>
         <w:rPr>
           <w:color w:val="auto"/>
           <w:shd w:val="clear" w:color="auto" w:fill="FFFFFF"/>
         </w:rPr>
-        <w:t xml:space="preserve">decent indication of the level of Mirai activity in a nation, it should be noted that a significant proportion of recorded Mirai activity is proportional to the amount of cloud services that are hosted in a given nation. This is because cloud hosting platforms are also used by criminals to host malicious software and increase botnet capability. While cloud providers in general try to remove this kind of software, due to the automated nature of the process, it is very easy for criminals to simply set up another ‘service’ under a different alias. </w:t>
-      </w:r>
+      </w:pPr>
+    </w:p>
+    <w:p>
+      <w:pPr>
+        <w:rPr>
+          <w:lang w:eastAsia="en-GB"/>
+        </w:rPr>
+      </w:pPr>
       <w:r>
         <w:rPr>
           <w:color w:val="auto"/>
           <w:shd w:val="clear" w:color="auto" w:fill="FFFFFF"/>
         </w:rPr>
-        <w:t xml:space="preserve">On top of this, it would be incorrect to assume that all or even most malicious software found on cloud providers has been targeted towards that provider’s host nation. It is important to make clear that there is a distinction between the Mirai-like botnet’s host locations and that botnet’s various targets. This dataset records host locations only. </w:t>
+        <w:t xml:space="preserve">While this dataset will give a </w:t>
+      </w:r>
+      <w:r>
+        <w:rPr>
+          <w:color w:val="auto"/>
+          <w:shd w:val="clear" w:color="auto" w:fill="FFFFFF"/>
+        </w:rPr>
+        <w:t xml:space="preserve">decent indication of the level of Mirai activity in a nation, it should be noted that a significant proportion of recorded Mirai activity is proportional to the amount of cloud services that are hosted in a given nation. This is because cloud hosting platforms are also used by criminals to host malicious software and increase botnet capability. While cloud providers in general try to remove this kind of software, due to the automated nature of the process, it is very easy for criminals to simply set up another ‘service’ under a different alias. </w:t>
+      </w:r>
+      <w:r>
+        <w:rPr>
+          <w:color w:val="auto"/>
+          <w:shd w:val="clear" w:color="auto" w:fill="FFFFFF"/>
+        </w:rPr>
+        <w:t xml:space="preserve">On top of this, it would be incorrect to assume that all or even most malicious software found on cloud providers has been targeted towards that provider’s host nation. It is important </w:t>
+      </w:r>
+      <w:r>
+        <w:rPr>
+          <w:color w:val="auto"/>
+          <w:shd w:val="clear" w:color="auto" w:fill="FFFFFF"/>
+        </w:rPr>
+        <w:t>to note this limitation as there</w:t>
+      </w:r>
+      <w:r>
+        <w:rPr>
+          <w:color w:val="auto"/>
+          <w:shd w:val="clear" w:color="auto" w:fill="FFFFFF"/>
+        </w:rPr>
+        <w:t xml:space="preserve"> is a distinction between the Mirai-like botnet’s host locations and that botnet’s various targets. This dataset records host locations only. </w:t>
       </w:r>
     </w:p>
     <w:p>
@@ -9582,7 +9761,7 @@
           <w:lang w:eastAsia="en-GB"/>
         </w:rPr>
       </w:pPr>
-      <w:bookmarkStart w:id="23" w:name="_Toc3389227"/>
+      <w:bookmarkStart w:id="22" w:name="_Toc3389227"/>
       <w:r>
         <w:rPr>
           <w:lang w:eastAsia="en-GB"/>
@@ -9601,19 +9780,27 @@
         </w:rPr>
         <w:t xml:space="preserve"> BGPMON (Ongoing)</w:t>
       </w:r>
-      <w:bookmarkEnd w:id="23"/>
-    </w:p>
-    <w:p>
-      <w:pPr>
-        <w:rPr>
-          <w:lang w:eastAsia="en-GB"/>
-        </w:rPr>
-      </w:pPr>
-      <w:r>
-        <w:rPr>
-          <w:lang w:eastAsia="en-GB"/>
-        </w:rPr>
-        <w:t>BGPStream [19] records hijacks, leaks and outages in BGP.</w:t>
+      <w:bookmarkEnd w:id="22"/>
+    </w:p>
+    <w:p>
+      <w:pPr>
+        <w:rPr>
+          <w:lang w:eastAsia="en-GB"/>
+        </w:rPr>
+      </w:pPr>
+      <w:proofErr w:type="spellStart"/>
+      <w:r>
+        <w:rPr>
+          <w:lang w:eastAsia="en-GB"/>
+        </w:rPr>
+        <w:t>BGPStream</w:t>
+      </w:r>
+      <w:proofErr w:type="spellEnd"/>
+      <w:r>
+        <w:rPr>
+          <w:lang w:eastAsia="en-GB"/>
+        </w:rPr>
+        <w:t xml:space="preserve"> [19] records hijacks, leaks and outages in BGP.</w:t>
       </w:r>
       <w:r>
         <w:rPr>
@@ -9685,7 +9872,7 @@
           <w:lang w:eastAsia="en-GB"/>
         </w:rPr>
       </w:pPr>
-      <w:bookmarkStart w:id="24" w:name="_Toc3389228"/>
+      <w:bookmarkStart w:id="23" w:name="_Toc3389228"/>
       <w:r>
         <w:rPr>
           <w:lang w:eastAsia="en-GB"/>
@@ -9710,51 +9897,89 @@
         </w:rPr>
         <w:t>Routing Dependencies (Jan 2019)</w:t>
       </w:r>
+      <w:bookmarkEnd w:id="23"/>
+    </w:p>
+    <w:p>
+      <w:pPr>
+        <w:rPr>
+          <w:lang w:eastAsia="en-GB"/>
+        </w:rPr>
+      </w:pPr>
+      <w:r>
+        <w:rPr>
+          <w:lang w:eastAsia="en-GB"/>
+        </w:rPr>
+        <w:t xml:space="preserve">As was explained in </w:t>
+      </w:r>
+      <w:r>
+        <w:rPr>
+          <w:lang w:eastAsia="en-GB"/>
+        </w:rPr>
+        <w:t xml:space="preserve">the Information Exposure paper [11], highly interconnected ASes have an increased chance of accidently exposing data to other ASes in different nations, even when the two end points are within the same host nation. This can be due to the service being dependent on infrastructure that is physically located in another country. For example, accessing Facebook in Mexico routes requests to Facebook’s data centre in the US, thus exposing the data to the American mass surveillance programs. Whether the data is actually compromised during flight is another matter entirely, however for this paper it will not be considered due to limited research in that area. </w:t>
+      </w:r>
+    </w:p>
+    <w:p>
+      <w:pPr>
+        <w:rPr>
+          <w:lang w:eastAsia="en-GB"/>
+        </w:rPr>
+      </w:pPr>
+    </w:p>
+    <w:p>
+      <w:pPr>
+        <w:rPr>
+          <w:lang w:eastAsia="en-GB"/>
+        </w:rPr>
+      </w:pPr>
+      <w:r>
+        <w:rPr>
+          <w:lang w:eastAsia="en-GB"/>
+        </w:rPr>
+        <w:t xml:space="preserve">Data can also be exposed through the internet’s best effort approach to packet forwarding at the network level, where </w:t>
+      </w:r>
+      <w:r>
+        <w:rPr>
+          <w:lang w:eastAsia="en-GB"/>
+        </w:rPr>
+        <w:t xml:space="preserve">packets may be forwarded through routes that traverse other nations, despite the two end points being located in the same host nation. For example, data travelling from London to Manchester is frequently routed through Amsterdam because both links are of similar speed and latency. In the past, </w:t>
+      </w:r>
+      <w:r>
+        <w:rPr>
+          <w:lang w:eastAsia="en-GB"/>
+        </w:rPr>
+        <w:t>it</w:t>
+      </w:r>
+      <w:r>
+        <w:rPr>
+          <w:lang w:eastAsia="en-GB"/>
+        </w:rPr>
+        <w:t xml:space="preserve"> has sometimes been favourable for intelligence agencies such as the NSA (US)</w:t>
+      </w:r>
+      <w:r>
+        <w:rPr>
+          <w:lang w:eastAsia="en-GB"/>
+        </w:rPr>
+        <w:t xml:space="preserve"> to route domestic traffic across a nation’s borders. This is because the NSA</w:t>
+      </w:r>
+      <w:r>
+        <w:rPr>
+          <w:lang w:eastAsia="en-GB"/>
+        </w:rPr>
+        <w:t xml:space="preserve"> were</w:t>
+      </w:r>
+      <w:r>
+        <w:rPr>
+          <w:lang w:eastAsia="en-GB"/>
+        </w:rPr>
+        <w:t xml:space="preserve"> only</w:t>
+      </w:r>
+      <w:bookmarkStart w:id="24" w:name="_GoBack"/>
       <w:bookmarkEnd w:id="24"/>
-    </w:p>
-    <w:p>
-      <w:pPr>
-        <w:rPr>
-          <w:lang w:eastAsia="en-GB"/>
-        </w:rPr>
-      </w:pPr>
-      <w:r>
-        <w:rPr>
-          <w:lang w:eastAsia="en-GB"/>
-        </w:rPr>
-        <w:t xml:space="preserve">As was explained in </w:t>
-      </w:r>
-      <w:r>
-        <w:rPr>
-          <w:lang w:eastAsia="en-GB"/>
-        </w:rPr>
-        <w:t xml:space="preserve">the Information Exposure paper [11], highly interconnected ASes have an increased chance of accidently exposing data to other ASes in different nations, even when the two end points are within the same host nation. This can be due to the service in use being dependent on infrastructure that is physically located in another country. For example, accessing Facebook in Mexico routes requests to Facebook’s data centre in the US, thus exposing the data to the American mass surveillance programs. Whether the data is actually compromised during flight is another matter entirely, however for this paper it will not be considered due to limited research in that area. </w:t>
-      </w:r>
-    </w:p>
-    <w:p>
-      <w:pPr>
-        <w:rPr>
-          <w:lang w:eastAsia="en-GB"/>
-        </w:rPr>
-      </w:pPr>
-    </w:p>
-    <w:p>
-      <w:pPr>
-        <w:rPr>
-          <w:lang w:eastAsia="en-GB"/>
-        </w:rPr>
-      </w:pPr>
-      <w:r>
-        <w:rPr>
-          <w:lang w:eastAsia="en-GB"/>
-        </w:rPr>
-        <w:t xml:space="preserve">Data can also be exposed through the internet’s best effort approach to packet forwarding at the network level, where </w:t>
-      </w:r>
-      <w:r>
-        <w:rPr>
-          <w:lang w:eastAsia="en-GB"/>
-        </w:rPr>
-        <w:t xml:space="preserve">packets may be forwarded through routes that traverse other nations, despite the two end points being located in the same host nation. For example, data travelling from London to Manchester is frequently routed through Amsterdam because both links are of similar speed and latency. In the past, this has sometimes been favourable for intelligence agencies such as the NSA (US) who were legally allowed to intercept data packets travelling across US borders. A technique called Boomeranging was used to encourage packets to be forwarded across borders even when it was not necessary, thus allowing them to be intercepted. </w:t>
+      <w:r>
+        <w:rPr>
+          <w:lang w:eastAsia="en-GB"/>
+        </w:rPr>
+        <w:t xml:space="preserve"> legally allowed to intercept data packets travelling across US borders. A technique called Boomeranging was used to encourage packets to be forwarded across borders even when it was not necessary, thus allowing them to be intercepted. </w:t>
       </w:r>
     </w:p>
     <w:p>
@@ -10531,7 +10756,21 @@
         <w:rPr>
           <w:lang w:eastAsia="en-GB"/>
         </w:rPr>
-        <w:t xml:space="preserve">the Chinese government has shown that it has the capacity to make the firewall less permeable but at the current time choses not to. Instead a more complex marriage between social engineering and computer science is being experimented with. </w:t>
+        <w:t xml:space="preserve">the Chinese government has shown that it has the capacity to make the firewall less permeable but at the current time </w:t>
+      </w:r>
+      <w:proofErr w:type="spellStart"/>
+      <w:r>
+        <w:rPr>
+          <w:lang w:eastAsia="en-GB"/>
+        </w:rPr>
+        <w:t>choses</w:t>
+      </w:r>
+      <w:proofErr w:type="spellEnd"/>
+      <w:r>
+        <w:rPr>
+          <w:lang w:eastAsia="en-GB"/>
+        </w:rPr>
+        <w:t xml:space="preserve"> not to. Instead a more complex marriage between social engineering and computer science is being experimented with. </w:t>
       </w:r>
     </w:p>
     <w:p>
@@ -11602,11 +11841,19 @@
         <w:lastRenderedPageBreak/>
         <w:t xml:space="preserve">Product. </w:t>
       </w:r>
-      <w:r>
-        <w:rPr>
-          <w:lang w:eastAsia="en-GB"/>
-        </w:rPr>
-        <w:t xml:space="preserve">However this immediately runs into the issue of determining how to give a quantifiable value to mass surveillance. A problem which is made exponentially more difficult due to the secrecy around techniques used in such systems. Many of the sources that give information of that calibre are unreliable or scarce, making this feat too challenging and beyond the scope of this project. It may be an interesting area for further research though. </w:t>
+      <w:proofErr w:type="gramStart"/>
+      <w:r>
+        <w:rPr>
+          <w:lang w:eastAsia="en-GB"/>
+        </w:rPr>
+        <w:t>However</w:t>
+      </w:r>
+      <w:proofErr w:type="gramEnd"/>
+      <w:r>
+        <w:rPr>
+          <w:lang w:eastAsia="en-GB"/>
+        </w:rPr>
+        <w:t xml:space="preserve"> this immediately runs into the issue of determining how to give a quantifiable value to mass surveillance. A problem which is made exponentially more difficult due to the secrecy around techniques used in such systems. Many of the sources that give information of that calibre are unreliable or scarce, making this feat too challenging and beyond the scope of this project. It may be an interesting area for further research though. </w:t>
       </w:r>
     </w:p>
     <w:p>
@@ -11654,7 +11901,21 @@
         <w:rPr>
           <w:lang w:eastAsia="en-GB"/>
         </w:rPr>
-        <w:t xml:space="preserve">the most from not being able to prove a direct relation between the arrests made and the techniques used to discover the perpetrator. Similarly to the mass surveillance dataset, this feature focuses on the government’s intent to control internet content within its own borders through arrests made over social media posts from its own citizens. </w:t>
+        <w:t xml:space="preserve">the most from not being able to prove a direct relation between the arrests made and the techniques used to discover the perpetrator. </w:t>
+      </w:r>
+      <w:proofErr w:type="gramStart"/>
+      <w:r>
+        <w:rPr>
+          <w:lang w:eastAsia="en-GB"/>
+        </w:rPr>
+        <w:t>Similarly</w:t>
+      </w:r>
+      <w:proofErr w:type="gramEnd"/>
+      <w:r>
+        <w:rPr>
+          <w:lang w:eastAsia="en-GB"/>
+        </w:rPr>
+        <w:t xml:space="preserve"> to the mass surveillance dataset, this feature focuses on the government’s intent to control internet content within its own borders through arrests made over social media posts from its own citizens. </w:t>
       </w:r>
       <w:r>
         <w:rPr>
@@ -12021,7 +12282,21 @@
         <w:rPr>
           <w:lang w:eastAsia="en-GB"/>
         </w:rPr>
-        <w:t xml:space="preserve">Together, the Mirai-like packets feature and the Botnet IPs feature aim to </w:t>
+        <w:t xml:space="preserve">Together, the Mirai-like packets </w:t>
+      </w:r>
+      <w:proofErr w:type="gramStart"/>
+      <w:r>
+        <w:rPr>
+          <w:lang w:eastAsia="en-GB"/>
+        </w:rPr>
+        <w:t>feature</w:t>
+      </w:r>
+      <w:proofErr w:type="gramEnd"/>
+      <w:r>
+        <w:rPr>
+          <w:lang w:eastAsia="en-GB"/>
+        </w:rPr>
+        <w:t xml:space="preserve"> and the Botnet IPs feature aim to </w:t>
       </w:r>
       <w:r>
         <w:rPr>
@@ -12069,13 +12344,41 @@
         <w:rPr>
           <w:lang w:eastAsia="en-GB"/>
         </w:rPr>
-        <w:t>The data for this feature was collected by BGPmon [19]. Their dataset records victim ASes that have experienced BGP hijacks as well as the ASN (Autonomous System Number) of the attacker.</w:t>
-      </w:r>
-      <w:r>
-        <w:rPr>
-          <w:lang w:eastAsia="en-GB"/>
-        </w:rPr>
-        <w:t xml:space="preserve"> In some cases, both the attacker and victim ASN are the same and BGPmon </w:t>
+        <w:t xml:space="preserve">The data for this feature was collected by </w:t>
+      </w:r>
+      <w:proofErr w:type="spellStart"/>
+      <w:r>
+        <w:rPr>
+          <w:lang w:eastAsia="en-GB"/>
+        </w:rPr>
+        <w:t>BGPmon</w:t>
+      </w:r>
+      <w:proofErr w:type="spellEnd"/>
+      <w:r>
+        <w:rPr>
+          <w:lang w:eastAsia="en-GB"/>
+        </w:rPr>
+        <w:t xml:space="preserve"> [19]. Their dataset records victim ASes that have experienced BGP hijacks as well as the ASN (Autonomous System Number) of the attacker.</w:t>
+      </w:r>
+      <w:r>
+        <w:rPr>
+          <w:lang w:eastAsia="en-GB"/>
+        </w:rPr>
+        <w:t xml:space="preserve"> In some cases, both the attacker and victim ASN are the same and </w:t>
+      </w:r>
+      <w:proofErr w:type="spellStart"/>
+      <w:r>
+        <w:rPr>
+          <w:lang w:eastAsia="en-GB"/>
+        </w:rPr>
+        <w:t>BGPmon</w:t>
+      </w:r>
+      <w:proofErr w:type="spellEnd"/>
+      <w:r>
+        <w:rPr>
+          <w:lang w:eastAsia="en-GB"/>
+        </w:rPr>
+        <w:t xml:space="preserve"> </w:t>
       </w:r>
       <w:r>
         <w:rPr>
@@ -12113,7 +12416,21 @@
         <w:rPr>
           <w:lang w:eastAsia="en-GB"/>
         </w:rPr>
-        <w:t xml:space="preserve">. Since ASes in a given nation operate to an extent under the instruction of that nation’s government (E.g. Boomeranging in The US), by extension this dataset also gives an indication of </w:t>
+        <w:t xml:space="preserve">. Since ASes in a given nation operate to an extent under the instruction of that nation’s government (E.g. Boomeranging in </w:t>
+      </w:r>
+      <w:proofErr w:type="gramStart"/>
+      <w:r>
+        <w:rPr>
+          <w:lang w:eastAsia="en-GB"/>
+        </w:rPr>
+        <w:t>The</w:t>
+      </w:r>
+      <w:proofErr w:type="gramEnd"/>
+      <w:r>
+        <w:rPr>
+          <w:lang w:eastAsia="en-GB"/>
+        </w:rPr>
+        <w:t xml:space="preserve"> US), by extension this dataset also gives an indication of </w:t>
       </w:r>
       <w:r>
         <w:rPr>
@@ -12630,7 +12947,21 @@
         <w:rPr>
           <w:lang w:eastAsia="en-GB"/>
         </w:rPr>
-        <w:t>In some cases, open source access to the datasets referenced by useful academic literature was not available. In some cases, new data was collected using mirrored techniques and in others applications for API keys were necessary for full access. In the case of the Bad Packet’s Mirai Signatures dataset, only partial access was ever obtained. As explained earlier, this</w:t>
+        <w:t xml:space="preserve">In some cases, open source access to the datasets referenced by useful academic literature was not available. In some cases, new data was collected using mirrored techniques and in </w:t>
+      </w:r>
+      <w:proofErr w:type="gramStart"/>
+      <w:r>
+        <w:rPr>
+          <w:lang w:eastAsia="en-GB"/>
+        </w:rPr>
+        <w:t>others</w:t>
+      </w:r>
+      <w:proofErr w:type="gramEnd"/>
+      <w:r>
+        <w:rPr>
+          <w:lang w:eastAsia="en-GB"/>
+        </w:rPr>
+        <w:t xml:space="preserve"> applications for API keys were necessary for full access. In the case of the Bad Packet’s Mirai Signatures dataset, only partial access was ever obtained. As explained earlier, this</w:t>
       </w:r>
       <w:r>
         <w:rPr>
@@ -13956,7 +14287,21 @@
         <w:rPr>
           <w:lang w:eastAsia="en-GB"/>
         </w:rPr>
-        <w:t xml:space="preserve">BGP Hijacks raw dataset had a similar structure to the last. It recorded the ASN of the victim AS and attacking AS as well as the start and end times of the hijacking. An extract from the raw data is shown below: </w:t>
+        <w:t xml:space="preserve">BGP Hijacks raw dataset had a similar structure to the last. It recorded the ASN of the victim AS and attacking AS </w:t>
+      </w:r>
+      <w:proofErr w:type="spellStart"/>
+      <w:r>
+        <w:rPr>
+          <w:lang w:eastAsia="en-GB"/>
+        </w:rPr>
+        <w:t>as</w:t>
+      </w:r>
+      <w:proofErr w:type="spellEnd"/>
+      <w:r>
+        <w:rPr>
+          <w:lang w:eastAsia="en-GB"/>
+        </w:rPr>
+        <w:t xml:space="preserve"> well as the start and end times of the hijacking. An extract from the raw data is shown below: </w:t>
       </w:r>
     </w:p>
     <w:tbl>
@@ -15420,7 +15765,21 @@
         <w:rPr>
           <w:lang w:eastAsia="en-GB"/>
         </w:rPr>
-        <w:t xml:space="preserve"> the feature’s values are shown in </w:t>
+        <w:t xml:space="preserve"> the feature’s values </w:t>
+      </w:r>
+      <w:proofErr w:type="gramStart"/>
+      <w:r>
+        <w:rPr>
+          <w:lang w:eastAsia="en-GB"/>
+        </w:rPr>
+        <w:t>are</w:t>
+      </w:r>
+      <w:proofErr w:type="gramEnd"/>
+      <w:r>
+        <w:rPr>
+          <w:lang w:eastAsia="en-GB"/>
+        </w:rPr>
+        <w:t xml:space="preserve"> shown in </w:t>
       </w:r>
       <w:r>
         <w:rPr>
@@ -16298,8 +16657,22 @@
                 <w:szCs w:val="22"/>
                 <w:lang w:val="fr-FR" w:eastAsia="en-GB"/>
               </w:rPr>
-              <w:t>Mirai Botnet IPs</w:t>
+              <w:t xml:space="preserve">Mirai Botnet </w:t>
             </w:r>
+            <w:proofErr w:type="spellStart"/>
+            <w:r>
+              <w:rPr>
+                <w:rFonts w:ascii="Calibri" w:eastAsia="Times New Roman" w:hAnsi="Calibri" w:cs="Calibri"/>
+                <w:b/>
+                <w:bCs/>
+                <w:color w:val="000000" w:themeColor="text1"/>
+                <w:sz w:val="22"/>
+                <w:szCs w:val="22"/>
+                <w:lang w:val="fr-FR" w:eastAsia="en-GB"/>
+              </w:rPr>
+              <w:t>IPs</w:t>
+            </w:r>
+            <w:proofErr w:type="spellEnd"/>
             <w:r>
               <w:rPr>
                 <w:szCs w:val="28"/>
@@ -16366,7 +16739,33 @@
                 <w:szCs w:val="22"/>
                 <w:lang w:val="fr-FR" w:eastAsia="en-GB"/>
               </w:rPr>
-              <w:t xml:space="preserve">Information Exposure </w:t>
+              <w:t xml:space="preserve">Information </w:t>
+            </w:r>
+            <w:proofErr w:type="spellStart"/>
+            <w:r>
+              <w:rPr>
+                <w:rFonts w:ascii="Calibri" w:eastAsia="Times New Roman" w:hAnsi="Calibri" w:cs="Calibri"/>
+                <w:b/>
+                <w:bCs/>
+                <w:color w:val="000000" w:themeColor="text1"/>
+                <w:sz w:val="22"/>
+                <w:szCs w:val="22"/>
+                <w:lang w:val="fr-FR" w:eastAsia="en-GB"/>
+              </w:rPr>
+              <w:t>Exposure</w:t>
+            </w:r>
+            <w:proofErr w:type="spellEnd"/>
+            <w:r>
+              <w:rPr>
+                <w:rFonts w:ascii="Calibri" w:eastAsia="Times New Roman" w:hAnsi="Calibri" w:cs="Calibri"/>
+                <w:b/>
+                <w:bCs/>
+                <w:color w:val="000000" w:themeColor="text1"/>
+                <w:sz w:val="22"/>
+                <w:szCs w:val="22"/>
+                <w:lang w:val="fr-FR" w:eastAsia="en-GB"/>
+              </w:rPr>
+              <w:t xml:space="preserve"> </w:t>
             </w:r>
             <w:r>
               <w:rPr>
@@ -16400,7 +16799,33 @@
                 <w:szCs w:val="22"/>
                 <w:lang w:val="fr-FR" w:eastAsia="en-GB"/>
               </w:rPr>
-              <w:t xml:space="preserve">BGP Hijacks </w:t>
+              <w:t xml:space="preserve">BGP </w:t>
+            </w:r>
+            <w:proofErr w:type="spellStart"/>
+            <w:r>
+              <w:rPr>
+                <w:rFonts w:ascii="Calibri" w:eastAsia="Times New Roman" w:hAnsi="Calibri" w:cs="Calibri"/>
+                <w:b/>
+                <w:bCs/>
+                <w:color w:val="000000" w:themeColor="text1"/>
+                <w:sz w:val="22"/>
+                <w:szCs w:val="22"/>
+                <w:lang w:val="fr-FR" w:eastAsia="en-GB"/>
+              </w:rPr>
+              <w:t>Hijacks</w:t>
+            </w:r>
+            <w:proofErr w:type="spellEnd"/>
+            <w:r>
+              <w:rPr>
+                <w:rFonts w:ascii="Calibri" w:eastAsia="Times New Roman" w:hAnsi="Calibri" w:cs="Calibri"/>
+                <w:b/>
+                <w:bCs/>
+                <w:color w:val="000000" w:themeColor="text1"/>
+                <w:sz w:val="22"/>
+                <w:szCs w:val="22"/>
+                <w:lang w:val="fr-FR" w:eastAsia="en-GB"/>
+              </w:rPr>
+              <w:t xml:space="preserve"> </w:t>
             </w:r>
             <w:r>
               <w:rPr>
@@ -23323,7 +23748,21 @@
         <w:rPr>
           <w:lang w:eastAsia="en-GB"/>
         </w:rPr>
-        <w:t xml:space="preserve">As briefly mentioned when covering the freedom indexes in an earlier chapter, there </w:t>
+        <w:t xml:space="preserve">As briefly </w:t>
+      </w:r>
+      <w:proofErr w:type="gramStart"/>
+      <w:r>
+        <w:rPr>
+          <w:lang w:eastAsia="en-GB"/>
+        </w:rPr>
+        <w:t>mentioned</w:t>
+      </w:r>
+      <w:proofErr w:type="gramEnd"/>
+      <w:r>
+        <w:rPr>
+          <w:lang w:eastAsia="en-GB"/>
+        </w:rPr>
+        <w:t xml:space="preserve"> when covering the freedom indexes in an earlier chapter, there </w:t>
       </w:r>
       <w:r>
         <w:rPr>
@@ -26345,7 +26784,23 @@
           <w:color w:val="auto"/>
           <w:lang w:eastAsia="en-GB"/>
         </w:rPr>
-        <w:t xml:space="preserve"> Overall however, due to the lack of real world examples, the theory that a ‘low level of malicious routing could cause a high level of freedom’ will be disregarded.</w:t>
+        <w:t xml:space="preserve"> Overall however, due to the lack of </w:t>
+      </w:r>
+      <w:proofErr w:type="gramStart"/>
+      <w:r>
+        <w:rPr>
+          <w:color w:val="auto"/>
+          <w:lang w:eastAsia="en-GB"/>
+        </w:rPr>
+        <w:t>real world</w:t>
+      </w:r>
+      <w:proofErr w:type="gramEnd"/>
+      <w:r>
+        <w:rPr>
+          <w:color w:val="auto"/>
+          <w:lang w:eastAsia="en-GB"/>
+        </w:rPr>
+        <w:t xml:space="preserve"> examples, the theory that a ‘low level of malicious routing could cause a high level of freedom’ will be disregarded.</w:t>
       </w:r>
     </w:p>
     <w:p>
@@ -27070,13 +27525,7 @@
         <w:rPr>
           <w:lang w:eastAsia="en-GB"/>
         </w:rPr>
-        <w:t xml:space="preserve"> resulting weak positive correlations from this study are not strong or consistent enough to reject the null hypothesis. Therefore, the null hypothesis </w:t>
-      </w:r>
-      <w:r>
-        <w:rPr>
-          <w:lang w:eastAsia="en-GB"/>
-        </w:rPr>
-        <w:t xml:space="preserve">stating that </w:t>
+        <w:t xml:space="preserve"> resulting weak positive correlations from this study are not strong or consistent enough to reject the null hypothesis. Therefore, the null hypothesis stating that </w:t>
       </w:r>
       <w:r>
         <w:rPr>
@@ -27090,14 +27539,7 @@
           <w:b/>
           <w:lang w:eastAsia="en-GB"/>
         </w:rPr>
-        <w:t xml:space="preserve"> government control of the internet has no effect in reducing malicious routing</w:t>
-      </w:r>
-      <w:r>
-        <w:rPr>
-          <w:b/>
-          <w:lang w:eastAsia="en-GB"/>
-        </w:rPr>
-        <w:t>,</w:t>
+        <w:t xml:space="preserve"> government control of the internet has no effect in reducing malicious routing,</w:t>
       </w:r>
       <w:r>
         <w:rPr>
@@ -27715,7 +28157,21 @@
           <w:lang w:eastAsia="en-GB"/>
         </w:rPr>
         <w:lastRenderedPageBreak/>
-        <w:t xml:space="preserve">These 4 groups are not all encompassing and some nations fall outside or between groups. </w:t>
+        <w:t xml:space="preserve">These 4 groups are not all </w:t>
+      </w:r>
+      <w:proofErr w:type="gramStart"/>
+      <w:r>
+        <w:rPr>
+          <w:lang w:eastAsia="en-GB"/>
+        </w:rPr>
+        <w:t>encompassing</w:t>
+      </w:r>
+      <w:proofErr w:type="gramEnd"/>
+      <w:r>
+        <w:rPr>
+          <w:lang w:eastAsia="en-GB"/>
+        </w:rPr>
+        <w:t xml:space="preserve"> and some nations fall outside or between groups. </w:t>
       </w:r>
       <w:r>
         <w:rPr>
@@ -27784,7 +28240,21 @@
         <w:rPr>
           <w:lang w:eastAsia="en-GB"/>
         </w:rPr>
-        <w:t>large number of internet connected devices</w:t>
+        <w:t xml:space="preserve">large number of </w:t>
+      </w:r>
+      <w:proofErr w:type="gramStart"/>
+      <w:r>
+        <w:rPr>
+          <w:lang w:eastAsia="en-GB"/>
+        </w:rPr>
+        <w:t>internet</w:t>
+      </w:r>
+      <w:proofErr w:type="gramEnd"/>
+      <w:r>
+        <w:rPr>
+          <w:lang w:eastAsia="en-GB"/>
+        </w:rPr>
+        <w:t xml:space="preserve"> connected devices</w:t>
       </w:r>
       <w:r>
         <w:rPr>
@@ -28619,7 +29089,21 @@
         <w:rPr>
           <w:color w:val="auto"/>
         </w:rPr>
-        <w:t xml:space="preserve">John Goetz and Frederik Obermaier. “Snowden reveals the names of the peering telecom companies.” </w:t>
+        <w:t xml:space="preserve">John Goetz and Frederik </w:t>
+      </w:r>
+      <w:proofErr w:type="spellStart"/>
+      <w:r>
+        <w:rPr>
+          <w:color w:val="auto"/>
+        </w:rPr>
+        <w:t>Obermaier</w:t>
+      </w:r>
+      <w:proofErr w:type="spellEnd"/>
+      <w:r>
+        <w:rPr>
+          <w:color w:val="auto"/>
+        </w:rPr>
+        <w:t xml:space="preserve">. “Snowden reveals the names of the peering telecom companies.” </w:t>
       </w:r>
       <w:r>
         <w:rPr>
@@ -28627,6 +29111,61 @@
           <w:lang w:val="de-DE"/>
         </w:rPr>
         <w:t>Suddeutsche Zeitung, 2 Aug. 2013.  </w:t>
+      </w:r>
+      <w:r>
+        <w:fldChar w:fldCharType="begin"/>
+      </w:r>
+      <w:r>
+        <w:instrText xml:space="preserve"> HYPERLINK "https://www.sueddeutsche.de/digital/internet-ueberwachung-snowden-enthuellt-namen-der-spaehenden-telekomfirmen-1.1736791" </w:instrText>
+      </w:r>
+      <w:r>
+        <w:fldChar w:fldCharType="separate"/>
+      </w:r>
+      <w:r>
+        <w:rPr>
+          <w:rStyle w:val="Hyperlink"/>
+          <w:color w:val="auto"/>
+          <w:u w:val="none"/>
+        </w:rPr>
+        <w:t>https://www.sueddeutsche.de/digital/internet-ueberwachung-snowden-enthuellt-namen-der-spaehenden-telekomfirmen-1.1736791</w:t>
+      </w:r>
+      <w:r>
+        <w:rPr>
+          <w:rStyle w:val="Hyperlink"/>
+          <w:color w:val="auto"/>
+          <w:u w:val="none"/>
+        </w:rPr>
+        <w:fldChar w:fldCharType="end"/>
+      </w:r>
+      <w:r>
+        <w:rPr>
+          <w:color w:val="auto"/>
+        </w:rPr>
+        <w:t xml:space="preserve"> [Accessed 24 Oct. 2018].</w:t>
+      </w:r>
+    </w:p>
+    <w:p>
+      <w:pPr>
+        <w:pStyle w:val="NormalWeb"/>
+        <w:spacing w:before="0" w:beforeAutospacing="0" w:after="0" w:afterAutospacing="0"/>
+      </w:pPr>
+    </w:p>
+    <w:p>
+      <w:pPr>
+        <w:pStyle w:val="NormalWeb"/>
+        <w:spacing w:before="0" w:beforeAutospacing="0" w:after="0" w:afterAutospacing="0"/>
+      </w:pPr>
+      <w:r>
+        <w:t>[4]</w:t>
+      </w:r>
+      <w:r>
+        <w:t xml:space="preserve"> </w:t>
+      </w:r>
+      <w:r>
+        <w:rPr>
+          <w:color w:val="auto"/>
+        </w:rPr>
+        <w:t>Freedom House USA. “Democracy in Crisis.” Freedom in the World Index 2018. 2018 - ongoing (updating)  </w:t>
       </w:r>
       <w:hyperlink r:id="rId19" w:history="1">
         <w:r>
@@ -28635,86 +29174,46 @@
             <w:color w:val="auto"/>
             <w:u w:val="none"/>
           </w:rPr>
-          <w:t>https://www.sueddeutsche.de/digital/internet-ueberwachung-snowden-enthuellt-namen-der-spaehenden-telekomfirmen-1.1736791</w:t>
+          <w:t>https://freedomhouse.org/report/freedom-world/freedom-world-2018</w:t>
         </w:r>
       </w:hyperlink>
       <w:r>
         <w:rPr>
           <w:color w:val="auto"/>
         </w:rPr>
-        <w:t xml:space="preserve"> [Accessed 24 Oct. 2018].</w:t>
-      </w:r>
-    </w:p>
-    <w:p>
-      <w:pPr>
-        <w:pStyle w:val="NormalWeb"/>
-        <w:spacing w:before="0" w:beforeAutospacing="0" w:after="0" w:afterAutospacing="0"/>
-      </w:pPr>
-    </w:p>
-    <w:p>
-      <w:pPr>
-        <w:pStyle w:val="NormalWeb"/>
-        <w:spacing w:before="0" w:beforeAutospacing="0" w:after="0" w:afterAutospacing="0"/>
-      </w:pPr>
-      <w:r>
-        <w:t>[4]</w:t>
-      </w:r>
-      <w:r>
-        <w:t xml:space="preserve"> </w:t>
-      </w:r>
-      <w:r>
-        <w:rPr>
-          <w:color w:val="auto"/>
-        </w:rPr>
-        <w:t>Freedom House USA. “Democracy in Crisis.” Freedom in the World Index 2018. 2018 - ongoing (updating)  </w:t>
+        <w:t xml:space="preserve"> [Accessed 24 Oct. 2018]</w:t>
+      </w:r>
+    </w:p>
+    <w:p>
+      <w:pPr>
+        <w:rPr>
+          <w:szCs w:val="24"/>
+          <w:lang w:eastAsia="en-GB"/>
+        </w:rPr>
+      </w:pPr>
+    </w:p>
+    <w:p>
+      <w:pPr>
+        <w:rPr>
+          <w:szCs w:val="24"/>
+          <w:lang w:eastAsia="en-GB"/>
+        </w:rPr>
+      </w:pPr>
+      <w:r>
+        <w:rPr>
+          <w:szCs w:val="24"/>
+          <w:lang w:eastAsia="en-GB"/>
+        </w:rPr>
+        <w:t>[5]</w:t>
+      </w:r>
+      <w:r>
+        <w:rPr>
+          <w:szCs w:val="24"/>
+          <w:lang w:eastAsia="en-GB"/>
+        </w:rPr>
+        <w:t xml:space="preserve"> CATO Institute. “Human Freedom Index.” The Human Freedom Index – 2018. </w:t>
       </w:r>
       <w:hyperlink r:id="rId20" w:history="1">
-        <w:r>
-          <w:rPr>
-            <w:rStyle w:val="Hyperlink"/>
-            <w:color w:val="auto"/>
-            <w:u w:val="none"/>
-          </w:rPr>
-          <w:t>https://freedomhouse.org/report/freedom-world/freedom-world-2018</w:t>
-        </w:r>
-      </w:hyperlink>
-      <w:r>
-        <w:rPr>
-          <w:color w:val="auto"/>
-        </w:rPr>
-        <w:t xml:space="preserve"> [Accessed 24 Oct. 2018]</w:t>
-      </w:r>
-    </w:p>
-    <w:p>
-      <w:pPr>
-        <w:rPr>
-          <w:szCs w:val="24"/>
-          <w:lang w:eastAsia="en-GB"/>
-        </w:rPr>
-      </w:pPr>
-    </w:p>
-    <w:p>
-      <w:pPr>
-        <w:rPr>
-          <w:szCs w:val="24"/>
-          <w:lang w:eastAsia="en-GB"/>
-        </w:rPr>
-      </w:pPr>
-      <w:r>
-        <w:rPr>
-          <w:szCs w:val="24"/>
-          <w:lang w:eastAsia="en-GB"/>
-        </w:rPr>
-        <w:t>[5]</w:t>
-      </w:r>
-      <w:r>
-        <w:rPr>
-          <w:szCs w:val="24"/>
-          <w:lang w:eastAsia="en-GB"/>
-        </w:rPr>
-        <w:t xml:space="preserve"> CATO Institute. “Human Freedom Index.” The Human Freedom Index – 2018. </w:t>
-      </w:r>
-      <w:hyperlink r:id="rId21" w:history="1">
         <w:r>
           <w:rPr>
             <w:rStyle w:val="Hyperlink"/>
@@ -28760,7 +29259,7 @@
         </w:rPr>
         <w:t xml:space="preserve">Damien Gayle. “Downward spiral: UK slips to 40th place in press freedom rankings.” The Guardian. 26 Apr 2017. </w:t>
       </w:r>
-      <w:hyperlink r:id="rId22" w:history="1">
+      <w:hyperlink r:id="rId21" w:history="1">
         <w:r>
           <w:rPr>
             <w:rStyle w:val="Hyperlink"/>
@@ -28808,7 +29307,7 @@
         </w:rPr>
         <w:t xml:space="preserve">Between AS Connectivity and Internet Freedom.” Stony Brook University. 2016. </w:t>
       </w:r>
-      <w:hyperlink r:id="rId23" w:history="1">
+      <w:hyperlink r:id="rId22" w:history="1">
         <w:r>
           <w:rPr>
             <w:rStyle w:val="Hyperlink"/>
@@ -28923,7 +29422,7 @@
         </w:rPr>
         <w:t xml:space="preserve">Freedom of the Net Index”. 2018 – ongoing </w:t>
       </w:r>
-      <w:hyperlink r:id="rId24" w:history="1">
+      <w:hyperlink r:id="rId23" w:history="1">
         <w:r>
           <w:rPr>
             <w:rStyle w:val="Hyperlink"/>
@@ -28974,7 +29473,7 @@
         </w:rPr>
         <w:t>Anne Edmundson et al. “Nation State Hegemony in Internet Routing”. Princeton University. 2018.  </w:t>
       </w:r>
-      <w:hyperlink r:id="rId25" w:history="1">
+      <w:hyperlink r:id="rId24" w:history="1">
         <w:r>
           <w:rPr>
             <w:rStyle w:val="Hyperlink"/>
@@ -29035,6 +29534,7 @@
         </w:rPr>
         <w:t xml:space="preserve">2016. </w:t>
       </w:r>
+      <w:proofErr w:type="gramStart"/>
       <w:r>
         <w:rPr>
           <w:color w:val="auto"/>
@@ -29043,6 +29543,7 @@
         </w:rPr>
         <w:t>https://ws680.nist.gov/publication/get_pdf.cfm?pub_id=925224 .</w:t>
       </w:r>
+      <w:proofErr w:type="gramEnd"/>
     </w:p>
     <w:p>
       <w:pPr>
@@ -29093,7 +29594,7 @@
         </w:rPr>
         <w:t xml:space="preserve"> Daniel Donni et al. “Schengen Routing: A Compliance Analysis”. University of Zurich. 2015. </w:t>
       </w:r>
-      <w:hyperlink r:id="rId26" w:history="1">
+      <w:hyperlink r:id="rId25" w:history="1">
         <w:r>
           <w:rPr>
             <w:rStyle w:val="Hyperlink"/>
@@ -29163,7 +29664,7 @@
         </w:rPr>
         <w:t xml:space="preserve"> Jose Nazario. “Politically Motivated Denial of Service Attacks”. Arbor Networks. 2016. </w:t>
       </w:r>
-      <w:hyperlink r:id="rId27" w:history="1">
+      <w:hyperlink r:id="rId26" w:history="1">
         <w:r>
           <w:rPr>
             <w:rStyle w:val="Hyperlink"/>
@@ -29225,7 +29726,7 @@
         </w:rPr>
         <w:t xml:space="preserve"> “Distributed Denial of Service Database”. University of Twente. Ongoing. </w:t>
       </w:r>
-      <w:hyperlink r:id="rId28" w:history="1">
+      <w:hyperlink r:id="rId27" w:history="1">
         <w:r>
           <w:rPr>
             <w:rStyle w:val="Hyperlink"/>
@@ -29436,7 +29937,43 @@
           <w:szCs w:val="24"/>
           <w:lang w:eastAsia="en-GB"/>
         </w:rPr>
-        <w:t xml:space="preserve"> BGPStream. 2018. BGPStream. Available at: https://bgpstream.com/. [Accessed 21 December 2018].</w:t>
+        <w:t xml:space="preserve"> </w:t>
+      </w:r>
+      <w:proofErr w:type="spellStart"/>
+      <w:r>
+        <w:rPr>
+          <w:color w:val="auto"/>
+          <w:szCs w:val="24"/>
+          <w:lang w:eastAsia="en-GB"/>
+        </w:rPr>
+        <w:t>BGPStream</w:t>
+      </w:r>
+      <w:proofErr w:type="spellEnd"/>
+      <w:r>
+        <w:rPr>
+          <w:color w:val="auto"/>
+          <w:szCs w:val="24"/>
+          <w:lang w:eastAsia="en-GB"/>
+        </w:rPr>
+        <w:t xml:space="preserve">. 2018. </w:t>
+      </w:r>
+      <w:proofErr w:type="spellStart"/>
+      <w:r>
+        <w:rPr>
+          <w:color w:val="auto"/>
+          <w:szCs w:val="24"/>
+          <w:lang w:eastAsia="en-GB"/>
+        </w:rPr>
+        <w:t>BGPStream</w:t>
+      </w:r>
+      <w:proofErr w:type="spellEnd"/>
+      <w:r>
+        <w:rPr>
+          <w:color w:val="auto"/>
+          <w:szCs w:val="24"/>
+          <w:lang w:eastAsia="en-GB"/>
+        </w:rPr>
+        <w:t>. Available at: https://bgpstream.com/. [Accessed 21 December 2018].</w:t>
       </w:r>
     </w:p>
     <w:p>
@@ -29512,7 +30049,25 @@
           <w:szCs w:val="24"/>
           <w:shd w:val="clear" w:color="auto" w:fill="FFFFFF"/>
         </w:rPr>
-        <w:t>Roberts, Margaret Earling. 2014. Fear, Friction, and Flooding: Methods of Online Information Control. Doctoral dissertation, Harvard University</w:t>
+        <w:t xml:space="preserve">Roberts, Margaret </w:t>
+      </w:r>
+      <w:proofErr w:type="spellStart"/>
+      <w:r>
+        <w:rPr>
+          <w:color w:val="auto"/>
+          <w:szCs w:val="24"/>
+          <w:shd w:val="clear" w:color="auto" w:fill="FFFFFF"/>
+        </w:rPr>
+        <w:t>Earling</w:t>
+      </w:r>
+      <w:proofErr w:type="spellEnd"/>
+      <w:r>
+        <w:rPr>
+          <w:color w:val="auto"/>
+          <w:szCs w:val="24"/>
+          <w:shd w:val="clear" w:color="auto" w:fill="FFFFFF"/>
+        </w:rPr>
+        <w:t>. 2014. Fear, Friction, and Flooding: Methods of Online Information Control. Doctoral dissertation, Harvard University</w:t>
       </w:r>
       <w:r>
         <w:rPr>
@@ -29539,7 +30094,7 @@
         </w:rPr>
         <w:t xml:space="preserve">Available at: </w:t>
       </w:r>
-      <w:hyperlink r:id="rId29" w:history="1">
+      <w:hyperlink r:id="rId28" w:history="1">
         <w:r>
           <w:rPr>
             <w:rStyle w:val="Hyperlink"/>
@@ -29584,68 +30139,69 @@
           <w:lang w:eastAsia="en-GB"/>
         </w:rPr>
         <w:lastRenderedPageBreak/>
-        <w:t>[22] BBC News. 2018. Yang Kaili: China live-streamer detained for 'insulting' national anthem - BBC News. Available at: https://www.bbc.co.uk/news/world-asia-china-45859650. [Accessed 27 December 2018].</w:t>
-      </w:r>
-    </w:p>
-    <w:p>
-      <w:pPr>
+        <w:t xml:space="preserve">[22] BBC News. 2018. Yang </w:t>
+      </w:r>
+      <w:proofErr w:type="spellStart"/>
+      <w:r>
         <w:rPr>
           <w:color w:val="auto"/>
           <w:szCs w:val="24"/>
           <w:lang w:eastAsia="en-GB"/>
         </w:rPr>
-      </w:pPr>
-    </w:p>
-    <w:p>
-      <w:pPr>
+        <w:t>Kaili</w:t>
+      </w:r>
+      <w:proofErr w:type="spellEnd"/>
+      <w:r>
         <w:rPr>
           <w:color w:val="auto"/>
           <w:szCs w:val="24"/>
           <w:lang w:eastAsia="en-GB"/>
         </w:rPr>
-      </w:pPr>
-      <w:r>
+        <w:t>: China live-streamer detained for 'insulting' national anthem - BBC News. Available at: https://www.bbc.co.uk/news/world-asia-china-45859650. [Accessed 27 December 2018].</w:t>
+      </w:r>
+    </w:p>
+    <w:p>
+      <w:pPr>
         <w:rPr>
           <w:color w:val="auto"/>
           <w:szCs w:val="24"/>
           <w:lang w:eastAsia="en-GB"/>
         </w:rPr>
-        <w:t xml:space="preserve">[23] </w:t>
-      </w:r>
-      <w:r>
+      </w:pPr>
+    </w:p>
+    <w:p>
+      <w:pPr>
         <w:rPr>
           <w:color w:val="auto"/>
           <w:szCs w:val="24"/>
           <w:lang w:eastAsia="en-GB"/>
         </w:rPr>
-        <w:t>Freedom on the Net Countries. Freedom House. 2019. Freedom on the Net Countries. Freedom House. Available at: https://freedomhouse.org/report/countries-net-freedom-2018. [Accessed 09 February 2019].</w:t>
-      </w:r>
-    </w:p>
-    <w:p>
-      <w:pPr>
+      </w:pPr>
+      <w:r>
         <w:rPr>
           <w:color w:val="auto"/>
           <w:szCs w:val="24"/>
           <w:lang w:eastAsia="en-GB"/>
         </w:rPr>
-      </w:pPr>
-    </w:p>
-    <w:p>
-      <w:pPr>
+        <w:t xml:space="preserve">[23] </w:t>
+      </w:r>
+      <w:r>
         <w:rPr>
           <w:color w:val="auto"/>
           <w:szCs w:val="24"/>
           <w:lang w:eastAsia="en-GB"/>
         </w:rPr>
-      </w:pPr>
-      <w:r>
+        <w:t>Freedom on the Net Countries. Freedom House. 2019. Freedom on the Net Countries. Freedom House. Available at: https://freedomhouse.org/report/countries-net-freedom-2018. [Accessed 09 February 2019].</w:t>
+      </w:r>
+    </w:p>
+    <w:p>
+      <w:pPr>
         <w:rPr>
           <w:color w:val="auto"/>
           <w:szCs w:val="24"/>
           <w:lang w:eastAsia="en-GB"/>
         </w:rPr>
-        <w:t>[24] BBC News. 2019. Security services 'prevented 13 UK terror attacks since 2013' - BBC News. Available at: https://www.bbc.co.uk/news/uk-39176110. [Accessed 09 February 2019].</w:t>
-      </w:r>
+      </w:pPr>
     </w:p>
     <w:p>
       <w:pPr>
@@ -29655,23 +30211,23 @@
           <w:lang w:eastAsia="en-GB"/>
         </w:rPr>
       </w:pPr>
-    </w:p>
-    <w:p>
-      <w:pPr>
+      <w:r>
         <w:rPr>
           <w:color w:val="auto"/>
           <w:szCs w:val="24"/>
           <w:lang w:eastAsia="en-GB"/>
         </w:rPr>
-      </w:pPr>
-      <w:r>
+        <w:t>[24] BBC News. 2019. Security services 'prevented 13 UK terror attacks since 2013' - BBC News. Available at: https://www.bbc.co.uk/news/uk-39176110. [Accessed 09 February 2019].</w:t>
+      </w:r>
+    </w:p>
+    <w:p>
+      <w:pPr>
         <w:rPr>
           <w:color w:val="auto"/>
           <w:szCs w:val="24"/>
           <w:lang w:eastAsia="en-GB"/>
         </w:rPr>
-        <w:t>[25] The Independent. 2019. Twitter joke led to Terror Act arrest and airport life ban. The Independent. Available at: https://www.independent.co.uk/news/uk/home-news/twitter-joke-led-to-terror-act-arrest-and-airport-life-ban-1870913.html. [Accessed 09 February 2019].</w:t>
-      </w:r>
+      </w:pPr>
     </w:p>
     <w:p>
       <w:pPr>
@@ -29681,23 +30237,23 @@
           <w:lang w:eastAsia="en-GB"/>
         </w:rPr>
       </w:pPr>
-    </w:p>
-    <w:p>
-      <w:pPr>
+      <w:r>
         <w:rPr>
           <w:color w:val="auto"/>
           <w:szCs w:val="24"/>
           <w:lang w:eastAsia="en-GB"/>
         </w:rPr>
-      </w:pPr>
-      <w:r>
+        <w:t>[25] The Independent. 2019. Twitter joke led to Terror Act arrest and airport life ban. The Independent. Available at: https://www.independent.co.uk/news/uk/home-news/twitter-joke-led-to-terror-act-arrest-and-airport-life-ban-1870913.html. [Accessed 09 February 2019].</w:t>
+      </w:r>
+    </w:p>
+    <w:p>
+      <w:pPr>
         <w:rPr>
           <w:color w:val="auto"/>
           <w:szCs w:val="24"/>
           <w:lang w:eastAsia="en-GB"/>
         </w:rPr>
-        <w:t>[26] The Independent. 2019. Arrests for offensive Facebook and Twitter posts soar in London. The Independent. Available at: https://www.independent.co.uk/news/uk/arrests-for-offensive-facebook-and-twitter-posts-soar-in-london-a7064246.html. [Accessed 09 February 2019].</w:t>
-      </w:r>
+      </w:pPr>
     </w:p>
     <w:p>
       <w:pPr>
@@ -29707,23 +30263,23 @@
           <w:lang w:eastAsia="en-GB"/>
         </w:rPr>
       </w:pPr>
-    </w:p>
-    <w:p>
-      <w:pPr>
+      <w:r>
         <w:rPr>
           <w:color w:val="auto"/>
           <w:szCs w:val="24"/>
           <w:lang w:eastAsia="en-GB"/>
         </w:rPr>
-      </w:pPr>
-      <w:r>
+        <w:t>[26] The Independent. 2019. Arrests for offensive Facebook and Twitter posts soar in London. The Independent. Available at: https://www.independent.co.uk/news/uk/arrests-for-offensive-facebook-and-twitter-posts-soar-in-london-a7064246.html. [Accessed 09 February 2019].</w:t>
+      </w:r>
+    </w:p>
+    <w:p>
+      <w:pPr>
         <w:rPr>
           <w:color w:val="auto"/>
           <w:szCs w:val="24"/>
           <w:lang w:eastAsia="en-GB"/>
         </w:rPr>
-        <w:t>[27] Jaikumar Vijayan. 2019. Attackers turning to legit cloud services firms to plant malware. Computerworld. Available at: https://www.computerworld.com/article/2484596/cybercrime-hacking/attackers-turning-to-legit-cloud-services-firms-to-plant-malware.html. [Accessed 10 February 2019].</w:t>
-      </w:r>
+      </w:pPr>
     </w:p>
     <w:p>
       <w:pPr>
@@ -29733,32 +30289,32 @@
           <w:lang w:eastAsia="en-GB"/>
         </w:rPr>
       </w:pPr>
-    </w:p>
-    <w:p>
-      <w:pPr>
+      <w:r>
         <w:rPr>
           <w:color w:val="auto"/>
           <w:szCs w:val="24"/>
           <w:lang w:eastAsia="en-GB"/>
         </w:rPr>
-      </w:pPr>
+        <w:t xml:space="preserve">[27] </w:t>
+      </w:r>
+      <w:proofErr w:type="spellStart"/>
       <w:r>
         <w:rPr>
           <w:color w:val="auto"/>
           <w:szCs w:val="24"/>
           <w:lang w:eastAsia="en-GB"/>
         </w:rPr>
-        <w:t>[28] Google. 2019. Google Scholar. Available at: https://scholar.google.com/. [Accessed 15 February 2019].</w:t>
-      </w:r>
-    </w:p>
-    <w:p>
-      <w:pPr>
+        <w:t>Jaikumar</w:t>
+      </w:r>
+      <w:proofErr w:type="spellEnd"/>
+      <w:r>
         <w:rPr>
           <w:color w:val="auto"/>
           <w:szCs w:val="24"/>
           <w:lang w:eastAsia="en-GB"/>
         </w:rPr>
-      </w:pPr>
+        <w:t xml:space="preserve"> Vijayan. 2019. Attackers turning to legit cloud services firms to plant malware. Computerworld. Available at: https://www.computerworld.com/article/2484596/cybercrime-hacking/attackers-turning-to-legit-cloud-services-firms-to-plant-malware.html. [Accessed 10 February 2019].</w:t>
+      </w:r>
     </w:p>
     <w:p>
       <w:pPr>
@@ -29768,22 +30324,93 @@
           <w:lang w:eastAsia="en-GB"/>
         </w:rPr>
       </w:pPr>
-      <w:r>
+    </w:p>
+    <w:p>
+      <w:pPr>
         <w:rPr>
           <w:color w:val="auto"/>
           <w:szCs w:val="24"/>
           <w:lang w:eastAsia="en-GB"/>
         </w:rPr>
-        <w:t>[29] PyPI. 2019. geoip2. PyPI. Available at: https://pypi.org/project/geoip2/0.1.0/. [Accessed 16 February 2019].</w:t>
-      </w:r>
-    </w:p>
-    <w:p>
-      <w:pPr>
+      </w:pPr>
+      <w:r>
         <w:rPr>
           <w:color w:val="auto"/>
           <w:szCs w:val="24"/>
           <w:lang w:eastAsia="en-GB"/>
         </w:rPr>
+        <w:t>[28] Google. 2019. Google Scholar. Available at: https://scholar.google.com/. [Accessed 15 February 2019].</w:t>
+      </w:r>
+    </w:p>
+    <w:p>
+      <w:pPr>
+        <w:rPr>
+          <w:color w:val="auto"/>
+          <w:szCs w:val="24"/>
+          <w:lang w:eastAsia="en-GB"/>
+        </w:rPr>
+      </w:pPr>
+    </w:p>
+    <w:p>
+      <w:pPr>
+        <w:rPr>
+          <w:color w:val="auto"/>
+          <w:szCs w:val="24"/>
+          <w:lang w:eastAsia="en-GB"/>
+        </w:rPr>
+      </w:pPr>
+      <w:r>
+        <w:rPr>
+          <w:color w:val="auto"/>
+          <w:szCs w:val="24"/>
+          <w:lang w:eastAsia="en-GB"/>
+        </w:rPr>
+        <w:t xml:space="preserve">[29] </w:t>
+      </w:r>
+      <w:proofErr w:type="spellStart"/>
+      <w:r>
+        <w:rPr>
+          <w:color w:val="auto"/>
+          <w:szCs w:val="24"/>
+          <w:lang w:eastAsia="en-GB"/>
+        </w:rPr>
+        <w:t>PyPI</w:t>
+      </w:r>
+      <w:proofErr w:type="spellEnd"/>
+      <w:r>
+        <w:rPr>
+          <w:color w:val="auto"/>
+          <w:szCs w:val="24"/>
+          <w:lang w:eastAsia="en-GB"/>
+        </w:rPr>
+        <w:t xml:space="preserve">. 2019. geoip2. </w:t>
+      </w:r>
+      <w:proofErr w:type="spellStart"/>
+      <w:r>
+        <w:rPr>
+          <w:color w:val="auto"/>
+          <w:szCs w:val="24"/>
+          <w:lang w:eastAsia="en-GB"/>
+        </w:rPr>
+        <w:t>PyPI</w:t>
+      </w:r>
+      <w:proofErr w:type="spellEnd"/>
+      <w:r>
+        <w:rPr>
+          <w:color w:val="auto"/>
+          <w:szCs w:val="24"/>
+          <w:lang w:eastAsia="en-GB"/>
+        </w:rPr>
+        <w:t>. Available at: https://pypi.org/project/geoip2/0.1.0/. [Accessed 16 February 2019].</w:t>
+      </w:r>
+    </w:p>
+    <w:p>
+      <w:pPr>
+        <w:rPr>
+          <w:color w:val="auto"/>
+          <w:szCs w:val="24"/>
+          <w:lang w:eastAsia="en-GB"/>
+        </w:rPr>
       </w:pPr>
     </w:p>
     <w:p>
@@ -29858,7 +30485,7 @@
         </w:rPr>
         <w:t xml:space="preserve"> </w:t>
       </w:r>
-      <w:hyperlink r:id="rId30" w:history="1">
+      <w:hyperlink r:id="rId29" w:history="1">
         <w:r>
           <w:rPr>
             <w:rStyle w:val="Hyperlink"/>
@@ -29918,39 +30545,57 @@
           <w:szCs w:val="28"/>
           <w:lang w:eastAsia="en-GB"/>
         </w:rPr>
-        <w:t>[32] allAfrica.com. 2019. Malawi: Huawei Hails Government On National Fibre Backbone</w:t>
-      </w:r>
+        <w:t xml:space="preserve">[32] allAfrica.com. 2019. Malawi: Huawei Hails Government </w:t>
+      </w:r>
+      <w:proofErr w:type="gramStart"/>
       <w:r>
         <w:rPr>
           <w:color w:val="auto"/>
           <w:szCs w:val="28"/>
           <w:lang w:eastAsia="en-GB"/>
         </w:rPr>
-        <w:t xml:space="preserve"> </w:t>
-      </w:r>
+        <w:t>On</w:t>
+      </w:r>
+      <w:proofErr w:type="gramEnd"/>
       <w:r>
         <w:rPr>
           <w:color w:val="auto"/>
           <w:szCs w:val="28"/>
           <w:lang w:eastAsia="en-GB"/>
         </w:rPr>
-        <w:t>Project. allAfrica.com. Available at: https://allafrica.com/stories/201805010206.html. [Accessed 03 March 2019].</w:t>
-      </w:r>
-    </w:p>
-    <w:p>
-      <w:pPr>
+        <w:t xml:space="preserve"> National Fibre Backbone</w:t>
+      </w:r>
+      <w:r>
         <w:rPr>
           <w:color w:val="auto"/>
           <w:szCs w:val="28"/>
           <w:lang w:eastAsia="en-GB"/>
         </w:rPr>
-      </w:pPr>
+        <w:t xml:space="preserve"> </w:t>
+      </w:r>
       <w:r>
         <w:rPr>
           <w:color w:val="auto"/>
           <w:szCs w:val="28"/>
           <w:lang w:eastAsia="en-GB"/>
         </w:rPr>
+        <w:t>Project. allAfrica.com. Available at: https://allafrica.com/stories/201805010206.html. [Accessed 03 March 2019].</w:t>
+      </w:r>
+    </w:p>
+    <w:p>
+      <w:pPr>
+        <w:rPr>
+          <w:color w:val="auto"/>
+          <w:szCs w:val="28"/>
+          <w:lang w:eastAsia="en-GB"/>
+        </w:rPr>
+      </w:pPr>
+      <w:r>
+        <w:rPr>
+          <w:color w:val="auto"/>
+          <w:szCs w:val="28"/>
+          <w:lang w:eastAsia="en-GB"/>
+        </w:rPr>
         <w:lastRenderedPageBreak/>
         <w:t>[33] Malawi Country Report</w:t>
       </w:r>
@@ -30142,9 +30787,27 @@
           <w:szCs w:val="28"/>
           <w:lang w:eastAsia="en-GB"/>
         </w:rPr>
-        <w:t xml:space="preserve">[37] David Rieff. Why nobody cares about the surveillance state. Foreign Policy. 2013. Available at: </w:t>
-      </w:r>
-      <w:hyperlink r:id="rId31" w:history="1">
+        <w:t xml:space="preserve">[37] David </w:t>
+      </w:r>
+      <w:proofErr w:type="spellStart"/>
+      <w:r>
+        <w:rPr>
+          <w:color w:val="auto"/>
+          <w:szCs w:val="28"/>
+          <w:lang w:eastAsia="en-GB"/>
+        </w:rPr>
+        <w:t>Rieff</w:t>
+      </w:r>
+      <w:proofErr w:type="spellEnd"/>
+      <w:r>
+        <w:rPr>
+          <w:color w:val="auto"/>
+          <w:szCs w:val="28"/>
+          <w:lang w:eastAsia="en-GB"/>
+        </w:rPr>
+        <w:t xml:space="preserve">. Why nobody cares about the surveillance state. Foreign Policy. 2013. Available at: </w:t>
+      </w:r>
+      <w:hyperlink r:id="rId30" w:history="1">
         <w:r>
           <w:rPr>
             <w:rStyle w:val="Hyperlink"/>
@@ -30166,7 +30829,7 @@
       </w:r>
     </w:p>
     <w:sectPr>
-      <w:footerReference w:type="default" r:id="rId32"/>
+      <w:footerReference w:type="default" r:id="rId31"/>
       <w:pgSz w:w="11906" w:h="16838"/>
       <w:pgMar w:top="1701" w:right="1701" w:bottom="2381" w:left="1701" w:header="1418" w:footer="1418" w:gutter="0"/>
       <w:cols w:space="708"/>
@@ -43494,7 +44157,7 @@
 </file>
 
 <file path=customXml/itemProps1.xml><?xml version="1.0" encoding="utf-8"?>
-<ds:datastoreItem xmlns:ds="http://schemas.openxmlformats.org/officeDocument/2006/customXml" ds:itemID="{5CBB9021-AD20-4A7A-A482-EB8223708784}">
+<ds:datastoreItem xmlns:ds="http://schemas.openxmlformats.org/officeDocument/2006/customXml" ds:itemID="{F37F865D-A910-40B7-9975-BE63F8403462}">
   <ds:schemaRefs>
     <ds:schemaRef ds:uri="http://schemas.openxmlformats.org/officeDocument/2006/bibliography"/>
   </ds:schemaRefs>

</xml_diff>

<commit_message>
fixes in chapter 2 - 3
</commit_message>
<xml_diff>
--- a/The Politics of Routing.docx
+++ b/The Politics of Routing.docx
@@ -9973,8 +9973,6 @@
         </w:rPr>
         <w:t xml:space="preserve"> only</w:t>
       </w:r>
-      <w:bookmarkStart w:id="24" w:name="_GoBack"/>
-      <w:bookmarkEnd w:id="24"/>
       <w:r>
         <w:rPr>
           <w:lang w:eastAsia="en-GB"/>
@@ -10227,13 +10225,36 @@
           <w:lang w:eastAsia="en-GB"/>
         </w:rPr>
       </w:pPr>
-      <w:bookmarkStart w:id="25" w:name="_Toc3389229"/>
+      <w:bookmarkStart w:id="24" w:name="_Toc3389229"/>
       <w:r>
         <w:rPr>
           <w:lang w:eastAsia="en-GB"/>
         </w:rPr>
         <w:t>Freedom</w:t>
       </w:r>
+      <w:bookmarkEnd w:id="24"/>
+    </w:p>
+    <w:p>
+      <w:pPr>
+        <w:rPr>
+          <w:lang w:eastAsia="en-GB"/>
+        </w:rPr>
+      </w:pPr>
+    </w:p>
+    <w:p>
+      <w:pPr>
+        <w:pStyle w:val="Heading2"/>
+        <w:rPr>
+          <w:lang w:eastAsia="en-GB"/>
+        </w:rPr>
+      </w:pPr>
+      <w:bookmarkStart w:id="25" w:name="_Toc3389230"/>
+      <w:r>
+        <w:rPr>
+          <w:lang w:eastAsia="en-GB"/>
+        </w:rPr>
+        <w:t>3.1 Chapter Overview</w:t>
+      </w:r>
       <w:bookmarkEnd w:id="25"/>
     </w:p>
     <w:p>
@@ -10245,17 +10266,55 @@
     </w:p>
     <w:p>
       <w:pPr>
+        <w:rPr>
+          <w:lang w:eastAsia="en-GB"/>
+        </w:rPr>
+      </w:pPr>
+      <w:r>
+        <w:rPr>
+          <w:lang w:eastAsia="en-GB"/>
+        </w:rPr>
+        <w:t xml:space="preserve">This chapter will begin by looking into the problems associated </w:t>
+      </w:r>
+      <w:r>
+        <w:rPr>
+          <w:lang w:eastAsia="en-GB"/>
+        </w:rPr>
+        <w:t>with defining freedom for both a nation and for an individual</w:t>
+      </w:r>
+      <w:r>
+        <w:rPr>
+          <w:lang w:eastAsia="en-GB"/>
+        </w:rPr>
+        <w:t>, as well as the distinction between freedom and internet freedom</w:t>
+      </w:r>
+      <w:r>
+        <w:rPr>
+          <w:lang w:eastAsia="en-GB"/>
+        </w:rPr>
+        <w:t xml:space="preserve">. The gradual decline in worldwide freedom will then be explored, including a brief overview of the Chinese model of censorship as well as the difficulties this creates when trying to define malicious routing. Following this, the freedom indexes that will be used to correlate with malicious routing will be outlined and their necessity for this report will be explained.  </w:t>
+      </w:r>
+    </w:p>
+    <w:p>
+      <w:pPr>
+        <w:rPr>
+          <w:lang w:eastAsia="en-GB"/>
+        </w:rPr>
+      </w:pPr>
+    </w:p>
+    <w:p>
+      <w:pPr>
         <w:pStyle w:val="Heading2"/>
         <w:rPr>
           <w:lang w:eastAsia="en-GB"/>
         </w:rPr>
       </w:pPr>
-      <w:bookmarkStart w:id="26" w:name="_Toc3389230"/>
-      <w:r>
-        <w:rPr>
-          <w:lang w:eastAsia="en-GB"/>
-        </w:rPr>
-        <w:t>3.1 Chapter Overview</w:t>
+      <w:bookmarkStart w:id="26" w:name="_Toc3389231"/>
+      <w:r>
+        <w:rPr>
+          <w:lang w:eastAsia="en-GB"/>
+        </w:rPr>
+        <w:t>3.2 Defining Freedom</w:t>
       </w:r>
       <w:bookmarkEnd w:id="26"/>
     </w:p>
@@ -10276,67 +10335,6 @@
         <w:rPr>
           <w:lang w:eastAsia="en-GB"/>
         </w:rPr>
-        <w:t xml:space="preserve">This chapter will begin by looking into the problems associated </w:t>
-      </w:r>
-      <w:r>
-        <w:rPr>
-          <w:lang w:eastAsia="en-GB"/>
-        </w:rPr>
-        <w:t>with defining freedom for both a nation and for an individual</w:t>
-      </w:r>
-      <w:r>
-        <w:rPr>
-          <w:lang w:eastAsia="en-GB"/>
-        </w:rPr>
-        <w:t>, as well as the distinction between freedom and internet freedom</w:t>
-      </w:r>
-      <w:r>
-        <w:rPr>
-          <w:lang w:eastAsia="en-GB"/>
-        </w:rPr>
-        <w:t xml:space="preserve">. The gradual decline in worldwide freedom will then be explored, including a brief overview of the Chinese model of censorship as well as the difficulties this creates when trying to define malicious routing. Following this, the freedom indexes that will be used to correlate with malicious routing will be outlined and their necessity for this report will be explained.  </w:t>
-      </w:r>
-    </w:p>
-    <w:p>
-      <w:pPr>
-        <w:rPr>
-          <w:lang w:eastAsia="en-GB"/>
-        </w:rPr>
-      </w:pPr>
-    </w:p>
-    <w:p>
-      <w:pPr>
-        <w:pStyle w:val="Heading2"/>
-        <w:rPr>
-          <w:lang w:eastAsia="en-GB"/>
-        </w:rPr>
-      </w:pPr>
-      <w:bookmarkStart w:id="27" w:name="_Toc3389231"/>
-      <w:r>
-        <w:rPr>
-          <w:lang w:eastAsia="en-GB"/>
-        </w:rPr>
-        <w:t>3.2 Defining Freedom</w:t>
-      </w:r>
-      <w:bookmarkEnd w:id="27"/>
-    </w:p>
-    <w:p>
-      <w:pPr>
-        <w:rPr>
-          <w:lang w:eastAsia="en-GB"/>
-        </w:rPr>
-      </w:pPr>
-    </w:p>
-    <w:p>
-      <w:pPr>
-        <w:rPr>
-          <w:lang w:eastAsia="en-GB"/>
-        </w:rPr>
-      </w:pPr>
-      <w:r>
-        <w:rPr>
-          <w:lang w:eastAsia="en-GB"/>
-        </w:rPr>
         <w:t xml:space="preserve">While closely related in theory, and considered equal by many freedom indexes, </w:t>
       </w:r>
       <w:r>
@@ -10397,19 +10395,55 @@
         <w:rPr>
           <w:lang w:eastAsia="en-GB"/>
         </w:rPr>
-        <w:t xml:space="preserve">When analysing each of these constraints, the distinctions between freedom and internet freedom become apparent. </w:t>
-      </w:r>
-      <w:r>
-        <w:rPr>
-          <w:lang w:eastAsia="en-GB"/>
-        </w:rPr>
-        <w:t>Whereby, the</w:t>
-      </w:r>
-      <w:r>
-        <w:rPr>
-          <w:lang w:eastAsia="en-GB"/>
-        </w:rPr>
-        <w:t xml:space="preserve"> internet removes many physical and economic constraints on an individual’s ability to access, however also holds vastly different social expectations and etiquette</w:t>
+        <w:t>When analysing each of these constraints, the distinctions between freedom and internet freedom become apparent.</w:t>
+      </w:r>
+      <w:r>
+        <w:rPr>
+          <w:lang w:eastAsia="en-GB"/>
+        </w:rPr>
+        <w:t xml:space="preserve"> </w:t>
+      </w:r>
+      <w:r>
+        <w:rPr>
+          <w:lang w:eastAsia="en-GB"/>
+        </w:rPr>
+        <w:t>T</w:t>
+      </w:r>
+      <w:r>
+        <w:rPr>
+          <w:lang w:eastAsia="en-GB"/>
+        </w:rPr>
+        <w:t>he</w:t>
+      </w:r>
+      <w:r>
+        <w:rPr>
+          <w:lang w:eastAsia="en-GB"/>
+        </w:rPr>
+        <w:t xml:space="preserve"> internet removes many physical and economic constraints on </w:t>
+      </w:r>
+      <w:r>
+        <w:rPr>
+          <w:lang w:eastAsia="en-GB"/>
+        </w:rPr>
+        <w:t>accessibility</w:t>
+      </w:r>
+      <w:r>
+        <w:rPr>
+          <w:lang w:eastAsia="en-GB"/>
+        </w:rPr>
+        <w:t>, however</w:t>
+      </w:r>
+      <w:r>
+        <w:rPr>
+          <w:lang w:eastAsia="en-GB"/>
+        </w:rPr>
+        <w:t xml:space="preserve"> it</w:t>
+      </w:r>
+      <w:r>
+        <w:rPr>
+          <w:lang w:eastAsia="en-GB"/>
+        </w:rPr>
+        <w:t xml:space="preserve"> also holds different social expectations and etiquette</w:t>
       </w:r>
       <w:r>
         <w:rPr>
@@ -10578,7 +10612,19 @@
         <w:rPr>
           <w:lang w:eastAsia="en-GB"/>
         </w:rPr>
-        <w:t>the integrity of the legal system, a hypothetical perfectly free state can be envisaged from which all real nations can be compared. This paper will use publicly available freedom indexes that rank nations’ freedom scores using quantitative means</w:t>
+        <w:t xml:space="preserve">the integrity of the legal system, a hypothetical perfectly free state can be envisaged from which all real nations can be compared. This </w:t>
+      </w:r>
+      <w:r>
+        <w:rPr>
+          <w:lang w:eastAsia="en-GB"/>
+        </w:rPr>
+        <w:t>report</w:t>
+      </w:r>
+      <w:r>
+        <w:rPr>
+          <w:lang w:eastAsia="en-GB"/>
+        </w:rPr>
+        <w:t xml:space="preserve"> will use publicly available freedom indexes that rank nations’ freedom scores using quantitative means</w:t>
       </w:r>
       <w:r>
         <w:rPr>
@@ -10607,7 +10653,7 @@
           <w:lang w:eastAsia="en-GB"/>
         </w:rPr>
       </w:pPr>
-      <w:bookmarkStart w:id="28" w:name="_Toc3389232"/>
+      <w:bookmarkStart w:id="27" w:name="_Toc3389232"/>
       <w:r>
         <w:rPr>
           <w:lang w:eastAsia="en-GB"/>
@@ -10650,157 +10696,185 @@
         </w:rPr>
         <w:t xml:space="preserve"> &amp; China</w:t>
       </w:r>
+      <w:bookmarkEnd w:id="27"/>
+    </w:p>
+    <w:p>
+      <w:pPr>
+        <w:rPr>
+          <w:lang w:eastAsia="en-GB"/>
+        </w:rPr>
+      </w:pPr>
+    </w:p>
+    <w:p>
+      <w:pPr>
+        <w:rPr>
+          <w:lang w:eastAsia="en-GB"/>
+        </w:rPr>
+      </w:pPr>
+      <w:r>
+        <w:rPr>
+          <w:lang w:eastAsia="en-GB"/>
+        </w:rPr>
+        <w:t>According to the Freedom of the Net index [15],</w:t>
+      </w:r>
+      <w:r>
+        <w:rPr>
+          <w:lang w:eastAsia="en-GB"/>
+        </w:rPr>
+        <w:t xml:space="preserve"> global</w:t>
+      </w:r>
+      <w:r>
+        <w:rPr>
+          <w:lang w:eastAsia="en-GB"/>
+        </w:rPr>
+        <w:t xml:space="preserve"> </w:t>
+      </w:r>
+      <w:r>
+        <w:rPr>
+          <w:lang w:eastAsia="en-GB"/>
+        </w:rPr>
+        <w:t>I</w:t>
+      </w:r>
+      <w:r>
+        <w:rPr>
+          <w:lang w:eastAsia="en-GB"/>
+        </w:rPr>
+        <w:t xml:space="preserve">nternet </w:t>
+      </w:r>
+      <w:r>
+        <w:rPr>
+          <w:lang w:eastAsia="en-GB"/>
+        </w:rPr>
+        <w:t>F</w:t>
+      </w:r>
+      <w:r>
+        <w:rPr>
+          <w:lang w:eastAsia="en-GB"/>
+        </w:rPr>
+        <w:t xml:space="preserve">reedom has been in constant decline since 2010. In particular, in 2018 the report points to Facebook’s data exposure scandal involving Cambridge Analytica, security breaches affecting voters in democratic countries and the spread of false rumours and propaganda as reasons for the decline. </w:t>
+      </w:r>
+    </w:p>
+    <w:p>
+      <w:pPr>
+        <w:rPr>
+          <w:lang w:eastAsia="en-GB"/>
+        </w:rPr>
+      </w:pPr>
+    </w:p>
+    <w:p>
+      <w:pPr>
+        <w:rPr>
+          <w:lang w:eastAsia="en-GB"/>
+        </w:rPr>
+      </w:pPr>
+      <w:r>
+        <w:rPr>
+          <w:lang w:eastAsia="en-GB"/>
+        </w:rPr>
+        <w:t>The consistently worst abuser of internet freedom is China, but worryingly 36 countries sent representatives to attend Chinese training and seminars on internet and information management. It has also recently been revealed that the Chinese censorship model extends beyond simple mass surveillance</w:t>
+      </w:r>
+      <w:r>
+        <w:rPr>
+          <w:lang w:eastAsia="en-GB"/>
+        </w:rPr>
+        <w:t xml:space="preserve"> and</w:t>
+      </w:r>
+      <w:r>
+        <w:rPr>
+          <w:lang w:eastAsia="en-GB"/>
+        </w:rPr>
+        <w:t xml:space="preserve"> censorship </w:t>
+      </w:r>
+      <w:r>
+        <w:rPr>
+          <w:lang w:eastAsia="en-GB"/>
+        </w:rPr>
+        <w:t>through bans. In her book: “</w:t>
+      </w:r>
+      <w:r>
+        <w:rPr>
+          <w:i/>
+          <w:lang w:eastAsia="en-GB"/>
+        </w:rPr>
+        <w:t xml:space="preserve">CENSORED </w:t>
+      </w:r>
+      <w:r>
+        <w:rPr>
+          <w:lang w:eastAsia="en-GB"/>
+        </w:rPr>
+        <w:t xml:space="preserve">Distraction and Diversion inside China’s Great Firewall”, author Margaret E. Roberts [20] answers the question “Why do governments attempt to control information when these controls are easily circumvented”? </w:t>
+      </w:r>
+      <w:r>
+        <w:rPr>
+          <w:lang w:eastAsia="en-GB"/>
+        </w:rPr>
+        <w:t>T</w:t>
+      </w:r>
+      <w:r>
+        <w:rPr>
+          <w:lang w:eastAsia="en-GB"/>
+        </w:rPr>
+        <w:t>hrough past short term ‘crackdowns’ on circumvention methods like VPN</w:t>
+      </w:r>
+      <w:r>
+        <w:rPr>
+          <w:lang w:eastAsia="en-GB"/>
+        </w:rPr>
+        <w:t>s</w:t>
+      </w:r>
+      <w:r>
+        <w:rPr>
+          <w:lang w:eastAsia="en-GB"/>
+        </w:rPr>
+        <w:t xml:space="preserve"> </w:t>
+      </w:r>
+      <w:r>
+        <w:rPr>
+          <w:lang w:eastAsia="en-GB"/>
+        </w:rPr>
+        <w:t xml:space="preserve">the Chinese government has shown that it has the capacity to make the firewall less permeable but at the current time </w:t>
+      </w:r>
+      <w:r>
+        <w:rPr>
+          <w:lang w:eastAsia="en-GB"/>
+        </w:rPr>
+        <w:t>chooses</w:t>
+      </w:r>
+      <w:r>
+        <w:rPr>
+          <w:lang w:eastAsia="en-GB"/>
+        </w:rPr>
+        <w:t xml:space="preserve"> not to. Instead a more complex marriage between social engineering and computer science is being experimented with. </w:t>
+      </w:r>
+    </w:p>
+    <w:p>
+      <w:pPr>
+        <w:rPr>
+          <w:lang w:eastAsia="en-GB"/>
+        </w:rPr>
+      </w:pPr>
+    </w:p>
+    <w:p>
+      <w:pPr>
+        <w:pStyle w:val="Heading3"/>
+        <w:rPr>
+          <w:lang w:eastAsia="en-GB"/>
+        </w:rPr>
+      </w:pPr>
+      <w:bookmarkStart w:id="28" w:name="_Toc3389233"/>
+      <w:r>
+        <w:rPr>
+          <w:lang w:eastAsia="en-GB"/>
+        </w:rPr>
+        <w:t xml:space="preserve">3.3.1 </w:t>
+      </w:r>
+      <w:r>
+        <w:rPr>
+          <w:lang w:eastAsia="en-GB"/>
+        </w:rPr>
+        <w:t>Social Engineering as a means to an end</w:t>
+      </w:r>
       <w:bookmarkEnd w:id="28"/>
-    </w:p>
-    <w:p>
-      <w:pPr>
-        <w:rPr>
-          <w:lang w:eastAsia="en-GB"/>
-        </w:rPr>
-      </w:pPr>
-    </w:p>
-    <w:p>
-      <w:pPr>
-        <w:rPr>
-          <w:lang w:eastAsia="en-GB"/>
-        </w:rPr>
-      </w:pPr>
-      <w:r>
-        <w:rPr>
-          <w:lang w:eastAsia="en-GB"/>
-        </w:rPr>
-        <w:t xml:space="preserve">According to the Freedom of the Net index [15], </w:t>
-      </w:r>
-      <w:r>
-        <w:rPr>
-          <w:lang w:eastAsia="en-GB"/>
-        </w:rPr>
-        <w:t xml:space="preserve">internet freedom has been in constant decline since 2010. In particular, in 2018 the report points to Facebook’s data exposure scandal involving Cambridge Analytica, security breaches affecting voters in democratic countries and the spread of false rumours and propaganda as reasons for the decline. </w:t>
-      </w:r>
-    </w:p>
-    <w:p>
-      <w:pPr>
-        <w:rPr>
-          <w:lang w:eastAsia="en-GB"/>
-        </w:rPr>
-      </w:pPr>
-    </w:p>
-    <w:p>
-      <w:pPr>
-        <w:rPr>
-          <w:lang w:eastAsia="en-GB"/>
-        </w:rPr>
-      </w:pPr>
-      <w:r>
-        <w:rPr>
-          <w:lang w:eastAsia="en-GB"/>
-        </w:rPr>
-        <w:t>The consistently worst abuser of internet freedom is China, but worryingly 36 countries sent representatives to attend Chinese training and seminars on internet and information management. It has also recently been revealed that the Chinese censorship model extends beyond simple mass surveillance</w:t>
-      </w:r>
-      <w:r>
-        <w:rPr>
-          <w:lang w:eastAsia="en-GB"/>
-        </w:rPr>
-        <w:t xml:space="preserve"> and</w:t>
-      </w:r>
-      <w:r>
-        <w:rPr>
-          <w:lang w:eastAsia="en-GB"/>
-        </w:rPr>
-        <w:t xml:space="preserve"> censorship </w:t>
-      </w:r>
-      <w:r>
-        <w:rPr>
-          <w:lang w:eastAsia="en-GB"/>
-        </w:rPr>
-        <w:t>through bans. In her book: “</w:t>
-      </w:r>
-      <w:r>
-        <w:rPr>
-          <w:i/>
-          <w:lang w:eastAsia="en-GB"/>
-        </w:rPr>
-        <w:t xml:space="preserve">CENSORED </w:t>
-      </w:r>
-      <w:r>
-        <w:rPr>
-          <w:lang w:eastAsia="en-GB"/>
-        </w:rPr>
-        <w:t xml:space="preserve">Distraction and Diversion inside China’s Great Firewall”, author Margaret E. Roberts [20] answers the question “Why do governments attempt to control information when these controls are easily circumvented”? </w:t>
-      </w:r>
-      <w:r>
-        <w:rPr>
-          <w:lang w:eastAsia="en-GB"/>
-        </w:rPr>
-        <w:t>T</w:t>
-      </w:r>
-      <w:r>
-        <w:rPr>
-          <w:lang w:eastAsia="en-GB"/>
-        </w:rPr>
-        <w:t>hrough past short term ‘crackdowns’ on circumvention methods like VPN</w:t>
-      </w:r>
-      <w:r>
-        <w:rPr>
-          <w:lang w:eastAsia="en-GB"/>
-        </w:rPr>
-        <w:t>s</w:t>
-      </w:r>
-      <w:r>
-        <w:rPr>
-          <w:lang w:eastAsia="en-GB"/>
-        </w:rPr>
-        <w:t xml:space="preserve"> </w:t>
-      </w:r>
-      <w:r>
-        <w:rPr>
-          <w:lang w:eastAsia="en-GB"/>
-        </w:rPr>
-        <w:t xml:space="preserve">the Chinese government has shown that it has the capacity to make the firewall less permeable but at the current time </w:t>
-      </w:r>
-      <w:proofErr w:type="spellStart"/>
-      <w:r>
-        <w:rPr>
-          <w:lang w:eastAsia="en-GB"/>
-        </w:rPr>
-        <w:t>choses</w:t>
-      </w:r>
-      <w:proofErr w:type="spellEnd"/>
-      <w:r>
-        <w:rPr>
-          <w:lang w:eastAsia="en-GB"/>
-        </w:rPr>
-        <w:t xml:space="preserve"> not to. Instead a more complex marriage between social engineering and computer science is being experimented with. </w:t>
-      </w:r>
-    </w:p>
-    <w:p>
-      <w:pPr>
-        <w:rPr>
-          <w:lang w:eastAsia="en-GB"/>
-        </w:rPr>
-      </w:pPr>
-    </w:p>
-    <w:p>
-      <w:pPr>
-        <w:pStyle w:val="Heading3"/>
-        <w:rPr>
-          <w:lang w:eastAsia="en-GB"/>
-        </w:rPr>
-      </w:pPr>
-      <w:bookmarkStart w:id="29" w:name="_Toc3389233"/>
-      <w:r>
-        <w:rPr>
-          <w:lang w:eastAsia="en-GB"/>
-        </w:rPr>
-        <w:t xml:space="preserve">3.3.1 </w:t>
-      </w:r>
-      <w:r>
-        <w:rPr>
-          <w:lang w:eastAsia="en-GB"/>
-        </w:rPr>
-        <w:t>Social Engineering as a means to an end</w:t>
-      </w:r>
-      <w:bookmarkEnd w:id="29"/>
     </w:p>
     <w:p>
       <w:pPr>
@@ -10934,6 +11008,13 @@
         </w:rPr>
         <w:t>Figure 3.1: Imperfect censorship model</w:t>
       </w:r>
+      <w:r>
+        <w:rPr>
+          <w:color w:val="auto"/>
+          <w:lang w:eastAsia="en-GB"/>
+        </w:rPr>
+        <w:t xml:space="preserve"> over time</w:t>
+      </w:r>
     </w:p>
     <w:p>
       <w:pPr>
@@ -10951,7 +11032,13 @@
         <w:rPr>
           <w:lang w:eastAsia="en-GB"/>
         </w:rPr>
-        <w:t xml:space="preserve">heavy-handedness of the censorship on the general population whilst simultaneously further expanding their control on information. </w:t>
+        <w:t>coerciveness</w:t>
+      </w:r>
+      <w:r>
+        <w:rPr>
+          <w:lang w:eastAsia="en-GB"/>
+        </w:rPr>
+        <w:t xml:space="preserve"> of the censorship on the general population whilst simultaneously further expanding their control on information. </w:t>
       </w:r>
     </w:p>
     <w:p>
@@ -11007,13 +11094,31 @@
         <w:rPr>
           <w:lang w:eastAsia="en-GB"/>
         </w:rPr>
-        <w:t xml:space="preserve">Flooding involves not actually removing the dissident opinions, but instead attempting to drown them out in a sea of pro-government or contradictory comments or links. This makes it very difficult </w:t>
-      </w:r>
-      <w:r>
-        <w:rPr>
-          <w:lang w:eastAsia="en-GB"/>
-        </w:rPr>
-        <w:t xml:space="preserve">or too time consuming </w:t>
+        <w:t xml:space="preserve">Flooding involves not actually removing the dissident opinions, but instead attempting to drown them out </w:t>
+      </w:r>
+      <w:r>
+        <w:rPr>
+          <w:lang w:eastAsia="en-GB"/>
+        </w:rPr>
+        <w:t xml:space="preserve">by spamming </w:t>
+      </w:r>
+      <w:r>
+        <w:rPr>
+          <w:lang w:eastAsia="en-GB"/>
+        </w:rPr>
+        <w:t xml:space="preserve">pro-government or contradictory comments or links. This makes it very difficult </w:t>
+      </w:r>
+      <w:r>
+        <w:rPr>
+          <w:lang w:eastAsia="en-GB"/>
+        </w:rPr>
+        <w:t>and too</w:t>
+      </w:r>
+      <w:r>
+        <w:rPr>
+          <w:lang w:eastAsia="en-GB"/>
+        </w:rPr>
+        <w:t xml:space="preserve"> time consuming </w:t>
       </w:r>
       <w:r>
         <w:rPr>
@@ -11025,13 +11130,49 @@
         <w:rPr>
           <w:lang w:eastAsia="en-GB"/>
         </w:rPr>
-        <w:t xml:space="preserve"> and is defined by Roberts as “increasing the cost, either in time or money of access or spread of information”. This plays off the impatience of human nature through techniques such as making problematic websites take longer to load and making the messaging app WeChat lag in places where protests are </w:t>
-      </w:r>
-      <w:r>
-        <w:rPr>
-          <w:lang w:eastAsia="en-GB"/>
-        </w:rPr>
-        <w:t>taking place</w:t>
+        <w:t xml:space="preserve"> and is defined </w:t>
+      </w:r>
+      <w:r>
+        <w:rPr>
+          <w:lang w:eastAsia="en-GB"/>
+        </w:rPr>
+        <w:t xml:space="preserve">as </w:t>
+      </w:r>
+      <w:r>
+        <w:rPr>
+          <w:lang w:eastAsia="en-GB"/>
+        </w:rPr>
+        <w:t xml:space="preserve">“increasing the cost, either in time or money of access or spread of information”. This plays off </w:t>
+      </w:r>
+      <w:r>
+        <w:rPr>
+          <w:lang w:eastAsia="en-GB"/>
+        </w:rPr>
+        <w:t>people’s impatience</w:t>
+      </w:r>
+      <w:r>
+        <w:rPr>
+          <w:lang w:eastAsia="en-GB"/>
+        </w:rPr>
+        <w:t xml:space="preserve"> through techniques such as making problematic </w:t>
+      </w:r>
+      <w:r>
+        <w:rPr>
+          <w:lang w:eastAsia="en-GB"/>
+        </w:rPr>
+        <w:t>links</w:t>
+      </w:r>
+      <w:r>
+        <w:rPr>
+          <w:lang w:eastAsia="en-GB"/>
+        </w:rPr>
+        <w:t xml:space="preserve"> take longer to load and </w:t>
+      </w:r>
+      <w:r>
+        <w:rPr>
+          <w:lang w:eastAsia="en-GB"/>
+        </w:rPr>
+        <w:t>slowing down communication apps during protests</w:t>
       </w:r>
       <w:r>
         <w:rPr>
@@ -11094,7 +11235,43 @@
           <w:lang w:eastAsia="en-GB"/>
         </w:rPr>
         <w:lastRenderedPageBreak/>
-        <w:t xml:space="preserve">a boolean umbrella category will record whether citizens of any given nation are exposed online social engineering policies from their own government. </w:t>
+        <w:t xml:space="preserve">a boolean umbrella category will record whether </w:t>
+      </w:r>
+      <w:r>
+        <w:rPr>
+          <w:lang w:eastAsia="en-GB"/>
+        </w:rPr>
+        <w:t xml:space="preserve">any </w:t>
+      </w:r>
+      <w:r>
+        <w:rPr>
+          <w:lang w:eastAsia="en-GB"/>
+        </w:rPr>
+        <w:t xml:space="preserve">citizens </w:t>
+      </w:r>
+      <w:r>
+        <w:rPr>
+          <w:lang w:eastAsia="en-GB"/>
+        </w:rPr>
+        <w:t>have been arrested for</w:t>
+      </w:r>
+      <w:r>
+        <w:rPr>
+          <w:lang w:eastAsia="en-GB"/>
+        </w:rPr>
+        <w:t xml:space="preserve"> political</w:t>
+      </w:r>
+      <w:r>
+        <w:rPr>
+          <w:lang w:eastAsia="en-GB"/>
+        </w:rPr>
+        <w:t xml:space="preserve"> posts to social media</w:t>
+      </w:r>
+      <w:r>
+        <w:rPr>
+          <w:lang w:eastAsia="en-GB"/>
+        </w:rPr>
+        <w:t xml:space="preserve">. </w:t>
       </w:r>
       <w:r>
         <w:rPr>
@@ -11117,13 +11294,48 @@
           <w:lang w:eastAsia="en-GB"/>
         </w:rPr>
       </w:pPr>
-      <w:bookmarkStart w:id="30" w:name="_Toc3389234"/>
+      <w:bookmarkStart w:id="29" w:name="_Toc3389234"/>
       <w:r>
         <w:rPr>
           <w:lang w:eastAsia="en-GB"/>
         </w:rPr>
         <w:t>3.4 Freedom Indexes</w:t>
       </w:r>
+      <w:bookmarkEnd w:id="29"/>
+    </w:p>
+    <w:p>
+      <w:pPr>
+        <w:rPr>
+          <w:lang w:eastAsia="en-GB"/>
+        </w:rPr>
+      </w:pPr>
+    </w:p>
+    <w:p>
+      <w:pPr>
+        <w:pStyle w:val="Heading3"/>
+        <w:rPr>
+          <w:lang w:eastAsia="en-GB"/>
+        </w:rPr>
+      </w:pPr>
+      <w:bookmarkStart w:id="30" w:name="_Toc3389235"/>
+      <w:r>
+        <w:rPr>
+          <w:lang w:eastAsia="en-GB"/>
+        </w:rPr>
+        <w:t>3.4.1 Freedom o</w:t>
+      </w:r>
+      <w:r>
+        <w:rPr>
+          <w:lang w:eastAsia="en-GB"/>
+        </w:rPr>
+        <w:t>f</w:t>
+      </w:r>
+      <w:r>
+        <w:rPr>
+          <w:lang w:eastAsia="en-GB"/>
+        </w:rPr>
+        <w:t xml:space="preserve"> the Net</w:t>
+      </w:r>
       <w:bookmarkEnd w:id="30"/>
     </w:p>
     <w:p>
@@ -11132,6 +11344,79 @@
           <w:lang w:eastAsia="en-GB"/>
         </w:rPr>
       </w:pPr>
+      <w:r>
+        <w:rPr>
+          <w:lang w:eastAsia="en-GB"/>
+        </w:rPr>
+        <w:t xml:space="preserve">[15] </w:t>
+      </w:r>
+      <w:r>
+        <w:rPr>
+          <w:lang w:eastAsia="en-GB"/>
+        </w:rPr>
+        <w:t xml:space="preserve">The Freedom House’ Freedom of the Net Index analyses the level of digital authoritarianism across 65 nations. The term digital authoritarianism comprises of the difficulty for an individual to get online, the restrictions on digital content and the restrictions on online activity. The report found that 20% of internet users </w:t>
+      </w:r>
+      <w:r>
+        <w:rPr>
+          <w:lang w:eastAsia="en-GB"/>
+        </w:rPr>
+        <w:t xml:space="preserve">have free access, 33% have partially free access and 34% do not have free access. One of the benefits of this report is that Freedom House publishes a summary for each country individually, listing some of the principal components that made up their value judgement. </w:t>
+      </w:r>
+      <w:r>
+        <w:rPr>
+          <w:lang w:eastAsia="en-GB"/>
+        </w:rPr>
+        <w:t>Of course,</w:t>
+      </w:r>
+      <w:r>
+        <w:rPr>
+          <w:lang w:eastAsia="en-GB"/>
+        </w:rPr>
+        <w:t xml:space="preserve"> it would be wrong to assume that they had perfect knowledge of all events for each specific nation, however </w:t>
+      </w:r>
+      <w:r>
+        <w:rPr>
+          <w:lang w:eastAsia="en-GB"/>
+        </w:rPr>
+        <w:t xml:space="preserve">their choice to omit the proposal and passing of articles 11 and 13 for European nations calls into question the bias of the </w:t>
+      </w:r>
+      <w:r>
+        <w:rPr>
+          <w:lang w:eastAsia="en-GB"/>
+        </w:rPr>
+        <w:t>writers</w:t>
+      </w:r>
+      <w:r>
+        <w:rPr>
+          <w:lang w:eastAsia="en-GB"/>
+        </w:rPr>
+        <w:t xml:space="preserve">. Apart from this, the index does seem to cover most of the major worldwide issues affecting freedom of the net and for this reason will be the primary index used to correlate </w:t>
+      </w:r>
+      <w:r>
+        <w:rPr>
+          <w:lang w:eastAsia="en-GB"/>
+        </w:rPr>
+        <w:t>against a nation’s</w:t>
+      </w:r>
+      <w:r>
+        <w:rPr>
+          <w:lang w:eastAsia="en-GB"/>
+        </w:rPr>
+        <w:t xml:space="preserve"> malicious routing behaviour</w:t>
+      </w:r>
+      <w:r>
+        <w:rPr>
+          <w:lang w:eastAsia="en-GB"/>
+        </w:rPr>
+        <w:t>.</w:t>
+      </w:r>
+    </w:p>
+    <w:p>
+      <w:pPr>
+        <w:rPr>
+          <w:lang w:eastAsia="en-GB"/>
+        </w:rPr>
+      </w:pPr>
     </w:p>
     <w:p>
       <w:pPr>
@@ -11140,24 +11425,30 @@
           <w:lang w:eastAsia="en-GB"/>
         </w:rPr>
       </w:pPr>
-      <w:bookmarkStart w:id="31" w:name="_Toc3389235"/>
-      <w:r>
-        <w:rPr>
-          <w:lang w:eastAsia="en-GB"/>
-        </w:rPr>
-        <w:t>3.4.1 Freedom o</w:t>
-      </w:r>
-      <w:r>
-        <w:rPr>
-          <w:lang w:eastAsia="en-GB"/>
-        </w:rPr>
-        <w:t>f</w:t>
-      </w:r>
-      <w:r>
-        <w:rPr>
-          <w:lang w:eastAsia="en-GB"/>
-        </w:rPr>
-        <w:t xml:space="preserve"> the Net</w:t>
+      <w:bookmarkStart w:id="31" w:name="_Toc3389236"/>
+      <w:r>
+        <w:rPr>
+          <w:lang w:eastAsia="en-GB"/>
+        </w:rPr>
+        <w:t>3</w:t>
+      </w:r>
+      <w:r>
+        <w:rPr>
+          <w:lang w:eastAsia="en-GB"/>
+        </w:rPr>
+        <w:t>.</w:t>
+      </w:r>
+      <w:r>
+        <w:rPr>
+          <w:lang w:eastAsia="en-GB"/>
+        </w:rPr>
+        <w:t>4</w:t>
+      </w:r>
+      <w:r>
+        <w:rPr>
+          <w:lang w:eastAsia="en-GB"/>
+        </w:rPr>
+        <w:t>.2 Freedom of the Press</w:t>
       </w:r>
       <w:bookmarkEnd w:id="31"/>
     </w:p>
@@ -11171,61 +11462,47 @@
         <w:rPr>
           <w:lang w:eastAsia="en-GB"/>
         </w:rPr>
-        <w:t xml:space="preserve">[15] </w:t>
-      </w:r>
-      <w:r>
-        <w:rPr>
-          <w:lang w:eastAsia="en-GB"/>
-        </w:rPr>
-        <w:t xml:space="preserve">The Freedom House’ Freedom of the Net Index analyses the level of digital authoritarianism across 65 nations. The term digital authoritarianism comprises of the difficulty for an individual to get online, the restrictions on digital content and the restrictions on online activity. The report found that 20% of internet users </w:t>
-      </w:r>
-      <w:r>
-        <w:rPr>
-          <w:lang w:eastAsia="en-GB"/>
-        </w:rPr>
-        <w:t xml:space="preserve">have free access, 33% have partially free access and 34% do not have free access. One of the benefits of this report is that Freedom House publishes a summary for each country individually, listing some of the principal components that made up their value judgement. </w:t>
-      </w:r>
-      <w:r>
-        <w:rPr>
-          <w:lang w:eastAsia="en-GB"/>
-        </w:rPr>
-        <w:t>Of course,</w:t>
-      </w:r>
-      <w:r>
-        <w:rPr>
-          <w:lang w:eastAsia="en-GB"/>
-        </w:rPr>
-        <w:t xml:space="preserve"> it would be wrong to assume that they had perfect knowledge of all events for each specific nation, however </w:t>
-      </w:r>
-      <w:r>
-        <w:rPr>
-          <w:lang w:eastAsia="en-GB"/>
-        </w:rPr>
-        <w:t xml:space="preserve">their choice to omit the proposal and passing of articles 11 and 13 for European nations calls into question the bias of the </w:t>
-      </w:r>
-      <w:r>
-        <w:rPr>
-          <w:lang w:eastAsia="en-GB"/>
-        </w:rPr>
-        <w:t>writers</w:t>
-      </w:r>
-      <w:r>
-        <w:rPr>
-          <w:lang w:eastAsia="en-GB"/>
-        </w:rPr>
-        <w:t xml:space="preserve">. Apart from this, the index does seem to cover most of the major worldwide issues affecting freedom of the net and for this reason will be the primary index used to correlate </w:t>
-      </w:r>
-      <w:r>
-        <w:rPr>
-          <w:lang w:eastAsia="en-GB"/>
-        </w:rPr>
-        <w:t>against a nation’s</w:t>
-      </w:r>
-      <w:r>
-        <w:rPr>
-          <w:lang w:eastAsia="en-GB"/>
-        </w:rPr>
-        <w:t xml:space="preserve"> malicious routing behaviour</w:t>
+        <w:t xml:space="preserve">[16] </w:t>
+      </w:r>
+      <w:r>
+        <w:rPr>
+          <w:lang w:eastAsia="en-GB"/>
+        </w:rPr>
+        <w:t xml:space="preserve">The Freedom House’ Freedom of the Press Index, which has been used by papers in the past as a closely related measure of internet freedom will also be used in this report to compare results with past research. </w:t>
+      </w:r>
+      <w:r>
+        <w:rPr>
+          <w:lang w:eastAsia="en-GB"/>
+        </w:rPr>
+        <w:t xml:space="preserve">As mentioned earlier in the report, </w:t>
+      </w:r>
+      <w:r>
+        <w:rPr>
+          <w:szCs w:val="28"/>
+        </w:rPr>
+        <w:t>while closely related in legislation, the freedom of individuals online is fundamentally different from the freedom of the press, since there are fewer social and economic constraints acting on a single internet user. Where the vast majority of the press operate in a profit-driven environment, in which straying from the overton window could damage sales, an individual internet user operating under perceived anonymity is somewhat relieved from such pressures, and therefore is more likely to share nonconforming or illegal material.</w:t>
+      </w:r>
+    </w:p>
+    <w:p>
+      <w:pPr>
+        <w:rPr>
+          <w:lang w:eastAsia="en-GB"/>
+        </w:rPr>
+      </w:pPr>
+    </w:p>
+    <w:p>
+      <w:pPr>
+        <w:pStyle w:val="Heading3"/>
+        <w:rPr>
+          <w:lang w:eastAsia="en-GB"/>
+        </w:rPr>
+      </w:pPr>
+      <w:bookmarkStart w:id="32" w:name="_Toc3389237"/>
+      <w:r>
+        <w:rPr>
+          <w:lang w:eastAsia="en-GB"/>
+        </w:rPr>
+        <w:t>3</w:t>
       </w:r>
       <w:r>
         <w:rPr>
@@ -11233,6 +11510,92 @@
         </w:rPr>
         <w:t>.</w:t>
       </w:r>
+      <w:r>
+        <w:rPr>
+          <w:lang w:eastAsia="en-GB"/>
+        </w:rPr>
+        <w:t>4</w:t>
+      </w:r>
+      <w:r>
+        <w:rPr>
+          <w:lang w:eastAsia="en-GB"/>
+        </w:rPr>
+        <w:t>.3 The Human Freedom Index</w:t>
+      </w:r>
+      <w:bookmarkEnd w:id="32"/>
+    </w:p>
+    <w:p>
+      <w:pPr>
+        <w:rPr>
+          <w:lang w:eastAsia="en-GB"/>
+        </w:rPr>
+      </w:pPr>
+      <w:r>
+        <w:rPr>
+          <w:lang w:eastAsia="en-GB"/>
+        </w:rPr>
+        <w:t xml:space="preserve">Fraser Institute’s </w:t>
+      </w:r>
+      <w:r>
+        <w:rPr>
+          <w:lang w:eastAsia="en-GB"/>
+        </w:rPr>
+        <w:t>[17]</w:t>
+      </w:r>
+      <w:r>
+        <w:rPr>
+          <w:lang w:eastAsia="en-GB"/>
+        </w:rPr>
+        <w:t xml:space="preserve"> Human Freedom Index is a very comprehensive index recording the level of freedom for </w:t>
+      </w:r>
+      <w:r>
+        <w:rPr>
+          <w:lang w:eastAsia="en-GB"/>
+        </w:rPr>
+        <w:t>162</w:t>
+      </w:r>
+      <w:r>
+        <w:rPr>
+          <w:lang w:eastAsia="en-GB"/>
+        </w:rPr>
+        <w:t xml:space="preserve"> nations over more than 100 features. </w:t>
+      </w:r>
+      <w:r>
+        <w:rPr>
+          <w:lang w:eastAsia="en-GB"/>
+        </w:rPr>
+        <w:t xml:space="preserve">Unlike with the previous two indexes, this index is not specific to a certain kind of freedom, however it shares generalised versions of internet freedom and freedom of the press. It will provide an interesting analysis to compare these features with the dedicated indexes to see if any differences are significant enough to impact our results. It </w:t>
+      </w:r>
+      <w:r>
+        <w:rPr>
+          <w:lang w:eastAsia="en-GB"/>
+        </w:rPr>
+        <w:t>may</w:t>
+      </w:r>
+      <w:r>
+        <w:rPr>
+          <w:lang w:eastAsia="en-GB"/>
+        </w:rPr>
+        <w:t xml:space="preserve"> also be useful to compare the individual features of this freedom index with the propensity to conduct malicious routing index. This will help to determine whether a</w:t>
+      </w:r>
+      <w:r>
+        <w:rPr>
+          <w:lang w:eastAsia="en-GB"/>
+        </w:rPr>
+        <w:t>ny</w:t>
+      </w:r>
+      <w:r>
+        <w:rPr>
+          <w:lang w:eastAsia="en-GB"/>
+        </w:rPr>
+        <w:t xml:space="preserve"> single feature </w:t>
+      </w:r>
+      <w:r>
+        <w:rPr>
+          <w:lang w:eastAsia="en-GB"/>
+        </w:rPr>
+        <w:t xml:space="preserve">has a significant correlation greater than the freedom of the net correlation. </w:t>
+      </w:r>
     </w:p>
     <w:p>
       <w:pPr>
@@ -11248,181 +11611,7 @@
           <w:lang w:eastAsia="en-GB"/>
         </w:rPr>
       </w:pPr>
-      <w:bookmarkStart w:id="32" w:name="_Toc3389236"/>
-      <w:r>
-        <w:rPr>
-          <w:lang w:eastAsia="en-GB"/>
-        </w:rPr>
-        <w:t>3</w:t>
-      </w:r>
-      <w:r>
-        <w:rPr>
-          <w:lang w:eastAsia="en-GB"/>
-        </w:rPr>
-        <w:t>.</w:t>
-      </w:r>
-      <w:r>
-        <w:rPr>
-          <w:lang w:eastAsia="en-GB"/>
-        </w:rPr>
-        <w:t>4</w:t>
-      </w:r>
-      <w:r>
-        <w:rPr>
-          <w:lang w:eastAsia="en-GB"/>
-        </w:rPr>
-        <w:t>.2 Freedom of the Press</w:t>
-      </w:r>
-      <w:bookmarkEnd w:id="32"/>
-    </w:p>
-    <w:p>
-      <w:pPr>
-        <w:rPr>
-          <w:lang w:eastAsia="en-GB"/>
-        </w:rPr>
-      </w:pPr>
-      <w:r>
-        <w:rPr>
-          <w:lang w:eastAsia="en-GB"/>
-        </w:rPr>
-        <w:t xml:space="preserve">[16] </w:t>
-      </w:r>
-      <w:r>
-        <w:rPr>
-          <w:lang w:eastAsia="en-GB"/>
-        </w:rPr>
-        <w:t xml:space="preserve">The Freedom House’ Freedom of the Press Index, which has been used by papers in the past as a closely related measure of internet freedom will also be used in this report to compare results with past research. </w:t>
-      </w:r>
-      <w:r>
-        <w:rPr>
-          <w:lang w:eastAsia="en-GB"/>
-        </w:rPr>
-        <w:t xml:space="preserve">As mentioned earlier in the report, </w:t>
-      </w:r>
-      <w:r>
-        <w:rPr>
-          <w:szCs w:val="28"/>
-        </w:rPr>
-        <w:t>while closely related in legislation, the freedom of individuals online is fundamentally different from the freedom of the press, since there are fewer social and economic constraints acting on a single internet user. Where the vast majority of the press operate in a profit-driven environment, in which straying from the overton window could damage sales, an individual internet user operating under perceived anonymity is somewhat relieved from such pressures, and therefore is more likely to share nonconforming or illegal material.</w:t>
-      </w:r>
-    </w:p>
-    <w:p>
-      <w:pPr>
-        <w:rPr>
-          <w:lang w:eastAsia="en-GB"/>
-        </w:rPr>
-      </w:pPr>
-    </w:p>
-    <w:p>
-      <w:pPr>
-        <w:pStyle w:val="Heading3"/>
-        <w:rPr>
-          <w:lang w:eastAsia="en-GB"/>
-        </w:rPr>
-      </w:pPr>
-      <w:bookmarkStart w:id="33" w:name="_Toc3389237"/>
-      <w:r>
-        <w:rPr>
-          <w:lang w:eastAsia="en-GB"/>
-        </w:rPr>
-        <w:t>3</w:t>
-      </w:r>
-      <w:r>
-        <w:rPr>
-          <w:lang w:eastAsia="en-GB"/>
-        </w:rPr>
-        <w:t>.</w:t>
-      </w:r>
-      <w:r>
-        <w:rPr>
-          <w:lang w:eastAsia="en-GB"/>
-        </w:rPr>
-        <w:t>4</w:t>
-      </w:r>
-      <w:r>
-        <w:rPr>
-          <w:lang w:eastAsia="en-GB"/>
-        </w:rPr>
-        <w:t>.3 The Human Freedom Index</w:t>
-      </w:r>
-      <w:bookmarkEnd w:id="33"/>
-    </w:p>
-    <w:p>
-      <w:pPr>
-        <w:rPr>
-          <w:lang w:eastAsia="en-GB"/>
-        </w:rPr>
-      </w:pPr>
-      <w:r>
-        <w:rPr>
-          <w:lang w:eastAsia="en-GB"/>
-        </w:rPr>
-        <w:t xml:space="preserve">Fraser Institute’s </w:t>
-      </w:r>
-      <w:r>
-        <w:rPr>
-          <w:lang w:eastAsia="en-GB"/>
-        </w:rPr>
-        <w:t>[17]</w:t>
-      </w:r>
-      <w:r>
-        <w:rPr>
-          <w:lang w:eastAsia="en-GB"/>
-        </w:rPr>
-        <w:t xml:space="preserve"> Human Freedom Index is a very comprehensive index recording the level of freedom for </w:t>
-      </w:r>
-      <w:r>
-        <w:rPr>
-          <w:lang w:eastAsia="en-GB"/>
-        </w:rPr>
-        <w:t>162</w:t>
-      </w:r>
-      <w:r>
-        <w:rPr>
-          <w:lang w:eastAsia="en-GB"/>
-        </w:rPr>
-        <w:t xml:space="preserve"> nations over more than 100 features. </w:t>
-      </w:r>
-      <w:r>
-        <w:rPr>
-          <w:lang w:eastAsia="en-GB"/>
-        </w:rPr>
-        <w:t>Unlike with the previous two indexes, this index is not specific to a certain kind of freedom, however it shares generalised versions of internet freedom and freedom of the press. It will provide an interesting analysis to compare these features with the dedicated indexes to see if any differences are significant enough to impact our results. It will also be useful to compare the individual features of this freedom index with the propensity to conduct malicious routing index. This will help to determine whether a</w:t>
-      </w:r>
-      <w:r>
-        <w:rPr>
-          <w:lang w:eastAsia="en-GB"/>
-        </w:rPr>
-        <w:t>ny</w:t>
-      </w:r>
-      <w:r>
-        <w:rPr>
-          <w:lang w:eastAsia="en-GB"/>
-        </w:rPr>
-        <w:t xml:space="preserve"> single feature </w:t>
-      </w:r>
-      <w:r>
-        <w:rPr>
-          <w:lang w:eastAsia="en-GB"/>
-        </w:rPr>
-        <w:t xml:space="preserve">has a significant correlation greater than the freedom of the net correlation. </w:t>
-      </w:r>
-    </w:p>
-    <w:p>
-      <w:pPr>
-        <w:rPr>
-          <w:lang w:eastAsia="en-GB"/>
-        </w:rPr>
-      </w:pPr>
-    </w:p>
-    <w:p>
-      <w:pPr>
-        <w:pStyle w:val="Heading3"/>
-        <w:rPr>
-          <w:lang w:eastAsia="en-GB"/>
-        </w:rPr>
-      </w:pPr>
-      <w:bookmarkStart w:id="34" w:name="_Toc3389238"/>
+      <w:bookmarkStart w:id="33" w:name="_Toc3389238"/>
       <w:r>
         <w:rPr>
           <w:lang w:eastAsia="en-GB"/>
@@ -11430,7 +11619,7 @@
         <w:lastRenderedPageBreak/>
         <w:t>3.4.4 State of World Liberty</w:t>
       </w:r>
-      <w:bookmarkEnd w:id="34"/>
+      <w:bookmarkEnd w:id="33"/>
     </w:p>
     <w:p>
       <w:pPr>
@@ -11478,7 +11667,27 @@
         <w:rPr>
           <w:lang w:eastAsia="en-GB"/>
         </w:rPr>
-        <w:t xml:space="preserve">It should be noted however that this dataset tends to lag behind the others as it waits for updates from all parties before publishing the most recent rankings. Due to this a small margin of difference between this index’s correlation and the others is acceptable.  </w:t>
+        <w:t xml:space="preserve">It should be noted however that this dataset tends to lag behind the others as it waits for updates from all parties before publishing the most recent rankings. Due to this a </w:t>
+      </w:r>
+      <w:proofErr w:type="gramStart"/>
+      <w:r>
+        <w:rPr>
+          <w:lang w:eastAsia="en-GB"/>
+        </w:rPr>
+        <w:t>small difference</w:t>
+      </w:r>
+      <w:r>
+        <w:rPr>
+          <w:lang w:eastAsia="en-GB"/>
+        </w:rPr>
+        <w:t>s</w:t>
+      </w:r>
+      <w:proofErr w:type="gramEnd"/>
+      <w:r>
+        <w:rPr>
+          <w:lang w:eastAsia="en-GB"/>
+        </w:rPr>
+        <w:t xml:space="preserve"> between this index’s correlation and the others is acceptable.  </w:t>
       </w:r>
     </w:p>
     <w:p>
@@ -11546,13 +11755,36 @@
           <w:lang w:eastAsia="en-GB"/>
         </w:rPr>
       </w:pPr>
-      <w:bookmarkStart w:id="35" w:name="_Toc3389239"/>
+      <w:bookmarkStart w:id="34" w:name="_Toc3389239"/>
       <w:r>
         <w:rPr>
           <w:lang w:eastAsia="en-GB"/>
         </w:rPr>
         <w:t>Malicious Routing</w:t>
       </w:r>
+      <w:bookmarkEnd w:id="34"/>
+    </w:p>
+    <w:p>
+      <w:pPr>
+        <w:rPr>
+          <w:lang w:eastAsia="en-GB"/>
+        </w:rPr>
+      </w:pPr>
+    </w:p>
+    <w:p>
+      <w:pPr>
+        <w:pStyle w:val="Heading2"/>
+        <w:rPr>
+          <w:lang w:eastAsia="en-GB"/>
+        </w:rPr>
+      </w:pPr>
+      <w:bookmarkStart w:id="35" w:name="_Toc3389240"/>
+      <w:r>
+        <w:rPr>
+          <w:lang w:eastAsia="en-GB"/>
+        </w:rPr>
+        <w:t>4.1 Chapter Overview</w:t>
+      </w:r>
       <w:bookmarkEnd w:id="35"/>
     </w:p>
     <w:p>
@@ -11564,17 +11796,49 @@
     </w:p>
     <w:p>
       <w:pPr>
+        <w:rPr>
+          <w:lang w:eastAsia="en-GB"/>
+        </w:rPr>
+      </w:pPr>
+      <w:r>
+        <w:rPr>
+          <w:lang w:eastAsia="en-GB"/>
+        </w:rPr>
+        <w:t xml:space="preserve">This chapter will focus on formally defining malicious routing and determining the important features that will create the malicious routing index. Then, the methodology to compare and correlate the indexes will be explained in depth. The correlations will then be </w:t>
+      </w:r>
+      <w:r>
+        <w:rPr>
+          <w:lang w:eastAsia="en-GB"/>
+        </w:rPr>
+        <w:t>calculated,</w:t>
+      </w:r>
+      <w:r>
+        <w:rPr>
+          <w:lang w:eastAsia="en-GB"/>
+        </w:rPr>
+        <w:t xml:space="preserve"> and the results will be shown. During this chapter some important distinctions will be made, including the relationship between nations and their ASes, as well as the difference between a nations propensity to conduct malicious routing versus the level of exposure that a nation’s citizens have to malicious routing. </w:t>
+      </w:r>
+    </w:p>
+    <w:p>
+      <w:pPr>
+        <w:rPr>
+          <w:lang w:eastAsia="en-GB"/>
+        </w:rPr>
+      </w:pPr>
+    </w:p>
+    <w:p>
+      <w:pPr>
         <w:pStyle w:val="Heading2"/>
         <w:rPr>
           <w:lang w:eastAsia="en-GB"/>
         </w:rPr>
       </w:pPr>
-      <w:bookmarkStart w:id="36" w:name="_Toc3389240"/>
-      <w:r>
-        <w:rPr>
-          <w:lang w:eastAsia="en-GB"/>
-        </w:rPr>
-        <w:t>4.1 Chapter Overview</w:t>
+      <w:bookmarkStart w:id="36" w:name="_Toc3389241"/>
+      <w:r>
+        <w:rPr>
+          <w:lang w:eastAsia="en-GB"/>
+        </w:rPr>
+        <w:t>4.2 What is Malicious Routing</w:t>
       </w:r>
       <w:bookmarkEnd w:id="36"/>
     </w:p>
@@ -11595,41 +11859,95 @@
         <w:rPr>
           <w:lang w:eastAsia="en-GB"/>
         </w:rPr>
-        <w:t xml:space="preserve">This chapter will focus on formally defining malicious routing and determining the important features that will create the malicious routing index. Then, the methodology to compare and correlate the indexes will be explained in depth. The correlations will then be </w:t>
-      </w:r>
-      <w:r>
-        <w:rPr>
-          <w:lang w:eastAsia="en-GB"/>
-        </w:rPr>
-        <w:t>calculated,</w:t>
-      </w:r>
-      <w:r>
-        <w:rPr>
-          <w:lang w:eastAsia="en-GB"/>
-        </w:rPr>
-        <w:t xml:space="preserve"> and the results will be shown. During this chapter some important distinctions will be made, including the relationship between nations and their ASes, as well as the difference between a nations propensity to conduct malicious routing versus the level of exposure that a nation’s citizens have to malicious routing. </w:t>
-      </w:r>
-    </w:p>
-    <w:p>
-      <w:pPr>
-        <w:rPr>
-          <w:lang w:eastAsia="en-GB"/>
-        </w:rPr>
-      </w:pPr>
-    </w:p>
-    <w:p>
-      <w:pPr>
-        <w:pStyle w:val="Heading2"/>
-        <w:rPr>
-          <w:lang w:eastAsia="en-GB"/>
-        </w:rPr>
-      </w:pPr>
-      <w:bookmarkStart w:id="37" w:name="_Toc3389241"/>
-      <w:r>
-        <w:rPr>
-          <w:lang w:eastAsia="en-GB"/>
-        </w:rPr>
-        <w:t>4.2 What is Malicious Routing</w:t>
+        <w:t xml:space="preserve">In the most general sense, malicious routing refers to </w:t>
+      </w:r>
+      <w:r>
+        <w:rPr>
+          <w:lang w:eastAsia="en-GB"/>
+        </w:rPr>
+        <w:t xml:space="preserve">predatory routing policies and behaviours conducted at a national level. </w:t>
+      </w:r>
+      <w:r>
+        <w:rPr>
+          <w:lang w:eastAsia="en-GB"/>
+        </w:rPr>
+        <w:t xml:space="preserve">The </w:t>
+      </w:r>
+      <w:r>
+        <w:rPr>
+          <w:lang w:eastAsia="en-GB"/>
+        </w:rPr>
+        <w:t xml:space="preserve">measurement of malicious routing will be from the point of view of the individual living in a given nation and will try to answer the question: “To what degree is an individual citizen of a given nation exposed to malicious routing?”. </w:t>
+      </w:r>
+      <w:r>
+        <w:rPr>
+          <w:lang w:eastAsia="en-GB"/>
+        </w:rPr>
+        <w:t>To answer this, the external forces acting upon the nation</w:t>
+      </w:r>
+      <w:r>
+        <w:rPr>
+          <w:lang w:eastAsia="en-GB"/>
+        </w:rPr>
+        <w:t>,</w:t>
+      </w:r>
+      <w:r>
+        <w:rPr>
+          <w:lang w:eastAsia="en-GB"/>
+        </w:rPr>
+        <w:t xml:space="preserve"> its </w:t>
+      </w:r>
+      <w:r>
+        <w:rPr>
+          <w:lang w:eastAsia="en-GB"/>
+        </w:rPr>
+        <w:t xml:space="preserve">ASes and </w:t>
+      </w:r>
+      <w:r>
+        <w:rPr>
+          <w:lang w:eastAsia="en-GB"/>
+        </w:rPr>
+        <w:t xml:space="preserve">its </w:t>
+      </w:r>
+      <w:r>
+        <w:rPr>
+          <w:lang w:eastAsia="en-GB"/>
+        </w:rPr>
+        <w:t xml:space="preserve">citizens as well as the policies and actions of the nation itself will </w:t>
+      </w:r>
+      <w:r>
+        <w:rPr>
+          <w:lang w:eastAsia="en-GB"/>
+        </w:rPr>
+        <w:t>be used to develop the featur</w:t>
+      </w:r>
+      <w:r>
+        <w:rPr>
+          <w:lang w:eastAsia="en-GB"/>
+        </w:rPr>
+        <w:t xml:space="preserve">es of malicious routing as outlined below. </w:t>
+      </w:r>
+    </w:p>
+    <w:p>
+      <w:pPr>
+        <w:rPr>
+          <w:lang w:eastAsia="en-GB"/>
+        </w:rPr>
+      </w:pPr>
+    </w:p>
+    <w:p>
+      <w:pPr>
+        <w:pStyle w:val="Heading3"/>
+        <w:rPr>
+          <w:lang w:eastAsia="en-GB"/>
+        </w:rPr>
+      </w:pPr>
+      <w:bookmarkStart w:id="37" w:name="_Toc3389242"/>
+      <w:r>
+        <w:rPr>
+          <w:lang w:eastAsia="en-GB"/>
+        </w:rPr>
+        <w:t>4.2.1 Mass Surveillance</w:t>
       </w:r>
       <w:bookmarkEnd w:id="37"/>
     </w:p>
@@ -11639,84 +11957,128 @@
           <w:lang w:eastAsia="en-GB"/>
         </w:rPr>
       </w:pPr>
-    </w:p>
-    <w:p>
-      <w:pPr>
-        <w:rPr>
-          <w:lang w:eastAsia="en-GB"/>
-        </w:rPr>
-      </w:pPr>
-      <w:r>
-        <w:rPr>
-          <w:lang w:eastAsia="en-GB"/>
-        </w:rPr>
-        <w:t xml:space="preserve">In the most general sense, malicious routing refers to </w:t>
-      </w:r>
-      <w:r>
-        <w:rPr>
-          <w:lang w:eastAsia="en-GB"/>
-        </w:rPr>
-        <w:t xml:space="preserve">predatory routing policies and behaviours conducted at a national level. </w:t>
-      </w:r>
-      <w:r>
-        <w:rPr>
-          <w:lang w:eastAsia="en-GB"/>
-        </w:rPr>
-        <w:t xml:space="preserve">The </w:t>
-      </w:r>
-      <w:r>
-        <w:rPr>
-          <w:lang w:eastAsia="en-GB"/>
-        </w:rPr>
-        <w:t xml:space="preserve">measurement of malicious routing will be from the point of view of the individual living in a given nation and will try to answer the question: “To what degree is an individual citizen of a given nation exposed to malicious routing?”. </w:t>
-      </w:r>
-      <w:r>
-        <w:rPr>
-          <w:lang w:eastAsia="en-GB"/>
-        </w:rPr>
-        <w:t>To answer this, the external forces acting upon the nation</w:t>
-      </w:r>
-      <w:r>
-        <w:rPr>
-          <w:lang w:eastAsia="en-GB"/>
-        </w:rPr>
-        <w:t>,</w:t>
-      </w:r>
-      <w:r>
-        <w:rPr>
-          <w:lang w:eastAsia="en-GB"/>
-        </w:rPr>
-        <w:t xml:space="preserve"> its </w:t>
-      </w:r>
-      <w:r>
-        <w:rPr>
-          <w:lang w:eastAsia="en-GB"/>
-        </w:rPr>
-        <w:t xml:space="preserve">ASes and </w:t>
-      </w:r>
-      <w:r>
-        <w:rPr>
-          <w:lang w:eastAsia="en-GB"/>
-        </w:rPr>
-        <w:t xml:space="preserve">its </w:t>
-      </w:r>
-      <w:r>
-        <w:rPr>
-          <w:lang w:eastAsia="en-GB"/>
-        </w:rPr>
-        <w:t xml:space="preserve">citizens as well as the policies and actions of the nation itself will </w:t>
-      </w:r>
-      <w:r>
-        <w:rPr>
-          <w:lang w:eastAsia="en-GB"/>
-        </w:rPr>
-        <w:t>be used to develop the featur</w:t>
-      </w:r>
-      <w:r>
-        <w:rPr>
-          <w:lang w:eastAsia="en-GB"/>
-        </w:rPr>
-        <w:t xml:space="preserve">es of malicious routing as outlined below. </w:t>
+      <w:r>
+        <w:rPr>
+          <w:lang w:eastAsia="en-GB"/>
+        </w:rPr>
+        <w:t>For the citizen’s home nation</w:t>
+      </w:r>
+      <w:r>
+        <w:rPr>
+          <w:lang w:eastAsia="en-GB"/>
+        </w:rPr>
+        <w:t xml:space="preserve">, </w:t>
+      </w:r>
+      <w:r>
+        <w:rPr>
+          <w:lang w:eastAsia="en-GB"/>
+        </w:rPr>
+        <w:t>it is important to initially determine whether any mass surveillance is taking place.</w:t>
+      </w:r>
+      <w:r>
+        <w:rPr>
+          <w:lang w:eastAsia="en-GB"/>
+        </w:rPr>
+        <w:t xml:space="preserve"> The data used to compile this set comes from the Freedom House [23] and partially overlaps with the Freedom of the Net Index. This will be factored in when performing the correlations. </w:t>
+      </w:r>
+      <w:r>
+        <w:rPr>
+          <w:lang w:eastAsia="en-GB"/>
+        </w:rPr>
+        <w:t xml:space="preserve">This </w:t>
+      </w:r>
+      <w:r>
+        <w:rPr>
+          <w:lang w:eastAsia="en-GB"/>
+        </w:rPr>
+        <w:t>dataset is</w:t>
+      </w:r>
+      <w:r>
+        <w:rPr>
+          <w:lang w:eastAsia="en-GB"/>
+        </w:rPr>
+        <w:t xml:space="preserve"> simply a boolean metric that does not try to quantify the level of surveillance, but rather whether any surveillance is taking place.</w:t>
+      </w:r>
+      <w:r>
+        <w:rPr>
+          <w:lang w:eastAsia="en-GB"/>
+        </w:rPr>
+        <w:t xml:space="preserve"> </w:t>
+      </w:r>
+      <w:r>
+        <w:rPr>
+          <w:lang w:eastAsia="en-GB"/>
+        </w:rPr>
+        <w:t>In this case it is more important to include the government’s intention to conduct mass surveillance than their level of capability. This is because as a country’s wealth increases, their government’s capability to conduct mass surveillance also increases. It shows that, with a few exceptions such as Dem</w:t>
+      </w:r>
+      <w:r>
+        <w:rPr>
+          <w:lang w:eastAsia="en-GB"/>
+        </w:rPr>
+        <w:t xml:space="preserve">. People’s Rep. of Korea, if a government decides to perform mass surveillance, their capability to conduct it is </w:t>
+      </w:r>
+      <w:r>
+        <w:rPr>
+          <w:lang w:eastAsia="en-GB"/>
+        </w:rPr>
+        <w:t>tied to their</w:t>
+      </w:r>
+      <w:r>
+        <w:rPr>
+          <w:lang w:eastAsia="en-GB"/>
+        </w:rPr>
+        <w:t xml:space="preserve"> wealth and resources.</w:t>
+      </w:r>
+    </w:p>
+    <w:p>
+      <w:pPr>
+        <w:rPr>
+          <w:lang w:eastAsia="en-GB"/>
+        </w:rPr>
+      </w:pPr>
+    </w:p>
+    <w:p>
+      <w:pPr>
+        <w:rPr>
+          <w:lang w:eastAsia="en-GB"/>
+        </w:rPr>
+      </w:pPr>
+      <w:r>
+        <w:rPr>
+          <w:lang w:eastAsia="en-GB"/>
+        </w:rPr>
+        <w:t xml:space="preserve">A better </w:t>
+      </w:r>
+      <w:r>
+        <w:rPr>
+          <w:lang w:eastAsia="en-GB"/>
+        </w:rPr>
+        <w:t xml:space="preserve">measurement of mass surveillance as part of malicious routing would be to gauge the level of mass surveillance in a given nation and divide by that nation’s </w:t>
+      </w:r>
+      <w:r>
+        <w:rPr>
+          <w:lang w:eastAsia="en-GB"/>
+        </w:rPr>
+        <w:t>wealth</w:t>
+      </w:r>
+      <w:r>
+        <w:rPr>
+          <w:lang w:eastAsia="en-GB"/>
+        </w:rPr>
+        <w:t xml:space="preserve">. </w:t>
+      </w:r>
+      <w:r>
+        <w:rPr>
+          <w:lang w:eastAsia="en-GB"/>
+        </w:rPr>
+        <w:lastRenderedPageBreak/>
+        <w:t>However,</w:t>
+      </w:r>
+      <w:r>
+        <w:rPr>
+          <w:lang w:eastAsia="en-GB"/>
+        </w:rPr>
+        <w:t xml:space="preserve"> this immediately runs into the issue of determining how to give a quantifiable value to mass surveillance. A problem which is made exponentially more difficult due to the secrecy around techniques used in such systems. Many of the sources that give information of that calibre are unreliable or scarce, making this feat too challenging and beyond the scope of this project. It may be an interesting area for further research though. </w:t>
       </w:r>
     </w:p>
     <w:p>
@@ -11733,12 +12095,12 @@
           <w:lang w:eastAsia="en-GB"/>
         </w:rPr>
       </w:pPr>
-      <w:bookmarkStart w:id="38" w:name="_Toc3389242"/>
-      <w:r>
-        <w:rPr>
-          <w:lang w:eastAsia="en-GB"/>
-        </w:rPr>
-        <w:t>4.2.1 Mass Surveillance</w:t>
+      <w:bookmarkStart w:id="38" w:name="_Toc3389243"/>
+      <w:r>
+        <w:rPr>
+          <w:lang w:eastAsia="en-GB"/>
+        </w:rPr>
+        <w:t>4.2.2 Arrests made over social media posts</w:t>
       </w:r>
       <w:bookmarkEnd w:id="38"/>
     </w:p>
@@ -11752,43 +12114,251 @@
         <w:rPr>
           <w:lang w:eastAsia="en-GB"/>
         </w:rPr>
-        <w:t>For the citizen’s home nation</w:t>
-      </w:r>
-      <w:r>
-        <w:rPr>
-          <w:lang w:eastAsia="en-GB"/>
-        </w:rPr>
-        <w:t xml:space="preserve">, </w:t>
-      </w:r>
-      <w:r>
-        <w:rPr>
-          <w:lang w:eastAsia="en-GB"/>
-        </w:rPr>
-        <w:t>it is important to initially determine whether any mass surveillance is taking place.</w:t>
-      </w:r>
-      <w:r>
-        <w:rPr>
-          <w:lang w:eastAsia="en-GB"/>
-        </w:rPr>
-        <w:t xml:space="preserve"> The data used to compile this set comes from the Freedom House [23] and partially overlaps with the Freedom of the Net Index. This will be factored in when performing the correlations. </w:t>
-      </w:r>
-      <w:r>
-        <w:rPr>
-          <w:lang w:eastAsia="en-GB"/>
-        </w:rPr>
-        <w:t xml:space="preserve">This </w:t>
-      </w:r>
-      <w:r>
-        <w:rPr>
-          <w:lang w:eastAsia="en-GB"/>
-        </w:rPr>
-        <w:t>dataset is</w:t>
-      </w:r>
-      <w:r>
-        <w:rPr>
-          <w:lang w:eastAsia="en-GB"/>
-        </w:rPr>
-        <w:t xml:space="preserve"> simply a boolean metric that does not try to quantify the level of surveillance, but rather whether any surveillance is taking place.</w:t>
+        <w:t>Like with 4.2.1, this dataset has been gathered from Freedom House [23]</w:t>
+      </w:r>
+      <w:r>
+        <w:rPr>
+          <w:lang w:eastAsia="en-GB"/>
+        </w:rPr>
+        <w:t xml:space="preserve"> with </w:t>
+      </w:r>
+      <w:r>
+        <w:rPr>
+          <w:lang w:eastAsia="en-GB"/>
+        </w:rPr>
+        <w:t>some updates</w:t>
+      </w:r>
+      <w:r>
+        <w:rPr>
+          <w:lang w:eastAsia="en-GB"/>
+        </w:rPr>
+        <w:t xml:space="preserve"> made from current events</w:t>
+      </w:r>
+      <w:r>
+        <w:rPr>
+          <w:lang w:eastAsia="en-GB"/>
+        </w:rPr>
+        <w:t xml:space="preserve">. </w:t>
+      </w:r>
+      <w:r>
+        <w:rPr>
+          <w:lang w:eastAsia="en-GB"/>
+        </w:rPr>
+        <w:t xml:space="preserve">This dataset suffers </w:t>
+      </w:r>
+      <w:r>
+        <w:rPr>
+          <w:lang w:eastAsia="en-GB"/>
+        </w:rPr>
+        <w:t xml:space="preserve">the most from not being able to prove a direct relation between the arrests made and the techniques used to discover the perpetrator. </w:t>
+      </w:r>
+      <w:proofErr w:type="gramStart"/>
+      <w:r>
+        <w:rPr>
+          <w:lang w:eastAsia="en-GB"/>
+        </w:rPr>
+        <w:t>Similarly</w:t>
+      </w:r>
+      <w:proofErr w:type="gramEnd"/>
+      <w:r>
+        <w:rPr>
+          <w:lang w:eastAsia="en-GB"/>
+        </w:rPr>
+        <w:t xml:space="preserve"> to the mass surveillance dataset, this feature focuses on the government’s intent to control internet content within its own borders through arrests made over social media posts from its own citizens. </w:t>
+      </w:r>
+      <w:r>
+        <w:rPr>
+          <w:lang w:eastAsia="en-GB"/>
+        </w:rPr>
+        <w:t>Realistically, it would be too large of a task to quantify all arrests stemming from a social media post for each nation, so a</w:t>
+      </w:r>
+      <w:r>
+        <w:rPr>
+          <w:lang w:eastAsia="en-GB"/>
+        </w:rPr>
+        <w:t xml:space="preserve">gain, a boolean system is used to represent either the government’s intent </w:t>
+      </w:r>
+      <w:r>
+        <w:rPr>
+          <w:lang w:eastAsia="en-GB"/>
+        </w:rPr>
+        <w:t xml:space="preserve">or lack thereof, </w:t>
+      </w:r>
+      <w:r>
+        <w:rPr>
+          <w:lang w:eastAsia="en-GB"/>
+        </w:rPr>
+        <w:t xml:space="preserve">to control </w:t>
+      </w:r>
+      <w:r>
+        <w:rPr>
+          <w:lang w:eastAsia="en-GB"/>
+        </w:rPr>
+        <w:t xml:space="preserve">internet content. </w:t>
+      </w:r>
+    </w:p>
+    <w:p>
+      <w:pPr>
+        <w:rPr>
+          <w:lang w:eastAsia="en-GB"/>
+        </w:rPr>
+      </w:pPr>
+    </w:p>
+    <w:p>
+      <w:pPr>
+        <w:rPr>
+          <w:lang w:eastAsia="en-GB"/>
+        </w:rPr>
+      </w:pPr>
+      <w:r>
+        <w:rPr>
+          <w:lang w:eastAsia="en-GB"/>
+        </w:rPr>
+        <w:t xml:space="preserve">The biggest issue with this </w:t>
+      </w:r>
+      <w:r>
+        <w:rPr>
+          <w:lang w:eastAsia="en-GB"/>
+        </w:rPr>
+        <w:t xml:space="preserve">dataset is that for a given arrest, it is very difficult to determine whether any mass surveillance tools were used to detect the content. For example, in the UK, many counter-terrorism investigations begin from content picked up from surveillance schemes </w:t>
+      </w:r>
+      <w:r>
+        <w:rPr>
+          <w:lang w:eastAsia="en-GB"/>
+        </w:rPr>
+        <w:t xml:space="preserve">on ‘private’ social media networks </w:t>
+      </w:r>
+      <w:r>
+        <w:rPr>
+          <w:lang w:eastAsia="en-GB"/>
+        </w:rPr>
+        <w:t>[24], some of which inevitably lead to arrests</w:t>
+      </w:r>
+      <w:r>
+        <w:rPr>
+          <w:lang w:eastAsia="en-GB"/>
+        </w:rPr>
+        <w:t xml:space="preserve">. At the same time however, </w:t>
+      </w:r>
+      <w:r>
+        <w:rPr>
+          <w:lang w:eastAsia="en-GB"/>
+        </w:rPr>
+        <w:t xml:space="preserve">citizens have also been arrested over out-of-context jokes made on Twitter [25] that referenced the destruction of an airport. This is not an isolated incident in the UK, as between 2010 and 2015, 2500 arrests were made in London alone over social media posts [26]. </w:t>
+      </w:r>
+      <w:r>
+        <w:rPr>
+          <w:lang w:eastAsia="en-GB"/>
+        </w:rPr>
+        <w:t>However,</w:t>
+      </w:r>
+      <w:r>
+        <w:rPr>
+          <w:lang w:eastAsia="en-GB"/>
+        </w:rPr>
+        <w:t xml:space="preserve"> without examining each case individually, it would be impossible to determine which arrests were an over-reach of mass surveillance or an incident reported to the police </w:t>
+      </w:r>
+      <w:r>
+        <w:rPr>
+          <w:lang w:eastAsia="en-GB"/>
+        </w:rPr>
+        <w:t>separately</w:t>
+      </w:r>
+      <w:r>
+        <w:rPr>
+          <w:lang w:eastAsia="en-GB"/>
+        </w:rPr>
+        <w:t xml:space="preserve">. </w:t>
+      </w:r>
+    </w:p>
+    <w:p>
+      <w:pPr>
+        <w:rPr>
+          <w:lang w:eastAsia="en-GB"/>
+        </w:rPr>
+      </w:pPr>
+    </w:p>
+    <w:p>
+      <w:pPr>
+        <w:pStyle w:val="Heading3"/>
+        <w:rPr>
+          <w:lang w:eastAsia="en-GB"/>
+        </w:rPr>
+      </w:pPr>
+      <w:bookmarkStart w:id="39" w:name="_Toc3389244"/>
+      <w:r>
+        <w:rPr>
+          <w:lang w:eastAsia="en-GB"/>
+        </w:rPr>
+        <w:t>4.3.3</w:t>
+      </w:r>
+      <w:r>
+        <w:rPr>
+          <w:lang w:eastAsia="en-GB"/>
+        </w:rPr>
+        <w:t xml:space="preserve"> Mirai Botnet IP Addresses</w:t>
+      </w:r>
+      <w:bookmarkEnd w:id="39"/>
+    </w:p>
+    <w:p>
+      <w:pPr>
+        <w:rPr>
+          <w:lang w:eastAsia="en-GB"/>
+        </w:rPr>
+      </w:pPr>
+      <w:r>
+        <w:rPr>
+          <w:lang w:eastAsia="en-GB"/>
+        </w:rPr>
+        <w:t xml:space="preserve">From the Bad Packets Report [18], a list of IP addresses that are confirmed to be a part of Mirai-like botnets </w:t>
+      </w:r>
+      <w:r>
+        <w:rPr>
+          <w:lang w:eastAsia="en-GB"/>
+        </w:rPr>
+        <w:t xml:space="preserve">between Jan 2017 and Jan 2019 </w:t>
+      </w:r>
+      <w:r>
+        <w:rPr>
+          <w:lang w:eastAsia="en-GB"/>
+        </w:rPr>
+        <w:t>was compiled. Each IP address was then geolocated and the total number of botnet IPs</w:t>
+      </w:r>
+      <w:r>
+        <w:rPr>
+          <w:lang w:eastAsia="en-GB"/>
+        </w:rPr>
+        <w:t xml:space="preserve"> under each nation was calculated. The total number of IPs for each nation was also compiled and then the total number of botnet IPs was divided by the total number of IPs in each </w:t>
+      </w:r>
+      <w:r>
+        <w:rPr>
+          <w:lang w:eastAsia="en-GB"/>
+        </w:rPr>
+        <w:t>nation</w:t>
+      </w:r>
+      <w:r>
+        <w:rPr>
+          <w:lang w:eastAsia="en-GB"/>
+        </w:rPr>
+        <w:t xml:space="preserve"> to give the proportion of </w:t>
+      </w:r>
+      <w:r>
+        <w:rPr>
+          <w:lang w:eastAsia="en-GB"/>
+        </w:rPr>
+        <w:t xml:space="preserve">IPs that were </w:t>
+      </w:r>
+      <w:r>
+        <w:rPr>
+          <w:lang w:eastAsia="en-GB"/>
+        </w:rPr>
+        <w:t>a part</w:t>
+      </w:r>
+      <w:r>
+        <w:rPr>
+          <w:lang w:eastAsia="en-GB"/>
+        </w:rPr>
+        <w:t xml:space="preserve"> of a Mirai-like botnet. </w:t>
       </w:r>
       <w:r>
         <w:rPr>
@@ -11800,60 +12370,81 @@
         <w:rPr>
           <w:lang w:eastAsia="en-GB"/>
         </w:rPr>
-        <w:t>In this case it is more important to include the government’s intention to conduct mass surveillance than their level of capability. This is because as a country’s wealth increases, their government’s capability to conduct mass surveillance also increases. It shows that, with a few exceptions such as Dem</w:t>
-      </w:r>
-      <w:r>
-        <w:rPr>
-          <w:lang w:eastAsia="en-GB"/>
-        </w:rPr>
-        <w:t>. People’s Rep. of Korea, if a government decides to perform mass surveillance, their capability to conduct it is closely related to that government’s amount of wealth and resources.</w:t>
-      </w:r>
-    </w:p>
-    <w:p>
-      <w:pPr>
-        <w:rPr>
-          <w:lang w:eastAsia="en-GB"/>
-        </w:rPr>
-      </w:pPr>
-    </w:p>
-    <w:p>
-      <w:pPr>
-        <w:rPr>
-          <w:lang w:eastAsia="en-GB"/>
-        </w:rPr>
-      </w:pPr>
-      <w:r>
-        <w:rPr>
-          <w:lang w:eastAsia="en-GB"/>
-        </w:rPr>
-        <w:t xml:space="preserve">A better </w:t>
-      </w:r>
-      <w:r>
-        <w:rPr>
-          <w:lang w:eastAsia="en-GB"/>
-        </w:rPr>
-        <w:t xml:space="preserve">measurement of mass surveillance as part of malicious routing would be to gauge the level of mass surveillance in a given nation and divide by that nation’s Gross Domestic </w:t>
-      </w:r>
-      <w:r>
-        <w:rPr>
-          <w:lang w:eastAsia="en-GB"/>
-        </w:rPr>
-        <w:lastRenderedPageBreak/>
-        <w:t xml:space="preserve">Product. </w:t>
-      </w:r>
-      <w:proofErr w:type="gramStart"/>
-      <w:r>
-        <w:rPr>
-          <w:lang w:eastAsia="en-GB"/>
-        </w:rPr>
-        <w:t>However</w:t>
-      </w:r>
-      <w:proofErr w:type="gramEnd"/>
-      <w:r>
-        <w:rPr>
-          <w:lang w:eastAsia="en-GB"/>
-        </w:rPr>
-        <w:t xml:space="preserve"> this immediately runs into the issue of determining how to give a quantifiable value to mass surveillance. A problem which is made exponentially more difficult due to the secrecy around techniques used in such systems. Many of the sources that give information of that calibre are unreliable or scarce, making this feat too challenging and beyond the scope of this project. It may be an interesting area for further research though. </w:t>
+        <w:t xml:space="preserve">This data was then normalised to </w:t>
+      </w:r>
+      <w:r>
+        <w:rPr>
+          <w:lang w:eastAsia="en-GB"/>
+        </w:rPr>
+        <w:t xml:space="preserve">give each nation a value between 0 and 1 which represents that nation’s exposure to Mirai’s infectious behaviour. In more general terms, this feature gives an indication of a nation’s level of exposure to invasive malicious software. </w:t>
+      </w:r>
+    </w:p>
+    <w:p>
+      <w:pPr>
+        <w:rPr>
+          <w:lang w:eastAsia="en-GB"/>
+        </w:rPr>
+      </w:pPr>
+    </w:p>
+    <w:p>
+      <w:pPr>
+        <w:rPr>
+          <w:lang w:eastAsia="en-GB"/>
+        </w:rPr>
+      </w:pPr>
+      <w:r>
+        <w:rPr>
+          <w:lang w:eastAsia="en-GB"/>
+        </w:rPr>
+        <w:t xml:space="preserve">The major limitation of this feature is the impact of Cloud Hosting providers. It is a common practice for attackers to </w:t>
+      </w:r>
+      <w:r>
+        <w:rPr>
+          <w:lang w:eastAsia="en-GB"/>
+        </w:rPr>
+        <w:t xml:space="preserve">use cloud providers to host their malware </w:t>
+      </w:r>
+      <w:r>
+        <w:rPr>
+          <w:lang w:eastAsia="en-GB"/>
+        </w:rPr>
+        <w:t>[</w:t>
+      </w:r>
+      <w:r>
+        <w:rPr>
+          <w:lang w:eastAsia="en-GB"/>
+        </w:rPr>
+        <w:t>27</w:t>
+      </w:r>
+      <w:r>
+        <w:rPr>
+          <w:lang w:eastAsia="en-GB"/>
+        </w:rPr>
+        <w:t>]</w:t>
+      </w:r>
+      <w:r>
+        <w:rPr>
+          <w:lang w:eastAsia="en-GB"/>
+        </w:rPr>
+        <w:t xml:space="preserve">. Certain countries such as The US and Netherlands are over represented in their share of the world’s cloud providers. This would mean that such nations may also be over represented in the </w:t>
+      </w:r>
+      <w:r>
+        <w:rPr>
+          <w:lang w:eastAsia="en-GB"/>
+        </w:rPr>
+        <w:t>number</w:t>
+      </w:r>
+      <w:r>
+        <w:rPr>
+          <w:lang w:eastAsia="en-GB"/>
+        </w:rPr>
+        <w:t xml:space="preserve"> of </w:t>
+      </w:r>
+      <w:r>
+        <w:rPr>
+          <w:lang w:eastAsia="en-GB"/>
+        </w:rPr>
+        <w:t xml:space="preserve">infected hosts that are detected as part of the Bad Packets Report. </w:t>
       </w:r>
     </w:p>
     <w:p>
@@ -11870,349 +12461,7 @@
           <w:lang w:eastAsia="en-GB"/>
         </w:rPr>
       </w:pPr>
-      <w:bookmarkStart w:id="39" w:name="_Toc3389243"/>
-      <w:r>
-        <w:rPr>
-          <w:lang w:eastAsia="en-GB"/>
-        </w:rPr>
-        <w:t>4.2.2 Arrests made over social media posts</w:t>
-      </w:r>
-      <w:bookmarkEnd w:id="39"/>
-    </w:p>
-    <w:p>
-      <w:pPr>
-        <w:rPr>
-          <w:lang w:eastAsia="en-GB"/>
-        </w:rPr>
-      </w:pPr>
-      <w:r>
-        <w:rPr>
-          <w:lang w:eastAsia="en-GB"/>
-        </w:rPr>
-        <w:t xml:space="preserve">Like with 4.2.1, this dataset has been gathered from Freedom House [23]. </w:t>
-      </w:r>
-      <w:r>
-        <w:rPr>
-          <w:lang w:eastAsia="en-GB"/>
-        </w:rPr>
-        <w:t xml:space="preserve">This dataset suffers </w:t>
-      </w:r>
-      <w:r>
-        <w:rPr>
-          <w:lang w:eastAsia="en-GB"/>
-        </w:rPr>
-        <w:t xml:space="preserve">the most from not being able to prove a direct relation between the arrests made and the techniques used to discover the perpetrator. </w:t>
-      </w:r>
-      <w:proofErr w:type="gramStart"/>
-      <w:r>
-        <w:rPr>
-          <w:lang w:eastAsia="en-GB"/>
-        </w:rPr>
-        <w:t>Similarly</w:t>
-      </w:r>
-      <w:proofErr w:type="gramEnd"/>
-      <w:r>
-        <w:rPr>
-          <w:lang w:eastAsia="en-GB"/>
-        </w:rPr>
-        <w:t xml:space="preserve"> to the mass surveillance dataset, this feature focuses on the government’s intent to control internet content within its own borders through arrests made over social media posts from its own citizens. </w:t>
-      </w:r>
-      <w:r>
-        <w:rPr>
-          <w:lang w:eastAsia="en-GB"/>
-        </w:rPr>
-        <w:t>Realistically, it would be too large of a task to quantify all arrests stemming from a social media post for each nation, so a</w:t>
-      </w:r>
-      <w:r>
-        <w:rPr>
-          <w:lang w:eastAsia="en-GB"/>
-        </w:rPr>
-        <w:t xml:space="preserve">gain, a boolean system is used to represent either the government’s intent </w:t>
-      </w:r>
-      <w:r>
-        <w:rPr>
-          <w:lang w:eastAsia="en-GB"/>
-        </w:rPr>
-        <w:t xml:space="preserve">or lack thereof, </w:t>
-      </w:r>
-      <w:r>
-        <w:rPr>
-          <w:lang w:eastAsia="en-GB"/>
-        </w:rPr>
-        <w:t xml:space="preserve">to control </w:t>
-      </w:r>
-      <w:r>
-        <w:rPr>
-          <w:lang w:eastAsia="en-GB"/>
-        </w:rPr>
-        <w:t xml:space="preserve">internet content. </w:t>
-      </w:r>
-    </w:p>
-    <w:p>
-      <w:pPr>
-        <w:rPr>
-          <w:lang w:eastAsia="en-GB"/>
-        </w:rPr>
-      </w:pPr>
-    </w:p>
-    <w:p>
-      <w:pPr>
-        <w:rPr>
-          <w:lang w:eastAsia="en-GB"/>
-        </w:rPr>
-      </w:pPr>
-      <w:r>
-        <w:rPr>
-          <w:lang w:eastAsia="en-GB"/>
-        </w:rPr>
-        <w:t xml:space="preserve">The biggest issue with this </w:t>
-      </w:r>
-      <w:r>
-        <w:rPr>
-          <w:lang w:eastAsia="en-GB"/>
-        </w:rPr>
-        <w:t xml:space="preserve">dataset is that for a given arrest, it is very difficult to determine whether any mass surveillance tools were used to detect the content. For example, in the UK, many counter-terrorism investigations begin from content picked up from surveillance schemes </w:t>
-      </w:r>
-      <w:r>
-        <w:rPr>
-          <w:lang w:eastAsia="en-GB"/>
-        </w:rPr>
-        <w:t xml:space="preserve">on ‘private’ social media networks </w:t>
-      </w:r>
-      <w:r>
-        <w:rPr>
-          <w:lang w:eastAsia="en-GB"/>
-        </w:rPr>
-        <w:t>[24], some of which inevitably lead to arrests</w:t>
-      </w:r>
-      <w:r>
-        <w:rPr>
-          <w:lang w:eastAsia="en-GB"/>
-        </w:rPr>
-        <w:t xml:space="preserve">. At the same time however, </w:t>
-      </w:r>
-      <w:r>
-        <w:rPr>
-          <w:lang w:eastAsia="en-GB"/>
-        </w:rPr>
-        <w:t xml:space="preserve">citizens have also been arrested over out-of-context jokes made on Twitter [25] that referenced the destruction of an airport. This is not an isolated incident in the UK, as between 2010 and 2015, 2500 arrests were made in London alone over social media posts [26]. </w:t>
-      </w:r>
-      <w:r>
-        <w:rPr>
-          <w:lang w:eastAsia="en-GB"/>
-        </w:rPr>
-        <w:t>However,</w:t>
-      </w:r>
-      <w:r>
-        <w:rPr>
-          <w:lang w:eastAsia="en-GB"/>
-        </w:rPr>
-        <w:t xml:space="preserve"> without examining each case individually, it would be impossible to determine which arrests were an over-reach of mass surveillance or an incident reported to the police </w:t>
-      </w:r>
-      <w:r>
-        <w:rPr>
-          <w:lang w:eastAsia="en-GB"/>
-        </w:rPr>
-        <w:t>separately</w:t>
-      </w:r>
-      <w:r>
-        <w:rPr>
-          <w:lang w:eastAsia="en-GB"/>
-        </w:rPr>
-        <w:t xml:space="preserve">. </w:t>
-      </w:r>
-    </w:p>
-    <w:p>
-      <w:pPr>
-        <w:rPr>
-          <w:lang w:eastAsia="en-GB"/>
-        </w:rPr>
-      </w:pPr>
-    </w:p>
-    <w:p>
-      <w:pPr>
-        <w:pStyle w:val="Heading3"/>
-        <w:rPr>
-          <w:lang w:eastAsia="en-GB"/>
-        </w:rPr>
-      </w:pPr>
-      <w:bookmarkStart w:id="40" w:name="_Toc3389244"/>
-      <w:r>
-        <w:rPr>
-          <w:lang w:eastAsia="en-GB"/>
-        </w:rPr>
-        <w:t>4.3.3</w:t>
-      </w:r>
-      <w:r>
-        <w:rPr>
-          <w:lang w:eastAsia="en-GB"/>
-        </w:rPr>
-        <w:t xml:space="preserve"> Mirai Botnet IP Addresses</w:t>
-      </w:r>
-      <w:bookmarkEnd w:id="40"/>
-    </w:p>
-    <w:p>
-      <w:pPr>
-        <w:rPr>
-          <w:lang w:eastAsia="en-GB"/>
-        </w:rPr>
-      </w:pPr>
-      <w:r>
-        <w:rPr>
-          <w:lang w:eastAsia="en-GB"/>
-        </w:rPr>
-        <w:t xml:space="preserve">From the Bad Packets Report [18], a list of IP addresses that are confirmed to be a part of Mirai-like botnets </w:t>
-      </w:r>
-      <w:r>
-        <w:rPr>
-          <w:lang w:eastAsia="en-GB"/>
-        </w:rPr>
-        <w:t xml:space="preserve">between Jan 2017 and Jan 2019 </w:t>
-      </w:r>
-      <w:r>
-        <w:rPr>
-          <w:lang w:eastAsia="en-GB"/>
-        </w:rPr>
-        <w:t>was compiled. Each IP address was then geolocated and the total number of botnet IPs</w:t>
-      </w:r>
-      <w:r>
-        <w:rPr>
-          <w:lang w:eastAsia="en-GB"/>
-        </w:rPr>
-        <w:t xml:space="preserve"> under each nation was calculated. The total number of IPs for each nation was also compiled and then the total number of botnet IPs was divided by the total number of IPs in each </w:t>
-      </w:r>
-      <w:r>
-        <w:rPr>
-          <w:lang w:eastAsia="en-GB"/>
-        </w:rPr>
-        <w:t>nation</w:t>
-      </w:r>
-      <w:r>
-        <w:rPr>
-          <w:lang w:eastAsia="en-GB"/>
-        </w:rPr>
-        <w:t xml:space="preserve"> to give the proportion of </w:t>
-      </w:r>
-      <w:r>
-        <w:rPr>
-          <w:lang w:eastAsia="en-GB"/>
-        </w:rPr>
-        <w:t xml:space="preserve">IPs that were </w:t>
-      </w:r>
-      <w:r>
-        <w:rPr>
-          <w:lang w:eastAsia="en-GB"/>
-        </w:rPr>
-        <w:t>a part</w:t>
-      </w:r>
-      <w:r>
-        <w:rPr>
-          <w:lang w:eastAsia="en-GB"/>
-        </w:rPr>
-        <w:t xml:space="preserve"> of a Mirai-like botnet. </w:t>
-      </w:r>
-      <w:r>
-        <w:rPr>
-          <w:lang w:eastAsia="en-GB"/>
-        </w:rPr>
-        <w:t xml:space="preserve"> </w:t>
-      </w:r>
-      <w:r>
-        <w:rPr>
-          <w:lang w:eastAsia="en-GB"/>
-        </w:rPr>
-        <w:t xml:space="preserve">This data was then normalised to </w:t>
-      </w:r>
-      <w:r>
-        <w:rPr>
-          <w:lang w:eastAsia="en-GB"/>
-        </w:rPr>
-        <w:t xml:space="preserve">give each nation a value between 0 and 1 which represents that nation’s exposure to Mirai’s infectious behaviour. In more general terms, this feature gives an indication of a nation’s level of exposure to invasive malicious software. </w:t>
-      </w:r>
-    </w:p>
-    <w:p>
-      <w:pPr>
-        <w:rPr>
-          <w:lang w:eastAsia="en-GB"/>
-        </w:rPr>
-      </w:pPr>
-    </w:p>
-    <w:p>
-      <w:pPr>
-        <w:rPr>
-          <w:lang w:eastAsia="en-GB"/>
-        </w:rPr>
-      </w:pPr>
-      <w:r>
-        <w:rPr>
-          <w:lang w:eastAsia="en-GB"/>
-        </w:rPr>
-        <w:t xml:space="preserve">The major limitation of this feature is the impact of Cloud Hosting providers. It is a common practice for attackers to </w:t>
-      </w:r>
-      <w:r>
-        <w:rPr>
-          <w:lang w:eastAsia="en-GB"/>
-        </w:rPr>
-        <w:t xml:space="preserve">use cloud providers to host their malware </w:t>
-      </w:r>
-      <w:r>
-        <w:rPr>
-          <w:lang w:eastAsia="en-GB"/>
-        </w:rPr>
-        <w:t>[</w:t>
-      </w:r>
-      <w:r>
-        <w:rPr>
-          <w:lang w:eastAsia="en-GB"/>
-        </w:rPr>
-        <w:t>27</w:t>
-      </w:r>
-      <w:r>
-        <w:rPr>
-          <w:lang w:eastAsia="en-GB"/>
-        </w:rPr>
-        <w:t>]</w:t>
-      </w:r>
-      <w:r>
-        <w:rPr>
-          <w:lang w:eastAsia="en-GB"/>
-        </w:rPr>
-        <w:t xml:space="preserve">. Certain countries such as The US and Netherlands are over represented in their share of the world’s cloud providers. This would mean that such nations may also be over represented in the </w:t>
-      </w:r>
-      <w:r>
-        <w:rPr>
-          <w:lang w:eastAsia="en-GB"/>
-        </w:rPr>
-        <w:t>number</w:t>
-      </w:r>
-      <w:r>
-        <w:rPr>
-          <w:lang w:eastAsia="en-GB"/>
-        </w:rPr>
-        <w:t xml:space="preserve"> of </w:t>
-      </w:r>
-      <w:r>
-        <w:rPr>
-          <w:lang w:eastAsia="en-GB"/>
-        </w:rPr>
-        <w:t xml:space="preserve">infected hosts that are detected as part of the Bad Packets Report. </w:t>
-      </w:r>
-    </w:p>
-    <w:p>
-      <w:pPr>
-        <w:rPr>
-          <w:lang w:eastAsia="en-GB"/>
-        </w:rPr>
-      </w:pPr>
-    </w:p>
-    <w:p>
-      <w:pPr>
-        <w:pStyle w:val="Heading3"/>
-        <w:rPr>
-          <w:lang w:eastAsia="en-GB"/>
-        </w:rPr>
-      </w:pPr>
-      <w:bookmarkStart w:id="41" w:name="_Toc3389245"/>
+      <w:bookmarkStart w:id="40" w:name="_Toc3389245"/>
       <w:r>
         <w:rPr>
           <w:lang w:eastAsia="en-GB"/>
@@ -12220,6 +12469,118 @@
         <w:lastRenderedPageBreak/>
         <w:t>4.3.4 Mirai-like Packet Signatures</w:t>
       </w:r>
+      <w:bookmarkEnd w:id="40"/>
+    </w:p>
+    <w:p>
+      <w:pPr>
+        <w:rPr>
+          <w:lang w:eastAsia="en-GB"/>
+        </w:rPr>
+      </w:pPr>
+      <w:r>
+        <w:rPr>
+          <w:lang w:eastAsia="en-GB"/>
+        </w:rPr>
+        <w:t xml:space="preserve">Like with the Mirai botnet IPs, this dataset was also compiled by the Bad Packets Report. The data was received as a list of IPs being targeted by packets that shared the </w:t>
+      </w:r>
+      <w:r>
+        <w:rPr>
+          <w:lang w:eastAsia="en-GB"/>
+        </w:rPr>
+        <w:t xml:space="preserve">structure and sequence number formatting with those produced by the original Mirai source code. </w:t>
+      </w:r>
+      <w:r>
+        <w:rPr>
+          <w:lang w:eastAsia="en-GB"/>
+        </w:rPr>
+        <w:t xml:space="preserve">From this, a list of nations </w:t>
+      </w:r>
+      <w:r>
+        <w:rPr>
+          <w:lang w:eastAsia="en-GB"/>
+        </w:rPr>
+        <w:t xml:space="preserve">and the number of Mirai-like packets that had been targeted at said nation between July 2018 and Dec 2018 was compiled. </w:t>
+      </w:r>
+      <w:r>
+        <w:rPr>
+          <w:lang w:eastAsia="en-GB"/>
+        </w:rPr>
+        <w:t xml:space="preserve">While the last feature represented </w:t>
+      </w:r>
+      <w:r>
+        <w:rPr>
+          <w:lang w:eastAsia="en-GB"/>
+        </w:rPr>
+        <w:t xml:space="preserve">Mirai hosting and infection, this feature represents the amount a nation is targeted by Mirai-like attacks. In a more general sense, the feature indicates the quantity of IPs in a given nation that experience malicious attacks. As with the previous feature, this feature is also divided by the number of IPs in the given nation to produce the proportion of IPs that have been targeted, then normalised to make the output more understandable. </w:t>
+      </w:r>
+    </w:p>
+    <w:p>
+      <w:pPr>
+        <w:rPr>
+          <w:lang w:eastAsia="en-GB"/>
+        </w:rPr>
+      </w:pPr>
+    </w:p>
+    <w:p>
+      <w:pPr>
+        <w:rPr>
+          <w:lang w:eastAsia="en-GB"/>
+        </w:rPr>
+      </w:pPr>
+      <w:r>
+        <w:rPr>
+          <w:lang w:eastAsia="en-GB"/>
+        </w:rPr>
+        <w:t xml:space="preserve">Together, the Mirai-like packets </w:t>
+      </w:r>
+      <w:proofErr w:type="gramStart"/>
+      <w:r>
+        <w:rPr>
+          <w:lang w:eastAsia="en-GB"/>
+        </w:rPr>
+        <w:t>feature</w:t>
+      </w:r>
+      <w:proofErr w:type="gramEnd"/>
+      <w:r>
+        <w:rPr>
+          <w:lang w:eastAsia="en-GB"/>
+        </w:rPr>
+        <w:t xml:space="preserve"> and the Botnet IPs feature aim to </w:t>
+      </w:r>
+      <w:r>
+        <w:rPr>
+          <w:lang w:eastAsia="en-GB"/>
+        </w:rPr>
+        <w:t xml:space="preserve">give a representation of external offensive </w:t>
+      </w:r>
+      <w:r>
+        <w:rPr>
+          <w:lang w:eastAsia="en-GB"/>
+        </w:rPr>
+        <w:t xml:space="preserve">malicious routing affecting the citizens of any given nation. </w:t>
+      </w:r>
+    </w:p>
+    <w:p>
+      <w:pPr>
+        <w:rPr>
+          <w:lang w:eastAsia="en-GB"/>
+        </w:rPr>
+      </w:pPr>
+    </w:p>
+    <w:p>
+      <w:pPr>
+        <w:pStyle w:val="Heading3"/>
+        <w:rPr>
+          <w:lang w:eastAsia="en-GB"/>
+        </w:rPr>
+      </w:pPr>
+      <w:bookmarkStart w:id="41" w:name="_Toc3389246"/>
+      <w:r>
+        <w:rPr>
+          <w:lang w:eastAsia="en-GB"/>
+        </w:rPr>
+        <w:t>4.3.5 BGP Hijacks</w:t>
+      </w:r>
       <w:bookmarkEnd w:id="41"/>
     </w:p>
     <w:p>
@@ -12232,83 +12593,97 @@
         <w:rPr>
           <w:lang w:eastAsia="en-GB"/>
         </w:rPr>
-        <w:t xml:space="preserve">Like with the Mirai botnet IPs, this dataset was also compiled by the Bad Packets Report. The data was received as a list of IPs being targeted by packets that shared the </w:t>
-      </w:r>
-      <w:r>
-        <w:rPr>
-          <w:lang w:eastAsia="en-GB"/>
-        </w:rPr>
-        <w:t xml:space="preserve">structure and sequence number formatting with those produced by the original Mirai source code. </w:t>
-      </w:r>
-      <w:r>
-        <w:rPr>
-          <w:lang w:eastAsia="en-GB"/>
-        </w:rPr>
-        <w:t xml:space="preserve">From this, a list of nations </w:t>
-      </w:r>
-      <w:r>
-        <w:rPr>
-          <w:lang w:eastAsia="en-GB"/>
-        </w:rPr>
-        <w:t xml:space="preserve">and the number of Mirai-like packets that had been targeted at said nation between July 2018 and Dec 2018 was compiled. </w:t>
-      </w:r>
-      <w:r>
-        <w:rPr>
-          <w:lang w:eastAsia="en-GB"/>
-        </w:rPr>
-        <w:t xml:space="preserve">While the last feature represented </w:t>
-      </w:r>
-      <w:r>
-        <w:rPr>
-          <w:lang w:eastAsia="en-GB"/>
-        </w:rPr>
-        <w:t xml:space="preserve">Mirai hosting and infection, this feature represents the amount a nation is targeted by Mirai-like attacks. In a more general sense, the feature indicates the quantity of IPs in a given nation that experience malicious attacks. As with the previous feature, this feature is also divided by the number of IPs in the given nation to produce the proportion of IPs that have been targeted, then normalised to make the output more understandable. </w:t>
-      </w:r>
-    </w:p>
-    <w:p>
-      <w:pPr>
-        <w:rPr>
-          <w:lang w:eastAsia="en-GB"/>
-        </w:rPr>
-      </w:pPr>
-    </w:p>
-    <w:p>
-      <w:pPr>
-        <w:rPr>
-          <w:lang w:eastAsia="en-GB"/>
-        </w:rPr>
-      </w:pPr>
-      <w:r>
-        <w:rPr>
-          <w:lang w:eastAsia="en-GB"/>
-        </w:rPr>
-        <w:t xml:space="preserve">Together, the Mirai-like packets </w:t>
-      </w:r>
-      <w:proofErr w:type="gramStart"/>
-      <w:r>
-        <w:rPr>
-          <w:lang w:eastAsia="en-GB"/>
-        </w:rPr>
-        <w:t>feature</w:t>
-      </w:r>
-      <w:proofErr w:type="gramEnd"/>
-      <w:r>
-        <w:rPr>
-          <w:lang w:eastAsia="en-GB"/>
-        </w:rPr>
-        <w:t xml:space="preserve"> and the Botnet IPs feature aim to </w:t>
-      </w:r>
-      <w:r>
-        <w:rPr>
-          <w:lang w:eastAsia="en-GB"/>
-        </w:rPr>
-        <w:t xml:space="preserve">give a representation of external offensive </w:t>
-      </w:r>
-      <w:r>
-        <w:rPr>
-          <w:lang w:eastAsia="en-GB"/>
-        </w:rPr>
-        <w:t xml:space="preserve">malicious routing affecting the citizens of any given nation. </w:t>
+        <w:t xml:space="preserve">The data for this feature was collected by </w:t>
+      </w:r>
+      <w:proofErr w:type="spellStart"/>
+      <w:r>
+        <w:rPr>
+          <w:lang w:eastAsia="en-GB"/>
+        </w:rPr>
+        <w:t>BGPmon</w:t>
+      </w:r>
+      <w:proofErr w:type="spellEnd"/>
+      <w:r>
+        <w:rPr>
+          <w:lang w:eastAsia="en-GB"/>
+        </w:rPr>
+        <w:t xml:space="preserve"> [19]. Their dataset records victim ASes that have experienced BGP hijacks as well as the ASN (Autonomous System Number) of the attacker.</w:t>
+      </w:r>
+      <w:r>
+        <w:rPr>
+          <w:lang w:eastAsia="en-GB"/>
+        </w:rPr>
+        <w:t xml:space="preserve"> In some cases, both the attacker and victim ASN are the same and </w:t>
+      </w:r>
+      <w:proofErr w:type="spellStart"/>
+      <w:r>
+        <w:rPr>
+          <w:lang w:eastAsia="en-GB"/>
+        </w:rPr>
+        <w:t>BGPmon</w:t>
+      </w:r>
+      <w:proofErr w:type="spellEnd"/>
+      <w:r>
+        <w:rPr>
+          <w:lang w:eastAsia="en-GB"/>
+        </w:rPr>
+        <w:t xml:space="preserve"> </w:t>
+      </w:r>
+      <w:r>
+        <w:rPr>
+          <w:lang w:eastAsia="en-GB"/>
+        </w:rPr>
+        <w:t>acknowledges that for many of these, the ‘hijack’ was simply a mistake on the part of that particular AS. It must be noted however, that it is not a guarantee that the ‘hijack’ was a mistake when the ASNs are equal.</w:t>
+      </w:r>
+    </w:p>
+    <w:p>
+      <w:pPr>
+        <w:rPr>
+          <w:lang w:eastAsia="en-GB"/>
+        </w:rPr>
+      </w:pPr>
+    </w:p>
+    <w:p>
+      <w:pPr>
+        <w:rPr>
+          <w:lang w:eastAsia="en-GB"/>
+        </w:rPr>
+      </w:pPr>
+      <w:r>
+        <w:rPr>
+          <w:lang w:eastAsia="en-GB"/>
+        </w:rPr>
+        <w:t>A dataset mapping ASNs to nations was used to cross reference with the BGP hijacks dataset to produce a list of the number of times any AS within a given nation has experienced a BGP hijack</w:t>
+      </w:r>
+      <w:r>
+        <w:rPr>
+          <w:lang w:eastAsia="en-GB"/>
+        </w:rPr>
+        <w:t>. This gives an indication of how trustworthy a nation’s ASes are</w:t>
+      </w:r>
+      <w:r>
+        <w:rPr>
+          <w:lang w:eastAsia="en-GB"/>
+        </w:rPr>
+        <w:t xml:space="preserve">. Since ASes in a given nation operate to an extent under the instruction of that nation’s government (E.g. Boomeranging in </w:t>
+      </w:r>
+      <w:r>
+        <w:rPr>
+          <w:lang w:eastAsia="en-GB"/>
+        </w:rPr>
+        <w:t>the</w:t>
+      </w:r>
+      <w:r>
+        <w:rPr>
+          <w:lang w:eastAsia="en-GB"/>
+        </w:rPr>
+        <w:t xml:space="preserve"> US), by extension this dataset also gives an indication of </w:t>
+      </w:r>
+      <w:r>
+        <w:rPr>
+          <w:lang w:eastAsia="en-GB"/>
+        </w:rPr>
+        <w:t xml:space="preserve">the degree of top down information control from a given nation’s government. </w:t>
       </w:r>
     </w:p>
     <w:p>
@@ -12325,12 +12700,12 @@
           <w:lang w:eastAsia="en-GB"/>
         </w:rPr>
       </w:pPr>
-      <w:bookmarkStart w:id="42" w:name="_Toc3389246"/>
-      <w:r>
-        <w:rPr>
-          <w:lang w:eastAsia="en-GB"/>
-        </w:rPr>
-        <w:t>4.3.5 BGP Hijacks</w:t>
+      <w:bookmarkStart w:id="42" w:name="_Toc3389247"/>
+      <w:r>
+        <w:rPr>
+          <w:lang w:eastAsia="en-GB"/>
+        </w:rPr>
+        <w:t>4.3.6 Information Exposure</w:t>
       </w:r>
       <w:bookmarkEnd w:id="42"/>
     </w:p>
@@ -12344,99 +12719,57 @@
         <w:rPr>
           <w:lang w:eastAsia="en-GB"/>
         </w:rPr>
-        <w:t xml:space="preserve">The data for this feature was collected by </w:t>
-      </w:r>
-      <w:proofErr w:type="spellStart"/>
-      <w:r>
-        <w:rPr>
-          <w:lang w:eastAsia="en-GB"/>
-        </w:rPr>
-        <w:t>BGPmon</w:t>
-      </w:r>
-      <w:proofErr w:type="spellEnd"/>
-      <w:r>
-        <w:rPr>
-          <w:lang w:eastAsia="en-GB"/>
-        </w:rPr>
-        <w:t xml:space="preserve"> [19]. Their dataset records victim ASes that have experienced BGP hijacks as well as the ASN (Autonomous System Number) of the attacker.</w:t>
-      </w:r>
-      <w:r>
-        <w:rPr>
-          <w:lang w:eastAsia="en-GB"/>
-        </w:rPr>
-        <w:t xml:space="preserve"> In some cases, both the attacker and victim ASN are the same and </w:t>
-      </w:r>
-      <w:proofErr w:type="spellStart"/>
-      <w:r>
-        <w:rPr>
-          <w:lang w:eastAsia="en-GB"/>
-        </w:rPr>
-        <w:t>BGPmon</w:t>
-      </w:r>
-      <w:proofErr w:type="spellEnd"/>
-      <w:r>
-        <w:rPr>
-          <w:lang w:eastAsia="en-GB"/>
-        </w:rPr>
-        <w:t xml:space="preserve"> </w:t>
-      </w:r>
-      <w:r>
-        <w:rPr>
-          <w:lang w:eastAsia="en-GB"/>
-        </w:rPr>
-        <w:t>acknowledges that for many of these, the ‘hijack’ was simply a mistake on the part of that particular AS. It must be noted however, that it is not a guarantee that the ‘hijack’ was a mistake when the ASNs are equal.</w:t>
-      </w:r>
-    </w:p>
-    <w:p>
-      <w:pPr>
-        <w:rPr>
-          <w:lang w:eastAsia="en-GB"/>
-        </w:rPr>
-      </w:pPr>
-    </w:p>
-    <w:p>
-      <w:pPr>
-        <w:rPr>
-          <w:lang w:eastAsia="en-GB"/>
-        </w:rPr>
-      </w:pPr>
-      <w:r>
-        <w:rPr>
-          <w:lang w:eastAsia="en-GB"/>
-        </w:rPr>
-        <w:t>A dataset mapping ASNs to nations was used to cross reference with the BGP hijacks dataset to produce a list of the number of times any AS within a given nation has experienced a BGP hijack</w:t>
-      </w:r>
-      <w:r>
-        <w:rPr>
-          <w:lang w:eastAsia="en-GB"/>
-        </w:rPr>
-        <w:t>. This gives an indication of how trustworthy a nation’s ASes are</w:t>
-      </w:r>
-      <w:r>
-        <w:rPr>
-          <w:lang w:eastAsia="en-GB"/>
-        </w:rPr>
-        <w:t xml:space="preserve">. Since ASes in a given nation operate to an extent under the instruction of that nation’s government (E.g. Boomeranging in </w:t>
-      </w:r>
-      <w:proofErr w:type="gramStart"/>
-      <w:r>
-        <w:rPr>
-          <w:lang w:eastAsia="en-GB"/>
-        </w:rPr>
-        <w:t>The</w:t>
-      </w:r>
-      <w:proofErr w:type="gramEnd"/>
-      <w:r>
-        <w:rPr>
-          <w:lang w:eastAsia="en-GB"/>
-        </w:rPr>
-        <w:t xml:space="preserve"> US), by extension this dataset also gives an indication of </w:t>
-      </w:r>
-      <w:r>
-        <w:rPr>
-          <w:lang w:eastAsia="en-GB"/>
-        </w:rPr>
-        <w:t xml:space="preserve">the degree of top down information control from a given nation’s government. </w:t>
+        <w:t xml:space="preserve">As explained in 2.8.4, information exposure is calculated by taking the routing dependencies of each nation and </w:t>
+      </w:r>
+      <w:r>
+        <w:rPr>
+          <w:lang w:eastAsia="en-GB"/>
+        </w:rPr>
+        <w:t xml:space="preserve">comparing them to nations that perform mass surveillance. </w:t>
+      </w:r>
+      <w:r>
+        <w:rPr>
+          <w:lang w:eastAsia="en-GB"/>
+        </w:rPr>
+        <w:t>Due to the nature of the output being a value between 0 and 1, normalisation was not required here. While this feature gives a clear indication of the likelihood that a nation’s data will pass through a nation that performs mass surveillance, it is impossible to determine whether any given packet will be analysed by the surveillance schemes. Due to the high level of secrecy and lack of disclosure it is impossible to determine whether any given nations surveillance techniques perform better than any other nation. While in the real world this is certainly the case, for this model each surveying nation</w:t>
+      </w:r>
+      <w:r>
+        <w:rPr>
+          <w:lang w:eastAsia="en-GB"/>
+        </w:rPr>
+        <w:t xml:space="preserve">’s capability will be regarded as equal. </w:t>
+      </w:r>
+    </w:p>
+    <w:p>
+      <w:pPr>
+        <w:rPr>
+          <w:lang w:eastAsia="en-GB"/>
+        </w:rPr>
+      </w:pPr>
+    </w:p>
+    <w:p>
+      <w:pPr>
+        <w:rPr>
+          <w:lang w:eastAsia="en-GB"/>
+        </w:rPr>
+      </w:pPr>
+      <w:r>
+        <w:rPr>
+          <w:lang w:eastAsia="en-GB"/>
+        </w:rPr>
+        <w:t xml:space="preserve">The BGP Hijacks feature and the Information Exposure feature together provide an indication of the degree to which a nation’s internal routing structure exposes </w:t>
+      </w:r>
+      <w:r>
+        <w:rPr>
+          <w:lang w:eastAsia="en-GB"/>
+        </w:rPr>
+        <w:t>its</w:t>
+      </w:r>
+      <w:r>
+        <w:rPr>
+          <w:lang w:eastAsia="en-GB"/>
+        </w:rPr>
+        <w:t xml:space="preserve"> citizens to malicious routing.</w:t>
       </w:r>
     </w:p>
     <w:p>
@@ -12453,100 +12786,14 @@
           <w:lang w:eastAsia="en-GB"/>
         </w:rPr>
       </w:pPr>
-      <w:bookmarkStart w:id="43" w:name="_Toc3389247"/>
-      <w:r>
-        <w:rPr>
-          <w:lang w:eastAsia="en-GB"/>
-        </w:rPr>
-        <w:t>4.3.6 Information Exposure</w:t>
+      <w:bookmarkStart w:id="43" w:name="_Toc3389248"/>
+      <w:r>
+        <w:rPr>
+          <w:lang w:eastAsia="en-GB"/>
+        </w:rPr>
+        <w:t>4.3.8 Feature Weightings</w:t>
       </w:r>
       <w:bookmarkEnd w:id="43"/>
-    </w:p>
-    <w:p>
-      <w:pPr>
-        <w:rPr>
-          <w:lang w:eastAsia="en-GB"/>
-        </w:rPr>
-      </w:pPr>
-      <w:r>
-        <w:rPr>
-          <w:lang w:eastAsia="en-GB"/>
-        </w:rPr>
-        <w:t xml:space="preserve">As explained in 2.8.4, information exposure is calculated by taking the routing dependencies of each nation and </w:t>
-      </w:r>
-      <w:r>
-        <w:rPr>
-          <w:lang w:eastAsia="en-GB"/>
-        </w:rPr>
-        <w:t xml:space="preserve">comparing them to nations that perform mass surveillance. </w:t>
-      </w:r>
-      <w:r>
-        <w:rPr>
-          <w:lang w:eastAsia="en-GB"/>
-        </w:rPr>
-        <w:t>Due to the nature of the output being a value between 0 and 1, normalisation was not required here. While this feature gives a clear indication of the likelihood that a nation’s data will pass through a nation that performs mass surveillance, it is impossible to determine whether any given packet will be analysed by the surveillance schemes. Due to the high level of secrecy and lack of disclosure it is impossible to determine whether any given nations surveillance techniques perform better than any other nation. While in the real world this is certainly the case, for this model each surveying nation</w:t>
-      </w:r>
-      <w:r>
-        <w:rPr>
-          <w:lang w:eastAsia="en-GB"/>
-        </w:rPr>
-        <w:t xml:space="preserve">’s capability will be regarded as equal. </w:t>
-      </w:r>
-    </w:p>
-    <w:p>
-      <w:pPr>
-        <w:rPr>
-          <w:lang w:eastAsia="en-GB"/>
-        </w:rPr>
-      </w:pPr>
-    </w:p>
-    <w:p>
-      <w:pPr>
-        <w:rPr>
-          <w:lang w:eastAsia="en-GB"/>
-        </w:rPr>
-      </w:pPr>
-      <w:r>
-        <w:rPr>
-          <w:lang w:eastAsia="en-GB"/>
-        </w:rPr>
-        <w:t xml:space="preserve">The BGP Hijacks feature and the Information Exposure feature together provide an indication of the degree to which a nation’s internal routing structure exposes </w:t>
-      </w:r>
-      <w:r>
-        <w:rPr>
-          <w:lang w:eastAsia="en-GB"/>
-        </w:rPr>
-        <w:t>its</w:t>
-      </w:r>
-      <w:r>
-        <w:rPr>
-          <w:lang w:eastAsia="en-GB"/>
-        </w:rPr>
-        <w:t xml:space="preserve"> citizens to malicious routing.</w:t>
-      </w:r>
-    </w:p>
-    <w:p>
-      <w:pPr>
-        <w:rPr>
-          <w:lang w:eastAsia="en-GB"/>
-        </w:rPr>
-      </w:pPr>
-    </w:p>
-    <w:p>
-      <w:pPr>
-        <w:pStyle w:val="Heading3"/>
-        <w:rPr>
-          <w:lang w:eastAsia="en-GB"/>
-        </w:rPr>
-      </w:pPr>
-      <w:bookmarkStart w:id="44" w:name="_Toc3389248"/>
-      <w:r>
-        <w:rPr>
-          <w:lang w:eastAsia="en-GB"/>
-        </w:rPr>
-        <w:t>4.3.8 Feature Weightings</w:t>
-      </w:r>
-      <w:bookmarkEnd w:id="44"/>
     </w:p>
     <w:p>
       <w:pPr>
@@ -12628,7 +12875,19 @@
         <w:rPr>
           <w:lang w:eastAsia="en-GB"/>
         </w:rPr>
-        <w:t xml:space="preserve">The feature’s reliability is determined by the source dataset that it originated from. Certain datasets such as Information Exposure were limited by approximations and randomness that impacted its precision and thus, its reliability. Features will low reliability will be given a lower weighting. </w:t>
+        <w:t xml:space="preserve">The feature’s reliability is determined by the source dataset that it originated from. Certain datasets such as Information Exposure were limited by approximations and randomness that impacted its precision and thus, its reliability. Features </w:t>
+      </w:r>
+      <w:r>
+        <w:rPr>
+          <w:lang w:eastAsia="en-GB"/>
+        </w:rPr>
+        <w:t>with</w:t>
+      </w:r>
+      <w:r>
+        <w:rPr>
+          <w:lang w:eastAsia="en-GB"/>
+        </w:rPr>
+        <w:t xml:space="preserve"> low reliability will be given a lower weighting. </w:t>
       </w:r>
     </w:p>
     <w:p>
@@ -12727,13 +12986,171 @@
           <w:lang w:eastAsia="en-GB"/>
         </w:rPr>
       </w:pPr>
-      <w:bookmarkStart w:id="45" w:name="_Toc3389249"/>
+      <w:bookmarkStart w:id="44" w:name="_Toc3389249"/>
       <w:r>
         <w:rPr>
           <w:lang w:eastAsia="en-GB"/>
         </w:rPr>
         <w:t>4.3 Nations and Autonomous Systems</w:t>
       </w:r>
+      <w:bookmarkEnd w:id="44"/>
+    </w:p>
+    <w:p>
+      <w:pPr>
+        <w:rPr>
+          <w:lang w:eastAsia="en-GB"/>
+        </w:rPr>
+      </w:pPr>
+    </w:p>
+    <w:p>
+      <w:pPr>
+        <w:rPr>
+          <w:lang w:eastAsia="en-GB"/>
+        </w:rPr>
+      </w:pPr>
+      <w:r>
+        <w:rPr>
+          <w:lang w:eastAsia="en-GB"/>
+        </w:rPr>
+        <w:t>Autonomous Systems always have a home nation however can operate across borders in some cases. They are also in most cases forced to abide by</w:t>
+      </w:r>
+      <w:r>
+        <w:rPr>
+          <w:lang w:eastAsia="en-GB"/>
+        </w:rPr>
+        <w:t>,</w:t>
+      </w:r>
+      <w:r>
+        <w:rPr>
+          <w:lang w:eastAsia="en-GB"/>
+        </w:rPr>
+        <w:t xml:space="preserve"> and implement changes based on </w:t>
+      </w:r>
+      <w:r>
+        <w:rPr>
+          <w:lang w:eastAsia="en-GB"/>
+        </w:rPr>
+        <w:t xml:space="preserve">the laws of the nation in which the primarily operate. A significant proportion of the datasets used in this report record data per AS, not per nation. However, for this report, it would be impractical to analyse each AS so instead ASes will be grouped by their host nation. </w:t>
+      </w:r>
+      <w:r>
+        <w:rPr>
+          <w:lang w:eastAsia="en-GB"/>
+        </w:rPr>
+        <w:t xml:space="preserve">This allows for citizens to be logically grouped by nation instead of roughly grouped by their use of certain ASes. By extension, </w:t>
+      </w:r>
+      <w:r>
+        <w:rPr>
+          <w:lang w:eastAsia="en-GB"/>
+        </w:rPr>
+        <w:t>this allows</w:t>
+      </w:r>
+      <w:r>
+        <w:rPr>
+          <w:lang w:eastAsia="en-GB"/>
+        </w:rPr>
+        <w:t xml:space="preserve"> exposure to malicious routing </w:t>
+      </w:r>
+      <w:r>
+        <w:rPr>
+          <w:lang w:eastAsia="en-GB"/>
+        </w:rPr>
+        <w:t>to</w:t>
+      </w:r>
+      <w:r>
+        <w:rPr>
+          <w:lang w:eastAsia="en-GB"/>
+        </w:rPr>
+        <w:t xml:space="preserve"> be calculated on a per nation basi</w:t>
+      </w:r>
+      <w:r>
+        <w:rPr>
+          <w:lang w:eastAsia="en-GB"/>
+        </w:rPr>
+        <w:t xml:space="preserve">s. By indexing by nation, </w:t>
+      </w:r>
+      <w:r>
+        <w:rPr>
+          <w:lang w:eastAsia="en-GB"/>
+        </w:rPr>
+        <w:t xml:space="preserve">comparisons </w:t>
+      </w:r>
+      <w:r>
+        <w:rPr>
+          <w:lang w:eastAsia="en-GB"/>
+        </w:rPr>
+        <w:t>with</w:t>
+      </w:r>
+      <w:r>
+        <w:rPr>
+          <w:lang w:eastAsia="en-GB"/>
+        </w:rPr>
+        <w:t xml:space="preserve"> </w:t>
+      </w:r>
+      <w:r>
+        <w:rPr>
+          <w:lang w:eastAsia="en-GB"/>
+        </w:rPr>
+        <w:t xml:space="preserve">legislation, </w:t>
+      </w:r>
+      <w:r>
+        <w:rPr>
+          <w:lang w:eastAsia="en-GB"/>
+        </w:rPr>
+        <w:t xml:space="preserve">policies, </w:t>
+      </w:r>
+      <w:r>
+        <w:rPr>
+          <w:lang w:eastAsia="en-GB"/>
+        </w:rPr>
+        <w:t>ideology and levels of freedom</w:t>
+      </w:r>
+      <w:r>
+        <w:rPr>
+          <w:lang w:eastAsia="en-GB"/>
+        </w:rPr>
+        <w:t xml:space="preserve"> </w:t>
+      </w:r>
+      <w:r>
+        <w:rPr>
+          <w:lang w:eastAsia="en-GB"/>
+        </w:rPr>
+        <w:t>are dramatically simplified</w:t>
+      </w:r>
+      <w:r>
+        <w:rPr>
+          <w:lang w:eastAsia="en-GB"/>
+        </w:rPr>
+        <w:t xml:space="preserve">. It is important to note however, that this simplification process will come with a minor loss to precision of the exact groups being affected by malicious routing. </w:t>
+      </w:r>
+    </w:p>
+    <w:p>
+      <w:pPr>
+        <w:rPr>
+          <w:lang w:eastAsia="en-GB"/>
+        </w:rPr>
+      </w:pPr>
+    </w:p>
+    <w:p>
+      <w:pPr>
+        <w:pStyle w:val="Heading2"/>
+        <w:rPr>
+          <w:lang w:eastAsia="en-GB"/>
+        </w:rPr>
+      </w:pPr>
+      <w:bookmarkStart w:id="45" w:name="_Toc3389250"/>
+      <w:r>
+        <w:rPr>
+          <w:lang w:eastAsia="en-GB"/>
+        </w:rPr>
+        <w:lastRenderedPageBreak/>
+        <w:t xml:space="preserve">4.4 </w:t>
+      </w:r>
+      <w:r>
+        <w:rPr>
+          <w:lang w:eastAsia="en-GB"/>
+        </w:rPr>
+        <w:t>Methodology</w:t>
+      </w:r>
       <w:bookmarkEnd w:id="45"/>
     </w:p>
     <w:p>
@@ -12745,84 +13162,82 @@
     </w:p>
     <w:p>
       <w:pPr>
-        <w:rPr>
-          <w:lang w:eastAsia="en-GB"/>
-        </w:rPr>
-      </w:pPr>
-      <w:r>
-        <w:rPr>
-          <w:lang w:eastAsia="en-GB"/>
-        </w:rPr>
-        <w:t>Autonomous Systems always have a home nation however can operate across borders in some cases. They are also in most cases forced to abide by</w:t>
-      </w:r>
-      <w:r>
-        <w:rPr>
-          <w:lang w:eastAsia="en-GB"/>
-        </w:rPr>
-        <w:t>,</w:t>
-      </w:r>
-      <w:r>
-        <w:rPr>
-          <w:lang w:eastAsia="en-GB"/>
-        </w:rPr>
-        <w:t xml:space="preserve"> and implement changes based on </w:t>
-      </w:r>
-      <w:r>
-        <w:rPr>
-          <w:lang w:eastAsia="en-GB"/>
-        </w:rPr>
-        <w:t xml:space="preserve">the laws of the nation in which the primarily operate. A significant proportion of the datasets used in this report record data per AS, not per nation. However, for this report, it would be impractical to analyse each AS so instead ASes will be grouped by their host nation. </w:t>
-      </w:r>
-      <w:r>
-        <w:rPr>
-          <w:lang w:eastAsia="en-GB"/>
-        </w:rPr>
-        <w:t>This allows for citizens to be logically grouped by nation instead of roughly grouped by their use of certain ASes. By extension, allowing</w:t>
-      </w:r>
-      <w:r>
-        <w:rPr>
-          <w:lang w:eastAsia="en-GB"/>
-        </w:rPr>
-        <w:t xml:space="preserve"> exposure to malicious routing can be calculated on a per nation basi</w:t>
-      </w:r>
-      <w:r>
-        <w:rPr>
-          <w:lang w:eastAsia="en-GB"/>
-        </w:rPr>
-        <w:t xml:space="preserve">s. </w:t>
-      </w:r>
-    </w:p>
-    <w:p>
-      <w:pPr>
-        <w:rPr>
-          <w:lang w:eastAsia="en-GB"/>
-        </w:rPr>
-      </w:pPr>
-    </w:p>
-    <w:p>
-      <w:pPr>
-        <w:rPr>
-          <w:lang w:eastAsia="en-GB"/>
-        </w:rPr>
-      </w:pPr>
-      <w:r>
-        <w:rPr>
-          <w:lang w:eastAsia="en-GB"/>
-        </w:rPr>
-        <w:t xml:space="preserve">By indexing by nation, </w:t>
-      </w:r>
-      <w:r>
-        <w:rPr>
-          <w:lang w:eastAsia="en-GB"/>
-        </w:rPr>
-        <w:t xml:space="preserve">comparisons </w:t>
-      </w:r>
-      <w:r>
-        <w:rPr>
-          <w:lang w:eastAsia="en-GB"/>
-        </w:rPr>
-        <w:t>with</w:t>
-      </w:r>
+        <w:pStyle w:val="Heading3"/>
+        <w:rPr>
+          <w:lang w:eastAsia="en-GB"/>
+        </w:rPr>
+      </w:pPr>
+      <w:bookmarkStart w:id="46" w:name="_Toc3389251"/>
+      <w:r>
+        <w:rPr>
+          <w:lang w:eastAsia="en-GB"/>
+        </w:rPr>
+        <w:t>4.4.1 Data Discovery and Collection</w:t>
+      </w:r>
+      <w:bookmarkEnd w:id="46"/>
+    </w:p>
+    <w:p>
+      <w:pPr>
+        <w:rPr>
+          <w:lang w:eastAsia="en-GB"/>
+        </w:rPr>
+      </w:pPr>
+      <w:r>
+        <w:rPr>
+          <w:lang w:eastAsia="en-GB"/>
+        </w:rPr>
+        <w:t>The datasets that were used were discovered mainly through background research into the area of interest. Sites such as Google Scholar [</w:t>
+      </w:r>
+      <w:r>
+        <w:rPr>
+          <w:lang w:eastAsia="en-GB"/>
+        </w:rPr>
+        <w:t>28</w:t>
+      </w:r>
+      <w:r>
+        <w:rPr>
+          <w:lang w:eastAsia="en-GB"/>
+        </w:rPr>
+        <w:t>] made the discovery process considerably easier</w:t>
+      </w:r>
+      <w:r>
+        <w:rPr>
+          <w:lang w:eastAsia="en-GB"/>
+        </w:rPr>
+        <w:t xml:space="preserve"> by providing search tools for academic literature. </w:t>
+      </w:r>
+      <w:r>
+        <w:rPr>
+          <w:lang w:eastAsia="en-GB"/>
+        </w:rPr>
+        <w:t xml:space="preserve">In some cases, </w:t>
+      </w:r>
+      <w:r>
+        <w:rPr>
+          <w:lang w:eastAsia="en-GB"/>
+        </w:rPr>
+        <w:t>full access</w:t>
+      </w:r>
+      <w:r>
+        <w:rPr>
+          <w:lang w:eastAsia="en-GB"/>
+        </w:rPr>
+        <w:t xml:space="preserve"> to the datasets referenced by useful academic literature was not available. In </w:t>
+      </w:r>
+      <w:r>
+        <w:rPr>
+          <w:lang w:eastAsia="en-GB"/>
+        </w:rPr>
+        <w:t>other</w:t>
+      </w:r>
+      <w:r>
+        <w:rPr>
+          <w:lang w:eastAsia="en-GB"/>
+        </w:rPr>
+        <w:t xml:space="preserve"> cases, new data was collected using mirrored techniques and</w:t>
+      </w:r>
+      <w:bookmarkStart w:id="47" w:name="_GoBack"/>
+      <w:bookmarkEnd w:id="47"/>
       <w:r>
         <w:rPr>
           <w:lang w:eastAsia="en-GB"/>
@@ -12833,130 +13248,8 @@
         <w:rPr>
           <w:lang w:eastAsia="en-GB"/>
         </w:rPr>
-        <w:t xml:space="preserve">legislation, </w:t>
-      </w:r>
-      <w:r>
-        <w:rPr>
-          <w:lang w:eastAsia="en-GB"/>
-        </w:rPr>
-        <w:t xml:space="preserve">policies, </w:t>
-      </w:r>
-      <w:r>
-        <w:rPr>
-          <w:lang w:eastAsia="en-GB"/>
-        </w:rPr>
-        <w:t>ideology and levels of freedom</w:t>
-      </w:r>
-      <w:r>
-        <w:rPr>
-          <w:lang w:eastAsia="en-GB"/>
-        </w:rPr>
-        <w:t xml:space="preserve"> dramatically simplify the process of analysis and finding correlations. It is </w:t>
-      </w:r>
-      <w:r>
-        <w:rPr>
-          <w:lang w:eastAsia="en-GB"/>
-        </w:rPr>
-        <w:lastRenderedPageBreak/>
-        <w:t xml:space="preserve">important to note however, that this simplification process will come with a minor loss to precision of the exact groups being affected by malicious routing. </w:t>
-      </w:r>
-    </w:p>
-    <w:p>
-      <w:pPr>
-        <w:rPr>
-          <w:lang w:eastAsia="en-GB"/>
-        </w:rPr>
-      </w:pPr>
-    </w:p>
-    <w:p>
-      <w:pPr>
-        <w:pStyle w:val="Heading2"/>
-        <w:rPr>
-          <w:lang w:eastAsia="en-GB"/>
-        </w:rPr>
-      </w:pPr>
-      <w:bookmarkStart w:id="46" w:name="_Toc3389250"/>
-      <w:r>
-        <w:rPr>
-          <w:lang w:eastAsia="en-GB"/>
-        </w:rPr>
-        <w:t xml:space="preserve">4.4 </w:t>
-      </w:r>
-      <w:r>
-        <w:rPr>
-          <w:lang w:eastAsia="en-GB"/>
-        </w:rPr>
-        <w:t>Methodology</w:t>
-      </w:r>
-      <w:bookmarkEnd w:id="46"/>
-    </w:p>
-    <w:p>
-      <w:pPr>
-        <w:rPr>
-          <w:lang w:eastAsia="en-GB"/>
-        </w:rPr>
-      </w:pPr>
-    </w:p>
-    <w:p>
-      <w:pPr>
-        <w:pStyle w:val="Heading3"/>
-        <w:rPr>
-          <w:lang w:eastAsia="en-GB"/>
-        </w:rPr>
-      </w:pPr>
-      <w:bookmarkStart w:id="47" w:name="_Toc3389251"/>
-      <w:r>
-        <w:rPr>
-          <w:lang w:eastAsia="en-GB"/>
-        </w:rPr>
-        <w:t>4.4.1 Data Discovery and Collection</w:t>
-      </w:r>
-      <w:bookmarkEnd w:id="47"/>
-    </w:p>
-    <w:p>
-      <w:pPr>
-        <w:rPr>
-          <w:lang w:eastAsia="en-GB"/>
-        </w:rPr>
-      </w:pPr>
-      <w:r>
-        <w:rPr>
-          <w:lang w:eastAsia="en-GB"/>
-        </w:rPr>
-        <w:t>The datasets that were used were discovered mainly through background research into the area of interest. Sites such as Google Scholar [</w:t>
-      </w:r>
-      <w:r>
-        <w:rPr>
-          <w:lang w:eastAsia="en-GB"/>
-        </w:rPr>
-        <w:t>28</w:t>
-      </w:r>
-      <w:r>
-        <w:rPr>
-          <w:lang w:eastAsia="en-GB"/>
-        </w:rPr>
-        <w:t>] made the discovery process considerably easier</w:t>
-      </w:r>
-      <w:r>
-        <w:rPr>
-          <w:lang w:eastAsia="en-GB"/>
-        </w:rPr>
-        <w:t xml:space="preserve"> by providing search tools for academic literature. </w:t>
-      </w:r>
-      <w:r>
-        <w:rPr>
-          <w:lang w:eastAsia="en-GB"/>
-        </w:rPr>
-        <w:t xml:space="preserve">In some cases, open source access to the datasets referenced by useful academic literature was not available. In some cases, new data was collected using mirrored techniques and in </w:t>
-      </w:r>
-      <w:proofErr w:type="gramStart"/>
-      <w:r>
-        <w:rPr>
-          <w:lang w:eastAsia="en-GB"/>
-        </w:rPr>
-        <w:t>others</w:t>
-      </w:r>
-      <w:proofErr w:type="gramEnd"/>
+        <w:t>occasionally</w:t>
+      </w:r>
       <w:r>
         <w:rPr>
           <w:lang w:eastAsia="en-GB"/>
@@ -14180,7 +14473,6 @@
                 <w:szCs w:val="22"/>
                 <w:lang w:eastAsia="en-GB"/>
               </w:rPr>
-              <w:lastRenderedPageBreak/>
               <w:t>41.43.154.19</w:t>
             </w:r>
           </w:p>
@@ -14261,6 +14553,7 @@
         <w:rPr>
           <w:lang w:eastAsia="en-GB"/>
         </w:rPr>
+        <w:lastRenderedPageBreak/>
         <w:t xml:space="preserve">In similar fashion to the other Bad Packet’s dataset, the IP addresses found for each nation of interest were counted and totalled to produce the total amount of detected infected devices in each nation. Each IP address also had to be geolocated. This was done with Maxmind’s Python geoip2 library [29].  </w:t>
       </w:r>
     </w:p>
@@ -15146,35 +15439,35 @@
         <w:rPr>
           <w:lang w:eastAsia="en-GB"/>
         </w:rPr>
+        <w:t>The remaining percentage values were then summed together to give a total value indicating exposure to nations performing internet surveillance. The operation for our example: Andorra, is shown below:</w:t>
+      </w:r>
+    </w:p>
+    <w:p>
+      <w:pPr>
+        <w:rPr>
+          <w:i/>
+          <w:lang w:eastAsia="en-GB"/>
+        </w:rPr>
+      </w:pPr>
+      <w:r>
+        <w:rPr>
+          <w:i/>
+          <w:lang w:eastAsia="en-GB"/>
+        </w:rPr>
+        <w:t>FR 0.1558… + GB 0.3813… + US 0.2053… = 0.7424</w:t>
+      </w:r>
+    </w:p>
+    <w:p>
+      <w:pPr>
+        <w:rPr>
+          <w:lang w:eastAsia="en-GB"/>
+        </w:rPr>
+      </w:pPr>
+      <w:r>
+        <w:rPr>
+          <w:lang w:eastAsia="en-GB"/>
+        </w:rPr>
         <w:lastRenderedPageBreak/>
-        <w:t>The remaining percentage values were then summed together to give a total value indicating exposure to nations performing internet surveillance. The operation for our example: Andorra, is shown below:</w:t>
-      </w:r>
-    </w:p>
-    <w:p>
-      <w:pPr>
-        <w:rPr>
-          <w:i/>
-          <w:lang w:eastAsia="en-GB"/>
-        </w:rPr>
-      </w:pPr>
-      <w:r>
-        <w:rPr>
-          <w:i/>
-          <w:lang w:eastAsia="en-GB"/>
-        </w:rPr>
-        <w:t>FR 0.1558… + GB 0.3813… + US 0.2053… = 0.7424</w:t>
-      </w:r>
-    </w:p>
-    <w:p>
-      <w:pPr>
-        <w:rPr>
-          <w:lang w:eastAsia="en-GB"/>
-        </w:rPr>
-      </w:pPr>
-      <w:r>
-        <w:rPr>
-          <w:lang w:eastAsia="en-GB"/>
-        </w:rPr>
         <w:t>Therefore, for this simplified example, Andorra would have an internet exposure value of 0.7424.</w:t>
       </w:r>
     </w:p>
@@ -16339,7 +16632,6 @@
         <w:rPr>
           <w:lang w:eastAsia="en-GB"/>
         </w:rPr>
-        <w:lastRenderedPageBreak/>
         <w:t>For the</w:t>
       </w:r>
       <w:r>
@@ -16437,6 +16729,7 @@
                 <w:szCs w:val="28"/>
                 <w:lang w:eastAsia="en-GB"/>
               </w:rPr>
+              <w:lastRenderedPageBreak/>
               <w:t>(</w:t>
             </w:r>
             <w:r>
@@ -16693,6 +16986,7 @@
                 <w:szCs w:val="28"/>
                 <w:lang w:val="fr-FR" w:eastAsia="en-GB"/>
               </w:rPr>
+              <w:lastRenderedPageBreak/>
               <w:t>(</w:t>
             </w:r>
             <w:r>
@@ -16937,6 +17231,7 @@
           <w:szCs w:val="28"/>
           <w:lang w:eastAsia="en-GB"/>
         </w:rPr>
+        <w:lastRenderedPageBreak/>
         <w:t xml:space="preserve">Table 4.6: </w:t>
       </w:r>
       <w:r>
@@ -19526,7 +19821,6 @@
                 <w:szCs w:val="22"/>
                 <w:lang w:eastAsia="en-GB"/>
               </w:rPr>
-              <w:lastRenderedPageBreak/>
               <w:t>India</w:t>
             </w:r>
           </w:p>
@@ -19826,6 +20120,7 @@
                 <w:szCs w:val="22"/>
                 <w:lang w:eastAsia="en-GB"/>
               </w:rPr>
+              <w:lastRenderedPageBreak/>
               <w:t>Italy</w:t>
             </w:r>
           </w:p>
@@ -23596,6 +23891,13 @@
     </w:p>
     <w:p>
       <w:pPr>
+        <w:rPr>
+          <w:lang w:eastAsia="en-GB"/>
+        </w:rPr>
+      </w:pPr>
+    </w:p>
+    <w:p>
+      <w:pPr>
         <w:pStyle w:val="Heading2"/>
         <w:rPr>
           <w:lang w:eastAsia="en-GB"/>
@@ -28843,6 +29145,50 @@
         <w:rPr>
           <w:lang w:eastAsia="en-GB"/>
         </w:rPr>
+        <w:t xml:space="preserve">The Human Freedom Index comprised </w:t>
+      </w:r>
+      <w:r>
+        <w:rPr>
+          <w:lang w:eastAsia="en-GB"/>
+        </w:rPr>
+        <w:t>of</w:t>
+      </w:r>
+      <w:r>
+        <w:rPr>
+          <w:lang w:eastAsia="en-GB"/>
+        </w:rPr>
+        <w:t xml:space="preserve"> many </w:t>
+      </w:r>
+      <w:r>
+        <w:rPr>
+          <w:lang w:eastAsia="en-GB"/>
+        </w:rPr>
+        <w:t>individual features, normalised and aggregated together to get a final overall value judging the freedom in each nation. If there were more time, it would be an interesting endeavour to utilise machine learning to try to determine whether a single feature in this index correlates especially highly with malicious routing.</w:t>
+      </w:r>
+      <w:r>
+        <w:rPr>
+          <w:lang w:eastAsia="en-GB"/>
+        </w:rPr>
+        <w:t xml:space="preserve"> This may narrow the search for a potential cause to the level of malicious routing activity in a given nation. </w:t>
+      </w:r>
+    </w:p>
+    <w:p>
+      <w:pPr>
+        <w:rPr>
+          <w:lang w:eastAsia="en-GB"/>
+        </w:rPr>
+      </w:pPr>
+    </w:p>
+    <w:p>
+      <w:pPr>
+        <w:rPr>
+          <w:lang w:eastAsia="en-GB"/>
+        </w:rPr>
+      </w:pPr>
+      <w:r>
+        <w:rPr>
+          <w:lang w:eastAsia="en-GB"/>
+        </w:rPr>
         <w:t xml:space="preserve">Due to the boolean nature of the unquantifiable features, they were given a manual reduced weighting. If these features were to be quantifiable in the future, it would be beneficial to use a Random Forest or Decision Tree machine learning </w:t>
       </w:r>
       <w:r>
@@ -28910,6 +29256,7 @@
         <w:rPr>
           <w:lang w:eastAsia="en-GB"/>
         </w:rPr>
+        <w:lastRenderedPageBreak/>
         <w:t xml:space="preserve">Lastly, it was noted that a few developed, free nations did exhibit low levels of malicious routing (Iceland, Estonia, etc…). It would be interesting for further research, to determine whether there is a political, cultural or ideological link between these nations and whether other nations with similar characteristics can learn something from these unusual cases.  </w:t>
       </w:r>
     </w:p>
@@ -28932,7 +29279,6 @@
         <w:rPr>
           <w:lang w:eastAsia="en-GB"/>
         </w:rPr>
-        <w:lastRenderedPageBreak/>
         <w:t xml:space="preserve">7.4 </w:t>
       </w:r>
       <w:r>
@@ -44157,7 +44503,7 @@
 </file>
 
 <file path=customXml/itemProps1.xml><?xml version="1.0" encoding="utf-8"?>
-<ds:datastoreItem xmlns:ds="http://schemas.openxmlformats.org/officeDocument/2006/customXml" ds:itemID="{F37F865D-A910-40B7-9975-BE63F8403462}">
+<ds:datastoreItem xmlns:ds="http://schemas.openxmlformats.org/officeDocument/2006/customXml" ds:itemID="{177EFC23-FFA3-4BFF-8FEE-EBD4BEFBD8CC}">
   <ds:schemaRefs>
     <ds:schemaRef ds:uri="http://schemas.openxmlformats.org/officeDocument/2006/bibliography"/>
   </ds:schemaRefs>

</xml_diff>

<commit_message>
up to chapter 4 fixed
</commit_message>
<xml_diff>
--- a/The Politics of Routing.docx
+++ b/The Politics of Routing.docx
@@ -12531,21 +12531,7 @@
         <w:rPr>
           <w:lang w:eastAsia="en-GB"/>
         </w:rPr>
-        <w:t xml:space="preserve">Together, the Mirai-like packets </w:t>
-      </w:r>
-      <w:proofErr w:type="gramStart"/>
-      <w:r>
-        <w:rPr>
-          <w:lang w:eastAsia="en-GB"/>
-        </w:rPr>
-        <w:t>feature</w:t>
-      </w:r>
-      <w:proofErr w:type="gramEnd"/>
-      <w:r>
-        <w:rPr>
-          <w:lang w:eastAsia="en-GB"/>
-        </w:rPr>
-        <w:t xml:space="preserve"> and the Botnet IPs feature aim to </w:t>
+        <w:t xml:space="preserve">Together, the Mirai-like packets feature and the Botnet IPs feature aim to </w:t>
       </w:r>
       <w:r>
         <w:rPr>
@@ -13234,75 +13220,67 @@
         <w:rPr>
           <w:lang w:eastAsia="en-GB"/>
         </w:rPr>
-        <w:t xml:space="preserve"> cases, new data was collected using mirrored techniques and</w:t>
-      </w:r>
-      <w:bookmarkStart w:id="47" w:name="_GoBack"/>
+        <w:t xml:space="preserve"> cases, new data was collected using mirrored techniques and </w:t>
+      </w:r>
+      <w:r>
+        <w:rPr>
+          <w:lang w:eastAsia="en-GB"/>
+        </w:rPr>
+        <w:t>occasionally</w:t>
+      </w:r>
+      <w:r>
+        <w:rPr>
+          <w:lang w:eastAsia="en-GB"/>
+        </w:rPr>
+        <w:t xml:space="preserve"> applications for API keys were necessary for full access. In the case of the Bad Packet’s Mirai Signatures dataset, only partial access was ever obtained. As explained earlier, this</w:t>
+      </w:r>
+      <w:r>
+        <w:rPr>
+          <w:lang w:eastAsia="en-GB"/>
+        </w:rPr>
+        <w:t xml:space="preserve">, along with the reliability of the data partially helped to form the weightings of each feature of malicious routing. </w:t>
+      </w:r>
+    </w:p>
+    <w:p>
+      <w:pPr>
+        <w:rPr>
+          <w:lang w:eastAsia="en-GB"/>
+        </w:rPr>
+      </w:pPr>
+    </w:p>
+    <w:p>
+      <w:pPr>
+        <w:pStyle w:val="Heading3"/>
+        <w:rPr>
+          <w:lang w:eastAsia="en-GB"/>
+        </w:rPr>
+      </w:pPr>
+      <w:bookmarkStart w:id="47" w:name="_Toc3389252"/>
+      <w:r>
+        <w:rPr>
+          <w:lang w:eastAsia="en-GB"/>
+        </w:rPr>
+        <w:t xml:space="preserve">4.4.2 </w:t>
+      </w:r>
+      <w:r>
+        <w:rPr>
+          <w:lang w:eastAsia="en-GB"/>
+        </w:rPr>
+        <w:t xml:space="preserve">Data </w:t>
+      </w:r>
+      <w:r>
+        <w:rPr>
+          <w:lang w:eastAsia="en-GB"/>
+        </w:rPr>
+        <w:t>Ref</w:t>
+      </w:r>
+      <w:r>
+        <w:rPr>
+          <w:lang w:eastAsia="en-GB"/>
+        </w:rPr>
+        <w:t>ormatting</w:t>
+      </w:r>
       <w:bookmarkEnd w:id="47"/>
-      <w:r>
-        <w:rPr>
-          <w:lang w:eastAsia="en-GB"/>
-        </w:rPr>
-        <w:t xml:space="preserve"> </w:t>
-      </w:r>
-      <w:r>
-        <w:rPr>
-          <w:lang w:eastAsia="en-GB"/>
-        </w:rPr>
-        <w:t>occasionally</w:t>
-      </w:r>
-      <w:r>
-        <w:rPr>
-          <w:lang w:eastAsia="en-GB"/>
-        </w:rPr>
-        <w:t xml:space="preserve"> applications for API keys were necessary for full access. In the case of the Bad Packet’s Mirai Signatures dataset, only partial access was ever obtained. As explained earlier, this</w:t>
-      </w:r>
-      <w:r>
-        <w:rPr>
-          <w:lang w:eastAsia="en-GB"/>
-        </w:rPr>
-        <w:t xml:space="preserve">, along with the reliability of the data partially helped to form the weightings of each feature of malicious routing. </w:t>
-      </w:r>
-    </w:p>
-    <w:p>
-      <w:pPr>
-        <w:rPr>
-          <w:lang w:eastAsia="en-GB"/>
-        </w:rPr>
-      </w:pPr>
-    </w:p>
-    <w:p>
-      <w:pPr>
-        <w:pStyle w:val="Heading3"/>
-        <w:rPr>
-          <w:lang w:eastAsia="en-GB"/>
-        </w:rPr>
-      </w:pPr>
-      <w:bookmarkStart w:id="48" w:name="_Toc3389252"/>
-      <w:r>
-        <w:rPr>
-          <w:lang w:eastAsia="en-GB"/>
-        </w:rPr>
-        <w:t xml:space="preserve">4.4.2 </w:t>
-      </w:r>
-      <w:r>
-        <w:rPr>
-          <w:lang w:eastAsia="en-GB"/>
-        </w:rPr>
-        <w:t xml:space="preserve">Data </w:t>
-      </w:r>
-      <w:r>
-        <w:rPr>
-          <w:lang w:eastAsia="en-GB"/>
-        </w:rPr>
-        <w:t>Ref</w:t>
-      </w:r>
-      <w:r>
-        <w:rPr>
-          <w:lang w:eastAsia="en-GB"/>
-        </w:rPr>
-        <w:t>ormatting</w:t>
-      </w:r>
-      <w:bookmarkEnd w:id="48"/>
     </w:p>
     <w:p>
       <w:pPr>
@@ -15216,7 +15194,7 @@
                 <w:lang w:eastAsia="en-GB"/>
               </w:rPr>
             </w:pPr>
-            <w:bookmarkStart w:id="49" w:name="_Hlk1215068"/>
+            <w:bookmarkStart w:id="48" w:name="_Hlk1215068"/>
             <w:r>
               <w:rPr>
                 <w:sz w:val="22"/>
@@ -15276,7 +15254,7 @@
           </w:p>
         </w:tc>
       </w:tr>
-      <w:bookmarkEnd w:id="49"/>
+      <w:bookmarkEnd w:id="48"/>
     </w:tbl>
     <w:p>
       <w:pPr>
@@ -15439,7 +15417,27 @@
         <w:rPr>
           <w:lang w:eastAsia="en-GB"/>
         </w:rPr>
-        <w:t>The remaining percentage values were then summed together to give a total value indicating exposure to nations performing internet surveillance. The operation for our example: Andorra, is shown below:</w:t>
+        <w:t>The remaining percentage values were then summed together to give a total value indicating exposure to nations performing internet surveillance. The operation for our example</w:t>
+      </w:r>
+      <w:r>
+        <w:rPr>
+          <w:lang w:eastAsia="en-GB"/>
+        </w:rPr>
+        <w:t>,</w:t>
+      </w:r>
+      <w:r>
+        <w:rPr>
+          <w:lang w:eastAsia="en-GB"/>
+        </w:rPr>
+        <w:t xml:space="preserve"> Andorra, is s</w:t>
+      </w:r>
+      <w:bookmarkStart w:id="49" w:name="_GoBack"/>
+      <w:bookmarkEnd w:id="49"/>
+      <w:r>
+        <w:rPr>
+          <w:lang w:eastAsia="en-GB"/>
+        </w:rPr>
+        <w:t>hown below:</w:t>
       </w:r>
     </w:p>
     <w:p>
@@ -44503,7 +44501,7 @@
 </file>
 
 <file path=customXml/itemProps1.xml><?xml version="1.0" encoding="utf-8"?>
-<ds:datastoreItem xmlns:ds="http://schemas.openxmlformats.org/officeDocument/2006/customXml" ds:itemID="{177EFC23-FFA3-4BFF-8FEE-EBD4BEFBD8CC}">
+<ds:datastoreItem xmlns:ds="http://schemas.openxmlformats.org/officeDocument/2006/customXml" ds:itemID="{D817B1BB-0378-483D-AC14-85F022715A54}">
   <ds:schemaRefs>
     <ds:schemaRef ds:uri="http://schemas.openxmlformats.org/officeDocument/2006/bibliography"/>
   </ds:schemaRefs>

</xml_diff>